<commit_message>
characters and arcs are done
looks a lot better
</commit_message>
<xml_diff>
--- a/docs/Script.docx
+++ b/docs/Script.docx
@@ -77,7 +77,7 @@
           <w:r>
             <w:fldChar w:fldCharType="separate"/>
           </w:r>
-          <w:hyperlink w:anchor="_Toc210486793" w:history="1">
+          <w:hyperlink w:anchor="_Toc210988153" w:history="1">
             <w:r>
               <w:rPr>
                 <w:rStyle w:val="Hyperlink"/>
@@ -104,7 +104,7 @@
                 <w:noProof/>
                 <w:webHidden/>
               </w:rPr>
-              <w:instrText xml:space="preserve"> PAGEREF _Toc210486793 \h </w:instrText>
+              <w:instrText xml:space="preserve"> PAGEREF _Toc210988153 \h </w:instrText>
             </w:r>
             <w:r>
               <w:rPr>
@@ -124,7 +124,7 @@
                 <w:noProof/>
                 <w:webHidden/>
               </w:rPr>
-              <w:t>2</w:t>
+              <w:t>1</w:t>
             </w:r>
             <w:r>
               <w:rPr>
@@ -143,7 +143,7 @@
               <w:noProof/>
             </w:rPr>
           </w:pPr>
-          <w:hyperlink w:anchor="_Toc210486794" w:history="1">
+          <w:hyperlink w:anchor="_Toc210988154" w:history="1">
             <w:r>
               <w:rPr>
                 <w:rStyle w:val="Hyperlink"/>
@@ -170,7 +170,7 @@
                 <w:noProof/>
                 <w:webHidden/>
               </w:rPr>
-              <w:instrText xml:space="preserve"> PAGEREF _Toc210486794 \h </w:instrText>
+              <w:instrText xml:space="preserve"> PAGEREF _Toc210988154 \h </w:instrText>
             </w:r>
             <w:r>
               <w:rPr>
@@ -190,7 +190,7 @@
                 <w:noProof/>
                 <w:webHidden/>
               </w:rPr>
-              <w:t>2</w:t>
+              <w:t>1</w:t>
             </w:r>
             <w:r>
               <w:rPr>
@@ -209,7 +209,7 @@
               <w:noProof/>
             </w:rPr>
           </w:pPr>
-          <w:hyperlink w:anchor="_Toc210486795" w:history="1">
+          <w:hyperlink w:anchor="_Toc210988155" w:history="1">
             <w:r>
               <w:rPr>
                 <w:rStyle w:val="Hyperlink"/>
@@ -236,7 +236,7 @@
                 <w:noProof/>
                 <w:webHidden/>
               </w:rPr>
-              <w:instrText xml:space="preserve"> PAGEREF _Toc210486795 \h </w:instrText>
+              <w:instrText xml:space="preserve"> PAGEREF _Toc210988155 \h </w:instrText>
             </w:r>
             <w:r>
               <w:rPr>
@@ -279,7 +279,7 @@
               <w:noProof/>
             </w:rPr>
           </w:pPr>
-          <w:hyperlink w:anchor="_Toc210486796" w:history="1">
+          <w:hyperlink w:anchor="_Toc210988156" w:history="1">
             <w:r>
               <w:rPr>
                 <w:rStyle w:val="Hyperlink"/>
@@ -321,7 +321,7 @@
                 <w:noProof/>
                 <w:webHidden/>
               </w:rPr>
-              <w:instrText xml:space="preserve"> PAGEREF _Toc210486796 \h </w:instrText>
+              <w:instrText xml:space="preserve"> PAGEREF _Toc210988156 \h </w:instrText>
             </w:r>
             <w:r>
               <w:rPr>
@@ -364,7 +364,7 @@
               <w:noProof/>
             </w:rPr>
           </w:pPr>
-          <w:hyperlink w:anchor="_Toc210486797" w:history="1">
+          <w:hyperlink w:anchor="_Toc210988157" w:history="1">
             <w:r>
               <w:rPr>
                 <w:rStyle w:val="Hyperlink"/>
@@ -385,7 +385,7 @@
                 <w:rStyle w:val="Hyperlink"/>
                 <w:noProof/>
               </w:rPr>
-              <w:t>1mparab1li5</w:t>
+              <w:t>N1h1l</w:t>
             </w:r>
             <w:r>
               <w:rPr>
@@ -406,7 +406,7 @@
                 <w:noProof/>
                 <w:webHidden/>
               </w:rPr>
-              <w:instrText xml:space="preserve"> PAGEREF _Toc210486797 \h </w:instrText>
+              <w:instrText xml:space="preserve"> PAGEREF _Toc210988157 \h </w:instrText>
             </w:r>
             <w:r>
               <w:rPr>
@@ -449,7 +449,7 @@
               <w:noProof/>
             </w:rPr>
           </w:pPr>
-          <w:hyperlink w:anchor="_Toc210486798" w:history="1">
+          <w:hyperlink w:anchor="_Toc210988158" w:history="1">
             <w:r>
               <w:rPr>
                 <w:rStyle w:val="Hyperlink"/>
@@ -470,7 +470,7 @@
                 <w:rStyle w:val="Hyperlink"/>
                 <w:noProof/>
               </w:rPr>
-              <w:t>N1h1l</w:t>
+              <w:t>Fidus</w:t>
             </w:r>
             <w:r>
               <w:rPr>
@@ -491,7 +491,7 @@
                 <w:noProof/>
                 <w:webHidden/>
               </w:rPr>
-              <w:instrText xml:space="preserve"> PAGEREF _Toc210486798 \h </w:instrText>
+              <w:instrText xml:space="preserve"> PAGEREF _Toc210988158 \h </w:instrText>
             </w:r>
             <w:r>
               <w:rPr>
@@ -534,7 +534,7 @@
               <w:noProof/>
             </w:rPr>
           </w:pPr>
-          <w:hyperlink w:anchor="_Toc210486799" w:history="1">
+          <w:hyperlink w:anchor="_Toc210988159" w:history="1">
             <w:r>
               <w:rPr>
                 <w:rStyle w:val="Hyperlink"/>
@@ -555,7 +555,7 @@
                 <w:rStyle w:val="Hyperlink"/>
                 <w:noProof/>
               </w:rPr>
-              <w:t>Patrick</w:t>
+              <w:t>The Forum as a place</w:t>
             </w:r>
             <w:r>
               <w:rPr>
@@ -576,7 +576,7 @@
                 <w:noProof/>
                 <w:webHidden/>
               </w:rPr>
-              <w:instrText xml:space="preserve"> PAGEREF _Toc210486799 \h </w:instrText>
+              <w:instrText xml:space="preserve"> PAGEREF _Toc210988159 \h </w:instrText>
             </w:r>
             <w:r>
               <w:rPr>
@@ -619,7 +619,7 @@
               <w:noProof/>
             </w:rPr>
           </w:pPr>
-          <w:hyperlink w:anchor="_Toc210486800" w:history="1">
+          <w:hyperlink w:anchor="_Toc210988160" w:history="1">
             <w:r>
               <w:rPr>
                 <w:rStyle w:val="Hyperlink"/>
@@ -640,7 +640,7 @@
                 <w:rStyle w:val="Hyperlink"/>
                 <w:noProof/>
               </w:rPr>
-              <w:t>The Forum as a place</w:t>
+              <w:t>N1h1l_ta1k1n6 subforum</w:t>
             </w:r>
             <w:r>
               <w:rPr>
@@ -661,7 +661,7 @@
                 <w:noProof/>
                 <w:webHidden/>
               </w:rPr>
-              <w:instrText xml:space="preserve"> PAGEREF _Toc210486800 \h </w:instrText>
+              <w:instrText xml:space="preserve"> PAGEREF _Toc210988160 \h </w:instrText>
             </w:r>
             <w:r>
               <w:rPr>
@@ -704,7 +704,7 @@
               <w:noProof/>
             </w:rPr>
           </w:pPr>
-          <w:hyperlink w:anchor="_Toc210486801" w:history="1">
+          <w:hyperlink w:anchor="_Toc210988161" w:history="1">
             <w:r>
               <w:rPr>
                 <w:rStyle w:val="Hyperlink"/>
@@ -725,7 +725,7 @@
                 <w:rStyle w:val="Hyperlink"/>
                 <w:noProof/>
               </w:rPr>
-              <w:t>N0_0n3_car3s subforum</w:t>
+              <w:t>Player as imaginary friend</w:t>
             </w:r>
             <w:r>
               <w:rPr>
@@ -746,7 +746,7 @@
                 <w:noProof/>
                 <w:webHidden/>
               </w:rPr>
-              <w:instrText xml:space="preserve"> PAGEREF _Toc210486801 \h </w:instrText>
+              <w:instrText xml:space="preserve"> PAGEREF _Toc210988161 \h </w:instrText>
             </w:r>
             <w:r>
               <w:rPr>
@@ -789,7 +789,7 @@
               <w:noProof/>
             </w:rPr>
           </w:pPr>
-          <w:hyperlink w:anchor="_Toc210486802" w:history="1">
+          <w:hyperlink w:anchor="_Toc210988162" w:history="1">
             <w:r>
               <w:rPr>
                 <w:rStyle w:val="Hyperlink"/>
@@ -810,7 +810,7 @@
                 <w:rStyle w:val="Hyperlink"/>
                 <w:noProof/>
               </w:rPr>
-              <w:t>Player as imaginary friend</w:t>
+              <w:t>Yourlifemoments</w:t>
             </w:r>
             <w:r>
               <w:rPr>
@@ -831,92 +831,7 @@
                 <w:noProof/>
                 <w:webHidden/>
               </w:rPr>
-              <w:instrText xml:space="preserve"> PAGEREF _Toc210486802 \h </w:instrText>
-            </w:r>
-            <w:r>
-              <w:rPr>
-                <w:noProof/>
-                <w:webHidden/>
-              </w:rPr>
-            </w:r>
-            <w:r>
-              <w:rPr>
-                <w:noProof/>
-                <w:webHidden/>
-              </w:rPr>
-              <w:fldChar w:fldCharType="separate"/>
-            </w:r>
-            <w:r>
-              <w:rPr>
-                <w:noProof/>
-                <w:webHidden/>
-              </w:rPr>
-              <w:t>8</w:t>
-            </w:r>
-            <w:r>
-              <w:rPr>
-                <w:noProof/>
-                <w:webHidden/>
-              </w:rPr>
-              <w:fldChar w:fldCharType="end"/>
-            </w:r>
-          </w:hyperlink>
-        </w:p>
-        <w:p>
-          <w:pPr>
-            <w:pStyle w:val="TOC3"/>
-            <w:tabs>
-              <w:tab w:val="left" w:pos="960"/>
-              <w:tab w:val="right" w:leader="dot" w:pos="9350"/>
-            </w:tabs>
-            <w:rPr>
-              <w:rFonts w:eastAsiaTheme="minorEastAsia"/>
-              <w:noProof/>
-            </w:rPr>
-          </w:pPr>
-          <w:hyperlink w:anchor="_Toc210486803" w:history="1">
-            <w:r>
-              <w:rPr>
-                <w:rStyle w:val="Hyperlink"/>
-                <w:rFonts w:ascii="Symbol" w:hAnsi="Symbol"/>
-                <w:noProof/>
-              </w:rPr>
-              <w:t></w:t>
-            </w:r>
-            <w:r>
-              <w:rPr>
-                <w:rFonts w:eastAsiaTheme="minorEastAsia"/>
-                <w:noProof/>
-              </w:rPr>
-              <w:tab/>
-            </w:r>
-            <w:r>
-              <w:rPr>
-                <w:rStyle w:val="Hyperlink"/>
-                <w:noProof/>
-              </w:rPr>
-              <w:t>Softcorp (scorp for short)</w:t>
-            </w:r>
-            <w:r>
-              <w:rPr>
-                <w:noProof/>
-                <w:webHidden/>
-              </w:rPr>
-              <w:tab/>
-            </w:r>
-            <w:r>
-              <w:rPr>
-                <w:noProof/>
-                <w:webHidden/>
-              </w:rPr>
-              <w:fldChar w:fldCharType="begin"/>
-            </w:r>
-            <w:r>
-              <w:rPr>
-                <w:noProof/>
-                <w:webHidden/>
-              </w:rPr>
-              <w:instrText xml:space="preserve"> PAGEREF _Toc210486803 \h </w:instrText>
+              <w:instrText xml:space="preserve"> PAGEREF _Toc210988162 \h </w:instrText>
             </w:r>
             <w:r>
               <w:rPr>
@@ -955,7 +870,7 @@
               <w:noProof/>
             </w:rPr>
           </w:pPr>
-          <w:hyperlink w:anchor="_Toc210486804" w:history="1">
+          <w:hyperlink w:anchor="_Toc210988163" w:history="1">
             <w:r>
               <w:rPr>
                 <w:rStyle w:val="Hyperlink"/>
@@ -982,7 +897,7 @@
                 <w:noProof/>
                 <w:webHidden/>
               </w:rPr>
-              <w:instrText xml:space="preserve"> PAGEREF _Toc210486804 \h </w:instrText>
+              <w:instrText xml:space="preserve"> PAGEREF _Toc210988163 \h </w:instrText>
             </w:r>
             <w:r>
               <w:rPr>
@@ -1002,517 +917,7 @@
                 <w:noProof/>
                 <w:webHidden/>
               </w:rPr>
-              <w:t>9</w:t>
-            </w:r>
-            <w:r>
-              <w:rPr>
-                <w:noProof/>
-                <w:webHidden/>
-              </w:rPr>
-              <w:fldChar w:fldCharType="end"/>
-            </w:r>
-          </w:hyperlink>
-        </w:p>
-        <w:p>
-          <w:pPr>
-            <w:pStyle w:val="TOC3"/>
-            <w:tabs>
-              <w:tab w:val="left" w:pos="960"/>
-              <w:tab w:val="right" w:leader="dot" w:pos="9350"/>
-            </w:tabs>
-            <w:rPr>
-              <w:rFonts w:eastAsiaTheme="minorEastAsia"/>
-              <w:noProof/>
-            </w:rPr>
-          </w:pPr>
-          <w:hyperlink w:anchor="_Toc210486805" w:history="1">
-            <w:r>
-              <w:rPr>
-                <w:rStyle w:val="Hyperlink"/>
-                <w:rFonts w:ascii="Symbol" w:hAnsi="Symbol"/>
-                <w:noProof/>
-              </w:rPr>
-              <w:t></w:t>
-            </w:r>
-            <w:r>
-              <w:rPr>
-                <w:rFonts w:eastAsiaTheme="minorEastAsia"/>
-                <w:noProof/>
-              </w:rPr>
-              <w:tab/>
-            </w:r>
-            <w:r>
-              <w:rPr>
-                <w:rStyle w:val="Hyperlink"/>
-                <w:noProof/>
-              </w:rPr>
-              <w:t>Intro</w:t>
-            </w:r>
-            <w:r>
-              <w:rPr>
-                <w:noProof/>
-                <w:webHidden/>
-              </w:rPr>
-              <w:tab/>
-            </w:r>
-            <w:r>
-              <w:rPr>
-                <w:noProof/>
-                <w:webHidden/>
-              </w:rPr>
-              <w:fldChar w:fldCharType="begin"/>
-            </w:r>
-            <w:r>
-              <w:rPr>
-                <w:noProof/>
-                <w:webHidden/>
-              </w:rPr>
-              <w:instrText xml:space="preserve"> PAGEREF _Toc210486805 \h </w:instrText>
-            </w:r>
-            <w:r>
-              <w:rPr>
-                <w:noProof/>
-                <w:webHidden/>
-              </w:rPr>
-            </w:r>
-            <w:r>
-              <w:rPr>
-                <w:noProof/>
-                <w:webHidden/>
-              </w:rPr>
-              <w:fldChar w:fldCharType="separate"/>
-            </w:r>
-            <w:r>
-              <w:rPr>
-                <w:noProof/>
-                <w:webHidden/>
-              </w:rPr>
-              <w:t>9</w:t>
-            </w:r>
-            <w:r>
-              <w:rPr>
-                <w:noProof/>
-                <w:webHidden/>
-              </w:rPr>
-              <w:fldChar w:fldCharType="end"/>
-            </w:r>
-          </w:hyperlink>
-        </w:p>
-        <w:p>
-          <w:pPr>
-            <w:pStyle w:val="TOC3"/>
-            <w:tabs>
-              <w:tab w:val="left" w:pos="960"/>
-              <w:tab w:val="right" w:leader="dot" w:pos="9350"/>
-            </w:tabs>
-            <w:rPr>
-              <w:rFonts w:eastAsiaTheme="minorEastAsia"/>
-              <w:noProof/>
-            </w:rPr>
-          </w:pPr>
-          <w:hyperlink w:anchor="_Toc210486806" w:history="1">
-            <w:r>
-              <w:rPr>
-                <w:rStyle w:val="Hyperlink"/>
-                <w:rFonts w:ascii="Symbol" w:hAnsi="Symbol"/>
-                <w:noProof/>
-              </w:rPr>
-              <w:t></w:t>
-            </w:r>
-            <w:r>
-              <w:rPr>
-                <w:rFonts w:eastAsiaTheme="minorEastAsia"/>
-                <w:noProof/>
-              </w:rPr>
-              <w:tab/>
-            </w:r>
-            <w:r>
-              <w:rPr>
-                <w:rStyle w:val="Hyperlink"/>
-                <w:noProof/>
-              </w:rPr>
-              <w:t>N0_0n3_car3s introducing</w:t>
-            </w:r>
-            <w:r>
-              <w:rPr>
-                <w:noProof/>
-                <w:webHidden/>
-              </w:rPr>
-              <w:tab/>
-            </w:r>
-            <w:r>
-              <w:rPr>
-                <w:noProof/>
-                <w:webHidden/>
-              </w:rPr>
-              <w:fldChar w:fldCharType="begin"/>
-            </w:r>
-            <w:r>
-              <w:rPr>
-                <w:noProof/>
-                <w:webHidden/>
-              </w:rPr>
-              <w:instrText xml:space="preserve"> PAGEREF _Toc210486806 \h </w:instrText>
-            </w:r>
-            <w:r>
-              <w:rPr>
-                <w:noProof/>
-                <w:webHidden/>
-              </w:rPr>
-            </w:r>
-            <w:r>
-              <w:rPr>
-                <w:noProof/>
-                <w:webHidden/>
-              </w:rPr>
-              <w:fldChar w:fldCharType="separate"/>
-            </w:r>
-            <w:r>
-              <w:rPr>
-                <w:noProof/>
-                <w:webHidden/>
-              </w:rPr>
-              <w:t>9</w:t>
-            </w:r>
-            <w:r>
-              <w:rPr>
-                <w:noProof/>
-                <w:webHidden/>
-              </w:rPr>
-              <w:fldChar w:fldCharType="end"/>
-            </w:r>
-          </w:hyperlink>
-        </w:p>
-        <w:p>
-          <w:pPr>
-            <w:pStyle w:val="TOC3"/>
-            <w:tabs>
-              <w:tab w:val="left" w:pos="960"/>
-              <w:tab w:val="right" w:leader="dot" w:pos="9350"/>
-            </w:tabs>
-            <w:rPr>
-              <w:rFonts w:eastAsiaTheme="minorEastAsia"/>
-              <w:noProof/>
-            </w:rPr>
-          </w:pPr>
-          <w:hyperlink w:anchor="_Toc210486807" w:history="1">
-            <w:r>
-              <w:rPr>
-                <w:rStyle w:val="Hyperlink"/>
-                <w:rFonts w:ascii="Symbol" w:hAnsi="Symbol"/>
-                <w:noProof/>
-              </w:rPr>
-              <w:t></w:t>
-            </w:r>
-            <w:r>
-              <w:rPr>
-                <w:rFonts w:eastAsiaTheme="minorEastAsia"/>
-                <w:noProof/>
-              </w:rPr>
-              <w:tab/>
-            </w:r>
-            <w:r>
-              <w:rPr>
-                <w:rStyle w:val="Hyperlink"/>
-                <w:noProof/>
-              </w:rPr>
-              <w:t>Time skip</w:t>
-            </w:r>
-            <w:r>
-              <w:rPr>
-                <w:noProof/>
-                <w:webHidden/>
-              </w:rPr>
-              <w:tab/>
-            </w:r>
-            <w:r>
-              <w:rPr>
-                <w:noProof/>
-                <w:webHidden/>
-              </w:rPr>
-              <w:fldChar w:fldCharType="begin"/>
-            </w:r>
-            <w:r>
-              <w:rPr>
-                <w:noProof/>
-                <w:webHidden/>
-              </w:rPr>
-              <w:instrText xml:space="preserve"> PAGEREF _Toc210486807 \h </w:instrText>
-            </w:r>
-            <w:r>
-              <w:rPr>
-                <w:noProof/>
-                <w:webHidden/>
-              </w:rPr>
-            </w:r>
-            <w:r>
-              <w:rPr>
-                <w:noProof/>
-                <w:webHidden/>
-              </w:rPr>
-              <w:fldChar w:fldCharType="separate"/>
-            </w:r>
-            <w:r>
-              <w:rPr>
-                <w:noProof/>
-                <w:webHidden/>
-              </w:rPr>
-              <w:t>10</w:t>
-            </w:r>
-            <w:r>
-              <w:rPr>
-                <w:noProof/>
-                <w:webHidden/>
-              </w:rPr>
-              <w:fldChar w:fldCharType="end"/>
-            </w:r>
-          </w:hyperlink>
-        </w:p>
-        <w:p>
-          <w:pPr>
-            <w:pStyle w:val="TOC3"/>
-            <w:tabs>
-              <w:tab w:val="left" w:pos="960"/>
-              <w:tab w:val="right" w:leader="dot" w:pos="9350"/>
-            </w:tabs>
-            <w:rPr>
-              <w:rFonts w:eastAsiaTheme="minorEastAsia"/>
-              <w:noProof/>
-            </w:rPr>
-          </w:pPr>
-          <w:hyperlink w:anchor="_Toc210486808" w:history="1">
-            <w:r>
-              <w:rPr>
-                <w:rStyle w:val="Hyperlink"/>
-                <w:rFonts w:ascii="Symbol" w:hAnsi="Symbol"/>
-                <w:noProof/>
-              </w:rPr>
-              <w:t></w:t>
-            </w:r>
-            <w:r>
-              <w:rPr>
-                <w:rFonts w:eastAsiaTheme="minorEastAsia"/>
-                <w:noProof/>
-              </w:rPr>
-              <w:tab/>
-            </w:r>
-            <w:r>
-              <w:rPr>
-                <w:rStyle w:val="Hyperlink"/>
-                <w:noProof/>
-              </w:rPr>
-              <w:t>Task assignment</w:t>
-            </w:r>
-            <w:r>
-              <w:rPr>
-                <w:noProof/>
-                <w:webHidden/>
-              </w:rPr>
-              <w:tab/>
-            </w:r>
-            <w:r>
-              <w:rPr>
-                <w:noProof/>
-                <w:webHidden/>
-              </w:rPr>
-              <w:fldChar w:fldCharType="begin"/>
-            </w:r>
-            <w:r>
-              <w:rPr>
-                <w:noProof/>
-                <w:webHidden/>
-              </w:rPr>
-              <w:instrText xml:space="preserve"> PAGEREF _Toc210486808 \h </w:instrText>
-            </w:r>
-            <w:r>
-              <w:rPr>
-                <w:noProof/>
-                <w:webHidden/>
-              </w:rPr>
-            </w:r>
-            <w:r>
-              <w:rPr>
-                <w:noProof/>
-                <w:webHidden/>
-              </w:rPr>
-              <w:fldChar w:fldCharType="separate"/>
-            </w:r>
-            <w:r>
-              <w:rPr>
-                <w:noProof/>
-                <w:webHidden/>
-              </w:rPr>
-              <w:t>10</w:t>
-            </w:r>
-            <w:r>
-              <w:rPr>
-                <w:noProof/>
-                <w:webHidden/>
-              </w:rPr>
-              <w:fldChar w:fldCharType="end"/>
-            </w:r>
-          </w:hyperlink>
-        </w:p>
-        <w:p>
-          <w:pPr>
-            <w:pStyle w:val="TOC3"/>
-            <w:tabs>
-              <w:tab w:val="left" w:pos="960"/>
-              <w:tab w:val="right" w:leader="dot" w:pos="9350"/>
-            </w:tabs>
-            <w:rPr>
-              <w:rFonts w:eastAsiaTheme="minorEastAsia"/>
-              <w:noProof/>
-            </w:rPr>
-          </w:pPr>
-          <w:hyperlink w:anchor="_Toc210486809" w:history="1">
-            <w:r>
-              <w:rPr>
-                <w:rStyle w:val="Hyperlink"/>
-                <w:rFonts w:ascii="Symbol" w:hAnsi="Symbol"/>
-                <w:noProof/>
-              </w:rPr>
-              <w:t></w:t>
-            </w:r>
-            <w:r>
-              <w:rPr>
-                <w:rFonts w:eastAsiaTheme="minorEastAsia"/>
-                <w:noProof/>
-              </w:rPr>
-              <w:tab/>
-            </w:r>
-            <w:r>
-              <w:rPr>
-                <w:rStyle w:val="Hyperlink"/>
-                <w:noProof/>
-              </w:rPr>
-              <w:t>Plan and execution</w:t>
-            </w:r>
-            <w:r>
-              <w:rPr>
-                <w:noProof/>
-                <w:webHidden/>
-              </w:rPr>
-              <w:tab/>
-            </w:r>
-            <w:r>
-              <w:rPr>
-                <w:noProof/>
-                <w:webHidden/>
-              </w:rPr>
-              <w:fldChar w:fldCharType="begin"/>
-            </w:r>
-            <w:r>
-              <w:rPr>
-                <w:noProof/>
-                <w:webHidden/>
-              </w:rPr>
-              <w:instrText xml:space="preserve"> PAGEREF _Toc210486809 \h </w:instrText>
-            </w:r>
-            <w:r>
-              <w:rPr>
-                <w:noProof/>
-                <w:webHidden/>
-              </w:rPr>
-            </w:r>
-            <w:r>
-              <w:rPr>
-                <w:noProof/>
-                <w:webHidden/>
-              </w:rPr>
-              <w:fldChar w:fldCharType="separate"/>
-            </w:r>
-            <w:r>
-              <w:rPr>
-                <w:noProof/>
-                <w:webHidden/>
-              </w:rPr>
-              <w:t>10</w:t>
-            </w:r>
-            <w:r>
-              <w:rPr>
-                <w:noProof/>
-                <w:webHidden/>
-              </w:rPr>
-              <w:fldChar w:fldCharType="end"/>
-            </w:r>
-          </w:hyperlink>
-        </w:p>
-        <w:p>
-          <w:pPr>
-            <w:pStyle w:val="TOC3"/>
-            <w:tabs>
-              <w:tab w:val="left" w:pos="960"/>
-              <w:tab w:val="right" w:leader="dot" w:pos="9350"/>
-            </w:tabs>
-            <w:rPr>
-              <w:rFonts w:eastAsiaTheme="minorEastAsia"/>
-              <w:noProof/>
-            </w:rPr>
-          </w:pPr>
-          <w:hyperlink w:anchor="_Toc210486810" w:history="1">
-            <w:r>
-              <w:rPr>
-                <w:rStyle w:val="Hyperlink"/>
-                <w:rFonts w:ascii="Symbol" w:hAnsi="Symbol"/>
-                <w:noProof/>
-              </w:rPr>
-              <w:t></w:t>
-            </w:r>
-            <w:r>
-              <w:rPr>
-                <w:rFonts w:eastAsiaTheme="minorEastAsia"/>
-                <w:noProof/>
-              </w:rPr>
-              <w:tab/>
-            </w:r>
-            <w:r>
-              <w:rPr>
-                <w:rStyle w:val="Hyperlink"/>
-                <w:noProof/>
-              </w:rPr>
-              <w:t>Aftermath</w:t>
-            </w:r>
-            <w:r>
-              <w:rPr>
-                <w:noProof/>
-                <w:webHidden/>
-              </w:rPr>
-              <w:tab/>
-            </w:r>
-            <w:r>
-              <w:rPr>
-                <w:noProof/>
-                <w:webHidden/>
-              </w:rPr>
-              <w:fldChar w:fldCharType="begin"/>
-            </w:r>
-            <w:r>
-              <w:rPr>
-                <w:noProof/>
-                <w:webHidden/>
-              </w:rPr>
-              <w:instrText xml:space="preserve"> PAGEREF _Toc210486810 \h </w:instrText>
-            </w:r>
-            <w:r>
-              <w:rPr>
-                <w:noProof/>
-                <w:webHidden/>
-              </w:rPr>
-            </w:r>
-            <w:r>
-              <w:rPr>
-                <w:noProof/>
-                <w:webHidden/>
-              </w:rPr>
-              <w:fldChar w:fldCharType="separate"/>
-            </w:r>
-            <w:r>
-              <w:rPr>
-                <w:noProof/>
-                <w:webHidden/>
-              </w:rPr>
-              <w:t>11</w:t>
+              <w:t>8</w:t>
             </w:r>
             <w:r>
               <w:rPr>
@@ -1531,7 +936,7 @@
               <w:noProof/>
             </w:rPr>
           </w:pPr>
-          <w:hyperlink w:anchor="_Toc210486811" w:history="1">
+          <w:hyperlink w:anchor="_Toc210988164" w:history="1">
             <w:r>
               <w:rPr>
                 <w:rStyle w:val="Hyperlink"/>
@@ -1558,7 +963,7 @@
                 <w:noProof/>
                 <w:webHidden/>
               </w:rPr>
-              <w:instrText xml:space="preserve"> PAGEREF _Toc210486811 \h </w:instrText>
+              <w:instrText xml:space="preserve"> PAGEREF _Toc210988164 \h </w:instrText>
             </w:r>
             <w:r>
               <w:rPr>
@@ -1578,421 +983,7 @@
                 <w:noProof/>
                 <w:webHidden/>
               </w:rPr>
-              <w:t>12</w:t>
-            </w:r>
-            <w:r>
-              <w:rPr>
-                <w:noProof/>
-                <w:webHidden/>
-              </w:rPr>
-              <w:fldChar w:fldCharType="end"/>
-            </w:r>
-          </w:hyperlink>
-        </w:p>
-        <w:p>
-          <w:pPr>
-            <w:pStyle w:val="TOC3"/>
-            <w:tabs>
-              <w:tab w:val="right" w:leader="dot" w:pos="9350"/>
-            </w:tabs>
-            <w:rPr>
-              <w:rFonts w:eastAsiaTheme="minorEastAsia"/>
-              <w:noProof/>
-            </w:rPr>
-          </w:pPr>
-          <w:hyperlink w:anchor="_Toc210486812" w:history="1">
-            <w:r>
-              <w:rPr>
-                <w:rStyle w:val="Hyperlink"/>
-                <w:noProof/>
-              </w:rPr>
-              <w:t>Intro</w:t>
-            </w:r>
-            <w:r>
-              <w:rPr>
-                <w:noProof/>
-                <w:webHidden/>
-              </w:rPr>
-              <w:tab/>
-            </w:r>
-            <w:r>
-              <w:rPr>
-                <w:noProof/>
-                <w:webHidden/>
-              </w:rPr>
-              <w:fldChar w:fldCharType="begin"/>
-            </w:r>
-            <w:r>
-              <w:rPr>
-                <w:noProof/>
-                <w:webHidden/>
-              </w:rPr>
-              <w:instrText xml:space="preserve"> PAGEREF _Toc210486812 \h </w:instrText>
-            </w:r>
-            <w:r>
-              <w:rPr>
-                <w:noProof/>
-                <w:webHidden/>
-              </w:rPr>
-            </w:r>
-            <w:r>
-              <w:rPr>
-                <w:noProof/>
-                <w:webHidden/>
-              </w:rPr>
-              <w:fldChar w:fldCharType="separate"/>
-            </w:r>
-            <w:r>
-              <w:rPr>
-                <w:noProof/>
-                <w:webHidden/>
-              </w:rPr>
-              <w:t>12</w:t>
-            </w:r>
-            <w:r>
-              <w:rPr>
-                <w:noProof/>
-                <w:webHidden/>
-              </w:rPr>
-              <w:fldChar w:fldCharType="end"/>
-            </w:r>
-          </w:hyperlink>
-        </w:p>
-        <w:p>
-          <w:pPr>
-            <w:pStyle w:val="TOC3"/>
-            <w:tabs>
-              <w:tab w:val="right" w:leader="dot" w:pos="9350"/>
-            </w:tabs>
-            <w:rPr>
-              <w:rFonts w:eastAsiaTheme="minorEastAsia"/>
-              <w:noProof/>
-            </w:rPr>
-          </w:pPr>
-          <w:hyperlink w:anchor="_Toc210486813" w:history="1">
-            <w:r>
-              <w:rPr>
-                <w:rStyle w:val="Hyperlink"/>
-                <w:noProof/>
-              </w:rPr>
-              <w:t>N0_0n3_car3s introducing</w:t>
-            </w:r>
-            <w:r>
-              <w:rPr>
-                <w:noProof/>
-                <w:webHidden/>
-              </w:rPr>
-              <w:tab/>
-            </w:r>
-            <w:r>
-              <w:rPr>
-                <w:noProof/>
-                <w:webHidden/>
-              </w:rPr>
-              <w:fldChar w:fldCharType="begin"/>
-            </w:r>
-            <w:r>
-              <w:rPr>
-                <w:noProof/>
-                <w:webHidden/>
-              </w:rPr>
-              <w:instrText xml:space="preserve"> PAGEREF _Toc210486813 \h </w:instrText>
-            </w:r>
-            <w:r>
-              <w:rPr>
-                <w:noProof/>
-                <w:webHidden/>
-              </w:rPr>
-            </w:r>
-            <w:r>
-              <w:rPr>
-                <w:noProof/>
-                <w:webHidden/>
-              </w:rPr>
-              <w:fldChar w:fldCharType="separate"/>
-            </w:r>
-            <w:r>
-              <w:rPr>
-                <w:noProof/>
-                <w:webHidden/>
-              </w:rPr>
-              <w:t>13</w:t>
-            </w:r>
-            <w:r>
-              <w:rPr>
-                <w:noProof/>
-                <w:webHidden/>
-              </w:rPr>
-              <w:fldChar w:fldCharType="end"/>
-            </w:r>
-          </w:hyperlink>
-        </w:p>
-        <w:p>
-          <w:pPr>
-            <w:pStyle w:val="TOC3"/>
-            <w:tabs>
-              <w:tab w:val="right" w:leader="dot" w:pos="9350"/>
-            </w:tabs>
-            <w:rPr>
-              <w:rFonts w:eastAsiaTheme="minorEastAsia"/>
-              <w:noProof/>
-            </w:rPr>
-          </w:pPr>
-          <w:hyperlink w:anchor="_Toc210486814" w:history="1">
-            <w:r>
-              <w:rPr>
-                <w:rStyle w:val="Hyperlink"/>
-                <w:noProof/>
-              </w:rPr>
-              <w:t>Time skip</w:t>
-            </w:r>
-            <w:r>
-              <w:rPr>
-                <w:noProof/>
-                <w:webHidden/>
-              </w:rPr>
-              <w:tab/>
-            </w:r>
-            <w:r>
-              <w:rPr>
-                <w:noProof/>
-                <w:webHidden/>
-              </w:rPr>
-              <w:fldChar w:fldCharType="begin"/>
-            </w:r>
-            <w:r>
-              <w:rPr>
-                <w:noProof/>
-                <w:webHidden/>
-              </w:rPr>
-              <w:instrText xml:space="preserve"> PAGEREF _Toc210486814 \h </w:instrText>
-            </w:r>
-            <w:r>
-              <w:rPr>
-                <w:noProof/>
-                <w:webHidden/>
-              </w:rPr>
-            </w:r>
-            <w:r>
-              <w:rPr>
-                <w:noProof/>
-                <w:webHidden/>
-              </w:rPr>
-              <w:fldChar w:fldCharType="separate"/>
-            </w:r>
-            <w:r>
-              <w:rPr>
-                <w:noProof/>
-                <w:webHidden/>
-              </w:rPr>
-              <w:t>13</w:t>
-            </w:r>
-            <w:r>
-              <w:rPr>
-                <w:noProof/>
-                <w:webHidden/>
-              </w:rPr>
-              <w:fldChar w:fldCharType="end"/>
-            </w:r>
-          </w:hyperlink>
-        </w:p>
-        <w:p>
-          <w:pPr>
-            <w:pStyle w:val="TOC3"/>
-            <w:tabs>
-              <w:tab w:val="right" w:leader="dot" w:pos="9350"/>
-            </w:tabs>
-            <w:rPr>
-              <w:rFonts w:eastAsiaTheme="minorEastAsia"/>
-              <w:noProof/>
-            </w:rPr>
-          </w:pPr>
-          <w:hyperlink w:anchor="_Toc210486815" w:history="1">
-            <w:r>
-              <w:rPr>
-                <w:rStyle w:val="Hyperlink"/>
-                <w:noProof/>
-              </w:rPr>
-              <w:t>Task assignment</w:t>
-            </w:r>
-            <w:r>
-              <w:rPr>
-                <w:noProof/>
-                <w:webHidden/>
-              </w:rPr>
-              <w:tab/>
-            </w:r>
-            <w:r>
-              <w:rPr>
-                <w:noProof/>
-                <w:webHidden/>
-              </w:rPr>
-              <w:fldChar w:fldCharType="begin"/>
-            </w:r>
-            <w:r>
-              <w:rPr>
-                <w:noProof/>
-                <w:webHidden/>
-              </w:rPr>
-              <w:instrText xml:space="preserve"> PAGEREF _Toc210486815 \h </w:instrText>
-            </w:r>
-            <w:r>
-              <w:rPr>
-                <w:noProof/>
-                <w:webHidden/>
-              </w:rPr>
-            </w:r>
-            <w:r>
-              <w:rPr>
-                <w:noProof/>
-                <w:webHidden/>
-              </w:rPr>
-              <w:fldChar w:fldCharType="separate"/>
-            </w:r>
-            <w:r>
-              <w:rPr>
-                <w:noProof/>
-                <w:webHidden/>
-              </w:rPr>
-              <w:t>13</w:t>
-            </w:r>
-            <w:r>
-              <w:rPr>
-                <w:noProof/>
-                <w:webHidden/>
-              </w:rPr>
-              <w:fldChar w:fldCharType="end"/>
-            </w:r>
-          </w:hyperlink>
-        </w:p>
-        <w:p>
-          <w:pPr>
-            <w:pStyle w:val="TOC3"/>
-            <w:tabs>
-              <w:tab w:val="right" w:leader="dot" w:pos="9350"/>
-            </w:tabs>
-            <w:rPr>
-              <w:rFonts w:eastAsiaTheme="minorEastAsia"/>
-              <w:noProof/>
-            </w:rPr>
-          </w:pPr>
-          <w:hyperlink w:anchor="_Toc210486816" w:history="1">
-            <w:r>
-              <w:rPr>
-                <w:rStyle w:val="Hyperlink"/>
-                <w:noProof/>
-              </w:rPr>
-              <w:t>Plan and execution</w:t>
-            </w:r>
-            <w:r>
-              <w:rPr>
-                <w:noProof/>
-                <w:webHidden/>
-              </w:rPr>
-              <w:tab/>
-            </w:r>
-            <w:r>
-              <w:rPr>
-                <w:noProof/>
-                <w:webHidden/>
-              </w:rPr>
-              <w:fldChar w:fldCharType="begin"/>
-            </w:r>
-            <w:r>
-              <w:rPr>
-                <w:noProof/>
-                <w:webHidden/>
-              </w:rPr>
-              <w:instrText xml:space="preserve"> PAGEREF _Toc210486816 \h </w:instrText>
-            </w:r>
-            <w:r>
-              <w:rPr>
-                <w:noProof/>
-                <w:webHidden/>
-              </w:rPr>
-            </w:r>
-            <w:r>
-              <w:rPr>
-                <w:noProof/>
-                <w:webHidden/>
-              </w:rPr>
-              <w:fldChar w:fldCharType="separate"/>
-            </w:r>
-            <w:r>
-              <w:rPr>
-                <w:noProof/>
-                <w:webHidden/>
-              </w:rPr>
-              <w:t>13</w:t>
-            </w:r>
-            <w:r>
-              <w:rPr>
-                <w:noProof/>
-                <w:webHidden/>
-              </w:rPr>
-              <w:fldChar w:fldCharType="end"/>
-            </w:r>
-          </w:hyperlink>
-        </w:p>
-        <w:p>
-          <w:pPr>
-            <w:pStyle w:val="TOC3"/>
-            <w:tabs>
-              <w:tab w:val="right" w:leader="dot" w:pos="9350"/>
-            </w:tabs>
-            <w:rPr>
-              <w:rFonts w:eastAsiaTheme="minorEastAsia"/>
-              <w:noProof/>
-            </w:rPr>
-          </w:pPr>
-          <w:hyperlink w:anchor="_Toc210486817" w:history="1">
-            <w:r>
-              <w:rPr>
-                <w:rStyle w:val="Hyperlink"/>
-                <w:noProof/>
-              </w:rPr>
-              <w:t>Aftermath</w:t>
-            </w:r>
-            <w:r>
-              <w:rPr>
-                <w:noProof/>
-                <w:webHidden/>
-              </w:rPr>
-              <w:tab/>
-            </w:r>
-            <w:r>
-              <w:rPr>
-                <w:noProof/>
-                <w:webHidden/>
-              </w:rPr>
-              <w:fldChar w:fldCharType="begin"/>
-            </w:r>
-            <w:r>
-              <w:rPr>
-                <w:noProof/>
-                <w:webHidden/>
-              </w:rPr>
-              <w:instrText xml:space="preserve"> PAGEREF _Toc210486817 \h </w:instrText>
-            </w:r>
-            <w:r>
-              <w:rPr>
-                <w:noProof/>
-                <w:webHidden/>
-              </w:rPr>
-            </w:r>
-            <w:r>
-              <w:rPr>
-                <w:noProof/>
-                <w:webHidden/>
-              </w:rPr>
-              <w:fldChar w:fldCharType="separate"/>
-            </w:r>
-            <w:r>
-              <w:rPr>
-                <w:noProof/>
-                <w:webHidden/>
-              </w:rPr>
-              <w:t>13</w:t>
+              <w:t>8</w:t>
             </w:r>
             <w:r>
               <w:rPr>
@@ -2019,9 +1010,8 @@
       <w:pPr>
         <w:pStyle w:val="Heading2"/>
       </w:pPr>
-      <w:bookmarkStart w:id="0" w:name="_Toc210486793"/>
-      <w:r>
-        <w:lastRenderedPageBreak/>
+      <w:bookmarkStart w:id="0" w:name="_Toc210988153"/>
+      <w:r>
         <w:t>Themes</w:t>
       </w:r>
       <w:bookmarkEnd w:id="0"/>
@@ -2183,7 +1173,7 @@
       <w:pPr>
         <w:pStyle w:val="Heading2"/>
       </w:pPr>
-      <w:bookmarkStart w:id="1" w:name="_Toc210486794"/>
+      <w:bookmarkStart w:id="1" w:name="_Toc210988154"/>
       <w:r>
         <w:t>Inspirations for story</w:t>
       </w:r>
@@ -2210,6 +1200,7 @@
         </w:numPr>
       </w:pPr>
       <w:r>
+        <w:lastRenderedPageBreak/>
         <w:t>Another round</w:t>
       </w:r>
     </w:p>
@@ -2242,7 +1233,7 @@
         <w:pStyle w:val="Heading2"/>
       </w:pPr>
       <w:bookmarkStart w:id="2" w:name="_Characters"/>
-      <w:bookmarkStart w:id="3" w:name="_Toc210486795"/>
+      <w:bookmarkStart w:id="3" w:name="_Toc210988155"/>
       <w:bookmarkEnd w:id="2"/>
       <w:r>
         <w:t>Characters</w:t>
@@ -2260,11 +1251,13 @@
           <w:numId w:val="11"/>
         </w:numPr>
       </w:pPr>
-      <w:bookmarkStart w:id="4" w:name="_Toc210486796"/>
+      <w:bookmarkStart w:id="4" w:name="_Toc210988156"/>
+      <w:proofErr w:type="spellStart"/>
       <w:r>
         <w:t>Main_hero</w:t>
       </w:r>
       <w:bookmarkEnd w:id="4"/>
+      <w:proofErr w:type="spellEnd"/>
     </w:p>
     <w:p>
       <w:pPr>
@@ -2308,7 +1301,15 @@
         <w:t>between</w:t>
       </w:r>
       <w:r>
-        <w:t xml:space="preserve"> n1h1l and fidus.</w:t>
+        <w:t xml:space="preserve"> n1h1l and </w:t>
+      </w:r>
+      <w:proofErr w:type="spellStart"/>
+      <w:r>
+        <w:t>fidus</w:t>
+      </w:r>
+      <w:proofErr w:type="spellEnd"/>
+      <w:r>
+        <w:t>.</w:t>
       </w:r>
     </w:p>
     <w:p>
@@ -2344,7 +1345,15 @@
         </w:numPr>
       </w:pPr>
       <w:r>
-        <w:t>Been friends with fidus and n1h1l for 5+ years</w:t>
+        <w:t xml:space="preserve">Been friends with </w:t>
+      </w:r>
+      <w:proofErr w:type="spellStart"/>
+      <w:r>
+        <w:t>fidus</w:t>
+      </w:r>
+      <w:proofErr w:type="spellEnd"/>
+      <w:r>
+        <w:t xml:space="preserve"> and n1h1l for 5+ years</w:t>
       </w:r>
     </w:p>
     <w:p>
@@ -2416,143 +1425,442 @@
         </w:numPr>
       </w:pPr>
       <w:r>
+        <w:t xml:space="preserve">Knows hacking, won a CTF in his </w:t>
+      </w:r>
+      <w:proofErr w:type="spellStart"/>
+      <w:r>
+        <w:t>uni</w:t>
+      </w:r>
+      <w:proofErr w:type="spellEnd"/>
+      <w:r>
+        <w:t xml:space="preserve"> in a past</w:t>
+      </w:r>
+      <w:r>
+        <w:t xml:space="preserve">, but gave it up, </w:t>
+      </w:r>
+      <w:proofErr w:type="spellStart"/>
+      <w:r>
+        <w:t>cybersec</w:t>
+      </w:r>
+      <w:proofErr w:type="spellEnd"/>
+      <w:r>
+        <w:t xml:space="preserve"> jobs are boring</w:t>
+      </w:r>
+      <w:r>
+        <w:t xml:space="preserve"> and it’s not exactly what he wants to do</w:t>
+      </w:r>
+    </w:p>
+    <w:p>
+      <w:pPr>
+        <w:pStyle w:val="ListParagraph"/>
+        <w:numPr>
+          <w:ilvl w:val="2"/>
+          <w:numId w:val="1"/>
+        </w:numPr>
+      </w:pPr>
+      <w:r>
+        <w:t>Social anxiety traits</w:t>
+      </w:r>
+    </w:p>
+    <w:p>
+      <w:pPr>
+        <w:pStyle w:val="ListParagraph"/>
+        <w:numPr>
+          <w:ilvl w:val="2"/>
+          <w:numId w:val="1"/>
+        </w:numPr>
+      </w:pPr>
+      <w:r>
+        <w:t>Kind</w:t>
+      </w:r>
+      <w:r>
+        <w:t xml:space="preserve"> (-</w:t>
+      </w:r>
+      <w:proofErr w:type="spellStart"/>
+      <w:r>
+        <w:t>ish</w:t>
+      </w:r>
+      <w:proofErr w:type="spellEnd"/>
+      <w:r>
+        <w:t>?)</w:t>
+      </w:r>
+    </w:p>
+    <w:p>
+      <w:pPr>
+        <w:pStyle w:val="ListParagraph"/>
+        <w:numPr>
+          <w:ilvl w:val="2"/>
+          <w:numId w:val="1"/>
+        </w:numPr>
+      </w:pPr>
+      <w:r>
+        <w:t>Wants socialization</w:t>
+      </w:r>
+    </w:p>
+    <w:p>
+      <w:pPr>
+        <w:pStyle w:val="ListParagraph"/>
+        <w:numPr>
+          <w:ilvl w:val="2"/>
+          <w:numId w:val="1"/>
+        </w:numPr>
+      </w:pPr>
+      <w:r>
+        <w:t>Values honesty and thinks that society lacks it</w:t>
+      </w:r>
+      <w:r>
+        <w:t>, despises them for it</w:t>
+      </w:r>
+    </w:p>
+    <w:p>
+      <w:pPr>
+        <w:pStyle w:val="ListParagraph"/>
+        <w:numPr>
+          <w:ilvl w:val="2"/>
+          <w:numId w:val="1"/>
+        </w:numPr>
+      </w:pPr>
+      <w:r>
+        <w:t>Player will come up with his nickname</w:t>
+      </w:r>
+    </w:p>
+    <w:p>
+      <w:pPr>
+        <w:pStyle w:val="ListParagraph"/>
+        <w:numPr>
+          <w:ilvl w:val="2"/>
+          <w:numId w:val="1"/>
+        </w:numPr>
+      </w:pPr>
+      <w:proofErr w:type="spellStart"/>
+      <w:r>
+        <w:t>Pfp</w:t>
+      </w:r>
+      <w:proofErr w:type="spellEnd"/>
+      <w:r>
+        <w:t xml:space="preserve"> from cyberpunk maybe?</w:t>
+      </w:r>
+    </w:p>
+    <w:p>
+      <w:pPr>
+        <w:pStyle w:val="ListParagraph"/>
+        <w:numPr>
+          <w:ilvl w:val="2"/>
+          <w:numId w:val="1"/>
+        </w:numPr>
+      </w:pPr>
+      <w:r>
+        <w:t>Gamer</w:t>
+      </w:r>
+    </w:p>
+    <w:p>
+      <w:pPr>
+        <w:pStyle w:val="ListParagraph"/>
+        <w:numPr>
+          <w:ilvl w:val="2"/>
+          <w:numId w:val="1"/>
+        </w:numPr>
+      </w:pPr>
+      <w:r>
+        <w:t>Self-aware</w:t>
+      </w:r>
+    </w:p>
+    <w:p>
+      <w:pPr>
+        <w:pStyle w:val="ListParagraph"/>
+        <w:numPr>
+          <w:ilvl w:val="2"/>
+          <w:numId w:val="1"/>
+        </w:numPr>
+      </w:pPr>
+      <w:proofErr w:type="gramStart"/>
+      <w:r>
+        <w:t>Knows</w:t>
+      </w:r>
+      <w:proofErr w:type="gramEnd"/>
+      <w:r>
+        <w:t xml:space="preserve"> internet culture</w:t>
+      </w:r>
+      <w:r>
+        <w:t xml:space="preserve"> </w:t>
+      </w:r>
+    </w:p>
+    <w:p>
+      <w:pPr>
+        <w:pStyle w:val="ListParagraph"/>
+        <w:numPr>
+          <w:ilvl w:val="2"/>
+          <w:numId w:val="1"/>
+        </w:numPr>
+      </w:pPr>
+      <w:proofErr w:type="gramStart"/>
+      <w:r>
+        <w:t>Spends</w:t>
+      </w:r>
+      <w:proofErr w:type="gramEnd"/>
+      <w:r>
+        <w:t xml:space="preserve"> a lot of time online</w:t>
+      </w:r>
+    </w:p>
+    <w:p>
+      <w:pPr>
+        <w:pStyle w:val="Heading4"/>
+        <w:numPr>
+          <w:ilvl w:val="1"/>
+          <w:numId w:val="1"/>
+        </w:numPr>
+      </w:pPr>
+      <w:r>
+        <w:t>Arc</w:t>
+      </w:r>
+    </w:p>
+    <w:p>
+      <w:pPr>
+        <w:pStyle w:val="ListParagraph"/>
+        <w:numPr>
+          <w:ilvl w:val="2"/>
+          <w:numId w:val="1"/>
+        </w:numPr>
+      </w:pPr>
+      <w:proofErr w:type="spellStart"/>
+      <w:r>
+        <w:t>Main_hero</w:t>
+      </w:r>
+      <w:proofErr w:type="spellEnd"/>
+      <w:r>
+        <w:t xml:space="preserve"> starts </w:t>
+      </w:r>
+      <w:proofErr w:type="gramStart"/>
+      <w:r>
+        <w:t>of</w:t>
+      </w:r>
+      <w:proofErr w:type="gramEnd"/>
+      <w:r>
+        <w:t xml:space="preserve"> as someone who is closer to n1h1l in terms of world view. He despises “normal” people, because he thinks </w:t>
+      </w:r>
+      <w:r>
+        <w:t xml:space="preserve">all they </w:t>
+      </w:r>
+      <w:proofErr w:type="gramStart"/>
+      <w:r>
+        <w:t xml:space="preserve">do </w:t>
+      </w:r>
+      <w:r>
+        <w:t>.</w:t>
+      </w:r>
+      <w:proofErr w:type="gramEnd"/>
+      <w:r>
+        <w:t xml:space="preserve"> He holds a grudge against society deep inside of him, because it doesn’t accept him in </w:t>
+      </w:r>
+      <w:r>
+        <w:t>real</w:t>
+      </w:r>
+      <w:r>
+        <w:t xml:space="preserve"> life. He </w:t>
+      </w:r>
+      <w:r>
+        <w:t>is also</w:t>
+      </w:r>
+      <w:r>
+        <w:t xml:space="preserve"> dissatisfied with life</w:t>
+      </w:r>
+      <w:r>
+        <w:t>, because his lifestyle starts to tire him.</w:t>
+      </w:r>
+    </w:p>
+    <w:p>
+      <w:pPr>
+        <w:pStyle w:val="ListParagraph"/>
+        <w:numPr>
+          <w:ilvl w:val="2"/>
+          <w:numId w:val="1"/>
+        </w:numPr>
+      </w:pPr>
+      <w:r>
         <w:lastRenderedPageBreak/>
-        <w:t>Knows hacking, won a CTF in his uni in a past</w:t>
-      </w:r>
-      <w:r>
-        <w:t>, but gave it up, cybersec jobs are boring</w:t>
-      </w:r>
-      <w:r>
-        <w:t xml:space="preserve"> and it’s not exactly what he wants to do</w:t>
-      </w:r>
-    </w:p>
-    <w:p>
-      <w:pPr>
-        <w:pStyle w:val="ListParagraph"/>
-        <w:numPr>
-          <w:ilvl w:val="2"/>
-          <w:numId w:val="1"/>
-        </w:numPr>
-      </w:pPr>
-      <w:r>
-        <w:t>Social anxiety traits</w:t>
-      </w:r>
-    </w:p>
-    <w:p>
-      <w:pPr>
-        <w:pStyle w:val="ListParagraph"/>
-        <w:numPr>
-          <w:ilvl w:val="2"/>
-          <w:numId w:val="1"/>
-        </w:numPr>
-      </w:pPr>
-      <w:r>
-        <w:t>Kind</w:t>
-      </w:r>
-      <w:r>
-        <w:t xml:space="preserve"> (-ish?)</w:t>
-      </w:r>
-    </w:p>
-    <w:p>
-      <w:pPr>
-        <w:pStyle w:val="ListParagraph"/>
-        <w:numPr>
-          <w:ilvl w:val="2"/>
-          <w:numId w:val="1"/>
-        </w:numPr>
-      </w:pPr>
-      <w:r>
-        <w:t>Wants socialization</w:t>
-      </w:r>
-    </w:p>
-    <w:p>
-      <w:pPr>
-        <w:pStyle w:val="ListParagraph"/>
-        <w:numPr>
-          <w:ilvl w:val="2"/>
-          <w:numId w:val="1"/>
-        </w:numPr>
-      </w:pPr>
-      <w:r>
-        <w:t>Values honesty and thinks that society lacks it</w:t>
-      </w:r>
-      <w:r>
-        <w:t>, despises them for it</w:t>
-      </w:r>
-    </w:p>
-    <w:p>
-      <w:pPr>
-        <w:pStyle w:val="ListParagraph"/>
-        <w:numPr>
-          <w:ilvl w:val="2"/>
-          <w:numId w:val="1"/>
-        </w:numPr>
-      </w:pPr>
-      <w:r>
-        <w:t>Player will come up with his nickname</w:t>
-      </w:r>
-    </w:p>
-    <w:p>
-      <w:pPr>
-        <w:pStyle w:val="ListParagraph"/>
-        <w:numPr>
-          <w:ilvl w:val="2"/>
-          <w:numId w:val="1"/>
-        </w:numPr>
-      </w:pPr>
-      <w:r>
-        <w:t>Pfp from cyberpunk maybe?</w:t>
-      </w:r>
-    </w:p>
-    <w:p>
-      <w:pPr>
-        <w:pStyle w:val="ListParagraph"/>
-        <w:numPr>
-          <w:ilvl w:val="2"/>
-          <w:numId w:val="1"/>
-        </w:numPr>
-      </w:pPr>
-      <w:r>
-        <w:t>Gamer</w:t>
-      </w:r>
-    </w:p>
-    <w:p>
-      <w:pPr>
-        <w:pStyle w:val="ListParagraph"/>
-        <w:numPr>
-          <w:ilvl w:val="2"/>
-          <w:numId w:val="1"/>
-        </w:numPr>
-      </w:pPr>
-      <w:r>
-        <w:t>Self-aware</w:t>
-      </w:r>
-    </w:p>
-    <w:p>
-      <w:pPr>
-        <w:pStyle w:val="ListParagraph"/>
-        <w:numPr>
-          <w:ilvl w:val="2"/>
-          <w:numId w:val="1"/>
-        </w:numPr>
-      </w:pPr>
-      <w:r>
-        <w:t>Knows internet culture</w:t>
+        <w:t xml:space="preserve">When n1h1l brings up a </w:t>
+      </w:r>
+      <w:r>
+        <w:t>phishing attack he just learned from some hacker subforum</w:t>
+      </w:r>
+      <w:r>
+        <w:t xml:space="preserve"> and </w:t>
+      </w:r>
+      <w:r>
+        <w:t xml:space="preserve">suggests that they could use it against </w:t>
+      </w:r>
+      <w:proofErr w:type="spellStart"/>
+      <w:r>
+        <w:t>yourlifemoments</w:t>
+      </w:r>
+      <w:proofErr w:type="spellEnd"/>
+      <w:r>
+        <w:t xml:space="preserve">, </w:t>
+      </w:r>
+      <w:proofErr w:type="spellStart"/>
+      <w:r>
+        <w:t>main_hero</w:t>
+      </w:r>
+      <w:proofErr w:type="spellEnd"/>
+      <w:r>
+        <w:t xml:space="preserve"> tells him it’s too much, but changes his mind, because he hates fake sincerity, that he thinks mostly going on there.</w:t>
+      </w:r>
+    </w:p>
+    <w:p>
+      <w:pPr>
+        <w:pStyle w:val="ListParagraph"/>
+        <w:numPr>
+          <w:ilvl w:val="2"/>
+          <w:numId w:val="1"/>
+        </w:numPr>
+      </w:pPr>
+      <w:r>
+        <w:t xml:space="preserve">When he programs the </w:t>
+      </w:r>
+      <w:r>
+        <w:t>fake page</w:t>
+      </w:r>
+      <w:r>
+        <w:t>, he rediscovers his passion for creating things</w:t>
+      </w:r>
+      <w:r>
+        <w:t>. He is proud of his work and wants to execute it as soon as possible to see it in action.</w:t>
+      </w:r>
+    </w:p>
+    <w:p>
+      <w:pPr>
+        <w:pStyle w:val="ListParagraph"/>
+        <w:numPr>
+          <w:ilvl w:val="2"/>
+          <w:numId w:val="1"/>
+        </w:numPr>
+      </w:pPr>
+      <w:r>
+        <w:t>When they start executing the whole thing,</w:t>
       </w:r>
       <w:r>
         <w:t xml:space="preserve"> </w:t>
       </w:r>
-    </w:p>
-    <w:p>
-      <w:pPr>
-        <w:pStyle w:val="ListParagraph"/>
-        <w:numPr>
-          <w:ilvl w:val="2"/>
-          <w:numId w:val="1"/>
-        </w:numPr>
-      </w:pPr>
-      <w:r>
-        <w:t>Spends a lot of time online</w:t>
+      <w:proofErr w:type="spellStart"/>
+      <w:r>
+        <w:t>fidus</w:t>
+      </w:r>
+      <w:proofErr w:type="spellEnd"/>
+      <w:r>
+        <w:t xml:space="preserve"> tells him, that they are doing all that not to deprive world of fakeness but because they are just envy other people normal </w:t>
+      </w:r>
+      <w:r>
+        <w:t>lives</w:t>
+      </w:r>
+      <w:r>
+        <w:t xml:space="preserve">. Fidus asks </w:t>
+      </w:r>
+      <w:proofErr w:type="spellStart"/>
+      <w:r>
+        <w:t>main_hero</w:t>
+      </w:r>
+      <w:proofErr w:type="spellEnd"/>
+      <w:r>
+        <w:t xml:space="preserve">, if that what he wanted to do with his creations, </w:t>
+      </w:r>
+      <w:proofErr w:type="gramStart"/>
+      <w:r>
+        <w:t>just cause trouble</w:t>
+      </w:r>
+      <w:proofErr w:type="gramEnd"/>
+      <w:r>
+        <w:t xml:space="preserve"> for people out of spite. </w:t>
+      </w:r>
+      <w:proofErr w:type="spellStart"/>
+      <w:r>
+        <w:t>Mai</w:t>
+      </w:r>
+      <w:r>
+        <w:t>n_hero</w:t>
+      </w:r>
+      <w:proofErr w:type="spellEnd"/>
+      <w:r>
+        <w:t xml:space="preserve"> feels conflicted. On one hand </w:t>
+      </w:r>
+      <w:r>
+        <w:t xml:space="preserve">he sees his </w:t>
+      </w:r>
+      <w:r>
+        <w:t>plan</w:t>
+      </w:r>
+      <w:r>
+        <w:t xml:space="preserve"> working and destroying what he despised the most and proud of it</w:t>
+      </w:r>
+      <w:r>
+        <w:t>,</w:t>
+      </w:r>
+      <w:r>
+        <w:t xml:space="preserve"> on the other hand, he thinks that </w:t>
+      </w:r>
+      <w:proofErr w:type="spellStart"/>
+      <w:r>
+        <w:t>fidus</w:t>
+      </w:r>
+      <w:proofErr w:type="spellEnd"/>
+      <w:r>
+        <w:t xml:space="preserve"> is right and he doesn’t want to create just to destroy</w:t>
+      </w:r>
+      <w:r>
+        <w:t>.</w:t>
+      </w:r>
+      <w:r>
+        <w:t xml:space="preserve"> He locks the posting, saying to n1h1l that this subforum got the message</w:t>
+      </w:r>
+    </w:p>
+    <w:p>
+      <w:pPr>
+        <w:pStyle w:val="ListParagraph"/>
+        <w:numPr>
+          <w:ilvl w:val="2"/>
+          <w:numId w:val="1"/>
+        </w:numPr>
+      </w:pPr>
+      <w:r>
+        <w:t xml:space="preserve">In the end </w:t>
+      </w:r>
+      <w:proofErr w:type="spellStart"/>
+      <w:r>
+        <w:t>main_hero</w:t>
+      </w:r>
+      <w:proofErr w:type="spellEnd"/>
+      <w:r>
+        <w:t xml:space="preserve"> decides to start over, he is no longer interested in raiding subforums with n1h1l. Fidus tells him that maybe “normal” life is not all that bad, but </w:t>
+      </w:r>
+      <w:proofErr w:type="spellStart"/>
+      <w:r>
+        <w:t>main_hero</w:t>
+      </w:r>
+      <w:proofErr w:type="spellEnd"/>
+      <w:r>
+        <w:t xml:space="preserve"> disagrees. He found what he wants to do in life, to create for good, to leave a mark.</w:t>
+      </w:r>
+      <w:r>
+        <w:t xml:space="preserve"> Story ends with </w:t>
+      </w:r>
+      <w:proofErr w:type="spellStart"/>
+      <w:r>
+        <w:t>main_hero</w:t>
+      </w:r>
+      <w:proofErr w:type="spellEnd"/>
+      <w:r>
+        <w:t xml:space="preserve"> </w:t>
+      </w:r>
+      <w:r>
+        <w:t xml:space="preserve">sending </w:t>
+      </w:r>
+      <w:r>
+        <w:rPr>
+          <w:lang w:val="en-AU"/>
+        </w:rPr>
+        <w:t>ownership</w:t>
+      </w:r>
+      <w:r>
+        <w:t xml:space="preserve"> back to admin with an apology.</w:t>
       </w:r>
     </w:p>
     <w:p>
@@ -2564,6 +1872,532 @@
         </w:numPr>
       </w:pPr>
       <w:r>
+        <w:t>Inspirations</w:t>
+      </w:r>
+    </w:p>
+    <w:p>
+      <w:pPr>
+        <w:pStyle w:val="ListParagraph"/>
+        <w:numPr>
+          <w:ilvl w:val="2"/>
+          <w:numId w:val="1"/>
+        </w:numPr>
+      </w:pPr>
+      <w:r>
+        <w:t>Elliot (Mr. Robot)</w:t>
+      </w:r>
+    </w:p>
+    <w:p>
+      <w:pPr>
+        <w:pStyle w:val="ListParagraph"/>
+        <w:numPr>
+          <w:ilvl w:val="2"/>
+          <w:numId w:val="1"/>
+        </w:numPr>
+      </w:pPr>
+      <w:r>
+        <w:t>Jesse (Breaking Bad)</w:t>
+      </w:r>
+    </w:p>
+    <w:p>
+      <w:pPr>
+        <w:pStyle w:val="ListParagraph"/>
+        <w:numPr>
+          <w:ilvl w:val="2"/>
+          <w:numId w:val="1"/>
+        </w:numPr>
+      </w:pPr>
+      <w:r>
+        <w:t>Jinx (Arcane)</w:t>
+      </w:r>
+    </w:p>
+    <w:p>
+      <w:pPr>
+        <w:pStyle w:val="Heading4"/>
+        <w:numPr>
+          <w:ilvl w:val="1"/>
+          <w:numId w:val="1"/>
+        </w:numPr>
+      </w:pPr>
+      <w:r>
+        <w:t>Plan</w:t>
+      </w:r>
+    </w:p>
+    <w:p>
+      <w:pPr>
+        <w:pStyle w:val="ListParagraph"/>
+        <w:numPr>
+          <w:ilvl w:val="2"/>
+          <w:numId w:val="1"/>
+        </w:numPr>
+      </w:pPr>
+      <w:r>
+        <w:t xml:space="preserve">First </w:t>
+      </w:r>
+      <w:proofErr w:type="spellStart"/>
+      <w:r>
+        <w:t>main_hero</w:t>
+      </w:r>
+      <w:proofErr w:type="spellEnd"/>
+      <w:r>
+        <w:t xml:space="preserve"> develops an exact copy of the </w:t>
+      </w:r>
+      <w:proofErr w:type="spellStart"/>
+      <w:r>
+        <w:t>The</w:t>
+      </w:r>
+      <w:proofErr w:type="spellEnd"/>
+      <w:r>
+        <w:t xml:space="preserve"> Forum login page, post page and server side. During phishing attack, </w:t>
+      </w:r>
+      <w:proofErr w:type="spellStart"/>
+      <w:r>
+        <w:t>main_hero</w:t>
+      </w:r>
+      <w:proofErr w:type="spellEnd"/>
+      <w:r>
+        <w:t xml:space="preserve"> will ask an admin of the </w:t>
+      </w:r>
+      <w:proofErr w:type="spellStart"/>
+      <w:r>
+        <w:t>yourlifemoments</w:t>
+      </w:r>
+      <w:proofErr w:type="spellEnd"/>
+      <w:r>
+        <w:t xml:space="preserve"> to check out the post, saying </w:t>
+      </w:r>
+      <w:proofErr w:type="gramStart"/>
+      <w:r>
+        <w:t>it’s should be</w:t>
+      </w:r>
+      <w:proofErr w:type="gramEnd"/>
+      <w:r>
+        <w:t xml:space="preserve"> taken down for inappropriate content. </w:t>
+      </w:r>
+    </w:p>
+    <w:p>
+      <w:pPr>
+        <w:pStyle w:val="ListParagraph"/>
+        <w:numPr>
+          <w:ilvl w:val="2"/>
+          <w:numId w:val="1"/>
+        </w:numPr>
+      </w:pPr>
+      <w:r>
+        <w:t xml:space="preserve">Admin will see the fake post, will try to delete it, but </w:t>
+      </w:r>
+      <w:proofErr w:type="gramStart"/>
+      <w:r>
+        <w:t>delete</w:t>
+      </w:r>
+      <w:proofErr w:type="gramEnd"/>
+      <w:r>
+        <w:t xml:space="preserve"> action will redirect him to the fake login page. Admin will </w:t>
+      </w:r>
+      <w:proofErr w:type="gramStart"/>
+      <w:r>
+        <w:t>login, and</w:t>
+      </w:r>
+      <w:proofErr w:type="gramEnd"/>
+      <w:r>
+        <w:t xml:space="preserve"> proceed to remove non-existent </w:t>
+      </w:r>
+      <w:proofErr w:type="gramStart"/>
+      <w:r>
+        <w:t>post</w:t>
+      </w:r>
+      <w:proofErr w:type="gramEnd"/>
+      <w:r>
+        <w:t xml:space="preserve"> on the fake page. His creds will be </w:t>
+      </w:r>
+      <w:proofErr w:type="gramStart"/>
+      <w:r>
+        <w:t>send</w:t>
+      </w:r>
+      <w:proofErr w:type="gramEnd"/>
+      <w:r>
+        <w:t xml:space="preserve"> to the server</w:t>
+      </w:r>
+      <w:r>
+        <w:t>.</w:t>
+      </w:r>
+    </w:p>
+    <w:p>
+      <w:pPr>
+        <w:pStyle w:val="ListParagraph"/>
+        <w:numPr>
+          <w:ilvl w:val="2"/>
+          <w:numId w:val="1"/>
+        </w:numPr>
+      </w:pPr>
+      <w:r>
+        <w:t xml:space="preserve">After </w:t>
+      </w:r>
+      <w:proofErr w:type="spellStart"/>
+      <w:r>
+        <w:t>main_hero</w:t>
+      </w:r>
+      <w:proofErr w:type="spellEnd"/>
+      <w:r>
+        <w:t xml:space="preserve"> obtains the </w:t>
+      </w:r>
+      <w:proofErr w:type="gramStart"/>
+      <w:r>
+        <w:t>creds</w:t>
+      </w:r>
+      <w:proofErr w:type="gramEnd"/>
+      <w:r>
+        <w:t>, he waits till the night and</w:t>
+      </w:r>
+      <w:r>
+        <w:t xml:space="preserve"> he logins into the admin’s account. After that, he will have limited time</w:t>
+      </w:r>
+      <w:r>
+        <w:t xml:space="preserve"> to act, </w:t>
+      </w:r>
+      <w:r>
+        <w:lastRenderedPageBreak/>
+        <w:t xml:space="preserve">because The Forum sends u a notification when someone </w:t>
+      </w:r>
+      <w:proofErr w:type="gramStart"/>
+      <w:r>
+        <w:t>logins</w:t>
+      </w:r>
+      <w:proofErr w:type="gramEnd"/>
+      <w:r>
+        <w:t xml:space="preserve"> into </w:t>
+      </w:r>
+      <w:proofErr w:type="spellStart"/>
+      <w:r>
+        <w:t>ur</w:t>
+      </w:r>
+      <w:proofErr w:type="spellEnd"/>
+      <w:r>
+        <w:t xml:space="preserve"> account. </w:t>
+      </w:r>
+      <w:proofErr w:type="spellStart"/>
+      <w:r>
+        <w:t>Main_hero</w:t>
+      </w:r>
+      <w:proofErr w:type="spellEnd"/>
+      <w:r>
+        <w:t xml:space="preserve"> first</w:t>
+      </w:r>
+      <w:r>
+        <w:t xml:space="preserve"> </w:t>
+      </w:r>
+      <w:proofErr w:type="gramStart"/>
+      <w:r>
+        <w:t>has to</w:t>
+      </w:r>
+      <w:proofErr w:type="gramEnd"/>
+      <w:r>
+        <w:t xml:space="preserve"> </w:t>
+      </w:r>
+      <w:r>
+        <w:t>demote all the modes on this subforum. Then he will transfer the ownership of this subforum to the burner account. After that, he’ll let n1h1l know that he can flood the subforum with spam.</w:t>
+      </w:r>
+    </w:p>
+    <w:p>
+      <w:pPr>
+        <w:pStyle w:val="ListParagraph"/>
+        <w:numPr>
+          <w:ilvl w:val="2"/>
+          <w:numId w:val="1"/>
+        </w:numPr>
+      </w:pPr>
+      <w:r>
+        <w:t xml:space="preserve">N1h1l and his subforum followers will raid the </w:t>
+      </w:r>
+      <w:proofErr w:type="spellStart"/>
+      <w:r>
+        <w:t>yourlifemoments</w:t>
+      </w:r>
+      <w:proofErr w:type="spellEnd"/>
+      <w:r>
+        <w:t xml:space="preserve"> and post hundreds of hate posts and comments. After some time </w:t>
+      </w:r>
+      <w:proofErr w:type="spellStart"/>
+      <w:r>
+        <w:t>main_hero</w:t>
+      </w:r>
+      <w:proofErr w:type="spellEnd"/>
+      <w:r>
+        <w:t xml:space="preserve"> will lock the posting.</w:t>
+      </w:r>
+    </w:p>
+    <w:p>
+      <w:pPr>
+        <w:pStyle w:val="ListParagraph"/>
+        <w:numPr>
+          <w:ilvl w:val="2"/>
+          <w:numId w:val="1"/>
+        </w:numPr>
+      </w:pPr>
+      <w:r>
+        <w:t xml:space="preserve">After the raid, follower count of </w:t>
+      </w:r>
+      <w:proofErr w:type="spellStart"/>
+      <w:r>
+        <w:t>yourlifemoments</w:t>
+      </w:r>
+      <w:proofErr w:type="spellEnd"/>
+      <w:r>
+        <w:t xml:space="preserve"> will drop in half and it will be filled to the brim with hate posts.</w:t>
+      </w:r>
+    </w:p>
+    <w:p>
+      <w:pPr>
+        <w:pStyle w:val="Heading3"/>
+        <w:numPr>
+          <w:ilvl w:val="0"/>
+          <w:numId w:val="1"/>
+        </w:numPr>
+      </w:pPr>
+      <w:bookmarkStart w:id="5" w:name="_Toc210988157"/>
+      <w:r>
+        <w:t>N1h1l</w:t>
+      </w:r>
+      <w:bookmarkEnd w:id="5"/>
+    </w:p>
+    <w:p>
+      <w:pPr>
+        <w:pStyle w:val="Heading4"/>
+        <w:numPr>
+          <w:ilvl w:val="1"/>
+          <w:numId w:val="1"/>
+        </w:numPr>
+      </w:pPr>
+      <w:r>
+        <w:t>Description</w:t>
+      </w:r>
+    </w:p>
+    <w:p>
+      <w:pPr>
+        <w:pStyle w:val="ListParagraph"/>
+        <w:numPr>
+          <w:ilvl w:val="2"/>
+          <w:numId w:val="1"/>
+        </w:numPr>
+      </w:pPr>
+      <w:r>
+        <w:t xml:space="preserve"> </w:t>
+      </w:r>
+      <w:r>
+        <w:t xml:space="preserve">Admin of the n0_0n3_car3s and a friend of </w:t>
+      </w:r>
+      <w:proofErr w:type="spellStart"/>
+      <w:r>
+        <w:t>fidus</w:t>
+      </w:r>
+      <w:proofErr w:type="spellEnd"/>
+      <w:r>
+        <w:t xml:space="preserve"> and </w:t>
+      </w:r>
+      <w:proofErr w:type="spellStart"/>
+      <w:r>
+        <w:t>main_hero</w:t>
+      </w:r>
+      <w:proofErr w:type="spellEnd"/>
+      <w:r>
+        <w:t>. The most chronically online person of the bunch and sees nothing wrong with that, thinks that any other way of living is wrong.</w:t>
+      </w:r>
+    </w:p>
+    <w:p>
+      <w:pPr>
+        <w:pStyle w:val="Heading4"/>
+        <w:numPr>
+          <w:ilvl w:val="1"/>
+          <w:numId w:val="1"/>
+        </w:numPr>
+      </w:pPr>
+      <w:r>
+        <w:t>Traits</w:t>
+      </w:r>
+    </w:p>
+    <w:p>
+      <w:pPr>
+        <w:pStyle w:val="ListParagraph"/>
+        <w:numPr>
+          <w:ilvl w:val="2"/>
+          <w:numId w:val="1"/>
+        </w:numPr>
+      </w:pPr>
+      <w:r>
+        <w:t>M</w:t>
+      </w:r>
+      <w:r>
+        <w:t>aster at rationalizing</w:t>
+      </w:r>
+    </w:p>
+    <w:p>
+      <w:pPr>
+        <w:pStyle w:val="ListParagraph"/>
+        <w:numPr>
+          <w:ilvl w:val="2"/>
+          <w:numId w:val="1"/>
+        </w:numPr>
+      </w:pPr>
+      <w:r>
+        <w:t xml:space="preserve">Been friends with </w:t>
+      </w:r>
+      <w:proofErr w:type="spellStart"/>
+      <w:r>
+        <w:t>fidus</w:t>
+      </w:r>
+      <w:proofErr w:type="spellEnd"/>
+      <w:r>
+        <w:t xml:space="preserve"> and </w:t>
+      </w:r>
+      <w:proofErr w:type="spellStart"/>
+      <w:r>
+        <w:t>main_hero</w:t>
+      </w:r>
+      <w:proofErr w:type="spellEnd"/>
+      <w:r>
+        <w:t xml:space="preserve"> for 5+ years</w:t>
+      </w:r>
+    </w:p>
+    <w:p>
+      <w:pPr>
+        <w:pStyle w:val="ListParagraph"/>
+        <w:numPr>
+          <w:ilvl w:val="2"/>
+          <w:numId w:val="1"/>
+        </w:numPr>
+      </w:pPr>
+      <w:r>
+        <w:t>Chronically online</w:t>
+      </w:r>
+    </w:p>
+    <w:p>
+      <w:pPr>
+        <w:pStyle w:val="ListParagraph"/>
+        <w:numPr>
+          <w:ilvl w:val="2"/>
+          <w:numId w:val="1"/>
+        </w:numPr>
+      </w:pPr>
+      <w:r>
+        <w:t>Often jokes, mostly satirical</w:t>
+      </w:r>
+    </w:p>
+    <w:p>
+      <w:pPr>
+        <w:pStyle w:val="ListParagraph"/>
+        <w:numPr>
+          <w:ilvl w:val="2"/>
+          <w:numId w:val="1"/>
+        </w:numPr>
+      </w:pPr>
+      <w:r>
+        <w:t>Deeply in denial about his own life, thinks he is successful</w:t>
+      </w:r>
+    </w:p>
+    <w:p>
+      <w:pPr>
+        <w:pStyle w:val="ListParagraph"/>
+        <w:numPr>
+          <w:ilvl w:val="2"/>
+          <w:numId w:val="1"/>
+        </w:numPr>
+      </w:pPr>
+      <w:r>
+        <w:t>Narcissistic</w:t>
+      </w:r>
+    </w:p>
+    <w:p>
+      <w:pPr>
+        <w:pStyle w:val="ListParagraph"/>
+        <w:numPr>
+          <w:ilvl w:val="2"/>
+          <w:numId w:val="1"/>
+        </w:numPr>
+      </w:pPr>
+      <w:r>
+        <w:t xml:space="preserve">Thinks he is a cool hacker, but in </w:t>
+      </w:r>
+      <w:proofErr w:type="gramStart"/>
+      <w:r>
+        <w:t>reality</w:t>
+      </w:r>
+      <w:proofErr w:type="gramEnd"/>
+      <w:r>
+        <w:t xml:space="preserve"> he is a script kiddie at best</w:t>
+      </w:r>
+      <w:r>
+        <w:t xml:space="preserve"> </w:t>
+      </w:r>
+    </w:p>
+    <w:p>
+      <w:pPr>
+        <w:pStyle w:val="ListParagraph"/>
+        <w:numPr>
+          <w:ilvl w:val="2"/>
+          <w:numId w:val="1"/>
+        </w:numPr>
+      </w:pPr>
+      <w:r>
+        <w:t>Thinks that being an admin is a big accomplishment</w:t>
+      </w:r>
+    </w:p>
+    <w:p>
+      <w:pPr>
+        <w:pStyle w:val="ListParagraph"/>
+        <w:numPr>
+          <w:ilvl w:val="2"/>
+          <w:numId w:val="1"/>
+        </w:numPr>
+      </w:pPr>
+      <w:r>
+        <w:t>Despises</w:t>
+      </w:r>
+      <w:r>
+        <w:t xml:space="preserve"> people</w:t>
+      </w:r>
+      <w:r>
+        <w:t xml:space="preserve"> that are not like him</w:t>
+      </w:r>
+    </w:p>
+    <w:p>
+      <w:pPr>
+        <w:pStyle w:val="ListParagraph"/>
+        <w:numPr>
+          <w:ilvl w:val="2"/>
+          <w:numId w:val="1"/>
+        </w:numPr>
+      </w:pPr>
+      <w:r>
+        <w:t>Thinks that whoever allows themselves to be tricked is weak</w:t>
+      </w:r>
+    </w:p>
+    <w:p>
+      <w:pPr>
+        <w:pStyle w:val="ListParagraph"/>
+        <w:numPr>
+          <w:ilvl w:val="2"/>
+          <w:numId w:val="1"/>
+        </w:numPr>
+      </w:pPr>
+      <w:r>
+        <w:t>Never admits</w:t>
+      </w:r>
+      <w:r>
+        <w:t xml:space="preserve"> to</w:t>
+      </w:r>
+      <w:r>
+        <w:t xml:space="preserve"> being wrong</w:t>
+      </w:r>
+    </w:p>
+    <w:p>
+      <w:pPr>
+        <w:pStyle w:val="Heading4"/>
+        <w:numPr>
+          <w:ilvl w:val="1"/>
+          <w:numId w:val="1"/>
+        </w:numPr>
+      </w:pPr>
+      <w:r>
         <w:t>Arc</w:t>
       </w:r>
     </w:p>
@@ -2576,116 +2410,261 @@
         </w:numPr>
       </w:pPr>
       <w:r>
-        <w:t xml:space="preserve">Main_hero starts of as someone who is closer to n1h1l in terms of world view. He despises “normal” people, because he thinks </w:t>
-      </w:r>
-      <w:r>
-        <w:t xml:space="preserve">all they do </w:t>
-      </w:r>
-      <w:r>
-        <w:t xml:space="preserve">. He holds a grudge against society deep inside of him, because it doesn’t accept him in </w:t>
-      </w:r>
-      <w:r>
-        <w:t>real</w:t>
-      </w:r>
-      <w:r>
-        <w:t xml:space="preserve"> life. He </w:t>
-      </w:r>
-      <w:r>
-        <w:t>is also</w:t>
-      </w:r>
-      <w:r>
-        <w:t xml:space="preserve"> dissatisfied with life</w:t>
-      </w:r>
-      <w:r>
-        <w:t>, because his lifestyle starts to tire him.</w:t>
-      </w:r>
-    </w:p>
-    <w:p>
-      <w:pPr>
-        <w:pStyle w:val="ListParagraph"/>
-        <w:numPr>
-          <w:ilvl w:val="2"/>
-          <w:numId w:val="1"/>
-        </w:numPr>
-      </w:pPr>
-      <w:r>
-        <w:t xml:space="preserve">When n1h1l brings up a vulnerability in The Forum,  </w:t>
-      </w:r>
-      <w:r>
-        <w:t>main_hero is interested in how it works, because of his past in hacking</w:t>
-      </w:r>
-      <w:r>
-        <w:t>. He founds the SSRF that could be exploited.</w:t>
-      </w:r>
-    </w:p>
-    <w:p>
-      <w:pPr>
-        <w:pStyle w:val="ListParagraph"/>
-        <w:numPr>
-          <w:ilvl w:val="2"/>
-          <w:numId w:val="1"/>
-        </w:numPr>
-      </w:pPr>
-      <w:r>
-        <w:t>After n1h1l suggests that they could use it against positive_subforum, main_hero tells him it’s too much, but changes his mind, because he hates fake sincerity, that he thinks mostly going on there.</w:t>
-      </w:r>
-    </w:p>
-    <w:p>
-      <w:pPr>
-        <w:pStyle w:val="ListParagraph"/>
-        <w:numPr>
-          <w:ilvl w:val="2"/>
-          <w:numId w:val="1"/>
-        </w:numPr>
-      </w:pPr>
-      <w:r>
-        <w:t>When he programs the exploit, he rediscovers his passion for creating things</w:t>
-      </w:r>
-      <w:r>
-        <w:t>. He is proud of his work and wants to execute it as soon as possible to see it in action.</w:t>
-      </w:r>
-    </w:p>
-    <w:p>
-      <w:pPr>
-        <w:pStyle w:val="ListParagraph"/>
-        <w:numPr>
-          <w:ilvl w:val="2"/>
-          <w:numId w:val="1"/>
-        </w:numPr>
-      </w:pPr>
-      <w:r>
-        <w:t>When they start executing the whole thing,</w:t>
-      </w:r>
-      <w:r>
-        <w:t xml:space="preserve"> fidus tells him, that they are doing all that not to deprive world of fakeness but because they are just envy other people normal lifes. Fidus asks main_hero, if that what he wanted to do with his creations, just cause trouble for people out of spite. Mai</w:t>
-      </w:r>
-      <w:r>
-        <w:t xml:space="preserve">n_hero feels conflicted. On one hand </w:t>
-      </w:r>
-      <w:r>
-        <w:t>he sees his code working and destroying what he despised the most and proud of it on the other hand, he thinks that fidus is right and he doesn’t want to create just to destroy</w:t>
-      </w:r>
+        <w:t xml:space="preserve">N1h1l acts like he is satisfied with his life, but because deep inside he knows that he might be wrong about that, he tries to prove he is right to everybody around him, so he </w:t>
+      </w:r>
+      <w:proofErr w:type="gramStart"/>
+      <w:r>
+        <w:t>could</w:t>
+      </w:r>
+      <w:proofErr w:type="gramEnd"/>
+      <w:r>
+        <w:t xml:space="preserve"> convince himself too.</w:t>
+      </w:r>
+    </w:p>
+    <w:p>
+      <w:pPr>
+        <w:pStyle w:val="ListParagraph"/>
+        <w:numPr>
+          <w:ilvl w:val="2"/>
+          <w:numId w:val="1"/>
+        </w:numPr>
+      </w:pPr>
+      <w:r>
+        <w:t xml:space="preserve">He </w:t>
+      </w:r>
+      <w:proofErr w:type="gramStart"/>
+      <w:r>
+        <w:t>frequents at</w:t>
+      </w:r>
+      <w:proofErr w:type="gramEnd"/>
+      <w:r>
+        <w:t xml:space="preserve"> hacker</w:t>
+      </w:r>
+      <w:r>
+        <w:t xml:space="preserve"> subforums</w:t>
+      </w:r>
+      <w:r>
+        <w:t>, because he fancies hims</w:t>
+      </w:r>
+      <w:r>
+        <w:t>elf as hacker</w:t>
+      </w:r>
+      <w:r>
+        <w:t xml:space="preserve"> (he is more like a script kiddie)</w:t>
+      </w:r>
+      <w:r>
+        <w:t xml:space="preserve">. He finds someone post about </w:t>
+      </w:r>
+      <w:r>
+        <w:t>phishing attacks</w:t>
+      </w:r>
+      <w:r>
+        <w:t xml:space="preserve"> and shares the finding with </w:t>
+      </w:r>
+      <w:proofErr w:type="spellStart"/>
+      <w:r>
+        <w:t>main_hero</w:t>
+      </w:r>
+      <w:proofErr w:type="spellEnd"/>
       <w:r>
         <w:t>.</w:t>
       </w:r>
-    </w:p>
-    <w:p>
-      <w:pPr>
-        <w:pStyle w:val="ListParagraph"/>
-        <w:numPr>
-          <w:ilvl w:val="2"/>
-          <w:numId w:val="1"/>
-        </w:numPr>
-      </w:pPr>
-      <w:r>
-        <w:t xml:space="preserve">In the end main_hero decides to start over, he is no longer interested in raiding subforums with n1h1l. Fidus tells him that maybe “normal” </w:t>
-      </w:r>
+      <w:r>
+        <w:t xml:space="preserve"> </w:t>
+      </w:r>
+      <w:proofErr w:type="spellStart"/>
+      <w:r>
+        <w:t>Main_hero</w:t>
+      </w:r>
+      <w:proofErr w:type="spellEnd"/>
+      <w:r>
+        <w:t xml:space="preserve"> ridicules him a bit for not knowing basic attacks, and n1h1l gets offended, but then he </w:t>
+      </w:r>
+      <w:proofErr w:type="gramStart"/>
+      <w:r>
+        <w:t>realize</w:t>
+      </w:r>
+      <w:proofErr w:type="gramEnd"/>
+      <w:r>
+        <w:t xml:space="preserve"> they could use it.</w:t>
+      </w:r>
+    </w:p>
+    <w:p>
+      <w:pPr>
+        <w:pStyle w:val="ListParagraph"/>
+        <w:numPr>
+          <w:ilvl w:val="2"/>
+          <w:numId w:val="1"/>
+        </w:numPr>
+      </w:pPr>
       <w:r>
         <w:lastRenderedPageBreak/>
-        <w:t>life is not all that bad, but main_hero disagrees. He found what he wants to do in life, to create for good, to leave a mark.</w:t>
-      </w:r>
-      <w:r>
-        <w:t xml:space="preserve"> Story ends with main_hero reporting the vulnerability on The Forum.</w:t>
+        <w:t>N</w:t>
+      </w:r>
+      <w:r>
+        <w:t xml:space="preserve">1h1l suggests they use it against </w:t>
+      </w:r>
+      <w:proofErr w:type="spellStart"/>
+      <w:r>
+        <w:t>yourlifemoments</w:t>
+      </w:r>
+      <w:proofErr w:type="spellEnd"/>
+      <w:r>
+        <w:t xml:space="preserve">. He says it’s all for fun and to mock all these “fake” people. </w:t>
+      </w:r>
+      <w:proofErr w:type="gramStart"/>
+      <w:r>
+        <w:t>In reality it</w:t>
+      </w:r>
+      <w:r>
+        <w:t>’s</w:t>
+      </w:r>
+      <w:proofErr w:type="gramEnd"/>
+      <w:r>
+        <w:t xml:space="preserve"> </w:t>
+      </w:r>
+      <w:r>
+        <w:t>more</w:t>
+      </w:r>
+      <w:r>
+        <w:t xml:space="preserve"> because he </w:t>
+      </w:r>
+      <w:r>
+        <w:t>envies</w:t>
+      </w:r>
+      <w:r>
+        <w:t xml:space="preserve"> deep inside</w:t>
+      </w:r>
+      <w:r>
+        <w:t xml:space="preserve"> that these people live happy lives</w:t>
+      </w:r>
+    </w:p>
+    <w:p>
+      <w:pPr>
+        <w:pStyle w:val="ListParagraph"/>
+        <w:numPr>
+          <w:ilvl w:val="2"/>
+          <w:numId w:val="1"/>
+        </w:numPr>
+      </w:pPr>
+      <w:r>
+        <w:t xml:space="preserve">N1h1l </w:t>
+      </w:r>
+      <w:r>
+        <w:t>asks his followers to help with spamming</w:t>
+      </w:r>
+      <w:r>
+        <w:t xml:space="preserve">. He hypes himself up as some kind of leader of resistance or </w:t>
+      </w:r>
+      <w:proofErr w:type="spellStart"/>
+      <w:r>
+        <w:t>smth</w:t>
+      </w:r>
+      <w:proofErr w:type="spellEnd"/>
+      <w:r>
+        <w:t xml:space="preserve"> and </w:t>
+      </w:r>
+      <w:r>
+        <w:t>wants</w:t>
+      </w:r>
+      <w:r>
+        <w:t xml:space="preserve"> to add his name to spam messages, so everybody would know it’s him, but </w:t>
+      </w:r>
+      <w:proofErr w:type="spellStart"/>
+      <w:r>
+        <w:t>main_hero</w:t>
+      </w:r>
+      <w:proofErr w:type="spellEnd"/>
+      <w:r>
+        <w:t xml:space="preserve"> refuses</w:t>
+      </w:r>
+    </w:p>
+    <w:p>
+      <w:pPr>
+        <w:pStyle w:val="ListParagraph"/>
+        <w:numPr>
+          <w:ilvl w:val="2"/>
+          <w:numId w:val="1"/>
+        </w:numPr>
+      </w:pPr>
+      <w:r>
+        <w:t xml:space="preserve">After attack been carried out, n1h1l is happy because he </w:t>
+      </w:r>
+      <w:r>
+        <w:t>thinks</w:t>
+      </w:r>
+      <w:r>
+        <w:t xml:space="preserve"> he won by destroying </w:t>
+      </w:r>
+      <w:proofErr w:type="spellStart"/>
+      <w:r>
+        <w:t>yourlifemoments</w:t>
+      </w:r>
+      <w:proofErr w:type="spellEnd"/>
+      <w:r>
+        <w:t>. He takes it as a victory, because in his mind, whoever is not ready for something bad, he is not ready to exist. But seeing mixed feelings from his friends sours his happiness a bit</w:t>
+      </w:r>
+      <w:r>
+        <w:t xml:space="preserve">. He reacts negatively on </w:t>
+      </w:r>
+      <w:proofErr w:type="spellStart"/>
+      <w:r>
+        <w:t>main_hero</w:t>
+      </w:r>
+      <w:proofErr w:type="spellEnd"/>
+      <w:r>
+        <w:t xml:space="preserve"> blocking posting, says that they could do so much more.</w:t>
+      </w:r>
+    </w:p>
+    <w:p>
+      <w:pPr>
+        <w:pStyle w:val="ListParagraph"/>
+        <w:numPr>
+          <w:ilvl w:val="2"/>
+          <w:numId w:val="1"/>
+        </w:numPr>
+      </w:pPr>
+      <w:r>
+        <w:t xml:space="preserve">N1h1l feels betrayed when </w:t>
+      </w:r>
+      <w:proofErr w:type="spellStart"/>
+      <w:r>
+        <w:t>fidus</w:t>
+      </w:r>
+      <w:proofErr w:type="spellEnd"/>
+      <w:r>
+        <w:t xml:space="preserve"> says that what they did was stupid and</w:t>
+      </w:r>
+      <w:r>
+        <w:t xml:space="preserve"> chooses “normal life” and when </w:t>
+      </w:r>
+      <w:proofErr w:type="spellStart"/>
+      <w:r>
+        <w:t>main_hero</w:t>
+      </w:r>
+      <w:proofErr w:type="spellEnd"/>
+      <w:r>
+        <w:t xml:space="preserve"> says he is going to </w:t>
+      </w:r>
+      <w:r>
+        <w:t>return ownership to the admin</w:t>
+      </w:r>
+      <w:r>
+        <w:t>. He calls them hypocrites because they hated all this “fakeness” but ended up becoming “fake” too</w:t>
+      </w:r>
+      <w:r>
+        <w:t xml:space="preserve"> and because they actively participated in all that, but now they are taking the high road</w:t>
+      </w:r>
+      <w:r>
+        <w:t xml:space="preserve">. He leaves the </w:t>
+      </w:r>
+      <w:proofErr w:type="spellStart"/>
+      <w:r>
+        <w:t>gc</w:t>
+      </w:r>
+      <w:proofErr w:type="spellEnd"/>
+      <w:r>
+        <w:t xml:space="preserve"> and blocks them.</w:t>
       </w:r>
     </w:p>
     <w:p>
@@ -2696,363 +2675,8 @@
           <w:numId w:val="1"/>
         </w:numPr>
       </w:pPr>
-      <w:r>
-        <w:t>Inspirations</w:t>
-      </w:r>
-    </w:p>
-    <w:p>
-      <w:pPr>
-        <w:pStyle w:val="ListParagraph"/>
-        <w:numPr>
-          <w:ilvl w:val="2"/>
-          <w:numId w:val="1"/>
-        </w:numPr>
-      </w:pPr>
-      <w:r>
-        <w:t>Elliot (Mr. Robot)</w:t>
-      </w:r>
-    </w:p>
-    <w:p>
-      <w:pPr>
-        <w:pStyle w:val="ListParagraph"/>
-        <w:numPr>
-          <w:ilvl w:val="2"/>
-          <w:numId w:val="1"/>
-        </w:numPr>
-      </w:pPr>
-      <w:r>
-        <w:t>Jesse (Breaking Bad)</w:t>
-      </w:r>
-    </w:p>
-    <w:p>
-      <w:pPr>
-        <w:pStyle w:val="ListParagraph"/>
-        <w:numPr>
-          <w:ilvl w:val="2"/>
-          <w:numId w:val="1"/>
-        </w:numPr>
-      </w:pPr>
-      <w:r>
-        <w:t>Jinx (Arcane)</w:t>
-      </w:r>
-    </w:p>
-    <w:p>
-      <w:pPr>
-        <w:pStyle w:val="Heading3"/>
-        <w:numPr>
-          <w:ilvl w:val="0"/>
-          <w:numId w:val="1"/>
-        </w:numPr>
-      </w:pPr>
-      <w:r>
-        <w:t>N1h1l</w:t>
-      </w:r>
-    </w:p>
-    <w:p>
-      <w:pPr>
-        <w:pStyle w:val="Heading4"/>
-        <w:numPr>
-          <w:ilvl w:val="1"/>
-          <w:numId w:val="1"/>
-        </w:numPr>
-      </w:pPr>
-      <w:r>
-        <w:t>Description</w:t>
-      </w:r>
-    </w:p>
-    <w:p>
-      <w:pPr>
-        <w:pStyle w:val="ListParagraph"/>
-        <w:numPr>
-          <w:ilvl w:val="2"/>
-          <w:numId w:val="1"/>
-        </w:numPr>
-      </w:pPr>
-      <w:r>
-        <w:t xml:space="preserve"> </w:t>
-      </w:r>
-      <w:r>
-        <w:t>Admin of the n0_0n3_car3s and a friend of fidus and main_hero. The most chronically online person of the bunch and sees nothing wrong with that, thinks that any other way of living is wrong.</w:t>
-      </w:r>
-    </w:p>
-    <w:p>
-      <w:pPr>
-        <w:pStyle w:val="Heading4"/>
-        <w:numPr>
-          <w:ilvl w:val="1"/>
-          <w:numId w:val="1"/>
-        </w:numPr>
-      </w:pPr>
-      <w:r>
-        <w:t>Traits</w:t>
-      </w:r>
-    </w:p>
-    <w:p>
-      <w:pPr>
-        <w:pStyle w:val="ListParagraph"/>
-        <w:numPr>
-          <w:ilvl w:val="2"/>
-          <w:numId w:val="1"/>
-        </w:numPr>
-      </w:pPr>
-      <w:r>
-        <w:t>M</w:t>
-      </w:r>
-      <w:r>
-        <w:t>aster at rationalizing</w:t>
-      </w:r>
-    </w:p>
-    <w:p>
-      <w:pPr>
-        <w:pStyle w:val="ListParagraph"/>
-        <w:numPr>
-          <w:ilvl w:val="2"/>
-          <w:numId w:val="1"/>
-        </w:numPr>
-      </w:pPr>
-      <w:r>
-        <w:t>Been friends with fidus and main_hero for 5+ years</w:t>
-      </w:r>
-    </w:p>
-    <w:p>
-      <w:pPr>
-        <w:pStyle w:val="ListParagraph"/>
-        <w:numPr>
-          <w:ilvl w:val="2"/>
-          <w:numId w:val="1"/>
-        </w:numPr>
-      </w:pPr>
-      <w:r>
-        <w:t>Chronically online</w:t>
-      </w:r>
-    </w:p>
-    <w:p>
-      <w:pPr>
-        <w:pStyle w:val="ListParagraph"/>
-        <w:numPr>
-          <w:ilvl w:val="2"/>
-          <w:numId w:val="1"/>
-        </w:numPr>
-      </w:pPr>
-      <w:r>
-        <w:t>Often jokes, mostly satirical</w:t>
-      </w:r>
-    </w:p>
-    <w:p>
-      <w:pPr>
-        <w:pStyle w:val="ListParagraph"/>
-        <w:numPr>
-          <w:ilvl w:val="2"/>
-          <w:numId w:val="1"/>
-        </w:numPr>
-      </w:pPr>
-      <w:r>
-        <w:t>Deeply in denial about his own life, thinks he is successful</w:t>
-      </w:r>
-    </w:p>
-    <w:p>
-      <w:pPr>
-        <w:pStyle w:val="ListParagraph"/>
-        <w:numPr>
-          <w:ilvl w:val="2"/>
-          <w:numId w:val="1"/>
-        </w:numPr>
-      </w:pPr>
-      <w:r>
-        <w:t>Narcissistic</w:t>
-      </w:r>
-    </w:p>
-    <w:p>
-      <w:pPr>
-        <w:pStyle w:val="ListParagraph"/>
-        <w:numPr>
-          <w:ilvl w:val="2"/>
-          <w:numId w:val="1"/>
-        </w:numPr>
-      </w:pPr>
-      <w:r>
-        <w:t>Thinks he is a cool hacker, but in reality he is a script kiddie at best</w:t>
-      </w:r>
-      <w:r>
-        <w:t xml:space="preserve"> </w:t>
-      </w:r>
-    </w:p>
-    <w:p>
-      <w:pPr>
-        <w:pStyle w:val="ListParagraph"/>
-        <w:numPr>
-          <w:ilvl w:val="2"/>
-          <w:numId w:val="1"/>
-        </w:numPr>
-      </w:pPr>
-      <w:r>
-        <w:t>Thinks that being an admin is a big accomplishment</w:t>
-      </w:r>
-    </w:p>
-    <w:p>
-      <w:pPr>
-        <w:pStyle w:val="ListParagraph"/>
-        <w:numPr>
-          <w:ilvl w:val="2"/>
-          <w:numId w:val="1"/>
-        </w:numPr>
-      </w:pPr>
-      <w:r>
-        <w:t>Despises</w:t>
-      </w:r>
-      <w:r>
-        <w:t xml:space="preserve"> people</w:t>
-      </w:r>
-      <w:r>
-        <w:t xml:space="preserve"> that are not like him</w:t>
-      </w:r>
-    </w:p>
-    <w:p>
-      <w:pPr>
-        <w:pStyle w:val="ListParagraph"/>
-        <w:numPr>
-          <w:ilvl w:val="2"/>
-          <w:numId w:val="1"/>
-        </w:numPr>
-      </w:pPr>
-      <w:r>
-        <w:t>Never admits</w:t>
-      </w:r>
-      <w:r>
-        <w:t xml:space="preserve"> to</w:t>
-      </w:r>
-      <w:r>
-        <w:t xml:space="preserve"> being wrong</w:t>
-      </w:r>
-    </w:p>
-    <w:p>
-      <w:pPr>
-        <w:pStyle w:val="Heading4"/>
-        <w:numPr>
-          <w:ilvl w:val="1"/>
-          <w:numId w:val="1"/>
-        </w:numPr>
-      </w:pPr>
-      <w:r>
-        <w:t>Arc</w:t>
-      </w:r>
-    </w:p>
-    <w:p>
-      <w:pPr>
-        <w:pStyle w:val="ListParagraph"/>
-        <w:numPr>
-          <w:ilvl w:val="2"/>
-          <w:numId w:val="1"/>
-        </w:numPr>
-      </w:pPr>
-      <w:r>
-        <w:t>N1h1l acts like he is satisfied with his life, but because deep inside he knows that he might be wrong about that, he tries to pprove he is right to everybody around him, so he could convince himself too.</w:t>
-      </w:r>
-    </w:p>
-    <w:p>
-      <w:pPr>
-        <w:pStyle w:val="ListParagraph"/>
-        <w:numPr>
-          <w:ilvl w:val="2"/>
-          <w:numId w:val="1"/>
-        </w:numPr>
-      </w:pPr>
-      <w:r>
-        <w:t>He frequents at hacker boards, because he fancies hims</w:t>
-      </w:r>
-      <w:r>
-        <w:t xml:space="preserve">elf as hacker too. He finds someone post about a </w:t>
-      </w:r>
-      <w:r>
-        <w:t>funny thing</w:t>
-      </w:r>
-      <w:r>
-        <w:t xml:space="preserve"> that was used using vulnerability and shares the finding with main_hero.</w:t>
-      </w:r>
-    </w:p>
-    <w:p>
-      <w:pPr>
-        <w:pStyle w:val="ListParagraph"/>
-        <w:numPr>
-          <w:ilvl w:val="2"/>
-          <w:numId w:val="1"/>
-        </w:numPr>
-      </w:pPr>
-      <w:r>
-        <w:t>After main_hero says that it could be used as vulnerability, n1h1l suggests they use it against positive_subforum. He says it’s all for fun and to mock all these “fake” people. In reality it</w:t>
-      </w:r>
-      <w:r>
-        <w:t>’s</w:t>
-      </w:r>
-      <w:r>
-        <w:t xml:space="preserve"> </w:t>
-      </w:r>
-      <w:r>
-        <w:t>more</w:t>
-      </w:r>
-      <w:r>
-        <w:t xml:space="preserve"> because he </w:t>
-      </w:r>
-      <w:r>
-        <w:t>envies</w:t>
-      </w:r>
-      <w:r>
-        <w:t xml:space="preserve"> deep inside</w:t>
-      </w:r>
-      <w:r>
-        <w:t xml:space="preserve"> that these people live happy lives</w:t>
-      </w:r>
-    </w:p>
-    <w:p>
-      <w:pPr>
-        <w:pStyle w:val="ListParagraph"/>
-        <w:numPr>
-          <w:ilvl w:val="2"/>
-          <w:numId w:val="1"/>
-        </w:numPr>
-      </w:pPr>
-      <w:r>
-        <w:lastRenderedPageBreak/>
-        <w:t>N1h1l actively helps with making spam messages. He hypes himself up as some kind of leader of resistance or smth and asks main_hero to add his name to spam messages, so everybody would know it’s him, but main_hero refuses</w:t>
-      </w:r>
-    </w:p>
-    <w:p>
-      <w:pPr>
-        <w:pStyle w:val="ListParagraph"/>
-        <w:numPr>
-          <w:ilvl w:val="2"/>
-          <w:numId w:val="1"/>
-        </w:numPr>
-      </w:pPr>
-      <w:r>
-        <w:t>After attack been carried out, n1h1l is happy because he thinks, he won by destroying positive_subforum. He takes it as a victory, because in his mind, whoever is not ready for something bad, he is not ready to exist. But seeing mixed feelings from his friends sours his happiness a bit</w:t>
-      </w:r>
-    </w:p>
-    <w:p>
-      <w:pPr>
-        <w:pStyle w:val="ListParagraph"/>
-        <w:numPr>
-          <w:ilvl w:val="2"/>
-          <w:numId w:val="1"/>
-        </w:numPr>
-      </w:pPr>
-      <w:r>
-        <w:t>N1h1l feels betrayed when fidus says that what they did was stupid and</w:t>
-      </w:r>
-      <w:r>
-        <w:t xml:space="preserve"> chooses “normal life” and when main_hero says he is going to report the vulnerability they just used. He calls them hypocrites because they hated all this “fakeness” but ended up becoming “fake” too. He leaves the gc and blocks them.</w:t>
-      </w:r>
-    </w:p>
-    <w:p>
-      <w:pPr>
-        <w:pStyle w:val="Heading4"/>
-        <w:numPr>
-          <w:ilvl w:val="1"/>
-          <w:numId w:val="1"/>
-        </w:numPr>
-      </w:pPr>
-      <w:bookmarkStart w:id="5" w:name="_Plan"/>
-      <w:bookmarkEnd w:id="5"/>
+      <w:bookmarkStart w:id="6" w:name="_Plan"/>
+      <w:bookmarkEnd w:id="6"/>
       <w:r>
         <w:t>Plan</w:t>
       </w:r>
@@ -3116,9 +2740,11 @@
           <w:numId w:val="1"/>
         </w:numPr>
       </w:pPr>
+      <w:bookmarkStart w:id="7" w:name="_Toc210988158"/>
       <w:r>
         <w:t>Fidus</w:t>
       </w:r>
+      <w:bookmarkEnd w:id="7"/>
     </w:p>
     <w:p>
       <w:pPr>
@@ -3180,7 +2806,15 @@
         </w:numPr>
       </w:pPr>
       <w:r>
-        <w:t>Been friends with n1h1l and main_hero for 5+ years</w:t>
+        <w:t xml:space="preserve">Been friends with n1h1l and </w:t>
+      </w:r>
+      <w:proofErr w:type="spellStart"/>
+      <w:r>
+        <w:t>main_hero</w:t>
+      </w:r>
+      <w:proofErr w:type="spellEnd"/>
+      <w:r>
+        <w:t xml:space="preserve"> for 5+ years</w:t>
       </w:r>
     </w:p>
     <w:p>
@@ -3219,19 +2853,52 @@
         </w:numPr>
       </w:pPr>
       <w:r>
-        <w:t>Often reprimands main_hero and n1h1l for their lifestyles</w:t>
-      </w:r>
-    </w:p>
-    <w:p>
-      <w:pPr>
-        <w:pStyle w:val="ListParagraph"/>
-        <w:numPr>
-          <w:ilvl w:val="2"/>
-          <w:numId w:val="1"/>
-        </w:numPr>
-      </w:pPr>
-      <w:r>
-        <w:t>Had a lot of girlfriends in the past, but couldn’t commit to them, because he doesn’t know, if it’s his honest desire or society pressure. Currently is dating another girl for a week.</w:t>
+        <w:t xml:space="preserve">Often reprimands </w:t>
+      </w:r>
+      <w:proofErr w:type="spellStart"/>
+      <w:r>
+        <w:t>main_hero</w:t>
+      </w:r>
+      <w:proofErr w:type="spellEnd"/>
+      <w:r>
+        <w:t xml:space="preserve"> and n1h1l for their lifestyles</w:t>
+      </w:r>
+    </w:p>
+    <w:p>
+      <w:pPr>
+        <w:pStyle w:val="ListParagraph"/>
+        <w:numPr>
+          <w:ilvl w:val="2"/>
+          <w:numId w:val="1"/>
+        </w:numPr>
+      </w:pPr>
+      <w:r>
+        <w:lastRenderedPageBreak/>
+        <w:t xml:space="preserve">Had a lot of girlfriends in the past, but couldn’t commit to them, because he doesn’t </w:t>
+      </w:r>
+      <w:proofErr w:type="gramStart"/>
+      <w:r>
+        <w:t>know,</w:t>
+      </w:r>
+      <w:proofErr w:type="gramEnd"/>
+      <w:r>
+        <w:t xml:space="preserve"> if it’s his honest desire or society pressure. </w:t>
+      </w:r>
+      <w:proofErr w:type="gramStart"/>
+      <w:r>
+        <w:t>Currently</w:t>
+      </w:r>
+      <w:proofErr w:type="gramEnd"/>
+      <w:r>
+        <w:t xml:space="preserve"> </w:t>
+      </w:r>
+      <w:proofErr w:type="gramStart"/>
+      <w:r>
+        <w:t>is</w:t>
+      </w:r>
+      <w:proofErr w:type="gramEnd"/>
+      <w:r>
+        <w:t xml:space="preserve"> dating another girl for a week.</w:t>
       </w:r>
     </w:p>
     <w:p>
@@ -3267,8 +2934,15 @@
         </w:numPr>
       </w:pPr>
       <w:r>
-        <w:lastRenderedPageBreak/>
-        <w:t xml:space="preserve">Wilson on pfp </w:t>
+        <w:t xml:space="preserve">Wilson on </w:t>
+      </w:r>
+      <w:proofErr w:type="spellStart"/>
+      <w:r>
+        <w:t>pfp</w:t>
+      </w:r>
+      <w:proofErr w:type="spellEnd"/>
+      <w:r>
+        <w:t xml:space="preserve"> </w:t>
       </w:r>
     </w:p>
     <w:p>
@@ -3292,7 +2966,15 @@
         </w:numPr>
       </w:pPr>
       <w:r>
-        <w:t>He talks about that girl he met a week ago to his friends, how he doesn’t know if he wants anything with her, or just getting pressured by society to not be single. N1h1l tries to convince him that he doesn’t need girls to be happy, but fidus is still on the fence</w:t>
+        <w:t xml:space="preserve">He talks about that girl he met a week ago to his friends, how he doesn’t know if he wants anything with her, or just getting pressured by society to not be single. N1h1l tries to convince him that he doesn’t need girls to be happy, but </w:t>
+      </w:r>
+      <w:proofErr w:type="spellStart"/>
+      <w:r>
+        <w:t>fidus</w:t>
+      </w:r>
+      <w:proofErr w:type="spellEnd"/>
+      <w:r>
+        <w:t xml:space="preserve"> is still on the fence</w:t>
       </w:r>
     </w:p>
     <w:p>
@@ -3307,13 +2989,25 @@
         <w:rPr>
           <w:lang w:val="en-AU"/>
         </w:rPr>
-        <w:t>When n1h1l brings up the exploit</w:t>
+        <w:t xml:space="preserve">When n1h1l </w:t>
       </w:r>
       <w:r>
         <w:rPr>
           <w:lang w:val="en-AU"/>
         </w:rPr>
-        <w:t xml:space="preserve"> he found</w:t>
+        <w:t>comes</w:t>
+      </w:r>
+      <w:r>
+        <w:rPr>
+          <w:lang w:val="en-AU"/>
+        </w:rPr>
+        <w:t xml:space="preserve"> up </w:t>
+      </w:r>
+      <w:r>
+        <w:rPr>
+          <w:lang w:val="en-AU"/>
+        </w:rPr>
+        <w:t>with his idea</w:t>
       </w:r>
       <w:r>
         <w:rPr>
@@ -3325,19 +3019,7 @@
         <w:rPr>
           <w:lang w:val="en-AU"/>
         </w:rPr>
-        <w:t xml:space="preserve"> fidus thinks that it would be cool to use it on some subforums for fun, but when main_hero uncovers ssrf</w:t>
-      </w:r>
-      <w:r>
-        <w:rPr>
-          <w:lang w:val="en-AU"/>
-        </w:rPr>
-        <w:t xml:space="preserve"> and n1h1l suggests they use it against positive_subforum</w:t>
-      </w:r>
-      <w:r>
-        <w:rPr>
-          <w:lang w:val="en-AU"/>
-        </w:rPr>
-        <w:t>, he gets</w:t>
+        <w:t xml:space="preserve"> he gets</w:t>
       </w:r>
       <w:r>
         <w:rPr>
@@ -3363,50 +3045,203 @@
         </w:rPr>
         <w:t xml:space="preserve">e tries to talk his friends out of using it, but n1h1l counters him, saying that burying </w:t>
       </w:r>
+      <w:proofErr w:type="spellStart"/>
       <w:r>
         <w:rPr>
           <w:lang w:val="en-AU"/>
         </w:rPr>
-        <w:t>positive_subforum</w:t>
-      </w:r>
+        <w:t>yourlifemoments</w:t>
+      </w:r>
+      <w:proofErr w:type="spellEnd"/>
       <w:r>
         <w:rPr>
           <w:lang w:val="en-AU"/>
         </w:rPr>
-        <w:t xml:space="preserve"> is their chance to let people choose their lifes. That resonates with fidus, but he still doesn’t want to participate in that.</w:t>
-      </w:r>
-    </w:p>
-    <w:p>
-      <w:pPr>
-        <w:pStyle w:val="ListParagraph"/>
-        <w:numPr>
-          <w:ilvl w:val="2"/>
-          <w:numId w:val="1"/>
-        </w:numPr>
-      </w:pPr>
-      <w:r>
-        <w:t>When attack is in process, fidus</w:t>
-      </w:r>
+        <w:t xml:space="preserve"> subforum</w:t>
+      </w:r>
+      <w:r>
+        <w:rPr>
+          <w:lang w:val="en-AU"/>
+        </w:rPr>
+        <w:t xml:space="preserve"> is their chance to let people choose their </w:t>
+      </w:r>
+      <w:proofErr w:type="spellStart"/>
+      <w:r>
+        <w:rPr>
+          <w:lang w:val="en-AU"/>
+        </w:rPr>
+        <w:t>lifes</w:t>
+      </w:r>
+      <w:proofErr w:type="spellEnd"/>
+      <w:r>
+        <w:rPr>
+          <w:lang w:val="en-AU"/>
+        </w:rPr>
+        <w:t xml:space="preserve">. That resonates with </w:t>
+      </w:r>
+      <w:proofErr w:type="spellStart"/>
+      <w:r>
+        <w:rPr>
+          <w:lang w:val="en-AU"/>
+        </w:rPr>
+        <w:t>fidus</w:t>
+      </w:r>
+      <w:proofErr w:type="spellEnd"/>
+      <w:r>
+        <w:rPr>
+          <w:lang w:val="en-AU"/>
+        </w:rPr>
+        <w:t>, but he still doesn’t want to participate in that.</w:t>
+      </w:r>
+    </w:p>
+    <w:p>
+      <w:pPr>
+        <w:pStyle w:val="ListParagraph"/>
+        <w:numPr>
+          <w:ilvl w:val="2"/>
+          <w:numId w:val="1"/>
+        </w:numPr>
+      </w:pPr>
+      <w:r>
+        <w:t xml:space="preserve">When attack is in process, </w:t>
+      </w:r>
+      <w:proofErr w:type="spellStart"/>
+      <w:r>
+        <w:t>fidus</w:t>
+      </w:r>
+      <w:proofErr w:type="spellEnd"/>
       <w:r>
         <w:t xml:space="preserve"> </w:t>
       </w:r>
       <w:r>
-        <w:t>tries to convince main_hero and n1h1l to stop it, says that they doing it only because they are jealous. Main_hero and n1h1l argue with him, countering that they are doing this only because people there trying to tell other people how happy life looks like and how they should live. Fidus manages to plant seed of doubt in main_hero.</w:t>
-      </w:r>
-    </w:p>
-    <w:p>
-      <w:pPr>
-        <w:pStyle w:val="ListParagraph"/>
-        <w:numPr>
-          <w:ilvl w:val="2"/>
-          <w:numId w:val="1"/>
-        </w:numPr>
-      </w:pPr>
-      <w:r>
-        <w:t>After attack fidus realizes, that he doesn’t wanna live his life like that, being jealous of other people happiness, because ur life is depressing. He decides to give a “normal” life a go and tells his girl he wants her to move in.</w:t>
-      </w:r>
-      <w:r>
-        <w:t xml:space="preserve"> Main_hero apologizes to him, saying that he was right back then. Fidus tries to convince him to change like he did, but he is a bit surprised that main_hero chose another way. He didn’t think there were other options, but encourages him anyways.</w:t>
+        <w:t xml:space="preserve">tries to convince </w:t>
+      </w:r>
+      <w:proofErr w:type="spellStart"/>
+      <w:r>
+        <w:t>main_hero</w:t>
+      </w:r>
+      <w:proofErr w:type="spellEnd"/>
+      <w:r>
+        <w:t xml:space="preserve"> and n1h1l to stop it, says that they </w:t>
+      </w:r>
+      <w:proofErr w:type="gramStart"/>
+      <w:r>
+        <w:t>doing</w:t>
+      </w:r>
+      <w:proofErr w:type="gramEnd"/>
+      <w:r>
+        <w:t xml:space="preserve"> it only because they are jealous. </w:t>
+      </w:r>
+      <w:proofErr w:type="spellStart"/>
+      <w:r>
+        <w:t>Main_hero</w:t>
+      </w:r>
+      <w:proofErr w:type="spellEnd"/>
+      <w:r>
+        <w:t xml:space="preserve"> and n1h1l argue with him, countering that they are doing this only because people there </w:t>
+      </w:r>
+      <w:proofErr w:type="gramStart"/>
+      <w:r>
+        <w:t>trying</w:t>
+      </w:r>
+      <w:proofErr w:type="gramEnd"/>
+      <w:r>
+        <w:t xml:space="preserve"> to tell other people how happy life looks like and how they should live. Fidus manages to plant seed of doubt in </w:t>
+      </w:r>
+      <w:proofErr w:type="spellStart"/>
+      <w:r>
+        <w:t>main_hero</w:t>
+      </w:r>
+      <w:proofErr w:type="spellEnd"/>
+      <w:r>
+        <w:t>.</w:t>
+      </w:r>
+    </w:p>
+    <w:p>
+      <w:pPr>
+        <w:pStyle w:val="ListParagraph"/>
+        <w:numPr>
+          <w:ilvl w:val="2"/>
+          <w:numId w:val="1"/>
+        </w:numPr>
+      </w:pPr>
+      <w:r>
+        <w:t xml:space="preserve">After attack </w:t>
+      </w:r>
+      <w:proofErr w:type="spellStart"/>
+      <w:r>
+        <w:t>fidus</w:t>
+      </w:r>
+      <w:proofErr w:type="spellEnd"/>
+      <w:r>
+        <w:t xml:space="preserve"> </w:t>
+      </w:r>
+      <w:proofErr w:type="gramStart"/>
+      <w:r>
+        <w:t>realizes,</w:t>
+      </w:r>
+      <w:proofErr w:type="gramEnd"/>
+      <w:r>
+        <w:t xml:space="preserve"> that he doesn’t </w:t>
+      </w:r>
+      <w:proofErr w:type="spellStart"/>
+      <w:r>
+        <w:t>wanna</w:t>
+      </w:r>
+      <w:proofErr w:type="spellEnd"/>
+      <w:r>
+        <w:t xml:space="preserve"> live his life like that, being jealous of other </w:t>
+      </w:r>
+      <w:proofErr w:type="gramStart"/>
+      <w:r>
+        <w:t>people</w:t>
+      </w:r>
+      <w:proofErr w:type="gramEnd"/>
+      <w:r>
+        <w:t xml:space="preserve"> happiness, because </w:t>
+      </w:r>
+      <w:proofErr w:type="spellStart"/>
+      <w:r>
+        <w:t>ur</w:t>
+      </w:r>
+      <w:proofErr w:type="spellEnd"/>
+      <w:r>
+        <w:t xml:space="preserve"> life is depressing. He decides to give a “normal” life a go and tells his girl he wants her to move in.</w:t>
+      </w:r>
+      <w:r>
+        <w:t xml:space="preserve"> </w:t>
+      </w:r>
+      <w:proofErr w:type="spellStart"/>
+      <w:r>
+        <w:t>Main_hero</w:t>
+      </w:r>
+      <w:proofErr w:type="spellEnd"/>
+      <w:r>
+        <w:t xml:space="preserve"> apologizes to him, saying that he was right back then. Fidus tries to convince him to change like he did, but he is a bit surprised that </w:t>
+      </w:r>
+      <w:proofErr w:type="spellStart"/>
+      <w:r>
+        <w:t>main_hero</w:t>
+      </w:r>
+      <w:proofErr w:type="spellEnd"/>
+      <w:r>
+        <w:t xml:space="preserve"> chose another way. He didn’t think there were other </w:t>
+      </w:r>
+      <w:proofErr w:type="gramStart"/>
+      <w:r>
+        <w:t>options, but</w:t>
+      </w:r>
+      <w:proofErr w:type="gramEnd"/>
+      <w:r>
+        <w:t xml:space="preserve"> </w:t>
+      </w:r>
+      <w:proofErr w:type="gramStart"/>
+      <w:r>
+        <w:t>encourages</w:t>
+      </w:r>
+      <w:proofErr w:type="gramEnd"/>
+      <w:r>
+        <w:t xml:space="preserve"> him anyways.</w:t>
       </w:r>
     </w:p>
     <w:p>
@@ -3471,7 +3306,7 @@
           <w:numId w:val="1"/>
         </w:numPr>
       </w:pPr>
-      <w:bookmarkStart w:id="6" w:name="_Toc210486800"/>
+      <w:bookmarkStart w:id="8" w:name="_Toc210988159"/>
       <w:r>
         <w:lastRenderedPageBreak/>
         <w:t xml:space="preserve">The Forum as </w:t>
@@ -3482,7 +3317,7 @@
       <w:r>
         <w:t>place</w:t>
       </w:r>
-      <w:bookmarkEnd w:id="6"/>
+      <w:bookmarkEnd w:id="8"/>
     </w:p>
     <w:p>
       <w:pPr>
@@ -3580,30 +3415,6 @@
         </w:numPr>
       </w:pPr>
       <w:r>
-        <w:t>Vulnerability</w:t>
-      </w:r>
-    </w:p>
-    <w:p>
-      <w:pPr>
-        <w:pStyle w:val="ListParagraph"/>
-        <w:numPr>
-          <w:ilvl w:val="2"/>
-          <w:numId w:val="1"/>
-        </w:numPr>
-      </w:pPr>
-      <w:r>
-        <w:t xml:space="preserve">Unsanitized </w:t>
-      </w:r>
-    </w:p>
-    <w:p>
-      <w:pPr>
-        <w:pStyle w:val="Heading4"/>
-        <w:numPr>
-          <w:ilvl w:val="1"/>
-          <w:numId w:val="1"/>
-        </w:numPr>
-      </w:pPr>
-      <w:r>
         <w:t>Inspirations</w:t>
       </w:r>
     </w:p>
@@ -3639,7 +3450,7 @@
           <w:numId w:val="1"/>
         </w:numPr>
       </w:pPr>
-      <w:bookmarkStart w:id="7" w:name="_Toc210486801"/>
+      <w:bookmarkStart w:id="9" w:name="_Toc210988160"/>
       <w:r>
         <w:t>N1h1l_ta1k1n6</w:t>
       </w:r>
@@ -3649,7 +3460,7 @@
       <w:r>
         <w:t>subforum</w:t>
       </w:r>
-      <w:bookmarkEnd w:id="7"/>
+      <w:bookmarkEnd w:id="9"/>
     </w:p>
     <w:p>
       <w:pPr>
@@ -3740,6 +3551,21 @@
     </w:p>
     <w:p>
       <w:pPr>
+        <w:pStyle w:val="ListParagraph"/>
+        <w:numPr>
+          <w:ilvl w:val="2"/>
+          <w:numId w:val="1"/>
+        </w:numPr>
+      </w:pPr>
+      <w:r>
+        <w:t xml:space="preserve">Some people there mocking </w:t>
+      </w:r>
+      <w:r>
+        <w:t>n1h1l for his narcissism, some are ok with him</w:t>
+      </w:r>
+    </w:p>
+    <w:p>
+      <w:pPr>
         <w:pStyle w:val="Heading4"/>
         <w:numPr>
           <w:ilvl w:val="1"/>
@@ -3806,12 +3632,12 @@
           <w:numId w:val="1"/>
         </w:numPr>
       </w:pPr>
-      <w:bookmarkStart w:id="8" w:name="_Toc210486802"/>
+      <w:bookmarkStart w:id="10" w:name="_Toc210988161"/>
       <w:r>
         <w:lastRenderedPageBreak/>
         <w:t>Player as imaginary friend</w:t>
       </w:r>
-      <w:bookmarkEnd w:id="8"/>
+      <w:bookmarkEnd w:id="10"/>
     </w:p>
     <w:p>
       <w:pPr>
@@ -3842,9 +3668,11 @@
       <w:r>
         <w:t xml:space="preserve"> imaginary friend of </w:t>
       </w:r>
+      <w:proofErr w:type="spellStart"/>
       <w:r>
         <w:t>main_hero</w:t>
       </w:r>
+      <w:proofErr w:type="spellEnd"/>
       <w:r>
         <w:t>, with whom he talks in internal monologues that he writes in the notepad (fake one). Breaks 4</w:t>
       </w:r>
@@ -3971,9 +3799,11 @@
           <w:numId w:val="1"/>
         </w:numPr>
       </w:pPr>
-      <w:r>
-        <w:t>Positive_subforum</w:t>
-      </w:r>
+      <w:proofErr w:type="spellStart"/>
+      <w:r>
+        <w:t>Yourlifemoments</w:t>
+      </w:r>
+      <w:proofErr w:type="spellEnd"/>
     </w:p>
     <w:p>
       <w:pPr>
@@ -3989,6 +3819,26 @@
     </w:p>
     <w:p>
       <w:pPr>
+        <w:pStyle w:val="ListParagraph"/>
+        <w:numPr>
+          <w:ilvl w:val="2"/>
+          <w:numId w:val="17"/>
+        </w:numPr>
+      </w:pPr>
+      <w:r>
+        <w:t xml:space="preserve">Subforum dedicated to success stories of the people, whether it’s marriage or promotion or </w:t>
+      </w:r>
+      <w:proofErr w:type="spellStart"/>
+      <w:r>
+        <w:t>smth</w:t>
+      </w:r>
+      <w:proofErr w:type="spellEnd"/>
+      <w:r>
+        <w:t xml:space="preserve"> small like “I found a cool flower” kind of posts.</w:t>
+      </w:r>
+    </w:p>
+    <w:p>
+      <w:pPr>
         <w:pStyle w:val="Heading4"/>
         <w:numPr>
           <w:ilvl w:val="0"/>
@@ -4001,6 +3851,42 @@
     </w:p>
     <w:p>
       <w:pPr>
+        <w:pStyle w:val="ListParagraph"/>
+        <w:numPr>
+          <w:ilvl w:val="2"/>
+          <w:numId w:val="17"/>
+        </w:numPr>
+      </w:pPr>
+      <w:r>
+        <w:t>Full of positive stories and vibes</w:t>
+      </w:r>
+    </w:p>
+    <w:p>
+      <w:pPr>
+        <w:pStyle w:val="ListParagraph"/>
+        <w:numPr>
+          <w:ilvl w:val="2"/>
+          <w:numId w:val="17"/>
+        </w:numPr>
+      </w:pPr>
+      <w:r>
+        <w:t>Some people are posting here definitely to brag, but majority of the people just want to share their happy moments.</w:t>
+      </w:r>
+    </w:p>
+    <w:p>
+      <w:pPr>
+        <w:pStyle w:val="ListParagraph"/>
+        <w:numPr>
+          <w:ilvl w:val="2"/>
+          <w:numId w:val="17"/>
+        </w:numPr>
+      </w:pPr>
+      <w:r>
+        <w:t>Posts are usually text with some images</w:t>
+      </w:r>
+    </w:p>
+    <w:p>
+      <w:pPr>
         <w:pStyle w:val="Heading4"/>
         <w:numPr>
           <w:ilvl w:val="0"/>
@@ -4013,6 +3899,77 @@
     </w:p>
     <w:p>
       <w:pPr>
+        <w:pStyle w:val="ListParagraph"/>
+        <w:numPr>
+          <w:ilvl w:val="2"/>
+          <w:numId w:val="18"/>
+        </w:numPr>
+      </w:pPr>
+      <w:r>
+        <w:t xml:space="preserve">Before the attack, there </w:t>
+      </w:r>
+      <w:proofErr w:type="gramStart"/>
+      <w:r>
+        <w:t>are</w:t>
+      </w:r>
+      <w:proofErr w:type="gramEnd"/>
+      <w:r>
+        <w:t xml:space="preserve"> posts about </w:t>
+      </w:r>
+      <w:proofErr w:type="gramStart"/>
+      <w:r>
+        <w:t xml:space="preserve">people </w:t>
+      </w:r>
+      <w:proofErr w:type="spellStart"/>
+      <w:r>
+        <w:t>lifes</w:t>
+      </w:r>
+      <w:proofErr w:type="spellEnd"/>
+      <w:proofErr w:type="gramEnd"/>
+      <w:r>
+        <w:t xml:space="preserve">, like someone adopted a dog, got promotion etc. At least one post is </w:t>
+      </w:r>
+      <w:r>
+        <w:t>braggadocious</w:t>
+      </w:r>
+      <w:r>
+        <w:t xml:space="preserve">, which ticks </w:t>
+      </w:r>
+      <w:proofErr w:type="spellStart"/>
+      <w:r>
+        <w:t>main_hero</w:t>
+      </w:r>
+      <w:proofErr w:type="spellEnd"/>
+      <w:r>
+        <w:t xml:space="preserve"> off and he uses this post to discredit every other post</w:t>
+      </w:r>
+    </w:p>
+    <w:p>
+      <w:pPr>
+        <w:pStyle w:val="ListParagraph"/>
+        <w:numPr>
+          <w:ilvl w:val="2"/>
+          <w:numId w:val="18"/>
+        </w:numPr>
+      </w:pPr>
+      <w:r>
+        <w:t>During the attack, subforum gets filled with hate posts.</w:t>
+      </w:r>
+    </w:p>
+    <w:p>
+      <w:pPr>
+        <w:pStyle w:val="ListParagraph"/>
+        <w:numPr>
+          <w:ilvl w:val="2"/>
+          <w:numId w:val="18"/>
+        </w:numPr>
+      </w:pPr>
+      <w:r>
+        <w:t>After the attack, admin gets his ownership back and tries to restore it.</w:t>
+      </w:r>
+    </w:p>
+    <w:p>
+      <w:pPr>
         <w:pStyle w:val="Heading4"/>
         <w:numPr>
           <w:ilvl w:val="0"/>
@@ -4020,6 +3977,7 @@
         </w:numPr>
       </w:pPr>
       <w:r>
+        <w:lastRenderedPageBreak/>
         <w:t>Inspirations</w:t>
       </w:r>
     </w:p>
@@ -4027,24 +3985,64 @@
       <w:pPr>
         <w:pStyle w:val="Heading2"/>
       </w:pPr>
-      <w:bookmarkStart w:id="9" w:name="_Toc210486804"/>
+      <w:bookmarkStart w:id="11" w:name="_Toc210988163"/>
       <w:r>
         <w:t>Events outline</w:t>
       </w:r>
-      <w:bookmarkEnd w:id="9"/>
+      <w:bookmarkEnd w:id="11"/>
+    </w:p>
+    <w:p>
+      <w:pPr>
+        <w:pStyle w:val="Heading3"/>
+      </w:pPr>
+      <w:r>
+        <w:t>Intro</w:t>
+      </w:r>
+    </w:p>
+    <w:p>
+      <w:pPr>
+        <w:pStyle w:val="Heading3"/>
+      </w:pPr>
+      <w:r>
+        <w:t>Vulnerability discovery</w:t>
+      </w:r>
+    </w:p>
+    <w:p>
+      <w:pPr>
+        <w:pStyle w:val="Heading3"/>
+      </w:pPr>
+      <w:r>
+        <w:t>Plan and preparation</w:t>
+      </w:r>
+    </w:p>
+    <w:p>
+      <w:pPr>
+        <w:pStyle w:val="Heading3"/>
+      </w:pPr>
+      <w:r>
+        <w:t>Execution</w:t>
+      </w:r>
+    </w:p>
+    <w:p>
+      <w:pPr>
+        <w:pStyle w:val="Heading3"/>
+      </w:pPr>
+      <w:r>
+        <w:t>Aftermath</w:t>
+      </w:r>
     </w:p>
     <w:p>
       <w:pPr>
         <w:pStyle w:val="Heading2"/>
       </w:pPr>
-      <w:bookmarkStart w:id="10" w:name="_Toc210486811"/>
+      <w:bookmarkStart w:id="12" w:name="_Toc210988164"/>
       <w:r>
         <w:t>Story</w:t>
       </w:r>
       <w:r>
         <w:t xml:space="preserve"> (as detailed as possible)</w:t>
       </w:r>
-      <w:bookmarkEnd w:id="10"/>
+      <w:bookmarkEnd w:id="12"/>
     </w:p>
     <w:p/>
     <w:p/>
@@ -4975,6 +4973,119 @@
     </w:lvl>
   </w:abstractNum>
   <w:abstractNum w:abstractNumId="8" w15:restartNumberingAfterBreak="0">
+    <w:nsid w:val="49964545"/>
+    <w:multiLevelType w:val="multilevel"/>
+    <w:tmpl w:val="2346BC46"/>
+    <w:lvl w:ilvl="0">
+      <w:start w:val="1"/>
+      <w:numFmt w:val="bullet"/>
+      <w:lvlText w:val=""/>
+      <w:lvlJc w:val="left"/>
+      <w:pPr>
+        <w:ind w:left="360" w:hanging="360"/>
+      </w:pPr>
+      <w:rPr>
+        <w:rFonts w:ascii="Symbol" w:hAnsi="Symbol" w:hint="default"/>
+      </w:rPr>
+    </w:lvl>
+    <w:lvl w:ilvl="1">
+      <w:start w:val="1"/>
+      <w:numFmt w:val="bullet"/>
+      <w:lvlText w:val="o"/>
+      <w:lvlJc w:val="left"/>
+      <w:pPr>
+        <w:ind w:left="1080" w:hanging="360"/>
+      </w:pPr>
+      <w:rPr>
+        <w:rFonts w:ascii="Courier New" w:hAnsi="Courier New" w:hint="default"/>
+      </w:rPr>
+    </w:lvl>
+    <w:lvl w:ilvl="2">
+      <w:start w:val="1"/>
+      <w:numFmt w:val="bullet"/>
+      <w:lvlText w:val="-"/>
+      <w:lvlJc w:val="left"/>
+      <w:pPr>
+        <w:ind w:left="1800" w:hanging="360"/>
+      </w:pPr>
+      <w:rPr>
+        <w:rFonts w:ascii="Times New Roman" w:hAnsi="Times New Roman" w:cs="Times New Roman" w:hint="default"/>
+      </w:rPr>
+    </w:lvl>
+    <w:lvl w:ilvl="3">
+      <w:start w:val="1"/>
+      <w:numFmt w:val="bullet"/>
+      <w:lvlText w:val=""/>
+      <w:lvlJc w:val="left"/>
+      <w:pPr>
+        <w:ind w:left="2520" w:hanging="360"/>
+      </w:pPr>
+      <w:rPr>
+        <w:rFonts w:ascii="Symbol" w:hAnsi="Symbol" w:hint="default"/>
+      </w:rPr>
+    </w:lvl>
+    <w:lvl w:ilvl="4">
+      <w:start w:val="1"/>
+      <w:numFmt w:val="bullet"/>
+      <w:lvlText w:val="o"/>
+      <w:lvlJc w:val="left"/>
+      <w:pPr>
+        <w:ind w:left="3240" w:hanging="360"/>
+      </w:pPr>
+      <w:rPr>
+        <w:rFonts w:ascii="Courier New" w:hAnsi="Courier New" w:cs="Courier New" w:hint="default"/>
+      </w:rPr>
+    </w:lvl>
+    <w:lvl w:ilvl="5">
+      <w:start w:val="1"/>
+      <w:numFmt w:val="bullet"/>
+      <w:lvlText w:val=""/>
+      <w:lvlJc w:val="left"/>
+      <w:pPr>
+        <w:ind w:left="3960" w:hanging="360"/>
+      </w:pPr>
+      <w:rPr>
+        <w:rFonts w:ascii="Wingdings" w:hAnsi="Wingdings" w:hint="default"/>
+      </w:rPr>
+    </w:lvl>
+    <w:lvl w:ilvl="6">
+      <w:start w:val="1"/>
+      <w:numFmt w:val="bullet"/>
+      <w:lvlText w:val=""/>
+      <w:lvlJc w:val="left"/>
+      <w:pPr>
+        <w:ind w:left="4680" w:hanging="360"/>
+      </w:pPr>
+      <w:rPr>
+        <w:rFonts w:ascii="Symbol" w:hAnsi="Symbol" w:hint="default"/>
+      </w:rPr>
+    </w:lvl>
+    <w:lvl w:ilvl="7">
+      <w:start w:val="1"/>
+      <w:numFmt w:val="bullet"/>
+      <w:lvlText w:val="o"/>
+      <w:lvlJc w:val="left"/>
+      <w:pPr>
+        <w:ind w:left="5400" w:hanging="360"/>
+      </w:pPr>
+      <w:rPr>
+        <w:rFonts w:ascii="Courier New" w:hAnsi="Courier New" w:cs="Courier New" w:hint="default"/>
+      </w:rPr>
+    </w:lvl>
+    <w:lvl w:ilvl="8">
+      <w:start w:val="1"/>
+      <w:numFmt w:val="bullet"/>
+      <w:lvlText w:val=""/>
+      <w:lvlJc w:val="left"/>
+      <w:pPr>
+        <w:ind w:left="6120" w:hanging="360"/>
+      </w:pPr>
+      <w:rPr>
+        <w:rFonts w:ascii="Wingdings" w:hAnsi="Wingdings" w:hint="default"/>
+      </w:rPr>
+    </w:lvl>
+  </w:abstractNum>
+  <w:abstractNum w:abstractNumId="9" w15:restartNumberingAfterBreak="0">
     <w:nsid w:val="4A770846"/>
     <w:multiLevelType w:val="multilevel"/>
     <w:tmpl w:val="2346BC46"/>
@@ -5087,7 +5198,7 @@
       </w:rPr>
     </w:lvl>
   </w:abstractNum>
-  <w:abstractNum w:abstractNumId="9" w15:restartNumberingAfterBreak="0">
+  <w:abstractNum w:abstractNumId="10" w15:restartNumberingAfterBreak="0">
     <w:nsid w:val="594911A2"/>
     <w:multiLevelType w:val="multilevel"/>
     <w:tmpl w:val="2346BC46"/>
@@ -5200,7 +5311,7 @@
       </w:rPr>
     </w:lvl>
   </w:abstractNum>
-  <w:abstractNum w:abstractNumId="10" w15:restartNumberingAfterBreak="0">
+  <w:abstractNum w:abstractNumId="11" w15:restartNumberingAfterBreak="0">
     <w:nsid w:val="60BF4DE1"/>
     <w:multiLevelType w:val="hybridMultilevel"/>
     <w:tmpl w:val="F58A7472"/>
@@ -5313,7 +5424,7 @@
       </w:rPr>
     </w:lvl>
   </w:abstractNum>
-  <w:abstractNum w:abstractNumId="11" w15:restartNumberingAfterBreak="0">
+  <w:abstractNum w:abstractNumId="12" w15:restartNumberingAfterBreak="0">
     <w:nsid w:val="66006C33"/>
     <w:multiLevelType w:val="multilevel"/>
     <w:tmpl w:val="2346BC46"/>
@@ -5426,7 +5537,120 @@
       </w:rPr>
     </w:lvl>
   </w:abstractNum>
-  <w:abstractNum w:abstractNumId="12" w15:restartNumberingAfterBreak="0">
+  <w:abstractNum w:abstractNumId="13" w15:restartNumberingAfterBreak="0">
+    <w:nsid w:val="6C1E7A1C"/>
+    <w:multiLevelType w:val="multilevel"/>
+    <w:tmpl w:val="2346BC46"/>
+    <w:lvl w:ilvl="0">
+      <w:start w:val="1"/>
+      <w:numFmt w:val="bullet"/>
+      <w:lvlText w:val=""/>
+      <w:lvlJc w:val="left"/>
+      <w:pPr>
+        <w:ind w:left="720" w:hanging="360"/>
+      </w:pPr>
+      <w:rPr>
+        <w:rFonts w:ascii="Symbol" w:hAnsi="Symbol" w:hint="default"/>
+      </w:rPr>
+    </w:lvl>
+    <w:lvl w:ilvl="1">
+      <w:start w:val="1"/>
+      <w:numFmt w:val="bullet"/>
+      <w:lvlText w:val="o"/>
+      <w:lvlJc w:val="left"/>
+      <w:pPr>
+        <w:ind w:left="1440" w:hanging="360"/>
+      </w:pPr>
+      <w:rPr>
+        <w:rFonts w:ascii="Courier New" w:hAnsi="Courier New" w:hint="default"/>
+      </w:rPr>
+    </w:lvl>
+    <w:lvl w:ilvl="2">
+      <w:start w:val="1"/>
+      <w:numFmt w:val="bullet"/>
+      <w:lvlText w:val="-"/>
+      <w:lvlJc w:val="left"/>
+      <w:pPr>
+        <w:ind w:left="2160" w:hanging="360"/>
+      </w:pPr>
+      <w:rPr>
+        <w:rFonts w:ascii="Times New Roman" w:hAnsi="Times New Roman" w:cs="Times New Roman" w:hint="default"/>
+      </w:rPr>
+    </w:lvl>
+    <w:lvl w:ilvl="3">
+      <w:start w:val="1"/>
+      <w:numFmt w:val="bullet"/>
+      <w:lvlText w:val=""/>
+      <w:lvlJc w:val="left"/>
+      <w:pPr>
+        <w:ind w:left="2880" w:hanging="360"/>
+      </w:pPr>
+      <w:rPr>
+        <w:rFonts w:ascii="Symbol" w:hAnsi="Symbol" w:hint="default"/>
+      </w:rPr>
+    </w:lvl>
+    <w:lvl w:ilvl="4">
+      <w:start w:val="1"/>
+      <w:numFmt w:val="bullet"/>
+      <w:lvlText w:val="o"/>
+      <w:lvlJc w:val="left"/>
+      <w:pPr>
+        <w:ind w:left="3600" w:hanging="360"/>
+      </w:pPr>
+      <w:rPr>
+        <w:rFonts w:ascii="Courier New" w:hAnsi="Courier New" w:cs="Courier New" w:hint="default"/>
+      </w:rPr>
+    </w:lvl>
+    <w:lvl w:ilvl="5">
+      <w:start w:val="1"/>
+      <w:numFmt w:val="bullet"/>
+      <w:lvlText w:val=""/>
+      <w:lvlJc w:val="left"/>
+      <w:pPr>
+        <w:ind w:left="4320" w:hanging="360"/>
+      </w:pPr>
+      <w:rPr>
+        <w:rFonts w:ascii="Wingdings" w:hAnsi="Wingdings" w:hint="default"/>
+      </w:rPr>
+    </w:lvl>
+    <w:lvl w:ilvl="6">
+      <w:start w:val="1"/>
+      <w:numFmt w:val="bullet"/>
+      <w:lvlText w:val=""/>
+      <w:lvlJc w:val="left"/>
+      <w:pPr>
+        <w:ind w:left="5040" w:hanging="360"/>
+      </w:pPr>
+      <w:rPr>
+        <w:rFonts w:ascii="Symbol" w:hAnsi="Symbol" w:hint="default"/>
+      </w:rPr>
+    </w:lvl>
+    <w:lvl w:ilvl="7">
+      <w:start w:val="1"/>
+      <w:numFmt w:val="bullet"/>
+      <w:lvlText w:val="o"/>
+      <w:lvlJc w:val="left"/>
+      <w:pPr>
+        <w:ind w:left="5760" w:hanging="360"/>
+      </w:pPr>
+      <w:rPr>
+        <w:rFonts w:ascii="Courier New" w:hAnsi="Courier New" w:cs="Courier New" w:hint="default"/>
+      </w:rPr>
+    </w:lvl>
+    <w:lvl w:ilvl="8">
+      <w:start w:val="1"/>
+      <w:numFmt w:val="bullet"/>
+      <w:lvlText w:val=""/>
+      <w:lvlJc w:val="left"/>
+      <w:pPr>
+        <w:ind w:left="6480" w:hanging="360"/>
+      </w:pPr>
+      <w:rPr>
+        <w:rFonts w:ascii="Wingdings" w:hAnsi="Wingdings" w:hint="default"/>
+      </w:rPr>
+    </w:lvl>
+  </w:abstractNum>
+  <w:abstractNum w:abstractNumId="14" w15:restartNumberingAfterBreak="0">
     <w:nsid w:val="6F0143C1"/>
     <w:multiLevelType w:val="multilevel"/>
     <w:tmpl w:val="2346BC46"/>
@@ -5539,7 +5763,120 @@
       </w:rPr>
     </w:lvl>
   </w:abstractNum>
-  <w:abstractNum w:abstractNumId="13" w15:restartNumberingAfterBreak="0">
+  <w:abstractNum w:abstractNumId="15" w15:restartNumberingAfterBreak="0">
+    <w:nsid w:val="7C30063F"/>
+    <w:multiLevelType w:val="multilevel"/>
+    <w:tmpl w:val="2346BC46"/>
+    <w:lvl w:ilvl="0">
+      <w:start w:val="1"/>
+      <w:numFmt w:val="bullet"/>
+      <w:lvlText w:val=""/>
+      <w:lvlJc w:val="left"/>
+      <w:pPr>
+        <w:ind w:left="720" w:hanging="360"/>
+      </w:pPr>
+      <w:rPr>
+        <w:rFonts w:ascii="Symbol" w:hAnsi="Symbol" w:hint="default"/>
+      </w:rPr>
+    </w:lvl>
+    <w:lvl w:ilvl="1">
+      <w:start w:val="1"/>
+      <w:numFmt w:val="bullet"/>
+      <w:lvlText w:val="o"/>
+      <w:lvlJc w:val="left"/>
+      <w:pPr>
+        <w:ind w:left="1440" w:hanging="360"/>
+      </w:pPr>
+      <w:rPr>
+        <w:rFonts w:ascii="Courier New" w:hAnsi="Courier New" w:hint="default"/>
+      </w:rPr>
+    </w:lvl>
+    <w:lvl w:ilvl="2">
+      <w:start w:val="1"/>
+      <w:numFmt w:val="bullet"/>
+      <w:lvlText w:val="-"/>
+      <w:lvlJc w:val="left"/>
+      <w:pPr>
+        <w:ind w:left="2160" w:hanging="360"/>
+      </w:pPr>
+      <w:rPr>
+        <w:rFonts w:ascii="Times New Roman" w:hAnsi="Times New Roman" w:cs="Times New Roman" w:hint="default"/>
+      </w:rPr>
+    </w:lvl>
+    <w:lvl w:ilvl="3">
+      <w:start w:val="1"/>
+      <w:numFmt w:val="bullet"/>
+      <w:lvlText w:val=""/>
+      <w:lvlJc w:val="left"/>
+      <w:pPr>
+        <w:ind w:left="2880" w:hanging="360"/>
+      </w:pPr>
+      <w:rPr>
+        <w:rFonts w:ascii="Symbol" w:hAnsi="Symbol" w:hint="default"/>
+      </w:rPr>
+    </w:lvl>
+    <w:lvl w:ilvl="4">
+      <w:start w:val="1"/>
+      <w:numFmt w:val="bullet"/>
+      <w:lvlText w:val="o"/>
+      <w:lvlJc w:val="left"/>
+      <w:pPr>
+        <w:ind w:left="3600" w:hanging="360"/>
+      </w:pPr>
+      <w:rPr>
+        <w:rFonts w:ascii="Courier New" w:hAnsi="Courier New" w:cs="Courier New" w:hint="default"/>
+      </w:rPr>
+    </w:lvl>
+    <w:lvl w:ilvl="5">
+      <w:start w:val="1"/>
+      <w:numFmt w:val="bullet"/>
+      <w:lvlText w:val=""/>
+      <w:lvlJc w:val="left"/>
+      <w:pPr>
+        <w:ind w:left="4320" w:hanging="360"/>
+      </w:pPr>
+      <w:rPr>
+        <w:rFonts w:ascii="Wingdings" w:hAnsi="Wingdings" w:hint="default"/>
+      </w:rPr>
+    </w:lvl>
+    <w:lvl w:ilvl="6">
+      <w:start w:val="1"/>
+      <w:numFmt w:val="bullet"/>
+      <w:lvlText w:val=""/>
+      <w:lvlJc w:val="left"/>
+      <w:pPr>
+        <w:ind w:left="5040" w:hanging="360"/>
+      </w:pPr>
+      <w:rPr>
+        <w:rFonts w:ascii="Symbol" w:hAnsi="Symbol" w:hint="default"/>
+      </w:rPr>
+    </w:lvl>
+    <w:lvl w:ilvl="7">
+      <w:start w:val="1"/>
+      <w:numFmt w:val="bullet"/>
+      <w:lvlText w:val="o"/>
+      <w:lvlJc w:val="left"/>
+      <w:pPr>
+        <w:ind w:left="5760" w:hanging="360"/>
+      </w:pPr>
+      <w:rPr>
+        <w:rFonts w:ascii="Courier New" w:hAnsi="Courier New" w:cs="Courier New" w:hint="default"/>
+      </w:rPr>
+    </w:lvl>
+    <w:lvl w:ilvl="8">
+      <w:start w:val="1"/>
+      <w:numFmt w:val="bullet"/>
+      <w:lvlText w:val=""/>
+      <w:lvlJc w:val="left"/>
+      <w:pPr>
+        <w:ind w:left="6480" w:hanging="360"/>
+      </w:pPr>
+      <w:rPr>
+        <w:rFonts w:ascii="Wingdings" w:hAnsi="Wingdings" w:hint="default"/>
+      </w:rPr>
+    </w:lvl>
+  </w:abstractNum>
+  <w:abstractNum w:abstractNumId="16" w15:restartNumberingAfterBreak="0">
     <w:nsid w:val="7E3C12C9"/>
     <w:multiLevelType w:val="multilevel"/>
     <w:tmpl w:val="2346BC46"/>
@@ -5652,7 +5989,7 @@
       </w:rPr>
     </w:lvl>
   </w:abstractNum>
-  <w:abstractNum w:abstractNumId="14" w15:restartNumberingAfterBreak="0">
+  <w:abstractNum w:abstractNumId="17" w15:restartNumberingAfterBreak="0">
     <w:nsid w:val="7E955C71"/>
     <w:multiLevelType w:val="multilevel"/>
     <w:tmpl w:val="2346BC46"/>
@@ -5772,7 +6109,7 @@
     <w:abstractNumId w:val="1"/>
   </w:num>
   <w:num w:numId="3" w16cid:durableId="2106222001">
-    <w:abstractNumId w:val="14"/>
+    <w:abstractNumId w:val="17"/>
   </w:num>
   <w:num w:numId="4" w16cid:durableId="418060100">
     <w:abstractNumId w:val="7"/>
@@ -5781,7 +6118,7 @@
     <w:abstractNumId w:val="4"/>
   </w:num>
   <w:num w:numId="6" w16cid:durableId="1195923480">
-    <w:abstractNumId w:val="10"/>
+    <w:abstractNumId w:val="11"/>
   </w:num>
   <w:num w:numId="7" w16cid:durableId="442577813">
     <w:abstractNumId w:val="2"/>
@@ -5790,25 +6127,34 @@
     <w:abstractNumId w:val="6"/>
   </w:num>
   <w:num w:numId="9" w16cid:durableId="330063327">
-    <w:abstractNumId w:val="13"/>
+    <w:abstractNumId w:val="16"/>
   </w:num>
   <w:num w:numId="10" w16cid:durableId="1093474166">
     <w:abstractNumId w:val="3"/>
   </w:num>
   <w:num w:numId="11" w16cid:durableId="417674876">
+    <w:abstractNumId w:val="14"/>
+  </w:num>
+  <w:num w:numId="12" w16cid:durableId="625238197">
+    <w:abstractNumId w:val="9"/>
+  </w:num>
+  <w:num w:numId="13" w16cid:durableId="1896887898">
     <w:abstractNumId w:val="12"/>
   </w:num>
-  <w:num w:numId="12" w16cid:durableId="625238197">
-    <w:abstractNumId w:val="8"/>
-  </w:num>
-  <w:num w:numId="13" w16cid:durableId="1896887898">
-    <w:abstractNumId w:val="11"/>
-  </w:num>
   <w:num w:numId="14" w16cid:durableId="1611661597">
-    <w:abstractNumId w:val="9"/>
+    <w:abstractNumId w:val="10"/>
   </w:num>
   <w:num w:numId="15" w16cid:durableId="682516182">
     <w:abstractNumId w:val="0"/>
+  </w:num>
+  <w:num w:numId="16" w16cid:durableId="1126043767">
+    <w:abstractNumId w:val="8"/>
+  </w:num>
+  <w:num w:numId="17" w16cid:durableId="1621834214">
+    <w:abstractNumId w:val="15"/>
+  </w:num>
+  <w:num w:numId="18" w16cid:durableId="1338193028">
+    <w:abstractNumId w:val="13"/>
   </w:num>
 </w:numbering>
 </file>
@@ -6412,7 +6758,6 @@
   <w:style w:type="character" w:default="1" w:styleId="DefaultParagraphFont">
     <w:name w:val="Default Paragraph Font"/>
     <w:uiPriority w:val="1"/>
-    <w:semiHidden/>
     <w:unhideWhenUsed/>
   </w:style>
   <w:style w:type="table" w:default="1" w:styleId="TableNormal">

</xml_diff>

<commit_message>
event outline is done
</commit_message>
<xml_diff>
--- a/docs/Script.docx
+++ b/docs/Script.docx
@@ -77,13 +77,13 @@
           <w:r>
             <w:fldChar w:fldCharType="separate"/>
           </w:r>
-          <w:hyperlink w:anchor="_Toc211077631" w:history="1">
+          <w:hyperlink w:anchor="_Toc211438509" w:history="1">
             <w:r>
               <w:rPr>
                 <w:rStyle w:val="Hyperlink"/>
                 <w:noProof/>
               </w:rPr>
-              <w:t>Themes</w:t>
+              <w:t>Problems with the story</w:t>
             </w:r>
             <w:r>
               <w:rPr>
@@ -104,7 +104,7 @@
                 <w:noProof/>
                 <w:webHidden/>
               </w:rPr>
-              <w:instrText xml:space="preserve"> PAGEREF _Toc211077631 \h </w:instrText>
+              <w:instrText xml:space="preserve"> PAGEREF _Toc211438509 \h </w:instrText>
             </w:r>
             <w:r>
               <w:rPr>
@@ -143,13 +143,13 @@
               <w:noProof/>
             </w:rPr>
           </w:pPr>
-          <w:hyperlink w:anchor="_Toc211077632" w:history="1">
+          <w:hyperlink w:anchor="_Toc211438510" w:history="1">
             <w:r>
               <w:rPr>
                 <w:rStyle w:val="Hyperlink"/>
                 <w:noProof/>
               </w:rPr>
-              <w:t>Inspirations for story</w:t>
+              <w:t>Themes</w:t>
             </w:r>
             <w:r>
               <w:rPr>
@@ -170,7 +170,7 @@
                 <w:noProof/>
                 <w:webHidden/>
               </w:rPr>
-              <w:instrText xml:space="preserve"> PAGEREF _Toc211077632 \h </w:instrText>
+              <w:instrText xml:space="preserve"> PAGEREF _Toc211438510 \h </w:instrText>
             </w:r>
             <w:r>
               <w:rPr>
@@ -190,7 +190,7 @@
                 <w:noProof/>
                 <w:webHidden/>
               </w:rPr>
-              <w:t>2</w:t>
+              <w:t>1</w:t>
             </w:r>
             <w:r>
               <w:rPr>
@@ -209,13 +209,13 @@
               <w:noProof/>
             </w:rPr>
           </w:pPr>
-          <w:hyperlink w:anchor="_Toc211077633" w:history="1">
+          <w:hyperlink w:anchor="_Toc211438511" w:history="1">
             <w:r>
               <w:rPr>
                 <w:rStyle w:val="Hyperlink"/>
                 <w:noProof/>
               </w:rPr>
-              <w:t>Characters and entities</w:t>
+              <w:t>Inspirations for story</w:t>
             </w:r>
             <w:r>
               <w:rPr>
@@ -236,7 +236,7 @@
                 <w:noProof/>
                 <w:webHidden/>
               </w:rPr>
-              <w:instrText xml:space="preserve"> PAGEREF _Toc211077633 \h </w:instrText>
+              <w:instrText xml:space="preserve"> PAGEREF _Toc211438511 \h </w:instrText>
             </w:r>
             <w:r>
               <w:rPr>
@@ -257,601 +257,6 @@
                 <w:webHidden/>
               </w:rPr>
               <w:t>2</w:t>
-            </w:r>
-            <w:r>
-              <w:rPr>
-                <w:noProof/>
-                <w:webHidden/>
-              </w:rPr>
-              <w:fldChar w:fldCharType="end"/>
-            </w:r>
-          </w:hyperlink>
-        </w:p>
-        <w:p>
-          <w:pPr>
-            <w:pStyle w:val="TOC3"/>
-            <w:tabs>
-              <w:tab w:val="left" w:pos="960"/>
-              <w:tab w:val="right" w:leader="dot" w:pos="9350"/>
-            </w:tabs>
-            <w:rPr>
-              <w:rFonts w:eastAsiaTheme="minorEastAsia"/>
-              <w:noProof/>
-            </w:rPr>
-          </w:pPr>
-          <w:hyperlink w:anchor="_Toc211077634" w:history="1">
-            <w:r>
-              <w:rPr>
-                <w:rStyle w:val="Hyperlink"/>
-                <w:rFonts w:ascii="Symbol" w:hAnsi="Symbol"/>
-                <w:noProof/>
-              </w:rPr>
-              <w:t></w:t>
-            </w:r>
-            <w:r>
-              <w:rPr>
-                <w:rFonts w:eastAsiaTheme="minorEastAsia"/>
-                <w:noProof/>
-              </w:rPr>
-              <w:tab/>
-            </w:r>
-            <w:r>
-              <w:rPr>
-                <w:rStyle w:val="Hyperlink"/>
-                <w:noProof/>
-              </w:rPr>
-              <w:t>Main_hero</w:t>
-            </w:r>
-            <w:r>
-              <w:rPr>
-                <w:noProof/>
-                <w:webHidden/>
-              </w:rPr>
-              <w:tab/>
-            </w:r>
-            <w:r>
-              <w:rPr>
-                <w:noProof/>
-                <w:webHidden/>
-              </w:rPr>
-              <w:fldChar w:fldCharType="begin"/>
-            </w:r>
-            <w:r>
-              <w:rPr>
-                <w:noProof/>
-                <w:webHidden/>
-              </w:rPr>
-              <w:instrText xml:space="preserve"> PAGEREF _Toc211077634 \h </w:instrText>
-            </w:r>
-            <w:r>
-              <w:rPr>
-                <w:noProof/>
-                <w:webHidden/>
-              </w:rPr>
-            </w:r>
-            <w:r>
-              <w:rPr>
-                <w:noProof/>
-                <w:webHidden/>
-              </w:rPr>
-              <w:fldChar w:fldCharType="separate"/>
-            </w:r>
-            <w:r>
-              <w:rPr>
-                <w:noProof/>
-                <w:webHidden/>
-              </w:rPr>
-              <w:t>2</w:t>
-            </w:r>
-            <w:r>
-              <w:rPr>
-                <w:noProof/>
-                <w:webHidden/>
-              </w:rPr>
-              <w:fldChar w:fldCharType="end"/>
-            </w:r>
-          </w:hyperlink>
-        </w:p>
-        <w:p>
-          <w:pPr>
-            <w:pStyle w:val="TOC3"/>
-            <w:tabs>
-              <w:tab w:val="left" w:pos="960"/>
-              <w:tab w:val="right" w:leader="dot" w:pos="9350"/>
-            </w:tabs>
-            <w:rPr>
-              <w:rFonts w:eastAsiaTheme="minorEastAsia"/>
-              <w:noProof/>
-            </w:rPr>
-          </w:pPr>
-          <w:hyperlink w:anchor="_Toc211077635" w:history="1">
-            <w:r>
-              <w:rPr>
-                <w:rStyle w:val="Hyperlink"/>
-                <w:rFonts w:ascii="Symbol" w:hAnsi="Symbol"/>
-                <w:noProof/>
-              </w:rPr>
-              <w:t></w:t>
-            </w:r>
-            <w:r>
-              <w:rPr>
-                <w:rFonts w:eastAsiaTheme="minorEastAsia"/>
-                <w:noProof/>
-              </w:rPr>
-              <w:tab/>
-            </w:r>
-            <w:r>
-              <w:rPr>
-                <w:rStyle w:val="Hyperlink"/>
-                <w:noProof/>
-              </w:rPr>
-              <w:t>N1h1l</w:t>
-            </w:r>
-            <w:r>
-              <w:rPr>
-                <w:noProof/>
-                <w:webHidden/>
-              </w:rPr>
-              <w:tab/>
-            </w:r>
-            <w:r>
-              <w:rPr>
-                <w:noProof/>
-                <w:webHidden/>
-              </w:rPr>
-              <w:fldChar w:fldCharType="begin"/>
-            </w:r>
-            <w:r>
-              <w:rPr>
-                <w:noProof/>
-                <w:webHidden/>
-              </w:rPr>
-              <w:instrText xml:space="preserve"> PAGEREF _Toc211077635 \h </w:instrText>
-            </w:r>
-            <w:r>
-              <w:rPr>
-                <w:noProof/>
-                <w:webHidden/>
-              </w:rPr>
-            </w:r>
-            <w:r>
-              <w:rPr>
-                <w:noProof/>
-                <w:webHidden/>
-              </w:rPr>
-              <w:fldChar w:fldCharType="separate"/>
-            </w:r>
-            <w:r>
-              <w:rPr>
-                <w:noProof/>
-                <w:webHidden/>
-              </w:rPr>
-              <w:t>4</w:t>
-            </w:r>
-            <w:r>
-              <w:rPr>
-                <w:noProof/>
-                <w:webHidden/>
-              </w:rPr>
-              <w:fldChar w:fldCharType="end"/>
-            </w:r>
-          </w:hyperlink>
-        </w:p>
-        <w:p>
-          <w:pPr>
-            <w:pStyle w:val="TOC3"/>
-            <w:tabs>
-              <w:tab w:val="left" w:pos="960"/>
-              <w:tab w:val="right" w:leader="dot" w:pos="9350"/>
-            </w:tabs>
-            <w:rPr>
-              <w:rFonts w:eastAsiaTheme="minorEastAsia"/>
-              <w:noProof/>
-            </w:rPr>
-          </w:pPr>
-          <w:hyperlink w:anchor="_Toc211077636" w:history="1">
-            <w:r>
-              <w:rPr>
-                <w:rStyle w:val="Hyperlink"/>
-                <w:rFonts w:ascii="Symbol" w:hAnsi="Symbol"/>
-                <w:noProof/>
-              </w:rPr>
-              <w:t></w:t>
-            </w:r>
-            <w:r>
-              <w:rPr>
-                <w:rFonts w:eastAsiaTheme="minorEastAsia"/>
-                <w:noProof/>
-              </w:rPr>
-              <w:tab/>
-            </w:r>
-            <w:r>
-              <w:rPr>
-                <w:rStyle w:val="Hyperlink"/>
-                <w:noProof/>
-              </w:rPr>
-              <w:t>Fidus</w:t>
-            </w:r>
-            <w:r>
-              <w:rPr>
-                <w:noProof/>
-                <w:webHidden/>
-              </w:rPr>
-              <w:tab/>
-            </w:r>
-            <w:r>
-              <w:rPr>
-                <w:noProof/>
-                <w:webHidden/>
-              </w:rPr>
-              <w:fldChar w:fldCharType="begin"/>
-            </w:r>
-            <w:r>
-              <w:rPr>
-                <w:noProof/>
-                <w:webHidden/>
-              </w:rPr>
-              <w:instrText xml:space="preserve"> PAGEREF _Toc211077636 \h </w:instrText>
-            </w:r>
-            <w:r>
-              <w:rPr>
-                <w:noProof/>
-                <w:webHidden/>
-              </w:rPr>
-            </w:r>
-            <w:r>
-              <w:rPr>
-                <w:noProof/>
-                <w:webHidden/>
-              </w:rPr>
-              <w:fldChar w:fldCharType="separate"/>
-            </w:r>
-            <w:r>
-              <w:rPr>
-                <w:noProof/>
-                <w:webHidden/>
-              </w:rPr>
-              <w:t>6</w:t>
-            </w:r>
-            <w:r>
-              <w:rPr>
-                <w:noProof/>
-                <w:webHidden/>
-              </w:rPr>
-              <w:fldChar w:fldCharType="end"/>
-            </w:r>
-          </w:hyperlink>
-        </w:p>
-        <w:p>
-          <w:pPr>
-            <w:pStyle w:val="TOC3"/>
-            <w:tabs>
-              <w:tab w:val="left" w:pos="960"/>
-              <w:tab w:val="right" w:leader="dot" w:pos="9350"/>
-            </w:tabs>
-            <w:rPr>
-              <w:rFonts w:eastAsiaTheme="minorEastAsia"/>
-              <w:noProof/>
-            </w:rPr>
-          </w:pPr>
-          <w:hyperlink w:anchor="_Toc211077637" w:history="1">
-            <w:r>
-              <w:rPr>
-                <w:rStyle w:val="Hyperlink"/>
-                <w:rFonts w:ascii="Symbol" w:hAnsi="Symbol"/>
-                <w:noProof/>
-              </w:rPr>
-              <w:t></w:t>
-            </w:r>
-            <w:r>
-              <w:rPr>
-                <w:rFonts w:eastAsiaTheme="minorEastAsia"/>
-                <w:noProof/>
-              </w:rPr>
-              <w:tab/>
-            </w:r>
-            <w:r>
-              <w:rPr>
-                <w:rStyle w:val="Hyperlink"/>
-                <w:noProof/>
-              </w:rPr>
-              <w:t>The Forum as a place</w:t>
-            </w:r>
-            <w:r>
-              <w:rPr>
-                <w:noProof/>
-                <w:webHidden/>
-              </w:rPr>
-              <w:tab/>
-            </w:r>
-            <w:r>
-              <w:rPr>
-                <w:noProof/>
-                <w:webHidden/>
-              </w:rPr>
-              <w:fldChar w:fldCharType="begin"/>
-            </w:r>
-            <w:r>
-              <w:rPr>
-                <w:noProof/>
-                <w:webHidden/>
-              </w:rPr>
-              <w:instrText xml:space="preserve"> PAGEREF _Toc211077637 \h </w:instrText>
-            </w:r>
-            <w:r>
-              <w:rPr>
-                <w:noProof/>
-                <w:webHidden/>
-              </w:rPr>
-            </w:r>
-            <w:r>
-              <w:rPr>
-                <w:noProof/>
-                <w:webHidden/>
-              </w:rPr>
-              <w:fldChar w:fldCharType="separate"/>
-            </w:r>
-            <w:r>
-              <w:rPr>
-                <w:noProof/>
-                <w:webHidden/>
-              </w:rPr>
-              <w:t>7</w:t>
-            </w:r>
-            <w:r>
-              <w:rPr>
-                <w:noProof/>
-                <w:webHidden/>
-              </w:rPr>
-              <w:fldChar w:fldCharType="end"/>
-            </w:r>
-          </w:hyperlink>
-        </w:p>
-        <w:p>
-          <w:pPr>
-            <w:pStyle w:val="TOC3"/>
-            <w:tabs>
-              <w:tab w:val="left" w:pos="960"/>
-              <w:tab w:val="right" w:leader="dot" w:pos="9350"/>
-            </w:tabs>
-            <w:rPr>
-              <w:rFonts w:eastAsiaTheme="minorEastAsia"/>
-              <w:noProof/>
-            </w:rPr>
-          </w:pPr>
-          <w:hyperlink w:anchor="_Toc211077638" w:history="1">
-            <w:r>
-              <w:rPr>
-                <w:rStyle w:val="Hyperlink"/>
-                <w:rFonts w:ascii="Symbol" w:hAnsi="Symbol"/>
-                <w:noProof/>
-              </w:rPr>
-              <w:t></w:t>
-            </w:r>
-            <w:r>
-              <w:rPr>
-                <w:rFonts w:eastAsiaTheme="minorEastAsia"/>
-                <w:noProof/>
-              </w:rPr>
-              <w:tab/>
-            </w:r>
-            <w:r>
-              <w:rPr>
-                <w:rStyle w:val="Hyperlink"/>
-                <w:noProof/>
-              </w:rPr>
-              <w:t>N1h1l_ta1k1n6 subforum</w:t>
-            </w:r>
-            <w:r>
-              <w:rPr>
-                <w:noProof/>
-                <w:webHidden/>
-              </w:rPr>
-              <w:tab/>
-            </w:r>
-            <w:r>
-              <w:rPr>
-                <w:noProof/>
-                <w:webHidden/>
-              </w:rPr>
-              <w:fldChar w:fldCharType="begin"/>
-            </w:r>
-            <w:r>
-              <w:rPr>
-                <w:noProof/>
-                <w:webHidden/>
-              </w:rPr>
-              <w:instrText xml:space="preserve"> PAGEREF _Toc211077638 \h </w:instrText>
-            </w:r>
-            <w:r>
-              <w:rPr>
-                <w:noProof/>
-                <w:webHidden/>
-              </w:rPr>
-            </w:r>
-            <w:r>
-              <w:rPr>
-                <w:noProof/>
-                <w:webHidden/>
-              </w:rPr>
-              <w:fldChar w:fldCharType="separate"/>
-            </w:r>
-            <w:r>
-              <w:rPr>
-                <w:noProof/>
-                <w:webHidden/>
-              </w:rPr>
-              <w:t>7</w:t>
-            </w:r>
-            <w:r>
-              <w:rPr>
-                <w:noProof/>
-                <w:webHidden/>
-              </w:rPr>
-              <w:fldChar w:fldCharType="end"/>
-            </w:r>
-          </w:hyperlink>
-        </w:p>
-        <w:p>
-          <w:pPr>
-            <w:pStyle w:val="TOC3"/>
-            <w:tabs>
-              <w:tab w:val="left" w:pos="960"/>
-              <w:tab w:val="right" w:leader="dot" w:pos="9350"/>
-            </w:tabs>
-            <w:rPr>
-              <w:rFonts w:eastAsiaTheme="minorEastAsia"/>
-              <w:noProof/>
-            </w:rPr>
-          </w:pPr>
-          <w:hyperlink w:anchor="_Toc211077639" w:history="1">
-            <w:r>
-              <w:rPr>
-                <w:rStyle w:val="Hyperlink"/>
-                <w:rFonts w:ascii="Symbol" w:hAnsi="Symbol"/>
-                <w:noProof/>
-              </w:rPr>
-              <w:t></w:t>
-            </w:r>
-            <w:r>
-              <w:rPr>
-                <w:rFonts w:eastAsiaTheme="minorEastAsia"/>
-                <w:noProof/>
-              </w:rPr>
-              <w:tab/>
-            </w:r>
-            <w:r>
-              <w:rPr>
-                <w:rStyle w:val="Hyperlink"/>
-                <w:noProof/>
-              </w:rPr>
-              <w:t>Player as imaginary friend</w:t>
-            </w:r>
-            <w:r>
-              <w:rPr>
-                <w:noProof/>
-                <w:webHidden/>
-              </w:rPr>
-              <w:tab/>
-            </w:r>
-            <w:r>
-              <w:rPr>
-                <w:noProof/>
-                <w:webHidden/>
-              </w:rPr>
-              <w:fldChar w:fldCharType="begin"/>
-            </w:r>
-            <w:r>
-              <w:rPr>
-                <w:noProof/>
-                <w:webHidden/>
-              </w:rPr>
-              <w:instrText xml:space="preserve"> PAGEREF _Toc211077639 \h </w:instrText>
-            </w:r>
-            <w:r>
-              <w:rPr>
-                <w:noProof/>
-                <w:webHidden/>
-              </w:rPr>
-            </w:r>
-            <w:r>
-              <w:rPr>
-                <w:noProof/>
-                <w:webHidden/>
-              </w:rPr>
-              <w:fldChar w:fldCharType="separate"/>
-            </w:r>
-            <w:r>
-              <w:rPr>
-                <w:noProof/>
-                <w:webHidden/>
-              </w:rPr>
-              <w:t>8</w:t>
-            </w:r>
-            <w:r>
-              <w:rPr>
-                <w:noProof/>
-                <w:webHidden/>
-              </w:rPr>
-              <w:fldChar w:fldCharType="end"/>
-            </w:r>
-          </w:hyperlink>
-        </w:p>
-        <w:p>
-          <w:pPr>
-            <w:pStyle w:val="TOC3"/>
-            <w:tabs>
-              <w:tab w:val="left" w:pos="960"/>
-              <w:tab w:val="right" w:leader="dot" w:pos="9350"/>
-            </w:tabs>
-            <w:rPr>
-              <w:rFonts w:eastAsiaTheme="minorEastAsia"/>
-              <w:noProof/>
-            </w:rPr>
-          </w:pPr>
-          <w:hyperlink w:anchor="_Toc211077640" w:history="1">
-            <w:r>
-              <w:rPr>
-                <w:rStyle w:val="Hyperlink"/>
-                <w:rFonts w:ascii="Symbol" w:hAnsi="Symbol"/>
-                <w:noProof/>
-              </w:rPr>
-              <w:t></w:t>
-            </w:r>
-            <w:r>
-              <w:rPr>
-                <w:rFonts w:eastAsiaTheme="minorEastAsia"/>
-                <w:noProof/>
-              </w:rPr>
-              <w:tab/>
-            </w:r>
-            <w:r>
-              <w:rPr>
-                <w:rStyle w:val="Hyperlink"/>
-                <w:noProof/>
-              </w:rPr>
-              <w:t>Yourlifemoments</w:t>
-            </w:r>
-            <w:r>
-              <w:rPr>
-                <w:noProof/>
-                <w:webHidden/>
-              </w:rPr>
-              <w:tab/>
-            </w:r>
-            <w:r>
-              <w:rPr>
-                <w:noProof/>
-                <w:webHidden/>
-              </w:rPr>
-              <w:fldChar w:fldCharType="begin"/>
-            </w:r>
-            <w:r>
-              <w:rPr>
-                <w:noProof/>
-                <w:webHidden/>
-              </w:rPr>
-              <w:instrText xml:space="preserve"> PAGEREF _Toc211077640 \h </w:instrText>
-            </w:r>
-            <w:r>
-              <w:rPr>
-                <w:noProof/>
-                <w:webHidden/>
-              </w:rPr>
-            </w:r>
-            <w:r>
-              <w:rPr>
-                <w:noProof/>
-                <w:webHidden/>
-              </w:rPr>
-              <w:fldChar w:fldCharType="separate"/>
-            </w:r>
-            <w:r>
-              <w:rPr>
-                <w:noProof/>
-                <w:webHidden/>
-              </w:rPr>
-              <w:t>8</w:t>
             </w:r>
             <w:r>
               <w:rPr>
@@ -870,13 +275,13 @@
               <w:noProof/>
             </w:rPr>
           </w:pPr>
-          <w:hyperlink w:anchor="_Toc211077641" w:history="1">
+          <w:hyperlink w:anchor="_Toc211438512" w:history="1">
             <w:r>
               <w:rPr>
                 <w:rStyle w:val="Hyperlink"/>
                 <w:noProof/>
               </w:rPr>
-              <w:t>Events outline</w:t>
+              <w:t>Characters and entities</w:t>
             </w:r>
             <w:r>
               <w:rPr>
@@ -897,7 +302,7 @@
                 <w:noProof/>
                 <w:webHidden/>
               </w:rPr>
-              <w:instrText xml:space="preserve"> PAGEREF _Toc211077641 \h </w:instrText>
+              <w:instrText xml:space="preserve"> PAGEREF _Toc211438512 \h </w:instrText>
             </w:r>
             <w:r>
               <w:rPr>
@@ -917,7 +322,7 @@
                 <w:noProof/>
                 <w:webHidden/>
               </w:rPr>
-              <w:t>9</w:t>
+              <w:t>2</w:t>
             </w:r>
             <w:r>
               <w:rPr>
@@ -939,13 +344,13 @@
               <w:noProof/>
             </w:rPr>
           </w:pPr>
-          <w:hyperlink w:anchor="_Toc211077642" w:history="1">
+          <w:hyperlink w:anchor="_Toc211438513" w:history="1">
             <w:r>
               <w:rPr>
                 <w:rStyle w:val="Hyperlink"/>
                 <w:noProof/>
               </w:rPr>
-              <w:t>Intro</w:t>
+              <w:t>Main_hero</w:t>
             </w:r>
             <w:r>
               <w:rPr>
@@ -966,7 +371,7 @@
                 <w:noProof/>
                 <w:webHidden/>
               </w:rPr>
-              <w:instrText xml:space="preserve"> PAGEREF _Toc211077642 \h </w:instrText>
+              <w:instrText xml:space="preserve"> PAGEREF _Toc211438513 \h </w:instrText>
             </w:r>
             <w:r>
               <w:rPr>
@@ -986,7 +391,7 @@
                 <w:noProof/>
                 <w:webHidden/>
               </w:rPr>
-              <w:t>9</w:t>
+              <w:t>2</w:t>
             </w:r>
             <w:r>
               <w:rPr>
@@ -1008,13 +413,13 @@
               <w:noProof/>
             </w:rPr>
           </w:pPr>
-          <w:hyperlink w:anchor="_Toc211077643" w:history="1">
+          <w:hyperlink w:anchor="_Toc211438514" w:history="1">
             <w:r>
               <w:rPr>
                 <w:rStyle w:val="Hyperlink"/>
                 <w:noProof/>
               </w:rPr>
-              <w:t>Vulnerability discovery</w:t>
+              <w:t>N1h1l</w:t>
             </w:r>
             <w:r>
               <w:rPr>
@@ -1035,7 +440,7 @@
                 <w:noProof/>
                 <w:webHidden/>
               </w:rPr>
-              <w:instrText xml:space="preserve"> PAGEREF _Toc211077643 \h </w:instrText>
+              <w:instrText xml:space="preserve"> PAGEREF _Toc211438514 \h </w:instrText>
             </w:r>
             <w:r>
               <w:rPr>
@@ -1055,7 +460,7 @@
                 <w:noProof/>
                 <w:webHidden/>
               </w:rPr>
-              <w:t>9</w:t>
+              <w:t>4</w:t>
             </w:r>
             <w:r>
               <w:rPr>
@@ -1077,13 +482,13 @@
               <w:noProof/>
             </w:rPr>
           </w:pPr>
-          <w:hyperlink w:anchor="_Toc211077644" w:history="1">
+          <w:hyperlink w:anchor="_Toc211438515" w:history="1">
             <w:r>
               <w:rPr>
                 <w:rStyle w:val="Hyperlink"/>
                 <w:noProof/>
               </w:rPr>
-              <w:t>Plan and preparation</w:t>
+              <w:t>Fidus</w:t>
             </w:r>
             <w:r>
               <w:rPr>
@@ -1104,7 +509,7 @@
                 <w:noProof/>
                 <w:webHidden/>
               </w:rPr>
-              <w:instrText xml:space="preserve"> PAGEREF _Toc211077644 \h </w:instrText>
+              <w:instrText xml:space="preserve"> PAGEREF _Toc211438515 \h </w:instrText>
             </w:r>
             <w:r>
               <w:rPr>
@@ -1124,7 +529,7 @@
                 <w:noProof/>
                 <w:webHidden/>
               </w:rPr>
-              <w:t>9</w:t>
+              <w:t>6</w:t>
             </w:r>
             <w:r>
               <w:rPr>
@@ -1146,13 +551,13 @@
               <w:noProof/>
             </w:rPr>
           </w:pPr>
-          <w:hyperlink w:anchor="_Toc211077645" w:history="1">
+          <w:hyperlink w:anchor="_Toc211438516" w:history="1">
             <w:r>
               <w:rPr>
                 <w:rStyle w:val="Hyperlink"/>
                 <w:noProof/>
               </w:rPr>
-              <w:t>Execution</w:t>
+              <w:t>The Forum as a place</w:t>
             </w:r>
             <w:r>
               <w:rPr>
@@ -1173,7 +578,7 @@
                 <w:noProof/>
                 <w:webHidden/>
               </w:rPr>
-              <w:instrText xml:space="preserve"> PAGEREF _Toc211077645 \h </w:instrText>
+              <w:instrText xml:space="preserve"> PAGEREF _Toc211438516 \h </w:instrText>
             </w:r>
             <w:r>
               <w:rPr>
@@ -1193,7 +598,7 @@
                 <w:noProof/>
                 <w:webHidden/>
               </w:rPr>
-              <w:t>9</w:t>
+              <w:t>7</w:t>
             </w:r>
             <w:r>
               <w:rPr>
@@ -1215,13 +620,13 @@
               <w:noProof/>
             </w:rPr>
           </w:pPr>
-          <w:hyperlink w:anchor="_Toc211077646" w:history="1">
+          <w:hyperlink w:anchor="_Toc211438517" w:history="1">
             <w:r>
               <w:rPr>
                 <w:rStyle w:val="Hyperlink"/>
                 <w:noProof/>
               </w:rPr>
-              <w:t>Aftermath</w:t>
+              <w:t>N1h1l_ta1k1n6 subforum</w:t>
             </w:r>
             <w:r>
               <w:rPr>
@@ -1242,7 +647,214 @@
                 <w:noProof/>
                 <w:webHidden/>
               </w:rPr>
-              <w:instrText xml:space="preserve"> PAGEREF _Toc211077646 \h </w:instrText>
+              <w:instrText xml:space="preserve"> PAGEREF _Toc211438517 \h </w:instrText>
+            </w:r>
+            <w:r>
+              <w:rPr>
+                <w:noProof/>
+                <w:webHidden/>
+              </w:rPr>
+            </w:r>
+            <w:r>
+              <w:rPr>
+                <w:noProof/>
+                <w:webHidden/>
+              </w:rPr>
+              <w:fldChar w:fldCharType="separate"/>
+            </w:r>
+            <w:r>
+              <w:rPr>
+                <w:noProof/>
+                <w:webHidden/>
+              </w:rPr>
+              <w:t>7</w:t>
+            </w:r>
+            <w:r>
+              <w:rPr>
+                <w:noProof/>
+                <w:webHidden/>
+              </w:rPr>
+              <w:fldChar w:fldCharType="end"/>
+            </w:r>
+          </w:hyperlink>
+        </w:p>
+        <w:p>
+          <w:pPr>
+            <w:pStyle w:val="TOC3"/>
+            <w:tabs>
+              <w:tab w:val="right" w:leader="dot" w:pos="9350"/>
+            </w:tabs>
+            <w:rPr>
+              <w:rFonts w:eastAsiaTheme="minorEastAsia"/>
+              <w:noProof/>
+            </w:rPr>
+          </w:pPr>
+          <w:hyperlink w:anchor="_Toc211438518" w:history="1">
+            <w:r>
+              <w:rPr>
+                <w:rStyle w:val="Hyperlink"/>
+                <w:noProof/>
+              </w:rPr>
+              <w:t>Player as imaginary friend</w:t>
+            </w:r>
+            <w:r>
+              <w:rPr>
+                <w:noProof/>
+                <w:webHidden/>
+              </w:rPr>
+              <w:tab/>
+            </w:r>
+            <w:r>
+              <w:rPr>
+                <w:noProof/>
+                <w:webHidden/>
+              </w:rPr>
+              <w:fldChar w:fldCharType="begin"/>
+            </w:r>
+            <w:r>
+              <w:rPr>
+                <w:noProof/>
+                <w:webHidden/>
+              </w:rPr>
+              <w:instrText xml:space="preserve"> PAGEREF _Toc211438518 \h </w:instrText>
+            </w:r>
+            <w:r>
+              <w:rPr>
+                <w:noProof/>
+                <w:webHidden/>
+              </w:rPr>
+            </w:r>
+            <w:r>
+              <w:rPr>
+                <w:noProof/>
+                <w:webHidden/>
+              </w:rPr>
+              <w:fldChar w:fldCharType="separate"/>
+            </w:r>
+            <w:r>
+              <w:rPr>
+                <w:noProof/>
+                <w:webHidden/>
+              </w:rPr>
+              <w:t>8</w:t>
+            </w:r>
+            <w:r>
+              <w:rPr>
+                <w:noProof/>
+                <w:webHidden/>
+              </w:rPr>
+              <w:fldChar w:fldCharType="end"/>
+            </w:r>
+          </w:hyperlink>
+        </w:p>
+        <w:p>
+          <w:pPr>
+            <w:pStyle w:val="TOC3"/>
+            <w:tabs>
+              <w:tab w:val="right" w:leader="dot" w:pos="9350"/>
+            </w:tabs>
+            <w:rPr>
+              <w:rFonts w:eastAsiaTheme="minorEastAsia"/>
+              <w:noProof/>
+            </w:rPr>
+          </w:pPr>
+          <w:hyperlink w:anchor="_Toc211438519" w:history="1">
+            <w:r>
+              <w:rPr>
+                <w:rStyle w:val="Hyperlink"/>
+                <w:noProof/>
+              </w:rPr>
+              <w:t>Yourlifemoments</w:t>
+            </w:r>
+            <w:r>
+              <w:rPr>
+                <w:noProof/>
+                <w:webHidden/>
+              </w:rPr>
+              <w:tab/>
+            </w:r>
+            <w:r>
+              <w:rPr>
+                <w:noProof/>
+                <w:webHidden/>
+              </w:rPr>
+              <w:fldChar w:fldCharType="begin"/>
+            </w:r>
+            <w:r>
+              <w:rPr>
+                <w:noProof/>
+                <w:webHidden/>
+              </w:rPr>
+              <w:instrText xml:space="preserve"> PAGEREF _Toc211438519 \h </w:instrText>
+            </w:r>
+            <w:r>
+              <w:rPr>
+                <w:noProof/>
+                <w:webHidden/>
+              </w:rPr>
+            </w:r>
+            <w:r>
+              <w:rPr>
+                <w:noProof/>
+                <w:webHidden/>
+              </w:rPr>
+              <w:fldChar w:fldCharType="separate"/>
+            </w:r>
+            <w:r>
+              <w:rPr>
+                <w:noProof/>
+                <w:webHidden/>
+              </w:rPr>
+              <w:t>8</w:t>
+            </w:r>
+            <w:r>
+              <w:rPr>
+                <w:noProof/>
+                <w:webHidden/>
+              </w:rPr>
+              <w:fldChar w:fldCharType="end"/>
+            </w:r>
+          </w:hyperlink>
+        </w:p>
+        <w:p>
+          <w:pPr>
+            <w:pStyle w:val="TOC3"/>
+            <w:tabs>
+              <w:tab w:val="right" w:leader="dot" w:pos="9350"/>
+            </w:tabs>
+            <w:rPr>
+              <w:rFonts w:eastAsiaTheme="minorEastAsia"/>
+              <w:noProof/>
+            </w:rPr>
+          </w:pPr>
+          <w:hyperlink w:anchor="_Toc211438520" w:history="1">
+            <w:r>
+              <w:rPr>
+                <w:rStyle w:val="Hyperlink"/>
+                <w:noProof/>
+              </w:rPr>
+              <w:t>Sillygoose228</w:t>
+            </w:r>
+            <w:r>
+              <w:rPr>
+                <w:noProof/>
+                <w:webHidden/>
+              </w:rPr>
+              <w:tab/>
+            </w:r>
+            <w:r>
+              <w:rPr>
+                <w:noProof/>
+                <w:webHidden/>
+              </w:rPr>
+              <w:fldChar w:fldCharType="begin"/>
+            </w:r>
+            <w:r>
+              <w:rPr>
+                <w:noProof/>
+                <w:webHidden/>
+              </w:rPr>
+              <w:instrText xml:space="preserve"> PAGEREF _Toc211438520 \h </w:instrText>
             </w:r>
             <w:r>
               <w:rPr>
@@ -1281,12 +893,423 @@
               <w:noProof/>
             </w:rPr>
           </w:pPr>
-          <w:hyperlink w:anchor="_Toc211077647" w:history="1">
+          <w:hyperlink w:anchor="_Toc211438521" w:history="1">
             <w:r>
               <w:rPr>
                 <w:rStyle w:val="Hyperlink"/>
                 <w:noProof/>
               </w:rPr>
+              <w:t>Events outline</w:t>
+            </w:r>
+            <w:r>
+              <w:rPr>
+                <w:noProof/>
+                <w:webHidden/>
+              </w:rPr>
+              <w:tab/>
+            </w:r>
+            <w:r>
+              <w:rPr>
+                <w:noProof/>
+                <w:webHidden/>
+              </w:rPr>
+              <w:fldChar w:fldCharType="begin"/>
+            </w:r>
+            <w:r>
+              <w:rPr>
+                <w:noProof/>
+                <w:webHidden/>
+              </w:rPr>
+              <w:instrText xml:space="preserve"> PAGEREF _Toc211438521 \h </w:instrText>
+            </w:r>
+            <w:r>
+              <w:rPr>
+                <w:noProof/>
+                <w:webHidden/>
+              </w:rPr>
+            </w:r>
+            <w:r>
+              <w:rPr>
+                <w:noProof/>
+                <w:webHidden/>
+              </w:rPr>
+              <w:fldChar w:fldCharType="separate"/>
+            </w:r>
+            <w:r>
+              <w:rPr>
+                <w:noProof/>
+                <w:webHidden/>
+              </w:rPr>
+              <w:t>9</w:t>
+            </w:r>
+            <w:r>
+              <w:rPr>
+                <w:noProof/>
+                <w:webHidden/>
+              </w:rPr>
+              <w:fldChar w:fldCharType="end"/>
+            </w:r>
+          </w:hyperlink>
+        </w:p>
+        <w:p>
+          <w:pPr>
+            <w:pStyle w:val="TOC3"/>
+            <w:tabs>
+              <w:tab w:val="right" w:leader="dot" w:pos="9350"/>
+            </w:tabs>
+            <w:rPr>
+              <w:rFonts w:eastAsiaTheme="minorEastAsia"/>
+              <w:noProof/>
+            </w:rPr>
+          </w:pPr>
+          <w:hyperlink w:anchor="_Toc211438522" w:history="1">
+            <w:r>
+              <w:rPr>
+                <w:rStyle w:val="Hyperlink"/>
+                <w:noProof/>
+              </w:rPr>
+              <w:t>Intro</w:t>
+            </w:r>
+            <w:r>
+              <w:rPr>
+                <w:noProof/>
+                <w:webHidden/>
+              </w:rPr>
+              <w:tab/>
+            </w:r>
+            <w:r>
+              <w:rPr>
+                <w:noProof/>
+                <w:webHidden/>
+              </w:rPr>
+              <w:fldChar w:fldCharType="begin"/>
+            </w:r>
+            <w:r>
+              <w:rPr>
+                <w:noProof/>
+                <w:webHidden/>
+              </w:rPr>
+              <w:instrText xml:space="preserve"> PAGEREF _Toc211438522 \h </w:instrText>
+            </w:r>
+            <w:r>
+              <w:rPr>
+                <w:noProof/>
+                <w:webHidden/>
+              </w:rPr>
+            </w:r>
+            <w:r>
+              <w:rPr>
+                <w:noProof/>
+                <w:webHidden/>
+              </w:rPr>
+              <w:fldChar w:fldCharType="separate"/>
+            </w:r>
+            <w:r>
+              <w:rPr>
+                <w:noProof/>
+                <w:webHidden/>
+              </w:rPr>
+              <w:t>9</w:t>
+            </w:r>
+            <w:r>
+              <w:rPr>
+                <w:noProof/>
+                <w:webHidden/>
+              </w:rPr>
+              <w:fldChar w:fldCharType="end"/>
+            </w:r>
+          </w:hyperlink>
+        </w:p>
+        <w:p>
+          <w:pPr>
+            <w:pStyle w:val="TOC3"/>
+            <w:tabs>
+              <w:tab w:val="right" w:leader="dot" w:pos="9350"/>
+            </w:tabs>
+            <w:rPr>
+              <w:rFonts w:eastAsiaTheme="minorEastAsia"/>
+              <w:noProof/>
+            </w:rPr>
+          </w:pPr>
+          <w:hyperlink w:anchor="_Toc211438523" w:history="1">
+            <w:r>
+              <w:rPr>
+                <w:rStyle w:val="Hyperlink"/>
+                <w:noProof/>
+              </w:rPr>
+              <w:t>Target acquired</w:t>
+            </w:r>
+            <w:r>
+              <w:rPr>
+                <w:noProof/>
+                <w:webHidden/>
+              </w:rPr>
+              <w:tab/>
+            </w:r>
+            <w:r>
+              <w:rPr>
+                <w:noProof/>
+                <w:webHidden/>
+              </w:rPr>
+              <w:fldChar w:fldCharType="begin"/>
+            </w:r>
+            <w:r>
+              <w:rPr>
+                <w:noProof/>
+                <w:webHidden/>
+              </w:rPr>
+              <w:instrText xml:space="preserve"> PAGEREF _Toc211438523 \h </w:instrText>
+            </w:r>
+            <w:r>
+              <w:rPr>
+                <w:noProof/>
+                <w:webHidden/>
+              </w:rPr>
+            </w:r>
+            <w:r>
+              <w:rPr>
+                <w:noProof/>
+                <w:webHidden/>
+              </w:rPr>
+              <w:fldChar w:fldCharType="separate"/>
+            </w:r>
+            <w:r>
+              <w:rPr>
+                <w:noProof/>
+                <w:webHidden/>
+              </w:rPr>
+              <w:t>10</w:t>
+            </w:r>
+            <w:r>
+              <w:rPr>
+                <w:noProof/>
+                <w:webHidden/>
+              </w:rPr>
+              <w:fldChar w:fldCharType="end"/>
+            </w:r>
+          </w:hyperlink>
+        </w:p>
+        <w:p>
+          <w:pPr>
+            <w:pStyle w:val="TOC3"/>
+            <w:tabs>
+              <w:tab w:val="right" w:leader="dot" w:pos="9350"/>
+            </w:tabs>
+            <w:rPr>
+              <w:rFonts w:eastAsiaTheme="minorEastAsia"/>
+              <w:noProof/>
+            </w:rPr>
+          </w:pPr>
+          <w:hyperlink w:anchor="_Toc211438524" w:history="1">
+            <w:r>
+              <w:rPr>
+                <w:rStyle w:val="Hyperlink"/>
+                <w:noProof/>
+              </w:rPr>
+              <w:t>Plan and preparation</w:t>
+            </w:r>
+            <w:r>
+              <w:rPr>
+                <w:noProof/>
+                <w:webHidden/>
+              </w:rPr>
+              <w:tab/>
+            </w:r>
+            <w:r>
+              <w:rPr>
+                <w:noProof/>
+                <w:webHidden/>
+              </w:rPr>
+              <w:fldChar w:fldCharType="begin"/>
+            </w:r>
+            <w:r>
+              <w:rPr>
+                <w:noProof/>
+                <w:webHidden/>
+              </w:rPr>
+              <w:instrText xml:space="preserve"> PAGEREF _Toc211438524 \h </w:instrText>
+            </w:r>
+            <w:r>
+              <w:rPr>
+                <w:noProof/>
+                <w:webHidden/>
+              </w:rPr>
+            </w:r>
+            <w:r>
+              <w:rPr>
+                <w:noProof/>
+                <w:webHidden/>
+              </w:rPr>
+              <w:fldChar w:fldCharType="separate"/>
+            </w:r>
+            <w:r>
+              <w:rPr>
+                <w:noProof/>
+                <w:webHidden/>
+              </w:rPr>
+              <w:t>11</w:t>
+            </w:r>
+            <w:r>
+              <w:rPr>
+                <w:noProof/>
+                <w:webHidden/>
+              </w:rPr>
+              <w:fldChar w:fldCharType="end"/>
+            </w:r>
+          </w:hyperlink>
+        </w:p>
+        <w:p>
+          <w:pPr>
+            <w:pStyle w:val="TOC3"/>
+            <w:tabs>
+              <w:tab w:val="right" w:leader="dot" w:pos="9350"/>
+            </w:tabs>
+            <w:rPr>
+              <w:rFonts w:eastAsiaTheme="minorEastAsia"/>
+              <w:noProof/>
+            </w:rPr>
+          </w:pPr>
+          <w:hyperlink w:anchor="_Toc211438525" w:history="1">
+            <w:r>
+              <w:rPr>
+                <w:rStyle w:val="Hyperlink"/>
+                <w:noProof/>
+              </w:rPr>
+              <w:t>Execution</w:t>
+            </w:r>
+            <w:r>
+              <w:rPr>
+                <w:noProof/>
+                <w:webHidden/>
+              </w:rPr>
+              <w:tab/>
+            </w:r>
+            <w:r>
+              <w:rPr>
+                <w:noProof/>
+                <w:webHidden/>
+              </w:rPr>
+              <w:fldChar w:fldCharType="begin"/>
+            </w:r>
+            <w:r>
+              <w:rPr>
+                <w:noProof/>
+                <w:webHidden/>
+              </w:rPr>
+              <w:instrText xml:space="preserve"> PAGEREF _Toc211438525 \h </w:instrText>
+            </w:r>
+            <w:r>
+              <w:rPr>
+                <w:noProof/>
+                <w:webHidden/>
+              </w:rPr>
+            </w:r>
+            <w:r>
+              <w:rPr>
+                <w:noProof/>
+                <w:webHidden/>
+              </w:rPr>
+              <w:fldChar w:fldCharType="separate"/>
+            </w:r>
+            <w:r>
+              <w:rPr>
+                <w:noProof/>
+                <w:webHidden/>
+              </w:rPr>
+              <w:t>11</w:t>
+            </w:r>
+            <w:r>
+              <w:rPr>
+                <w:noProof/>
+                <w:webHidden/>
+              </w:rPr>
+              <w:fldChar w:fldCharType="end"/>
+            </w:r>
+          </w:hyperlink>
+        </w:p>
+        <w:p>
+          <w:pPr>
+            <w:pStyle w:val="TOC3"/>
+            <w:tabs>
+              <w:tab w:val="right" w:leader="dot" w:pos="9350"/>
+            </w:tabs>
+            <w:rPr>
+              <w:rFonts w:eastAsiaTheme="minorEastAsia"/>
+              <w:noProof/>
+            </w:rPr>
+          </w:pPr>
+          <w:hyperlink w:anchor="_Toc211438526" w:history="1">
+            <w:r>
+              <w:rPr>
+                <w:rStyle w:val="Hyperlink"/>
+                <w:noProof/>
+              </w:rPr>
+              <w:t>Aftermath</w:t>
+            </w:r>
+            <w:r>
+              <w:rPr>
+                <w:noProof/>
+                <w:webHidden/>
+              </w:rPr>
+              <w:tab/>
+            </w:r>
+            <w:r>
+              <w:rPr>
+                <w:noProof/>
+                <w:webHidden/>
+              </w:rPr>
+              <w:fldChar w:fldCharType="begin"/>
+            </w:r>
+            <w:r>
+              <w:rPr>
+                <w:noProof/>
+                <w:webHidden/>
+              </w:rPr>
+              <w:instrText xml:space="preserve"> PAGEREF _Toc211438526 \h </w:instrText>
+            </w:r>
+            <w:r>
+              <w:rPr>
+                <w:noProof/>
+                <w:webHidden/>
+              </w:rPr>
+            </w:r>
+            <w:r>
+              <w:rPr>
+                <w:noProof/>
+                <w:webHidden/>
+              </w:rPr>
+              <w:fldChar w:fldCharType="separate"/>
+            </w:r>
+            <w:r>
+              <w:rPr>
+                <w:noProof/>
+                <w:webHidden/>
+              </w:rPr>
+              <w:t>12</w:t>
+            </w:r>
+            <w:r>
+              <w:rPr>
+                <w:noProof/>
+                <w:webHidden/>
+              </w:rPr>
+              <w:fldChar w:fldCharType="end"/>
+            </w:r>
+          </w:hyperlink>
+        </w:p>
+        <w:p>
+          <w:pPr>
+            <w:pStyle w:val="TOC2"/>
+            <w:rPr>
+              <w:rFonts w:eastAsiaTheme="minorEastAsia"/>
+              <w:noProof/>
+            </w:rPr>
+          </w:pPr>
+          <w:hyperlink w:anchor="_Toc211438527" w:history="1">
+            <w:r>
+              <w:rPr>
+                <w:rStyle w:val="Hyperlink"/>
+                <w:noProof/>
+              </w:rPr>
               <w:t>Story (as detailed as possible)</w:t>
             </w:r>
             <w:r>
@@ -1308,7 +1331,7 @@
                 <w:noProof/>
                 <w:webHidden/>
               </w:rPr>
-              <w:instrText xml:space="preserve"> PAGEREF _Toc211077647 \h </w:instrText>
+              <w:instrText xml:space="preserve"> PAGEREF _Toc211438527 \h </w:instrText>
             </w:r>
             <w:r>
               <w:rPr>
@@ -1328,7 +1351,7 @@
                 <w:noProof/>
                 <w:webHidden/>
               </w:rPr>
-              <w:t>9</w:t>
+              <w:t>13</w:t>
             </w:r>
             <w:r>
               <w:rPr>
@@ -1355,11 +1378,69 @@
       <w:pPr>
         <w:pStyle w:val="Heading2"/>
       </w:pPr>
-      <w:bookmarkStart w:id="0" w:name="_Toc211077631"/>
+      <w:bookmarkStart w:id="0" w:name="_Toc211438509"/>
+      <w:r>
+        <w:t>Problems with the story</w:t>
+      </w:r>
+      <w:bookmarkEnd w:id="0"/>
+    </w:p>
+    <w:p>
+      <w:pPr>
+        <w:pStyle w:val="ListParagraph"/>
+        <w:numPr>
+          <w:ilvl w:val="0"/>
+          <w:numId w:val="30"/>
+        </w:numPr>
+      </w:pPr>
+      <w:r>
+        <w:t xml:space="preserve">In intro, </w:t>
+      </w:r>
+      <w:proofErr w:type="spellStart"/>
+      <w:r>
+        <w:t>main_hero</w:t>
+      </w:r>
+      <w:proofErr w:type="spellEnd"/>
+      <w:r>
+        <w:t xml:space="preserve"> should talk about purposelessness of his life too</w:t>
+      </w:r>
+    </w:p>
+    <w:p>
+      <w:pPr>
+        <w:pStyle w:val="ListParagraph"/>
+        <w:numPr>
+          <w:ilvl w:val="0"/>
+          <w:numId w:val="30"/>
+        </w:numPr>
+      </w:pPr>
+      <w:r>
+        <w:t xml:space="preserve">In the aftermath, </w:t>
+      </w:r>
+      <w:proofErr w:type="spellStart"/>
+      <w:r>
+        <w:t>main_hero</w:t>
+      </w:r>
+      <w:proofErr w:type="spellEnd"/>
+      <w:r>
+        <w:t xml:space="preserve"> probably should stay antagonistic to society, but no longer </w:t>
+      </w:r>
+      <w:proofErr w:type="spellStart"/>
+      <w:r>
+        <w:t>jeaolous</w:t>
+      </w:r>
+      <w:proofErr w:type="spellEnd"/>
+      <w:r>
+        <w:t>.</w:t>
+      </w:r>
+    </w:p>
+    <w:p>
+      <w:pPr>
+        <w:pStyle w:val="Heading2"/>
+      </w:pPr>
+      <w:bookmarkStart w:id="1" w:name="_Toc211438510"/>
       <w:r>
         <w:t>Themes</w:t>
       </w:r>
-      <w:bookmarkEnd w:id="0"/>
+      <w:bookmarkEnd w:id="1"/>
     </w:p>
     <w:p>
       <w:pPr>
@@ -1382,6 +1463,7 @@
         </w:numPr>
       </w:pPr>
       <w:r>
+        <w:lastRenderedPageBreak/>
         <w:t>Insecurities</w:t>
       </w:r>
       <w:r>
@@ -1487,7 +1569,6 @@
         </w:numPr>
       </w:pPr>
       <w:r>
-        <w:lastRenderedPageBreak/>
         <w:t>Internet anonymity and its consequences</w:t>
       </w:r>
     </w:p>
@@ -1519,11 +1600,11 @@
       <w:pPr>
         <w:pStyle w:val="Heading2"/>
       </w:pPr>
-      <w:bookmarkStart w:id="1" w:name="_Toc211077632"/>
+      <w:bookmarkStart w:id="2" w:name="_Toc211438511"/>
       <w:r>
         <w:t>Inspirations for story</w:t>
       </w:r>
-      <w:bookmarkEnd w:id="1"/>
+      <w:bookmarkEnd w:id="2"/>
     </w:p>
     <w:p>
       <w:pPr>
@@ -1577,27 +1658,29 @@
       <w:pPr>
         <w:pStyle w:val="Heading2"/>
       </w:pPr>
-      <w:bookmarkStart w:id="2" w:name="_Characters"/>
-      <w:bookmarkStart w:id="3" w:name="_Toc211077633"/>
-      <w:bookmarkEnd w:id="2"/>
+      <w:bookmarkStart w:id="3" w:name="_Characters"/>
+      <w:bookmarkStart w:id="4" w:name="_Toc211438512"/>
+      <w:bookmarkEnd w:id="3"/>
       <w:r>
         <w:t>Characters</w:t>
       </w:r>
       <w:r>
         <w:t xml:space="preserve"> and entities</w:t>
       </w:r>
-      <w:bookmarkEnd w:id="3"/>
+      <w:bookmarkEnd w:id="4"/>
     </w:p>
     <w:p>
       <w:pPr>
         <w:pStyle w:val="Heading3"/>
         <w:ind w:left="720"/>
       </w:pPr>
-      <w:bookmarkStart w:id="4" w:name="_Toc211077634"/>
+      <w:bookmarkStart w:id="5" w:name="_Toc211438513"/>
+      <w:proofErr w:type="spellStart"/>
       <w:r>
         <w:t>Main_hero</w:t>
       </w:r>
-      <w:bookmarkEnd w:id="4"/>
+      <w:bookmarkEnd w:id="5"/>
+      <w:proofErr w:type="spellEnd"/>
     </w:p>
     <w:p>
       <w:pPr>
@@ -1641,7 +1724,15 @@
         <w:t>between</w:t>
       </w:r>
       <w:r>
-        <w:t xml:space="preserve"> n1h1l and fidus.</w:t>
+        <w:t xml:space="preserve"> n1h1l and </w:t>
+      </w:r>
+      <w:proofErr w:type="spellStart"/>
+      <w:r>
+        <w:t>fidus</w:t>
+      </w:r>
+      <w:proofErr w:type="spellEnd"/>
+      <w:r>
+        <w:t>.</w:t>
       </w:r>
     </w:p>
     <w:p>
@@ -1677,7 +1768,15 @@
         </w:numPr>
       </w:pPr>
       <w:r>
-        <w:t>Been friends with fidus and n1h1l for 5+ years</w:t>
+        <w:t xml:space="preserve">Been friends with </w:t>
+      </w:r>
+      <w:proofErr w:type="spellStart"/>
+      <w:r>
+        <w:t>fidus</w:t>
+      </w:r>
+      <w:proofErr w:type="spellEnd"/>
+      <w:r>
+        <w:t xml:space="preserve"> and n1h1l for 5+ years</w:t>
       </w:r>
     </w:p>
     <w:p>
@@ -1749,10 +1848,26 @@
         </w:numPr>
       </w:pPr>
       <w:r>
-        <w:t>Knows hacking, won a CTF in his uni in a past</w:t>
-      </w:r>
-      <w:r>
-        <w:t>, but gave it up, cybersec jobs are boring</w:t>
+        <w:t xml:space="preserve">Knows hacking, won a CTF in his </w:t>
+      </w:r>
+      <w:proofErr w:type="spellStart"/>
+      <w:r>
+        <w:t>uni</w:t>
+      </w:r>
+      <w:proofErr w:type="spellEnd"/>
+      <w:r>
+        <w:t xml:space="preserve"> in a past</w:t>
+      </w:r>
+      <w:r>
+        <w:t xml:space="preserve">, but gave it up, </w:t>
+      </w:r>
+      <w:proofErr w:type="spellStart"/>
+      <w:r>
+        <w:t>cybersec</w:t>
+      </w:r>
+      <w:proofErr w:type="spellEnd"/>
+      <w:r>
+        <w:t xml:space="preserve"> jobs are boring</w:t>
       </w:r>
       <w:r>
         <w:t xml:space="preserve"> and it’s not exactly what he wants to do</w:t>
@@ -1782,7 +1897,15 @@
         <w:t>Kind</w:t>
       </w:r>
       <w:r>
-        <w:t xml:space="preserve"> (-ish?)</w:t>
+        <w:t xml:space="preserve"> (-</w:t>
+      </w:r>
+      <w:proofErr w:type="spellStart"/>
+      <w:r>
+        <w:t>ish</w:t>
+      </w:r>
+      <w:proofErr w:type="spellEnd"/>
+      <w:r>
+        <w:t>?)</w:t>
       </w:r>
     </w:p>
     <w:p>
@@ -1794,6 +1917,7 @@
         </w:numPr>
       </w:pPr>
       <w:r>
+        <w:lastRenderedPageBreak/>
         <w:t>Wants socialization</w:t>
       </w:r>
     </w:p>
@@ -1832,8 +1956,13 @@
           <w:numId w:val="1"/>
         </w:numPr>
       </w:pPr>
-      <w:r>
-        <w:t>Pfp from cyberpunk maybe?</w:t>
+      <w:proofErr w:type="spellStart"/>
+      <w:r>
+        <w:t>Pfp</w:t>
+      </w:r>
+      <w:proofErr w:type="spellEnd"/>
+      <w:r>
+        <w:t xml:space="preserve"> from cyberpunk maybe?</w:t>
       </w:r>
     </w:p>
     <w:p>
@@ -1896,7 +2025,6 @@
         </w:numPr>
       </w:pPr>
       <w:r>
-        <w:lastRenderedPageBreak/>
         <w:t>Arc</w:t>
       </w:r>
     </w:p>
@@ -1908,8 +2036,13 @@
           <w:numId w:val="1"/>
         </w:numPr>
       </w:pPr>
-      <w:r>
-        <w:t xml:space="preserve">Main_hero starts of as someone who is closer to n1h1l in terms of world view. He despises “normal” people, because he thinks </w:t>
+      <w:proofErr w:type="spellStart"/>
+      <w:r>
+        <w:t>Main_hero</w:t>
+      </w:r>
+      <w:proofErr w:type="spellEnd"/>
+      <w:r>
+        <w:t xml:space="preserve"> starts of as someone who is closer to n1h1l in terms of world view. He despises “normal” people, because he thinks </w:t>
       </w:r>
       <w:r>
         <w:t xml:space="preserve">all they do </w:t>
@@ -1950,14 +2083,21 @@
       <w:r>
         <w:t xml:space="preserve"> and suggests that they could use it against </w:t>
       </w:r>
+      <w:proofErr w:type="spellStart"/>
       <w:r>
         <w:t>yourlifemoments</w:t>
       </w:r>
+      <w:proofErr w:type="spellEnd"/>
       <w:r>
         <w:t xml:space="preserve">, </w:t>
       </w:r>
-      <w:r>
-        <w:t>main_hero tells him it’s too much, but changes his mind, because he hates fake sincerity, that he thinks mostly going on there.</w:t>
+      <w:proofErr w:type="spellStart"/>
+      <w:r>
+        <w:t>main_hero</w:t>
+      </w:r>
+      <w:proofErr w:type="spellEnd"/>
+      <w:r>
+        <w:t xml:space="preserve"> tells him it’s too much, but changes his mind, because he hates fake sincerity, that he thinks mostly going on there.</w:t>
       </w:r>
     </w:p>
     <w:p>
@@ -1993,16 +2133,40 @@
         <w:t>When they start executing the whole thing,</w:t>
       </w:r>
       <w:r>
-        <w:t xml:space="preserve"> fidus tells him, that they are doing all that not to deprive world of fakeness but because they are just envy other people normal </w:t>
+        <w:t xml:space="preserve"> </w:t>
+      </w:r>
+      <w:proofErr w:type="spellStart"/>
+      <w:r>
+        <w:t>fidus</w:t>
+      </w:r>
+      <w:proofErr w:type="spellEnd"/>
+      <w:r>
+        <w:t xml:space="preserve"> tells him, that they are doing all that not to deprive world of fakeness but because they are just envy other people normal </w:t>
       </w:r>
       <w:r>
         <w:t>lives</w:t>
       </w:r>
       <w:r>
-        <w:t>. Fidus asks main_hero, if that what he wanted to do with his creations, just cause trouble for people out of spite. Mai</w:t>
-      </w:r>
-      <w:r>
-        <w:t xml:space="preserve">n_hero feels conflicted. On one hand </w:t>
+        <w:t xml:space="preserve">. Fidus asks </w:t>
+      </w:r>
+      <w:proofErr w:type="spellStart"/>
+      <w:r>
+        <w:t>main_hero</w:t>
+      </w:r>
+      <w:proofErr w:type="spellEnd"/>
+      <w:r>
+        <w:t xml:space="preserve">, if that what he wanted to do with his creations, just cause trouble for people out of spite. </w:t>
+      </w:r>
+      <w:proofErr w:type="spellStart"/>
+      <w:r>
+        <w:t>Mai</w:t>
+      </w:r>
+      <w:r>
+        <w:t>n_hero</w:t>
+      </w:r>
+      <w:proofErr w:type="spellEnd"/>
+      <w:r>
+        <w:t xml:space="preserve"> feels conflicted. On one hand </w:t>
       </w:r>
       <w:r>
         <w:t xml:space="preserve">he sees his </w:t>
@@ -2017,7 +2181,15 @@
         <w:t>,</w:t>
       </w:r>
       <w:r>
-        <w:t xml:space="preserve"> on the other hand, he thinks that fidus is right and he doesn’t want to create just to destroy</w:t>
+        <w:t xml:space="preserve"> on the other hand, he thinks that </w:t>
+      </w:r>
+      <w:proofErr w:type="spellStart"/>
+      <w:r>
+        <w:t>fidus</w:t>
+      </w:r>
+      <w:proofErr w:type="spellEnd"/>
+      <w:r>
+        <w:t xml:space="preserve"> is right and he doesn’t want to create just to destroy</w:t>
       </w:r>
       <w:r>
         <w:t>.</w:t>
@@ -2035,10 +2207,34 @@
         </w:numPr>
       </w:pPr>
       <w:r>
-        <w:t>In the end main_hero decides to start over, he is no longer interested in raiding subforums with n1h1l. Fidus tells him that maybe “normal” life is not all that bad, but main_hero disagrees. He found what he wants to do in life, to create for good, to leave a mark.</w:t>
-      </w:r>
-      <w:r>
-        <w:t xml:space="preserve"> Story ends with main_hero </w:t>
+        <w:t xml:space="preserve">In the end </w:t>
+      </w:r>
+      <w:proofErr w:type="spellStart"/>
+      <w:r>
+        <w:t>main_hero</w:t>
+      </w:r>
+      <w:proofErr w:type="spellEnd"/>
+      <w:r>
+        <w:t xml:space="preserve"> decides to start over, he is no longer interested in raiding subforums with n1h1l. Fidus tells him that maybe “normal” life is not all that bad, but </w:t>
+      </w:r>
+      <w:proofErr w:type="spellStart"/>
+      <w:r>
+        <w:t>main_hero</w:t>
+      </w:r>
+      <w:proofErr w:type="spellEnd"/>
+      <w:r>
+        <w:t xml:space="preserve"> disagrees. He found what he wants to do in life, to create for good, to leave a mark.</w:t>
+      </w:r>
+      <w:r>
+        <w:t xml:space="preserve"> Story ends with </w:t>
+      </w:r>
+      <w:proofErr w:type="spellStart"/>
+      <w:r>
+        <w:t>main_hero</w:t>
+      </w:r>
+      <w:proofErr w:type="spellEnd"/>
+      <w:r>
+        <w:t xml:space="preserve"> </w:t>
       </w:r>
       <w:r>
         <w:t xml:space="preserve">sending </w:t>
@@ -2062,6 +2258,7 @@
         </w:numPr>
       </w:pPr>
       <w:r>
+        <w:lastRenderedPageBreak/>
         <w:t>Inspirations</w:t>
       </w:r>
     </w:p>
@@ -2122,11 +2319,37 @@
         </w:numPr>
       </w:pPr>
       <w:r>
-        <w:t xml:space="preserve">First main_hero develops an exact copy of the The Forum login page, post page and server side. During phishing attack, main_hero will ask an admin of the </w:t>
-      </w:r>
+        <w:t xml:space="preserve">First </w:t>
+      </w:r>
+      <w:proofErr w:type="spellStart"/>
+      <w:r>
+        <w:t>main_hero</w:t>
+      </w:r>
+      <w:proofErr w:type="spellEnd"/>
+      <w:r>
+        <w:t xml:space="preserve"> develops an exact copy of the </w:t>
+      </w:r>
+      <w:proofErr w:type="spellStart"/>
+      <w:r>
+        <w:t>The</w:t>
+      </w:r>
+      <w:proofErr w:type="spellEnd"/>
+      <w:r>
+        <w:t xml:space="preserve"> Forum login page, post page and server side. During phishing attack, </w:t>
+      </w:r>
+      <w:proofErr w:type="spellStart"/>
+      <w:r>
+        <w:t>main_hero</w:t>
+      </w:r>
+      <w:proofErr w:type="spellEnd"/>
+      <w:r>
+        <w:t xml:space="preserve"> will ask an admin of the </w:t>
+      </w:r>
+      <w:proofErr w:type="spellStart"/>
       <w:r>
         <w:t>yourlifemoments</w:t>
       </w:r>
+      <w:proofErr w:type="spellEnd"/>
       <w:r>
         <w:t xml:space="preserve"> to check out the post, saying it’s should be taken down for inappropriate content. </w:t>
       </w:r>
@@ -2140,7 +2363,6 @@
         </w:numPr>
       </w:pPr>
       <w:r>
-        <w:lastRenderedPageBreak/>
         <w:t>Admin will see the fake post, will try to delete it, but delete action will redirect him to the fake login page. Admin will login, and proceed to remove non-existent post on the fake page. His creds will be send to the server</w:t>
       </w:r>
       <w:r>
@@ -2156,7 +2378,15 @@
         </w:numPr>
       </w:pPr>
       <w:r>
-        <w:t>After main_hero obtains the creds</w:t>
+        <w:t xml:space="preserve">After </w:t>
+      </w:r>
+      <w:proofErr w:type="spellStart"/>
+      <w:r>
+        <w:t>main_hero</w:t>
+      </w:r>
+      <w:proofErr w:type="spellEnd"/>
+      <w:r>
+        <w:t xml:space="preserve"> obtains the creds</w:t>
       </w:r>
       <w:r>
         <w:t>, he waits till the night and</w:t>
@@ -2165,8 +2395,21 @@
         <w:t xml:space="preserve"> he logins into the admin’s account. After that, he will have limited time</w:t>
       </w:r>
       <w:r>
-        <w:t xml:space="preserve"> to act, because The Forum sends u a notification when someone logins into ur account. Main_hero</w:t>
-      </w:r>
+        <w:t xml:space="preserve"> to act, because The Forum sends u a notification when someone logins into </w:t>
+      </w:r>
+      <w:proofErr w:type="spellStart"/>
+      <w:r>
+        <w:t>ur</w:t>
+      </w:r>
+      <w:proofErr w:type="spellEnd"/>
+      <w:r>
+        <w:t xml:space="preserve"> account. </w:t>
+      </w:r>
+      <w:proofErr w:type="spellStart"/>
+      <w:r>
+        <w:t>Main_hero</w:t>
+      </w:r>
+      <w:proofErr w:type="spellEnd"/>
       <w:r>
         <w:t xml:space="preserve"> first</w:t>
       </w:r>
@@ -2188,11 +2431,21 @@
       <w:r>
         <w:t xml:space="preserve">N1h1l and his subforum followers will raid the </w:t>
       </w:r>
+      <w:proofErr w:type="spellStart"/>
       <w:r>
         <w:t>yourlifemoments</w:t>
       </w:r>
-      <w:r>
-        <w:t xml:space="preserve"> and post hundreds of hate posts and comments. After some time main_hero will lock the posting.</w:t>
+      <w:proofErr w:type="spellEnd"/>
+      <w:r>
+        <w:t xml:space="preserve"> and post hundreds of hate posts and comments. After some time </w:t>
+      </w:r>
+      <w:proofErr w:type="spellStart"/>
+      <w:r>
+        <w:t>main_hero</w:t>
+      </w:r>
+      <w:proofErr w:type="spellEnd"/>
+      <w:r>
+        <w:t xml:space="preserve"> will lock the posting.</w:t>
       </w:r>
     </w:p>
     <w:p>
@@ -2206,9 +2459,11 @@
       <w:r>
         <w:t xml:space="preserve">After the raid, follower count of </w:t>
       </w:r>
+      <w:proofErr w:type="spellStart"/>
       <w:r>
         <w:t>yourlifemoments</w:t>
       </w:r>
+      <w:proofErr w:type="spellEnd"/>
       <w:r>
         <w:t xml:space="preserve"> will drop in half and it will be filled to the brim with hate posts.</w:t>
       </w:r>
@@ -2218,11 +2473,11 @@
         <w:pStyle w:val="Heading3"/>
         <w:ind w:left="720"/>
       </w:pPr>
-      <w:bookmarkStart w:id="5" w:name="_Toc211077635"/>
+      <w:bookmarkStart w:id="6" w:name="_Toc211438514"/>
       <w:r>
         <w:t>N1h1l</w:t>
       </w:r>
-      <w:bookmarkEnd w:id="5"/>
+      <w:bookmarkEnd w:id="6"/>
     </w:p>
     <w:p>
       <w:pPr>
@@ -2248,7 +2503,23 @@
         <w:t xml:space="preserve"> </w:t>
       </w:r>
       <w:r>
-        <w:t>Admin of the n0_0n3_car3s and a friend of fidus and main_hero. The most chronically online person of the bunch and sees nothing wrong with that, thinks that any other way of living is wrong.</w:t>
+        <w:t xml:space="preserve">Admin of the n0_0n3_car3s and a friend of </w:t>
+      </w:r>
+      <w:proofErr w:type="spellStart"/>
+      <w:r>
+        <w:t>fidus</w:t>
+      </w:r>
+      <w:proofErr w:type="spellEnd"/>
+      <w:r>
+        <w:t xml:space="preserve"> and </w:t>
+      </w:r>
+      <w:proofErr w:type="spellStart"/>
+      <w:r>
+        <w:t>main_hero</w:t>
+      </w:r>
+      <w:proofErr w:type="spellEnd"/>
+      <w:r>
+        <w:t>. The most chronically online person of the bunch and sees nothing wrong with that, thinks that any other way of living is wrong.</w:t>
       </w:r>
     </w:p>
     <w:p>
@@ -2287,7 +2558,23 @@
         </w:numPr>
       </w:pPr>
       <w:r>
-        <w:t>Been friends with fidus and main_hero for 5+ years</w:t>
+        <w:t xml:space="preserve">Been friends with </w:t>
+      </w:r>
+      <w:proofErr w:type="spellStart"/>
+      <w:r>
+        <w:t>fidus</w:t>
+      </w:r>
+      <w:proofErr w:type="spellEnd"/>
+      <w:r>
+        <w:t xml:space="preserve"> and </w:t>
+      </w:r>
+      <w:proofErr w:type="spellStart"/>
+      <w:r>
+        <w:t>main_hero</w:t>
+      </w:r>
+      <w:proofErr w:type="spellEnd"/>
+      <w:r>
+        <w:t xml:space="preserve"> for 5+ years</w:t>
       </w:r>
     </w:p>
     <w:p>
@@ -2335,6 +2622,7 @@
         </w:numPr>
       </w:pPr>
       <w:r>
+        <w:lastRenderedPageBreak/>
         <w:t>Narcissistic</w:t>
       </w:r>
     </w:p>
@@ -2422,189 +2710,257 @@
         </w:numPr>
       </w:pPr>
       <w:r>
+        <w:t>Arc</w:t>
+      </w:r>
+    </w:p>
+    <w:p>
+      <w:pPr>
+        <w:pStyle w:val="ListParagraph"/>
+        <w:numPr>
+          <w:ilvl w:val="2"/>
+          <w:numId w:val="1"/>
+        </w:numPr>
+      </w:pPr>
+      <w:r>
+        <w:t>N1h1l acts like he is satisfied with his life, but because deep inside he knows that he might be wrong about that, he tries to prove he is right to everybody around him, so he could convince himself too.</w:t>
+      </w:r>
+    </w:p>
+    <w:p>
+      <w:pPr>
+        <w:pStyle w:val="ListParagraph"/>
+        <w:numPr>
+          <w:ilvl w:val="2"/>
+          <w:numId w:val="1"/>
+        </w:numPr>
+      </w:pPr>
+      <w:r>
+        <w:t>He frequents at hacker</w:t>
+      </w:r>
+      <w:r>
+        <w:t xml:space="preserve"> subforums</w:t>
+      </w:r>
+      <w:r>
+        <w:t>, because he fancies hims</w:t>
+      </w:r>
+      <w:r>
+        <w:t>elf as hacker</w:t>
+      </w:r>
+      <w:r>
+        <w:t xml:space="preserve"> (he is more like a script kiddie)</w:t>
+      </w:r>
+      <w:r>
+        <w:t xml:space="preserve">. He finds someone post about </w:t>
+      </w:r>
+      <w:r>
+        <w:t>phishing attacks</w:t>
+      </w:r>
+      <w:r>
+        <w:t xml:space="preserve"> and shares the finding with </w:t>
+      </w:r>
+      <w:proofErr w:type="spellStart"/>
+      <w:r>
+        <w:t>main_hero</w:t>
+      </w:r>
+      <w:proofErr w:type="spellEnd"/>
+      <w:r>
+        <w:t>.</w:t>
+      </w:r>
+      <w:r>
+        <w:t xml:space="preserve"> </w:t>
+      </w:r>
+      <w:proofErr w:type="spellStart"/>
+      <w:r>
+        <w:t>Main_hero</w:t>
+      </w:r>
+      <w:proofErr w:type="spellEnd"/>
+      <w:r>
+        <w:t xml:space="preserve"> ridicules him a bit for not knowing basic attacks, and n1h1l gets offended, but then he realize they could use it.</w:t>
+      </w:r>
+    </w:p>
+    <w:p>
+      <w:pPr>
+        <w:pStyle w:val="ListParagraph"/>
+        <w:numPr>
+          <w:ilvl w:val="2"/>
+          <w:numId w:val="1"/>
+        </w:numPr>
+      </w:pPr>
+      <w:r>
+        <w:t>N</w:t>
+      </w:r>
+      <w:r>
+        <w:t xml:space="preserve">1h1l suggests they use it against </w:t>
+      </w:r>
+      <w:proofErr w:type="spellStart"/>
+      <w:r>
+        <w:t>yourlifemoments</w:t>
+      </w:r>
+      <w:proofErr w:type="spellEnd"/>
+      <w:r>
+        <w:t>. He says it’s all for fun and to mock all these “fake” people. In reality it</w:t>
+      </w:r>
+      <w:r>
+        <w:t>’s</w:t>
+      </w:r>
+      <w:r>
+        <w:t xml:space="preserve"> </w:t>
+      </w:r>
+      <w:r>
+        <w:t>more</w:t>
+      </w:r>
+      <w:r>
+        <w:t xml:space="preserve"> because he </w:t>
+      </w:r>
+      <w:r>
+        <w:t>envies</w:t>
+      </w:r>
+      <w:r>
+        <w:t xml:space="preserve"> deep inside</w:t>
+      </w:r>
+      <w:r>
+        <w:t xml:space="preserve"> that these people live happy lives</w:t>
+      </w:r>
+    </w:p>
+    <w:p>
+      <w:pPr>
+        <w:pStyle w:val="ListParagraph"/>
+        <w:numPr>
+          <w:ilvl w:val="2"/>
+          <w:numId w:val="1"/>
+        </w:numPr>
+      </w:pPr>
+      <w:r>
+        <w:t xml:space="preserve">N1h1l </w:t>
+      </w:r>
+      <w:r>
+        <w:t>asks his followers to help with spamming</w:t>
+      </w:r>
+      <w:r>
+        <w:t xml:space="preserve">. He hypes himself up as some kind of leader of resistance or </w:t>
+      </w:r>
+      <w:proofErr w:type="spellStart"/>
+      <w:r>
+        <w:t>smth</w:t>
+      </w:r>
+      <w:proofErr w:type="spellEnd"/>
+      <w:r>
+        <w:t xml:space="preserve"> and </w:t>
+      </w:r>
+      <w:r>
+        <w:t>wants</w:t>
+      </w:r>
+      <w:r>
+        <w:t xml:space="preserve"> to add his name to spam messages, so everybody would know it’s him, but </w:t>
+      </w:r>
+      <w:proofErr w:type="spellStart"/>
+      <w:r>
+        <w:t>main_hero</w:t>
+      </w:r>
+      <w:proofErr w:type="spellEnd"/>
+      <w:r>
+        <w:t xml:space="preserve"> refuses</w:t>
+      </w:r>
+    </w:p>
+    <w:p>
+      <w:pPr>
+        <w:pStyle w:val="ListParagraph"/>
+        <w:numPr>
+          <w:ilvl w:val="2"/>
+          <w:numId w:val="1"/>
+        </w:numPr>
+      </w:pPr>
+      <w:r>
+        <w:t xml:space="preserve">After attack been carried out, n1h1l is happy because he </w:t>
+      </w:r>
+      <w:r>
+        <w:t>thinks</w:t>
+      </w:r>
+      <w:r>
+        <w:t xml:space="preserve"> he won by destroying </w:t>
+      </w:r>
+      <w:proofErr w:type="spellStart"/>
+      <w:r>
+        <w:t>yourlifemoments</w:t>
+      </w:r>
+      <w:proofErr w:type="spellEnd"/>
+      <w:r>
+        <w:t>. He takes it as a victory, because in his mind, whoever is not ready for something bad, he is not ready to exist. But seeing mixed feelings from his friends sours his happiness a bit</w:t>
+      </w:r>
+      <w:r>
+        <w:t xml:space="preserve">. He reacts negatively on </w:t>
+      </w:r>
+      <w:proofErr w:type="spellStart"/>
+      <w:r>
+        <w:t>main_hero</w:t>
+      </w:r>
+      <w:proofErr w:type="spellEnd"/>
+      <w:r>
+        <w:t xml:space="preserve"> blocking posting, says that they could do so much more.</w:t>
+      </w:r>
+    </w:p>
+    <w:p>
+      <w:pPr>
+        <w:pStyle w:val="ListParagraph"/>
+        <w:numPr>
+          <w:ilvl w:val="2"/>
+          <w:numId w:val="1"/>
+        </w:numPr>
+      </w:pPr>
+      <w:r>
+        <w:t xml:space="preserve">N1h1l feels betrayed when </w:t>
+      </w:r>
+      <w:proofErr w:type="spellStart"/>
+      <w:r>
+        <w:t>fidus</w:t>
+      </w:r>
+      <w:proofErr w:type="spellEnd"/>
+      <w:r>
+        <w:t xml:space="preserve"> says that what they did was stupid and</w:t>
+      </w:r>
+      <w:r>
+        <w:t xml:space="preserve"> chooses “normal life” and when </w:t>
+      </w:r>
+      <w:proofErr w:type="spellStart"/>
+      <w:r>
+        <w:t>main_hero</w:t>
+      </w:r>
+      <w:proofErr w:type="spellEnd"/>
+      <w:r>
+        <w:t xml:space="preserve"> says he is going to </w:t>
+      </w:r>
+      <w:r>
+        <w:t>return ownership to the admin</w:t>
+      </w:r>
+      <w:r>
+        <w:t>. He calls them hypocrites because they hated all this “fakeness” but ended up becoming “fake” too</w:t>
+      </w:r>
+      <w:r>
+        <w:t xml:space="preserve"> and because they actively participated in all that, but now they are taking the high road</w:t>
+      </w:r>
+      <w:r>
+        <w:t xml:space="preserve">. He leaves the </w:t>
+      </w:r>
+      <w:proofErr w:type="spellStart"/>
+      <w:r>
+        <w:t>gc</w:t>
+      </w:r>
+      <w:proofErr w:type="spellEnd"/>
+      <w:r>
+        <w:t xml:space="preserve"> and blocks them.</w:t>
+      </w:r>
+    </w:p>
+    <w:p>
+      <w:pPr>
+        <w:pStyle w:val="Heading4"/>
+        <w:numPr>
+          <w:ilvl w:val="1"/>
+          <w:numId w:val="1"/>
+        </w:numPr>
+      </w:pPr>
+      <w:bookmarkStart w:id="7" w:name="_Plan"/>
+      <w:bookmarkEnd w:id="7"/>
+      <w:r>
         <w:lastRenderedPageBreak/>
-        <w:t>Arc</w:t>
-      </w:r>
-    </w:p>
-    <w:p>
-      <w:pPr>
-        <w:pStyle w:val="ListParagraph"/>
-        <w:numPr>
-          <w:ilvl w:val="2"/>
-          <w:numId w:val="1"/>
-        </w:numPr>
-      </w:pPr>
-      <w:r>
-        <w:t>N1h1l acts like he is satisfied with his life, but because deep inside he knows that he might be wrong about that, he tries to prove he is right to everybody around him, so he could convince himself too.</w:t>
-      </w:r>
-    </w:p>
-    <w:p>
-      <w:pPr>
-        <w:pStyle w:val="ListParagraph"/>
-        <w:numPr>
-          <w:ilvl w:val="2"/>
-          <w:numId w:val="1"/>
-        </w:numPr>
-      </w:pPr>
-      <w:r>
-        <w:t>He frequents at hacker</w:t>
-      </w:r>
-      <w:r>
-        <w:t xml:space="preserve"> subforums</w:t>
-      </w:r>
-      <w:r>
-        <w:t>, because he fancies hims</w:t>
-      </w:r>
-      <w:r>
-        <w:t>elf as hacker</w:t>
-      </w:r>
-      <w:r>
-        <w:t xml:space="preserve"> (he is more like a script kiddie)</w:t>
-      </w:r>
-      <w:r>
-        <w:t xml:space="preserve">. He finds someone post about </w:t>
-      </w:r>
-      <w:r>
-        <w:t>phishing attacks</w:t>
-      </w:r>
-      <w:r>
-        <w:t xml:space="preserve"> and shares the finding with main_hero.</w:t>
-      </w:r>
-      <w:r>
-        <w:t xml:space="preserve"> Main_hero ridicules him a bit for not knowing basic attacks, and n1h1l gets offended, but then he realize they could use it.</w:t>
-      </w:r>
-    </w:p>
-    <w:p>
-      <w:pPr>
-        <w:pStyle w:val="ListParagraph"/>
-        <w:numPr>
-          <w:ilvl w:val="2"/>
-          <w:numId w:val="1"/>
-        </w:numPr>
-      </w:pPr>
-      <w:r>
-        <w:t>N</w:t>
-      </w:r>
-      <w:r>
-        <w:t xml:space="preserve">1h1l suggests they use it against </w:t>
-      </w:r>
-      <w:r>
-        <w:t>yourlifemoments</w:t>
-      </w:r>
-      <w:r>
-        <w:t>. He says it’s all for fun and to mock all these “fake” people. In reality it</w:t>
-      </w:r>
-      <w:r>
-        <w:t>’s</w:t>
-      </w:r>
-      <w:r>
-        <w:t xml:space="preserve"> </w:t>
-      </w:r>
-      <w:r>
-        <w:t>more</w:t>
-      </w:r>
-      <w:r>
-        <w:t xml:space="preserve"> because he </w:t>
-      </w:r>
-      <w:r>
-        <w:t>envies</w:t>
-      </w:r>
-      <w:r>
-        <w:t xml:space="preserve"> deep inside</w:t>
-      </w:r>
-      <w:r>
-        <w:t xml:space="preserve"> that these people live happy lives</w:t>
-      </w:r>
-    </w:p>
-    <w:p>
-      <w:pPr>
-        <w:pStyle w:val="ListParagraph"/>
-        <w:numPr>
-          <w:ilvl w:val="2"/>
-          <w:numId w:val="1"/>
-        </w:numPr>
-      </w:pPr>
-      <w:r>
-        <w:t xml:space="preserve">N1h1l </w:t>
-      </w:r>
-      <w:r>
-        <w:t>asks his followers to help with spamming</w:t>
-      </w:r>
-      <w:r>
-        <w:t xml:space="preserve">. He hypes himself up as some kind of leader of resistance or smth and </w:t>
-      </w:r>
-      <w:r>
-        <w:t>wants</w:t>
-      </w:r>
-      <w:r>
-        <w:t xml:space="preserve"> to add his name to spam messages, so everybody would know it’s him, but main_hero refuses</w:t>
-      </w:r>
-    </w:p>
-    <w:p>
-      <w:pPr>
-        <w:pStyle w:val="ListParagraph"/>
-        <w:numPr>
-          <w:ilvl w:val="2"/>
-          <w:numId w:val="1"/>
-        </w:numPr>
-      </w:pPr>
-      <w:r>
-        <w:t xml:space="preserve">After attack been carried out, n1h1l is happy because he </w:t>
-      </w:r>
-      <w:r>
-        <w:t>thinks</w:t>
-      </w:r>
-      <w:r>
-        <w:t xml:space="preserve"> he won by destroying </w:t>
-      </w:r>
-      <w:r>
-        <w:t>yourlifemoments</w:t>
-      </w:r>
-      <w:r>
-        <w:t>. He takes it as a victory, because in his mind, whoever is not ready for something bad, he is not ready to exist. But seeing mixed feelings from his friends sours his happiness a bit</w:t>
-      </w:r>
-      <w:r>
-        <w:t>. He reacts negatively on main_hero blocking posting, says that they could do so much more.</w:t>
-      </w:r>
-    </w:p>
-    <w:p>
-      <w:pPr>
-        <w:pStyle w:val="ListParagraph"/>
-        <w:numPr>
-          <w:ilvl w:val="2"/>
-          <w:numId w:val="1"/>
-        </w:numPr>
-      </w:pPr>
-      <w:r>
-        <w:t>N1h1l feels betrayed when fidus says that what they did was stupid and</w:t>
-      </w:r>
-      <w:r>
-        <w:t xml:space="preserve"> chooses “normal life” and when main_hero says he is going to </w:t>
-      </w:r>
-      <w:r>
-        <w:t>return ownership to the admin</w:t>
-      </w:r>
-      <w:r>
-        <w:t>. He calls them hypocrites because they hated all this “fakeness” but ended up becoming “fake” too</w:t>
-      </w:r>
-      <w:r>
-        <w:t xml:space="preserve"> and because they actively participated in all that, but now they are taking the high road</w:t>
-      </w:r>
-      <w:r>
-        <w:t>. He leaves the gc and blocks them.</w:t>
-      </w:r>
-    </w:p>
-    <w:p>
-      <w:pPr>
-        <w:pStyle w:val="Heading4"/>
-        <w:numPr>
-          <w:ilvl w:val="1"/>
-          <w:numId w:val="1"/>
-        </w:numPr>
-      </w:pPr>
-      <w:bookmarkStart w:id="6" w:name="_Plan"/>
-      <w:bookmarkEnd w:id="6"/>
-      <w:r>
         <w:t>Plan</w:t>
       </w:r>
     </w:p>
@@ -2664,12 +3020,11 @@
         <w:pStyle w:val="Heading3"/>
         <w:ind w:left="720"/>
       </w:pPr>
-      <w:bookmarkStart w:id="7" w:name="_Toc211077636"/>
-      <w:r>
-        <w:lastRenderedPageBreak/>
+      <w:bookmarkStart w:id="8" w:name="_Toc211438515"/>
+      <w:r>
         <w:t>Fidus</w:t>
       </w:r>
-      <w:bookmarkEnd w:id="7"/>
+      <w:bookmarkEnd w:id="8"/>
     </w:p>
     <w:p>
       <w:pPr>
@@ -2731,7 +3086,15 @@
         </w:numPr>
       </w:pPr>
       <w:r>
-        <w:t>Been friends with n1h1l and main_hero for 5+ years</w:t>
+        <w:t xml:space="preserve">Been friends with n1h1l and </w:t>
+      </w:r>
+      <w:proofErr w:type="spellStart"/>
+      <w:r>
+        <w:t>main_hero</w:t>
+      </w:r>
+      <w:proofErr w:type="spellEnd"/>
+      <w:r>
+        <w:t xml:space="preserve"> for 5+ years</w:t>
       </w:r>
     </w:p>
     <w:p>
@@ -2776,7 +3139,15 @@
         </w:numPr>
       </w:pPr>
       <w:r>
-        <w:t>Often reprimands main_hero and n1h1l for their lifestyles</w:t>
+        <w:t xml:space="preserve">Often reprimands </w:t>
+      </w:r>
+      <w:proofErr w:type="spellStart"/>
+      <w:r>
+        <w:t>main_hero</w:t>
+      </w:r>
+      <w:proofErr w:type="spellEnd"/>
+      <w:r>
+        <w:t xml:space="preserve"> and n1h1l for their lifestyles</w:t>
       </w:r>
     </w:p>
     <w:p>
@@ -2824,7 +3195,15 @@
         </w:numPr>
       </w:pPr>
       <w:r>
-        <w:t xml:space="preserve">Wilson on pfp </w:t>
+        <w:t xml:space="preserve">Wilson on </w:t>
+      </w:r>
+      <w:proofErr w:type="spellStart"/>
+      <w:r>
+        <w:t>pfp</w:t>
+      </w:r>
+      <w:proofErr w:type="spellEnd"/>
+      <w:r>
+        <w:t xml:space="preserve"> </w:t>
       </w:r>
     </w:p>
     <w:p>
@@ -2848,7 +3227,15 @@
         </w:numPr>
       </w:pPr>
       <w:r>
-        <w:t>He talks about that girl he met a week ago to his friends, how he doesn’t know if he wants anything with her, or just getting pressured by society to not be single. N1h1l tries to convince him that he doesn’t need girls to be happy, but fidus is still on the fence</w:t>
+        <w:t xml:space="preserve">He talks about that girl he met a week ago to his friends, how he doesn’t know if he wants anything with her, or just getting pressured by society to not be single. N1h1l tries to convince him that he doesn’t need girls to be happy, but </w:t>
+      </w:r>
+      <w:proofErr w:type="spellStart"/>
+      <w:r>
+        <w:t>fidus</w:t>
+      </w:r>
+      <w:proofErr w:type="spellEnd"/>
+      <w:r>
+        <w:t xml:space="preserve"> is still on the fence</w:t>
       </w:r>
     </w:p>
     <w:p>
@@ -2919,12 +3306,14 @@
         </w:rPr>
         <w:t xml:space="preserve">e tries to talk his friends out of using it, but n1h1l counters him, saying that burying </w:t>
       </w:r>
+      <w:proofErr w:type="spellStart"/>
       <w:r>
         <w:rPr>
           <w:lang w:val="en-AU"/>
         </w:rPr>
         <w:t>yourlifemoments</w:t>
       </w:r>
+      <w:proofErr w:type="spellEnd"/>
       <w:r>
         <w:rPr>
           <w:lang w:val="en-AU"/>
@@ -2935,7 +3324,35 @@
         <w:rPr>
           <w:lang w:val="en-AU"/>
         </w:rPr>
-        <w:t xml:space="preserve"> is their chance to let people choose their lifes. That resonates with fidus, but he still doesn’t want to participate in that.</w:t>
+        <w:t xml:space="preserve"> is their chance to let people choose their </w:t>
+      </w:r>
+      <w:proofErr w:type="spellStart"/>
+      <w:r>
+        <w:rPr>
+          <w:lang w:val="en-AU"/>
+        </w:rPr>
+        <w:t>lifes</w:t>
+      </w:r>
+      <w:proofErr w:type="spellEnd"/>
+      <w:r>
+        <w:rPr>
+          <w:lang w:val="en-AU"/>
+        </w:rPr>
+        <w:t xml:space="preserve">. That resonates with </w:t>
+      </w:r>
+      <w:proofErr w:type="spellStart"/>
+      <w:r>
+        <w:rPr>
+          <w:lang w:val="en-AU"/>
+        </w:rPr>
+        <w:t>fidus</w:t>
+      </w:r>
+      <w:proofErr w:type="spellEnd"/>
+      <w:r>
+        <w:rPr>
+          <w:lang w:val="en-AU"/>
+        </w:rPr>
+        <w:t>, but he still doesn’t want to participate in that.</w:t>
       </w:r>
     </w:p>
     <w:p>
@@ -2947,10 +3364,19 @@
         </w:numPr>
       </w:pPr>
       <w:r>
+        <w:lastRenderedPageBreak/>
         <w:t>When attack is in process,</w:t>
       </w:r>
       <w:r>
-        <w:t xml:space="preserve"> at first, fidus enjoys it a bit, but quickly realizes it’s wrong.</w:t>
+        <w:t xml:space="preserve"> at first, </w:t>
+      </w:r>
+      <w:proofErr w:type="spellStart"/>
+      <w:r>
+        <w:t>fidus</w:t>
+      </w:r>
+      <w:proofErr w:type="spellEnd"/>
+      <w:r>
+        <w:t xml:space="preserve"> enjoys it a bit, but quickly realizes it’s wrong.</w:t>
       </w:r>
       <w:r>
         <w:t xml:space="preserve"> </w:t>
@@ -2965,7 +3391,31 @@
         <w:t xml:space="preserve"> </w:t>
       </w:r>
       <w:r>
-        <w:t>tries to convince main_hero and n1h1l to stop it, says that they doing it only because they are jealous. Main_hero and n1h1l argue with him, countering that they are doing this only because people there trying to tell other people how happy life looks like and how they should live. Fidus manages to plant seed of doubt in main_hero.</w:t>
+        <w:t xml:space="preserve">tries to convince </w:t>
+      </w:r>
+      <w:proofErr w:type="spellStart"/>
+      <w:r>
+        <w:t>main_hero</w:t>
+      </w:r>
+      <w:proofErr w:type="spellEnd"/>
+      <w:r>
+        <w:t xml:space="preserve"> and n1h1l to stop it, says that they doing it only because they are jealous. </w:t>
+      </w:r>
+      <w:proofErr w:type="spellStart"/>
+      <w:r>
+        <w:t>Main_hero</w:t>
+      </w:r>
+      <w:proofErr w:type="spellEnd"/>
+      <w:r>
+        <w:t xml:space="preserve"> and n1h1l argue with him, countering that they are doing this only because people there trying to tell other people how happy life looks like and how they should live. Fidus manages to plant seed of doubt in </w:t>
+      </w:r>
+      <w:proofErr w:type="spellStart"/>
+      <w:r>
+        <w:t>main_hero</w:t>
+      </w:r>
+      <w:proofErr w:type="spellEnd"/>
+      <w:r>
+        <w:t>.</w:t>
       </w:r>
     </w:p>
     <w:p>
@@ -2977,11 +3427,50 @@
         </w:numPr>
       </w:pPr>
       <w:r>
-        <w:lastRenderedPageBreak/>
-        <w:t>After attack fidus realizes, that he doesn’t wanna live his life like that, being jealous of other people happiness, because ur life is depressing. He decides to give a “normal” life a go and tells his girl he wants her to move in.</w:t>
-      </w:r>
-      <w:r>
-        <w:t xml:space="preserve"> Main_hero apologizes to him, saying that he was right back then. Fidus tries to convince him to change like he did, but he is a bit surprised that main_hero chose another way. He didn’t think there were other options, but encourages him anyways.</w:t>
+        <w:t xml:space="preserve">After attack </w:t>
+      </w:r>
+      <w:proofErr w:type="spellStart"/>
+      <w:r>
+        <w:t>fidus</w:t>
+      </w:r>
+      <w:proofErr w:type="spellEnd"/>
+      <w:r>
+        <w:t xml:space="preserve"> realizes, that he doesn’t </w:t>
+      </w:r>
+      <w:proofErr w:type="spellStart"/>
+      <w:r>
+        <w:t>wanna</w:t>
+      </w:r>
+      <w:proofErr w:type="spellEnd"/>
+      <w:r>
+        <w:t xml:space="preserve"> live his life like that, being jealous of other people happiness, because </w:t>
+      </w:r>
+      <w:proofErr w:type="spellStart"/>
+      <w:r>
+        <w:t>ur</w:t>
+      </w:r>
+      <w:proofErr w:type="spellEnd"/>
+      <w:r>
+        <w:t xml:space="preserve"> life is depressing. He decides to give a “normal” life a go and tells his girl he wants her to move in.</w:t>
+      </w:r>
+      <w:r>
+        <w:t xml:space="preserve"> </w:t>
+      </w:r>
+      <w:proofErr w:type="spellStart"/>
+      <w:r>
+        <w:t>Main_hero</w:t>
+      </w:r>
+      <w:proofErr w:type="spellEnd"/>
+      <w:r>
+        <w:t xml:space="preserve"> apologizes to him, saying that he was right back then. Fidus tries to convince him to change like he did, but he is a bit surprised that </w:t>
+      </w:r>
+      <w:proofErr w:type="spellStart"/>
+      <w:r>
+        <w:t>main_hero</w:t>
+      </w:r>
+      <w:proofErr w:type="spellEnd"/>
+      <w:r>
+        <w:t xml:space="preserve"> chose another way. He didn’t think there were other options, but encourages him anyways.</w:t>
       </w:r>
     </w:p>
     <w:p>
@@ -3043,7 +3532,7 @@
         <w:pStyle w:val="Heading3"/>
         <w:ind w:left="720"/>
       </w:pPr>
-      <w:bookmarkStart w:id="8" w:name="_Toc211077637"/>
+      <w:bookmarkStart w:id="9" w:name="_Toc211438516"/>
       <w:r>
         <w:t xml:space="preserve">The Forum as </w:t>
       </w:r>
@@ -3053,7 +3542,7 @@
       <w:r>
         <w:t>place</w:t>
       </w:r>
-      <w:bookmarkEnd w:id="8"/>
+      <w:bookmarkEnd w:id="9"/>
     </w:p>
     <w:p>
       <w:pPr>
@@ -3183,8 +3672,9 @@
         <w:pStyle w:val="Heading3"/>
         <w:ind w:left="720"/>
       </w:pPr>
-      <w:bookmarkStart w:id="9" w:name="_Toc211077638"/>
-      <w:r>
+      <w:bookmarkStart w:id="10" w:name="_Toc211438517"/>
+      <w:r>
+        <w:lastRenderedPageBreak/>
         <w:t>N1h1l_ta1k1n6</w:t>
       </w:r>
       <w:r>
@@ -3193,7 +3683,7 @@
       <w:r>
         <w:t>subforum</w:t>
       </w:r>
-      <w:bookmarkEnd w:id="9"/>
+      <w:bookmarkEnd w:id="10"/>
     </w:p>
     <w:p>
       <w:pPr>
@@ -3279,7 +3769,6 @@
         </w:numPr>
       </w:pPr>
       <w:r>
-        <w:lastRenderedPageBreak/>
         <w:t>Pretty much a place for n1h1l to express himself</w:t>
       </w:r>
     </w:p>
@@ -3363,11 +3852,11 @@
         <w:pStyle w:val="Heading3"/>
         <w:ind w:left="720"/>
       </w:pPr>
-      <w:bookmarkStart w:id="10" w:name="_Toc211077639"/>
+      <w:bookmarkStart w:id="11" w:name="_Toc211438518"/>
       <w:r>
         <w:t>Player as imaginary friend</w:t>
       </w:r>
-      <w:bookmarkEnd w:id="10"/>
+      <w:bookmarkEnd w:id="11"/>
     </w:p>
     <w:p>
       <w:pPr>
@@ -3398,9 +3887,11 @@
       <w:r>
         <w:t xml:space="preserve"> imaginary friend of </w:t>
       </w:r>
+      <w:proofErr w:type="spellStart"/>
       <w:r>
         <w:t>main_hero</w:t>
       </w:r>
+      <w:proofErr w:type="spellEnd"/>
       <w:r>
         <w:t>, with whom he talks in internal monologues that he writes in the notepad (fake one). Breaks 4</w:t>
       </w:r>
@@ -3524,11 +4015,14 @@
         <w:pStyle w:val="Heading3"/>
         <w:ind w:left="720"/>
       </w:pPr>
-      <w:bookmarkStart w:id="11" w:name="_Toc211077640"/>
-      <w:r>
+      <w:bookmarkStart w:id="12" w:name="_Toc211438519"/>
+      <w:proofErr w:type="spellStart"/>
+      <w:r>
+        <w:lastRenderedPageBreak/>
         <w:t>Yourlifemoments</w:t>
       </w:r>
-      <w:bookmarkEnd w:id="11"/>
+      <w:bookmarkEnd w:id="12"/>
+      <w:proofErr w:type="spellEnd"/>
     </w:p>
     <w:p>
       <w:pPr>
@@ -3551,7 +4045,15 @@
         </w:numPr>
       </w:pPr>
       <w:r>
-        <w:t>Subforum dedicated to success stories of the people, whether it’s marriage or promotion or smth small like “I found a cool flower” kind of posts.</w:t>
+        <w:t xml:space="preserve">Subforum dedicated to success stories of the people, whether it’s marriage or promotion or </w:t>
+      </w:r>
+      <w:proofErr w:type="spellStart"/>
+      <w:r>
+        <w:t>smth</w:t>
+      </w:r>
+      <w:proofErr w:type="spellEnd"/>
+      <w:r>
+        <w:t xml:space="preserve"> small like “I found a cool flower” kind of posts.</w:t>
       </w:r>
     </w:p>
     <w:p>
@@ -3611,7 +4113,6 @@
         </w:numPr>
       </w:pPr>
       <w:r>
-        <w:lastRenderedPageBreak/>
         <w:t>Arc</w:t>
       </w:r>
     </w:p>
@@ -3624,13 +4125,29 @@
         </w:numPr>
       </w:pPr>
       <w:r>
-        <w:t xml:space="preserve">Before the attack, there are posts about people lifes, like someone adopted a dog, got promotion etc. At least one post is </w:t>
+        <w:t xml:space="preserve">Before the attack, there are posts about people </w:t>
+      </w:r>
+      <w:proofErr w:type="spellStart"/>
+      <w:r>
+        <w:t>lifes</w:t>
+      </w:r>
+      <w:proofErr w:type="spellEnd"/>
+      <w:r>
+        <w:t xml:space="preserve">, like someone adopted a dog, got promotion etc. At least one post is </w:t>
       </w:r>
       <w:r>
         <w:t>braggadocious</w:t>
       </w:r>
       <w:r>
-        <w:t>, which ticks main_hero off and he uses this post to discredit every other post</w:t>
+        <w:t xml:space="preserve">, which ticks </w:t>
+      </w:r>
+      <w:proofErr w:type="spellStart"/>
+      <w:r>
+        <w:t>main_hero</w:t>
+      </w:r>
+      <w:proofErr w:type="spellEnd"/>
+      <w:r>
+        <w:t xml:space="preserve"> off and he uses this post to discredit every other post</w:t>
       </w:r>
     </w:p>
     <w:p>
@@ -3673,9 +4190,11 @@
       <w:pPr>
         <w:pStyle w:val="Heading3"/>
       </w:pPr>
+      <w:bookmarkStart w:id="13" w:name="_Toc211438520"/>
       <w:r>
         <w:t>Sillygoose228</w:t>
       </w:r>
+      <w:bookmarkEnd w:id="13"/>
     </w:p>
     <w:p>
       <w:pPr>
@@ -3698,7 +4217,15 @@
         </w:numPr>
       </w:pPr>
       <w:r>
-        <w:t>Admin of yourlifemoments. Always ready to help.</w:t>
+        <w:t xml:space="preserve">Admin of </w:t>
+      </w:r>
+      <w:proofErr w:type="spellStart"/>
+      <w:r>
+        <w:t>yourlifemoments</w:t>
+      </w:r>
+      <w:proofErr w:type="spellEnd"/>
+      <w:r>
+        <w:t>. Always ready to help.</w:t>
       </w:r>
     </w:p>
     <w:p>
@@ -3758,8 +4285,13 @@
         </w:numPr>
       </w:pPr>
       <w:r>
-        <w:t>Not tech savy</w:t>
-      </w:r>
+        <w:t xml:space="preserve">Not tech </w:t>
+      </w:r>
+      <w:proofErr w:type="spellStart"/>
+      <w:r>
+        <w:t>savy</w:t>
+      </w:r>
+      <w:proofErr w:type="spellEnd"/>
     </w:p>
     <w:p>
       <w:pPr>
@@ -3809,6 +4341,7 @@
         </w:numPr>
       </w:pPr>
       <w:r>
+        <w:lastRenderedPageBreak/>
         <w:t>Inspirations</w:t>
       </w:r>
     </w:p>
@@ -3816,21 +4349,21 @@
       <w:pPr>
         <w:pStyle w:val="Heading2"/>
       </w:pPr>
-      <w:bookmarkStart w:id="12" w:name="_Toc211077641"/>
+      <w:bookmarkStart w:id="14" w:name="_Toc211438521"/>
       <w:r>
         <w:t>Events outline</w:t>
       </w:r>
-      <w:bookmarkEnd w:id="12"/>
+      <w:bookmarkEnd w:id="14"/>
     </w:p>
     <w:p>
       <w:pPr>
         <w:pStyle w:val="Heading3"/>
       </w:pPr>
-      <w:bookmarkStart w:id="13" w:name="_Toc211077642"/>
+      <w:bookmarkStart w:id="15" w:name="_Toc211438522"/>
       <w:r>
         <w:t>Intro</w:t>
       </w:r>
-      <w:bookmarkEnd w:id="13"/>
+      <w:bookmarkEnd w:id="15"/>
     </w:p>
     <w:p>
       <w:pPr>
@@ -3840,8 +4373,19 @@
           <w:numId w:val="20"/>
         </w:numPr>
       </w:pPr>
-      <w:r>
-        <w:t>Main_hero introduces himself. He talks about him being anti-social, but not really seeing any problem with it, because people are fake and insincere. He also mentions his friends, how are they spending time together.</w:t>
+      <w:proofErr w:type="spellStart"/>
+      <w:r>
+        <w:t>Main_hero</w:t>
+      </w:r>
+      <w:proofErr w:type="spellEnd"/>
+      <w:r>
+        <w:t xml:space="preserve"> introduces himself. He talks about him being anti-social, but not really seeing any problem with it, because people are fake and insincere. He also mentions his friends, </w:t>
+      </w:r>
+      <w:r>
+        <w:t>how</w:t>
+      </w:r>
+      <w:r>
+        <w:t xml:space="preserve"> they spending time together.</w:t>
       </w:r>
     </w:p>
     <w:p>
@@ -3853,7 +4397,31 @@
         </w:numPr>
       </w:pPr>
       <w:r>
-        <w:t>Fidus messages in their gc, how he met another girl. Main_hero talks about fidus, describes him as rationale and kind man, but at the same time</w:t>
+        <w:t xml:space="preserve">Fidus messages in their </w:t>
+      </w:r>
+      <w:proofErr w:type="spellStart"/>
+      <w:r>
+        <w:t>gc</w:t>
+      </w:r>
+      <w:proofErr w:type="spellEnd"/>
+      <w:r>
+        <w:t xml:space="preserve">, how he met another girl. </w:t>
+      </w:r>
+      <w:proofErr w:type="spellStart"/>
+      <w:r>
+        <w:t>Main_hero</w:t>
+      </w:r>
+      <w:proofErr w:type="spellEnd"/>
+      <w:r>
+        <w:t xml:space="preserve"> talks about </w:t>
+      </w:r>
+      <w:proofErr w:type="spellStart"/>
+      <w:r>
+        <w:t>fidus</w:t>
+      </w:r>
+      <w:proofErr w:type="spellEnd"/>
+      <w:r>
+        <w:t>, describes him as rationale and kind man, but at the same time</w:t>
       </w:r>
       <w:r>
         <w:t xml:space="preserve"> not really decisive and having commitment issues, he mentions that he had at least 4 relationships in the past year.</w:t>
@@ -3868,11 +4436,23 @@
         </w:numPr>
       </w:pPr>
       <w:r>
-        <w:t xml:space="preserve">N1h1l mocks fidus for starting another relationship and suggests that he should stop altogether. Main_hero also describes n1h1l, he says he is not the smartest and </w:t>
-      </w:r>
-      <w:r>
-        <w:lastRenderedPageBreak/>
-        <w:t xml:space="preserve">maybe thinking a bit too much about himself, but he is a fun guy to spend time with. He also </w:t>
+        <w:t xml:space="preserve">N1h1l mocks </w:t>
+      </w:r>
+      <w:proofErr w:type="spellStart"/>
+      <w:r>
+        <w:t>fidus</w:t>
+      </w:r>
+      <w:proofErr w:type="spellEnd"/>
+      <w:r>
+        <w:t xml:space="preserve"> for starting another relationship and suggests that he should stop altogether. </w:t>
+      </w:r>
+      <w:proofErr w:type="spellStart"/>
+      <w:r>
+        <w:t>Main_hero</w:t>
+      </w:r>
+      <w:proofErr w:type="spellEnd"/>
+      <w:r>
+        <w:t xml:space="preserve"> also describes n1h1l, he says he is not the smartest and maybe thinking a bit too much about himself, but he is a fun guy to spend time with. He also </w:t>
       </w:r>
       <w:r>
         <w:t>is an admin of n1h1l_ta1k1n6 subforum.</w:t>
@@ -3890,7 +4470,23 @@
         <w:t xml:space="preserve">Fidus retorts that it’s better than being bitchless. </w:t>
       </w:r>
       <w:r>
-        <w:t xml:space="preserve">They go in little joking argument, but main_hero interrupts it by asking why he started dating someone if he knows it’s gonna lead nowhere. Fidus replies that he wants a relationship, but at the same time he is not sure, if it’s his desire, or peer pressure. He doesn’t want a fake relationship and because he is always not sure, relationships always eventually crumble. </w:t>
+        <w:t xml:space="preserve">They go in little joking argument, but </w:t>
+      </w:r>
+      <w:proofErr w:type="spellStart"/>
+      <w:r>
+        <w:t>main_hero</w:t>
+      </w:r>
+      <w:proofErr w:type="spellEnd"/>
+      <w:r>
+        <w:t xml:space="preserve"> interrupts it by asking why he started dating someone if he knows it’s </w:t>
+      </w:r>
+      <w:proofErr w:type="spellStart"/>
+      <w:r>
+        <w:t>gonna</w:t>
+      </w:r>
+      <w:proofErr w:type="spellEnd"/>
+      <w:r>
+        <w:t xml:space="preserve"> lead nowhere. Fidus replies that he wants a relationship, but at the same time he is not sure, if it’s his desire, or peer pressure. He doesn’t want a fake relationship and because he is always not sure, relationships always eventually crumble. </w:t>
       </w:r>
     </w:p>
     <w:p>
@@ -3901,8 +4497,13 @@
           <w:numId w:val="20"/>
         </w:numPr>
       </w:pPr>
-      <w:r>
-        <w:t xml:space="preserve">Main_hero relates to that and tells us </w:t>
+      <w:proofErr w:type="spellStart"/>
+      <w:r>
+        <w:t>Main_hero</w:t>
+      </w:r>
+      <w:proofErr w:type="spellEnd"/>
+      <w:r>
+        <w:t xml:space="preserve"> relates to that and tells us </w:t>
       </w:r>
       <w:r>
         <w:rPr>
@@ -3914,16 +4515,38 @@
         <w:rPr>
           <w:lang w:val="en-AU"/>
         </w:rPr>
-        <w:t>that people don’t even deserve his trust. He telling us about how people hide their real emotions behind smiles, hiding their real lives behind insta posts. He is fine without people, just not happy.</w:t>
+        <w:t xml:space="preserve">that people don’t even deserve his trust. He telling us about how people hide their real emotions behind smiles, hiding their real lives behind insta posts. He </w:t>
+      </w:r>
+      <w:r>
+        <w:rPr>
+          <w:lang w:val="en-AU"/>
+        </w:rPr>
+        <w:t xml:space="preserve">doesn’t understand </w:t>
+      </w:r>
+      <w:proofErr w:type="spellStart"/>
+      <w:r>
+        <w:rPr>
+          <w:lang w:val="en-AU"/>
+        </w:rPr>
+        <w:t>tho</w:t>
+      </w:r>
+      <w:proofErr w:type="spellEnd"/>
+      <w:r>
+        <w:rPr>
+          <w:lang w:val="en-AU"/>
+        </w:rPr>
+        <w:t>, if this life is so fake, than what are the other options?</w:t>
       </w:r>
     </w:p>
     <w:p>
       <w:pPr>
         <w:pStyle w:val="Heading3"/>
       </w:pPr>
+      <w:bookmarkStart w:id="16" w:name="_Toc211438523"/>
       <w:r>
         <w:t>Target acquired</w:t>
       </w:r>
+      <w:bookmarkEnd w:id="16"/>
     </w:p>
     <w:p>
       <w:pPr>
@@ -3954,11 +4577,48 @@
           <w:numId w:val="22"/>
         </w:numPr>
       </w:pPr>
-      <w:r>
-        <w:t xml:space="preserve">Main_hero tells us that n1h1l is interested in whole cybersec thing and thinks </w:t>
-      </w:r>
-      <w:r>
-        <w:t>he is some kind of hacker, but in reality more like script kiddie. Main_hero however has background and even won CTF in uni in the past, but he gave it up, because real cybersec jobs are rather boring for him.</w:t>
+      <w:proofErr w:type="spellStart"/>
+      <w:r>
+        <w:t>Main_hero</w:t>
+      </w:r>
+      <w:proofErr w:type="spellEnd"/>
+      <w:r>
+        <w:t xml:space="preserve"> tells us that n1h1l is interested in whole </w:t>
+      </w:r>
+      <w:proofErr w:type="spellStart"/>
+      <w:r>
+        <w:t>cybersec</w:t>
+      </w:r>
+      <w:proofErr w:type="spellEnd"/>
+      <w:r>
+        <w:t xml:space="preserve"> thing and thinks </w:t>
+      </w:r>
+      <w:r>
+        <w:t xml:space="preserve">he is some kind of hacker, but in reality more like script kiddie. </w:t>
+      </w:r>
+      <w:proofErr w:type="spellStart"/>
+      <w:r>
+        <w:t>Main_hero</w:t>
+      </w:r>
+      <w:proofErr w:type="spellEnd"/>
+      <w:r>
+        <w:t xml:space="preserve"> however has background and even won CTF in </w:t>
+      </w:r>
+      <w:proofErr w:type="spellStart"/>
+      <w:r>
+        <w:t>uni</w:t>
+      </w:r>
+      <w:proofErr w:type="spellEnd"/>
+      <w:r>
+        <w:t xml:space="preserve"> in the past, but he gave it up, because real </w:t>
+      </w:r>
+      <w:proofErr w:type="spellStart"/>
+      <w:r>
+        <w:t>cybersec</w:t>
+      </w:r>
+      <w:proofErr w:type="spellEnd"/>
+      <w:r>
+        <w:t xml:space="preserve"> jobs are rather boring for him.</w:t>
       </w:r>
     </w:p>
     <w:p>
@@ -3969,8 +4629,13 @@
           <w:numId w:val="22"/>
         </w:numPr>
       </w:pPr>
-      <w:r>
-        <w:t xml:space="preserve">Main_hero mocks n1h1l for not knowing basic </w:t>
+      <w:proofErr w:type="spellStart"/>
+      <w:r>
+        <w:t>Main_hero</w:t>
+      </w:r>
+      <w:proofErr w:type="spellEnd"/>
+      <w:r>
+        <w:t xml:space="preserve"> mocks n1h1l for not knowing basic </w:t>
       </w:r>
       <w:r>
         <w:rPr>
@@ -3988,7 +4653,21 @@
         <w:rPr>
           <w:lang w:val="en-AU"/>
         </w:rPr>
-        <w:t xml:space="preserve"> and ain’t no one with brains will fall for that. </w:t>
+        <w:t xml:space="preserve"> and </w:t>
+      </w:r>
+      <w:proofErr w:type="spellStart"/>
+      <w:r>
+        <w:rPr>
+          <w:lang w:val="en-AU"/>
+        </w:rPr>
+        <w:t>ain’t</w:t>
+      </w:r>
+      <w:proofErr w:type="spellEnd"/>
+      <w:r>
+        <w:rPr>
+          <w:lang w:val="en-AU"/>
+        </w:rPr>
+        <w:t xml:space="preserve"> no one with brains will fall for that. </w:t>
       </w:r>
       <w:r>
         <w:rPr>
@@ -4000,7 +4679,28 @@
         <w:rPr>
           <w:lang w:val="en-AU"/>
         </w:rPr>
-        <w:t>, but still want to use it and says that some people are still stupid to fall for that. For example, admin of yourlifemoments subforum. N1h1l suggests, they could try to take over the sub this way, by stealing his account.</w:t>
+        <w:t xml:space="preserve">, but still want to use it and says that </w:t>
+      </w:r>
+      <w:r>
+        <w:rPr>
+          <w:lang w:val="en-AU"/>
+        </w:rPr>
+        <w:lastRenderedPageBreak/>
+        <w:t xml:space="preserve">some people are still stupid to fall for that. For example, admin of </w:t>
+      </w:r>
+      <w:proofErr w:type="spellStart"/>
+      <w:r>
+        <w:rPr>
+          <w:lang w:val="en-AU"/>
+        </w:rPr>
+        <w:t>yourlifemoments</w:t>
+      </w:r>
+      <w:proofErr w:type="spellEnd"/>
+      <w:r>
+        <w:rPr>
+          <w:lang w:val="en-AU"/>
+        </w:rPr>
+        <w:t xml:space="preserve"> subforum. N1h1l suggests, they could try to take over the sub this way, by stealing his account.</w:t>
       </w:r>
     </w:p>
     <w:p>
@@ -4011,18 +4711,28 @@
           <w:numId w:val="22"/>
         </w:numPr>
       </w:pPr>
+      <w:proofErr w:type="spellStart"/>
       <w:r>
         <w:rPr>
           <w:lang w:val="en-AU"/>
         </w:rPr>
         <w:t>Main_hero</w:t>
       </w:r>
+      <w:proofErr w:type="spellEnd"/>
       <w:r>
         <w:rPr>
           <w:lang w:val="en-AU"/>
         </w:rPr>
-        <w:t xml:space="preserve"> and fidus</w:t>
-      </w:r>
+        <w:t xml:space="preserve"> and </w:t>
+      </w:r>
+      <w:proofErr w:type="spellStart"/>
+      <w:r>
+        <w:rPr>
+          <w:lang w:val="en-AU"/>
+        </w:rPr>
+        <w:t>fidus</w:t>
+      </w:r>
+      <w:proofErr w:type="spellEnd"/>
       <w:r>
         <w:rPr>
           <w:lang w:val="en-AU"/>
@@ -4033,52 +4743,123 @@
         <w:rPr>
           <w:lang w:val="en-AU"/>
         </w:rPr>
-        <w:t>. Main_hero says it’s</w:t>
-      </w:r>
+        <w:t xml:space="preserve">. </w:t>
+      </w:r>
+      <w:proofErr w:type="spellStart"/>
       <w:r>
         <w:rPr>
           <w:lang w:val="en-AU"/>
         </w:rPr>
-        <w:t xml:space="preserve"> probably a felony and fidus insisting on letting people just live if they not touching them. N1h1l counters, says this sub is filled with people showcasing or just making shit up their lives just to brag, in reality they are all different. Also, these posts make real people feel bad about themselves because they are not as good, so eliminating this sub is net positive for humanity.</w:t>
-      </w:r>
-    </w:p>
-    <w:p>
-      <w:pPr>
-        <w:pStyle w:val="ListParagraph"/>
-        <w:numPr>
-          <w:ilvl w:val="0"/>
-          <w:numId w:val="22"/>
-        </w:numPr>
-      </w:pPr>
+        <w:t>Main_hero</w:t>
+      </w:r>
+      <w:proofErr w:type="spellEnd"/>
       <w:r>
         <w:rPr>
           <w:lang w:val="en-AU"/>
         </w:rPr>
-        <w:t xml:space="preserve">Main_hero says that’s sounds fucked up, but he kinda agrees with that. He shows us the yourlifemoments, and tries to convince us and himself, that they are in fact all fake here. On one post that is actually braggadocios he proves to himself that all they do here is trying to make life of people not like them look bad in comparison. </w:t>
+        <w:t xml:space="preserve"> says it’s</w:t>
       </w:r>
       <w:r>
         <w:rPr>
           <w:lang w:val="en-AU"/>
         </w:rPr>
-        <w:lastRenderedPageBreak/>
-        <w:t>Fidus is not so convinced, but he stopped arguing. He still wants no part in it.</w:t>
-      </w:r>
+        <w:t xml:space="preserve"> probably a felony and </w:t>
+      </w:r>
+      <w:proofErr w:type="spellStart"/>
       <w:r>
         <w:rPr>
           <w:lang w:val="en-AU"/>
         </w:rPr>
-        <w:t xml:space="preserve"> Main_hero however, ready to do it now.</w:t>
+        <w:t>fidus</w:t>
+      </w:r>
+      <w:proofErr w:type="spellEnd"/>
+      <w:r>
+        <w:rPr>
+          <w:lang w:val="en-AU"/>
+        </w:rPr>
+        <w:t xml:space="preserve"> insisting on letting people just live if they not touching them. N1h1l counters, says this sub is filled with people showcasing or just making shit up their lives just to brag, in reality they are all different. Also, these posts make real people feel bad about themselves because they are not as good, so eliminating this sub is net positive for humanity.</w:t>
+      </w:r>
+    </w:p>
+    <w:p>
+      <w:pPr>
+        <w:pStyle w:val="ListParagraph"/>
+        <w:numPr>
+          <w:ilvl w:val="0"/>
+          <w:numId w:val="22"/>
+        </w:numPr>
+      </w:pPr>
+      <w:proofErr w:type="spellStart"/>
+      <w:r>
+        <w:rPr>
+          <w:lang w:val="en-AU"/>
+        </w:rPr>
+        <w:t>Main_hero</w:t>
+      </w:r>
+      <w:proofErr w:type="spellEnd"/>
+      <w:r>
+        <w:rPr>
+          <w:lang w:val="en-AU"/>
+        </w:rPr>
+        <w:t xml:space="preserve"> says that’s sounds fucked up, but he </w:t>
+      </w:r>
+      <w:proofErr w:type="spellStart"/>
+      <w:r>
+        <w:rPr>
+          <w:lang w:val="en-AU"/>
+        </w:rPr>
+        <w:t>kinda</w:t>
+      </w:r>
+      <w:proofErr w:type="spellEnd"/>
+      <w:r>
+        <w:rPr>
+          <w:lang w:val="en-AU"/>
+        </w:rPr>
+        <w:t xml:space="preserve"> agrees with that. He shows us the </w:t>
+      </w:r>
+      <w:proofErr w:type="spellStart"/>
+      <w:r>
+        <w:rPr>
+          <w:lang w:val="en-AU"/>
+        </w:rPr>
+        <w:t>yourlifemoments</w:t>
+      </w:r>
+      <w:proofErr w:type="spellEnd"/>
+      <w:r>
+        <w:rPr>
+          <w:lang w:val="en-AU"/>
+        </w:rPr>
+        <w:t>, and tries to convince us and himself, that they are in fact all fake here. On one post that is actually braggadocios he proves to himself that all they do here is trying to make life of people not like them look bad in comparison. Fidus is not so convinced, but he stopped arguing. He still wants no part in it.</w:t>
+      </w:r>
+      <w:r>
+        <w:rPr>
+          <w:lang w:val="en-AU"/>
+        </w:rPr>
+        <w:t xml:space="preserve"> </w:t>
+      </w:r>
+      <w:proofErr w:type="spellStart"/>
+      <w:r>
+        <w:rPr>
+          <w:lang w:val="en-AU"/>
+        </w:rPr>
+        <w:t>Main_hero</w:t>
+      </w:r>
+      <w:proofErr w:type="spellEnd"/>
+      <w:r>
+        <w:rPr>
+          <w:lang w:val="en-AU"/>
+        </w:rPr>
+        <w:t xml:space="preserve"> however, ready to do it now.</w:t>
       </w:r>
     </w:p>
     <w:p>
       <w:pPr>
         <w:pStyle w:val="Heading3"/>
       </w:pPr>
-      <w:bookmarkStart w:id="14" w:name="_Toc211077644"/>
+      <w:bookmarkStart w:id="17" w:name="_Toc211438524"/>
       <w:r>
         <w:t>Plan and preparation</w:t>
       </w:r>
-      <w:bookmarkEnd w:id="14"/>
+      <w:bookmarkEnd w:id="17"/>
     </w:p>
     <w:p>
       <w:pPr>
@@ -4088,11 +4869,32 @@
           <w:numId w:val="23"/>
         </w:numPr>
       </w:pPr>
-      <w:r>
-        <w:t xml:space="preserve">Main_hero and n1h1l start thinking on the plan. N1h1l </w:t>
-      </w:r>
-      <w:r>
-        <w:t xml:space="preserve"> starts suggesting some dumbass tools to copy TheForum website and phish the admin. Main_hero shoots them down and says they need to develop and launch their own server.</w:t>
+      <w:proofErr w:type="spellStart"/>
+      <w:r>
+        <w:t>Main_hero</w:t>
+      </w:r>
+      <w:proofErr w:type="spellEnd"/>
+      <w:r>
+        <w:t xml:space="preserve"> and n1h1l start thinking on the plan. N1h1l </w:t>
+      </w:r>
+      <w:r>
+        <w:t xml:space="preserve"> starts suggesting some dumbass tools to copy </w:t>
+      </w:r>
+      <w:proofErr w:type="spellStart"/>
+      <w:r>
+        <w:t>TheForum</w:t>
+      </w:r>
+      <w:proofErr w:type="spellEnd"/>
+      <w:r>
+        <w:t xml:space="preserve"> website and phish the admin. </w:t>
+      </w:r>
+      <w:proofErr w:type="spellStart"/>
+      <w:r>
+        <w:t>Main_hero</w:t>
+      </w:r>
+      <w:proofErr w:type="spellEnd"/>
+      <w:r>
+        <w:t xml:space="preserve"> shoots them down and says they need to develop and launch their own server.</w:t>
       </w:r>
     </w:p>
     <w:p>
@@ -4107,7 +4909,39 @@
         <w:t>To get n1h1l busy on something</w:t>
       </w:r>
       <w:r>
-        <w:t>, main_hero asks him to ask his followers at n1h1l_ta1k1n6 to spam posts in yourlifemoments, when main_hero will take over the account. N1h1l starts acting like he is a resistance leader or some shit and wants to put his name in spam posts, but main_hero tells him no, because it will attract too much attention to him and he might end up in trouble.</w:t>
+        <w:t xml:space="preserve">, </w:t>
+      </w:r>
+      <w:proofErr w:type="spellStart"/>
+      <w:r>
+        <w:t>main_hero</w:t>
+      </w:r>
+      <w:proofErr w:type="spellEnd"/>
+      <w:r>
+        <w:t xml:space="preserve"> asks him to ask his followers at n1h1l_ta1k1n6 to spam posts in </w:t>
+      </w:r>
+      <w:proofErr w:type="spellStart"/>
+      <w:r>
+        <w:t>yourlifemoments</w:t>
+      </w:r>
+      <w:proofErr w:type="spellEnd"/>
+      <w:r>
+        <w:t xml:space="preserve">, when </w:t>
+      </w:r>
+      <w:proofErr w:type="spellStart"/>
+      <w:r>
+        <w:t>main_hero</w:t>
+      </w:r>
+      <w:proofErr w:type="spellEnd"/>
+      <w:r>
+        <w:t xml:space="preserve"> will take over the account. N1h1l starts acting like he is a resistance leader or some shit and wants to put his name in spam posts, but </w:t>
+      </w:r>
+      <w:proofErr w:type="spellStart"/>
+      <w:r>
+        <w:t>main_hero</w:t>
+      </w:r>
+      <w:proofErr w:type="spellEnd"/>
+      <w:r>
+        <w:t xml:space="preserve"> tells him no, because it will attract too much attention to him and he might end up in trouble.</w:t>
       </w:r>
     </w:p>
     <w:p>
@@ -4118,8 +4952,13 @@
           <w:numId w:val="23"/>
         </w:numPr>
       </w:pPr>
-      <w:r>
-        <w:t xml:space="preserve">Main_hero proceeds to work on the </w:t>
+      <w:proofErr w:type="spellStart"/>
+      <w:r>
+        <w:t>Main_hero</w:t>
+      </w:r>
+      <w:proofErr w:type="spellEnd"/>
+      <w:r>
+        <w:t xml:space="preserve"> proceeds to work on the </w:t>
       </w:r>
       <w:r>
         <w:t>plan</w:t>
@@ -4151,8 +4990,13 @@
           <w:numId w:val="23"/>
         </w:numPr>
       </w:pPr>
-      <w:r>
-        <w:t xml:space="preserve">Main_hero then proceeds to code up fake pages and server side. As per </w:t>
+      <w:proofErr w:type="spellStart"/>
+      <w:r>
+        <w:t>Main_hero</w:t>
+      </w:r>
+      <w:proofErr w:type="spellEnd"/>
+      <w:r>
+        <w:t xml:space="preserve"> then proceeds to code up fake pages and server side. As per </w:t>
       </w:r>
       <w:hyperlink w:anchor="_Plan" w:history="1">
         <w:r>
@@ -4166,21 +5010,38 @@
         <w:t>, he codes up fake pages and server. During coding he realizes how much he enjoy it, says he is living for this shit. After he is done, he starts a server on his machine and tests it. Also sends a link to n1h1l to show him how does it work.</w:t>
       </w:r>
       <w:r>
-        <w:t xml:space="preserve"> N1h1l says it looks awesome and he is ready with his followers to spam on command. Fidus says that they all gonna end up busted.</w:t>
-      </w:r>
-      <w:r>
-        <w:t xml:space="preserve"> Main_hero and n1h1l agree to start execution tmrw.</w:t>
+        <w:t xml:space="preserve"> N1h1l says it looks awesome and he is ready with his followers to spam on command. Fidus says that they all </w:t>
+      </w:r>
+      <w:proofErr w:type="spellStart"/>
+      <w:r>
+        <w:t>gonna</w:t>
+      </w:r>
+      <w:proofErr w:type="spellEnd"/>
+      <w:r>
+        <w:t xml:space="preserve"> end up busted.</w:t>
+      </w:r>
+      <w:r>
+        <w:t xml:space="preserve"> </w:t>
+      </w:r>
+      <w:proofErr w:type="spellStart"/>
+      <w:r>
+        <w:t>Main_hero</w:t>
+      </w:r>
+      <w:proofErr w:type="spellEnd"/>
+      <w:r>
+        <w:t xml:space="preserve"> and n1h1l agree to start execution tmrw.</w:t>
       </w:r>
     </w:p>
     <w:p>
       <w:pPr>
         <w:pStyle w:val="Heading3"/>
       </w:pPr>
-      <w:bookmarkStart w:id="15" w:name="_Toc211077645"/>
-      <w:r>
+      <w:bookmarkStart w:id="18" w:name="_Toc211438525"/>
+      <w:r>
+        <w:lastRenderedPageBreak/>
         <w:t>Execution</w:t>
       </w:r>
-      <w:bookmarkEnd w:id="15"/>
+      <w:bookmarkEnd w:id="18"/>
     </w:p>
     <w:p>
       <w:pPr>
@@ -4191,7 +5052,15 @@
         </w:numPr>
       </w:pPr>
       <w:r>
-        <w:t xml:space="preserve"> On the next day, main_hero starts to execute the phishing.</w:t>
+        <w:t xml:space="preserve"> On the next day, </w:t>
+      </w:r>
+      <w:proofErr w:type="spellStart"/>
+      <w:r>
+        <w:t>main_hero</w:t>
+      </w:r>
+      <w:proofErr w:type="spellEnd"/>
+      <w:r>
+        <w:t xml:space="preserve"> starts to execute the phishing.</w:t>
       </w:r>
       <w:r>
         <w:t xml:space="preserve"> He creates a burner account.</w:t>
@@ -4206,7 +5075,31 @@
         <w:t xml:space="preserve"> gets himself together and sends a link to the fake post to the sillygoose228</w:t>
       </w:r>
       <w:r>
-        <w:t xml:space="preserve"> and ask him to remove post with inappropriate content. Then main_hero just waits, praying his ruse will work. He almost convinces himself that admin caught it and nothing is gonna happen, but suddenly main hero receives admin’s creds in console. Minute later admin thanks him for reporting the post and says it was removed. Main_hero thanks him and tells n1h1l that phishing went successfully. Now they wait till 1:00am.</w:t>
+        <w:t xml:space="preserve"> and ask him to remove post with inappropriate content. Then </w:t>
+      </w:r>
+      <w:proofErr w:type="spellStart"/>
+      <w:r>
+        <w:t>main_hero</w:t>
+      </w:r>
+      <w:proofErr w:type="spellEnd"/>
+      <w:r>
+        <w:t xml:space="preserve"> just waits, praying his ruse will work. He almost convinces himself that admin caught it and nothing is </w:t>
+      </w:r>
+      <w:proofErr w:type="spellStart"/>
+      <w:r>
+        <w:t>gonna</w:t>
+      </w:r>
+      <w:proofErr w:type="spellEnd"/>
+      <w:r>
+        <w:t xml:space="preserve"> happen, but suddenly main hero receives admin’s creds in console. Minute later admin thanks him for reporting the post and says it was removed. </w:t>
+      </w:r>
+      <w:proofErr w:type="spellStart"/>
+      <w:r>
+        <w:t>Main_hero</w:t>
+      </w:r>
+      <w:proofErr w:type="spellEnd"/>
+      <w:r>
+        <w:t xml:space="preserve"> thanks him and tells n1h1l that phishing went successfully. Now they wait till 1:00am.</w:t>
       </w:r>
     </w:p>
     <w:p>
@@ -4218,10 +5111,15 @@
         </w:numPr>
       </w:pPr>
       <w:r>
-        <w:t xml:space="preserve">At 1:00am main_hero logs into the admin account. </w:t>
-      </w:r>
-      <w:r>
-        <w:t xml:space="preserve">As per </w:t>
+        <w:t xml:space="preserve">At 1:00am </w:t>
+      </w:r>
+      <w:proofErr w:type="spellStart"/>
+      <w:r>
+        <w:t>main_hero</w:t>
+      </w:r>
+      <w:proofErr w:type="spellEnd"/>
+      <w:r>
+        <w:t xml:space="preserve"> logs into the admin account. As per </w:t>
       </w:r>
       <w:hyperlink w:anchor="_Plan" w:history="1">
         <w:r>
@@ -4235,7 +5133,23 @@
         <w:t>, he strips mods of their roles and transfers the ownership of the sub to his burner account</w:t>
       </w:r>
       <w:r>
-        <w:t>. As soon as it done, he lets n1h1l know, and his followers start to flood the yourlifemoments subforum. Main_hero proudly watches the result of his work, saying that they just eliminated an entire subforum.</w:t>
+        <w:t xml:space="preserve">. As soon as it done, he lets n1h1l know, and his followers start to flood the </w:t>
+      </w:r>
+      <w:proofErr w:type="spellStart"/>
+      <w:r>
+        <w:t>yourlifemoments</w:t>
+      </w:r>
+      <w:proofErr w:type="spellEnd"/>
+      <w:r>
+        <w:t xml:space="preserve"> subforum. </w:t>
+      </w:r>
+      <w:proofErr w:type="spellStart"/>
+      <w:r>
+        <w:t>Main_hero</w:t>
+      </w:r>
+      <w:proofErr w:type="spellEnd"/>
+      <w:r>
+        <w:t xml:space="preserve"> proudly watches the result of his work, saying that they just eliminated an entire subforum.</w:t>
       </w:r>
     </w:p>
     <w:p>
@@ -4247,11 +5161,42 @@
         </w:numPr>
       </w:pPr>
       <w:r>
-        <w:lastRenderedPageBreak/>
-        <w:t xml:space="preserve">Fidus texts in gc, saying that they should stop that. He tells them that they are not doing for valiantly protect society, they are doing it because they envy people who live normal, happy lives. N1h1l says that fidus is just scared, and says that these hate posts are the realest thing this sub seen. After all, if they can’t handle it, they shouldn’t be existing. Main_hero says </w:t>
-      </w:r>
-      <w:r>
-        <w:t>he can’t be jealous of people who don’t even show the real them. Fidus questions that and asks main_hero, if that what he wants, create just to hurt people, who done him nothing.</w:t>
+        <w:t xml:space="preserve">Fidus texts in </w:t>
+      </w:r>
+      <w:proofErr w:type="spellStart"/>
+      <w:r>
+        <w:t>gc</w:t>
+      </w:r>
+      <w:proofErr w:type="spellEnd"/>
+      <w:r>
+        <w:t xml:space="preserve">, saying that they should stop that. He tells them that they are not doing for valiantly protect society, they are doing it because they envy people who live normal, happy lives. N1h1l says that </w:t>
+      </w:r>
+      <w:proofErr w:type="spellStart"/>
+      <w:r>
+        <w:t>fidus</w:t>
+      </w:r>
+      <w:proofErr w:type="spellEnd"/>
+      <w:r>
+        <w:t xml:space="preserve"> is just scared, and says that these hate posts are the realest thing this sub seen. After all, if they can’t handle it, they shouldn’t be existing. </w:t>
+      </w:r>
+      <w:proofErr w:type="spellStart"/>
+      <w:r>
+        <w:t>Main_hero</w:t>
+      </w:r>
+      <w:proofErr w:type="spellEnd"/>
+      <w:r>
+        <w:t xml:space="preserve"> says </w:t>
+      </w:r>
+      <w:r>
+        <w:t xml:space="preserve">he can’t be jealous of people who don’t even show the real them. Fidus questions that and asks </w:t>
+      </w:r>
+      <w:proofErr w:type="spellStart"/>
+      <w:r>
+        <w:t>main_hero</w:t>
+      </w:r>
+      <w:proofErr w:type="spellEnd"/>
+      <w:r>
+        <w:t>, if that what he wants, create just to hurt people, who done him nothing.</w:t>
       </w:r>
     </w:p>
     <w:p>
@@ -4262,35 +5207,282 @@
           <w:numId w:val="28"/>
         </w:numPr>
       </w:pPr>
-      <w:r>
-        <w:t xml:space="preserve">Main_hero is conflicted. On one hand he is proud that his plan worked and that these fake people get what they deserve. On the another hand, he </w:t>
-      </w:r>
-      <w:r>
-        <w:t>realizes that maybe fidus is right, and he is just jealous of people, who have their lives figured out and they genuinely happy to live like they do. He also realizes that the best part of this whole attack wasn’t the result but the process of creating those pages. He decides to lock the sub to prevent spam posting.</w:t>
+      <w:proofErr w:type="spellStart"/>
+      <w:r>
+        <w:t>Main_hero</w:t>
+      </w:r>
+      <w:proofErr w:type="spellEnd"/>
+      <w:r>
+        <w:t xml:space="preserve"> is conflicted. On one hand he is proud that his plan worked and that these fake people get what they deserve. On the another hand, he </w:t>
+      </w:r>
+      <w:r>
+        <w:t xml:space="preserve">realizes that maybe </w:t>
+      </w:r>
+      <w:proofErr w:type="spellStart"/>
+      <w:r>
+        <w:t>fidus</w:t>
+      </w:r>
+      <w:proofErr w:type="spellEnd"/>
+      <w:r>
+        <w:t xml:space="preserve"> is right, and he is just jealous of people, who have their lives figured out and they genuinely happy to live like they do. He also realizes that the best part of this whole attack wasn’t the result but the process of creating those pages. He decides to lock the sub to prevent spam posting.</w:t>
       </w:r>
     </w:p>
     <w:p>
       <w:pPr>
         <w:pStyle w:val="Heading3"/>
       </w:pPr>
-      <w:bookmarkStart w:id="16" w:name="_Toc211077646"/>
+      <w:bookmarkStart w:id="19" w:name="_Toc211438526"/>
       <w:r>
         <w:t>Aftermath</w:t>
       </w:r>
-      <w:bookmarkEnd w:id="16"/>
+      <w:bookmarkEnd w:id="19"/>
+    </w:p>
+    <w:p>
+      <w:pPr>
+        <w:pStyle w:val="ListParagraph"/>
+        <w:numPr>
+          <w:ilvl w:val="0"/>
+          <w:numId w:val="29"/>
+        </w:numPr>
+      </w:pPr>
+      <w:r>
+        <w:t xml:space="preserve">N1h1l asks </w:t>
+      </w:r>
+      <w:proofErr w:type="spellStart"/>
+      <w:r>
+        <w:t>main_hero</w:t>
+      </w:r>
+      <w:proofErr w:type="spellEnd"/>
+      <w:r>
+        <w:t xml:space="preserve"> why he stopped the party</w:t>
+      </w:r>
+      <w:r>
+        <w:t xml:space="preserve">. </w:t>
+      </w:r>
+      <w:proofErr w:type="spellStart"/>
+      <w:r>
+        <w:t>Main_hero</w:t>
+      </w:r>
+      <w:proofErr w:type="spellEnd"/>
+      <w:r>
+        <w:t xml:space="preserve"> tells him, that he thinks they received the message and he doesn’t feel right continuing that. N1h1l who smells the blood in the water, demands that </w:t>
+      </w:r>
+      <w:proofErr w:type="spellStart"/>
+      <w:r>
+        <w:t>main_hero</w:t>
+      </w:r>
+      <w:proofErr w:type="spellEnd"/>
+      <w:r>
+        <w:t xml:space="preserve"> unlocks the subforum, but then </w:t>
+      </w:r>
+      <w:proofErr w:type="spellStart"/>
+      <w:r>
+        <w:t>fidus</w:t>
+      </w:r>
+      <w:proofErr w:type="spellEnd"/>
+      <w:r>
+        <w:t xml:space="preserve"> standing up for </w:t>
+      </w:r>
+      <w:proofErr w:type="spellStart"/>
+      <w:r>
+        <w:t>main_hero</w:t>
+      </w:r>
+      <w:proofErr w:type="spellEnd"/>
+      <w:r>
+        <w:t>, saying that that’s enough. N1h1l backs off.</w:t>
+      </w:r>
+    </w:p>
+    <w:p>
+      <w:pPr>
+        <w:pStyle w:val="ListParagraph"/>
+        <w:numPr>
+          <w:ilvl w:val="0"/>
+          <w:numId w:val="29"/>
+        </w:numPr>
+      </w:pPr>
+      <w:r>
+        <w:t xml:space="preserve">N1h1l says that he has another subforum in mind to raid, but </w:t>
+      </w:r>
+      <w:proofErr w:type="spellStart"/>
+      <w:r>
+        <w:t>main_hero</w:t>
+      </w:r>
+      <w:proofErr w:type="spellEnd"/>
+      <w:r>
+        <w:t xml:space="preserve"> says no. He wants to start over, and acknowledges that </w:t>
+      </w:r>
+      <w:proofErr w:type="spellStart"/>
+      <w:r>
+        <w:t>fidus</w:t>
+      </w:r>
+      <w:proofErr w:type="spellEnd"/>
+      <w:r>
+        <w:t xml:space="preserve"> was right, they are just jealous</w:t>
+      </w:r>
+      <w:r>
+        <w:t>, because they can’t figure out their own lives.</w:t>
+      </w:r>
+      <w:r>
+        <w:rPr>
+          <w:lang w:val="en-AU"/>
+        </w:rPr>
+        <w:t xml:space="preserve"> Fidus agrees, and tells them that his gf agreed to move in</w:t>
+      </w:r>
+      <w:r>
+        <w:t xml:space="preserve"> </w:t>
+      </w:r>
+      <w:r>
+        <w:t xml:space="preserve">with him. </w:t>
+      </w:r>
+    </w:p>
+    <w:p>
+      <w:pPr>
+        <w:pStyle w:val="ListParagraph"/>
+        <w:numPr>
+          <w:ilvl w:val="0"/>
+          <w:numId w:val="29"/>
+        </w:numPr>
+      </w:pPr>
+      <w:r>
+        <w:lastRenderedPageBreak/>
+        <w:t xml:space="preserve">N1h1l is mad, he is calling them hypocrites, because they all went along with raid but now trying to take the high road. Fidus explains himself, that for the brief moment it was fun for him to watch </w:t>
+      </w:r>
+      <w:proofErr w:type="spellStart"/>
+      <w:r>
+        <w:t>yourlifemoments</w:t>
+      </w:r>
+      <w:proofErr w:type="spellEnd"/>
+      <w:r>
+        <w:t xml:space="preserve"> subforum burn, but </w:t>
+      </w:r>
+      <w:r>
+        <w:t>he quickly realized that he is jealous of them</w:t>
+      </w:r>
+      <w:r>
+        <w:t xml:space="preserve">, because most of them have wives, careers and generally living successful lives. Fidus realized that “normal” life </w:t>
+      </w:r>
+      <w:proofErr w:type="spellStart"/>
+      <w:r>
+        <w:t>ain’t</w:t>
+      </w:r>
+      <w:proofErr w:type="spellEnd"/>
+      <w:r>
+        <w:t xml:space="preserve"> some fake play-pretend unless u make it to be one, u genuinely can be happy to live like that and </w:t>
+      </w:r>
+      <w:proofErr w:type="spellStart"/>
+      <w:r>
+        <w:t>fidus</w:t>
+      </w:r>
+      <w:proofErr w:type="spellEnd"/>
+      <w:r>
+        <w:t xml:space="preserve"> wants it now</w:t>
+      </w:r>
+    </w:p>
+    <w:p>
+      <w:pPr>
+        <w:pStyle w:val="ListParagraph"/>
+        <w:numPr>
+          <w:ilvl w:val="0"/>
+          <w:numId w:val="29"/>
+        </w:numPr>
+      </w:pPr>
+      <w:r>
+        <w:t xml:space="preserve">N1h1 doesn’t understand it, says that </w:t>
+      </w:r>
+      <w:r>
+        <w:t>caved to social norms and wants to be goody two shoes</w:t>
+      </w:r>
+      <w:r>
+        <w:t xml:space="preserve"> and asks what the deal with </w:t>
+      </w:r>
+      <w:proofErr w:type="spellStart"/>
+      <w:r>
+        <w:t>main_hero</w:t>
+      </w:r>
+      <w:proofErr w:type="spellEnd"/>
+      <w:r>
+        <w:t xml:space="preserve">. He tells him that he enjoyed conceiving this raid with n1h1l, but he doesn’t want to hate people when the real problem is in him. He can’t continue living like anti-social recluse forever and something needs to change. </w:t>
+      </w:r>
+    </w:p>
+    <w:p>
+      <w:pPr>
+        <w:pStyle w:val="ListParagraph"/>
+        <w:numPr>
+          <w:ilvl w:val="0"/>
+          <w:numId w:val="29"/>
+        </w:numPr>
+      </w:pPr>
+      <w:r>
+        <w:t xml:space="preserve">N1h1l tells them all that they are idiots, that these people are pretending, they </w:t>
+      </w:r>
+      <w:proofErr w:type="spellStart"/>
+      <w:r>
+        <w:t>wanna</w:t>
+      </w:r>
+      <w:proofErr w:type="spellEnd"/>
+      <w:r>
+        <w:t xml:space="preserve"> look happy but in fact they are not. He says, it’s theirs responsibility to show them real world. Fidus says that he doesn’t make sense and n1h1l quits the </w:t>
+      </w:r>
+      <w:proofErr w:type="spellStart"/>
+      <w:r>
+        <w:t>gc</w:t>
+      </w:r>
+      <w:proofErr w:type="spellEnd"/>
+      <w:r>
+        <w:t xml:space="preserve">. Fidus and </w:t>
+      </w:r>
+      <w:proofErr w:type="spellStart"/>
+      <w:r>
+        <w:t>main_hero</w:t>
+      </w:r>
+      <w:proofErr w:type="spellEnd"/>
+      <w:r>
+        <w:t xml:space="preserve"> sure he’ll be back in the next few days, it wasn’t a first time he quit</w:t>
+      </w:r>
+    </w:p>
+    <w:p>
+      <w:pPr>
+        <w:pStyle w:val="ListParagraph"/>
+        <w:numPr>
+          <w:ilvl w:val="0"/>
+          <w:numId w:val="29"/>
+        </w:numPr>
+      </w:pPr>
+      <w:r>
+        <w:t xml:space="preserve">Fidus tells </w:t>
+      </w:r>
+      <w:proofErr w:type="spellStart"/>
+      <w:r>
+        <w:t>main_hero</w:t>
+      </w:r>
+      <w:proofErr w:type="spellEnd"/>
+      <w:r>
+        <w:t xml:space="preserve"> that he probably should find a gf too, but </w:t>
+      </w:r>
+      <w:proofErr w:type="spellStart"/>
+      <w:r>
+        <w:t>main_hero</w:t>
+      </w:r>
+      <w:proofErr w:type="spellEnd"/>
+      <w:r>
+        <w:t xml:space="preserve"> refuses. He says he can’t and don’t really want to, doesn’t see the point. He shares that he did really enjoy </w:t>
+      </w:r>
+      <w:r>
+        <w:t>creating the scam, but now he wants to focus on more positive creations, to leave a mark. Story ends with main hero transferring the ownership of the sub back to sillygoose228 and apologizes.</w:t>
+      </w:r>
     </w:p>
     <w:p>
       <w:pPr>
         <w:pStyle w:val="Heading2"/>
       </w:pPr>
-      <w:bookmarkStart w:id="17" w:name="_Toc211077647"/>
+      <w:bookmarkStart w:id="20" w:name="_Toc211438527"/>
       <w:r>
         <w:t>Story</w:t>
       </w:r>
       <w:r>
         <w:t xml:space="preserve"> (as detailed as possible)</w:t>
       </w:r>
-      <w:bookmarkEnd w:id="17"/>
+      <w:bookmarkEnd w:id="20"/>
     </w:p>
     <w:p/>
     <w:p/>
@@ -6351,6 +7543,119 @@
     </w:lvl>
   </w:abstractNum>
   <w:abstractNum w:abstractNumId="18" w15:restartNumberingAfterBreak="0">
+    <w:nsid w:val="60C119CC"/>
+    <w:multiLevelType w:val="hybridMultilevel"/>
+    <w:tmpl w:val="BCDCBC5A"/>
+    <w:lvl w:ilvl="0" w:tplc="04090001">
+      <w:start w:val="1"/>
+      <w:numFmt w:val="bullet"/>
+      <w:lvlText w:val=""/>
+      <w:lvlJc w:val="left"/>
+      <w:pPr>
+        <w:ind w:left="720" w:hanging="360"/>
+      </w:pPr>
+      <w:rPr>
+        <w:rFonts w:ascii="Symbol" w:hAnsi="Symbol" w:hint="default"/>
+      </w:rPr>
+    </w:lvl>
+    <w:lvl w:ilvl="1" w:tplc="04090003" w:tentative="1">
+      <w:start w:val="1"/>
+      <w:numFmt w:val="bullet"/>
+      <w:lvlText w:val="o"/>
+      <w:lvlJc w:val="left"/>
+      <w:pPr>
+        <w:ind w:left="1440" w:hanging="360"/>
+      </w:pPr>
+      <w:rPr>
+        <w:rFonts w:ascii="Courier New" w:hAnsi="Courier New" w:cs="Courier New" w:hint="default"/>
+      </w:rPr>
+    </w:lvl>
+    <w:lvl w:ilvl="2" w:tplc="04090005" w:tentative="1">
+      <w:start w:val="1"/>
+      <w:numFmt w:val="bullet"/>
+      <w:lvlText w:val=""/>
+      <w:lvlJc w:val="left"/>
+      <w:pPr>
+        <w:ind w:left="2160" w:hanging="360"/>
+      </w:pPr>
+      <w:rPr>
+        <w:rFonts w:ascii="Wingdings" w:hAnsi="Wingdings" w:hint="default"/>
+      </w:rPr>
+    </w:lvl>
+    <w:lvl w:ilvl="3" w:tplc="04090001" w:tentative="1">
+      <w:start w:val="1"/>
+      <w:numFmt w:val="bullet"/>
+      <w:lvlText w:val=""/>
+      <w:lvlJc w:val="left"/>
+      <w:pPr>
+        <w:ind w:left="2880" w:hanging="360"/>
+      </w:pPr>
+      <w:rPr>
+        <w:rFonts w:ascii="Symbol" w:hAnsi="Symbol" w:hint="default"/>
+      </w:rPr>
+    </w:lvl>
+    <w:lvl w:ilvl="4" w:tplc="04090003" w:tentative="1">
+      <w:start w:val="1"/>
+      <w:numFmt w:val="bullet"/>
+      <w:lvlText w:val="o"/>
+      <w:lvlJc w:val="left"/>
+      <w:pPr>
+        <w:ind w:left="3600" w:hanging="360"/>
+      </w:pPr>
+      <w:rPr>
+        <w:rFonts w:ascii="Courier New" w:hAnsi="Courier New" w:cs="Courier New" w:hint="default"/>
+      </w:rPr>
+    </w:lvl>
+    <w:lvl w:ilvl="5" w:tplc="04090005" w:tentative="1">
+      <w:start w:val="1"/>
+      <w:numFmt w:val="bullet"/>
+      <w:lvlText w:val=""/>
+      <w:lvlJc w:val="left"/>
+      <w:pPr>
+        <w:ind w:left="4320" w:hanging="360"/>
+      </w:pPr>
+      <w:rPr>
+        <w:rFonts w:ascii="Wingdings" w:hAnsi="Wingdings" w:hint="default"/>
+      </w:rPr>
+    </w:lvl>
+    <w:lvl w:ilvl="6" w:tplc="04090001" w:tentative="1">
+      <w:start w:val="1"/>
+      <w:numFmt w:val="bullet"/>
+      <w:lvlText w:val=""/>
+      <w:lvlJc w:val="left"/>
+      <w:pPr>
+        <w:ind w:left="5040" w:hanging="360"/>
+      </w:pPr>
+      <w:rPr>
+        <w:rFonts w:ascii="Symbol" w:hAnsi="Symbol" w:hint="default"/>
+      </w:rPr>
+    </w:lvl>
+    <w:lvl w:ilvl="7" w:tplc="04090003" w:tentative="1">
+      <w:start w:val="1"/>
+      <w:numFmt w:val="bullet"/>
+      <w:lvlText w:val="o"/>
+      <w:lvlJc w:val="left"/>
+      <w:pPr>
+        <w:ind w:left="5760" w:hanging="360"/>
+      </w:pPr>
+      <w:rPr>
+        <w:rFonts w:ascii="Courier New" w:hAnsi="Courier New" w:cs="Courier New" w:hint="default"/>
+      </w:rPr>
+    </w:lvl>
+    <w:lvl w:ilvl="8" w:tplc="04090005" w:tentative="1">
+      <w:start w:val="1"/>
+      <w:numFmt w:val="bullet"/>
+      <w:lvlText w:val=""/>
+      <w:lvlJc w:val="left"/>
+      <w:pPr>
+        <w:ind w:left="6480" w:hanging="360"/>
+      </w:pPr>
+      <w:rPr>
+        <w:rFonts w:ascii="Wingdings" w:hAnsi="Wingdings" w:hint="default"/>
+      </w:rPr>
+    </w:lvl>
+  </w:abstractNum>
+  <w:abstractNum w:abstractNumId="19" w15:restartNumberingAfterBreak="0">
     <w:nsid w:val="66006C33"/>
     <w:multiLevelType w:val="multilevel"/>
     <w:tmpl w:val="2346BC46"/>
@@ -6463,7 +7768,7 @@
       </w:rPr>
     </w:lvl>
   </w:abstractNum>
-  <w:abstractNum w:abstractNumId="19" w15:restartNumberingAfterBreak="0">
+  <w:abstractNum w:abstractNumId="20" w15:restartNumberingAfterBreak="0">
     <w:nsid w:val="669E7F26"/>
     <w:multiLevelType w:val="multilevel"/>
     <w:tmpl w:val="2346BC46"/>
@@ -6576,7 +7881,7 @@
       </w:rPr>
     </w:lvl>
   </w:abstractNum>
-  <w:abstractNum w:abstractNumId="20" w15:restartNumberingAfterBreak="0">
+  <w:abstractNum w:abstractNumId="21" w15:restartNumberingAfterBreak="0">
     <w:nsid w:val="6A267605"/>
     <w:multiLevelType w:val="multilevel"/>
     <w:tmpl w:val="2346BC46"/>
@@ -6689,7 +7994,7 @@
       </w:rPr>
     </w:lvl>
   </w:abstractNum>
-  <w:abstractNum w:abstractNumId="21" w15:restartNumberingAfterBreak="0">
+  <w:abstractNum w:abstractNumId="22" w15:restartNumberingAfterBreak="0">
     <w:nsid w:val="6C1E7A1C"/>
     <w:multiLevelType w:val="multilevel"/>
     <w:tmpl w:val="2346BC46"/>
@@ -6802,7 +8107,7 @@
       </w:rPr>
     </w:lvl>
   </w:abstractNum>
-  <w:abstractNum w:abstractNumId="22" w15:restartNumberingAfterBreak="0">
+  <w:abstractNum w:abstractNumId="23" w15:restartNumberingAfterBreak="0">
     <w:nsid w:val="6F0143C1"/>
     <w:multiLevelType w:val="multilevel"/>
     <w:tmpl w:val="2346BC46"/>
@@ -6915,7 +8220,7 @@
       </w:rPr>
     </w:lvl>
   </w:abstractNum>
-  <w:abstractNum w:abstractNumId="23" w15:restartNumberingAfterBreak="0">
+  <w:abstractNum w:abstractNumId="24" w15:restartNumberingAfterBreak="0">
     <w:nsid w:val="79061E7D"/>
     <w:multiLevelType w:val="multilevel"/>
     <w:tmpl w:val="2346BC46"/>
@@ -7028,7 +8333,120 @@
       </w:rPr>
     </w:lvl>
   </w:abstractNum>
-  <w:abstractNum w:abstractNumId="24" w15:restartNumberingAfterBreak="0">
+  <w:abstractNum w:abstractNumId="25" w15:restartNumberingAfterBreak="0">
+    <w:nsid w:val="7C022E7C"/>
+    <w:multiLevelType w:val="hybridMultilevel"/>
+    <w:tmpl w:val="277AF25A"/>
+    <w:lvl w:ilvl="0" w:tplc="04090001">
+      <w:start w:val="1"/>
+      <w:numFmt w:val="bullet"/>
+      <w:lvlText w:val=""/>
+      <w:lvlJc w:val="left"/>
+      <w:pPr>
+        <w:ind w:left="720" w:hanging="360"/>
+      </w:pPr>
+      <w:rPr>
+        <w:rFonts w:ascii="Symbol" w:hAnsi="Symbol" w:hint="default"/>
+      </w:rPr>
+    </w:lvl>
+    <w:lvl w:ilvl="1" w:tplc="04090003" w:tentative="1">
+      <w:start w:val="1"/>
+      <w:numFmt w:val="bullet"/>
+      <w:lvlText w:val="o"/>
+      <w:lvlJc w:val="left"/>
+      <w:pPr>
+        <w:ind w:left="1440" w:hanging="360"/>
+      </w:pPr>
+      <w:rPr>
+        <w:rFonts w:ascii="Courier New" w:hAnsi="Courier New" w:cs="Courier New" w:hint="default"/>
+      </w:rPr>
+    </w:lvl>
+    <w:lvl w:ilvl="2" w:tplc="04090005" w:tentative="1">
+      <w:start w:val="1"/>
+      <w:numFmt w:val="bullet"/>
+      <w:lvlText w:val=""/>
+      <w:lvlJc w:val="left"/>
+      <w:pPr>
+        <w:ind w:left="2160" w:hanging="360"/>
+      </w:pPr>
+      <w:rPr>
+        <w:rFonts w:ascii="Wingdings" w:hAnsi="Wingdings" w:hint="default"/>
+      </w:rPr>
+    </w:lvl>
+    <w:lvl w:ilvl="3" w:tplc="04090001" w:tentative="1">
+      <w:start w:val="1"/>
+      <w:numFmt w:val="bullet"/>
+      <w:lvlText w:val=""/>
+      <w:lvlJc w:val="left"/>
+      <w:pPr>
+        <w:ind w:left="2880" w:hanging="360"/>
+      </w:pPr>
+      <w:rPr>
+        <w:rFonts w:ascii="Symbol" w:hAnsi="Symbol" w:hint="default"/>
+      </w:rPr>
+    </w:lvl>
+    <w:lvl w:ilvl="4" w:tplc="04090003" w:tentative="1">
+      <w:start w:val="1"/>
+      <w:numFmt w:val="bullet"/>
+      <w:lvlText w:val="o"/>
+      <w:lvlJc w:val="left"/>
+      <w:pPr>
+        <w:ind w:left="3600" w:hanging="360"/>
+      </w:pPr>
+      <w:rPr>
+        <w:rFonts w:ascii="Courier New" w:hAnsi="Courier New" w:cs="Courier New" w:hint="default"/>
+      </w:rPr>
+    </w:lvl>
+    <w:lvl w:ilvl="5" w:tplc="04090005" w:tentative="1">
+      <w:start w:val="1"/>
+      <w:numFmt w:val="bullet"/>
+      <w:lvlText w:val=""/>
+      <w:lvlJc w:val="left"/>
+      <w:pPr>
+        <w:ind w:left="4320" w:hanging="360"/>
+      </w:pPr>
+      <w:rPr>
+        <w:rFonts w:ascii="Wingdings" w:hAnsi="Wingdings" w:hint="default"/>
+      </w:rPr>
+    </w:lvl>
+    <w:lvl w:ilvl="6" w:tplc="04090001" w:tentative="1">
+      <w:start w:val="1"/>
+      <w:numFmt w:val="bullet"/>
+      <w:lvlText w:val=""/>
+      <w:lvlJc w:val="left"/>
+      <w:pPr>
+        <w:ind w:left="5040" w:hanging="360"/>
+      </w:pPr>
+      <w:rPr>
+        <w:rFonts w:ascii="Symbol" w:hAnsi="Symbol" w:hint="default"/>
+      </w:rPr>
+    </w:lvl>
+    <w:lvl w:ilvl="7" w:tplc="04090003" w:tentative="1">
+      <w:start w:val="1"/>
+      <w:numFmt w:val="bullet"/>
+      <w:lvlText w:val="o"/>
+      <w:lvlJc w:val="left"/>
+      <w:pPr>
+        <w:ind w:left="5760" w:hanging="360"/>
+      </w:pPr>
+      <w:rPr>
+        <w:rFonts w:ascii="Courier New" w:hAnsi="Courier New" w:cs="Courier New" w:hint="default"/>
+      </w:rPr>
+    </w:lvl>
+    <w:lvl w:ilvl="8" w:tplc="04090005" w:tentative="1">
+      <w:start w:val="1"/>
+      <w:numFmt w:val="bullet"/>
+      <w:lvlText w:val=""/>
+      <w:lvlJc w:val="left"/>
+      <w:pPr>
+        <w:ind w:left="6480" w:hanging="360"/>
+      </w:pPr>
+      <w:rPr>
+        <w:rFonts w:ascii="Wingdings" w:hAnsi="Wingdings" w:hint="default"/>
+      </w:rPr>
+    </w:lvl>
+  </w:abstractNum>
+  <w:abstractNum w:abstractNumId="26" w15:restartNumberingAfterBreak="0">
     <w:nsid w:val="7C30063F"/>
     <w:multiLevelType w:val="multilevel"/>
     <w:tmpl w:val="2346BC46"/>
@@ -7141,7 +8559,7 @@
       </w:rPr>
     </w:lvl>
   </w:abstractNum>
-  <w:abstractNum w:abstractNumId="25" w15:restartNumberingAfterBreak="0">
+  <w:abstractNum w:abstractNumId="27" w15:restartNumberingAfterBreak="0">
     <w:nsid w:val="7E3C12C9"/>
     <w:multiLevelType w:val="multilevel"/>
     <w:tmpl w:val="2346BC46"/>
@@ -7254,7 +8672,7 @@
       </w:rPr>
     </w:lvl>
   </w:abstractNum>
-  <w:abstractNum w:abstractNumId="26" w15:restartNumberingAfterBreak="0">
+  <w:abstractNum w:abstractNumId="28" w15:restartNumberingAfterBreak="0">
     <w:nsid w:val="7E955C71"/>
     <w:multiLevelType w:val="multilevel"/>
     <w:tmpl w:val="2346BC46"/>
@@ -7367,7 +8785,7 @@
       </w:rPr>
     </w:lvl>
   </w:abstractNum>
-  <w:abstractNum w:abstractNumId="27" w15:restartNumberingAfterBreak="0">
+  <w:abstractNum w:abstractNumId="29" w15:restartNumberingAfterBreak="0">
     <w:nsid w:val="7FE25574"/>
     <w:multiLevelType w:val="multilevel"/>
     <w:tmpl w:val="2346BC46"/>
@@ -7487,7 +8905,7 @@
     <w:abstractNumId w:val="1"/>
   </w:num>
   <w:num w:numId="3" w16cid:durableId="2106222001">
-    <w:abstractNumId w:val="26"/>
+    <w:abstractNumId w:val="28"/>
   </w:num>
   <w:num w:numId="4" w16cid:durableId="418060100">
     <w:abstractNumId w:val="7"/>
@@ -7505,19 +8923,19 @@
     <w:abstractNumId w:val="6"/>
   </w:num>
   <w:num w:numId="9" w16cid:durableId="330063327">
-    <w:abstractNumId w:val="25"/>
+    <w:abstractNumId w:val="27"/>
   </w:num>
   <w:num w:numId="10" w16cid:durableId="1093474166">
     <w:abstractNumId w:val="3"/>
   </w:num>
   <w:num w:numId="11" w16cid:durableId="417674876">
-    <w:abstractNumId w:val="22"/>
+    <w:abstractNumId w:val="23"/>
   </w:num>
   <w:num w:numId="12" w16cid:durableId="625238197">
     <w:abstractNumId w:val="14"/>
   </w:num>
   <w:num w:numId="13" w16cid:durableId="1896887898">
-    <w:abstractNumId w:val="18"/>
+    <w:abstractNumId w:val="19"/>
   </w:num>
   <w:num w:numId="14" w16cid:durableId="1611661597">
     <w:abstractNumId w:val="16"/>
@@ -7529,10 +8947,10 @@
     <w:abstractNumId w:val="13"/>
   </w:num>
   <w:num w:numId="17" w16cid:durableId="1621834214">
-    <w:abstractNumId w:val="24"/>
+    <w:abstractNumId w:val="26"/>
   </w:num>
   <w:num w:numId="18" w16cid:durableId="1338193028">
-    <w:abstractNumId w:val="21"/>
+    <w:abstractNumId w:val="22"/>
   </w:num>
   <w:num w:numId="19" w16cid:durableId="434327108">
     <w:abstractNumId w:val="15"/>
@@ -7541,13 +8959,13 @@
     <w:abstractNumId w:val="10"/>
   </w:num>
   <w:num w:numId="21" w16cid:durableId="322588989">
-    <w:abstractNumId w:val="19"/>
+    <w:abstractNumId w:val="20"/>
   </w:num>
   <w:num w:numId="22" w16cid:durableId="1564827506">
-    <w:abstractNumId w:val="20"/>
+    <w:abstractNumId w:val="21"/>
   </w:num>
   <w:num w:numId="23" w16cid:durableId="1040469790">
-    <w:abstractNumId w:val="27"/>
+    <w:abstractNumId w:val="29"/>
   </w:num>
   <w:num w:numId="24" w16cid:durableId="2132017900">
     <w:abstractNumId w:val="11"/>
@@ -7562,7 +8980,13 @@
     <w:abstractNumId w:val="8"/>
   </w:num>
   <w:num w:numId="28" w16cid:durableId="354621537">
-    <w:abstractNumId w:val="23"/>
+    <w:abstractNumId w:val="24"/>
+  </w:num>
+  <w:num w:numId="29" w16cid:durableId="2026443158">
+    <w:abstractNumId w:val="18"/>
+  </w:num>
+  <w:num w:numId="30" w16cid:durableId="2003964314">
+    <w:abstractNumId w:val="25"/>
   </w:num>
 </w:numbering>
 </file>

</xml_diff>

<commit_message>
plan and preparation done
</commit_message>
<xml_diff>
--- a/docs/Script.docx
+++ b/docs/Script.docx
@@ -77,7 +77,7 @@
           <w:r>
             <w:fldChar w:fldCharType="separate"/>
           </w:r>
-          <w:hyperlink w:anchor="_Toc211773774" w:history="1">
+          <w:hyperlink w:anchor="_Toc212288595" w:history="1">
             <w:r>
               <w:rPr>
                 <w:rStyle w:val="Hyperlink"/>
@@ -104,7 +104,7 @@
                 <w:noProof/>
                 <w:webHidden/>
               </w:rPr>
-              <w:instrText xml:space="preserve"> PAGEREF _Toc211773774 \h </w:instrText>
+              <w:instrText xml:space="preserve"> PAGEREF _Toc212288595 \h </w:instrText>
             </w:r>
             <w:r>
               <w:rPr>
@@ -124,7 +124,7 @@
                 <w:noProof/>
                 <w:webHidden/>
               </w:rPr>
-              <w:t>1</w:t>
+              <w:t>2</w:t>
             </w:r>
             <w:r>
               <w:rPr>
@@ -143,7 +143,7 @@
               <w:noProof/>
             </w:rPr>
           </w:pPr>
-          <w:hyperlink w:anchor="_Toc211773775" w:history="1">
+          <w:hyperlink w:anchor="_Toc212288596" w:history="1">
             <w:r>
               <w:rPr>
                 <w:rStyle w:val="Hyperlink"/>
@@ -170,7 +170,7 @@
                 <w:noProof/>
                 <w:webHidden/>
               </w:rPr>
-              <w:instrText xml:space="preserve"> PAGEREF _Toc211773775 \h </w:instrText>
+              <w:instrText xml:space="preserve"> PAGEREF _Toc212288596 \h </w:instrText>
             </w:r>
             <w:r>
               <w:rPr>
@@ -190,7 +190,7 @@
                 <w:noProof/>
                 <w:webHidden/>
               </w:rPr>
-              <w:t>1</w:t>
+              <w:t>2</w:t>
             </w:r>
             <w:r>
               <w:rPr>
@@ -209,7 +209,7 @@
               <w:noProof/>
             </w:rPr>
           </w:pPr>
-          <w:hyperlink w:anchor="_Toc211773776" w:history="1">
+          <w:hyperlink w:anchor="_Toc212288597" w:history="1">
             <w:r>
               <w:rPr>
                 <w:rStyle w:val="Hyperlink"/>
@@ -236,7 +236,7 @@
                 <w:noProof/>
                 <w:webHidden/>
               </w:rPr>
-              <w:instrText xml:space="preserve"> PAGEREF _Toc211773776 \h </w:instrText>
+              <w:instrText xml:space="preserve"> PAGEREF _Toc212288597 \h </w:instrText>
             </w:r>
             <w:r>
               <w:rPr>
@@ -275,7 +275,7 @@
               <w:noProof/>
             </w:rPr>
           </w:pPr>
-          <w:hyperlink w:anchor="_Toc211773777" w:history="1">
+          <w:hyperlink w:anchor="_Toc212288598" w:history="1">
             <w:r>
               <w:rPr>
                 <w:rStyle w:val="Hyperlink"/>
@@ -302,7 +302,7 @@
                 <w:noProof/>
                 <w:webHidden/>
               </w:rPr>
-              <w:instrText xml:space="preserve"> PAGEREF _Toc211773777 \h </w:instrText>
+              <w:instrText xml:space="preserve"> PAGEREF _Toc212288598 \h </w:instrText>
             </w:r>
             <w:r>
               <w:rPr>
@@ -344,7 +344,7 @@
               <w:noProof/>
             </w:rPr>
           </w:pPr>
-          <w:hyperlink w:anchor="_Toc211773778" w:history="1">
+          <w:hyperlink w:anchor="_Toc212288599" w:history="1">
             <w:r>
               <w:rPr>
                 <w:rStyle w:val="Hyperlink"/>
@@ -371,7 +371,7 @@
                 <w:noProof/>
                 <w:webHidden/>
               </w:rPr>
-              <w:instrText xml:space="preserve"> PAGEREF _Toc211773778 \h </w:instrText>
+              <w:instrText xml:space="preserve"> PAGEREF _Toc212288599 \h </w:instrText>
             </w:r>
             <w:r>
               <w:rPr>
@@ -413,7 +413,7 @@
               <w:noProof/>
             </w:rPr>
           </w:pPr>
-          <w:hyperlink w:anchor="_Toc211773779" w:history="1">
+          <w:hyperlink w:anchor="_Toc212288600" w:history="1">
             <w:r>
               <w:rPr>
                 <w:rStyle w:val="Hyperlink"/>
@@ -440,7 +440,7 @@
                 <w:noProof/>
                 <w:webHidden/>
               </w:rPr>
-              <w:instrText xml:space="preserve"> PAGEREF _Toc211773779 \h </w:instrText>
+              <w:instrText xml:space="preserve"> PAGEREF _Toc212288600 \h </w:instrText>
             </w:r>
             <w:r>
               <w:rPr>
@@ -482,7 +482,7 @@
               <w:noProof/>
             </w:rPr>
           </w:pPr>
-          <w:hyperlink w:anchor="_Toc211773780" w:history="1">
+          <w:hyperlink w:anchor="_Toc212288601" w:history="1">
             <w:r>
               <w:rPr>
                 <w:rStyle w:val="Hyperlink"/>
@@ -509,7 +509,7 @@
                 <w:noProof/>
                 <w:webHidden/>
               </w:rPr>
-              <w:instrText xml:space="preserve"> PAGEREF _Toc211773780 \h </w:instrText>
+              <w:instrText xml:space="preserve"> PAGEREF _Toc212288601 \h </w:instrText>
             </w:r>
             <w:r>
               <w:rPr>
@@ -551,7 +551,7 @@
               <w:noProof/>
             </w:rPr>
           </w:pPr>
-          <w:hyperlink w:anchor="_Toc211773781" w:history="1">
+          <w:hyperlink w:anchor="_Toc212288602" w:history="1">
             <w:r>
               <w:rPr>
                 <w:rStyle w:val="Hyperlink"/>
@@ -578,7 +578,7 @@
                 <w:noProof/>
                 <w:webHidden/>
               </w:rPr>
-              <w:instrText xml:space="preserve"> PAGEREF _Toc211773781 \h </w:instrText>
+              <w:instrText xml:space="preserve"> PAGEREF _Toc212288602 \h </w:instrText>
             </w:r>
             <w:r>
               <w:rPr>
@@ -620,7 +620,7 @@
               <w:noProof/>
             </w:rPr>
           </w:pPr>
-          <w:hyperlink w:anchor="_Toc211773782" w:history="1">
+          <w:hyperlink w:anchor="_Toc212288603" w:history="1">
             <w:r>
               <w:rPr>
                 <w:rStyle w:val="Hyperlink"/>
@@ -647,7 +647,7 @@
                 <w:noProof/>
                 <w:webHidden/>
               </w:rPr>
-              <w:instrText xml:space="preserve"> PAGEREF _Toc211773782 \h </w:instrText>
+              <w:instrText xml:space="preserve"> PAGEREF _Toc212288603 \h </w:instrText>
             </w:r>
             <w:r>
               <w:rPr>
@@ -689,7 +689,7 @@
               <w:noProof/>
             </w:rPr>
           </w:pPr>
-          <w:hyperlink w:anchor="_Toc211773783" w:history="1">
+          <w:hyperlink w:anchor="_Toc212288604" w:history="1">
             <w:r>
               <w:rPr>
                 <w:rStyle w:val="Hyperlink"/>
@@ -716,7 +716,7 @@
                 <w:noProof/>
                 <w:webHidden/>
               </w:rPr>
-              <w:instrText xml:space="preserve"> PAGEREF _Toc211773783 \h </w:instrText>
+              <w:instrText xml:space="preserve"> PAGEREF _Toc212288604 \h </w:instrText>
             </w:r>
             <w:r>
               <w:rPr>
@@ -758,7 +758,7 @@
               <w:noProof/>
             </w:rPr>
           </w:pPr>
-          <w:hyperlink w:anchor="_Toc211773784" w:history="1">
+          <w:hyperlink w:anchor="_Toc212288605" w:history="1">
             <w:r>
               <w:rPr>
                 <w:rStyle w:val="Hyperlink"/>
@@ -785,7 +785,7 @@
                 <w:noProof/>
                 <w:webHidden/>
               </w:rPr>
-              <w:instrText xml:space="preserve"> PAGEREF _Toc211773784 \h </w:instrText>
+              <w:instrText xml:space="preserve"> PAGEREF _Toc212288605 \h </w:instrText>
             </w:r>
             <w:r>
               <w:rPr>
@@ -827,7 +827,7 @@
               <w:noProof/>
             </w:rPr>
           </w:pPr>
-          <w:hyperlink w:anchor="_Toc211773785" w:history="1">
+          <w:hyperlink w:anchor="_Toc212288606" w:history="1">
             <w:r>
               <w:rPr>
                 <w:rStyle w:val="Hyperlink"/>
@@ -854,7 +854,7 @@
                 <w:noProof/>
                 <w:webHidden/>
               </w:rPr>
-              <w:instrText xml:space="preserve"> PAGEREF _Toc211773785 \h </w:instrText>
+              <w:instrText xml:space="preserve"> PAGEREF _Toc212288606 \h </w:instrText>
             </w:r>
             <w:r>
               <w:rPr>
@@ -893,7 +893,7 @@
               <w:noProof/>
             </w:rPr>
           </w:pPr>
-          <w:hyperlink w:anchor="_Toc211773786" w:history="1">
+          <w:hyperlink w:anchor="_Toc212288607" w:history="1">
             <w:r>
               <w:rPr>
                 <w:rStyle w:val="Hyperlink"/>
@@ -920,7 +920,7 @@
                 <w:noProof/>
                 <w:webHidden/>
               </w:rPr>
-              <w:instrText xml:space="preserve"> PAGEREF _Toc211773786 \h </w:instrText>
+              <w:instrText xml:space="preserve"> PAGEREF _Toc212288607 \h </w:instrText>
             </w:r>
             <w:r>
               <w:rPr>
@@ -962,7 +962,7 @@
               <w:noProof/>
             </w:rPr>
           </w:pPr>
-          <w:hyperlink w:anchor="_Toc211773787" w:history="1">
+          <w:hyperlink w:anchor="_Toc212288608" w:history="1">
             <w:r>
               <w:rPr>
                 <w:rStyle w:val="Hyperlink"/>
@@ -989,7 +989,7 @@
                 <w:noProof/>
                 <w:webHidden/>
               </w:rPr>
-              <w:instrText xml:space="preserve"> PAGEREF _Toc211773787 \h </w:instrText>
+              <w:instrText xml:space="preserve"> PAGEREF _Toc212288608 \h </w:instrText>
             </w:r>
             <w:r>
               <w:rPr>
@@ -1031,7 +1031,7 @@
               <w:noProof/>
             </w:rPr>
           </w:pPr>
-          <w:hyperlink w:anchor="_Toc211773788" w:history="1">
+          <w:hyperlink w:anchor="_Toc212288609" w:history="1">
             <w:r>
               <w:rPr>
                 <w:rStyle w:val="Hyperlink"/>
@@ -1058,7 +1058,7 @@
                 <w:noProof/>
                 <w:webHidden/>
               </w:rPr>
-              <w:instrText xml:space="preserve"> PAGEREF _Toc211773788 \h </w:instrText>
+              <w:instrText xml:space="preserve"> PAGEREF _Toc212288609 \h </w:instrText>
             </w:r>
             <w:r>
               <w:rPr>
@@ -1100,7 +1100,7 @@
               <w:noProof/>
             </w:rPr>
           </w:pPr>
-          <w:hyperlink w:anchor="_Toc211773789" w:history="1">
+          <w:hyperlink w:anchor="_Toc212288610" w:history="1">
             <w:r>
               <w:rPr>
                 <w:rStyle w:val="Hyperlink"/>
@@ -1127,7 +1127,7 @@
                 <w:noProof/>
                 <w:webHidden/>
               </w:rPr>
-              <w:instrText xml:space="preserve"> PAGEREF _Toc211773789 \h </w:instrText>
+              <w:instrText xml:space="preserve"> PAGEREF _Toc212288610 \h </w:instrText>
             </w:r>
             <w:r>
               <w:rPr>
@@ -1169,7 +1169,7 @@
               <w:noProof/>
             </w:rPr>
           </w:pPr>
-          <w:hyperlink w:anchor="_Toc211773790" w:history="1">
+          <w:hyperlink w:anchor="_Toc212288611" w:history="1">
             <w:r>
               <w:rPr>
                 <w:rStyle w:val="Hyperlink"/>
@@ -1196,7 +1196,7 @@
                 <w:noProof/>
                 <w:webHidden/>
               </w:rPr>
-              <w:instrText xml:space="preserve"> PAGEREF _Toc211773790 \h </w:instrText>
+              <w:instrText xml:space="preserve"> PAGEREF _Toc212288611 \h </w:instrText>
             </w:r>
             <w:r>
               <w:rPr>
@@ -1216,7 +1216,7 @@
                 <w:noProof/>
                 <w:webHidden/>
               </w:rPr>
-              <w:t>12</w:t>
+              <w:t>11</w:t>
             </w:r>
             <w:r>
               <w:rPr>
@@ -1238,7 +1238,7 @@
               <w:noProof/>
             </w:rPr>
           </w:pPr>
-          <w:hyperlink w:anchor="_Toc211773791" w:history="1">
+          <w:hyperlink w:anchor="_Toc212288612" w:history="1">
             <w:r>
               <w:rPr>
                 <w:rStyle w:val="Hyperlink"/>
@@ -1265,7 +1265,7 @@
                 <w:noProof/>
                 <w:webHidden/>
               </w:rPr>
-              <w:instrText xml:space="preserve"> PAGEREF _Toc211773791 \h </w:instrText>
+              <w:instrText xml:space="preserve"> PAGEREF _Toc212288612 \h </w:instrText>
             </w:r>
             <w:r>
               <w:rPr>
@@ -1304,7 +1304,7 @@
               <w:noProof/>
             </w:rPr>
           </w:pPr>
-          <w:hyperlink w:anchor="_Toc211773792" w:history="1">
+          <w:hyperlink w:anchor="_Toc212288613" w:history="1">
             <w:r>
               <w:rPr>
                 <w:rStyle w:val="Hyperlink"/>
@@ -1331,7 +1331,7 @@
                 <w:noProof/>
                 <w:webHidden/>
               </w:rPr>
-              <w:instrText xml:space="preserve"> PAGEREF _Toc211773792 \h </w:instrText>
+              <w:instrText xml:space="preserve"> PAGEREF _Toc212288613 \h </w:instrText>
             </w:r>
             <w:r>
               <w:rPr>
@@ -1352,6 +1352,351 @@
                 <w:webHidden/>
               </w:rPr>
               <w:t>13</w:t>
+            </w:r>
+            <w:r>
+              <w:rPr>
+                <w:noProof/>
+                <w:webHidden/>
+              </w:rPr>
+              <w:fldChar w:fldCharType="end"/>
+            </w:r>
+          </w:hyperlink>
+        </w:p>
+        <w:p>
+          <w:pPr>
+            <w:pStyle w:val="TOC3"/>
+            <w:tabs>
+              <w:tab w:val="right" w:leader="dot" w:pos="9350"/>
+            </w:tabs>
+            <w:rPr>
+              <w:rFonts w:eastAsiaTheme="minorEastAsia"/>
+              <w:noProof/>
+            </w:rPr>
+          </w:pPr>
+          <w:hyperlink w:anchor="_Toc212288614" w:history="1">
+            <w:r>
+              <w:rPr>
+                <w:rStyle w:val="Hyperlink"/>
+                <w:noProof/>
+              </w:rPr>
+              <w:t>Intro</w:t>
+            </w:r>
+            <w:r>
+              <w:rPr>
+                <w:noProof/>
+                <w:webHidden/>
+              </w:rPr>
+              <w:tab/>
+            </w:r>
+            <w:r>
+              <w:rPr>
+                <w:noProof/>
+                <w:webHidden/>
+              </w:rPr>
+              <w:fldChar w:fldCharType="begin"/>
+            </w:r>
+            <w:r>
+              <w:rPr>
+                <w:noProof/>
+                <w:webHidden/>
+              </w:rPr>
+              <w:instrText xml:space="preserve"> PAGEREF _Toc212288614 \h </w:instrText>
+            </w:r>
+            <w:r>
+              <w:rPr>
+                <w:noProof/>
+                <w:webHidden/>
+              </w:rPr>
+            </w:r>
+            <w:r>
+              <w:rPr>
+                <w:noProof/>
+                <w:webHidden/>
+              </w:rPr>
+              <w:fldChar w:fldCharType="separate"/>
+            </w:r>
+            <w:r>
+              <w:rPr>
+                <w:noProof/>
+                <w:webHidden/>
+              </w:rPr>
+              <w:t>13</w:t>
+            </w:r>
+            <w:r>
+              <w:rPr>
+                <w:noProof/>
+                <w:webHidden/>
+              </w:rPr>
+              <w:fldChar w:fldCharType="end"/>
+            </w:r>
+          </w:hyperlink>
+        </w:p>
+        <w:p>
+          <w:pPr>
+            <w:pStyle w:val="TOC3"/>
+            <w:tabs>
+              <w:tab w:val="right" w:leader="dot" w:pos="9350"/>
+            </w:tabs>
+            <w:rPr>
+              <w:rFonts w:eastAsiaTheme="minorEastAsia"/>
+              <w:noProof/>
+            </w:rPr>
+          </w:pPr>
+          <w:hyperlink w:anchor="_Toc212288615" w:history="1">
+            <w:r>
+              <w:rPr>
+                <w:rStyle w:val="Hyperlink"/>
+                <w:noProof/>
+              </w:rPr>
+              <w:t>Target acquired</w:t>
+            </w:r>
+            <w:r>
+              <w:rPr>
+                <w:noProof/>
+                <w:webHidden/>
+              </w:rPr>
+              <w:tab/>
+            </w:r>
+            <w:r>
+              <w:rPr>
+                <w:noProof/>
+                <w:webHidden/>
+              </w:rPr>
+              <w:fldChar w:fldCharType="begin"/>
+            </w:r>
+            <w:r>
+              <w:rPr>
+                <w:noProof/>
+                <w:webHidden/>
+              </w:rPr>
+              <w:instrText xml:space="preserve"> PAGEREF _Toc212288615 \h </w:instrText>
+            </w:r>
+            <w:r>
+              <w:rPr>
+                <w:noProof/>
+                <w:webHidden/>
+              </w:rPr>
+            </w:r>
+            <w:r>
+              <w:rPr>
+                <w:noProof/>
+                <w:webHidden/>
+              </w:rPr>
+              <w:fldChar w:fldCharType="separate"/>
+            </w:r>
+            <w:r>
+              <w:rPr>
+                <w:noProof/>
+                <w:webHidden/>
+              </w:rPr>
+              <w:t>15</w:t>
+            </w:r>
+            <w:r>
+              <w:rPr>
+                <w:noProof/>
+                <w:webHidden/>
+              </w:rPr>
+              <w:fldChar w:fldCharType="end"/>
+            </w:r>
+          </w:hyperlink>
+        </w:p>
+        <w:p>
+          <w:pPr>
+            <w:pStyle w:val="TOC3"/>
+            <w:tabs>
+              <w:tab w:val="right" w:leader="dot" w:pos="9350"/>
+            </w:tabs>
+            <w:rPr>
+              <w:rFonts w:eastAsiaTheme="minorEastAsia"/>
+              <w:noProof/>
+            </w:rPr>
+          </w:pPr>
+          <w:hyperlink w:anchor="_Toc212288616" w:history="1">
+            <w:r>
+              <w:rPr>
+                <w:rStyle w:val="Hyperlink"/>
+                <w:noProof/>
+              </w:rPr>
+              <w:t>Plan and preparation</w:t>
+            </w:r>
+            <w:r>
+              <w:rPr>
+                <w:noProof/>
+                <w:webHidden/>
+              </w:rPr>
+              <w:tab/>
+            </w:r>
+            <w:r>
+              <w:rPr>
+                <w:noProof/>
+                <w:webHidden/>
+              </w:rPr>
+              <w:fldChar w:fldCharType="begin"/>
+            </w:r>
+            <w:r>
+              <w:rPr>
+                <w:noProof/>
+                <w:webHidden/>
+              </w:rPr>
+              <w:instrText xml:space="preserve"> PAGEREF _Toc212288616 \h </w:instrText>
+            </w:r>
+            <w:r>
+              <w:rPr>
+                <w:noProof/>
+                <w:webHidden/>
+              </w:rPr>
+            </w:r>
+            <w:r>
+              <w:rPr>
+                <w:noProof/>
+                <w:webHidden/>
+              </w:rPr>
+              <w:fldChar w:fldCharType="separate"/>
+            </w:r>
+            <w:r>
+              <w:rPr>
+                <w:noProof/>
+                <w:webHidden/>
+              </w:rPr>
+              <w:t>18</w:t>
+            </w:r>
+            <w:r>
+              <w:rPr>
+                <w:noProof/>
+                <w:webHidden/>
+              </w:rPr>
+              <w:fldChar w:fldCharType="end"/>
+            </w:r>
+          </w:hyperlink>
+        </w:p>
+        <w:p>
+          <w:pPr>
+            <w:pStyle w:val="TOC3"/>
+            <w:tabs>
+              <w:tab w:val="right" w:leader="dot" w:pos="9350"/>
+            </w:tabs>
+            <w:rPr>
+              <w:rFonts w:eastAsiaTheme="minorEastAsia"/>
+              <w:noProof/>
+            </w:rPr>
+          </w:pPr>
+          <w:hyperlink w:anchor="_Toc212288617" w:history="1">
+            <w:r>
+              <w:rPr>
+                <w:rStyle w:val="Hyperlink"/>
+                <w:noProof/>
+              </w:rPr>
+              <w:t>Execution</w:t>
+            </w:r>
+            <w:r>
+              <w:rPr>
+                <w:noProof/>
+                <w:webHidden/>
+              </w:rPr>
+              <w:tab/>
+            </w:r>
+            <w:r>
+              <w:rPr>
+                <w:noProof/>
+                <w:webHidden/>
+              </w:rPr>
+              <w:fldChar w:fldCharType="begin"/>
+            </w:r>
+            <w:r>
+              <w:rPr>
+                <w:noProof/>
+                <w:webHidden/>
+              </w:rPr>
+              <w:instrText xml:space="preserve"> PAGEREF _Toc212288617 \h </w:instrText>
+            </w:r>
+            <w:r>
+              <w:rPr>
+                <w:noProof/>
+                <w:webHidden/>
+              </w:rPr>
+            </w:r>
+            <w:r>
+              <w:rPr>
+                <w:noProof/>
+                <w:webHidden/>
+              </w:rPr>
+              <w:fldChar w:fldCharType="separate"/>
+            </w:r>
+            <w:r>
+              <w:rPr>
+                <w:noProof/>
+                <w:webHidden/>
+              </w:rPr>
+              <w:t>18</w:t>
+            </w:r>
+            <w:r>
+              <w:rPr>
+                <w:noProof/>
+                <w:webHidden/>
+              </w:rPr>
+              <w:fldChar w:fldCharType="end"/>
+            </w:r>
+          </w:hyperlink>
+        </w:p>
+        <w:p>
+          <w:pPr>
+            <w:pStyle w:val="TOC3"/>
+            <w:tabs>
+              <w:tab w:val="right" w:leader="dot" w:pos="9350"/>
+            </w:tabs>
+            <w:rPr>
+              <w:rFonts w:eastAsiaTheme="minorEastAsia"/>
+              <w:noProof/>
+            </w:rPr>
+          </w:pPr>
+          <w:hyperlink w:anchor="_Toc212288618" w:history="1">
+            <w:r>
+              <w:rPr>
+                <w:rStyle w:val="Hyperlink"/>
+                <w:noProof/>
+              </w:rPr>
+              <w:t>Aftermath</w:t>
+            </w:r>
+            <w:r>
+              <w:rPr>
+                <w:noProof/>
+                <w:webHidden/>
+              </w:rPr>
+              <w:tab/>
+            </w:r>
+            <w:r>
+              <w:rPr>
+                <w:noProof/>
+                <w:webHidden/>
+              </w:rPr>
+              <w:fldChar w:fldCharType="begin"/>
+            </w:r>
+            <w:r>
+              <w:rPr>
+                <w:noProof/>
+                <w:webHidden/>
+              </w:rPr>
+              <w:instrText xml:space="preserve"> PAGEREF _Toc212288618 \h </w:instrText>
+            </w:r>
+            <w:r>
+              <w:rPr>
+                <w:noProof/>
+                <w:webHidden/>
+              </w:rPr>
+            </w:r>
+            <w:r>
+              <w:rPr>
+                <w:noProof/>
+                <w:webHidden/>
+              </w:rPr>
+              <w:fldChar w:fldCharType="separate"/>
+            </w:r>
+            <w:r>
+              <w:rPr>
+                <w:noProof/>
+                <w:webHidden/>
+              </w:rPr>
+              <w:t>18</w:t>
             </w:r>
             <w:r>
               <w:rPr>
@@ -1378,8 +1723,9 @@
       <w:pPr>
         <w:pStyle w:val="Heading2"/>
       </w:pPr>
-      <w:bookmarkStart w:id="0" w:name="_Toc211773774"/>
-      <w:r>
+      <w:bookmarkStart w:id="0" w:name="_Toc212288595"/>
+      <w:r>
+        <w:lastRenderedPageBreak/>
         <w:t>Problems with the story</w:t>
       </w:r>
       <w:bookmarkEnd w:id="0"/>
@@ -1388,7 +1734,7 @@
       <w:pPr>
         <w:pStyle w:val="Heading2"/>
       </w:pPr>
-      <w:bookmarkStart w:id="1" w:name="_Toc211773775"/>
+      <w:bookmarkStart w:id="1" w:name="_Toc212288596"/>
       <w:r>
         <w:t>Themes</w:t>
       </w:r>
@@ -1466,7 +1812,6 @@
         </w:numPr>
       </w:pPr>
       <w:r>
-        <w:lastRenderedPageBreak/>
         <w:t>Social network</w:t>
       </w:r>
       <w:r>
@@ -1552,7 +1897,7 @@
       <w:pPr>
         <w:pStyle w:val="Heading2"/>
       </w:pPr>
-      <w:bookmarkStart w:id="2" w:name="_Toc211773776"/>
+      <w:bookmarkStart w:id="2" w:name="_Toc212288597"/>
       <w:r>
         <w:t>Inspirations for story</w:t>
       </w:r>
@@ -1611,7 +1956,7 @@
         <w:pStyle w:val="Heading2"/>
       </w:pPr>
       <w:bookmarkStart w:id="3" w:name="_Characters"/>
-      <w:bookmarkStart w:id="4" w:name="_Toc211773777"/>
+      <w:bookmarkStart w:id="4" w:name="_Toc212288598"/>
       <w:bookmarkEnd w:id="3"/>
       <w:r>
         <w:t>Characters</w:t>
@@ -1626,7 +1971,7 @@
         <w:pStyle w:val="Heading3"/>
         <w:ind w:left="720"/>
       </w:pPr>
-      <w:bookmarkStart w:id="5" w:name="_Toc211773778"/>
+      <w:bookmarkStart w:id="5" w:name="_Toc212288599"/>
       <w:proofErr w:type="spellStart"/>
       <w:r>
         <w:t>Main_hero</w:t>
@@ -1788,6 +2133,7 @@
         </w:numPr>
       </w:pPr>
       <w:r>
+        <w:lastRenderedPageBreak/>
         <w:t>Tend to overthink before acting</w:t>
       </w:r>
     </w:p>
@@ -1925,7 +2271,6 @@
         </w:numPr>
       </w:pPr>
       <w:r>
-        <w:lastRenderedPageBreak/>
         <w:t>Gamer</w:t>
       </w:r>
     </w:p>
@@ -2193,6 +2538,7 @@
         </w:numPr>
       </w:pPr>
       <w:r>
+        <w:lastRenderedPageBreak/>
         <w:t xml:space="preserve">In the end </w:t>
       </w:r>
       <w:proofErr w:type="spellStart"/>
@@ -2292,7 +2638,6 @@
         </w:numPr>
       </w:pPr>
       <w:r>
-        <w:lastRenderedPageBreak/>
         <w:t>Plan</w:t>
       </w:r>
     </w:p>
@@ -2520,7 +2865,7 @@
         <w:pStyle w:val="Heading3"/>
         <w:ind w:left="720"/>
       </w:pPr>
-      <w:bookmarkStart w:id="6" w:name="_Toc211773779"/>
+      <w:bookmarkStart w:id="6" w:name="_Toc212288600"/>
       <w:r>
         <w:t>N1h1l</w:t>
       </w:r>
@@ -2578,6 +2923,7 @@
         </w:numPr>
       </w:pPr>
       <w:r>
+        <w:lastRenderedPageBreak/>
         <w:t>Traits</w:t>
       </w:r>
     </w:p>
@@ -2734,7 +3080,6 @@
         </w:numPr>
       </w:pPr>
       <w:r>
-        <w:lastRenderedPageBreak/>
         <w:t>Thinks that whoever allows themselves to be tricked is weak</w:t>
       </w:r>
     </w:p>
@@ -3016,7 +3361,11 @@
         <w:t>return ownership to the admin</w:t>
       </w:r>
       <w:r>
-        <w:t>. He calls them hypocrites because they hated all this “fakeness” but ended up becoming “fake” too</w:t>
+        <w:t xml:space="preserve">. He calls them hypocrites because </w:t>
+      </w:r>
+      <w:r>
+        <w:lastRenderedPageBreak/>
+        <w:t>they hated all this “fakeness” but ended up becoming “fake” too</w:t>
       </w:r>
       <w:r>
         <w:t xml:space="preserve"> and because they actively participated in all that, but now they are taking the high road</w:t>
@@ -3115,9 +3464,8 @@
         <w:pStyle w:val="Heading3"/>
         <w:ind w:left="720"/>
       </w:pPr>
-      <w:bookmarkStart w:id="8" w:name="_Toc211773780"/>
-      <w:r>
-        <w:lastRenderedPageBreak/>
+      <w:bookmarkStart w:id="8" w:name="_Toc212288601"/>
+      <w:r>
         <w:t>Fidus</w:t>
       </w:r>
       <w:bookmarkEnd w:id="8"/>
@@ -3422,7 +3770,14 @@
         <w:rPr>
           <w:lang w:val="en-AU"/>
         </w:rPr>
-        <w:t xml:space="preserve">e tries to talk his friends out of using it, but n1h1l counters him, saying that burying </w:t>
+        <w:t xml:space="preserve">e tries to talk his friends out of using it, but n1h1l counters him, </w:t>
+      </w:r>
+      <w:r>
+        <w:rPr>
+          <w:lang w:val="en-AU"/>
+        </w:rPr>
+        <w:lastRenderedPageBreak/>
+        <w:t xml:space="preserve">saying that burying </w:t>
       </w:r>
       <w:proofErr w:type="spellStart"/>
       <w:r>
@@ -3560,7 +3915,6 @@
         </w:numPr>
       </w:pPr>
       <w:r>
-        <w:lastRenderedPageBreak/>
         <w:t xml:space="preserve">After attack </w:t>
       </w:r>
       <w:proofErr w:type="spellStart"/>
@@ -3698,7 +4052,7 @@
         <w:pStyle w:val="Heading3"/>
         <w:ind w:left="720"/>
       </w:pPr>
-      <w:bookmarkStart w:id="9" w:name="_Toc211773781"/>
+      <w:bookmarkStart w:id="9" w:name="_Toc212288602"/>
       <w:r>
         <w:t xml:space="preserve">The Forum as </w:t>
       </w:r>
@@ -3830,6 +4184,7 @@
         </w:numPr>
       </w:pPr>
       <w:r>
+        <w:lastRenderedPageBreak/>
         <w:t>4chan</w:t>
       </w:r>
     </w:p>
@@ -3838,7 +4193,7 @@
         <w:pStyle w:val="Heading3"/>
         <w:ind w:left="720"/>
       </w:pPr>
-      <w:bookmarkStart w:id="10" w:name="_Toc211773782"/>
+      <w:bookmarkStart w:id="10" w:name="_Toc212288603"/>
       <w:r>
         <w:t>N1h1l_ta1k1n6</w:t>
       </w:r>
@@ -3934,7 +4289,6 @@
         </w:numPr>
       </w:pPr>
       <w:r>
-        <w:lastRenderedPageBreak/>
         <w:t>Pretty much a place for n1h1l to express himself</w:t>
       </w:r>
     </w:p>
@@ -4018,7 +4372,7 @@
         <w:pStyle w:val="Heading3"/>
         <w:ind w:left="720"/>
       </w:pPr>
-      <w:bookmarkStart w:id="11" w:name="_Toc211773783"/>
+      <w:bookmarkStart w:id="11" w:name="_Toc212288604"/>
       <w:r>
         <w:t>Player as imaginary friend</w:t>
       </w:r>
@@ -4181,9 +4535,10 @@
         <w:pStyle w:val="Heading3"/>
         <w:ind w:left="720"/>
       </w:pPr>
-      <w:bookmarkStart w:id="12" w:name="_Toc211773784"/>
-      <w:proofErr w:type="spellStart"/>
-      <w:r>
+      <w:bookmarkStart w:id="12" w:name="_Toc212288605"/>
+      <w:proofErr w:type="spellStart"/>
+      <w:r>
+        <w:lastRenderedPageBreak/>
         <w:t>Yourlifemoments</w:t>
       </w:r>
       <w:bookmarkEnd w:id="12"/>
@@ -4278,7 +4633,6 @@
         </w:numPr>
       </w:pPr>
       <w:r>
-        <w:lastRenderedPageBreak/>
         <w:t>Arc</w:t>
       </w:r>
     </w:p>
@@ -4369,7 +4723,7 @@
       <w:pPr>
         <w:pStyle w:val="Heading3"/>
       </w:pPr>
-      <w:bookmarkStart w:id="13" w:name="_Toc211773785"/>
+      <w:bookmarkStart w:id="13" w:name="_Toc212288606"/>
       <w:r>
         <w:t>Sillygoose228</w:t>
       </w:r>
@@ -4531,8 +4885,9 @@
       <w:pPr>
         <w:pStyle w:val="Heading2"/>
       </w:pPr>
-      <w:bookmarkStart w:id="14" w:name="_Toc211773786"/>
-      <w:r>
+      <w:bookmarkStart w:id="14" w:name="_Toc212288607"/>
+      <w:r>
+        <w:lastRenderedPageBreak/>
         <w:t>Events outline</w:t>
       </w:r>
       <w:bookmarkEnd w:id="14"/>
@@ -4541,7 +4896,7 @@
       <w:pPr>
         <w:pStyle w:val="Heading3"/>
       </w:pPr>
-      <w:bookmarkStart w:id="15" w:name="_Toc211773787"/>
+      <w:bookmarkStart w:id="15" w:name="_Toc212288608"/>
       <w:r>
         <w:t>Intro</w:t>
       </w:r>
@@ -4672,7 +5027,6 @@
         </w:numPr>
       </w:pPr>
       <w:r>
-        <w:lastRenderedPageBreak/>
         <w:t xml:space="preserve">N1h1l mocks </w:t>
       </w:r>
       <w:proofErr w:type="spellStart"/>
@@ -4815,7 +5169,7 @@
       <w:pPr>
         <w:pStyle w:val="Heading3"/>
       </w:pPr>
-      <w:bookmarkStart w:id="16" w:name="_Toc211773788"/>
+      <w:bookmarkStart w:id="16" w:name="_Toc212288609"/>
       <w:r>
         <w:t>Target acquired</w:t>
       </w:r>
@@ -5010,7 +5364,14 @@
         <w:rPr>
           <w:lang w:val="en-AU"/>
         </w:rPr>
-        <w:t xml:space="preserve"> subforum. N1h1l suggests, they could try to take over the sub this way, by stealing his account.</w:t>
+        <w:t xml:space="preserve"> </w:t>
+      </w:r>
+      <w:r>
+        <w:rPr>
+          <w:lang w:val="en-AU"/>
+        </w:rPr>
+        <w:lastRenderedPageBreak/>
+        <w:t>subforum. N1h1l suggests, they could try to take over the sub this way, by stealing his account.</w:t>
       </w:r>
     </w:p>
     <w:p>
@@ -5166,14 +5527,7 @@
         <w:rPr>
           <w:lang w:val="en-AU"/>
         </w:rPr>
-        <w:t xml:space="preserve"> he proves to himself that all </w:t>
-      </w:r>
-      <w:r>
-        <w:rPr>
-          <w:lang w:val="en-AU"/>
-        </w:rPr>
-        <w:lastRenderedPageBreak/>
-        <w:t>they do here is trying to make life of people not like them look bad in comparison. Fidus is not so convinced, but he stopped arguing. He still wants no part in it.</w:t>
+        <w:t xml:space="preserve"> he proves to himself that all they do here is trying to make life of people not like them look bad in comparison. Fidus is not so convinced, but he stopped arguing. He still wants no part in it.</w:t>
       </w:r>
       <w:r>
         <w:rPr>
@@ -5200,7 +5554,7 @@
       <w:pPr>
         <w:pStyle w:val="Heading3"/>
       </w:pPr>
-      <w:bookmarkStart w:id="17" w:name="_Toc211773789"/>
+      <w:bookmarkStart w:id="17" w:name="_Toc212288610"/>
       <w:r>
         <w:t>Plan and preparation</w:t>
       </w:r>
@@ -5294,15 +5648,7 @@
       </w:r>
       <w:proofErr w:type="spellEnd"/>
       <w:r>
-        <w:t xml:space="preserve"> will take over the account. N1h1l starts acting like he is a resistance leader or some shit and wants to put his name in spam posts, but </w:t>
-      </w:r>
-      <w:proofErr w:type="spellStart"/>
-      <w:r>
-        <w:t>main_hero</w:t>
-      </w:r>
-      <w:proofErr w:type="spellEnd"/>
-      <w:r>
-        <w:t xml:space="preserve"> tells him no, because it will attract too much attention to him and he might end up in trouble.</w:t>
+        <w:t xml:space="preserve"> will take over the account. </w:t>
       </w:r>
     </w:p>
     <w:p>
@@ -5340,7 +5686,7 @@
         <w:t xml:space="preserve">. From the post activity he gathers that </w:t>
       </w:r>
       <w:r>
-        <w:t>admin is in the same time zone as him and most likely studies art, which makes him a good target.</w:t>
+        <w:t>admin is in the same time zone as him, which makes him a good target.</w:t>
       </w:r>
     </w:p>
     <w:p>
@@ -5376,33 +5722,42 @@
       </w:r>
       <w:proofErr w:type="gramEnd"/>
       <w:r>
-        <w:t xml:space="preserve"> it, says he is living for this shit. After he is done, he starts a server on his machine and tests it. Also sends a link to n1h1l to show him how does it </w:t>
+        <w:t xml:space="preserve"> it, says he is living for this shit. </w:t>
+      </w:r>
+      <w:r>
+        <w:t xml:space="preserve">N1h1l says it looks </w:t>
       </w:r>
       <w:proofErr w:type="gramStart"/>
       <w:r>
-        <w:t>work</w:t>
+        <w:t>awesome</w:t>
       </w:r>
       <w:proofErr w:type="gramEnd"/>
       <w:r>
-        <w:t>.</w:t>
-      </w:r>
-      <w:r>
-        <w:t xml:space="preserve"> N1h1l says it looks </w:t>
+        <w:t xml:space="preserve"> and he is ready with his followers to spam on command. </w:t>
+      </w:r>
+      <w:r>
+        <w:t xml:space="preserve">N1h1l starts acting like he is a resistance leader or some shit and wants to put his name in spam posts, but </w:t>
+      </w:r>
+      <w:proofErr w:type="spellStart"/>
+      <w:r>
+        <w:t>main_hero</w:t>
+      </w:r>
+      <w:proofErr w:type="spellEnd"/>
+      <w:r>
+        <w:t xml:space="preserve"> tells him no, because it will attract too much attention to him and he might end up in trouble.</w:t>
+      </w:r>
+      <w:r>
+        <w:t xml:space="preserve"> </w:t>
+      </w:r>
+      <w:r>
+        <w:t xml:space="preserve">Fidus says that they </w:t>
       </w:r>
       <w:proofErr w:type="gramStart"/>
       <w:r>
-        <w:t>awesome</w:t>
+        <w:t>all</w:t>
       </w:r>
       <w:proofErr w:type="gramEnd"/>
       <w:r>
-        <w:t xml:space="preserve"> and he is ready with his followers to spam on command. Fidus says that they </w:t>
-      </w:r>
-      <w:proofErr w:type="gramStart"/>
-      <w:r>
-        <w:t>all</w:t>
-      </w:r>
-      <w:proofErr w:type="gramEnd"/>
-      <w:r>
         <w:t xml:space="preserve"> </w:t>
       </w:r>
       <w:proofErr w:type="spellStart"/>
@@ -5429,7 +5784,7 @@
       <w:pPr>
         <w:pStyle w:val="Heading3"/>
       </w:pPr>
-      <w:bookmarkStart w:id="18" w:name="_Toc211773790"/>
+      <w:bookmarkStart w:id="18" w:name="_Toc212288611"/>
       <w:r>
         <w:t>Execution</w:t>
       </w:r>
@@ -5464,7 +5819,11 @@
         <w:t>nervous but</w:t>
       </w:r>
       <w:r>
-        <w:t xml:space="preserve"> gets himself together and sends a link to the fake post to the sillygoose228</w:t>
+        <w:t xml:space="preserve"> gets himself together and sends a link to the fake post to </w:t>
+      </w:r>
+      <w:r>
+        <w:lastRenderedPageBreak/>
+        <w:t>the sillygoose228</w:t>
       </w:r>
       <w:r>
         <w:t xml:space="preserve"> and </w:t>
@@ -5561,7 +5920,6 @@
         </w:numPr>
       </w:pPr>
       <w:r>
-        <w:lastRenderedPageBreak/>
         <w:t xml:space="preserve">Fidus texts in </w:t>
       </w:r>
       <w:proofErr w:type="spellStart"/>
@@ -5680,7 +6038,7 @@
       <w:pPr>
         <w:pStyle w:val="Heading3"/>
       </w:pPr>
-      <w:bookmarkStart w:id="19" w:name="_Toc211773791"/>
+      <w:bookmarkStart w:id="19" w:name="_Toc212288612"/>
       <w:r>
         <w:t>Aftermath</w:t>
       </w:r>
@@ -5861,7 +6219,11 @@
         <w:t>he quickly realized that he is jealous of them</w:t>
       </w:r>
       <w:r>
-        <w:t xml:space="preserve">, because most of them have wives, careers and generally living successful lives. Fidus realized that “normal” life </w:t>
+        <w:t xml:space="preserve">, because most of them have wives, careers and </w:t>
+      </w:r>
+      <w:r>
+        <w:lastRenderedPageBreak/>
+        <w:t xml:space="preserve">generally living successful lives. Fidus realized that “normal” life </w:t>
       </w:r>
       <w:proofErr w:type="spellStart"/>
       <w:r>
@@ -5947,11 +6309,7 @@
       </w:r>
       <w:proofErr w:type="spellEnd"/>
       <w:r>
-        <w:t xml:space="preserve">. </w:t>
-      </w:r>
-      <w:r>
-        <w:lastRenderedPageBreak/>
-        <w:t xml:space="preserve">Fidus and </w:t>
+        <w:t xml:space="preserve">. Fidus and </w:t>
       </w:r>
       <w:proofErr w:type="spellStart"/>
       <w:r>
@@ -6019,7 +6377,7 @@
       <w:pPr>
         <w:pStyle w:val="Heading2"/>
       </w:pPr>
-      <w:bookmarkStart w:id="20" w:name="_Toc211773792"/>
+      <w:bookmarkStart w:id="20" w:name="_Toc212288613"/>
       <w:r>
         <w:t>Story</w:t>
       </w:r>
@@ -6032,9 +6390,11 @@
       <w:pPr>
         <w:pStyle w:val="Heading3"/>
       </w:pPr>
+      <w:bookmarkStart w:id="21" w:name="_Toc212288614"/>
       <w:r>
         <w:t>Intro</w:t>
       </w:r>
+      <w:bookmarkEnd w:id="21"/>
     </w:p>
     <w:p>
       <w:r>
@@ -6172,6 +6532,7 @@
     </w:p>
     <w:p>
       <w:r>
+        <w:lastRenderedPageBreak/>
         <w:t>(User gets redirected to register page. He creates a nickname for himself)</w:t>
       </w:r>
     </w:p>
@@ -6245,160 +6606,603 @@
     </w:p>
     <w:p>
       <w:r>
+        <w:t>Fidus: fuck, I think, she really might be the one</w:t>
+      </w:r>
+    </w:p>
+    <w:p>
+      <w:r>
+        <w:t xml:space="preserve">Yeah, so that’s </w:t>
+      </w:r>
+      <w:proofErr w:type="spellStart"/>
+      <w:r>
+        <w:t>fidus</w:t>
+      </w:r>
+      <w:proofErr w:type="spellEnd"/>
+      <w:r>
+        <w:t xml:space="preserve"> for you. He is </w:t>
+      </w:r>
+      <w:proofErr w:type="gramStart"/>
+      <w:r>
+        <w:t>actually a</w:t>
+      </w:r>
+      <w:proofErr w:type="gramEnd"/>
+      <w:r>
+        <w:t xml:space="preserve"> good guy, </w:t>
+      </w:r>
+      <w:r>
+        <w:t xml:space="preserve">sometimes acts like our mummy a little </w:t>
+      </w:r>
+      <w:r>
+        <w:t xml:space="preserve">and tries to read lectures to us, </w:t>
+      </w:r>
+      <w:r>
+        <w:t xml:space="preserve">but yeah, he is good. He is only one who is employed in our cohort. But holy shit, when it comes to dating, dude’s a nightmare. I mean he had like 4 or 5 relationships this year alone, bro is changing them like gloves. I’m not exactly </w:t>
+      </w:r>
+      <w:r>
+        <w:t xml:space="preserve">sure </w:t>
+      </w:r>
+      <w:r>
+        <w:t>what his problems are, but I hope it’s not ED, u know.</w:t>
+      </w:r>
+    </w:p>
+    <w:p>
+      <w:r>
+        <w:t xml:space="preserve">N1h1l: remind me, is that tall blond one, or ginger midget? </w:t>
+      </w:r>
+      <w:proofErr w:type="spellStart"/>
+      <w:r>
+        <w:t>cuz</w:t>
+      </w:r>
+      <w:proofErr w:type="spellEnd"/>
+      <w:r>
+        <w:t>, I can’t keep up with them all</w:t>
+      </w:r>
+    </w:p>
+    <w:p>
+      <w:r>
+        <w:t>Oh,</w:t>
+      </w:r>
+      <w:r>
+        <w:t xml:space="preserve"> an</w:t>
+      </w:r>
+      <w:r>
+        <w:t>d that’s n1h1l. He is a fun, chronically online guy, but sometimes he is just</w:t>
+      </w:r>
+      <w:r>
+        <w:t xml:space="preserve"> so</w:t>
+      </w:r>
+      <w:r>
+        <w:t xml:space="preserve"> full of himself. I mean, dude has an entire </w:t>
+      </w:r>
+      <w:r>
+        <w:t>subforum dedicated to himself</w:t>
+      </w:r>
+      <w:r>
+        <w:t xml:space="preserve"> called n1h1l_ta1k1n6</w:t>
+      </w:r>
+      <w:r>
+        <w:t>, how much more narcissistic can u get</w:t>
+      </w:r>
+      <w:r>
+        <w:t>,</w:t>
+      </w:r>
+      <w:r>
+        <w:t xml:space="preserve"> honestly.</w:t>
+      </w:r>
+    </w:p>
+    <w:p>
+      <w:r>
+        <w:t xml:space="preserve">Fidus: </w:t>
+      </w:r>
+      <w:proofErr w:type="gramStart"/>
+      <w:r>
+        <w:t>oh</w:t>
+      </w:r>
+      <w:proofErr w:type="gramEnd"/>
+      <w:r>
+        <w:t xml:space="preserve"> fuck off, “ginger midget”? Yeah, no wonder u r dying bitchless bro</w:t>
+      </w:r>
+    </w:p>
+    <w:p>
+      <w:r>
+        <w:t>N1h1l: at least I know it and accept it, man, u probably should do the same</w:t>
+      </w:r>
+    </w:p>
+    <w:p>
+      <w:r>
+        <w:t xml:space="preserve">Fidus: u just envy me, because there is someone who </w:t>
+      </w:r>
+      <w:proofErr w:type="gramStart"/>
+      <w:r>
+        <w:t xml:space="preserve">actually </w:t>
+      </w:r>
+      <w:r>
+        <w:t>likes</w:t>
+      </w:r>
+      <w:proofErr w:type="gramEnd"/>
+      <w:r>
+        <w:t xml:space="preserve"> me, except mom</w:t>
+      </w:r>
+    </w:p>
+    <w:p>
+      <w:r>
+        <w:t xml:space="preserve">N1h1l: oh yeah, can’t wait to deal with </w:t>
+      </w:r>
+      <w:proofErr w:type="spellStart"/>
+      <w:r>
+        <w:t>ur</w:t>
+      </w:r>
+      <w:proofErr w:type="spellEnd"/>
+      <w:r>
+        <w:t xml:space="preserve"> mental breakdown because of the </w:t>
+      </w:r>
+      <w:r>
+        <w:t>breakup</w:t>
+      </w:r>
+      <w:r>
+        <w:t xml:space="preserve"> 3 days from now. And </w:t>
+      </w:r>
+      <w:proofErr w:type="spellStart"/>
+      <w:r>
+        <w:t>ur</w:t>
+      </w:r>
+      <w:proofErr w:type="spellEnd"/>
+      <w:r>
+        <w:t xml:space="preserve"> mom </w:t>
+      </w:r>
+      <w:r>
+        <w:t>likes</w:t>
+      </w:r>
+      <w:r>
+        <w:t xml:space="preserve"> me too </w:t>
+      </w:r>
+      <w:proofErr w:type="spellStart"/>
+      <w:r>
+        <w:t>dw</w:t>
+      </w:r>
+      <w:proofErr w:type="spellEnd"/>
+    </w:p>
+    <w:p>
+      <w:r>
+        <w:t>Fidus: gargle my balls</w:t>
+      </w:r>
+    </w:p>
+    <w:p>
+      <w:proofErr w:type="spellStart"/>
+      <w:r>
+        <w:t>Main_hero</w:t>
+      </w:r>
+      <w:proofErr w:type="spellEnd"/>
+      <w:r>
+        <w:t xml:space="preserve">: nah, but </w:t>
+      </w:r>
+      <w:proofErr w:type="spellStart"/>
+      <w:r>
+        <w:t>fr</w:t>
+      </w:r>
+      <w:proofErr w:type="spellEnd"/>
+      <w:r>
+        <w:t xml:space="preserve">, we can’t help but notice a pattern. Why do u start dating, if u know there is no future and </w:t>
+      </w:r>
+      <w:proofErr w:type="spellStart"/>
+      <w:r>
+        <w:t>u’ll</w:t>
+      </w:r>
+      <w:proofErr w:type="spellEnd"/>
+      <w:r>
+        <w:t xml:space="preserve"> probably split up 2 months later? wtf is the point</w:t>
+      </w:r>
+    </w:p>
+    <w:p>
+      <w:r>
+        <w:t>Fidus: idk</w:t>
+      </w:r>
+    </w:p>
+    <w:p>
+      <w:r>
+        <w:t>N1h1l: he’s just getting peer pressured</w:t>
+      </w:r>
+    </w:p>
+    <w:p>
+      <w:r>
+        <w:t>Fidus: I mean, maybe? Idk, I feel like</w:t>
+      </w:r>
+      <w:r>
+        <w:t xml:space="preserve"> my life is scripted or </w:t>
+      </w:r>
+      <w:proofErr w:type="spellStart"/>
+      <w:r>
+        <w:t>smth</w:t>
+      </w:r>
+      <w:proofErr w:type="spellEnd"/>
+      <w:r>
+        <w:t>, I go to work, do some stupid ass tasks and go back home</w:t>
+      </w:r>
+    </w:p>
+    <w:p>
+      <w:r>
         <w:lastRenderedPageBreak/>
-        <w:t>Fidus: fuck, I think, she really might be the one</w:t>
-      </w:r>
-    </w:p>
-    <w:p>
-      <w:r>
-        <w:t xml:space="preserve">Yeah, so that’s </w:t>
-      </w:r>
-      <w:proofErr w:type="spellStart"/>
-      <w:r>
-        <w:t>fidus</w:t>
-      </w:r>
-      <w:proofErr w:type="spellEnd"/>
-      <w:r>
-        <w:t xml:space="preserve"> for you. He is </w:t>
+        <w:t>Fidus: I feel something real to this g</w:t>
+      </w:r>
+      <w:r>
+        <w:t>irl</w:t>
+      </w:r>
+      <w:r>
+        <w:t xml:space="preserve">, but fuck, at the same time </w:t>
+      </w:r>
+      <w:r>
+        <w:t xml:space="preserve">I feel like it’s not my choice, like </w:t>
+      </w:r>
+      <w:proofErr w:type="spellStart"/>
+      <w:r>
+        <w:t>im</w:t>
+      </w:r>
+      <w:proofErr w:type="spellEnd"/>
+      <w:r>
+        <w:t xml:space="preserve"> expected to date someone</w:t>
+      </w:r>
+    </w:p>
+    <w:p>
+      <w:r>
+        <w:t xml:space="preserve">Fidus: </w:t>
+      </w:r>
+      <w:proofErr w:type="spellStart"/>
+      <w:r>
+        <w:t>cuz</w:t>
+      </w:r>
+      <w:proofErr w:type="spellEnd"/>
+      <w:r>
+        <w:t xml:space="preserve"> of that </w:t>
+      </w:r>
+      <w:proofErr w:type="spellStart"/>
+      <w:r>
+        <w:t>im</w:t>
+      </w:r>
+      <w:proofErr w:type="spellEnd"/>
+      <w:r>
+        <w:t xml:space="preserve"> afraid that my relationship will become fake and I don’t </w:t>
+      </w:r>
+      <w:proofErr w:type="spellStart"/>
+      <w:r>
+        <w:t>wanna</w:t>
+      </w:r>
+      <w:proofErr w:type="spellEnd"/>
+      <w:r>
+        <w:t xml:space="preserve"> that and split</w:t>
+      </w:r>
+    </w:p>
+    <w:p>
+      <w:r>
+        <w:t xml:space="preserve">Yeah, I </w:t>
+      </w:r>
+      <w:proofErr w:type="spellStart"/>
+      <w:r>
+        <w:t>kinda</w:t>
+      </w:r>
+      <w:proofErr w:type="spellEnd"/>
+      <w:r>
+        <w:t xml:space="preserve"> get that. I mean, who wants a person right next to him who hides the real emotions under smiles</w:t>
+      </w:r>
+      <w:r>
+        <w:t>, real life under insta posts</w:t>
+      </w:r>
+      <w:r>
+        <w:t xml:space="preserve">? </w:t>
+      </w:r>
+      <w:r>
+        <w:t xml:space="preserve">Every interaction </w:t>
+      </w:r>
+      <w:r>
+        <w:t xml:space="preserve">would </w:t>
+      </w:r>
+      <w:r>
+        <w:t>feel like an exchange between two highly polished masks</w:t>
+      </w:r>
+      <w:r>
+        <w:t xml:space="preserve">. </w:t>
+      </w:r>
+      <w:r>
+        <w:t>That makes sense. I don’t even try to form relationships with people</w:t>
+      </w:r>
+      <w:r>
+        <w:t xml:space="preserve"> in real life</w:t>
+      </w:r>
+      <w:r>
+        <w:t>,</w:t>
+      </w:r>
+      <w:r>
+        <w:t xml:space="preserve"> because what the fucking point of investing time, emotions and attention if everything that people show to u is a façade?</w:t>
+      </w:r>
+      <w:r>
+        <w:t xml:space="preserve"> </w:t>
+      </w:r>
+      <w:r>
+        <w:t xml:space="preserve">I’m just left </w:t>
+      </w:r>
+      <w:r>
+        <w:t>wondering</w:t>
+      </w:r>
+      <w:r>
+        <w:t xml:space="preserve"> what my other options are. </w:t>
+      </w:r>
+      <w:r>
+        <w:t xml:space="preserve">Either be fake or live like I do </w:t>
+      </w:r>
+      <w:proofErr w:type="spellStart"/>
+      <w:r>
+        <w:t>rn</w:t>
+      </w:r>
+      <w:proofErr w:type="spellEnd"/>
+      <w:r>
+        <w:t>, which is…ok…</w:t>
+      </w:r>
+      <w:r>
+        <w:t xml:space="preserve">kind of… </w:t>
+      </w:r>
+      <w:r>
+        <w:t>I mean, I am fine</w:t>
+      </w:r>
+      <w:r>
+        <w:t xml:space="preserve"> I suppose</w:t>
+      </w:r>
+      <w:r>
+        <w:t>, I have just enough socialization, just enough friends. I guess, I’m just not happy.</w:t>
+      </w:r>
+    </w:p>
+    <w:p>
+      <w:proofErr w:type="spellStart"/>
+      <w:r>
+        <w:t>Main_hero</w:t>
+      </w:r>
+      <w:proofErr w:type="spellEnd"/>
+      <w:r>
+        <w:t>: yeah fair</w:t>
+      </w:r>
+    </w:p>
+    <w:p>
+      <w:pPr>
+        <w:pStyle w:val="Heading3"/>
+      </w:pPr>
+      <w:bookmarkStart w:id="22" w:name="_Toc212288615"/>
+      <w:r>
+        <w:t>Target acquired</w:t>
+      </w:r>
+      <w:bookmarkEnd w:id="22"/>
+    </w:p>
+    <w:p>
+      <w:r>
+        <w:t xml:space="preserve">N1h1l: </w:t>
+      </w:r>
+      <w:proofErr w:type="spellStart"/>
+      <w:r>
+        <w:t>yo</w:t>
+      </w:r>
+      <w:proofErr w:type="spellEnd"/>
+      <w:r>
+        <w:t>, look what I found (link to the post about phishing)</w:t>
+      </w:r>
+    </w:p>
+    <w:p>
+      <w:r>
+        <w:t xml:space="preserve">N1h1l: I </w:t>
+      </w:r>
+      <w:proofErr w:type="spellStart"/>
+      <w:r>
+        <w:t>wanna</w:t>
+      </w:r>
+      <w:proofErr w:type="spellEnd"/>
+      <w:r>
+        <w:t xml:space="preserve"> try to use it</w:t>
+      </w:r>
+    </w:p>
+    <w:p>
+      <w:r>
+        <w:t>(User is prompted to open it)</w:t>
+      </w:r>
+    </w:p>
+    <w:p>
+      <w:r>
+        <w:t>(Post is just some generic article about phishing, nothing fancy)</w:t>
+      </w:r>
+    </w:p>
+    <w:p>
+      <w:r>
+        <w:t xml:space="preserve">Oh yeah, n1h1l is also thinks that he is some kind of hacker, always tries to act like one at least. </w:t>
       </w:r>
       <w:proofErr w:type="gramStart"/>
       <w:r>
-        <w:t>actually a</w:t>
+        <w:t>In reality, he</w:t>
       </w:r>
       <w:proofErr w:type="gramEnd"/>
       <w:r>
-        <w:t xml:space="preserve"> good guy, </w:t>
-      </w:r>
-      <w:r>
-        <w:t xml:space="preserve">sometimes acts like our mummy a little </w:t>
-      </w:r>
-      <w:r>
-        <w:t xml:space="preserve">and tries to read lectures to us, </w:t>
-      </w:r>
-      <w:r>
-        <w:t xml:space="preserve">but yeah, he is good. He is only one who is employed in our cohort. But holy shit, when it comes to dating, dude’s a nightmare. I mean he had like 4 or 5 relationships this year alone, bro is changing them like gloves. I’m not exactly </w:t>
-      </w:r>
-      <w:r>
-        <w:t xml:space="preserve">sure </w:t>
-      </w:r>
-      <w:r>
-        <w:t>what his problems are, but I hope it’s not ED, u know.</w:t>
-      </w:r>
-    </w:p>
-    <w:p>
-      <w:r>
-        <w:t xml:space="preserve">N1h1l: remind me, is that tall blond one, or ginger midget? </w:t>
-      </w:r>
-      <w:proofErr w:type="spellStart"/>
-      <w:r>
-        <w:t>cuz</w:t>
-      </w:r>
-      <w:proofErr w:type="spellEnd"/>
-      <w:r>
-        <w:t>, I can’t keep up with them all</w:t>
-      </w:r>
-    </w:p>
-    <w:p>
-      <w:r>
-        <w:t>Oh,</w:t>
-      </w:r>
-      <w:r>
-        <w:t xml:space="preserve"> an</w:t>
-      </w:r>
-      <w:r>
-        <w:t>d that’s n1h1l. He is a fun, chronically online guy, but sometimes he is just</w:t>
-      </w:r>
-      <w:r>
-        <w:t xml:space="preserve"> so</w:t>
-      </w:r>
-      <w:r>
-        <w:t xml:space="preserve"> full of himself. I mean, dude has an entire </w:t>
-      </w:r>
-      <w:r>
-        <w:t>subforum dedicated to himself, how much more narcissistic can u get</w:t>
-      </w:r>
-      <w:r>
-        <w:t>,</w:t>
-      </w:r>
-      <w:r>
-        <w:t xml:space="preserve"> honestly.</w:t>
+        <w:t xml:space="preserve"> is more like a script kiddie really</w:t>
+      </w:r>
+      <w:r>
+        <w:t>.</w:t>
+      </w:r>
+      <w:r>
+        <w:t xml:space="preserve"> </w:t>
+      </w:r>
+      <w:r>
+        <w:t xml:space="preserve">But is he serious </w:t>
+      </w:r>
+      <w:proofErr w:type="spellStart"/>
+      <w:r>
+        <w:t>rn</w:t>
+      </w:r>
+      <w:proofErr w:type="spellEnd"/>
+      <w:r>
+        <w:t xml:space="preserve">? He really didn’t know what phishing </w:t>
+      </w:r>
+      <w:proofErr w:type="gramStart"/>
+      <w:r>
+        <w:t>is?</w:t>
+      </w:r>
+      <w:proofErr w:type="gramEnd"/>
+      <w:r>
+        <w:t xml:space="preserve"> Even for him it’s too much.</w:t>
+      </w:r>
+    </w:p>
+    <w:p>
+      <w:proofErr w:type="spellStart"/>
+      <w:r>
+        <w:t>Main_hero</w:t>
+      </w:r>
+      <w:proofErr w:type="spellEnd"/>
+      <w:r>
+        <w:t xml:space="preserve">: </w:t>
+      </w:r>
+      <w:proofErr w:type="gramStart"/>
+      <w:r>
+        <w:t>are</w:t>
+      </w:r>
+      <w:proofErr w:type="gramEnd"/>
+      <w:r>
+        <w:t xml:space="preserve"> u serious </w:t>
+      </w:r>
+      <w:proofErr w:type="spellStart"/>
+      <w:r>
+        <w:t>rn</w:t>
+      </w:r>
+      <w:proofErr w:type="spellEnd"/>
+      <w:r>
+        <w:t xml:space="preserve">? U didn’t know </w:t>
+      </w:r>
+      <w:r>
+        <w:t>what phishing is</w:t>
+      </w:r>
+      <w:r>
+        <w:t>?</w:t>
+      </w:r>
+    </w:p>
+    <w:p>
+      <w:r>
+        <w:t xml:space="preserve">N1h1l: what? No, </w:t>
+      </w:r>
+      <w:proofErr w:type="gramStart"/>
+      <w:r>
+        <w:t>ofc</w:t>
+      </w:r>
+      <w:proofErr w:type="gramEnd"/>
+      <w:r>
+        <w:t xml:space="preserve"> I </w:t>
+      </w:r>
+      <w:proofErr w:type="gramStart"/>
+      <w:r>
+        <w:t>knew</w:t>
+      </w:r>
+      <w:proofErr w:type="gramEnd"/>
+      <w:r>
+        <w:t>, who do u think I am, stupid</w:t>
+      </w:r>
+      <w:r>
+        <w:t>?</w:t>
+      </w:r>
+    </w:p>
+    <w:p>
+      <w:r>
+        <w:t xml:space="preserve">Yeah, he </w:t>
+      </w:r>
+      <w:proofErr w:type="gramStart"/>
+      <w:r>
+        <w:t>definitely didn’t</w:t>
+      </w:r>
+      <w:proofErr w:type="gramEnd"/>
+      <w:r>
+        <w:t xml:space="preserve"> know that</w:t>
+      </w:r>
+    </w:p>
+    <w:p>
+      <w:proofErr w:type="spellStart"/>
+      <w:r>
+        <w:t>Main_hero</w:t>
+      </w:r>
+      <w:proofErr w:type="spellEnd"/>
+      <w:r>
+        <w:t xml:space="preserve">: </w:t>
+      </w:r>
+      <w:proofErr w:type="spellStart"/>
+      <w:r>
+        <w:t>lmaooo</w:t>
+      </w:r>
+      <w:proofErr w:type="spellEnd"/>
+      <w:r>
+        <w:t xml:space="preserve"> no </w:t>
+      </w:r>
+      <w:proofErr w:type="spellStart"/>
+      <w:r>
+        <w:t>wayyy</w:t>
+      </w:r>
+      <w:proofErr w:type="spellEnd"/>
+    </w:p>
+    <w:p>
+      <w:proofErr w:type="spellStart"/>
+      <w:r>
+        <w:t>Main_hero</w:t>
+      </w:r>
+      <w:proofErr w:type="spellEnd"/>
+      <w:r>
+        <w:t xml:space="preserve">: u </w:t>
+      </w:r>
+      <w:proofErr w:type="gramStart"/>
+      <w:r>
+        <w:t>actually didn’t</w:t>
+      </w:r>
+      <w:proofErr w:type="gramEnd"/>
+      <w:r>
+        <w:t xml:space="preserve"> know that</w:t>
       </w:r>
     </w:p>
     <w:p>
       <w:r>
         <w:t xml:space="preserve">Fidus: </w:t>
       </w:r>
+      <w:proofErr w:type="spellStart"/>
+      <w:r>
+        <w:t>ahahhahaha</w:t>
+      </w:r>
+      <w:proofErr w:type="spellEnd"/>
+    </w:p>
+    <w:p>
+      <w:proofErr w:type="spellStart"/>
+      <w:r>
+        <w:t>Main_hero</w:t>
+      </w:r>
+      <w:proofErr w:type="spellEnd"/>
+      <w:r>
+        <w:t xml:space="preserve">: </w:t>
+      </w:r>
+      <w:proofErr w:type="spellStart"/>
+      <w:r>
+        <w:t>mr.</w:t>
+      </w:r>
+      <w:proofErr w:type="spellEnd"/>
+      <w:r>
+        <w:t xml:space="preserve"> hacker, who </w:t>
+      </w:r>
+      <w:proofErr w:type="spellStart"/>
+      <w:r>
+        <w:t>tf</w:t>
+      </w:r>
+      <w:proofErr w:type="spellEnd"/>
+      <w:r>
+        <w:t xml:space="preserve"> are u </w:t>
+      </w:r>
+      <w:proofErr w:type="spellStart"/>
+      <w:r>
+        <w:t>gonna</w:t>
+      </w:r>
+      <w:proofErr w:type="spellEnd"/>
+      <w:r>
+        <w:t xml:space="preserve"> fool with phishing </w:t>
+      </w:r>
       <w:proofErr w:type="gramStart"/>
       <w:r>
-        <w:t>oh</w:t>
+        <w:t>in this day and age</w:t>
       </w:r>
       <w:proofErr w:type="gramEnd"/>
       <w:r>
-        <w:t xml:space="preserve"> fuck off, “ginger midget”? Yeah, no wonder u r dying bitchless bro</w:t>
-      </w:r>
-    </w:p>
-    <w:p>
-      <w:r>
-        <w:t>N1h1l: at least I know it and accept it, man, u probably should do the same</w:t>
-      </w:r>
-    </w:p>
-    <w:p>
-      <w:r>
-        <w:t xml:space="preserve">Fidus: u just envy me, because there is someone who </w:t>
-      </w:r>
-      <w:proofErr w:type="gramStart"/>
-      <w:r>
-        <w:t xml:space="preserve">actually </w:t>
-      </w:r>
-      <w:r>
-        <w:t>likes</w:t>
-      </w:r>
-      <w:proofErr w:type="gramEnd"/>
-      <w:r>
-        <w:t xml:space="preserve"> me, except mom</w:t>
-      </w:r>
-    </w:p>
-    <w:p>
-      <w:r>
-        <w:t xml:space="preserve">N1h1l: oh yeah, can’t wait to deal with </w:t>
-      </w:r>
-      <w:proofErr w:type="spellStart"/>
-      <w:r>
-        <w:t>ur</w:t>
-      </w:r>
-      <w:proofErr w:type="spellEnd"/>
-      <w:r>
-        <w:t xml:space="preserve"> mental breakdown because of the </w:t>
-      </w:r>
-      <w:r>
-        <w:t>breakup</w:t>
-      </w:r>
-      <w:r>
-        <w:t xml:space="preserve"> 3 days from now. And </w:t>
-      </w:r>
-      <w:proofErr w:type="spellStart"/>
-      <w:r>
-        <w:t>ur</w:t>
-      </w:r>
-      <w:proofErr w:type="spellEnd"/>
-      <w:r>
-        <w:t xml:space="preserve"> mom </w:t>
-      </w:r>
-      <w:r>
-        <w:t>likes</w:t>
-      </w:r>
-      <w:r>
-        <w:t xml:space="preserve"> me too </w:t>
-      </w:r>
-      <w:proofErr w:type="spellStart"/>
-      <w:r>
-        <w:t>dw</w:t>
-      </w:r>
-      <w:proofErr w:type="spellEnd"/>
-    </w:p>
-    <w:p>
-      <w:r>
-        <w:t>Fidus: gargle my balls</w:t>
+        <w:t>?</w:t>
       </w:r>
     </w:p>
     <w:p>
@@ -6408,453 +7212,8 @@
       </w:r>
       <w:proofErr w:type="spellEnd"/>
       <w:r>
-        <w:t xml:space="preserve">: nah, but </w:t>
-      </w:r>
-      <w:proofErr w:type="spellStart"/>
-      <w:r>
-        <w:t>fr</w:t>
-      </w:r>
-      <w:proofErr w:type="spellEnd"/>
-      <w:r>
-        <w:t xml:space="preserve">, we can’t help but notice a pattern. Why do u start dating, if u know there is no future and </w:t>
-      </w:r>
-      <w:proofErr w:type="spellStart"/>
-      <w:r>
-        <w:t>u’ll</w:t>
-      </w:r>
-      <w:proofErr w:type="spellEnd"/>
-      <w:r>
-        <w:t xml:space="preserve"> probably split up 2 months later? wtf is the point</w:t>
-      </w:r>
-    </w:p>
-    <w:p>
-      <w:r>
-        <w:t>Fidus: idk</w:t>
-      </w:r>
-    </w:p>
-    <w:p>
-      <w:r>
-        <w:t>N1h1l: he’s just getting peer pressured</w:t>
-      </w:r>
-    </w:p>
-    <w:p>
-      <w:r>
-        <w:t>Fidus: I mean, maybe? Idk, I feel like</w:t>
-      </w:r>
-      <w:r>
-        <w:t xml:space="preserve"> my life is scripted or </w:t>
-      </w:r>
-      <w:proofErr w:type="spellStart"/>
-      <w:r>
-        <w:t>smth</w:t>
-      </w:r>
-      <w:proofErr w:type="spellEnd"/>
-      <w:r>
-        <w:t>, I go to work, do some stupid ass tasks and go back home</w:t>
-      </w:r>
-    </w:p>
-    <w:p>
-      <w:r>
-        <w:t>Fidus: I feel something real to this g</w:t>
-      </w:r>
-      <w:r>
-        <w:t>irl</w:t>
-      </w:r>
-      <w:r>
-        <w:t xml:space="preserve">, but fuck, at the same time </w:t>
-      </w:r>
-      <w:r>
-        <w:t xml:space="preserve">I feel like it’s not my choice, like </w:t>
-      </w:r>
-      <w:proofErr w:type="spellStart"/>
-      <w:r>
-        <w:t>im</w:t>
-      </w:r>
-      <w:proofErr w:type="spellEnd"/>
-      <w:r>
-        <w:t xml:space="preserve"> expected to date someone</w:t>
-      </w:r>
-    </w:p>
-    <w:p>
-      <w:r>
-        <w:t xml:space="preserve">Fidus: </w:t>
-      </w:r>
-      <w:proofErr w:type="spellStart"/>
-      <w:r>
-        <w:t>cuz</w:t>
-      </w:r>
-      <w:proofErr w:type="spellEnd"/>
-      <w:r>
-        <w:t xml:space="preserve"> of that </w:t>
-      </w:r>
-      <w:proofErr w:type="spellStart"/>
-      <w:r>
-        <w:t>im</w:t>
-      </w:r>
-      <w:proofErr w:type="spellEnd"/>
-      <w:r>
-        <w:t xml:space="preserve"> afraid that my relationship will become fake and I don’t </w:t>
-      </w:r>
-      <w:proofErr w:type="spellStart"/>
-      <w:r>
-        <w:t>wanna</w:t>
-      </w:r>
-      <w:proofErr w:type="spellEnd"/>
-      <w:r>
-        <w:t xml:space="preserve"> that and split</w:t>
-      </w:r>
-    </w:p>
-    <w:p>
-      <w:r>
-        <w:t xml:space="preserve">Yeah, I </w:t>
-      </w:r>
-      <w:proofErr w:type="spellStart"/>
-      <w:r>
-        <w:t>kinda</w:t>
-      </w:r>
-      <w:proofErr w:type="spellEnd"/>
-      <w:r>
-        <w:t xml:space="preserve"> get that. I mean, who wants a person right next to him who hides the real emotions under smiles</w:t>
-      </w:r>
-      <w:r>
-        <w:t>, real life under insta posts</w:t>
-      </w:r>
-      <w:r>
-        <w:t xml:space="preserve">? </w:t>
-      </w:r>
-      <w:r>
-        <w:t xml:space="preserve">Every interaction </w:t>
-      </w:r>
-      <w:r>
-        <w:t xml:space="preserve">would </w:t>
-      </w:r>
-      <w:r>
-        <w:t>feel like an exchange between two highly polished masks</w:t>
-      </w:r>
-      <w:r>
-        <w:t xml:space="preserve">. </w:t>
-      </w:r>
-      <w:r>
-        <w:t>That makes sense. I don’t even try to form relationships with people</w:t>
-      </w:r>
-      <w:r>
-        <w:t xml:space="preserve"> in real life</w:t>
-      </w:r>
-      <w:r>
-        <w:t>,</w:t>
-      </w:r>
-      <w:r>
-        <w:t xml:space="preserve"> because what the fucking point of investing time, emotions and attention if everything that people show to u is a façade?</w:t>
-      </w:r>
-      <w:r>
-        <w:t xml:space="preserve"> </w:t>
-      </w:r>
-      <w:r>
-        <w:t xml:space="preserve">I’m just left </w:t>
-      </w:r>
-      <w:r>
-        <w:lastRenderedPageBreak/>
-        <w:t>wondering</w:t>
-      </w:r>
-      <w:r>
-        <w:t xml:space="preserve"> what my other options are. </w:t>
-      </w:r>
-      <w:r>
-        <w:t xml:space="preserve">Either be fake or live like I do </w:t>
-      </w:r>
-      <w:proofErr w:type="spellStart"/>
-      <w:r>
-        <w:t>rn</w:t>
-      </w:r>
-      <w:proofErr w:type="spellEnd"/>
-      <w:r>
-        <w:t>, which is…ok…</w:t>
-      </w:r>
-      <w:r>
-        <w:t xml:space="preserve">kind of… </w:t>
-      </w:r>
-      <w:r>
-        <w:t>I mean, I am fine</w:t>
-      </w:r>
-      <w:r>
-        <w:t xml:space="preserve"> I suppose</w:t>
-      </w:r>
-      <w:r>
-        <w:t>, I have just enough socialization, just enough friends. I guess, I’m just not happy.</w:t>
-      </w:r>
-    </w:p>
-    <w:p>
-      <w:proofErr w:type="spellStart"/>
-      <w:r>
-        <w:t>Main_hero</w:t>
-      </w:r>
-      <w:proofErr w:type="spellEnd"/>
-      <w:r>
-        <w:t>: yeah fair</w:t>
-      </w:r>
-    </w:p>
-    <w:p>
-      <w:pPr>
-        <w:pStyle w:val="Heading3"/>
-      </w:pPr>
-      <w:r>
-        <w:t>Target acquired</w:t>
-      </w:r>
-    </w:p>
-    <w:p>
-      <w:r>
-        <w:t xml:space="preserve">N1h1l: </w:t>
-      </w:r>
-      <w:proofErr w:type="spellStart"/>
-      <w:r>
-        <w:t>yo</w:t>
-      </w:r>
-      <w:proofErr w:type="spellEnd"/>
-      <w:r>
-        <w:t>, look what I found (link to the post about phishing)</w:t>
-      </w:r>
-    </w:p>
-    <w:p>
-      <w:r>
-        <w:t xml:space="preserve">N1h1l: I </w:t>
-      </w:r>
-      <w:proofErr w:type="spellStart"/>
-      <w:r>
-        <w:t>wanna</w:t>
-      </w:r>
-      <w:proofErr w:type="spellEnd"/>
-      <w:r>
-        <w:t xml:space="preserve"> try to use it</w:t>
-      </w:r>
-    </w:p>
-    <w:p>
-      <w:r>
-        <w:t>(User is prompted to open it)</w:t>
-      </w:r>
-    </w:p>
-    <w:p>
-      <w:r>
-        <w:t>(Post is just some generic article about phishing, nothing fancy)</w:t>
-      </w:r>
-    </w:p>
-    <w:p>
-      <w:r>
-        <w:t xml:space="preserve">Oh yeah, n1h1l is also thinks that he is some kind of hacker, always tries to act like one at least. </w:t>
-      </w:r>
-      <w:proofErr w:type="gramStart"/>
-      <w:r>
-        <w:t>In reality, he</w:t>
-      </w:r>
-      <w:proofErr w:type="gramEnd"/>
-      <w:r>
-        <w:t xml:space="preserve"> is more like a script kiddie really</w:t>
-      </w:r>
-      <w:r>
-        <w:t>.</w:t>
-      </w:r>
-      <w:r>
-        <w:t xml:space="preserve"> </w:t>
-      </w:r>
-      <w:r>
-        <w:t>But i</w:t>
-      </w:r>
-      <w:r>
-        <w:t xml:space="preserve">s he serious </w:t>
-      </w:r>
-      <w:proofErr w:type="spellStart"/>
-      <w:r>
-        <w:t>rn</w:t>
-      </w:r>
-      <w:proofErr w:type="spellEnd"/>
-      <w:r>
-        <w:t xml:space="preserve">? He really didn’t know </w:t>
-      </w:r>
-      <w:r>
-        <w:t xml:space="preserve">what phishing </w:t>
-      </w:r>
-      <w:proofErr w:type="gramStart"/>
-      <w:r>
-        <w:t>is</w:t>
-      </w:r>
-      <w:r>
-        <w:t>?</w:t>
-      </w:r>
-      <w:proofErr w:type="gramEnd"/>
-      <w:r>
-        <w:t xml:space="preserve"> Even for him it’s too much.</w:t>
-      </w:r>
-    </w:p>
-    <w:p>
-      <w:proofErr w:type="spellStart"/>
-      <w:r>
-        <w:t>Main_hero</w:t>
-      </w:r>
-      <w:proofErr w:type="spellEnd"/>
-      <w:r>
         <w:t xml:space="preserve">: </w:t>
       </w:r>
-      <w:proofErr w:type="gramStart"/>
-      <w:r>
-        <w:t>are</w:t>
-      </w:r>
-      <w:proofErr w:type="gramEnd"/>
-      <w:r>
-        <w:t xml:space="preserve"> u serious </w:t>
-      </w:r>
-      <w:proofErr w:type="spellStart"/>
-      <w:r>
-        <w:t>rn</w:t>
-      </w:r>
-      <w:proofErr w:type="spellEnd"/>
-      <w:r>
-        <w:t xml:space="preserve">? U didn’t know </w:t>
-      </w:r>
-      <w:r>
-        <w:t>what phishing is</w:t>
-      </w:r>
-      <w:r>
-        <w:t>?</w:t>
-      </w:r>
-    </w:p>
-    <w:p>
-      <w:r>
-        <w:t xml:space="preserve">N1h1l: what? No, </w:t>
-      </w:r>
-      <w:proofErr w:type="gramStart"/>
-      <w:r>
-        <w:t>ofc</w:t>
-      </w:r>
-      <w:proofErr w:type="gramEnd"/>
-      <w:r>
-        <w:t xml:space="preserve"> I </w:t>
-      </w:r>
-      <w:proofErr w:type="gramStart"/>
-      <w:r>
-        <w:t>knew</w:t>
-      </w:r>
-      <w:proofErr w:type="gramEnd"/>
-      <w:r>
-        <w:t>, who do u think I am, stupid</w:t>
-      </w:r>
-      <w:r>
-        <w:t>?</w:t>
-      </w:r>
-    </w:p>
-    <w:p>
-      <w:r>
-        <w:t xml:space="preserve">Yeah, he </w:t>
-      </w:r>
-      <w:proofErr w:type="gramStart"/>
-      <w:r>
-        <w:t>definitely didn’t</w:t>
-      </w:r>
-      <w:proofErr w:type="gramEnd"/>
-      <w:r>
-        <w:t xml:space="preserve"> know that</w:t>
-      </w:r>
-    </w:p>
-    <w:p>
-      <w:proofErr w:type="spellStart"/>
-      <w:r>
-        <w:t>Main_hero</w:t>
-      </w:r>
-      <w:proofErr w:type="spellEnd"/>
-      <w:r>
-        <w:t xml:space="preserve">: </w:t>
-      </w:r>
-      <w:proofErr w:type="spellStart"/>
-      <w:r>
-        <w:t>lmaooo</w:t>
-      </w:r>
-      <w:proofErr w:type="spellEnd"/>
-      <w:r>
-        <w:t xml:space="preserve"> no </w:t>
-      </w:r>
-      <w:proofErr w:type="spellStart"/>
-      <w:r>
-        <w:t>wayyy</w:t>
-      </w:r>
-      <w:proofErr w:type="spellEnd"/>
-    </w:p>
-    <w:p>
-      <w:proofErr w:type="spellStart"/>
-      <w:r>
-        <w:t>Main_hero</w:t>
-      </w:r>
-      <w:proofErr w:type="spellEnd"/>
-      <w:r>
-        <w:t xml:space="preserve">: u </w:t>
-      </w:r>
-      <w:proofErr w:type="gramStart"/>
-      <w:r>
-        <w:t>actually didn’t</w:t>
-      </w:r>
-      <w:proofErr w:type="gramEnd"/>
-      <w:r>
-        <w:t xml:space="preserve"> know that</w:t>
-      </w:r>
-    </w:p>
-    <w:p>
-      <w:r>
-        <w:t xml:space="preserve">Fidus: </w:t>
-      </w:r>
-      <w:proofErr w:type="spellStart"/>
-      <w:r>
-        <w:t>ahahhahaha</w:t>
-      </w:r>
-      <w:proofErr w:type="spellEnd"/>
-    </w:p>
-    <w:p>
-      <w:proofErr w:type="spellStart"/>
-      <w:r>
-        <w:t>Main_hero</w:t>
-      </w:r>
-      <w:proofErr w:type="spellEnd"/>
-      <w:r>
-        <w:t xml:space="preserve">: </w:t>
-      </w:r>
-      <w:proofErr w:type="spellStart"/>
-      <w:r>
-        <w:t>mr.</w:t>
-      </w:r>
-      <w:proofErr w:type="spellEnd"/>
-      <w:r>
-        <w:t xml:space="preserve"> hacker, who </w:t>
-      </w:r>
-      <w:proofErr w:type="spellStart"/>
-      <w:r>
-        <w:t>tf</w:t>
-      </w:r>
-      <w:proofErr w:type="spellEnd"/>
-      <w:r>
-        <w:t xml:space="preserve"> are u </w:t>
-      </w:r>
-      <w:proofErr w:type="spellStart"/>
-      <w:r>
-        <w:t>gonna</w:t>
-      </w:r>
-      <w:proofErr w:type="spellEnd"/>
-      <w:r>
-        <w:t xml:space="preserve"> fool with phishing </w:t>
-      </w:r>
-      <w:proofErr w:type="gramStart"/>
-      <w:r>
-        <w:t>in this day and age</w:t>
-      </w:r>
-      <w:proofErr w:type="gramEnd"/>
-      <w:r>
-        <w:t>?</w:t>
-      </w:r>
-    </w:p>
-    <w:p>
-      <w:proofErr w:type="spellStart"/>
-      <w:r>
-        <w:t>Main_hero</w:t>
-      </w:r>
-      <w:proofErr w:type="spellEnd"/>
-      <w:r>
-        <w:t xml:space="preserve">: </w:t>
-      </w:r>
       <w:proofErr w:type="spellStart"/>
       <w:r>
         <w:t>ain’t</w:t>
@@ -6870,149 +7229,144 @@
           <w:lang w:val="en-AU"/>
         </w:rPr>
       </w:pPr>
-      <w:r>
-        <w:t xml:space="preserve">N1h1l: </w:t>
-      </w:r>
-      <w:r>
-        <w:rPr>
-          <w:lang w:val="en-AU"/>
-        </w:rPr>
-        <w:t>stfu nerd</w:t>
-      </w:r>
-    </w:p>
-    <w:p>
-      <w:pPr>
-        <w:rPr>
-          <w:lang w:val="ru-RU"/>
-        </w:rPr>
-      </w:pPr>
-      <w:r>
-        <w:rPr>
-          <w:lang w:val="en-AU"/>
-        </w:rPr>
-        <w:t>N1h1l: bro won a CTF 100 years ago and acts like he is an All-Knower now</w:t>
-      </w:r>
-    </w:p>
-    <w:p>
-      <w:pPr>
-        <w:rPr>
-          <w:lang w:val="en-AU"/>
-        </w:rPr>
-      </w:pPr>
-      <w:r>
-        <w:rPr>
-          <w:lang w:val="en-AU"/>
-        </w:rPr>
-        <w:t xml:space="preserve">Yeah, </w:t>
-      </w:r>
-      <w:r>
-        <w:rPr>
-          <w:lang w:val="en-AU"/>
-        </w:rPr>
-        <w:t xml:space="preserve">a </w:t>
-      </w:r>
-      <w:r>
-        <w:rPr>
-          <w:lang w:val="en-AU"/>
-        </w:rPr>
-        <w:t xml:space="preserve">past life achievement. </w:t>
-      </w:r>
-      <w:r>
-        <w:rPr>
-          <w:lang w:val="en-AU"/>
-        </w:rPr>
-        <w:t xml:space="preserve">Kinda was into </w:t>
-      </w:r>
-      <w:proofErr w:type="spellStart"/>
-      <w:r>
-        <w:rPr>
-          <w:lang w:val="en-AU"/>
-        </w:rPr>
-        <w:t>cybersec</w:t>
-      </w:r>
-      <w:proofErr w:type="spellEnd"/>
-      <w:r>
-        <w:rPr>
-          <w:lang w:val="en-AU"/>
-        </w:rPr>
-        <w:t xml:space="preserve"> too, but gave it up, jobs seemed just too boring. You just sit on </w:t>
-      </w:r>
-      <w:proofErr w:type="spellStart"/>
-      <w:r>
-        <w:rPr>
-          <w:lang w:val="en-AU"/>
-        </w:rPr>
-        <w:t>ur</w:t>
-      </w:r>
-      <w:proofErr w:type="spellEnd"/>
-      <w:r>
-        <w:rPr>
-          <w:lang w:val="en-AU"/>
-        </w:rPr>
-        <w:t xml:space="preserve"> ass and give permissions to </w:t>
-      </w:r>
-      <w:proofErr w:type="spellStart"/>
-      <w:r>
-        <w:rPr>
-          <w:lang w:val="en-AU"/>
-        </w:rPr>
-        <w:t>devs</w:t>
-      </w:r>
-      <w:proofErr w:type="spellEnd"/>
-      <w:r>
-        <w:rPr>
-          <w:lang w:val="en-AU"/>
-        </w:rPr>
-        <w:t xml:space="preserve"> to access some resource or setting up another IAM system. Yeah, thanks, </w:t>
-      </w:r>
-      <w:proofErr w:type="spellStart"/>
-      <w:r>
-        <w:rPr>
-          <w:lang w:val="en-AU"/>
-        </w:rPr>
-        <w:t>Im</w:t>
-      </w:r>
-      <w:proofErr w:type="spellEnd"/>
-      <w:r>
-        <w:rPr>
-          <w:lang w:val="en-AU"/>
-        </w:rPr>
-        <w:t xml:space="preserve"> good.</w:t>
-      </w:r>
-    </w:p>
-    <w:p>
-      <w:r>
-        <w:t>N1h1l: surely there are some people who can fall for that</w:t>
-      </w:r>
-    </w:p>
-    <w:p>
-      <w:r>
-        <w:t xml:space="preserve">Fidus: unless it’s </w:t>
-      </w:r>
-      <w:proofErr w:type="spellStart"/>
-      <w:r>
-        <w:t>ur</w:t>
-      </w:r>
-      <w:proofErr w:type="spellEnd"/>
-      <w:r>
-        <w:t xml:space="preserve"> grandma, doubt it</w:t>
-      </w:r>
-    </w:p>
-    <w:p>
-      <w:proofErr w:type="spellStart"/>
-      <w:r>
-        <w:t>Main_hero</w:t>
-      </w:r>
-      <w:proofErr w:type="spellEnd"/>
-      <w:r>
-        <w:t>: why do u even want to hack someone</w:t>
-      </w:r>
-    </w:p>
-    <w:p>
       <w:r>
         <w:lastRenderedPageBreak/>
         <w:t xml:space="preserve">N1h1l: </w:t>
       </w:r>
+      <w:r>
+        <w:rPr>
+          <w:lang w:val="en-AU"/>
+        </w:rPr>
+        <w:t>stfu nerd</w:t>
+      </w:r>
+    </w:p>
+    <w:p>
+      <w:r>
+        <w:rPr>
+          <w:lang w:val="en-AU"/>
+        </w:rPr>
+        <w:t>N1h1l: bro won a CTF 100 years ago and acts like he is an All-Knower now</w:t>
+      </w:r>
+    </w:p>
+    <w:p>
+      <w:pPr>
+        <w:rPr>
+          <w:lang w:val="en-AU"/>
+        </w:rPr>
+      </w:pPr>
+      <w:r>
+        <w:rPr>
+          <w:lang w:val="en-AU"/>
+        </w:rPr>
+        <w:t xml:space="preserve">Yeah, </w:t>
+      </w:r>
+      <w:r>
+        <w:rPr>
+          <w:lang w:val="en-AU"/>
+        </w:rPr>
+        <w:t xml:space="preserve">a </w:t>
+      </w:r>
+      <w:r>
+        <w:rPr>
+          <w:lang w:val="en-AU"/>
+        </w:rPr>
+        <w:t xml:space="preserve">past life achievement. </w:t>
+      </w:r>
+      <w:r>
+        <w:rPr>
+          <w:lang w:val="en-AU"/>
+        </w:rPr>
+        <w:t xml:space="preserve">Kinda was into </w:t>
+      </w:r>
+      <w:proofErr w:type="spellStart"/>
+      <w:r>
+        <w:rPr>
+          <w:lang w:val="en-AU"/>
+        </w:rPr>
+        <w:t>cybersec</w:t>
+      </w:r>
+      <w:proofErr w:type="spellEnd"/>
+      <w:r>
+        <w:rPr>
+          <w:lang w:val="en-AU"/>
+        </w:rPr>
+        <w:t xml:space="preserve"> too, but gave it up, jobs seemed just too boring. You just sit on </w:t>
+      </w:r>
+      <w:proofErr w:type="spellStart"/>
+      <w:r>
+        <w:rPr>
+          <w:lang w:val="en-AU"/>
+        </w:rPr>
+        <w:t>ur</w:t>
+      </w:r>
+      <w:proofErr w:type="spellEnd"/>
+      <w:r>
+        <w:rPr>
+          <w:lang w:val="en-AU"/>
+        </w:rPr>
+        <w:t xml:space="preserve"> ass and give permissions to </w:t>
+      </w:r>
+      <w:proofErr w:type="spellStart"/>
+      <w:r>
+        <w:rPr>
+          <w:lang w:val="en-AU"/>
+        </w:rPr>
+        <w:t>devs</w:t>
+      </w:r>
+      <w:proofErr w:type="spellEnd"/>
+      <w:r>
+        <w:rPr>
+          <w:lang w:val="en-AU"/>
+        </w:rPr>
+        <w:t xml:space="preserve"> to access some resource or setting up another IAM system. Yeah, thanks, </w:t>
+      </w:r>
+      <w:proofErr w:type="spellStart"/>
+      <w:r>
+        <w:rPr>
+          <w:lang w:val="en-AU"/>
+        </w:rPr>
+        <w:t>Im</w:t>
+      </w:r>
+      <w:proofErr w:type="spellEnd"/>
+      <w:r>
+        <w:rPr>
+          <w:lang w:val="en-AU"/>
+        </w:rPr>
+        <w:t xml:space="preserve"> good.</w:t>
+      </w:r>
+    </w:p>
+    <w:p>
+      <w:r>
+        <w:t>N1h1l: surely there are some people who can fall for that</w:t>
+      </w:r>
+    </w:p>
+    <w:p>
+      <w:r>
+        <w:t xml:space="preserve">Fidus: unless it’s </w:t>
+      </w:r>
+      <w:proofErr w:type="spellStart"/>
+      <w:r>
+        <w:t>ur</w:t>
+      </w:r>
+      <w:proofErr w:type="spellEnd"/>
+      <w:r>
+        <w:t xml:space="preserve"> grandma, doubt it</w:t>
+      </w:r>
+    </w:p>
+    <w:p>
+      <w:proofErr w:type="spellStart"/>
+      <w:r>
+        <w:t>Main_hero</w:t>
+      </w:r>
+      <w:proofErr w:type="spellEnd"/>
+      <w:r>
+        <w:t>: why do u even want to hack someone</w:t>
+      </w:r>
+    </w:p>
+    <w:p>
+      <w:r>
+        <w:t xml:space="preserve">N1h1l: </w:t>
+      </w:r>
       <w:proofErr w:type="spellStart"/>
       <w:r>
         <w:t>cuz</w:t>
@@ -7206,6 +7560,7 @@
     </w:p>
     <w:p>
       <w:r>
+        <w:lastRenderedPageBreak/>
         <w:t xml:space="preserve">N1h1l: people there </w:t>
       </w:r>
       <w:proofErr w:type="gramStart"/>
@@ -7284,24 +7639,402 @@
     </w:p>
     <w:p>
       <w:r>
+        <w:t>(User is prompted to select one of them, where person is bragging about getting a high paying job)</w:t>
+      </w:r>
+    </w:p>
+    <w:p>
+      <w:r>
+        <w:t>Yeah, I mean look at this. This guy is straight u</w:t>
+      </w:r>
+      <w:r>
+        <w:t xml:space="preserve">p saying that anything lower than his annual salary is a slavery, like </w:t>
+      </w:r>
+      <w:proofErr w:type="spellStart"/>
+      <w:r>
+        <w:t>tf</w:t>
+      </w:r>
+      <w:proofErr w:type="spellEnd"/>
+      <w:r>
+        <w:t>. He probably doesn’t even have this job, he just made it up, just to feel better about his sorry ass. Let’s see another post</w:t>
+      </w:r>
+    </w:p>
+    <w:p>
+      <w:r>
+        <w:t>(</w:t>
+      </w:r>
+      <w:proofErr w:type="gramStart"/>
+      <w:r>
+        <w:t>User is</w:t>
+      </w:r>
+      <w:proofErr w:type="gramEnd"/>
+      <w:r>
+        <w:t xml:space="preserve"> prompted to choose another post which is just wholesome. A woman posts about her marriage. Screen is getting </w:t>
+      </w:r>
+      <w:proofErr w:type="gramStart"/>
+      <w:r>
+        <w:t>more red</w:t>
+      </w:r>
+      <w:proofErr w:type="gramEnd"/>
+      <w:r>
+        <w:t xml:space="preserve"> through this monologue)</w:t>
+      </w:r>
+    </w:p>
+    <w:p>
+      <w:r>
+        <w:t xml:space="preserve">Like yeah, sure, first thing you want to do after you got married is to post it on fucking The Forum for strangers you never saw in your life. </w:t>
+      </w:r>
+      <w:r>
+        <w:t>Nah</w:t>
+      </w:r>
+      <w:r>
+        <w:t>, that’s not for sharing good news, that’s specifically to make other people jealous. “</w:t>
+      </w:r>
+      <w:proofErr w:type="gramStart"/>
+      <w:r>
+        <w:t>oh</w:t>
+      </w:r>
+      <w:proofErr w:type="gramEnd"/>
+      <w:r>
+        <w:t xml:space="preserve"> look, I have something u don’t, isn’t that just awesome?”. Maybe people don’t want a wife, but you make them feel like they are living it wrong. Fuck you.</w:t>
+      </w:r>
+    </w:p>
+    <w:p>
+      <w:r>
+        <w:t>(User is prompted to go back on the main page of the sub</w:t>
+      </w:r>
+      <w:r>
+        <w:t>. Screen is red, shaking and glitching</w:t>
+      </w:r>
+      <w:r>
+        <w:t>)</w:t>
+      </w:r>
+    </w:p>
+    <w:p>
+      <w:r>
+        <w:t>Yeah, fuck this sub. Bunch of play-pretend morons, who trying to tell me how to live</w:t>
+      </w:r>
+      <w:r>
+        <w:t xml:space="preserve">, while being just as miserable. You are not real </w:t>
+      </w:r>
+      <w:proofErr w:type="gramStart"/>
+      <w:r>
+        <w:t>people,</w:t>
+      </w:r>
+      <w:proofErr w:type="gramEnd"/>
+      <w:r>
+        <w:t xml:space="preserve"> you are fucking fake.</w:t>
+      </w:r>
+    </w:p>
+    <w:p>
+      <w:r>
+        <w:t>(User is prompted to go back to chat)</w:t>
+      </w:r>
+    </w:p>
+    <w:p>
+      <w:r>
+        <w:t xml:space="preserve">(This </w:t>
+      </w:r>
+      <w:proofErr w:type="gramStart"/>
+      <w:r>
+        <w:t>convo</w:t>
+      </w:r>
+      <w:proofErr w:type="gramEnd"/>
+      <w:r>
+        <w:t xml:space="preserve"> happened in the meantime</w:t>
+      </w:r>
+      <w:r>
+        <w:t>)</w:t>
+      </w:r>
+    </w:p>
+    <w:p>
+      <w:r>
+        <w:t xml:space="preserve">Fidus: brother, like what are u even talking </w:t>
+      </w:r>
+      <w:proofErr w:type="gramStart"/>
+      <w:r>
+        <w:t>about?</w:t>
+      </w:r>
+      <w:proofErr w:type="gramEnd"/>
+      <w:r>
+        <w:t xml:space="preserve"> They just </w:t>
+      </w:r>
+      <w:r>
+        <w:t>share</w:t>
+      </w:r>
+      <w:r>
+        <w:t xml:space="preserve"> some good shit that happened in their lives</w:t>
+      </w:r>
+    </w:p>
+    <w:p>
+      <w:r>
+        <w:t>N1h1l: yeah, sure</w:t>
+      </w:r>
+      <w:r>
+        <w:t xml:space="preserve">. </w:t>
+      </w:r>
+      <w:proofErr w:type="gramStart"/>
+      <w:r>
+        <w:t>Bro</w:t>
+      </w:r>
+      <w:proofErr w:type="gramEnd"/>
+      <w:r>
+        <w:t xml:space="preserve"> all they do is tell people how to live, what is good achievement and what not. They are basically the people who pressure you into having a relationship, I thought u were against it?</w:t>
+      </w:r>
+    </w:p>
+    <w:p>
+      <w:r>
         <w:lastRenderedPageBreak/>
-        <w:t>(User is prompted to select one of them, where person is bragging about getting a high paying job)</w:t>
-      </w:r>
-    </w:p>
-    <w:p>
-      <w:r>
-        <w:t>Yeah, I mean look at this. This guy is straight u</w:t>
-      </w:r>
-      <w:r>
-        <w:t xml:space="preserve">p saying that anything lower than his annual salary is a slavery, like </w:t>
-      </w:r>
-      <w:proofErr w:type="spellStart"/>
-      <w:r>
-        <w:t>tf</w:t>
-      </w:r>
-      <w:proofErr w:type="spellEnd"/>
-      <w:r>
-        <w:t>. He probably doesn’t even have this job, he just made it up, just to feel better about his sorry ass. Let’s see another post</w:t>
+        <w:t>(End convo)</w:t>
+      </w:r>
+    </w:p>
+    <w:p>
+      <w:proofErr w:type="spellStart"/>
+      <w:r>
+        <w:t>Main_hero</w:t>
+      </w:r>
+      <w:proofErr w:type="spellEnd"/>
+      <w:r>
+        <w:t>: yeah, you know what? Fuck them. Let’s do it</w:t>
+      </w:r>
+    </w:p>
+    <w:p>
+      <w:r>
+        <w:t>(Screen goes normal)</w:t>
+      </w:r>
+    </w:p>
+    <w:p>
+      <w:r>
+        <w:t>Fidus: y’all are idiots</w:t>
+      </w:r>
+    </w:p>
+    <w:p>
+      <w:r>
+        <w:t>Fidus: I want no part in this</w:t>
+      </w:r>
+    </w:p>
+    <w:p>
+      <w:pPr>
+        <w:pStyle w:val="Heading3"/>
+      </w:pPr>
+      <w:bookmarkStart w:id="23" w:name="_Toc212288616"/>
+      <w:r>
+        <w:t>Plan and preparation</w:t>
+      </w:r>
+      <w:bookmarkEnd w:id="23"/>
+    </w:p>
+    <w:p>
+      <w:r>
+        <w:t>N1h1l: alight, I know there are some tools that allow u to scrap the website and run a total copy of it</w:t>
+      </w:r>
+    </w:p>
+    <w:p>
+      <w:r>
+        <w:t xml:space="preserve">N1h1l: I think I saw them somewhere on </w:t>
+      </w:r>
+      <w:proofErr w:type="spellStart"/>
+      <w:r>
+        <w:t>github</w:t>
+      </w:r>
+      <w:proofErr w:type="spellEnd"/>
+      <w:r>
+        <w:t>, hold on</w:t>
+      </w:r>
+    </w:p>
+    <w:p>
+      <w:r>
+        <w:t xml:space="preserve">Nah, </w:t>
+      </w:r>
+      <w:proofErr w:type="gramStart"/>
+      <w:r>
+        <w:t>It</w:t>
+      </w:r>
+      <w:proofErr w:type="gramEnd"/>
+      <w:r>
+        <w:t xml:space="preserve"> won’t cut it. These tools are not good </w:t>
+      </w:r>
+      <w:proofErr w:type="gramStart"/>
+      <w:r>
+        <w:t>enough,</w:t>
+      </w:r>
+      <w:proofErr w:type="gramEnd"/>
+      <w:r>
+        <w:t xml:space="preserve"> they could give either outdated copy of a website or fail at scraping. Either way, if u want something done good, you better do it yourself.</w:t>
+      </w:r>
+    </w:p>
+    <w:p>
+      <w:proofErr w:type="spellStart"/>
+      <w:r>
+        <w:t>Main_hero</w:t>
+      </w:r>
+      <w:proofErr w:type="spellEnd"/>
+      <w:r>
+        <w:t>: nah they suck</w:t>
+      </w:r>
+    </w:p>
+    <w:p>
+      <w:proofErr w:type="spellStart"/>
+      <w:r>
+        <w:t>Main_hero</w:t>
+      </w:r>
+      <w:proofErr w:type="spellEnd"/>
+      <w:r>
+        <w:t xml:space="preserve">: we </w:t>
+      </w:r>
+      <w:proofErr w:type="spellStart"/>
+      <w:r>
+        <w:t>gotta</w:t>
+      </w:r>
+      <w:proofErr w:type="spellEnd"/>
+      <w:r>
+        <w:t xml:space="preserve"> build the fake website ourselves</w:t>
+      </w:r>
+      <w:r>
+        <w:t xml:space="preserve"> </w:t>
+      </w:r>
+    </w:p>
+    <w:p>
+      <w:r>
+        <w:t>N1h1l: yeah</w:t>
+      </w:r>
+      <w:r>
+        <w:t xml:space="preserve"> sure</w:t>
+      </w:r>
+    </w:p>
+    <w:p>
+      <w:r>
+        <w:t xml:space="preserve">N1h1l: </w:t>
+      </w:r>
+      <w:proofErr w:type="gramStart"/>
+      <w:r>
+        <w:t>so</w:t>
+      </w:r>
+      <w:proofErr w:type="gramEnd"/>
+      <w:r>
+        <w:t xml:space="preserve"> where do we start</w:t>
+      </w:r>
+    </w:p>
+    <w:p>
+      <w:r>
+        <w:t>He didn’t code shit in his life, did he? Fuck, I need to send him away, before he realizes how stupid he is.</w:t>
+      </w:r>
+    </w:p>
+    <w:p>
+      <w:proofErr w:type="spellStart"/>
+      <w:r>
+        <w:t>Main_hero</w:t>
+      </w:r>
+      <w:proofErr w:type="spellEnd"/>
+      <w:r>
+        <w:t xml:space="preserve">: </w:t>
+      </w:r>
+      <w:proofErr w:type="spellStart"/>
+      <w:r>
+        <w:t>aight</w:t>
+      </w:r>
+      <w:proofErr w:type="spellEnd"/>
+      <w:r>
+        <w:t>, so we raiding that subforum right?</w:t>
+      </w:r>
+    </w:p>
+    <w:p>
+      <w:proofErr w:type="spellStart"/>
+      <w:r>
+        <w:t>Main_hero</w:t>
+      </w:r>
+      <w:proofErr w:type="spellEnd"/>
+      <w:r>
+        <w:t xml:space="preserve">: why don’t you assemble </w:t>
+      </w:r>
+      <w:proofErr w:type="spellStart"/>
+      <w:r>
+        <w:t>ur</w:t>
+      </w:r>
+      <w:proofErr w:type="spellEnd"/>
+      <w:r>
+        <w:t xml:space="preserve"> idiot followers from </w:t>
+      </w:r>
+      <w:proofErr w:type="spellStart"/>
+      <w:r>
+        <w:t>ur</w:t>
+      </w:r>
+      <w:proofErr w:type="spellEnd"/>
+      <w:r>
+        <w:t xml:space="preserve"> subforum</w:t>
+      </w:r>
+      <w:r>
+        <w:t xml:space="preserve"> and, when I give a signal, </w:t>
+      </w:r>
+      <w:proofErr w:type="spellStart"/>
+      <w:r>
+        <w:t>u’ll</w:t>
+      </w:r>
+      <w:proofErr w:type="spellEnd"/>
+      <w:r>
+        <w:t xml:space="preserve"> flood the </w:t>
+      </w:r>
+      <w:proofErr w:type="spellStart"/>
+      <w:r>
+        <w:t>yourlifemoments</w:t>
+      </w:r>
+      <w:proofErr w:type="spellEnd"/>
+      <w:r>
+        <w:t>?</w:t>
+      </w:r>
+    </w:p>
+    <w:p>
+      <w:r>
+        <w:t>N1h1l: yeah, I can totally do that</w:t>
+      </w:r>
+    </w:p>
+    <w:p>
+      <w:r>
+        <w:t>N1h1l: fuck yeah</w:t>
+      </w:r>
+    </w:p>
+    <w:p>
+      <w:r>
+        <w:t>Alright, now I need to figure out</w:t>
+      </w:r>
+      <w:r>
+        <w:t xml:space="preserve">, how can I fool the sillygoose228 aka the admin of </w:t>
+      </w:r>
+      <w:proofErr w:type="spellStart"/>
+      <w:r>
+        <w:t>yourlifgemoments</w:t>
+      </w:r>
+      <w:proofErr w:type="spellEnd"/>
+      <w:r>
+        <w:t xml:space="preserve">. Simple fake login page won’t cut it as it looks way too suspicious. I need to figure </w:t>
+      </w:r>
+      <w:proofErr w:type="gramStart"/>
+      <w:r>
+        <w:t>out,</w:t>
+      </w:r>
+      <w:proofErr w:type="gramEnd"/>
+      <w:r>
+        <w:t xml:space="preserve"> what kind of person he is first.</w:t>
+      </w:r>
+    </w:p>
+    <w:p>
+      <w:r>
+        <w:t>(User is prompted to search for sillygoose228 account)</w:t>
+      </w:r>
+    </w:p>
+    <w:p>
+      <w:r>
+        <w:lastRenderedPageBreak/>
+        <w:t xml:space="preserve">(Sillygoose228 has a 7yo account. Moderately rate of posting (like 3 a day) in subforums dedicated to anime, </w:t>
+      </w:r>
+      <w:proofErr w:type="spellStart"/>
+      <w:r>
+        <w:t>yourlifemoments</w:t>
+      </w:r>
+      <w:proofErr w:type="spellEnd"/>
+      <w:r>
+        <w:t xml:space="preserve">, </w:t>
+      </w:r>
+      <w:r>
+        <w:t>and some wholesome subforums)</w:t>
       </w:r>
     </w:p>
     <w:p>
@@ -7314,167 +8047,705 @@
       </w:r>
       <w:proofErr w:type="gramEnd"/>
       <w:r>
-        <w:t xml:space="preserve"> prompted to choose another post which is just wholesome. A woman posts about her marriage. Screen is getting </w:t>
+        <w:t xml:space="preserve"> prompted to scroll to the bottom of the page)</w:t>
+      </w:r>
+    </w:p>
+    <w:p>
+      <w:r>
+        <w:t>Huh, he sure does act like a silly nerd. He keeps his bubble of the world wholesomeness around him and filters out everything that doesn’t fit.</w:t>
+      </w:r>
+      <w:r>
+        <w:t xml:space="preserve"> He pretends the world is a better place and he keeps the illusion running, while he is just as fake as rest of them. No wonder he is an admin of </w:t>
+      </w:r>
+      <w:proofErr w:type="spellStart"/>
+      <w:r>
+        <w:t>yourlifemoments</w:t>
+      </w:r>
+      <w:proofErr w:type="spellEnd"/>
+      <w:r>
+        <w:t xml:space="preserve">. </w:t>
+      </w:r>
+    </w:p>
+    <w:p>
+      <w:r>
+        <w:t xml:space="preserve">So, say he saw something so disgusting in his own subforum, so awful, that his world view might shatter. What do u think he would do? Erase it, delete it without a </w:t>
       </w:r>
       <w:proofErr w:type="gramStart"/>
       <w:r>
-        <w:t>more red</w:t>
+        <w:t>trace</w:t>
       </w:r>
       <w:proofErr w:type="gramEnd"/>
       <w:r>
-        <w:t xml:space="preserve"> through this monologue)</w:t>
-      </w:r>
-    </w:p>
-    <w:p>
-      <w:r>
-        <w:t xml:space="preserve">Like yeah, sure, first thing you want to do after you got married is to post it on fucking The Forum for strangers you never saw in your life. </w:t>
-      </w:r>
-      <w:r>
-        <w:t>Nah</w:t>
-      </w:r>
-      <w:r>
-        <w:t>, that’s not for sharing good news, that’s specifically to make other people jealous. “</w:t>
+        <w:t xml:space="preserve"> right? Do u think he would even look at the link he just clicked? </w:t>
+      </w:r>
+      <w:proofErr w:type="spellStart"/>
+      <w:r>
+        <w:t>Nahh</w:t>
+      </w:r>
+      <w:proofErr w:type="spellEnd"/>
+      <w:r>
+        <w:t>, his fear will be so rampant, even if his subconscious notices something off, it will be suppressed. So, there is our payload</w:t>
+      </w:r>
+      <w:r>
+        <w:t>. Also, based on posting activity, his time zone roughly matches mine, which means that after I obtain his creds, we will need to wait till the night, otherwise, he might react quickly</w:t>
+      </w:r>
+      <w:r>
+        <w:t>.</w:t>
+      </w:r>
+    </w:p>
+    <w:p>
+      <w:r>
+        <w:t>(A terminal window opens</w:t>
+      </w:r>
+      <w:r>
+        <w:t xml:space="preserve"> with inbuilt code editor like vim</w:t>
+      </w:r>
+      <w:r>
+        <w:t>)</w:t>
+      </w:r>
+    </w:p>
+    <w:p>
+      <w:r>
+        <w:t xml:space="preserve">So now what I </w:t>
       </w:r>
       <w:proofErr w:type="gramStart"/>
       <w:r>
-        <w:t>oh</w:t>
+        <w:t>have to</w:t>
       </w:r>
       <w:proofErr w:type="gramEnd"/>
       <w:r>
-        <w:t xml:space="preserve"> look, I have something u don’t, isn’t that just awesome?”. Maybe people don’t want a wife, but you make them feel like they are living it wrong. Fuck you.</w:t>
-      </w:r>
-    </w:p>
-    <w:p>
-      <w:r>
-        <w:t>(User is prompted to go back on the main page of the sub</w:t>
-      </w:r>
-      <w:r>
-        <w:t>. Screen is red, shaking and glitching</w:t>
-      </w:r>
-      <w:r>
-        <w:t>)</w:t>
-      </w:r>
-    </w:p>
-    <w:p>
-      <w:r>
-        <w:t>Yeah, fuck this sub. Bunch of play-pretend morons, who trying to tell me how to live</w:t>
-      </w:r>
-      <w:r>
-        <w:t xml:space="preserve">, while being just as miserable. You are not real </w:t>
+        <w:t xml:space="preserve"> do is just code it all. </w:t>
+      </w:r>
+    </w:p>
+    <w:p>
+      <w:r>
+        <w:t xml:space="preserve">(User is prompted to start typing in </w:t>
+      </w:r>
+      <w:r>
+        <w:t>terminal)</w:t>
+      </w:r>
+    </w:p>
+    <w:p>
+      <w:r>
+        <w:t xml:space="preserve">(After some time, it starts typing automatically and speeds </w:t>
       </w:r>
       <w:proofErr w:type="gramStart"/>
       <w:r>
-        <w:t>people,</w:t>
+        <w:t>ups</w:t>
       </w:r>
       <w:proofErr w:type="gramEnd"/>
       <w:r>
-        <w:t xml:space="preserve"> you are fucking fake.</w:t>
-      </w:r>
-    </w:p>
-    <w:p>
-      <w:r>
-        <w:t>(User is prompted to go back to chat)</w:t>
-      </w:r>
-    </w:p>
-    <w:p>
-      <w:r>
-        <w:t xml:space="preserve">(This </w:t>
+        <w:t xml:space="preserve"> a little)</w:t>
+      </w:r>
+    </w:p>
+    <w:p>
+      <w:r>
+        <w:t xml:space="preserve">That brings back some memories. My first website I deployed. It was just portfolio static </w:t>
       </w:r>
       <w:proofErr w:type="gramStart"/>
       <w:r>
-        <w:t>convo</w:t>
+        <w:t>website</w:t>
       </w:r>
       <w:proofErr w:type="gramEnd"/>
       <w:r>
-        <w:t xml:space="preserve"> happened in the meantime</w:t>
-      </w:r>
-      <w:r>
-        <w:t>)</w:t>
-      </w:r>
-    </w:p>
-    <w:p>
-      <w:r>
-        <w:t xml:space="preserve">Fidus: brother, like what are u even talking </w:t>
+        <w:t xml:space="preserve"> but I enjoyed doing it. And then…</w:t>
+      </w:r>
+    </w:p>
+    <w:p>
+      <w:r>
+        <w:t>(Typing speeds up even more)</w:t>
+      </w:r>
+    </w:p>
+    <w:p>
+      <w:r>
+        <w:t xml:space="preserve">My first </w:t>
+      </w:r>
+      <w:proofErr w:type="spellStart"/>
+      <w:r>
+        <w:t>sql</w:t>
+      </w:r>
+      <w:proofErr w:type="spellEnd"/>
+      <w:r>
+        <w:t xml:space="preserve"> injection. Fucked around and accidently found some website that was vulnerable. 20 mins later I was sitting in front of users table with all the passwords decoded, not exactly </w:t>
       </w:r>
       <w:proofErr w:type="gramStart"/>
       <w:r>
-        <w:t>about?</w:t>
+        <w:t>knowing,</w:t>
       </w:r>
       <w:proofErr w:type="gramEnd"/>
       <w:r>
-        <w:t xml:space="preserve"> They just </w:t>
-      </w:r>
-      <w:r>
-        <w:t>share</w:t>
-      </w:r>
-      <w:r>
-        <w:t xml:space="preserve"> some good shit that happened in their lives</w:t>
-      </w:r>
-    </w:p>
-    <w:p>
-      <w:r>
-        <w:t>N1h1l: yeah, sure</w:t>
+        <w:t xml:space="preserve"> what to do with it. But it gave me a desire to learn it, desire to look beyond the </w:t>
+      </w:r>
+      <w:proofErr w:type="gramStart"/>
+      <w:r>
+        <w:t>façade</w:t>
+      </w:r>
+      <w:proofErr w:type="gramEnd"/>
+      <w:r>
+        <w:t xml:space="preserve"> and find vulnerabilities. </w:t>
+      </w:r>
+    </w:p>
+    <w:p>
+      <w:r>
+        <w:t>(Typing speeds up even more)</w:t>
+      </w:r>
+    </w:p>
+    <w:p>
+      <w:r>
+        <w:t xml:space="preserve">My first </w:t>
+      </w:r>
+      <w:r>
+        <w:t>CTF</w:t>
+      </w:r>
+      <w:r>
+        <w:t xml:space="preserve"> flag I found by reverse engineering a </w:t>
+      </w:r>
+      <w:r>
+        <w:t>program</w:t>
       </w:r>
       <w:r>
         <w:t xml:space="preserve">. </w:t>
       </w:r>
       <w:proofErr w:type="gramStart"/>
       <w:r>
-        <w:t>Bro</w:t>
+        <w:t>My first backdoor I uploaded</w:t>
       </w:r>
       <w:proofErr w:type="gramEnd"/>
       <w:r>
-        <w:t xml:space="preserve"> all they do is tell people how to live, what is good achievement and what not. They are basically the people who pressure you into having a relationship, I thought u were against it?</w:t>
-      </w:r>
-    </w:p>
-    <w:p>
-      <w:r>
-        <w:t>(End convo)</w:t>
-      </w:r>
-    </w:p>
-    <w:p>
-      <w:proofErr w:type="spellStart"/>
-      <w:r>
+        <w:t xml:space="preserve"> through broken </w:t>
+      </w:r>
+      <w:r>
+        <w:t>PHP</w:t>
+      </w:r>
+      <w:r>
+        <w:t xml:space="preserve"> website.</w:t>
+      </w:r>
+      <w:r>
+        <w:t xml:space="preserve"> That CTF I won by hacking not the machine, but a person to get the flag. </w:t>
+      </w:r>
+      <w:r>
+        <w:t xml:space="preserve">And now I’m in process of creating a phishing website. Man, I live for this shit. Creating </w:t>
+      </w:r>
+      <w:r>
+        <w:t>the programmed embodiment</w:t>
+      </w:r>
+      <w:r>
+        <w:t xml:space="preserve"> </w:t>
+      </w:r>
+      <w:r>
+        <w:t>of my feelings to the world</w:t>
+      </w:r>
+      <w:r>
+        <w:t>. Yeah, fuck the world, I don’t fucking trust you</w:t>
+      </w:r>
+      <w:r>
+        <w:t>.</w:t>
+      </w:r>
+    </w:p>
+    <w:p>
+      <w:r>
+        <w:t>(Typing finishes)</w:t>
+      </w:r>
+    </w:p>
+    <w:p>
+      <w:pPr>
+        <w:rPr>
+          <w:lang w:val="ru-RU"/>
+        </w:rPr>
+      </w:pPr>
+      <w:r>
+        <w:lastRenderedPageBreak/>
+        <w:t>I’m done. All that left to do is launch the server on my machine, some port forwarding and it will be exposed to the world. My big “fuck you” to the world. Damn, that feels good.</w:t>
+      </w:r>
+    </w:p>
+    <w:p>
+      <w:pPr>
+        <w:rPr>
+          <w:lang w:val="en-AU"/>
+        </w:rPr>
+      </w:pPr>
+      <w:r>
+        <w:t>(</w:t>
+      </w:r>
+      <w:r>
+        <w:rPr>
+          <w:lang w:val="en-AU"/>
+        </w:rPr>
+        <w:t>Terminal closes, and chat window appears)</w:t>
+      </w:r>
+    </w:p>
+    <w:p>
+      <w:pPr>
+        <w:rPr>
+          <w:lang w:val="en-AU"/>
+        </w:rPr>
+      </w:pPr>
+      <w:proofErr w:type="spellStart"/>
+      <w:r>
+        <w:rPr>
+          <w:lang w:val="en-AU"/>
+        </w:rPr>
         <w:t>Main_hero</w:t>
       </w:r>
       <w:proofErr w:type="spellEnd"/>
       <w:r>
-        <w:t>: yeah, you know what? Fuck them. Let’s do it</w:t>
-      </w:r>
-    </w:p>
-    <w:p>
-      <w:r>
-        <w:t>Fidus: y’all are idiots</w:t>
-      </w:r>
-    </w:p>
-    <w:p>
-      <w:r>
-        <w:t>Fidus: I want no part in this</w:t>
-      </w:r>
+        <w:rPr>
+          <w:lang w:val="en-AU"/>
+        </w:rPr>
+        <w:t>: I’m done</w:t>
+      </w:r>
+    </w:p>
+    <w:p>
+      <w:pPr>
+        <w:rPr>
+          <w:lang w:val="en-AU"/>
+        </w:rPr>
+      </w:pPr>
+      <w:r>
+        <w:rPr>
+          <w:lang w:val="en-AU"/>
+        </w:rPr>
+        <w:t xml:space="preserve">N1h1l: damn, already? </w:t>
+      </w:r>
+    </w:p>
+    <w:p>
+      <w:pPr>
+        <w:rPr>
+          <w:lang w:val="en-AU"/>
+        </w:rPr>
+      </w:pPr>
+      <w:r>
+        <w:rPr>
+          <w:lang w:val="en-AU"/>
+        </w:rPr>
+        <w:t>N1h1l: that was quick</w:t>
+      </w:r>
+    </w:p>
+    <w:p>
+      <w:pPr>
+        <w:rPr>
+          <w:lang w:val="en-AU"/>
+        </w:rPr>
+      </w:pPr>
+      <w:r>
+        <w:rPr>
+          <w:lang w:val="en-AU"/>
+        </w:rPr>
+        <w:t>N1h1l: damn, look at us huh</w:t>
+      </w:r>
+    </w:p>
+    <w:p>
+      <w:pPr>
+        <w:rPr>
+          <w:lang w:val="en-AU"/>
+        </w:rPr>
+      </w:pPr>
+      <w:r>
+        <w:rPr>
+          <w:lang w:val="en-AU"/>
+        </w:rPr>
+        <w:t xml:space="preserve">N1h1l: starting </w:t>
+      </w:r>
+      <w:r>
+        <w:rPr>
+          <w:lang w:val="en-AU"/>
+        </w:rPr>
+        <w:t>some fucking revolution here</w:t>
+      </w:r>
+    </w:p>
+    <w:p>
+      <w:pPr>
+        <w:rPr>
+          <w:lang w:val="en-AU"/>
+        </w:rPr>
+      </w:pPr>
+      <w:r>
+        <w:rPr>
+          <w:lang w:val="en-AU"/>
+        </w:rPr>
+        <w:t>What?</w:t>
+      </w:r>
+    </w:p>
+    <w:p>
+      <w:pPr>
+        <w:rPr>
+          <w:lang w:val="en-AU"/>
+        </w:rPr>
+      </w:pPr>
+      <w:proofErr w:type="spellStart"/>
+      <w:r>
+        <w:rPr>
+          <w:lang w:val="en-AU"/>
+        </w:rPr>
+        <w:t>Main_hero</w:t>
+      </w:r>
+      <w:proofErr w:type="spellEnd"/>
+      <w:r>
+        <w:rPr>
+          <w:lang w:val="en-AU"/>
+        </w:rPr>
+        <w:t>: what?</w:t>
+      </w:r>
+    </w:p>
+    <w:p>
+      <w:pPr>
+        <w:rPr>
+          <w:lang w:val="en-AU"/>
+        </w:rPr>
+      </w:pPr>
+      <w:r>
+        <w:rPr>
+          <w:lang w:val="en-AU"/>
+        </w:rPr>
+        <w:t>N1h1l: I mean, taking down subforum people idolized</w:t>
+      </w:r>
+    </w:p>
+    <w:p>
+      <w:pPr>
+        <w:rPr>
+          <w:lang w:val="en-AU"/>
+        </w:rPr>
+      </w:pPr>
+      <w:r>
+        <w:rPr>
+          <w:lang w:val="en-AU"/>
+        </w:rPr>
+        <w:t>N1h1l: we should let them know, that it was us</w:t>
+      </w:r>
+    </w:p>
+    <w:p>
+      <w:pPr>
+        <w:rPr>
+          <w:lang w:val="en-AU"/>
+        </w:rPr>
+      </w:pPr>
+      <w:r>
+        <w:rPr>
+          <w:lang w:val="en-AU"/>
+        </w:rPr>
+        <w:t>N1h1l: like spam the posts with “Hello from n1h1l” in the title</w:t>
+      </w:r>
+    </w:p>
+    <w:p>
+      <w:pPr>
+        <w:rPr>
+          <w:lang w:val="en-AU"/>
+        </w:rPr>
+      </w:pPr>
+      <w:r>
+        <w:rPr>
+          <w:lang w:val="en-AU"/>
+        </w:rPr>
+        <w:t xml:space="preserve">N1h1l: and </w:t>
+      </w:r>
+      <w:proofErr w:type="spellStart"/>
+      <w:r>
+        <w:rPr>
+          <w:lang w:val="en-AU"/>
+        </w:rPr>
+        <w:t>ur</w:t>
+      </w:r>
+      <w:proofErr w:type="spellEnd"/>
+      <w:r>
+        <w:rPr>
+          <w:lang w:val="en-AU"/>
+        </w:rPr>
+        <w:t xml:space="preserve"> name too</w:t>
+      </w:r>
+    </w:p>
+    <w:p>
+      <w:pPr>
+        <w:rPr>
+          <w:lang w:val="en-AU"/>
+        </w:rPr>
+      </w:pPr>
+      <w:r>
+        <w:rPr>
+          <w:lang w:val="en-AU"/>
+        </w:rPr>
+        <w:t xml:space="preserve">What the fuck is he even talking about? Bro’s </w:t>
+      </w:r>
+      <w:proofErr w:type="spellStart"/>
+      <w:r>
+        <w:rPr>
+          <w:lang w:val="en-AU"/>
+        </w:rPr>
+        <w:t>gonna</w:t>
+      </w:r>
+      <w:proofErr w:type="spellEnd"/>
+      <w:r>
+        <w:rPr>
+          <w:lang w:val="en-AU"/>
+        </w:rPr>
+        <w:t xml:space="preserve"> get us banned before we even start.</w:t>
+      </w:r>
+    </w:p>
+    <w:p>
+      <w:pPr>
+        <w:rPr>
+          <w:lang w:val="en-AU"/>
+        </w:rPr>
+      </w:pPr>
+      <w:proofErr w:type="spellStart"/>
+      <w:r>
+        <w:rPr>
+          <w:lang w:val="en-AU"/>
+        </w:rPr>
+        <w:t>Main_hero</w:t>
+      </w:r>
+      <w:proofErr w:type="spellEnd"/>
+      <w:r>
+        <w:rPr>
+          <w:lang w:val="en-AU"/>
+        </w:rPr>
+        <w:t xml:space="preserve">: wtf r u even talking about? </w:t>
+      </w:r>
+      <w:proofErr w:type="spellStart"/>
+      <w:r>
+        <w:rPr>
+          <w:lang w:val="en-AU"/>
+        </w:rPr>
+        <w:t>U’ll</w:t>
+      </w:r>
+      <w:proofErr w:type="spellEnd"/>
+      <w:r>
+        <w:rPr>
+          <w:lang w:val="en-AU"/>
+        </w:rPr>
+        <w:t xml:space="preserve"> attract too much attention to us</w:t>
+      </w:r>
+    </w:p>
+    <w:p>
+      <w:pPr>
+        <w:rPr>
+          <w:lang w:val="en-AU"/>
+        </w:rPr>
+      </w:pPr>
+      <w:proofErr w:type="spellStart"/>
+      <w:r>
+        <w:rPr>
+          <w:lang w:val="en-AU"/>
+        </w:rPr>
+        <w:t>Main_hero</w:t>
+      </w:r>
+      <w:proofErr w:type="spellEnd"/>
+      <w:r>
+        <w:rPr>
+          <w:lang w:val="en-AU"/>
+        </w:rPr>
+        <w:t xml:space="preserve">: I don’t </w:t>
+      </w:r>
+      <w:proofErr w:type="spellStart"/>
+      <w:r>
+        <w:rPr>
+          <w:lang w:val="en-AU"/>
+        </w:rPr>
+        <w:t>wanna</w:t>
+      </w:r>
+      <w:proofErr w:type="spellEnd"/>
+      <w:r>
+        <w:rPr>
+          <w:lang w:val="en-AU"/>
+        </w:rPr>
+        <w:t xml:space="preserve"> problems</w:t>
+      </w:r>
+    </w:p>
+    <w:p>
+      <w:pPr>
+        <w:rPr>
+          <w:lang w:val="en-AU"/>
+        </w:rPr>
+      </w:pPr>
+      <w:r>
+        <w:rPr>
+          <w:lang w:val="en-AU"/>
+        </w:rPr>
+        <w:t xml:space="preserve">N1h1l: well, we </w:t>
+      </w:r>
+      <w:proofErr w:type="spellStart"/>
+      <w:r>
+        <w:rPr>
+          <w:lang w:val="en-AU"/>
+        </w:rPr>
+        <w:t>kinda</w:t>
+      </w:r>
+      <w:proofErr w:type="spellEnd"/>
+      <w:r>
+        <w:rPr>
+          <w:lang w:val="en-AU"/>
+        </w:rPr>
+        <w:t xml:space="preserve"> about to become one u know</w:t>
+      </w:r>
+    </w:p>
+    <w:p>
+      <w:pPr>
+        <w:rPr>
+          <w:lang w:val="en-AU"/>
+        </w:rPr>
+      </w:pPr>
+      <w:proofErr w:type="spellStart"/>
+      <w:r>
+        <w:rPr>
+          <w:lang w:val="en-AU"/>
+        </w:rPr>
+        <w:t>Main_hero</w:t>
+      </w:r>
+      <w:proofErr w:type="spellEnd"/>
+      <w:r>
+        <w:rPr>
+          <w:lang w:val="en-AU"/>
+        </w:rPr>
+        <w:t>: just keep our fucking names out of it. We need to stay anonymous.</w:t>
+      </w:r>
+    </w:p>
+    <w:p>
+      <w:pPr>
+        <w:rPr>
+          <w:lang w:val="en-AU"/>
+        </w:rPr>
+      </w:pPr>
+      <w:r>
+        <w:rPr>
+          <w:lang w:val="en-AU"/>
+        </w:rPr>
+        <w:t>Yeah, he is an idiot. And now he feels like a Che G</w:t>
+      </w:r>
+      <w:r>
+        <w:rPr>
+          <w:lang w:val="en-AU"/>
+        </w:rPr>
+        <w:t>uevara</w:t>
+      </w:r>
+      <w:r>
+        <w:rPr>
+          <w:lang w:val="en-AU"/>
+        </w:rPr>
+        <w:t xml:space="preserve"> or some shit, because we r raiding a subforum.</w:t>
+      </w:r>
+    </w:p>
+    <w:p>
+      <w:pPr>
+        <w:rPr>
+          <w:lang w:val="en-AU"/>
+        </w:rPr>
+      </w:pPr>
+      <w:proofErr w:type="spellStart"/>
+      <w:r>
+        <w:rPr>
+          <w:lang w:val="en-AU"/>
+        </w:rPr>
+        <w:t>Main_hero</w:t>
+      </w:r>
+      <w:proofErr w:type="spellEnd"/>
+      <w:r>
+        <w:rPr>
+          <w:lang w:val="en-AU"/>
+        </w:rPr>
+        <w:t>: we start tomorrow</w:t>
+      </w:r>
+    </w:p>
+    <w:p>
+      <w:pPr>
+        <w:rPr>
+          <w:lang w:val="en-AU"/>
+        </w:rPr>
+      </w:pPr>
+      <w:proofErr w:type="spellStart"/>
+      <w:r>
+        <w:rPr>
+          <w:lang w:val="en-AU"/>
+        </w:rPr>
+        <w:t>Main_</w:t>
+      </w:r>
+      <w:proofErr w:type="gramStart"/>
+      <w:r>
+        <w:rPr>
+          <w:lang w:val="en-AU"/>
+        </w:rPr>
+        <w:t>hero</w:t>
+      </w:r>
+      <w:proofErr w:type="spellEnd"/>
+      <w:r>
+        <w:rPr>
+          <w:lang w:val="en-AU"/>
+        </w:rPr>
+        <w:t>:</w:t>
+      </w:r>
+      <w:proofErr w:type="gramEnd"/>
+      <w:r>
+        <w:rPr>
+          <w:lang w:val="en-AU"/>
+        </w:rPr>
+        <w:t xml:space="preserve"> be ready</w:t>
+      </w:r>
+    </w:p>
+    <w:p>
+      <w:pPr>
+        <w:rPr>
+          <w:lang w:val="en-AU"/>
+        </w:rPr>
+      </w:pPr>
+      <w:r>
+        <w:rPr>
+          <w:lang w:val="en-AU"/>
+        </w:rPr>
+        <w:t>N1h1l: we ride at dawn baby let’s go</w:t>
+      </w:r>
+    </w:p>
+    <w:p>
+      <w:pPr>
+        <w:rPr>
+          <w:lang w:val="en-AU"/>
+        </w:rPr>
+      </w:pPr>
+      <w:r>
+        <w:rPr>
+          <w:lang w:val="en-AU"/>
+        </w:rPr>
+        <w:t>He is like an excited kid, who’s about to get a ride in the rollercoaster.</w:t>
+      </w:r>
+    </w:p>
+    <w:p>
+      <w:pPr>
+        <w:rPr>
+          <w:lang w:val="en-AU"/>
+        </w:rPr>
+      </w:pPr>
+      <w:r>
+        <w:rPr>
+          <w:lang w:val="en-AU"/>
+        </w:rPr>
+        <w:t xml:space="preserve">Fidus: y’all are getting busted </w:t>
+      </w:r>
+      <w:proofErr w:type="spellStart"/>
+      <w:r>
+        <w:rPr>
+          <w:lang w:val="en-AU"/>
+        </w:rPr>
+        <w:t>bruh</w:t>
+      </w:r>
+      <w:proofErr w:type="spellEnd"/>
     </w:p>
     <w:p>
       <w:pPr>
         <w:pStyle w:val="Heading3"/>
       </w:pPr>
-      <w:r>
-        <w:t>Plan and preparation</w:t>
-      </w:r>
+      <w:bookmarkStart w:id="24" w:name="_Toc212288617"/>
+      <w:r>
+        <w:lastRenderedPageBreak/>
+        <w:t>Execution</w:t>
+      </w:r>
+      <w:bookmarkEnd w:id="24"/>
     </w:p>
     <w:p>
       <w:pPr>
         <w:pStyle w:val="Heading3"/>
       </w:pPr>
-      <w:r>
-        <w:t>Execution</w:t>
-      </w:r>
-    </w:p>
-    <w:p>
-      <w:pPr>
-        <w:pStyle w:val="Heading3"/>
-      </w:pPr>
+      <w:bookmarkStart w:id="25" w:name="_Toc212288618"/>
       <w:r>
         <w:t>Aftermath</w:t>
       </w:r>
+      <w:bookmarkEnd w:id="25"/>
     </w:p>
     <w:sectPr>
       <w:pgSz w:w="12240" w:h="15840"/>

</xml_diff>

<commit_message>
played with canvas and absolute position elements more
</commit_message>
<xml_diff>
--- a/docs/Script.docx
+++ b/docs/Script.docx
@@ -1762,7 +1762,24 @@
       </w:r>
       <w:proofErr w:type="spellEnd"/>
       <w:r>
-        <w:t xml:space="preserve"> inner dialog and what he says could be used more interestingly</w:t>
+        <w:t xml:space="preserve"> inner dialog</w:t>
+      </w:r>
+      <w:r>
+        <w:t xml:space="preserve"> with player</w:t>
+      </w:r>
+      <w:r>
+        <w:t xml:space="preserve"> and what he </w:t>
+      </w:r>
+      <w:proofErr w:type="gramStart"/>
+      <w:r>
+        <w:t xml:space="preserve">actually </w:t>
+      </w:r>
+      <w:r>
+        <w:t>says</w:t>
+      </w:r>
+      <w:proofErr w:type="gramEnd"/>
+      <w:r>
+        <w:t xml:space="preserve"> could be used more interestingly</w:t>
       </w:r>
     </w:p>
     <w:p>
@@ -1843,6 +1860,23 @@
         <w:t>real truth</w:t>
       </w:r>
       <w:proofErr w:type="gramEnd"/>
+    </w:p>
+    <w:p>
+      <w:pPr>
+        <w:pStyle w:val="ListParagraph"/>
+        <w:numPr>
+          <w:ilvl w:val="0"/>
+          <w:numId w:val="31"/>
+        </w:numPr>
+      </w:pPr>
+      <w:proofErr w:type="spellStart"/>
+      <w:r>
+        <w:t>Main_hero</w:t>
+      </w:r>
+      <w:proofErr w:type="spellEnd"/>
+      <w:r>
+        <w:t xml:space="preserve"> in execution part need to have crushing realization instead of what I have now</w:t>
+      </w:r>
     </w:p>
     <w:p>
       <w:pPr>

</xml_diff>

<commit_message>
event outline for new script
god damn bro, this is good
</commit_message>
<xml_diff>
--- a/docs/Script.docx
+++ b/docs/Script.docx
@@ -2269,7 +2269,13 @@
         </w:numPr>
       </w:pPr>
       <w:r>
-        <w:t>He then sees the discussion about wl3 and goes to their sub to see how are they doing</w:t>
+        <w:t xml:space="preserve">He then sees the discussion about wl3 and goes to their sub to see how </w:t>
+      </w:r>
+      <w:r>
+        <w:t>they are</w:t>
+      </w:r>
+      <w:r>
+        <w:t xml:space="preserve"> doing</w:t>
       </w:r>
     </w:p>
     <w:p>
@@ -2335,7 +2341,16 @@
         </w:numPr>
       </w:pPr>
       <w:r>
-        <w:t>He completes the website and pulls of the plan, then goes back to sc2 chat and says that he hacked the admin of wl3</w:t>
+        <w:t>He completes the website and pulls o</w:t>
+      </w:r>
+      <w:r>
+        <w:t>f</w:t>
+      </w:r>
+      <w:r>
+        <w:t>f the plan, then goes back to sc2 chat and says that he hacked the admin of wl3</w:t>
+      </w:r>
+      <w:r>
+        <w:t xml:space="preserve"> and sends the proof</w:t>
       </w:r>
     </w:p>
     <w:p>
@@ -2347,7 +2362,10 @@
         </w:numPr>
       </w:pPr>
       <w:r>
-        <w:t>He then surprised that he wasn’t unanimously praised by them as he hacked their mortal enemy as he thought, not realizing that their hatred is not that serious</w:t>
+        <w:t>H</w:t>
+      </w:r>
+      <w:r>
+        <w:t>e goes to the wl3 sub and sees that it actually gets raided and feels proud. Finally, he is appreciated.</w:t>
       </w:r>
     </w:p>
     <w:p>
@@ -2359,7 +2377,19 @@
         </w:numPr>
       </w:pPr>
       <w:r>
-        <w:t>He really focuses only on negatives from chat, spiraling in the insecurities</w:t>
+        <w:t xml:space="preserve">He </w:t>
+      </w:r>
+      <w:r>
+        <w:t>was then</w:t>
+      </w:r>
+      <w:r>
+        <w:t xml:space="preserve"> surprised that he wasn’t unanimously praised by </w:t>
+      </w:r>
+      <w:r>
+        <w:t>sc2</w:t>
+      </w:r>
+      <w:r>
+        <w:t xml:space="preserve"> as he hacked their mortal enemy as he thought, not realizing that their hatred is not that serious</w:t>
       </w:r>
     </w:p>
     <w:p>
@@ -2371,10 +2401,7 @@
         </w:numPr>
       </w:pPr>
       <w:r>
-        <w:t>But then he goes to the wl3 sub and sees that it actually gets raided and feels proud</w:t>
-      </w:r>
-      <w:r>
-        <w:t>. Finally, he is appreciated.</w:t>
+        <w:t>He really focuses only on negatives from chat, spiraling in the insecurities</w:t>
       </w:r>
     </w:p>
     <w:p>
@@ -2386,7 +2413,10 @@
         </w:numPr>
       </w:pPr>
       <w:r>
-        <w:t>He goes back to the chat and then sudden realization hits him. He admits he is doing bullshit for validation like wasting 1k hours in sc2 or hacking subforums. He is also admitting that he tries to convince people around him that he is the best of them while knowing that he is absolutely not. All he wants is some friends to spend time with and he wants to convince people that he is not some useless punk.</w:t>
+        <w:t>R</w:t>
+      </w:r>
+      <w:r>
+        <w:t>ealization hits him. He admits he is doing bullshit for validation like wasting 1k hours in sc2 or hacking subforums. He is also admitting that he tries to convince people around him that he is the best of them while knowing that he is absolutely not. All he wants is some friends to spend time with and he wants to convince people that he is not some useless punk.</w:t>
       </w:r>
     </w:p>
     <w:p>
@@ -2399,7 +2429,43 @@
       </w:pPr>
       <w:r>
         <w:lastRenderedPageBreak/>
-        <w:t>As he snaps out of it he sees the mod texting in the chat that raiding is not allowed by the rules of the sub and buns him</w:t>
+        <w:t xml:space="preserve">As he snaps out of </w:t>
+      </w:r>
+      <w:r>
+        <w:t>it,</w:t>
+      </w:r>
+      <w:r>
+        <w:t xml:space="preserve"> he sees </w:t>
+      </w:r>
+      <w:r>
+        <w:t xml:space="preserve">one user </w:t>
+      </w:r>
+      <w:r>
+        <w:t>texting</w:t>
+      </w:r>
+      <w:r>
+        <w:t xml:space="preserve"> him</w:t>
+      </w:r>
+      <w:r>
+        <w:t xml:space="preserve"> in the chat </w:t>
+      </w:r>
+      <w:r>
+        <w:t>asking if he knows that hacking and raiding subforums</w:t>
+      </w:r>
+      <w:r>
+        <w:t xml:space="preserve"> is not allowed by the rules of </w:t>
+      </w:r>
+      <w:r>
+        <w:t>T</w:t>
+      </w:r>
+      <w:r>
+        <w:t xml:space="preserve">he </w:t>
+      </w:r>
+      <w:r>
+        <w:t>Forum</w:t>
+      </w:r>
+      <w:r>
+        <w:t xml:space="preserve"> </w:t>
       </w:r>
     </w:p>
     <w:p>
@@ -2411,7 +2477,19 @@
         </w:numPr>
       </w:pPr>
       <w:r>
-        <w:t>He panicks and then crying as he absolutely alone now</w:t>
+        <w:t>He replies yeah of course, but before he sent that he gets banned.</w:t>
+      </w:r>
+    </w:p>
+    <w:p>
+      <w:pPr>
+        <w:pStyle w:val="ListParagraph"/>
+        <w:numPr>
+          <w:ilvl w:val="2"/>
+          <w:numId w:val="1"/>
+        </w:numPr>
+      </w:pPr>
+      <w:r>
+        <w:t>“Oh wow”</w:t>
       </w:r>
     </w:p>
     <w:p>
@@ -2470,6 +2548,8 @@
           <w:numId w:val="1"/>
         </w:numPr>
       </w:pPr>
+      <w:bookmarkStart w:id="6" w:name="_Plan"/>
+      <w:bookmarkEnd w:id="6"/>
       <w:r>
         <w:t>Plan</w:t>
       </w:r>
@@ -2525,7 +2605,13 @@
         <w:t xml:space="preserve"> he logins into the admin’s account. After that, he will have limited time</w:t>
       </w:r>
       <w:r>
-        <w:t xml:space="preserve"> to act, because The Forum sends u a notification when someone logins into ur account. Main_hero</w:t>
+        <w:t xml:space="preserve"> to act, because The Forum sends u a notification when someone </w:t>
+      </w:r>
+      <w:r>
+        <w:t>login</w:t>
+      </w:r>
+      <w:r>
+        <w:t xml:space="preserve"> into ur account. Main_hero</w:t>
       </w:r>
       <w:r>
         <w:t xml:space="preserve"> first</w:t>
@@ -2534,7 +2620,7 @@
         <w:t xml:space="preserve"> has to </w:t>
       </w:r>
       <w:r>
-        <w:t xml:space="preserve">demote all the modes on this subforum. Then he will transfer the ownership of this subforum to the burner account. After that, he’ll let </w:t>
+        <w:t xml:space="preserve">demote all the mods on this subforum. Then he will transfer the ownership of this subforum to the burner account. After that, he’ll let </w:t>
       </w:r>
       <w:r>
         <w:t>sc2 that he owns the sub now and they can flood it with whatever they want</w:t>
@@ -2555,10 +2641,13 @@
         <w:t xml:space="preserve">subforum followers will raid the </w:t>
       </w:r>
       <w:r>
-        <w:t xml:space="preserve">wholelife3 </w:t>
-      </w:r>
-      <w:r>
-        <w:t xml:space="preserve"> and post hundreds of hate posts and comments</w:t>
+        <w:t>wholelife</w:t>
+      </w:r>
+      <w:r>
+        <w:t>3 and</w:t>
+      </w:r>
+      <w:r>
+        <w:t xml:space="preserve"> post hundreds of hate posts and comments</w:t>
       </w:r>
       <w:r>
         <w:t>, mostly about Spigot preferring their game over theirs.</w:t>
@@ -2569,7 +2658,7 @@
         <w:pStyle w:val="Heading3"/>
         <w:ind w:left="720"/>
       </w:pPr>
-      <w:bookmarkStart w:id="6" w:name="_Toc212288602"/>
+      <w:bookmarkStart w:id="7" w:name="_Toc212288602"/>
       <w:r>
         <w:t xml:space="preserve">The Forum as </w:t>
       </w:r>
@@ -2579,7 +2668,7 @@
       <w:r>
         <w:t>place</w:t>
       </w:r>
-      <w:bookmarkEnd w:id="6"/>
+      <w:bookmarkEnd w:id="7"/>
     </w:p>
     <w:p>
       <w:pPr>
@@ -2641,6 +2730,7 @@
         </w:numPr>
       </w:pPr>
       <w:r>
+        <w:lastRenderedPageBreak/>
         <w:t>Communities are echo chambers basically, people live in their own bubbles</w:t>
       </w:r>
     </w:p>
@@ -2653,7 +2743,6 @@
         </w:numPr>
       </w:pPr>
       <w:r>
-        <w:lastRenderedPageBreak/>
         <w:t>Arc</w:t>
       </w:r>
     </w:p>
@@ -2710,14 +2799,14 @@
         <w:pStyle w:val="Heading3"/>
         <w:ind w:left="720"/>
       </w:pPr>
-      <w:bookmarkStart w:id="7" w:name="_Toc212288603"/>
+      <w:bookmarkStart w:id="8" w:name="_Toc212288603"/>
       <w:r>
         <w:t xml:space="preserve">StrikeCountries2 </w:t>
       </w:r>
       <w:r>
         <w:t>subforum</w:t>
       </w:r>
-      <w:bookmarkEnd w:id="7"/>
+      <w:bookmarkEnd w:id="8"/>
     </w:p>
     <w:p>
       <w:pPr>
@@ -2982,18 +3071,6 @@
     </w:p>
     <w:p>
       <w:pPr>
-        <w:pStyle w:val="ListParagraph"/>
-        <w:numPr>
-          <w:ilvl w:val="2"/>
-          <w:numId w:val="1"/>
-        </w:numPr>
-      </w:pPr>
-      <w:r>
-        <w:t>In the end mod comes and says that raiding is not allowed and bans main_hero</w:t>
-      </w:r>
-    </w:p>
-    <w:p>
-      <w:pPr>
         <w:pStyle w:val="Heading4"/>
         <w:numPr>
           <w:ilvl w:val="1"/>
@@ -3010,11 +3087,11 @@
         <w:pStyle w:val="Heading3"/>
         <w:ind w:left="720"/>
       </w:pPr>
-      <w:bookmarkStart w:id="8" w:name="_Toc212288604"/>
+      <w:bookmarkStart w:id="9" w:name="_Toc212288604"/>
       <w:r>
         <w:t>Player as imaginary friend</w:t>
       </w:r>
-      <w:bookmarkEnd w:id="8"/>
+      <w:bookmarkEnd w:id="9"/>
     </w:p>
     <w:p>
       <w:pPr>
@@ -3275,11 +3352,11 @@
       <w:pPr>
         <w:pStyle w:val="Heading3"/>
       </w:pPr>
-      <w:bookmarkStart w:id="9" w:name="_Toc212288606"/>
+      <w:bookmarkStart w:id="10" w:name="_Toc212288606"/>
       <w:r>
         <w:t>Sillygoose228</w:t>
       </w:r>
-      <w:bookmarkEnd w:id="9"/>
+      <w:bookmarkEnd w:id="10"/>
     </w:p>
     <w:p>
       <w:pPr>
@@ -3389,6 +3466,18 @@
     </w:p>
     <w:p>
       <w:pPr>
+        <w:pStyle w:val="ListParagraph"/>
+        <w:numPr>
+          <w:ilvl w:val="2"/>
+          <w:numId w:val="17"/>
+        </w:numPr>
+      </w:pPr>
+      <w:r>
+        <w:t>Good admin</w:t>
+      </w:r>
+    </w:p>
+    <w:p>
+      <w:pPr>
         <w:pStyle w:val="Heading4"/>
         <w:numPr>
           <w:ilvl w:val="0"/>
@@ -3431,26 +3520,208 @@
       <w:pPr>
         <w:pStyle w:val="Heading2"/>
       </w:pPr>
-      <w:bookmarkStart w:id="10" w:name="_Toc212288607"/>
+      <w:bookmarkStart w:id="11" w:name="_Toc212288607"/>
       <w:r>
         <w:t>Events outline</w:t>
       </w:r>
-      <w:bookmarkEnd w:id="10"/>
+      <w:bookmarkEnd w:id="11"/>
+    </w:p>
+    <w:p>
+      <w:pPr>
+        <w:pStyle w:val="Heading3"/>
+      </w:pPr>
+      <w:r>
+        <w:t>Intro</w:t>
+      </w:r>
+    </w:p>
+    <w:p>
+      <w:pPr>
+        <w:rPr>
+          <w:lang w:val="ru-RU"/>
+        </w:rPr>
+      </w:pPr>
+      <w:r>
+        <w:t xml:space="preserve">Main_hero </w:t>
+      </w:r>
+      <w:r>
+        <w:t>starts talking about himself. He first states that he wants to write a book and decided he needs to write all his thoughts, so he could use them later. He is doing that because he is not interested in making some shit, he wants to create a masterpiece out of this memoir. He then proceeds to talk about his skills in sc2, how he is good in it and how many hours he’s got. He shows his stats on the profile, but it has long streak of loses and main_hero justifies himself by saying that matchmaking is fucked, opponents were using meta weapons and main_hero was playing after long hiatus. He then says that he is well respected in the sc2 community and goes to subforum</w:t>
+      </w:r>
+      <w:r>
+        <w:t xml:space="preserve"> </w:t>
+      </w:r>
+      <w:r>
+        <w:t>chat</w:t>
+      </w:r>
+      <w:r>
+        <w:t xml:space="preserve"> and even played with them and showed himself pretty good</w:t>
+      </w:r>
+      <w:r>
+        <w:t>.  He says smth like “yo” and instantly gets flamed</w:t>
+      </w:r>
+      <w:r>
+        <w:t xml:space="preserve"> and mocked for his recent game with the community and his overall perfomance</w:t>
+      </w:r>
+      <w:r>
+        <w:t>. Main_hero says that’s how they show affection to one another and it’s pretty normal.</w:t>
+      </w:r>
+    </w:p>
+    <w:p>
+      <w:pPr>
+        <w:pStyle w:val="Heading3"/>
+      </w:pPr>
+      <w:r>
+        <w:t>Chance to prove yourself</w:t>
+      </w:r>
+    </w:p>
+    <w:p>
+      <w:r>
+        <w:t xml:space="preserve">Someone in the chat says that wl3 just got their dlc delayed. Everyone celebrate that, including main_hero. He explains that because it’s because Spigot, developer of sc2 and wl3, instead of working on new content for sc2 decided to do a new single player, so now, sc2 sub and wl3 are like eternal enemies. </w:t>
+      </w:r>
+      <w:r>
+        <w:t xml:space="preserve">Main_hero wonders, how did they take news of delayed dlc in wl3 sub and goes there. To his disappointment, wl3 fans are chill about it, saying that devs should take all the time they need to finish the dlc. In addition to that, main_hero sees all the helpful posts for newcomers, peaceful discussions and funny memes. That sets him off, main_hero becomes angry, and tries to come up with a reason why it’s all wrong and shouldn’t be like this. He says something like noobs should be mocked for their stupidity so they start think for themselves, discussions shouldn’t be that </w:t>
+      </w:r>
+      <w:r>
+        <w:lastRenderedPageBreak/>
+        <w:t>peaceful, because if everyone agree with everyone no truth can be found and etc. He then says that even tho sc2 community can be rude sometimes they are honest and do not pretend.</w:t>
+      </w:r>
+      <w:r>
+        <w:t xml:space="preserve"> It’s so much better than this </w:t>
+      </w:r>
+      <w:r>
+        <w:t>phoniness. He then remembers his days when his mom forced him to go do some programming courses, cuz he was spending too much time in sc2 (she didn’t how good he was in it, maybe if she supported him, he would be on the pro esport scene by now). He remembers something about making websites</w:t>
+      </w:r>
+      <w:r>
+        <w:t xml:space="preserve"> and decides to do a phishing website and steal the creds of the admin of this subreddit, sillygoose228. He comes back to the sc2 chat, and tells them about his intentions. Naturally, he gets mocked even harder, but now main_hero wants to prove them all wrong.</w:t>
+      </w:r>
+    </w:p>
+    <w:p>
+      <w:pPr>
+        <w:pStyle w:val="Heading3"/>
+      </w:pPr>
+      <w:r>
+        <w:t>Plan and execution</w:t>
+      </w:r>
+    </w:p>
+    <w:p>
+      <w:r>
+        <w:t xml:space="preserve">He then outlines the </w:t>
+      </w:r>
+      <w:hyperlink w:anchor="_Plan" w:history="1">
+        <w:r>
+          <w:rPr>
+            <w:rStyle w:val="Hyperlink"/>
+          </w:rPr>
+          <w:t>pla</w:t>
+        </w:r>
+        <w:r>
+          <w:rPr>
+            <w:rStyle w:val="Hyperlink"/>
+          </w:rPr>
+          <w:t>n</w:t>
+        </w:r>
+      </w:hyperlink>
+      <w:r>
+        <w:t xml:space="preserve">. Then main_hero opens up vim in the terminal as every cool coder uses vim. After getting stuck in and eventually getting out, he </w:t>
+      </w:r>
+      <w:r>
+        <w:t xml:space="preserve">then realizes he remembers fuck all about coding. He then tries to find his old notes, but he didn’t keep any. He then decides to </w:t>
+      </w:r>
+      <w:r>
+        <w:t xml:space="preserve">ask ai for help, promising it’s only for consulting. Then we see him copy and pasting huge chunks of code. </w:t>
+      </w:r>
+      <w:r>
+        <w:t>After he is done, he sends the message to sillygoose228. He replies that he will look into it. Main_hero waits for a few minutes with terminal open, coping that everything is fine and it takes longer than it should probably because admin types slowly or forgot where is the delete button. But then creds are popping up in the terminal. Main_hero is briefly happy, but then admin says that, even tho he deleted a post, he can’t ban a man who made it, because he is not in his sub. Main_hero realizes that he forgot to change the author</w:t>
+      </w:r>
+      <w:r>
+        <w:t xml:space="preserve"> of the post, freaks out and tells admin that it must be The Forum being laggy mess again, cuz for him it shows that user was deleted. Sillygoose228 replies suspicious</w:t>
+      </w:r>
+      <w:r>
+        <w:t>ly</w:t>
+      </w:r>
+      <w:r>
+        <w:t xml:space="preserve"> </w:t>
+      </w:r>
+      <w:r>
+        <w:t>that website was even more laggy then usual when he was deleting that post (main_hero blames ai for that)</w:t>
+      </w:r>
+      <w:r>
+        <w:t>, and after long typing dumps a story when he tried to reply to someone and his reply was sent multiple times, cuz the forum was bugging out. Main_hero realizes he is off the hook and proceeds to login as sillygoose228 and demotes all the mods and transfer ownership of the sub to his account. He goes back and tells sc2 chat that he hacked the wl3 sub and now he is the owner and they should do whatever they want with it.</w:t>
+      </w:r>
+    </w:p>
+    <w:p>
+      <w:pPr>
+        <w:pStyle w:val="Heading3"/>
+      </w:pPr>
+      <w:r>
+        <w:t>Aftermath</w:t>
+      </w:r>
+    </w:p>
+    <w:p>
+      <w:r>
+        <w:t>Chat is surprised. It calls main_hero a legend</w:t>
+      </w:r>
+      <w:r>
+        <w:t>, praises him for actually pulling this off</w:t>
+      </w:r>
+      <w:r>
+        <w:t xml:space="preserve">. Main_hero suggests they go and post dickpics, spam whatever they want. He goes to wl3 sub and sees people starting to spam all kinds of posts in the sub. Main_hero finally feels appreciated and proud of his work. He goes back to sc2 chat to read more about his accomplishment, but then he sees messages of some people, saying that they shouldn’t be doing that and they should return the sub to the rightful owner. Main_hero than snaps, </w:t>
+      </w:r>
+      <w:r>
+        <w:lastRenderedPageBreak/>
+        <w:t>starts replying that he is the rightful owner, cuz he earned it by his wit and he should not return it to anyone</w:t>
+      </w:r>
+      <w:r>
+        <w:t xml:space="preserve">. After all wl3 sub are their enemies. Some people are supporting main_hero and it starts a huge argument, with insults thrown around. In the middle of this argument, main_hero getting struck with realization. He says he wastes his life on some stupid shit like trying hard in sc2 for 1000 hours or hacking subforums and all for what, for fucking validation. Validation from idiots just like him. He is trying to convince himself and everyone around him that he is skillful, smart and overall best person out there and not some useless moron, although he probably is, just to get to hang out with people. He asks us if this life is fucking bullshit. He snaps out of it when someone pinged him and asked, does he know that The Forum could ban him for that. Main_hero replies, </w:t>
+      </w:r>
+      <w:r>
+        <w:t>yeah of course, but before he could sent that, he gets banned. Story ends with “oh wow”.</w:t>
+      </w:r>
     </w:p>
     <w:p>
       <w:pPr>
         <w:pStyle w:val="Heading2"/>
       </w:pPr>
-      <w:bookmarkStart w:id="11" w:name="_Toc212288613"/>
+      <w:bookmarkStart w:id="12" w:name="_Toc212288613"/>
       <w:r>
         <w:t>Story</w:t>
       </w:r>
       <w:r>
         <w:t xml:space="preserve"> (as detailed as possible)</w:t>
       </w:r>
-      <w:bookmarkEnd w:id="11"/>
-    </w:p>
-    <w:p/>
+      <w:bookmarkEnd w:id="12"/>
+    </w:p>
+    <w:p>
+      <w:pPr>
+        <w:pStyle w:val="Heading3"/>
+      </w:pPr>
+      <w:r>
+        <w:t>Intro</w:t>
+      </w:r>
+    </w:p>
+    <w:p>
+      <w:pPr>
+        <w:pStyle w:val="Heading3"/>
+      </w:pPr>
+      <w:r>
+        <w:t>Chance to prove yourself</w:t>
+      </w:r>
+    </w:p>
+    <w:p>
+      <w:pPr>
+        <w:pStyle w:val="Heading3"/>
+      </w:pPr>
+      <w:r>
+        <w:t>Plan and execution</w:t>
+      </w:r>
+    </w:p>
+    <w:p>
+      <w:pPr>
+        <w:pStyle w:val="Heading3"/>
+      </w:pPr>
+      <w:r>
+        <w:t>Aftermath</w:t>
+      </w:r>
+    </w:p>
     <w:sectPr>
       <w:pgSz w:w="12240" w:h="15840"/>
       <w:pgMar w:top="1440" w:right="1440" w:bottom="1440" w:left="1440" w:header="708" w:footer="708" w:gutter="0"/>
@@ -8359,4 +8630,16 @@
     </a:ext>
   </a:extLst>
 </a:theme>
+</file>
+
+<file path=customXml/item1.xml><?xml version="1.0" encoding="utf-8"?>
+<b:Sources xmlns:b="http://schemas.openxmlformats.org/officeDocument/2006/bibliography" xmlns="http://schemas.openxmlformats.org/officeDocument/2006/bibliography" SelectedStyle="\APASixthEditionOfficeOnline.xsl" StyleName="APA" Version="6"/>
+</file>
+
+<file path=customXml/itemProps1.xml><?xml version="1.0" encoding="utf-8"?>
+<ds:datastoreItem xmlns:ds="http://schemas.openxmlformats.org/officeDocument/2006/customXml" ds:itemID="{159FD118-C7D3-4A29-8F13-4364D51EE87B}">
+  <ds:schemaRefs>
+    <ds:schemaRef ds:uri="http://schemas.openxmlformats.org/officeDocument/2006/bibliography"/>
+  </ds:schemaRefs>
+</ds:datastoreItem>
 </file>
</xml_diff>

<commit_message>
plan and execution is done
</commit_message>
<xml_diff>
--- a/docs/Script.docx
+++ b/docs/Script.docx
@@ -1627,10 +1627,12 @@
         <w:ind w:left="720"/>
       </w:pPr>
       <w:bookmarkStart w:id="5" w:name="_Toc216793241"/>
+      <w:proofErr w:type="spellStart"/>
       <w:r>
         <w:t>Main_hero</w:t>
       </w:r>
       <w:bookmarkEnd w:id="5"/>
+      <w:proofErr w:type="spellEnd"/>
     </w:p>
     <w:p>
       <w:pPr>
@@ -1659,7 +1661,15 @@
         <w:t xml:space="preserve"> of a story, a</w:t>
       </w:r>
       <w:r>
-        <w:t xml:space="preserve"> guy who doesn’t have a real life and spends all his time on The Forum</w:t>
+        <w:t xml:space="preserve"> guy who doesn’t have </w:t>
+      </w:r>
+      <w:proofErr w:type="gramStart"/>
+      <w:r>
+        <w:t>a real</w:t>
+      </w:r>
+      <w:proofErr w:type="gramEnd"/>
+      <w:r>
+        <w:t xml:space="preserve"> life and spends all his time on The Forum</w:t>
       </w:r>
     </w:p>
     <w:p>
@@ -1709,11 +1719,21 @@
       <w:r>
         <w:t xml:space="preserve">subforum where he is a </w:t>
       </w:r>
+      <w:proofErr w:type="gramStart"/>
       <w:r>
         <w:t>laughing stock</w:t>
       </w:r>
-      <w:r>
-        <w:t>. But he still counts them all as friends cuz he doesn’t have anyone else</w:t>
+      <w:proofErr w:type="gramEnd"/>
+      <w:r>
+        <w:t xml:space="preserve">. But he still counts them all as friends </w:t>
+      </w:r>
+      <w:proofErr w:type="spellStart"/>
+      <w:r>
+        <w:t>cuz</w:t>
+      </w:r>
+      <w:proofErr w:type="spellEnd"/>
+      <w:r>
+        <w:t xml:space="preserve"> he doesn’t have anyone else</w:t>
       </w:r>
     </w:p>
     <w:p>
@@ -1907,8 +1927,13 @@
           <w:numId w:val="1"/>
         </w:numPr>
       </w:pPr>
-      <w:r>
-        <w:t>Knows internet culture</w:t>
+      <w:proofErr w:type="gramStart"/>
+      <w:r>
+        <w:t>Knows</w:t>
+      </w:r>
+      <w:proofErr w:type="gramEnd"/>
+      <w:r>
+        <w:t xml:space="preserve"> internet culture</w:t>
       </w:r>
       <w:r>
         <w:t xml:space="preserve"> </w:t>
@@ -1922,8 +1947,13 @@
           <w:numId w:val="1"/>
         </w:numPr>
       </w:pPr>
-      <w:r>
-        <w:t>Spends a lot of time online</w:t>
+      <w:proofErr w:type="gramStart"/>
+      <w:r>
+        <w:t>Spends</w:t>
+      </w:r>
+      <w:proofErr w:type="gramEnd"/>
+      <w:r>
+        <w:t xml:space="preserve"> a lot of time online</w:t>
       </w:r>
     </w:p>
     <w:p>
@@ -1936,7 +1966,15 @@
       </w:pPr>
       <w:r>
         <w:lastRenderedPageBreak/>
-        <w:t>He should be absurdly delusional of every his action, like a comedic relief character is a main hero</w:t>
+        <w:t xml:space="preserve">He should be absurdly delusional of </w:t>
+      </w:r>
+      <w:proofErr w:type="gramStart"/>
+      <w:r>
+        <w:t>every his</w:t>
+      </w:r>
+      <w:proofErr w:type="gramEnd"/>
+      <w:r>
+        <w:t xml:space="preserve"> action, like a comedic relief character is a main hero</w:t>
       </w:r>
     </w:p>
     <w:p>
@@ -2029,7 +2067,23 @@
         <w:t xml:space="preserve">wholelife3 </w:t>
       </w:r>
       <w:r>
-        <w:t>and goes angry, calls them fake cuz he thinks friendships are only like smth he has in sc2 sub, but deep inside he just wishes he had the same</w:t>
+        <w:t xml:space="preserve">and goes angry, calls them fake </w:t>
+      </w:r>
+      <w:proofErr w:type="spellStart"/>
+      <w:r>
+        <w:t>cuz</w:t>
+      </w:r>
+      <w:proofErr w:type="spellEnd"/>
+      <w:r>
+        <w:t xml:space="preserve"> he thinks friendships are only like </w:t>
+      </w:r>
+      <w:proofErr w:type="spellStart"/>
+      <w:r>
+        <w:t>smth</w:t>
+      </w:r>
+      <w:proofErr w:type="spellEnd"/>
+      <w:r>
+        <w:t xml:space="preserve"> he has in sc2 sub, but deep inside he just wishes he had the same</w:t>
       </w:r>
     </w:p>
     <w:p>
@@ -2061,8 +2115,21 @@
       <w:r>
         <w:t xml:space="preserve">website, </w:t>
       </w:r>
-      <w:r>
-        <w:t>tryna remember how did he do it back in a day</w:t>
+      <w:proofErr w:type="spellStart"/>
+      <w:r>
+        <w:t>tryna</w:t>
+      </w:r>
+      <w:proofErr w:type="spellEnd"/>
+      <w:r>
+        <w:t xml:space="preserve"> remember how </w:t>
+      </w:r>
+      <w:proofErr w:type="gramStart"/>
+      <w:r>
+        <w:t>did he do</w:t>
+      </w:r>
+      <w:proofErr w:type="gramEnd"/>
+      <w:r>
+        <w:t xml:space="preserve"> it back in a day</w:t>
       </w:r>
     </w:p>
     <w:p>
@@ -2095,7 +2162,15 @@
         </w:numPr>
       </w:pPr>
       <w:r>
-        <w:t>He goes to the wl3 sub and sees that it actually gets raided and feels proud. Finally, he is appreciated.</w:t>
+        <w:t xml:space="preserve">He goes to the wl3 sub and sees that it </w:t>
+      </w:r>
+      <w:proofErr w:type="gramStart"/>
+      <w:r>
+        <w:t>actually gets</w:t>
+      </w:r>
+      <w:proofErr w:type="gramEnd"/>
+      <w:r>
+        <w:t xml:space="preserve"> raided and feels proud. Finally, he is appreciated.</w:t>
       </w:r>
     </w:p>
     <w:p>
@@ -2146,7 +2221,15 @@
         <w:t>R</w:t>
       </w:r>
       <w:r>
-        <w:t>ealization hits him. He admits he is doing bullshit for validation like wasting 1k hours in sc2 or hacking subforums. He is also admitting that he tries to convince people around him that he is the best of them while knowing that he is absolutely not. All he wants is some friends to spend time with and he wants to convince people that he is not some useless punk.</w:t>
+        <w:t xml:space="preserve">ealization hits him. He admits he is doing bullshit for validation like wasting 1k hours in sc2 or hacking subforums. He is also admitting that he tries to convince people around him that he is the best of them while knowing that he is </w:t>
+      </w:r>
+      <w:proofErr w:type="gramStart"/>
+      <w:r>
+        <w:t>absolutely not</w:t>
+      </w:r>
+      <w:proofErr w:type="gramEnd"/>
+      <w:r>
+        <w:t>. All he wants is some friends to spend time with and he wants to convince people that he is not some useless punk.</w:t>
       </w:r>
     </w:p>
     <w:p>
@@ -2293,13 +2376,45 @@
         </w:numPr>
       </w:pPr>
       <w:r>
-        <w:t xml:space="preserve">First main_hero develops an exact copy of the The Forum login page, post page and server side. During phishing attack, main_hero will ask an admin of the </w:t>
+        <w:t xml:space="preserve">First </w:t>
+      </w:r>
+      <w:proofErr w:type="spellStart"/>
+      <w:r>
+        <w:t>main_hero</w:t>
+      </w:r>
+      <w:proofErr w:type="spellEnd"/>
+      <w:r>
+        <w:t xml:space="preserve"> develops an exact copy of the </w:t>
+      </w:r>
+      <w:proofErr w:type="spellStart"/>
+      <w:r>
+        <w:t>The</w:t>
+      </w:r>
+      <w:proofErr w:type="spellEnd"/>
+      <w:r>
+        <w:t xml:space="preserve"> Forum login page, post page and server side. During phishing attack, </w:t>
+      </w:r>
+      <w:proofErr w:type="spellStart"/>
+      <w:r>
+        <w:t>main_hero</w:t>
+      </w:r>
+      <w:proofErr w:type="spellEnd"/>
+      <w:r>
+        <w:t xml:space="preserve"> will ask an admin of the </w:t>
       </w:r>
       <w:r>
         <w:t>wholelife3</w:t>
       </w:r>
       <w:r>
-        <w:t xml:space="preserve"> to check out the post, saying it’s should be taken down for inappropriate content. </w:t>
+        <w:t xml:space="preserve"> to check out the post, saying </w:t>
+      </w:r>
+      <w:proofErr w:type="gramStart"/>
+      <w:r>
+        <w:t>it’s should be</w:t>
+      </w:r>
+      <w:proofErr w:type="gramEnd"/>
+      <w:r>
+        <w:t xml:space="preserve"> taken down for inappropriate content. </w:t>
       </w:r>
     </w:p>
     <w:p>
@@ -2311,7 +2426,39 @@
         </w:numPr>
       </w:pPr>
       <w:r>
-        <w:t>Admin will see the fake post, will try to delete it, but delete action will redirect him to the fake login page. Admin will login, and proceed to remove non-existent post on the fake page. His creds will be send to the server</w:t>
+        <w:t xml:space="preserve">Admin will see the fake post, will try to delete it, but </w:t>
+      </w:r>
+      <w:proofErr w:type="gramStart"/>
+      <w:r>
+        <w:t>delete</w:t>
+      </w:r>
+      <w:proofErr w:type="gramEnd"/>
+      <w:r>
+        <w:t xml:space="preserve"> action will redirect him to the fake login page. Admin will </w:t>
+      </w:r>
+      <w:proofErr w:type="gramStart"/>
+      <w:r>
+        <w:t>login, and</w:t>
+      </w:r>
+      <w:proofErr w:type="gramEnd"/>
+      <w:r>
+        <w:t xml:space="preserve"> proceed to remove non-existent </w:t>
+      </w:r>
+      <w:proofErr w:type="gramStart"/>
+      <w:r>
+        <w:t>post</w:t>
+      </w:r>
+      <w:proofErr w:type="gramEnd"/>
+      <w:r>
+        <w:t xml:space="preserve"> on the fake page. His creds will be </w:t>
+      </w:r>
+      <w:proofErr w:type="gramStart"/>
+      <w:r>
+        <w:t>send</w:t>
+      </w:r>
+      <w:proofErr w:type="gramEnd"/>
+      <w:r>
+        <w:t xml:space="preserve"> to the server</w:t>
       </w:r>
       <w:r>
         <w:t>.</w:t>
@@ -2326,8 +2473,21 @@
         </w:numPr>
       </w:pPr>
       <w:r>
-        <w:t>After main_hero obtains the creds</w:t>
-      </w:r>
+        <w:t xml:space="preserve">After </w:t>
+      </w:r>
+      <w:proofErr w:type="spellStart"/>
+      <w:r>
+        <w:t>main_hero</w:t>
+      </w:r>
+      <w:proofErr w:type="spellEnd"/>
+      <w:r>
+        <w:t xml:space="preserve"> obtains the </w:t>
+      </w:r>
+      <w:proofErr w:type="gramStart"/>
+      <w:r>
+        <w:t>creds</w:t>
+      </w:r>
+      <w:proofErr w:type="gramEnd"/>
       <w:r>
         <w:t>, he waits till the night and</w:t>
       </w:r>
@@ -2341,13 +2501,34 @@
         <w:t>login</w:t>
       </w:r>
       <w:r>
-        <w:t xml:space="preserve"> into ur account. Main_hero</w:t>
-      </w:r>
+        <w:t xml:space="preserve"> into </w:t>
+      </w:r>
+      <w:proofErr w:type="spellStart"/>
+      <w:r>
+        <w:t>ur</w:t>
+      </w:r>
+      <w:proofErr w:type="spellEnd"/>
+      <w:r>
+        <w:t xml:space="preserve"> account. </w:t>
+      </w:r>
+      <w:proofErr w:type="spellStart"/>
+      <w:r>
+        <w:t>Main_hero</w:t>
+      </w:r>
+      <w:proofErr w:type="spellEnd"/>
       <w:r>
         <w:t xml:space="preserve"> first</w:t>
       </w:r>
       <w:r>
-        <w:t xml:space="preserve"> has to </w:t>
+        <w:t xml:space="preserve"> </w:t>
+      </w:r>
+      <w:proofErr w:type="gramStart"/>
+      <w:r>
+        <w:t>has to</w:t>
+      </w:r>
+      <w:proofErr w:type="gramEnd"/>
+      <w:r>
+        <w:t xml:space="preserve"> </w:t>
       </w:r>
       <w:r>
         <w:t xml:space="preserve">demote all the mods on this subforum. Then he will transfer the ownership of this subforum to the burner account. After that, he’ll let </w:t>
@@ -2601,7 +2782,21 @@
         <w:rPr>
           <w:lang w:val="en-AU"/>
         </w:rPr>
-        <w:t xml:space="preserve"> for the game strike countries 2, where one side plays as any country and plants the bomb and other plays as usa and they try to defuse the bomb</w:t>
+        <w:t xml:space="preserve"> for the game strike countries 2, where one side plays as any country and plants the bomb and other plays as </w:t>
+      </w:r>
+      <w:proofErr w:type="spellStart"/>
+      <w:r>
+        <w:rPr>
+          <w:lang w:val="en-AU"/>
+        </w:rPr>
+        <w:t>usa</w:t>
+      </w:r>
+      <w:proofErr w:type="spellEnd"/>
+      <w:r>
+        <w:rPr>
+          <w:lang w:val="en-AU"/>
+        </w:rPr>
+        <w:t xml:space="preserve"> and they try to defuse the bomb</w:t>
       </w:r>
       <w:r>
         <w:rPr>
@@ -2715,7 +2910,15 @@
         </w:numPr>
       </w:pPr>
       <w:r>
-        <w:t>The only community main_hero has</w:t>
+        <w:t xml:space="preserve">The only community </w:t>
+      </w:r>
+      <w:proofErr w:type="spellStart"/>
+      <w:r>
+        <w:t>main_hero</w:t>
+      </w:r>
+      <w:proofErr w:type="spellEnd"/>
+      <w:r>
+        <w:t xml:space="preserve"> has</w:t>
       </w:r>
     </w:p>
     <w:p>
@@ -2726,8 +2929,29 @@
           <w:numId w:val="1"/>
         </w:numPr>
       </w:pPr>
-      <w:r>
-        <w:t>Main_hero played together with some people and they saw how bad he is, so now he is a laughing stock in the chat</w:t>
+      <w:proofErr w:type="spellStart"/>
+      <w:r>
+        <w:t>Main_hero</w:t>
+      </w:r>
+      <w:proofErr w:type="spellEnd"/>
+      <w:r>
+        <w:t xml:space="preserve"> played together with some </w:t>
+      </w:r>
+      <w:proofErr w:type="gramStart"/>
+      <w:r>
+        <w:t>people</w:t>
+      </w:r>
+      <w:proofErr w:type="gramEnd"/>
+      <w:r>
+        <w:t xml:space="preserve"> and they saw how bad he is, so now he is a </w:t>
+      </w:r>
+      <w:proofErr w:type="gramStart"/>
+      <w:r>
+        <w:t>laughing stock</w:t>
+      </w:r>
+      <w:proofErr w:type="gramEnd"/>
+      <w:r>
+        <w:t xml:space="preserve"> in the chat</w:t>
       </w:r>
     </w:p>
     <w:p>
@@ -2738,8 +2962,21 @@
           <w:numId w:val="1"/>
         </w:numPr>
       </w:pPr>
-      <w:r>
-        <w:t>Main_hero is quite active in the chat and always tries to prove how good he is</w:t>
+      <w:proofErr w:type="spellStart"/>
+      <w:r>
+        <w:t>Main_hero</w:t>
+      </w:r>
+      <w:proofErr w:type="spellEnd"/>
+      <w:r>
+        <w:t xml:space="preserve"> is quite active </w:t>
+      </w:r>
+      <w:proofErr w:type="gramStart"/>
+      <w:r>
+        <w:t>in the chat</w:t>
+      </w:r>
+      <w:proofErr w:type="gramEnd"/>
+      <w:r>
+        <w:t xml:space="preserve"> and always tries to prove how good he is</w:t>
       </w:r>
     </w:p>
     <w:p>
@@ -2751,7 +2988,15 @@
         </w:numPr>
       </w:pPr>
       <w:r>
-        <w:t>They have beef with wholelife 3 subforum, because it was released by the same publisher and instead of updates for sc2 they got wl3</w:t>
+        <w:t xml:space="preserve">They have beef with </w:t>
+      </w:r>
+      <w:proofErr w:type="spellStart"/>
+      <w:r>
+        <w:t>wholelife</w:t>
+      </w:r>
+      <w:proofErr w:type="spellEnd"/>
+      <w:r>
+        <w:t xml:space="preserve"> 3 subforum, because it was released by the same publisher and instead of updates for sc2 they got wl3</w:t>
       </w:r>
     </w:p>
     <w:p>
@@ -2775,7 +3020,15 @@
         </w:numPr>
       </w:pPr>
       <w:r>
-        <w:t>They bully main_hero for playing bad in sc2 yet bragging how good he is</w:t>
+        <w:t xml:space="preserve">They bully </w:t>
+      </w:r>
+      <w:proofErr w:type="spellStart"/>
+      <w:r>
+        <w:t>main_hero</w:t>
+      </w:r>
+      <w:proofErr w:type="spellEnd"/>
+      <w:r>
+        <w:t xml:space="preserve"> for playing bad in sc2 yet bragging how good he is</w:t>
       </w:r>
     </w:p>
     <w:p>
@@ -2787,7 +3040,15 @@
         </w:numPr>
       </w:pPr>
       <w:r>
-        <w:t>After main_hero comes to them</w:t>
+        <w:t xml:space="preserve">After </w:t>
+      </w:r>
+      <w:proofErr w:type="spellStart"/>
+      <w:r>
+        <w:t>main_hero</w:t>
+      </w:r>
+      <w:proofErr w:type="spellEnd"/>
+      <w:r>
+        <w:t xml:space="preserve"> comes to them</w:t>
       </w:r>
       <w:r>
         <w:t xml:space="preserve"> </w:t>
@@ -2851,9 +3112,11 @@
       <w:r>
         <w:t xml:space="preserve"> imaginary friend of </w:t>
       </w:r>
+      <w:proofErr w:type="spellStart"/>
       <w:r>
         <w:t>main_hero</w:t>
       </w:r>
+      <w:proofErr w:type="spellEnd"/>
       <w:r>
         <w:t>, with whom he talks in internal monologues that he writes in the notepad (fake one). Breaks 4</w:t>
       </w:r>
@@ -3007,14 +3270,29 @@
       <w:r>
         <w:t xml:space="preserve">Subforum dedicated to </w:t>
       </w:r>
-      <w:r>
-        <w:t>wholelife 3</w:t>
+      <w:proofErr w:type="spellStart"/>
+      <w:proofErr w:type="gramStart"/>
+      <w:r>
+        <w:t>wholelife</w:t>
+      </w:r>
+      <w:proofErr w:type="spellEnd"/>
+      <w:proofErr w:type="gramEnd"/>
+      <w:r>
+        <w:t xml:space="preserve"> </w:t>
+      </w:r>
+      <w:proofErr w:type="gramStart"/>
+      <w:r>
+        <w:t>3</w:t>
       </w:r>
       <w:r>
         <w:t>,</w:t>
       </w:r>
       <w:r>
-        <w:t xml:space="preserve">recently released </w:t>
+        <w:t>recently</w:t>
+      </w:r>
+      <w:proofErr w:type="gramEnd"/>
+      <w:r>
+        <w:t xml:space="preserve"> released </w:t>
       </w:r>
       <w:r>
         <w:t xml:space="preserve">single player game </w:t>
@@ -3029,7 +3307,23 @@
         <w:t>.</w:t>
       </w:r>
       <w:r>
-        <w:t xml:space="preserve"> Because game doesn’t have pvp, this sub is a lot more peaceful and wholesome. People here share some tips about completing the game, story discussions and memes.</w:t>
+        <w:t xml:space="preserve"> Because </w:t>
+      </w:r>
+      <w:proofErr w:type="gramStart"/>
+      <w:r>
+        <w:t>game doesn’t</w:t>
+      </w:r>
+      <w:proofErr w:type="gramEnd"/>
+      <w:r>
+        <w:t xml:space="preserve"> have </w:t>
+      </w:r>
+      <w:proofErr w:type="spellStart"/>
+      <w:r>
+        <w:t>pvp</w:t>
+      </w:r>
+      <w:proofErr w:type="spellEnd"/>
+      <w:r>
+        <w:t>, this sub is a lot more peaceful and wholesome. People here share some tips about completing the game, story discussions and memes.</w:t>
       </w:r>
     </w:p>
     <w:p>
@@ -3053,7 +3347,15 @@
         </w:numPr>
       </w:pPr>
       <w:r>
-        <w:t>Posts are memes about game, some tips about completing the game and story discussions.</w:t>
+        <w:t xml:space="preserve">Posts are memes about </w:t>
+      </w:r>
+      <w:proofErr w:type="gramStart"/>
+      <w:r>
+        <w:t>game</w:t>
+      </w:r>
+      <w:proofErr w:type="gramEnd"/>
+      <w:r>
+        <w:t>, some tips about completing the game and story discussions.</w:t>
       </w:r>
     </w:p>
     <w:p>
@@ -3180,8 +3482,13 @@
         </w:numPr>
       </w:pPr>
       <w:r>
-        <w:t>Not tech savy</w:t>
-      </w:r>
+        <w:t xml:space="preserve">Not tech </w:t>
+      </w:r>
+      <w:proofErr w:type="spellStart"/>
+      <w:r>
+        <w:t>savy</w:t>
+      </w:r>
+      <w:proofErr w:type="spellEnd"/>
     </w:p>
     <w:p>
       <w:pPr>
@@ -3269,29 +3576,87 @@
       <w:bookmarkEnd w:id="13"/>
     </w:p>
     <w:p>
-      <w:r>
-        <w:t xml:space="preserve">Main_hero </w:t>
-      </w:r>
-      <w:r>
-        <w:t>starts talking about himself. He first states that he wants to write a book and decided he needs to write all his thoughts, so he could use them later. He is doing that because he is not interested in making some shit, he wants to create a masterpiece out of this memoir. He then proceeds to talk about his skills in sc2, how he is good in it and how many hours he’s got. He shows his stats on the profile, but it has long streak of loses and main_hero justifies himself by saying that matchmaking is fucked, opponents were using meta weapons and main_hero was playing after long hiatus. He then says that he is well respected in the sc2 community and goes to subforum</w:t>
-      </w:r>
+      <w:proofErr w:type="spellStart"/>
+      <w:r>
+        <w:t>Main_hero</w:t>
+      </w:r>
+      <w:proofErr w:type="spellEnd"/>
       <w:r>
         <w:t xml:space="preserve"> </w:t>
       </w:r>
       <w:r>
+        <w:t xml:space="preserve">starts talking about himself. He first states that he wants to write a book and decided he needs to write all his thoughts, so he could use them later. He is doing that because he is not interested in making some shit, he wants to create a masterpiece out of this memoir. He then proceeds to talk about his skills in sc2, how he is good in it and how many hours he’s got. He shows his stats on the profile, but it has long streak of loses and </w:t>
+      </w:r>
+      <w:proofErr w:type="spellStart"/>
+      <w:r>
+        <w:t>main_hero</w:t>
+      </w:r>
+      <w:proofErr w:type="spellEnd"/>
+      <w:r>
+        <w:t xml:space="preserve"> justifies himself by saying that matchmaking is fucked, opponents were using meta weapons and </w:t>
+      </w:r>
+      <w:proofErr w:type="spellStart"/>
+      <w:r>
+        <w:t>main_hero</w:t>
+      </w:r>
+      <w:proofErr w:type="spellEnd"/>
+      <w:r>
+        <w:t xml:space="preserve"> was playing after long hiatus. He then says that he is well respected in the sc2 community and goes to subforum</w:t>
+      </w:r>
+      <w:r>
+        <w:t xml:space="preserve"> </w:t>
+      </w:r>
+      <w:r>
         <w:t>chat</w:t>
       </w:r>
       <w:r>
         <w:t xml:space="preserve"> and even played with them and showed himself pretty good</w:t>
       </w:r>
       <w:r>
-        <w:t>.  He says smth like “yo” and instantly gets flamed</w:t>
-      </w:r>
-      <w:r>
-        <w:t xml:space="preserve"> and mocked for his recent game with the community and his overall perfomance</w:t>
-      </w:r>
-      <w:r>
-        <w:t>. Main_hero says that’s how they show affection to one another and it’s pretty normal.</w:t>
+        <w:t xml:space="preserve">.  He says </w:t>
+      </w:r>
+      <w:proofErr w:type="spellStart"/>
+      <w:r>
+        <w:t>smth</w:t>
+      </w:r>
+      <w:proofErr w:type="spellEnd"/>
+      <w:r>
+        <w:t xml:space="preserve"> like “</w:t>
+      </w:r>
+      <w:proofErr w:type="spellStart"/>
+      <w:r>
+        <w:t>yo</w:t>
+      </w:r>
+      <w:proofErr w:type="spellEnd"/>
+      <w:r>
+        <w:t>” and instantly gets flamed</w:t>
+      </w:r>
+      <w:r>
+        <w:t xml:space="preserve"> and mocked for his recent game with the community and his overall </w:t>
+      </w:r>
+      <w:proofErr w:type="spellStart"/>
+      <w:r>
+        <w:t>perfomance</w:t>
+      </w:r>
+      <w:proofErr w:type="spellEnd"/>
+      <w:r>
+        <w:t xml:space="preserve">. </w:t>
+      </w:r>
+      <w:proofErr w:type="spellStart"/>
+      <w:r>
+        <w:t>Main_hero</w:t>
+      </w:r>
+      <w:proofErr w:type="spellEnd"/>
+      <w:r>
+        <w:t xml:space="preserve"> says that’s how they show affection to one another and it’s </w:t>
+      </w:r>
+      <w:proofErr w:type="gramStart"/>
+      <w:r>
+        <w:t>pretty normal</w:t>
+      </w:r>
+      <w:proofErr w:type="gramEnd"/>
+      <w:r>
+        <w:t>.</w:t>
       </w:r>
     </w:p>
     <w:p>
@@ -3306,23 +3671,172 @@
     </w:p>
     <w:p>
       <w:r>
-        <w:t xml:space="preserve">Someone in the chat says that wl3 just got their dlc delayed. Everyone celebrate that, including main_hero. He explains that because it’s because Spigot, developer of sc2 and wl3, instead of working on new content for sc2 decided to do a new single player, so now, sc2 sub and wl3 are like eternal enemies. </w:t>
-      </w:r>
-      <w:r>
-        <w:t>Main_hero wonders, how did they take news of delayed dlc in wl3 sub and goes there. To his disappointment, wl3 fans are chill about it, saying that devs should take all the time they need to finish the dlc. In addition to that, main_hero sees all the helpful posts for newcomers, peaceful discussions and funny memes. That sets him off, main_hero becomes angry, and tries to come up with a reason why it’s all wrong and shouldn’t be like this. He says something like noobs should be mocked for their stupidity so they start think for themselves, discussions shouldn’t be that peaceful, because if everyone agree with everyone no truth can be found and etc. He then says that even tho sc2 community can be rude sometimes they are honest and do not pretend.</w:t>
+        <w:t xml:space="preserve">Someone in the chat says that wl3 just got their </w:t>
+      </w:r>
+      <w:proofErr w:type="spellStart"/>
+      <w:r>
+        <w:t>dlc</w:t>
+      </w:r>
+      <w:proofErr w:type="spellEnd"/>
+      <w:r>
+        <w:t xml:space="preserve"> delayed. Everyone </w:t>
+      </w:r>
+      <w:proofErr w:type="gramStart"/>
+      <w:r>
+        <w:t>celebrate</w:t>
+      </w:r>
+      <w:proofErr w:type="gramEnd"/>
+      <w:r>
+        <w:t xml:space="preserve"> that, including </w:t>
+      </w:r>
+      <w:proofErr w:type="spellStart"/>
+      <w:r>
+        <w:t>main_hero</w:t>
+      </w:r>
+      <w:proofErr w:type="spellEnd"/>
+      <w:r>
+        <w:t xml:space="preserve">. He explains that because it’s because Spigot, developer of sc2 and wl3, instead of working on new content for sc2 decided to do a new single player, so now, sc2 sub and wl3 are like eternal enemies. </w:t>
+      </w:r>
+      <w:proofErr w:type="spellStart"/>
+      <w:r>
+        <w:t>Main_hero</w:t>
+      </w:r>
+      <w:proofErr w:type="spellEnd"/>
+      <w:r>
+        <w:t xml:space="preserve"> wonders, how did they take news of delayed </w:t>
+      </w:r>
+      <w:proofErr w:type="spellStart"/>
+      <w:r>
+        <w:t>dlc</w:t>
+      </w:r>
+      <w:proofErr w:type="spellEnd"/>
+      <w:r>
+        <w:t xml:space="preserve"> in wl3 sub and </w:t>
+      </w:r>
+      <w:proofErr w:type="gramStart"/>
+      <w:r>
+        <w:t>goes</w:t>
+      </w:r>
+      <w:proofErr w:type="gramEnd"/>
+      <w:r>
+        <w:t xml:space="preserve"> there. To his disappointment, wl3 fans are </w:t>
+      </w:r>
+      <w:proofErr w:type="gramStart"/>
+      <w:r>
+        <w:t>chill</w:t>
+      </w:r>
+      <w:proofErr w:type="gramEnd"/>
+      <w:r>
+        <w:t xml:space="preserve"> about it, saying that </w:t>
+      </w:r>
+      <w:proofErr w:type="spellStart"/>
+      <w:r>
+        <w:t>devs</w:t>
+      </w:r>
+      <w:proofErr w:type="spellEnd"/>
+      <w:r>
+        <w:t xml:space="preserve"> should take all the time they need to finish the </w:t>
+      </w:r>
+      <w:proofErr w:type="spellStart"/>
+      <w:r>
+        <w:t>dlc</w:t>
+      </w:r>
+      <w:proofErr w:type="spellEnd"/>
+      <w:r>
+        <w:t xml:space="preserve">. In addition to that, </w:t>
+      </w:r>
+      <w:proofErr w:type="spellStart"/>
+      <w:r>
+        <w:t>main_hero</w:t>
+      </w:r>
+      <w:proofErr w:type="spellEnd"/>
+      <w:r>
+        <w:t xml:space="preserve"> sees all the helpful posts for newcomers, peaceful discussions and funny memes. That sets him off, </w:t>
+      </w:r>
+      <w:proofErr w:type="spellStart"/>
+      <w:r>
+        <w:t>main_hero</w:t>
+      </w:r>
+      <w:proofErr w:type="spellEnd"/>
+      <w:r>
+        <w:t xml:space="preserve"> becomes angry, and tries to come up with a reason why it’s all wrong and shouldn’t be like this. He says something like noobs should be mocked for their stupidity so they start </w:t>
+      </w:r>
+      <w:proofErr w:type="gramStart"/>
+      <w:r>
+        <w:t>think</w:t>
+      </w:r>
+      <w:proofErr w:type="gramEnd"/>
+      <w:r>
+        <w:t xml:space="preserve"> for themselves, discussions shouldn’t be that peaceful, because if everyone </w:t>
+      </w:r>
+      <w:proofErr w:type="gramStart"/>
+      <w:r>
+        <w:t>agree</w:t>
+      </w:r>
+      <w:proofErr w:type="gramEnd"/>
+      <w:r>
+        <w:t xml:space="preserve"> with everyone no truth can be found </w:t>
+      </w:r>
+      <w:proofErr w:type="gramStart"/>
+      <w:r>
+        <w:t>and etc.</w:t>
+      </w:r>
+      <w:proofErr w:type="gramEnd"/>
+      <w:r>
+        <w:t xml:space="preserve"> He then says that even </w:t>
+      </w:r>
+      <w:proofErr w:type="spellStart"/>
+      <w:r>
+        <w:t>tho</w:t>
+      </w:r>
+      <w:proofErr w:type="spellEnd"/>
+      <w:r>
+        <w:t xml:space="preserve"> sc2 community can be rude sometimes they are honest and do not pretend.</w:t>
       </w:r>
       <w:r>
         <w:t xml:space="preserve"> It’s so much better than this </w:t>
       </w:r>
       <w:r>
-        <w:t>phoniness. He then remembers his days when his mom forced him to go do some programming courses, cuz he was spending too much time in sc2 (she didn’t how good he was in it, maybe if she supported him, he would be on the pro esport scene by now). He remembers something about making websites</w:t>
+        <w:t xml:space="preserve">phoniness. He then remembers his days when his mom forced him to go do some programming courses, </w:t>
+      </w:r>
+      <w:proofErr w:type="spellStart"/>
+      <w:r>
+        <w:t>cuz</w:t>
+      </w:r>
+      <w:proofErr w:type="spellEnd"/>
+      <w:r>
+        <w:t xml:space="preserve"> he was spending too much time in sc2 (she didn’t how good he was </w:t>
+      </w:r>
+      <w:proofErr w:type="gramStart"/>
+      <w:r>
+        <w:t>in</w:t>
+      </w:r>
+      <w:proofErr w:type="gramEnd"/>
+      <w:r>
+        <w:t xml:space="preserve"> it, maybe if she supported him, he would be on the pro esport scene by now). He remembers something about making websites</w:t>
       </w:r>
       <w:r>
         <w:t xml:space="preserve"> and decides </w:t>
       </w:r>
       <w:r>
         <w:lastRenderedPageBreak/>
-        <w:t>to do a phishing website and steal the creds of the admin of this subreddit, sillygoose228. He comes back to the sc2 chat, and tells them about his intentions. Naturally, he gets mocked even harder, but now main_hero wants to prove them all wrong.</w:t>
+        <w:t xml:space="preserve">to do a phishing website and steal the creds of the admin of this subreddit, sillygoose228. He comes back to the sc2 </w:t>
+      </w:r>
+      <w:proofErr w:type="gramStart"/>
+      <w:r>
+        <w:t>chat, and</w:t>
+      </w:r>
+      <w:proofErr w:type="gramEnd"/>
+      <w:r>
+        <w:t xml:space="preserve"> tells them about his intentions. Naturally, he gets mocked even harder, but now </w:t>
+      </w:r>
+      <w:proofErr w:type="spellStart"/>
+      <w:r>
+        <w:t>main_hero</w:t>
+      </w:r>
+      <w:proofErr w:type="spellEnd"/>
+      <w:r>
+        <w:t xml:space="preserve"> wants to prove them all wrong.</w:t>
       </w:r>
     </w:p>
     <w:p>
@@ -3348,19 +3862,123 @@
         </w:r>
       </w:hyperlink>
       <w:r>
-        <w:t xml:space="preserve">. Then main_hero opens up vim in the terminal as every cool coder uses vim. After getting stuck in and eventually getting out, he </w:t>
-      </w:r>
-      <w:r>
-        <w:t xml:space="preserve">then realizes he remembers fuck all about coding. He then tries to find his old notes, but he didn’t keep any. He then decides to </w:t>
+        <w:t xml:space="preserve">. </w:t>
+      </w:r>
+      <w:proofErr w:type="gramStart"/>
+      <w:r>
+        <w:t>First</w:t>
+      </w:r>
+      <w:proofErr w:type="gramEnd"/>
+      <w:r>
+        <w:t xml:space="preserve"> he tries to come up with simpler plans </w:t>
+      </w:r>
+      <w:proofErr w:type="spellStart"/>
+      <w:r>
+        <w:t>tho</w:t>
+      </w:r>
+      <w:proofErr w:type="spellEnd"/>
+      <w:r>
+        <w:t xml:space="preserve">. Then </w:t>
+      </w:r>
+      <w:proofErr w:type="spellStart"/>
+      <w:r>
+        <w:t>main_hero</w:t>
+      </w:r>
+      <w:proofErr w:type="spellEnd"/>
+      <w:r>
+        <w:t xml:space="preserve"> </w:t>
+      </w:r>
+      <w:proofErr w:type="gramStart"/>
+      <w:r>
+        <w:t>opens up</w:t>
+      </w:r>
+      <w:proofErr w:type="gramEnd"/>
+      <w:r>
+        <w:t xml:space="preserve"> vim in the terminal as every cool coder uses vim. After getting stuck in and eventually getting out, he </w:t>
+      </w:r>
+      <w:r>
+        <w:t xml:space="preserve">then realizes he remembers fuck all about coding. He then </w:t>
+      </w:r>
+      <w:proofErr w:type="gramStart"/>
+      <w:r>
+        <w:t>tries</w:t>
+      </w:r>
+      <w:proofErr w:type="gramEnd"/>
+      <w:r>
+        <w:t xml:space="preserve"> to find his old notes, but he didn’t keep any. He then decides to </w:t>
       </w:r>
       <w:r>
         <w:t xml:space="preserve">ask ai for help, promising it’s only for consulting. Then we see him copy and pasting huge chunks of code. </w:t>
       </w:r>
       <w:r>
-        <w:t>After he is done, he sends the message to sillygoose228. He replies that he will look into it. Main_hero waits for a few minutes with terminal open, coping that everything is fine and it takes longer than it should probably because admin types slowly or forgot where is the delete button. But then creds are popping up in the terminal. Main_hero is briefly happy, but then admin says that, even tho he deleted a post, he can’t ban a man who made it, because he is not in his sub. Main_hero realizes that he forgot to change the author</w:t>
-      </w:r>
-      <w:r>
-        <w:t xml:space="preserve"> of the post, freaks out and tells admin that it must be The Forum being laggy mess again, cuz for him it shows that user was deleted. Sillygoose228 replies suspicious</w:t>
+        <w:t xml:space="preserve">After he is done, he sends the message to sillygoose228. He replies that he will </w:t>
+      </w:r>
+      <w:proofErr w:type="gramStart"/>
+      <w:r>
+        <w:t>look into</w:t>
+      </w:r>
+      <w:proofErr w:type="gramEnd"/>
+      <w:r>
+        <w:t xml:space="preserve"> it. </w:t>
+      </w:r>
+      <w:proofErr w:type="spellStart"/>
+      <w:r>
+        <w:t>Main_hero</w:t>
+      </w:r>
+      <w:proofErr w:type="spellEnd"/>
+      <w:r>
+        <w:t xml:space="preserve"> waits for a few minutes with terminal open, coping that everything is fine and it takes longer than it should probably because admin types slowly or forgot where </w:t>
+      </w:r>
+      <w:proofErr w:type="gramStart"/>
+      <w:r>
+        <w:t>is the delete button</w:t>
+      </w:r>
+      <w:proofErr w:type="gramEnd"/>
+      <w:r>
+        <w:t xml:space="preserve">. But then </w:t>
+      </w:r>
+      <w:proofErr w:type="gramStart"/>
+      <w:r>
+        <w:t>creds</w:t>
+      </w:r>
+      <w:proofErr w:type="gramEnd"/>
+      <w:r>
+        <w:t xml:space="preserve"> are popping up in the terminal. </w:t>
+      </w:r>
+      <w:proofErr w:type="spellStart"/>
+      <w:r>
+        <w:t>Main_hero</w:t>
+      </w:r>
+      <w:proofErr w:type="spellEnd"/>
+      <w:r>
+        <w:t xml:space="preserve"> is briefly happy, but then admin says that, even </w:t>
+      </w:r>
+      <w:proofErr w:type="spellStart"/>
+      <w:r>
+        <w:t>tho</w:t>
+      </w:r>
+      <w:proofErr w:type="spellEnd"/>
+      <w:r>
+        <w:t xml:space="preserve"> he deleted a post, he can’t ban a man who made it, because he is not in his sub. </w:t>
+      </w:r>
+      <w:proofErr w:type="spellStart"/>
+      <w:r>
+        <w:t>Main_hero</w:t>
+      </w:r>
+      <w:proofErr w:type="spellEnd"/>
+      <w:r>
+        <w:t xml:space="preserve"> realizes that he forgot to change the author</w:t>
+      </w:r>
+      <w:r>
+        <w:t xml:space="preserve"> of the post, freaks out and tells admin that it must be The Forum being laggy mess again, </w:t>
+      </w:r>
+      <w:proofErr w:type="spellStart"/>
+      <w:r>
+        <w:t>cuz</w:t>
+      </w:r>
+      <w:proofErr w:type="spellEnd"/>
+      <w:r>
+        <w:t xml:space="preserve"> for him it shows that user was deleted. Sillygoose228 replies suspicious</w:t>
       </w:r>
       <w:r>
         <w:t>ly</w:t>
@@ -3369,10 +3987,50 @@
         <w:t xml:space="preserve"> </w:t>
       </w:r>
       <w:r>
-        <w:t>that website was even more laggy then usual when he was deleting that post (main_hero blames ai for that)</w:t>
-      </w:r>
-      <w:r>
-        <w:t>, and after long typing dumps a story when he tried to reply to someone and his reply was sent multiple times, cuz the forum was bugging out. Main_hero realizes he is off the hook and proceeds to login as sillygoose228 and demotes all the mods and transfer ownership of the sub to his account. He goes back and tells sc2 chat that he hacked the wl3 sub and now he is the owner and they should do whatever they want with it.</w:t>
+        <w:t xml:space="preserve">that website was even more laggy </w:t>
+      </w:r>
+      <w:proofErr w:type="gramStart"/>
+      <w:r>
+        <w:t>then</w:t>
+      </w:r>
+      <w:proofErr w:type="gramEnd"/>
+      <w:r>
+        <w:t xml:space="preserve"> usual when he was deleting that post (</w:t>
+      </w:r>
+      <w:proofErr w:type="spellStart"/>
+      <w:r>
+        <w:t>main_hero</w:t>
+      </w:r>
+      <w:proofErr w:type="spellEnd"/>
+      <w:r>
+        <w:t xml:space="preserve"> blames ai for that)</w:t>
+      </w:r>
+      <w:r>
+        <w:t xml:space="preserve">, and after long typing dumps a story when he tried to reply to someone and his reply was sent multiple times, </w:t>
+      </w:r>
+      <w:proofErr w:type="spellStart"/>
+      <w:r>
+        <w:t>cuz</w:t>
+      </w:r>
+      <w:proofErr w:type="spellEnd"/>
+      <w:r>
+        <w:t xml:space="preserve"> the forum was bugging out. </w:t>
+      </w:r>
+      <w:proofErr w:type="spellStart"/>
+      <w:r>
+        <w:t>Main_hero</w:t>
+      </w:r>
+      <w:proofErr w:type="spellEnd"/>
+      <w:r>
+        <w:t xml:space="preserve"> realizes he is off the hook and proceeds to login as sillygoose228 and demotes all the mods and transfer ownership of the sub to his account. He goes back and tells sc2 chat that he hacked the wl3 sub and now he is the </w:t>
+      </w:r>
+      <w:proofErr w:type="gramStart"/>
+      <w:r>
+        <w:t>owner</w:t>
+      </w:r>
+      <w:proofErr w:type="gramEnd"/>
+      <w:r>
+        <w:t xml:space="preserve"> and they should do whatever they want with it.</w:t>
       </w:r>
     </w:p>
     <w:p>
@@ -3387,23 +4045,164 @@
     </w:p>
     <w:p>
       <w:r>
-        <w:t>Chat is surprised. It calls main_hero a legend</w:t>
-      </w:r>
-      <w:r>
-        <w:t>, praises him for actually pulling this off</w:t>
-      </w:r>
-      <w:r>
-        <w:t>. Main_hero suggests they go and post dickpics, spam whatever they want. He goes to wl3 sub and sees people starting to spam all kinds of posts in the sub. Main_hero finally feels appreciated and proud of his work. He goes back to sc2 chat to read more about his accomplishment, but then he sees messages of some people, saying that they shouldn’t be doing that and they should return the sub to the rightful owner. Main_hero than snaps, starts replying that he is the rightful owner, cuz he earned it by his wit and he should not return it to anyone</w:t>
-      </w:r>
-      <w:r>
-        <w:t xml:space="preserve">. After all wl3 sub are their enemies. Some people are supporting main_hero and it starts a huge argument, with insults thrown around. In the middle of this argument, main_hero getting struck with realization. He says he wastes his life on some stupid shit like trying hard in sc2 for 1000 hours or hacking subforums and all for what, for fucking validation. Validation from idiots just like him. He is trying to convince himself and </w:t>
+        <w:t xml:space="preserve">Chat is </w:t>
+      </w:r>
+      <w:proofErr w:type="gramStart"/>
+      <w:r>
+        <w:t>surprised</w:t>
+      </w:r>
+      <w:proofErr w:type="gramEnd"/>
+      <w:r>
+        <w:t xml:space="preserve">. It calls </w:t>
+      </w:r>
+      <w:proofErr w:type="spellStart"/>
+      <w:r>
+        <w:t>main_hero</w:t>
+      </w:r>
+      <w:proofErr w:type="spellEnd"/>
+      <w:r>
+        <w:t xml:space="preserve"> a legend</w:t>
+      </w:r>
+      <w:r>
+        <w:t xml:space="preserve">, praises him for </w:t>
+      </w:r>
+      <w:proofErr w:type="gramStart"/>
+      <w:r>
+        <w:t>actually pulling</w:t>
+      </w:r>
+      <w:proofErr w:type="gramEnd"/>
+      <w:r>
+        <w:t xml:space="preserve"> this off</w:t>
+      </w:r>
+      <w:r>
+        <w:t xml:space="preserve">. </w:t>
+      </w:r>
+      <w:proofErr w:type="spellStart"/>
+      <w:r>
+        <w:t>Main_hero</w:t>
+      </w:r>
+      <w:proofErr w:type="spellEnd"/>
+      <w:r>
+        <w:t xml:space="preserve"> suggests they go and post </w:t>
+      </w:r>
+      <w:proofErr w:type="spellStart"/>
+      <w:r>
+        <w:t>dickpics</w:t>
+      </w:r>
+      <w:proofErr w:type="spellEnd"/>
+      <w:r>
+        <w:t xml:space="preserve">, spam whatever they want. He goes to wl3 sub and sees people starting to spam all kinds of posts in the sub. </w:t>
+      </w:r>
+      <w:proofErr w:type="spellStart"/>
+      <w:r>
+        <w:t>Main_hero</w:t>
+      </w:r>
+      <w:proofErr w:type="spellEnd"/>
+      <w:r>
+        <w:t xml:space="preserve"> finally feels appreciated and proud of his work. He goes back to sc2 chat to read more about his accomplishment, but then he sees messages </w:t>
+      </w:r>
+      <w:proofErr w:type="gramStart"/>
+      <w:r>
+        <w:t>of</w:t>
+      </w:r>
+      <w:proofErr w:type="gramEnd"/>
+      <w:r>
+        <w:t xml:space="preserve"> some people, saying that they shouldn’t be doing that and they should return the sub to the rightful owner. </w:t>
+      </w:r>
+      <w:proofErr w:type="spellStart"/>
+      <w:r>
+        <w:t>Main_hero</w:t>
+      </w:r>
+      <w:proofErr w:type="spellEnd"/>
+      <w:r>
+        <w:t xml:space="preserve"> </w:t>
+      </w:r>
+      <w:proofErr w:type="gramStart"/>
+      <w:r>
+        <w:t>than</w:t>
+      </w:r>
+      <w:proofErr w:type="gramEnd"/>
+      <w:r>
+        <w:t xml:space="preserve"> snaps, starts replying that he is the rightful owner, </w:t>
+      </w:r>
+      <w:proofErr w:type="spellStart"/>
+      <w:r>
+        <w:t>cuz</w:t>
+      </w:r>
+      <w:proofErr w:type="spellEnd"/>
+      <w:r>
+        <w:t xml:space="preserve"> he earned it by his </w:t>
+      </w:r>
+      <w:proofErr w:type="gramStart"/>
+      <w:r>
+        <w:t>wit</w:t>
+      </w:r>
+      <w:proofErr w:type="gramEnd"/>
+      <w:r>
+        <w:t xml:space="preserve"> and he should not return it to anyone</w:t>
+      </w:r>
+      <w:r>
+        <w:t xml:space="preserve">. After </w:t>
+      </w:r>
+      <w:proofErr w:type="gramStart"/>
+      <w:r>
+        <w:t>all</w:t>
+      </w:r>
+      <w:proofErr w:type="gramEnd"/>
+      <w:r>
+        <w:t xml:space="preserve"> wl3 sub are their enemies. Some people are supporting </w:t>
+      </w:r>
+      <w:proofErr w:type="spellStart"/>
+      <w:r>
+        <w:t>main_</w:t>
+      </w:r>
+      <w:proofErr w:type="gramStart"/>
+      <w:r>
+        <w:t>hero</w:t>
+      </w:r>
+      <w:proofErr w:type="spellEnd"/>
+      <w:proofErr w:type="gramEnd"/>
+      <w:r>
+        <w:t xml:space="preserve"> and it starts a huge argument, with insults thrown around. In the middle of this argument, </w:t>
+      </w:r>
+      <w:proofErr w:type="spellStart"/>
+      <w:r>
+        <w:t>main_hero</w:t>
+      </w:r>
+      <w:proofErr w:type="spellEnd"/>
+      <w:r>
+        <w:t xml:space="preserve"> </w:t>
+      </w:r>
+      <w:proofErr w:type="gramStart"/>
+      <w:r>
+        <w:t>getting</w:t>
+      </w:r>
+      <w:proofErr w:type="gramEnd"/>
+      <w:r>
+        <w:t xml:space="preserve"> struck with realization. He says he wastes his life on some stupid shit like trying hard in sc2 for 1000 hours or hacking subforums and all for what, for fucking validation. Validation from idiots just like him. He is trying to convince himself and </w:t>
       </w:r>
       <w:r>
         <w:lastRenderedPageBreak/>
-        <w:t xml:space="preserve">everyone around him that he is skillful, smart and overall best person out there and not some useless moron, although he probably is, just to get to hang out with people. He asks us if this life is fucking bullshit. He snaps out of it when someone pinged him and asked, does he know that The Forum could ban him for that. Main_hero replies, </w:t>
-      </w:r>
-      <w:r>
-        <w:t>yeah of course, but before he could sent that, he gets banned. Story ends with “oh wow”.</w:t>
+        <w:t xml:space="preserve">everyone around him that he is skillful, smart and overall best person out there and not some useless moron, although he probably is, just to get to hang out with people. He asks us if this life is fucking bullshit. He snaps out of it when someone pinged him and asked, does he know that The Forum could ban him for that. </w:t>
+      </w:r>
+      <w:proofErr w:type="spellStart"/>
+      <w:r>
+        <w:t>Main_hero</w:t>
+      </w:r>
+      <w:proofErr w:type="spellEnd"/>
+      <w:r>
+        <w:t xml:space="preserve"> replies, </w:t>
+      </w:r>
+      <w:r>
+        <w:t xml:space="preserve">yeah of course, but before he could </w:t>
+      </w:r>
+      <w:proofErr w:type="gramStart"/>
+      <w:r>
+        <w:t>sent</w:t>
+      </w:r>
+      <w:proofErr w:type="gramEnd"/>
+      <w:r>
+        <w:t xml:space="preserve"> that, he gets banned. Story ends with “oh wow”.</w:t>
       </w:r>
     </w:p>
     <w:p>
@@ -3454,7 +4253,23 @@
     </w:p>
     <w:p>
       <w:r>
-        <w:t>Hi. I am main_hero. I decided I want to write a memoir about myself and for that, I need to save my thoughts somewhere. I’ll use them later for the book. I don’t wanna write some bullshit about myself, trying to elevate my image like other people do, no, this will be only the truth and nothing beside the truth. This will be a masterpiece.</w:t>
+        <w:t xml:space="preserve">Hi. I am </w:t>
+      </w:r>
+      <w:proofErr w:type="spellStart"/>
+      <w:r>
+        <w:t>main_hero</w:t>
+      </w:r>
+      <w:proofErr w:type="spellEnd"/>
+      <w:r>
+        <w:t xml:space="preserve">. I decided I want to write a memoir about myself and for that, I need to save my thoughts somewhere. I’ll use them later for the book. I don’t </w:t>
+      </w:r>
+      <w:proofErr w:type="spellStart"/>
+      <w:r>
+        <w:t>wanna</w:t>
+      </w:r>
+      <w:proofErr w:type="spellEnd"/>
+      <w:r>
+        <w:t xml:space="preserve"> write some bullshit about myself, trying to elevate my image like other people do, no, this will be only the truth and nothing beside the truth. This will be a masterpiece.</w:t>
       </w:r>
     </w:p>
     <w:p>
@@ -3485,7 +4300,15 @@
         <w:t>Striking Countries</w:t>
       </w:r>
       <w:r>
-        <w:t xml:space="preserve"> 2, I have more than 1000 hours and, boy, lemme tell you, I am very good at that game, I can show you.</w:t>
+        <w:t xml:space="preserve"> 2, I have more than 1000 hours and, boy, </w:t>
+      </w:r>
+      <w:proofErr w:type="spellStart"/>
+      <w:r>
+        <w:t>lemme</w:t>
+      </w:r>
+      <w:proofErr w:type="spellEnd"/>
+      <w:r>
+        <w:t xml:space="preserve"> tell you, I am very good at that game, I can show you.</w:t>
       </w:r>
     </w:p>
     <w:p>
@@ -3497,8 +4320,13 @@
       </w:r>
     </w:p>
     <w:p>
-      <w:r>
-        <w:t xml:space="preserve">Uhhh, you know, matchmaking in this game is unfair bullshit, I always play with weak teammates and strong opponents. Also, whoever plays against me always uses meta weapons that are impossible to counter. Also, I was playing after a long break, almost two days, so yeah, I feel a bit rusty. </w:t>
+      <w:proofErr w:type="spellStart"/>
+      <w:r>
+        <w:t>Uhhh</w:t>
+      </w:r>
+      <w:proofErr w:type="spellEnd"/>
+      <w:r>
+        <w:t xml:space="preserve">, you know, matchmaking in this game is unfair bullshit, I always play with weak teammates and strong opponents. Also, whoever plays against me always uses meta weapons that are impossible to counter. Also, I was playing after a long break, almost two days, so yeah, I feel a bit rusty. </w:t>
       </w:r>
     </w:p>
     <w:p>
@@ -3511,7 +4339,15 @@
     </w:p>
     <w:p>
       <w:r>
-        <w:t>(User is prompted to search for the sc2 subforum)</w:t>
+        <w:t>(</w:t>
+      </w:r>
+      <w:proofErr w:type="gramStart"/>
+      <w:r>
+        <w:t>User is</w:t>
+      </w:r>
+      <w:proofErr w:type="gramEnd"/>
+      <w:r>
+        <w:t xml:space="preserve"> prompted to search for the sc2 subforum)</w:t>
       </w:r>
     </w:p>
     <w:p>
@@ -3523,7 +4359,15 @@
       </w:r>
       <w:r>
         <w:lastRenderedPageBreak/>
-        <w:t>can u do with shit teammates, right? Hold on, lemme text something in the chat, my friends will be delighted to see me.</w:t>
+        <w:t xml:space="preserve">can u do with shit teammates, right? Hold on, </w:t>
+      </w:r>
+      <w:proofErr w:type="spellStart"/>
+      <w:r>
+        <w:t>lemme</w:t>
+      </w:r>
+      <w:proofErr w:type="spellEnd"/>
+      <w:r>
+        <w:t xml:space="preserve"> text something in the chat, my friends will be delighted to see me.</w:t>
       </w:r>
     </w:p>
     <w:p>
@@ -3538,9 +4382,19 @@
       </w:r>
     </w:p>
     <w:p>
-      <w:r>
-        <w:t>Main_hero: yo</w:t>
-      </w:r>
+      <w:proofErr w:type="spellStart"/>
+      <w:r>
+        <w:t>Main_hero</w:t>
+      </w:r>
+      <w:proofErr w:type="spellEnd"/>
+      <w:r>
+        <w:t xml:space="preserve">: </w:t>
+      </w:r>
+      <w:proofErr w:type="spellStart"/>
+      <w:r>
+        <w:t>yo</w:t>
+      </w:r>
+      <w:proofErr w:type="spellEnd"/>
     </w:p>
     <w:p>
       <w:r>
@@ -3549,7 +4403,15 @@
     </w:p>
     <w:p>
       <w:r>
-        <w:t>User 2: u dumb fuck, we lost a game cuz of u</w:t>
+        <w:t xml:space="preserve">User 2: u dumb fuck, we lost a game </w:t>
+      </w:r>
+      <w:proofErr w:type="spellStart"/>
+      <w:r>
+        <w:t>cuz</w:t>
+      </w:r>
+      <w:proofErr w:type="spellEnd"/>
+      <w:r>
+        <w:t xml:space="preserve"> of u</w:t>
       </w:r>
     </w:p>
     <w:p>
@@ -3564,10 +4426,23 @@
     </w:p>
     <w:p>
       <w:r>
-        <w:t>User 4: go fuck urself</w:t>
-      </w:r>
-      <w:r>
-        <w:t>, I lost my rank cuz of u, cunt</w:t>
+        <w:t xml:space="preserve">User 4: go fuck </w:t>
+      </w:r>
+      <w:proofErr w:type="spellStart"/>
+      <w:r>
+        <w:t>urself</w:t>
+      </w:r>
+      <w:proofErr w:type="spellEnd"/>
+      <w:r>
+        <w:t xml:space="preserve">, I lost my rank </w:t>
+      </w:r>
+      <w:proofErr w:type="spellStart"/>
+      <w:r>
+        <w:t>cuz</w:t>
+      </w:r>
+      <w:proofErr w:type="spellEnd"/>
+      <w:r>
+        <w:t xml:space="preserve"> of u, cunt</w:t>
       </w:r>
     </w:p>
     <w:p>
@@ -3607,12 +4482,44 @@
         <w:t>They love me. I know it looks like they are rude to me and calling me bad at the game or something</w:t>
       </w:r>
       <w:r>
-        <w:t>, but it’s actually ok. It’s how we show affection and respect for each other, just friendly roasting. They know I’m good, they are just fucking with me.</w:t>
-      </w:r>
-    </w:p>
-    <w:p>
-      <w:r>
-        <w:t>User 9: ain’t no one fw this dude, get his ass out of here</w:t>
+        <w:t xml:space="preserve">, but it’s </w:t>
+      </w:r>
+      <w:proofErr w:type="gramStart"/>
+      <w:r>
+        <w:t>actually ok</w:t>
+      </w:r>
+      <w:proofErr w:type="gramEnd"/>
+      <w:r>
+        <w:t xml:space="preserve">. It’s how we show affection and respect for each other, just friendly roasting. They know I’m </w:t>
+      </w:r>
+      <w:proofErr w:type="gramStart"/>
+      <w:r>
+        <w:t>good</w:t>
+      </w:r>
+      <w:proofErr w:type="gramEnd"/>
+      <w:r>
+        <w:t>, they are just fucking with me.</w:t>
+      </w:r>
+    </w:p>
+    <w:p>
+      <w:r>
+        <w:t xml:space="preserve">User 9: </w:t>
+      </w:r>
+      <w:proofErr w:type="spellStart"/>
+      <w:r>
+        <w:t>ain’t</w:t>
+      </w:r>
+      <w:proofErr w:type="spellEnd"/>
+      <w:r>
+        <w:t xml:space="preserve"> no one </w:t>
+      </w:r>
+      <w:proofErr w:type="spellStart"/>
+      <w:r>
+        <w:t>fw</w:t>
+      </w:r>
+      <w:proofErr w:type="spellEnd"/>
+      <w:r>
+        <w:t xml:space="preserve"> this dude, get his ass out of here</w:t>
       </w:r>
     </w:p>
     <w:p>
@@ -3637,7 +4544,23 @@
     </w:p>
     <w:p>
       <w:r>
-        <w:t>User 10: yo, y’all seen the news about delayed wl3 dlc?</w:t>
+        <w:t xml:space="preserve">User 10: </w:t>
+      </w:r>
+      <w:proofErr w:type="spellStart"/>
+      <w:r>
+        <w:t>yo</w:t>
+      </w:r>
+      <w:proofErr w:type="spellEnd"/>
+      <w:r>
+        <w:t xml:space="preserve">, y’all seen the news about delayed wl3 </w:t>
+      </w:r>
+      <w:proofErr w:type="spellStart"/>
+      <w:r>
+        <w:t>dlc</w:t>
+      </w:r>
+      <w:proofErr w:type="spellEnd"/>
+      <w:r>
+        <w:t>?</w:t>
       </w:r>
     </w:p>
     <w:p>
@@ -3647,13 +4570,26 @@
     </w:p>
     <w:p>
       <w:r>
-        <w:t>User 6: fuck yeah, at least that means that finally spigot heard us and making smth new for sc2</w:t>
-      </w:r>
-    </w:p>
-    <w:p>
-      <w:r>
-        <w:t>User 12: wl3 are in shambles rn</w:t>
-      </w:r>
+        <w:t xml:space="preserve">User 6: fuck yeah, at least that means that finally spigot heard us and making </w:t>
+      </w:r>
+      <w:proofErr w:type="spellStart"/>
+      <w:r>
+        <w:t>smth</w:t>
+      </w:r>
+      <w:proofErr w:type="spellEnd"/>
+      <w:r>
+        <w:t xml:space="preserve"> new for sc2</w:t>
+      </w:r>
+    </w:p>
+    <w:p>
+      <w:r>
+        <w:t xml:space="preserve">User 12: wl3 are in shambles </w:t>
+      </w:r>
+      <w:proofErr w:type="spellStart"/>
+      <w:r>
+        <w:t>rn</w:t>
+      </w:r>
+      <w:proofErr w:type="spellEnd"/>
     </w:p>
     <w:p>
       <w:r>
@@ -3666,7 +4602,15 @@
     <w:p>
       <w:r>
         <w:lastRenderedPageBreak/>
-        <w:t xml:space="preserve">User 11: ka47 aint op, u r just a noob, I can easily </w:t>
+        <w:t xml:space="preserve">User 11: ka47 </w:t>
+      </w:r>
+      <w:proofErr w:type="spellStart"/>
+      <w:r>
+        <w:t>aint</w:t>
+      </w:r>
+      <w:proofErr w:type="spellEnd"/>
+      <w:r>
+        <w:t xml:space="preserve"> op, u r just a noob, I can easily </w:t>
       </w:r>
       <w:r>
         <w:t>kill</w:t>
@@ -3682,20 +4626,57 @@
     </w:p>
     <w:p>
       <w:r>
-        <w:t>Ah yes, whole life 3. Made by the same developer, Spigot, as striking countries 2. Instead of making content and patches for our game, they decided to make some random ass continuation of a long dead franchise and the game wasn’t even that good.</w:t>
-      </w:r>
-      <w:r>
-        <w:t xml:space="preserve"> And now they are working on the dlc, while sc2 is dying without new updates, fucking idiots.</w:t>
-      </w:r>
-    </w:p>
-    <w:p>
-      <w:r>
-        <w:t>User 11: whatever cunt, it’s still a skill issue tho</w:t>
-      </w:r>
-    </w:p>
-    <w:p>
-      <w:r>
-        <w:t>You know what, I wanna check how do they do in their sub. I bet you they are moaning and bitching over there. Well, at least Spigot finally went back to their main game</w:t>
+        <w:t xml:space="preserve">Ah yes, whole life 3. Made by the same developer, Spigot, as </w:t>
+      </w:r>
+      <w:proofErr w:type="gramStart"/>
+      <w:r>
+        <w:t>striking countries</w:t>
+      </w:r>
+      <w:proofErr w:type="gramEnd"/>
+      <w:r>
+        <w:t xml:space="preserve"> 2. Instead of making content and patches for our game, they decided to make some random ass continuation of a long dead </w:t>
+      </w:r>
+      <w:proofErr w:type="gramStart"/>
+      <w:r>
+        <w:t>franchise</w:t>
+      </w:r>
+      <w:proofErr w:type="gramEnd"/>
+      <w:r>
+        <w:t xml:space="preserve"> and the game wasn’t even that good.</w:t>
+      </w:r>
+      <w:r>
+        <w:t xml:space="preserve"> And now they are working on the </w:t>
+      </w:r>
+      <w:proofErr w:type="spellStart"/>
+      <w:r>
+        <w:t>dlc</w:t>
+      </w:r>
+      <w:proofErr w:type="spellEnd"/>
+      <w:r>
+        <w:t>, while sc2 is dying without new updates, fucking idiots.</w:t>
+      </w:r>
+    </w:p>
+    <w:p>
+      <w:r>
+        <w:t xml:space="preserve">User 11: whatever cunt, it’s still a skill issue </w:t>
+      </w:r>
+      <w:proofErr w:type="spellStart"/>
+      <w:r>
+        <w:t>tho</w:t>
+      </w:r>
+      <w:proofErr w:type="spellEnd"/>
+    </w:p>
+    <w:p>
+      <w:r>
+        <w:t xml:space="preserve">You know what, I </w:t>
+      </w:r>
+      <w:proofErr w:type="spellStart"/>
+      <w:r>
+        <w:t>wanna</w:t>
+      </w:r>
+      <w:proofErr w:type="spellEnd"/>
+      <w:r>
+        <w:t xml:space="preserve"> check how do they do in their sub. I bet you they are moaning and bitching over there. Well, at least Spigot finally went back to their main game</w:t>
       </w:r>
       <w:r>
         <w:t>.</w:t>
@@ -3703,25 +4684,78 @@
     </w:p>
     <w:p>
       <w:r>
-        <w:t xml:space="preserve">(User is prompted to search for </w:t>
-      </w:r>
-      <w:r>
-        <w:t>wl3 sub and find the post with the news)</w:t>
-      </w:r>
-    </w:p>
-    <w:p>
-      <w:r>
-        <w:t>Yeah that is delayed for usss bitchesss!</w:t>
-      </w:r>
-    </w:p>
-    <w:p>
-      <w:r>
-        <w:t>(User is going to comments)</w:t>
-      </w:r>
-    </w:p>
-    <w:p>
-      <w:r>
-        <w:t>Bruh what? “Let devs take as much time as they want”, bro wtf, they are so…so…so boring</w:t>
+        <w:t>(</w:t>
+      </w:r>
+      <w:proofErr w:type="gramStart"/>
+      <w:r>
+        <w:t>User is</w:t>
+      </w:r>
+      <w:proofErr w:type="gramEnd"/>
+      <w:r>
+        <w:t xml:space="preserve"> prompted to search for </w:t>
+      </w:r>
+      <w:r>
+        <w:t xml:space="preserve">wl3 </w:t>
+      </w:r>
+      <w:proofErr w:type="gramStart"/>
+      <w:r>
+        <w:t>sub</w:t>
+      </w:r>
+      <w:proofErr w:type="gramEnd"/>
+      <w:r>
+        <w:t xml:space="preserve"> and find the post with the news)</w:t>
+      </w:r>
+    </w:p>
+    <w:p>
+      <w:proofErr w:type="gramStart"/>
+      <w:r>
+        <w:t>Yeah</w:t>
+      </w:r>
+      <w:proofErr w:type="gramEnd"/>
+      <w:r>
+        <w:t xml:space="preserve"> that is delayed for </w:t>
+      </w:r>
+      <w:proofErr w:type="spellStart"/>
+      <w:r>
+        <w:t>usss</w:t>
+      </w:r>
+      <w:proofErr w:type="spellEnd"/>
+      <w:r>
+        <w:t xml:space="preserve"> </w:t>
+      </w:r>
+      <w:proofErr w:type="spellStart"/>
+      <w:r>
+        <w:t>bitchesss</w:t>
+      </w:r>
+      <w:proofErr w:type="spellEnd"/>
+      <w:r>
+        <w:t>!</w:t>
+      </w:r>
+    </w:p>
+    <w:p>
+      <w:r>
+        <w:t xml:space="preserve">(User is going to </w:t>
+      </w:r>
+      <w:proofErr w:type="gramStart"/>
+      <w:r>
+        <w:t>comments</w:t>
+      </w:r>
+      <w:proofErr w:type="gramEnd"/>
+      <w:r>
+        <w:t>)</w:t>
+      </w:r>
+    </w:p>
+    <w:p>
+      <w:r>
+        <w:t xml:space="preserve">Bruh what? “Let </w:t>
+      </w:r>
+      <w:proofErr w:type="spellStart"/>
+      <w:r>
+        <w:t>devs</w:t>
+      </w:r>
+      <w:proofErr w:type="spellEnd"/>
+      <w:r>
+        <w:t xml:space="preserve"> take as much time as they want”, bro wtf, they are so…so…so boring</w:t>
       </w:r>
     </w:p>
     <w:p>
@@ -3731,17 +4765,67 @@
     </w:p>
     <w:p>
       <w:r>
-        <w:t xml:space="preserve">Look at these posts bruh. </w:t>
-      </w:r>
-    </w:p>
-    <w:p>
-      <w:r>
-        <w:t>So spineless, like “our dlc got delayed? Maybe we need to wait more” tf is this. You absolutely should demand new content from the devs, they are working for you not other way around.</w:t>
-      </w:r>
-    </w:p>
-    <w:p>
-      <w:r>
-        <w:t>(User is prompted to go to the post with noob question)</w:t>
+        <w:t xml:space="preserve">Look at these posts </w:t>
+      </w:r>
+      <w:proofErr w:type="spellStart"/>
+      <w:r>
+        <w:t>bruh</w:t>
+      </w:r>
+      <w:proofErr w:type="spellEnd"/>
+      <w:r>
+        <w:t xml:space="preserve">. </w:t>
+      </w:r>
+    </w:p>
+    <w:p>
+      <w:r>
+        <w:t xml:space="preserve">So spineless, like “our </w:t>
+      </w:r>
+      <w:proofErr w:type="spellStart"/>
+      <w:r>
+        <w:t>dlc</w:t>
+      </w:r>
+      <w:proofErr w:type="spellEnd"/>
+      <w:r>
+        <w:t xml:space="preserve"> got delayed? Maybe we need to wait more” </w:t>
+      </w:r>
+      <w:proofErr w:type="spellStart"/>
+      <w:r>
+        <w:t>tf</w:t>
+      </w:r>
+      <w:proofErr w:type="spellEnd"/>
+      <w:r>
+        <w:t xml:space="preserve"> is this. You absolutely should demand new content from the </w:t>
+      </w:r>
+      <w:proofErr w:type="spellStart"/>
+      <w:r>
+        <w:t>devs</w:t>
+      </w:r>
+      <w:proofErr w:type="spellEnd"/>
+      <w:r>
+        <w:t xml:space="preserve">, they are working for you </w:t>
+      </w:r>
+      <w:proofErr w:type="spellStart"/>
+      <w:proofErr w:type="gramStart"/>
+      <w:r>
+        <w:t>not</w:t>
+      </w:r>
+      <w:proofErr w:type="spellEnd"/>
+      <w:proofErr w:type="gramEnd"/>
+      <w:r>
+        <w:t xml:space="preserve"> other way around.</w:t>
+      </w:r>
+    </w:p>
+    <w:p>
+      <w:r>
+        <w:t xml:space="preserve">(User is prompted to go to the post with noob </w:t>
+      </w:r>
+      <w:proofErr w:type="gramStart"/>
+      <w:r>
+        <w:t>question</w:t>
+      </w:r>
+      <w:proofErr w:type="gramEnd"/>
+      <w:r>
+        <w:t>)</w:t>
       </w:r>
     </w:p>
     <w:p>
@@ -3754,10 +4838,26 @@
         <w:t xml:space="preserve">And these </w:t>
       </w:r>
       <w:r>
-        <w:t xml:space="preserve">stupid ass questions like this one “uhhhhh how do u get in that room” like don’t u see the </w:t>
-      </w:r>
-      <w:r>
-        <w:t>vent in there? Have you tried looking or do you just run to this subforum for help at any minor inconvenience? This is why noobs should be mocked for their stupidity, they’ll learn how to think for themselves.</w:t>
+        <w:t>stupid ass questions like this one “</w:t>
+      </w:r>
+      <w:proofErr w:type="spellStart"/>
+      <w:r>
+        <w:t>uhhhhh</w:t>
+      </w:r>
+      <w:proofErr w:type="spellEnd"/>
+      <w:r>
+        <w:t xml:space="preserve"> how do u get in that room” like don’t u see the </w:t>
+      </w:r>
+      <w:r>
+        <w:t xml:space="preserve">vent in there? Have you tried looking or do you just run to this subforum for help at any minor inconvenience? This is why noobs should be mocked for their </w:t>
+      </w:r>
+      <w:proofErr w:type="gramStart"/>
+      <w:r>
+        <w:t>stupidity,</w:t>
+      </w:r>
+      <w:proofErr w:type="gramEnd"/>
+      <w:r>
+        <w:t xml:space="preserve"> they’ll learn how to think for themselves.</w:t>
       </w:r>
     </w:p>
     <w:p>
@@ -3767,10 +4867,50 @@
     </w:p>
     <w:p>
       <w:r>
-        <w:t xml:space="preserve">Oh boy, look how nice everyone here is bruuh. Look how everyone being respectful to each other, like isn’t it fucking pathetic? There is either right opinion </w:t>
-      </w:r>
-      <w:r>
-        <w:t>or wrong opinion, nothing in between. If y’all being so polite and agreeing with each other instead of argue, how tf are you gonna find the truth?</w:t>
+        <w:t xml:space="preserve">Oh boy, look how nice everyone here is </w:t>
+      </w:r>
+      <w:proofErr w:type="spellStart"/>
+      <w:r>
+        <w:t>bruuh</w:t>
+      </w:r>
+      <w:proofErr w:type="spellEnd"/>
+      <w:r>
+        <w:t xml:space="preserve">. Look how everyone being respectful to each other, like isn’t it fucking pathetic? There is either right opinion </w:t>
+      </w:r>
+      <w:r>
+        <w:t xml:space="preserve">or wrong opinion, nothing in between. If y’all being so polite and </w:t>
+      </w:r>
+      <w:proofErr w:type="gramStart"/>
+      <w:r>
+        <w:t>agreeing</w:t>
+      </w:r>
+      <w:proofErr w:type="gramEnd"/>
+      <w:r>
+        <w:t xml:space="preserve"> with each other instead of </w:t>
+      </w:r>
+      <w:proofErr w:type="gramStart"/>
+      <w:r>
+        <w:t>argue</w:t>
+      </w:r>
+      <w:proofErr w:type="gramEnd"/>
+      <w:r>
+        <w:t xml:space="preserve">, how </w:t>
+      </w:r>
+      <w:proofErr w:type="spellStart"/>
+      <w:r>
+        <w:t>tf</w:t>
+      </w:r>
+      <w:proofErr w:type="spellEnd"/>
+      <w:r>
+        <w:t xml:space="preserve"> are you </w:t>
+      </w:r>
+      <w:proofErr w:type="spellStart"/>
+      <w:r>
+        <w:t>gonna</w:t>
+      </w:r>
+      <w:proofErr w:type="spellEnd"/>
+      <w:r>
+        <w:t xml:space="preserve"> find the truth?</w:t>
       </w:r>
     </w:p>
     <w:p>
@@ -3798,10 +4938,67 @@
         <w:t>is</w:t>
       </w:r>
       <w:r>
-        <w:t xml:space="preserve"> being so nice like we believe it</w:t>
-      </w:r>
-      <w:r>
-        <w:t>. Maybe sc2 are rude, maybe we are toxic, but at least we are brutally honest. Yes, we won’t mince our words and roast your ass to the crust, but you will learn from it and be better. And these guys thinking they are helping anyone with this fake ass niceness.</w:t>
+        <w:t xml:space="preserve"> being so nice </w:t>
+      </w:r>
+      <w:proofErr w:type="gramStart"/>
+      <w:r>
+        <w:t>like</w:t>
+      </w:r>
+      <w:proofErr w:type="gramEnd"/>
+      <w:r>
+        <w:t xml:space="preserve"> we believe it</w:t>
+      </w:r>
+      <w:r>
+        <w:t>. Maybe sc2 are rude, maybe we are toxic</w:t>
+      </w:r>
+      <w:r>
+        <w:t>, maybe we can call u names, like</w:t>
+      </w:r>
+      <w:r>
+        <w:t xml:space="preserve"> noob,</w:t>
+      </w:r>
+      <w:r>
+        <w:t xml:space="preserve"> asshole, moron, retard, fuckwit, dumbass, braindead, stupid, dickhead</w:t>
+      </w:r>
+      <w:r>
+        <w:t xml:space="preserve">, brain-numbing, room temperature </w:t>
+      </w:r>
+      <w:proofErr w:type="spellStart"/>
+      <w:r>
+        <w:t>iq</w:t>
+      </w:r>
+      <w:proofErr w:type="spellEnd"/>
+      <w:r>
+        <w:t xml:space="preserve">, </w:t>
+      </w:r>
+    </w:p>
+    <w:p>
+      <w:r>
+        <w:t>(Screen goes blurry and then goes back to red)</w:t>
+      </w:r>
+    </w:p>
+    <w:p>
+      <w:r>
+        <w:t xml:space="preserve">fuckface, </w:t>
+      </w:r>
+      <w:proofErr w:type="spellStart"/>
+      <w:r>
+        <w:t>shitfuck</w:t>
+      </w:r>
+      <w:proofErr w:type="spellEnd"/>
+      <w:r>
+        <w:t xml:space="preserve">, </w:t>
+      </w:r>
+      <w:proofErr w:type="spellStart"/>
+      <w:r>
+        <w:t>fuckfuck</w:t>
+      </w:r>
+      <w:proofErr w:type="spellEnd"/>
+      <w:r>
+        <w:t>, birdbrain, dimwit but</w:t>
+      </w:r>
+      <w:r>
+        <w:t xml:space="preserve"> at least we are brutally honest. Yes, we won’t mince our words and roast your ass to the crust, but you will learn from it and be better. And these guys thinking they are helping anyone with this fake ass niceness.</w:t>
       </w:r>
     </w:p>
     <w:p>
@@ -3816,21 +5013,58 @@
     </w:p>
     <w:p>
       <w:r>
-        <w:t>(Ui elements start to fall down)</w:t>
-      </w:r>
-    </w:p>
-    <w:p>
-      <w:r>
-        <w:t>Nah, this sub should go down. I remember, how back when I was a kid, my mom sent me to do some programming courses</w:t>
-      </w:r>
+        <w:t xml:space="preserve">(Ui elements start to </w:t>
+      </w:r>
+      <w:proofErr w:type="gramStart"/>
+      <w:r>
+        <w:t>fall down</w:t>
+      </w:r>
+      <w:proofErr w:type="gramEnd"/>
+      <w:r>
+        <w:t>)</w:t>
+      </w:r>
+    </w:p>
+    <w:p>
+      <w:r>
+        <w:t xml:space="preserve">Nah, this sub should go down. I remember, how back when I was a kid, my mom sent me to do some programming </w:t>
+      </w:r>
+      <w:proofErr w:type="gramStart"/>
+      <w:r>
+        <w:t>courses</w:t>
+      </w:r>
+      <w:proofErr w:type="gramEnd"/>
       <w:r>
         <w:t xml:space="preserve"> </w:t>
       </w:r>
       <w:r>
-        <w:t>and I learned smth about webdev and some cybersecurity stuff. I think I could develop a fake website to steal wl3 sub admin’s creds and take over the sub.</w:t>
-      </w:r>
-      <w:r>
-        <w:t xml:space="preserve"> I should tell this to sc2 chat, I’m sure they will be as excited as I am rn.</w:t>
+        <w:t xml:space="preserve">and I learned </w:t>
+      </w:r>
+      <w:proofErr w:type="spellStart"/>
+      <w:r>
+        <w:t>smth</w:t>
+      </w:r>
+      <w:proofErr w:type="spellEnd"/>
+      <w:r>
+        <w:t xml:space="preserve"> about </w:t>
+      </w:r>
+      <w:proofErr w:type="spellStart"/>
+      <w:r>
+        <w:t>webdev</w:t>
+      </w:r>
+      <w:proofErr w:type="spellEnd"/>
+      <w:r>
+        <w:t xml:space="preserve"> and some cybersecurity stuff. I think I could develop a fake website to steal wl3 sub admin’s creds and take over the sub.</w:t>
+      </w:r>
+      <w:r>
+        <w:t xml:space="preserve"> I should tell this to sc2 chat, I’m sure they will be as excited as I am </w:t>
+      </w:r>
+      <w:proofErr w:type="spellStart"/>
+      <w:r>
+        <w:t>rn</w:t>
+      </w:r>
+      <w:proofErr w:type="spellEnd"/>
+      <w:r>
+        <w:t>.</w:t>
       </w:r>
     </w:p>
     <w:p>
@@ -3839,8 +5073,21 @@
       </w:r>
     </w:p>
     <w:p>
-      <w:r>
-        <w:t>Main_hero: I’m gonna hack wl3 sub</w:t>
+      <w:proofErr w:type="spellStart"/>
+      <w:r>
+        <w:t>Main_hero</w:t>
+      </w:r>
+      <w:proofErr w:type="spellEnd"/>
+      <w:r>
+        <w:t xml:space="preserve">: I’m </w:t>
+      </w:r>
+      <w:proofErr w:type="spellStart"/>
+      <w:r>
+        <w:t>gonna</w:t>
+      </w:r>
+      <w:proofErr w:type="spellEnd"/>
+      <w:r>
+        <w:t xml:space="preserve"> hack wl3 sub</w:t>
       </w:r>
     </w:p>
     <w:p>
@@ -3865,7 +5112,15 @@
     </w:p>
     <w:p>
       <w:r>
-        <w:t>User 6: u can’t even use a keyboard son fym hack</w:t>
+        <w:t xml:space="preserve">User 6: u can’t even use a keyboard son </w:t>
+      </w:r>
+      <w:proofErr w:type="spellStart"/>
+      <w:r>
+        <w:t>fym</w:t>
+      </w:r>
+      <w:proofErr w:type="spellEnd"/>
+      <w:r>
+        <w:t xml:space="preserve"> hack</w:t>
       </w:r>
     </w:p>
     <w:p>
@@ -3884,8 +5139,21 @@
       </w:r>
     </w:p>
     <w:p>
-      <w:r>
-        <w:t>Main_hero: nah y’all will see, I actually can do it</w:t>
+      <w:proofErr w:type="spellStart"/>
+      <w:r>
+        <w:t>Main_hero</w:t>
+      </w:r>
+      <w:proofErr w:type="spellEnd"/>
+      <w:r>
+        <w:t xml:space="preserve">: nah y’all will see, I </w:t>
+      </w:r>
+      <w:proofErr w:type="gramStart"/>
+      <w:r>
+        <w:t>actually can</w:t>
+      </w:r>
+      <w:proofErr w:type="gramEnd"/>
+      <w:r>
+        <w:t xml:space="preserve"> do it</w:t>
       </w:r>
     </w:p>
     <w:p>
@@ -3895,40 +5163,1052 @@
     </w:p>
     <w:p>
       <w:r>
+        <w:lastRenderedPageBreak/>
         <w:t>User 5: u r like in the top 10 worst sc2 players oat and u r saying u can hack anything? Bruh wtf</w:t>
       </w:r>
     </w:p>
     <w:p>
       <w:r>
-        <w:t>User 10: bro is a poser lmao, proly don’t even know what is sqli is lol</w:t>
-      </w:r>
-    </w:p>
-    <w:p>
+        <w:t xml:space="preserve">User 10: bro is a poser lmao, </w:t>
+      </w:r>
+      <w:proofErr w:type="spellStart"/>
+      <w:r>
+        <w:t>proly</w:t>
+      </w:r>
+      <w:proofErr w:type="spellEnd"/>
+      <w:r>
+        <w:t xml:space="preserve"> don’t even know what is </w:t>
+      </w:r>
+      <w:proofErr w:type="spellStart"/>
+      <w:r>
+        <w:t>sqli</w:t>
+      </w:r>
+      <w:proofErr w:type="spellEnd"/>
+      <w:r>
+        <w:t xml:space="preserve"> is lol</w:t>
+      </w:r>
+    </w:p>
+    <w:p>
+      <w:r>
+        <w:t xml:space="preserve">No </w:t>
+      </w:r>
+      <w:proofErr w:type="spellStart"/>
+      <w:r>
+        <w:t>no</w:t>
+      </w:r>
+      <w:proofErr w:type="spellEnd"/>
+      <w:r>
+        <w:t xml:space="preserve">, I know what it is, it’s a language…for hacking databases…or something. </w:t>
+      </w:r>
+      <w:r>
+        <w:t>It doesn’t</w:t>
+      </w:r>
+      <w:r>
+        <w:t xml:space="preserve"> matter, they’ll see, I absolutely can do it.</w:t>
+      </w:r>
+    </w:p>
+    <w:p>
+      <w:pPr>
+        <w:pStyle w:val="Heading3"/>
+      </w:pPr>
+      <w:bookmarkStart w:id="20" w:name="_Toc216793255"/>
+      <w:r>
+        <w:t>Plan and execution</w:t>
+      </w:r>
+      <w:bookmarkEnd w:id="20"/>
+    </w:p>
+    <w:p>
+      <w:r>
+        <w:t>(Screen goes black)</w:t>
+      </w:r>
+    </w:p>
+    <w:p>
+      <w:r>
+        <w:t xml:space="preserve">Alright, I need a plan. How am I </w:t>
+      </w:r>
+      <w:proofErr w:type="spellStart"/>
+      <w:r>
+        <w:t>gonna</w:t>
+      </w:r>
+      <w:proofErr w:type="spellEnd"/>
+      <w:r>
+        <w:t xml:space="preserve"> do that? Brief search on phishing shows that </w:t>
+      </w:r>
+      <w:r>
+        <w:t>hackers send fake login screens and people fall for them. Why don’t I do the same</w:t>
+      </w:r>
+      <w:r>
+        <w:t xml:space="preserve">? </w:t>
+      </w:r>
+      <w:r>
+        <w:t xml:space="preserve">Admin will click on the link and…well yeah, he’ll probably suspect something. Well, </w:t>
+      </w:r>
+      <w:proofErr w:type="spellStart"/>
+      <w:r>
+        <w:t>ummm</w:t>
+      </w:r>
+      <w:proofErr w:type="spellEnd"/>
+      <w:r>
+        <w:t>…</w:t>
+      </w:r>
+      <w:proofErr w:type="spellStart"/>
+      <w:r>
+        <w:t>maybee</w:t>
+      </w:r>
+      <w:proofErr w:type="spellEnd"/>
+      <w:r>
+        <w:t xml:space="preserve"> </w:t>
+      </w:r>
+      <w:r>
+        <w:t>…</w:t>
+      </w:r>
+      <w:proofErr w:type="spellStart"/>
+      <w:proofErr w:type="gramStart"/>
+      <w:r>
+        <w:t>uhhh</w:t>
+      </w:r>
+      <w:proofErr w:type="spellEnd"/>
+      <w:r>
+        <w:t>..</w:t>
+      </w:r>
+      <w:proofErr w:type="gramEnd"/>
+      <w:r>
+        <w:t xml:space="preserve"> </w:t>
+      </w:r>
+      <w:proofErr w:type="gramStart"/>
+      <w:r>
+        <w:t>what</w:t>
+      </w:r>
+      <w:proofErr w:type="gramEnd"/>
+      <w:r>
+        <w:t xml:space="preserve"> about baiting him? </w:t>
+      </w:r>
+    </w:p>
+    <w:p>
+      <w:r>
+        <w:t xml:space="preserve">(Chat window appears with message from </w:t>
+      </w:r>
+      <w:proofErr w:type="spellStart"/>
+      <w:r>
+        <w:t>main_hero</w:t>
+      </w:r>
+      <w:proofErr w:type="spellEnd"/>
+      <w:r>
+        <w:t xml:space="preserve"> about the post)</w:t>
+      </w:r>
+    </w:p>
+    <w:p>
+      <w:r>
+        <w:t>Like, I’ll report to him some post which needs to be deleted, but it won’t be an actual post, it will be a fake post</w:t>
+      </w:r>
+      <w:r>
+        <w:t>!</w:t>
+      </w:r>
+    </w:p>
+    <w:p>
+      <w:r>
+        <w:t xml:space="preserve">(Fake </w:t>
+      </w:r>
+      <w:proofErr w:type="gramStart"/>
+      <w:r>
+        <w:t>post appears</w:t>
+      </w:r>
+      <w:proofErr w:type="gramEnd"/>
+      <w:r>
+        <w:t xml:space="preserve"> with delete option selected)</w:t>
+      </w:r>
+    </w:p>
+    <w:p>
+      <w:r>
+        <w:t xml:space="preserve"> Admin clicks on the delete button and suddenly it takes him to fake login screen with message like </w:t>
+      </w:r>
+      <w:proofErr w:type="spellStart"/>
+      <w:r>
+        <w:t>ur</w:t>
+      </w:r>
+      <w:proofErr w:type="spellEnd"/>
+      <w:r>
+        <w:t xml:space="preserve"> cookie is expired, sign in again</w:t>
+      </w:r>
+    </w:p>
+    <w:p>
+      <w:r>
+        <w:t>(Login screen appears, with the message “</w:t>
+      </w:r>
+      <w:proofErr w:type="spellStart"/>
+      <w:r>
+        <w:t>ur</w:t>
+      </w:r>
+      <w:proofErr w:type="spellEnd"/>
+      <w:r>
+        <w:t xml:space="preserve"> cookie is expired, please sign in again”)</w:t>
+      </w:r>
+    </w:p>
+    <w:p>
+      <w:r>
+        <w:t xml:space="preserve">Admin will login again, to finally delete this post and boom, his creds are mine. Admin will see that the post was </w:t>
+      </w:r>
+      <w:proofErr w:type="gramStart"/>
+      <w:r>
+        <w:t>deleted</w:t>
+      </w:r>
+      <w:proofErr w:type="gramEnd"/>
+      <w:r>
+        <w:t xml:space="preserve"> and he won’t even know that his </w:t>
+      </w:r>
+      <w:proofErr w:type="gramStart"/>
+      <w:r>
+        <w:t>creds</w:t>
+      </w:r>
+      <w:proofErr w:type="gramEnd"/>
+      <w:r>
+        <w:t xml:space="preserve"> </w:t>
+      </w:r>
+      <w:r>
+        <w:t>were stolen</w:t>
+      </w:r>
+      <w:r>
+        <w:t>!</w:t>
+      </w:r>
+    </w:p>
+    <w:p>
+      <w:r>
+        <w:t>(Screen goes black)</w:t>
+      </w:r>
+    </w:p>
+    <w:p>
+      <w:r>
+        <w:t>I’m a genius</w:t>
+      </w:r>
+      <w:r>
+        <w:t>!</w:t>
+      </w:r>
+    </w:p>
+    <w:p>
+      <w:r>
+        <w:t>Now I just need to figure out</w:t>
+      </w:r>
+      <w:r>
+        <w:t xml:space="preserve"> how to code all that.</w:t>
+      </w:r>
+    </w:p>
+    <w:p>
+      <w:r>
+        <w:t xml:space="preserve">Alright, first I </w:t>
+      </w:r>
+      <w:proofErr w:type="spellStart"/>
+      <w:r>
+        <w:t>gotta</w:t>
+      </w:r>
+      <w:proofErr w:type="spellEnd"/>
+      <w:r>
+        <w:t xml:space="preserve"> open vim. Fuck IDEs they are for pussies.</w:t>
+      </w:r>
+    </w:p>
+    <w:p>
+      <w:r>
+        <w:t>(Terminal opens with vim)</w:t>
+      </w:r>
+    </w:p>
+    <w:p>
+      <w:r>
+        <w:t xml:space="preserve">So </w:t>
+      </w:r>
+      <w:proofErr w:type="spellStart"/>
+      <w:r>
+        <w:t>uhhhhh</w:t>
+      </w:r>
+      <w:proofErr w:type="spellEnd"/>
+      <w:r>
+        <w:t xml:space="preserve">, how do I create a page? I think u need to write html tag and then umm…fuck. Hold on, I think I still have my notes from those courses. (wait) Fuck, I forgot I didn’t keep any. One time I was learning something useful in </w:t>
+      </w:r>
+      <w:proofErr w:type="gramStart"/>
+      <w:r>
+        <w:t>school</w:t>
+      </w:r>
+      <w:proofErr w:type="gramEnd"/>
+      <w:r>
+        <w:t xml:space="preserve"> and I wasn’t keeping notes. I was too smart for it, and I couldn’t be bothered to write all this useless stuff. Anyway, I think</w:t>
+      </w:r>
+      <w:r>
+        <w:t xml:space="preserve"> I’ll </w:t>
+      </w:r>
       <w:r>
         <w:lastRenderedPageBreak/>
-        <w:t>No no, I know what it is, it’s a language…for hacking databases…or something. Doesn’t matter, they’ll see, I absolutely can do it.</w:t>
+        <w:t xml:space="preserve">just ask AI. No, not for vibe coding, I’ll just ask it for… you know … general directions. Some </w:t>
+      </w:r>
+      <w:proofErr w:type="gramStart"/>
+      <w:r>
+        <w:t>boilerplate</w:t>
+      </w:r>
+      <w:proofErr w:type="gramEnd"/>
+      <w:r>
+        <w:t xml:space="preserve"> to start with, you know.</w:t>
+      </w:r>
+    </w:p>
+    <w:p>
+      <w:r>
+        <w:t>(Huge chunk of code with some ai comments appear in vim)</w:t>
+      </w:r>
+    </w:p>
+    <w:p>
+      <w:r>
+        <w:t>Uh huh…this goes here…</w:t>
+      </w:r>
+    </w:p>
+    <w:p>
+      <w:r>
+        <w:t>(</w:t>
+      </w:r>
+      <w:proofErr w:type="spellStart"/>
+      <w:r>
+        <w:t>Main_hero</w:t>
+      </w:r>
+      <w:proofErr w:type="spellEnd"/>
+      <w:r>
+        <w:t xml:space="preserve"> deletes all comments)</w:t>
+      </w:r>
+    </w:p>
+    <w:p>
+      <w:r>
+        <w:t xml:space="preserve">And first page </w:t>
+      </w:r>
+      <w:proofErr w:type="gramStart"/>
+      <w:r>
+        <w:t>done</w:t>
+      </w:r>
+      <w:proofErr w:type="gramEnd"/>
+      <w:r>
+        <w:t>!</w:t>
+      </w:r>
+    </w:p>
+    <w:p>
+      <w:r>
+        <w:t>(</w:t>
+      </w:r>
+      <w:proofErr w:type="spellStart"/>
+      <w:r>
+        <w:t>Main_hero</w:t>
+      </w:r>
+      <w:proofErr w:type="spellEnd"/>
+      <w:r>
+        <w:t xml:space="preserve"> tries to exit vim)</w:t>
+      </w:r>
+    </w:p>
+    <w:p>
+      <w:r>
+        <w:t xml:space="preserve">Ok, how do </w:t>
+      </w:r>
+      <w:proofErr w:type="gramStart"/>
+      <w:r>
+        <w:t>I?...fuck..</w:t>
+      </w:r>
+      <w:proofErr w:type="spellStart"/>
+      <w:proofErr w:type="gramEnd"/>
+      <w:r>
+        <w:t>uhhh</w:t>
+      </w:r>
+      <w:proofErr w:type="spellEnd"/>
+      <w:r>
+        <w:t>…I forgot again…</w:t>
+      </w:r>
+      <w:proofErr w:type="spellStart"/>
+      <w:r>
+        <w:t>uhhhh</w:t>
+      </w:r>
+      <w:proofErr w:type="spellEnd"/>
+      <w:r>
+        <w:t>…here it is!</w:t>
+      </w:r>
+    </w:p>
+    <w:p>
+      <w:r>
+        <w:t xml:space="preserve">Not too </w:t>
+      </w:r>
+      <w:proofErr w:type="gramStart"/>
+      <w:r>
+        <w:t>hard</w:t>
+      </w:r>
+      <w:proofErr w:type="gramEnd"/>
+      <w:r>
+        <w:t xml:space="preserve"> eh? Now the rest of them…</w:t>
+      </w:r>
+    </w:p>
+    <w:p>
+      <w:r>
+        <w:t xml:space="preserve">(Screen goes blurry, with </w:t>
+      </w:r>
+      <w:proofErr w:type="spellStart"/>
+      <w:r>
+        <w:t>copypaste</w:t>
+      </w:r>
+      <w:proofErr w:type="spellEnd"/>
+      <w:r>
+        <w:t xml:space="preserve"> stuff going on in the background)</w:t>
+      </w:r>
+    </w:p>
+    <w:p>
+      <w:r>
+        <w:t>(</w:t>
+      </w:r>
+      <w:proofErr w:type="spellStart"/>
+      <w:r>
+        <w:t>Some time</w:t>
+      </w:r>
+      <w:proofErr w:type="spellEnd"/>
+      <w:r>
+        <w:t xml:space="preserve"> later)</w:t>
+      </w:r>
+    </w:p>
+    <w:p>
+      <w:r>
+        <w:t>(Screen shows running website in terminal)</w:t>
+      </w:r>
+    </w:p>
+    <w:p>
+      <w:proofErr w:type="spellStart"/>
+      <w:r>
+        <w:t>Aaaand</w:t>
+      </w:r>
+      <w:proofErr w:type="spellEnd"/>
+      <w:r>
+        <w:t xml:space="preserve"> </w:t>
+      </w:r>
+      <w:proofErr w:type="spellStart"/>
+      <w:r>
+        <w:t>im</w:t>
+      </w:r>
+      <w:proofErr w:type="spellEnd"/>
+      <w:r>
+        <w:t xml:space="preserve"> done! Now I just need to trick sillygoose228</w:t>
+      </w:r>
+    </w:p>
+    <w:p>
+      <w:r>
+        <w:t xml:space="preserve">(Screen goes to </w:t>
+      </w:r>
+      <w:proofErr w:type="spellStart"/>
+      <w:r>
+        <w:t>main_hero’s</w:t>
+      </w:r>
+      <w:proofErr w:type="spellEnd"/>
+      <w:r>
+        <w:t xml:space="preserve"> profile page. User is prompted to search for sillygoose228 nickname)</w:t>
+      </w:r>
+    </w:p>
+    <w:p>
+      <w:r>
+        <w:t xml:space="preserve">God, even this name is stupid. Not like mine </w:t>
+      </w:r>
+      <w:proofErr w:type="spellStart"/>
+      <w:r>
+        <w:t>tho</w:t>
+      </w:r>
+      <w:proofErr w:type="spellEnd"/>
+      <w:r>
+        <w:t xml:space="preserve">. </w:t>
+      </w:r>
+      <w:proofErr w:type="spellStart"/>
+      <w:r>
+        <w:t>Main_hero</w:t>
+      </w:r>
+      <w:proofErr w:type="spellEnd"/>
+      <w:r>
+        <w:t xml:space="preserve">. Sounds a lot </w:t>
+      </w:r>
+      <w:proofErr w:type="gramStart"/>
+      <w:r>
+        <w:t>more better</w:t>
+      </w:r>
+      <w:proofErr w:type="gramEnd"/>
+      <w:r>
+        <w:t>, just rolls of the tongue.</w:t>
+      </w:r>
+    </w:p>
+    <w:p>
+      <w:r>
+        <w:t>So, now I need to shoot him a message.</w:t>
+      </w:r>
+    </w:p>
+    <w:p>
+      <w:r>
+        <w:t>(</w:t>
+      </w:r>
+      <w:proofErr w:type="gramStart"/>
+      <w:r>
+        <w:t>User is</w:t>
+      </w:r>
+      <w:proofErr w:type="gramEnd"/>
+      <w:r>
+        <w:t xml:space="preserve"> prompted to press on send message button)</w:t>
+      </w:r>
+    </w:p>
+    <w:p>
+      <w:r>
+        <w:t xml:space="preserve">Ok, so, </w:t>
+      </w:r>
+      <w:proofErr w:type="gramStart"/>
+      <w:r>
+        <w:t>It</w:t>
+      </w:r>
+      <w:proofErr w:type="gramEnd"/>
+      <w:r>
+        <w:t xml:space="preserve"> ‘ll go like that, </w:t>
+      </w:r>
+      <w:proofErr w:type="spellStart"/>
+      <w:r>
+        <w:t>uhhh</w:t>
+      </w:r>
+      <w:proofErr w:type="spellEnd"/>
+      <w:r>
+        <w:t xml:space="preserve"> “dear sillygoose228, it came to my attention that- no who the fuck reports posts like that? “Dear sillygoose228, there is a post I want you to look at- nah it sounds so stupid, he’ll </w:t>
+      </w:r>
+      <w:proofErr w:type="gramStart"/>
+      <w:r>
+        <w:t>definitely catch</w:t>
+      </w:r>
+      <w:proofErr w:type="gramEnd"/>
+      <w:r>
+        <w:t xml:space="preserve"> me. No, I need to go simple, like “Dear sillygoose228, look at this post”- </w:t>
+      </w:r>
+      <w:proofErr w:type="spellStart"/>
+      <w:r>
+        <w:t>Nooo</w:t>
+      </w:r>
+      <w:proofErr w:type="spellEnd"/>
+      <w:r>
+        <w:t xml:space="preserve"> why “dear”? We haven’t even met. No, I need to be plain and direct “Look at this post”. </w:t>
+      </w:r>
+      <w:r>
+        <w:t>No, no, even simpler, just send him the link to the post. Yeah, that will do, so inconspicuous!</w:t>
+      </w:r>
+    </w:p>
+    <w:p>
+      <w:r>
+        <w:t>(User is prompted to type)</w:t>
+      </w:r>
+    </w:p>
+    <w:p>
+      <w:proofErr w:type="spellStart"/>
+      <w:r>
+        <w:t>Main_hero</w:t>
+      </w:r>
+      <w:proofErr w:type="spellEnd"/>
+      <w:r>
+        <w:t xml:space="preserve">: </w:t>
+      </w:r>
+      <w:r>
+        <w:rPr>
+          <w:u w:val="single"/>
+        </w:rPr>
+        <w:t>post</w:t>
+      </w:r>
+    </w:p>
+    <w:p>
+      <w:r>
+        <w:t>Sillygoose228: what</w:t>
+      </w:r>
+    </w:p>
+    <w:p>
+      <w:r>
+        <w:lastRenderedPageBreak/>
+        <w:t>Shit, he is suspicious, I’m done for</w:t>
+      </w:r>
+    </w:p>
+    <w:p>
+      <w:proofErr w:type="spellStart"/>
+      <w:r>
+        <w:t>Main_hero</w:t>
+      </w:r>
+      <w:proofErr w:type="spellEnd"/>
+      <w:r>
+        <w:t xml:space="preserve">: it’s the post from </w:t>
+      </w:r>
+      <w:proofErr w:type="spellStart"/>
+      <w:r>
+        <w:t>ur</w:t>
+      </w:r>
+      <w:proofErr w:type="spellEnd"/>
+      <w:r>
+        <w:t xml:space="preserve"> sub</w:t>
+      </w:r>
+    </w:p>
+    <w:p>
+      <w:proofErr w:type="spellStart"/>
+      <w:r>
+        <w:t>Main_hero</w:t>
+      </w:r>
+      <w:proofErr w:type="spellEnd"/>
+      <w:r>
+        <w:t>: I’m reporting it</w:t>
+      </w:r>
+    </w:p>
+    <w:p>
+      <w:proofErr w:type="spellStart"/>
+      <w:r>
+        <w:t>Main_hero</w:t>
+      </w:r>
+      <w:proofErr w:type="spellEnd"/>
+      <w:r>
+        <w:t>: like a decent follower</w:t>
+      </w:r>
+    </w:p>
+    <w:p>
+      <w:r>
+        <w:t>Yeah, I think I saved it. He won’t know what’s coming</w:t>
+      </w:r>
+    </w:p>
+    <w:p>
+      <w:r>
+        <w:t xml:space="preserve">Sillygoose228: </w:t>
+      </w:r>
+      <w:proofErr w:type="spellStart"/>
+      <w:r>
+        <w:t>uhhh</w:t>
+      </w:r>
+      <w:proofErr w:type="spellEnd"/>
+      <w:r>
+        <w:t xml:space="preserve"> ok, </w:t>
+      </w:r>
+      <w:proofErr w:type="spellStart"/>
+      <w:r>
+        <w:t>lemme</w:t>
+      </w:r>
+      <w:proofErr w:type="spellEnd"/>
+      <w:r>
+        <w:t xml:space="preserve"> look at it</w:t>
+      </w:r>
+    </w:p>
+    <w:p>
+      <w:r>
+        <w:t>So now we wait</w:t>
+      </w:r>
+    </w:p>
+    <w:p>
+      <w:r>
+        <w:t>…………………………………………………………………….</w:t>
+      </w:r>
+    </w:p>
+    <w:p>
+      <w:r>
+        <w:t xml:space="preserve">I think it takes longer than it </w:t>
+      </w:r>
+      <w:proofErr w:type="gramStart"/>
+      <w:r>
+        <w:t>should</w:t>
+      </w:r>
+      <w:proofErr w:type="gramEnd"/>
+      <w:r>
+        <w:t xml:space="preserve"> </w:t>
+      </w:r>
+      <w:proofErr w:type="spellStart"/>
+      <w:r>
+        <w:t>no</w:t>
+      </w:r>
+      <w:proofErr w:type="spellEnd"/>
+      <w:r>
+        <w:t xml:space="preserve">? </w:t>
+      </w:r>
+    </w:p>
+    <w:p>
+      <w:r>
+        <w:t>Shit, he is probably reporting me already</w:t>
+      </w:r>
+    </w:p>
+    <w:p>
+      <w:r>
+        <w:t>What do I do? Should I check in on the progress?</w:t>
+      </w:r>
+    </w:p>
+    <w:p>
+      <w:r>
+        <w:t xml:space="preserve">Or just let him do his thing? Or </w:t>
+      </w:r>
+      <w:proofErr w:type="gramStart"/>
+      <w:r>
+        <w:t>may be</w:t>
+      </w:r>
+      <w:proofErr w:type="gramEnd"/>
+      <w:r>
+        <w:t xml:space="preserve"> block him and bounce? He is probably calling police on me already, shit</w:t>
+      </w:r>
+    </w:p>
+    <w:p>
+      <w:r>
+        <w:t xml:space="preserve">(User is prompted to block sillygoose228, but as he reaches for the button, creds pop in the terminal and </w:t>
+      </w:r>
+      <w:proofErr w:type="spellStart"/>
+      <w:r>
+        <w:t>sillygoose</w:t>
+      </w:r>
+      <w:proofErr w:type="spellEnd"/>
+      <w:r>
+        <w:t xml:space="preserve"> starts typing)</w:t>
+      </w:r>
+    </w:p>
+    <w:p>
+      <w:r>
+        <w:t xml:space="preserve">Oh, oh shit, I got him! Here </w:t>
+      </w:r>
+      <w:proofErr w:type="gramStart"/>
+      <w:r>
+        <w:t>his</w:t>
+      </w:r>
+      <w:proofErr w:type="gramEnd"/>
+      <w:r>
+        <w:t xml:space="preserve"> password!</w:t>
+      </w:r>
+      <w:r>
+        <w:t xml:space="preserve"> His password is iwantgordontopegme</w:t>
+      </w:r>
+      <w:r>
+        <w:t xml:space="preserve">822? That’s </w:t>
+      </w:r>
+      <w:proofErr w:type="spellStart"/>
+      <w:r>
+        <w:t>uhhhh</w:t>
+      </w:r>
+      <w:proofErr w:type="spellEnd"/>
+      <w:r>
+        <w:t xml:space="preserve"> ok, bro, whatever floats </w:t>
+      </w:r>
+      <w:proofErr w:type="spellStart"/>
+      <w:r>
+        <w:t>ur</w:t>
+      </w:r>
+      <w:proofErr w:type="spellEnd"/>
+      <w:r>
+        <w:t xml:space="preserve"> boat </w:t>
+      </w:r>
+      <w:proofErr w:type="spellStart"/>
+      <w:r>
+        <w:t>ig</w:t>
+      </w:r>
+      <w:proofErr w:type="spellEnd"/>
+      <w:r>
+        <w:t>.</w:t>
+      </w:r>
+    </w:p>
+    <w:p>
+      <w:r>
+        <w:t>Sillygoose228: yeah, I deleted</w:t>
+      </w:r>
+      <w:r>
+        <w:t xml:space="preserve"> </w:t>
+      </w:r>
+      <w:r>
+        <w:t>the post, but something weird is going on, I can’t even find the fartsniffer69 on The Forum to ban him from our subforum</w:t>
+      </w:r>
+    </w:p>
+    <w:p>
+      <w:r>
+        <w:t>FUCK. SHIT. FUCK.</w:t>
+      </w:r>
+    </w:p>
+    <w:p>
+      <w:r>
+        <w:t>I FUCKED UP</w:t>
+      </w:r>
+    </w:p>
+    <w:p>
+      <w:r>
+        <w:t xml:space="preserve">I forgot to change the author of the post. Even </w:t>
+      </w:r>
+      <w:proofErr w:type="spellStart"/>
+      <w:proofErr w:type="gramStart"/>
+      <w:r>
+        <w:t>tho</w:t>
+      </w:r>
+      <w:proofErr w:type="spellEnd"/>
+      <w:proofErr w:type="gramEnd"/>
+      <w:r>
+        <w:t xml:space="preserve"> I got his creds already, he might realize what’s going on and change his password. I need to convince him it’s ok.</w:t>
+      </w:r>
+    </w:p>
+    <w:p>
+      <w:proofErr w:type="spellStart"/>
+      <w:r>
+        <w:t>Main_hero</w:t>
+      </w:r>
+      <w:proofErr w:type="spellEnd"/>
+      <w:r>
+        <w:t xml:space="preserve">: </w:t>
+      </w:r>
+      <w:proofErr w:type="spellStart"/>
+      <w:r>
+        <w:t>uhhh</w:t>
+      </w:r>
+      <w:proofErr w:type="spellEnd"/>
+      <w:r>
+        <w:t xml:space="preserve"> idk, this user shows as deleted to me already. Maybe The Forum admins already</w:t>
+      </w:r>
+      <w:r>
+        <w:t xml:space="preserve"> banned this guy, but website doesn’t reflect it yet.</w:t>
+      </w:r>
+    </w:p>
+    <w:p>
+      <w:proofErr w:type="spellStart"/>
+      <w:r>
+        <w:t>Main_hero</w:t>
+      </w:r>
+      <w:proofErr w:type="spellEnd"/>
+      <w:r>
+        <w:t xml:space="preserve">: </w:t>
+      </w:r>
+      <w:proofErr w:type="spellStart"/>
+      <w:r>
+        <w:t>yk</w:t>
+      </w:r>
+      <w:proofErr w:type="spellEnd"/>
+      <w:r>
+        <w:t xml:space="preserve"> the forum is </w:t>
+      </w:r>
+      <w:proofErr w:type="gramStart"/>
+      <w:r>
+        <w:t>really buggy</w:t>
+      </w:r>
+      <w:proofErr w:type="gramEnd"/>
+      <w:r>
+        <w:t xml:space="preserve"> sometimes.</w:t>
+      </w:r>
+    </w:p>
+    <w:p>
+      <w:r>
+        <w:t>Sillygoose</w:t>
+      </w:r>
+      <w:proofErr w:type="gramStart"/>
+      <w:r>
+        <w:t>228:yeah</w:t>
+      </w:r>
+      <w:proofErr w:type="gramEnd"/>
+      <w:r>
+        <w:t>, right</w:t>
+      </w:r>
+    </w:p>
+    <w:p>
+      <w:r>
+        <w:lastRenderedPageBreak/>
+        <w:t>Sillygoose228: strangely enough, website was lagging even more, when I was deleting that post</w:t>
+      </w:r>
+    </w:p>
+    <w:p>
+      <w:r>
+        <w:t xml:space="preserve">Fucking AI gave me shit code. I specifically asked it to make code as optimized as possible </w:t>
+      </w:r>
+      <w:proofErr w:type="spellStart"/>
+      <w:r>
+        <w:t>bruh</w:t>
+      </w:r>
+      <w:proofErr w:type="spellEnd"/>
+      <w:r>
+        <w:t>.</w:t>
+      </w:r>
+    </w:p>
+    <w:p>
+      <w:r>
+        <w:t>(Sillygoose228 is still typing)</w:t>
+      </w:r>
+    </w:p>
+    <w:p>
+      <w:r>
+        <w:t xml:space="preserve">What is he typing for so long? Fuck, I </w:t>
+      </w:r>
+      <w:r>
+        <w:t xml:space="preserve">might be burned here. What if he is </w:t>
+      </w:r>
+      <w:proofErr w:type="spellStart"/>
+      <w:r>
+        <w:t>gonna</w:t>
+      </w:r>
+      <w:proofErr w:type="spellEnd"/>
+      <w:r>
+        <w:t xml:space="preserve"> ask me about how did I </w:t>
+      </w:r>
+      <w:proofErr w:type="gramStart"/>
+      <w:r>
+        <w:t>find</w:t>
+      </w:r>
+      <w:proofErr w:type="gramEnd"/>
+      <w:r>
+        <w:t xml:space="preserve"> this post? Or why am I reporting it even </w:t>
+      </w:r>
+      <w:proofErr w:type="spellStart"/>
+      <w:r>
+        <w:t>tho</w:t>
+      </w:r>
+      <w:proofErr w:type="spellEnd"/>
+      <w:r>
+        <w:t xml:space="preserve"> </w:t>
+      </w:r>
+      <w:proofErr w:type="spellStart"/>
+      <w:r>
+        <w:t>im</w:t>
+      </w:r>
+      <w:proofErr w:type="spellEnd"/>
+      <w:r>
+        <w:t xml:space="preserve"> not even a follower? Shit, I forgot to follow fucking wl3 sub</w:t>
+      </w:r>
+      <w:r>
+        <w:t>! Yeah, I might be done for here.</w:t>
+      </w:r>
+    </w:p>
+    <w:p>
+      <w:r>
+        <w:t xml:space="preserve">Silligoose228: yeah, it probably the same </w:t>
+      </w:r>
+      <w:proofErr w:type="gramStart"/>
+      <w:r>
+        <w:t>like</w:t>
+      </w:r>
+      <w:proofErr w:type="gramEnd"/>
+      <w:r>
+        <w:t xml:space="preserve"> the replies bug. I once tried to reply to someone in the comments, I think it was some discussion in my sub and website was lagging too much and I couldn’t send my reply, but once it started working, I’ve sent like 5 replies in a row! How funny is that, huh?</w:t>
+      </w:r>
+    </w:p>
+    <w:p>
+      <w:proofErr w:type="spellStart"/>
+      <w:r>
+        <w:t>Uhhhh</w:t>
+      </w:r>
+      <w:proofErr w:type="spellEnd"/>
+      <w:r>
+        <w:t xml:space="preserve"> yeah, this guy is as retarded as his nickname.</w:t>
+      </w:r>
+    </w:p>
+    <w:p>
+      <w:proofErr w:type="spellStart"/>
+      <w:r>
+        <w:t>Main_hero</w:t>
+      </w:r>
+      <w:proofErr w:type="spellEnd"/>
+      <w:r>
+        <w:t>: cool</w:t>
+      </w:r>
+    </w:p>
+    <w:p>
+      <w:r>
+        <w:t>Now the fun part. I need to log out and log in as him and take over the sub.</w:t>
+      </w:r>
+    </w:p>
+    <w:p>
+      <w:r>
+        <w:t>(User is prompted to log out and log in as sillygoose228)</w:t>
+      </w:r>
+    </w:p>
+    <w:p>
+      <w:r>
+        <w:t>Now I need to remove all the modes and transfer the ownership to my account.</w:t>
+      </w:r>
+    </w:p>
+    <w:p>
+      <w:r>
+        <w:t>(User is prompted to remove all the mods and transfer the ownership)</w:t>
+      </w:r>
+    </w:p>
+    <w:p>
+      <w:r>
+        <w:t xml:space="preserve">And I’m done lol. That’s it, I fucking did it! Now I </w:t>
+      </w:r>
+      <w:proofErr w:type="spellStart"/>
+      <w:r>
+        <w:t>gotta</w:t>
+      </w:r>
+      <w:proofErr w:type="spellEnd"/>
+      <w:r>
+        <w:t xml:space="preserve"> go back and tell sc2 chat I got the keys. But I need to leave the proof.</w:t>
+      </w:r>
+    </w:p>
+    <w:p>
+      <w:r>
+        <w:t xml:space="preserve">(User is prompted to log out and log in as </w:t>
+      </w:r>
+      <w:proofErr w:type="spellStart"/>
+      <w:r>
+        <w:t>main_hero</w:t>
+      </w:r>
+      <w:proofErr w:type="spellEnd"/>
+      <w:r>
+        <w:t xml:space="preserve"> and go to the sc2 chat)</w:t>
+      </w:r>
+    </w:p>
+    <w:p>
+      <w:proofErr w:type="spellStart"/>
+      <w:r>
+        <w:t>Main_hero</w:t>
+      </w:r>
+      <w:proofErr w:type="spellEnd"/>
+      <w:r>
+        <w:t>: I hacked the wl3 sub</w:t>
+      </w:r>
+    </w:p>
+    <w:p>
+      <w:proofErr w:type="spellStart"/>
+      <w:r>
+        <w:t>Main_hero</w:t>
+      </w:r>
+      <w:proofErr w:type="spellEnd"/>
+      <w:r>
+        <w:t>: check the admins</w:t>
       </w:r>
     </w:p>
     <w:p>
       <w:pPr>
         <w:pStyle w:val="Heading3"/>
       </w:pPr>
-      <w:bookmarkStart w:id="20" w:name="_Toc216793255"/>
-      <w:r>
-        <w:t>Plan and execution</w:t>
-      </w:r>
-      <w:bookmarkEnd w:id="20"/>
-    </w:p>
-    <w:p>
-      <w:pPr>
-        <w:pStyle w:val="Heading3"/>
-      </w:pPr>
       <w:bookmarkStart w:id="21" w:name="_Toc216793256"/>
       <w:r>
         <w:t>Aftermath</w:t>
       </w:r>
       <w:bookmarkEnd w:id="21"/>
     </w:p>
+    <w:p>
+      <w:r>
+        <w:t>User 1: what the fuck</w:t>
+      </w:r>
+    </w:p>
+    <w:p>
+      <w:r>
+        <w:t>User 2: no fucking way</w:t>
+      </w:r>
+    </w:p>
+    <w:p>
+      <w:r>
+        <w:t xml:space="preserve">User 3: </w:t>
+      </w:r>
+      <w:proofErr w:type="gramStart"/>
+      <w:r>
+        <w:t>no</w:t>
+      </w:r>
+      <w:proofErr w:type="gramEnd"/>
+      <w:r>
+        <w:t xml:space="preserve"> way</w:t>
+      </w:r>
+    </w:p>
+    <w:p>
+      <w:r>
+        <w:t xml:space="preserve">User 4: you crazy son of a bitch, you </w:t>
+      </w:r>
+      <w:proofErr w:type="gramStart"/>
+      <w:r>
+        <w:t>actually did</w:t>
+      </w:r>
+      <w:proofErr w:type="gramEnd"/>
+      <w:r>
+        <w:t xml:space="preserve"> it</w:t>
+      </w:r>
+    </w:p>
+    <w:p>
+      <w:r>
+        <w:lastRenderedPageBreak/>
+        <w:t>User 5: what the fuck? How</w:t>
+      </w:r>
+    </w:p>
+    <w:p>
+      <w:r>
+        <w:t>User 6: fucking legend</w:t>
+      </w:r>
+    </w:p>
+    <w:p/>
     <w:sectPr>
       <w:pgSz w:w="12240" w:h="15840"/>
       <w:pgMar w:top="1440" w:right="1440" w:bottom="1440" w:left="1440" w:header="708" w:footer="708" w:gutter="0"/>

</xml_diff>

<commit_message>
optimised welcome page for desktop and added flash
</commit_message>
<xml_diff>
--- a/docs/Script.docx
+++ b/docs/Script.docx
@@ -1966,7 +1966,15 @@
       </w:pPr>
       <w:r>
         <w:lastRenderedPageBreak/>
-        <w:t xml:space="preserve">He should be absurdly delusional of </w:t>
+        <w:t xml:space="preserve">He should be absurdly delusional </w:t>
+      </w:r>
+      <w:proofErr w:type="gramStart"/>
+      <w:r>
+        <w:t>of</w:t>
+      </w:r>
+      <w:proofErr w:type="gramEnd"/>
+      <w:r>
+        <w:t xml:space="preserve"> </w:t>
       </w:r>
       <w:proofErr w:type="gramStart"/>
       <w:r>
@@ -5420,15 +5428,7 @@
       </w:r>
       <w:proofErr w:type="spellEnd"/>
       <w:r>
-        <w:t xml:space="preserve">, how do I create a page? I think u need to write html tag and then umm…fuck. Hold on, I think I still have my notes from those courses. (wait) Fuck, I forgot I didn’t keep any. One time I was learning something useful in </w:t>
-      </w:r>
-      <w:proofErr w:type="gramStart"/>
-      <w:r>
-        <w:t>school</w:t>
-      </w:r>
-      <w:proofErr w:type="gramEnd"/>
-      <w:r>
-        <w:t xml:space="preserve"> and I wasn’t keeping notes. I was too smart for it, and I couldn’t be bothered to write all this useless stuff. Anyway, I think</w:t>
+        <w:t>, how do I create a page? I think u need to write html tag and then umm…fuck. Hold on, I think I still have my notes from those courses. (wait) Fuck, I forgot I didn’t keep any. One time I was learning something useful in school and I wasn’t keeping notes. I was too smart for it, and I couldn’t be bothered to write all this useless stuff. Anyway, I think</w:t>
       </w:r>
       <w:r>
         <w:t xml:space="preserve"> I’ll </w:t>
@@ -5632,15 +5632,7 @@
     </w:p>
     <w:p>
       <w:r>
-        <w:t>(</w:t>
-      </w:r>
-      <w:proofErr w:type="gramStart"/>
-      <w:r>
-        <w:t>User is</w:t>
-      </w:r>
-      <w:proofErr w:type="gramEnd"/>
-      <w:r>
-        <w:t xml:space="preserve"> prompted to press on send message button)</w:t>
+        <w:t>(User is prompted to press on send message button)</w:t>
       </w:r>
     </w:p>
     <w:p>
@@ -6524,7 +6516,13 @@
     </w:p>
     <w:p>
       <w:r>
-        <w:t>User 3: twat? I never felt less insulted</w:t>
+        <w:t xml:space="preserve">User 3: </w:t>
+      </w:r>
+      <w:r>
+        <w:t xml:space="preserve">u called me </w:t>
+      </w:r>
+      <w:r>
+        <w:t>twat? I never felt less insulted</w:t>
       </w:r>
     </w:p>
     <w:p>
@@ -6691,6 +6689,12 @@
     <w:p>
       <w:r>
         <w:t>oh wow</w:t>
+      </w:r>
+    </w:p>
+    <w:p>
+      <w:r>
+        <w:lastRenderedPageBreak/>
+        <w:t>(Screen goes dark. The Forum logo slowly emerges with thanks for playing label and my name)</w:t>
       </w:r>
     </w:p>
     <w:p/>

</xml_diff>

<commit_message>
made login and register page
</commit_message>
<xml_diff>
--- a/docs/Script.docx
+++ b/docs/Script.docx
@@ -1627,12 +1627,10 @@
         <w:ind w:left="720"/>
       </w:pPr>
       <w:bookmarkStart w:id="5" w:name="_Toc216793241"/>
-      <w:proofErr w:type="spellStart"/>
       <w:r>
         <w:t>Main_hero</w:t>
       </w:r>
       <w:bookmarkEnd w:id="5"/>
-      <w:proofErr w:type="spellEnd"/>
     </w:p>
     <w:p>
       <w:pPr>
@@ -1661,15 +1659,7 @@
         <w:t xml:space="preserve"> of a story, a</w:t>
       </w:r>
       <w:r>
-        <w:t xml:space="preserve"> guy who doesn’t have </w:t>
-      </w:r>
-      <w:proofErr w:type="gramStart"/>
-      <w:r>
-        <w:t>a real</w:t>
-      </w:r>
-      <w:proofErr w:type="gramEnd"/>
-      <w:r>
-        <w:t xml:space="preserve"> life and spends all his time on The Forum</w:t>
+        <w:t xml:space="preserve"> guy who doesn’t have a real life and spends all his time on The Forum</w:t>
       </w:r>
     </w:p>
     <w:p>
@@ -1719,21 +1709,11 @@
       <w:r>
         <w:t xml:space="preserve">subforum where he is a </w:t>
       </w:r>
-      <w:proofErr w:type="gramStart"/>
       <w:r>
         <w:t>laughing stock</w:t>
       </w:r>
-      <w:proofErr w:type="gramEnd"/>
-      <w:r>
-        <w:t xml:space="preserve">. But he still counts them all as friends </w:t>
-      </w:r>
-      <w:proofErr w:type="spellStart"/>
-      <w:r>
-        <w:t>cuz</w:t>
-      </w:r>
-      <w:proofErr w:type="spellEnd"/>
-      <w:r>
-        <w:t xml:space="preserve"> he doesn’t have anyone else</w:t>
+      <w:r>
+        <w:t>. But he still counts them all as friends cuz he doesn’t have anyone else</w:t>
       </w:r>
     </w:p>
     <w:p>
@@ -1927,13 +1907,8 @@
           <w:numId w:val="1"/>
         </w:numPr>
       </w:pPr>
-      <w:proofErr w:type="gramStart"/>
-      <w:r>
-        <w:t>Knows</w:t>
-      </w:r>
-      <w:proofErr w:type="gramEnd"/>
-      <w:r>
-        <w:t xml:space="preserve"> internet culture</w:t>
+      <w:r>
+        <w:t>Knows internet culture</w:t>
       </w:r>
       <w:r>
         <w:t xml:space="preserve"> </w:t>
@@ -1947,13 +1922,8 @@
           <w:numId w:val="1"/>
         </w:numPr>
       </w:pPr>
-      <w:proofErr w:type="gramStart"/>
-      <w:r>
-        <w:t>Spends</w:t>
-      </w:r>
-      <w:proofErr w:type="gramEnd"/>
-      <w:r>
-        <w:t xml:space="preserve"> a lot of time online</w:t>
+      <w:r>
+        <w:t>Spends a lot of time online</w:t>
       </w:r>
     </w:p>
     <w:p>
@@ -1966,23 +1936,7 @@
       </w:pPr>
       <w:r>
         <w:lastRenderedPageBreak/>
-        <w:t xml:space="preserve">He should be absurdly delusional </w:t>
-      </w:r>
-      <w:proofErr w:type="gramStart"/>
-      <w:r>
-        <w:t>of</w:t>
-      </w:r>
-      <w:proofErr w:type="gramEnd"/>
-      <w:r>
-        <w:t xml:space="preserve"> </w:t>
-      </w:r>
-      <w:proofErr w:type="gramStart"/>
-      <w:r>
-        <w:t>every his</w:t>
-      </w:r>
-      <w:proofErr w:type="gramEnd"/>
-      <w:r>
-        <w:t xml:space="preserve"> action, like a comedic relief character is a main hero</w:t>
+        <w:t>He should be absurdly delusional of every his action, like a comedic relief character is a main hero</w:t>
       </w:r>
     </w:p>
     <w:p>
@@ -2075,23 +2029,7 @@
         <w:t xml:space="preserve">wholelife3 </w:t>
       </w:r>
       <w:r>
-        <w:t xml:space="preserve">and goes angry, calls them fake </w:t>
-      </w:r>
-      <w:proofErr w:type="spellStart"/>
-      <w:r>
-        <w:t>cuz</w:t>
-      </w:r>
-      <w:proofErr w:type="spellEnd"/>
-      <w:r>
-        <w:t xml:space="preserve"> he thinks friendships are only like </w:t>
-      </w:r>
-      <w:proofErr w:type="spellStart"/>
-      <w:r>
-        <w:t>smth</w:t>
-      </w:r>
-      <w:proofErr w:type="spellEnd"/>
-      <w:r>
-        <w:t xml:space="preserve"> he has in sc2 sub, but deep inside he just wishes he had the same</w:t>
+        <w:t>and goes angry, calls them fake cuz he thinks friendships are only like smth he has in sc2 sub, but deep inside he just wishes he had the same</w:t>
       </w:r>
     </w:p>
     <w:p>
@@ -2123,21 +2061,8 @@
       <w:r>
         <w:t xml:space="preserve">website, </w:t>
       </w:r>
-      <w:proofErr w:type="spellStart"/>
-      <w:r>
-        <w:t>tryna</w:t>
-      </w:r>
-      <w:proofErr w:type="spellEnd"/>
-      <w:r>
-        <w:t xml:space="preserve"> remember how </w:t>
-      </w:r>
-      <w:proofErr w:type="gramStart"/>
-      <w:r>
-        <w:t>did he do</w:t>
-      </w:r>
-      <w:proofErr w:type="gramEnd"/>
-      <w:r>
-        <w:t xml:space="preserve"> it back in a day</w:t>
+      <w:r>
+        <w:t>tryna remember how did he do it back in a day</w:t>
       </w:r>
     </w:p>
     <w:p>
@@ -2170,15 +2095,7 @@
         </w:numPr>
       </w:pPr>
       <w:r>
-        <w:t xml:space="preserve">He goes to the wl3 sub and sees that it </w:t>
-      </w:r>
-      <w:proofErr w:type="gramStart"/>
-      <w:r>
-        <w:t>actually gets</w:t>
-      </w:r>
-      <w:proofErr w:type="gramEnd"/>
-      <w:r>
-        <w:t xml:space="preserve"> raided and feels proud. Finally, he is appreciated.</w:t>
+        <w:t>He goes to the wl3 sub and sees that it actually gets raided and feels proud. Finally, he is appreciated.</w:t>
       </w:r>
     </w:p>
     <w:p>
@@ -2229,15 +2146,7 @@
         <w:t>R</w:t>
       </w:r>
       <w:r>
-        <w:t xml:space="preserve">ealization hits him. He admits he is doing bullshit for validation like wasting 1k hours in sc2 or hacking subforums. He is also admitting that he tries to convince people around him that he is the best of them while knowing that he is </w:t>
-      </w:r>
-      <w:proofErr w:type="gramStart"/>
-      <w:r>
-        <w:t>absolutely not</w:t>
-      </w:r>
-      <w:proofErr w:type="gramEnd"/>
-      <w:r>
-        <w:t>. All he wants is some friends to spend time with and he wants to convince people that he is not some useless punk.</w:t>
+        <w:t>ealization hits him. He admits he is doing bullshit for validation like wasting 1k hours in sc2 or hacking subforums. He is also admitting that he tries to convince people around him that he is the best of them while knowing that he is absolutely not. All he wants is some friends to spend time with and he wants to convince people that he is not some useless punk.</w:t>
       </w:r>
     </w:p>
     <w:p>
@@ -2384,45 +2293,13 @@
         </w:numPr>
       </w:pPr>
       <w:r>
-        <w:t xml:space="preserve">First </w:t>
-      </w:r>
-      <w:proofErr w:type="spellStart"/>
-      <w:r>
-        <w:t>main_hero</w:t>
-      </w:r>
-      <w:proofErr w:type="spellEnd"/>
-      <w:r>
-        <w:t xml:space="preserve"> develops an exact copy of the </w:t>
-      </w:r>
-      <w:proofErr w:type="spellStart"/>
-      <w:r>
-        <w:t>The</w:t>
-      </w:r>
-      <w:proofErr w:type="spellEnd"/>
-      <w:r>
-        <w:t xml:space="preserve"> Forum login page, post page and server side. During phishing attack, </w:t>
-      </w:r>
-      <w:proofErr w:type="spellStart"/>
-      <w:r>
-        <w:t>main_hero</w:t>
-      </w:r>
-      <w:proofErr w:type="spellEnd"/>
-      <w:r>
-        <w:t xml:space="preserve"> will ask an admin of the </w:t>
+        <w:t xml:space="preserve">First main_hero develops an exact copy of the The Forum login page, post page and server side. During phishing attack, main_hero will ask an admin of the </w:t>
       </w:r>
       <w:r>
         <w:t>wholelife3</w:t>
       </w:r>
       <w:r>
-        <w:t xml:space="preserve"> to check out the post, saying </w:t>
-      </w:r>
-      <w:proofErr w:type="gramStart"/>
-      <w:r>
-        <w:t>it’s should be</w:t>
-      </w:r>
-      <w:proofErr w:type="gramEnd"/>
-      <w:r>
-        <w:t xml:space="preserve"> taken down for inappropriate content. </w:t>
+        <w:t xml:space="preserve"> to check out the post, saying it’s should be taken down for inappropriate content. </w:t>
       </w:r>
     </w:p>
     <w:p>
@@ -2434,39 +2311,7 @@
         </w:numPr>
       </w:pPr>
       <w:r>
-        <w:t xml:space="preserve">Admin will see the fake post, will try to delete it, but </w:t>
-      </w:r>
-      <w:proofErr w:type="gramStart"/>
-      <w:r>
-        <w:t>delete</w:t>
-      </w:r>
-      <w:proofErr w:type="gramEnd"/>
-      <w:r>
-        <w:t xml:space="preserve"> action will redirect him to the fake login page. Admin will </w:t>
-      </w:r>
-      <w:proofErr w:type="gramStart"/>
-      <w:r>
-        <w:t>login, and</w:t>
-      </w:r>
-      <w:proofErr w:type="gramEnd"/>
-      <w:r>
-        <w:t xml:space="preserve"> proceed to remove non-existent </w:t>
-      </w:r>
-      <w:proofErr w:type="gramStart"/>
-      <w:r>
-        <w:t>post</w:t>
-      </w:r>
-      <w:proofErr w:type="gramEnd"/>
-      <w:r>
-        <w:t xml:space="preserve"> on the fake page. His creds will be </w:t>
-      </w:r>
-      <w:proofErr w:type="gramStart"/>
-      <w:r>
-        <w:t>send</w:t>
-      </w:r>
-      <w:proofErr w:type="gramEnd"/>
-      <w:r>
-        <w:t xml:space="preserve"> to the server</w:t>
+        <w:t>Admin will see the fake post, will try to delete it, but delete action will redirect him to the fake login page. Admin will login, and proceed to remove non-existent post on the fake page. His creds will be send to the server</w:t>
       </w:r>
       <w:r>
         <w:t>.</w:t>
@@ -2481,21 +2326,8 @@
         </w:numPr>
       </w:pPr>
       <w:r>
-        <w:t xml:space="preserve">After </w:t>
-      </w:r>
-      <w:proofErr w:type="spellStart"/>
-      <w:r>
-        <w:t>main_hero</w:t>
-      </w:r>
-      <w:proofErr w:type="spellEnd"/>
-      <w:r>
-        <w:t xml:space="preserve"> obtains the </w:t>
-      </w:r>
-      <w:proofErr w:type="gramStart"/>
-      <w:r>
-        <w:t>creds</w:t>
-      </w:r>
-      <w:proofErr w:type="gramEnd"/>
+        <w:t>After main_hero obtains the creds</w:t>
+      </w:r>
       <w:r>
         <w:t>, he waits till the night and</w:t>
       </w:r>
@@ -2509,34 +2341,13 @@
         <w:t>login</w:t>
       </w:r>
       <w:r>
-        <w:t xml:space="preserve"> into </w:t>
-      </w:r>
-      <w:proofErr w:type="spellStart"/>
-      <w:r>
-        <w:t>ur</w:t>
-      </w:r>
-      <w:proofErr w:type="spellEnd"/>
-      <w:r>
-        <w:t xml:space="preserve"> account. </w:t>
-      </w:r>
-      <w:proofErr w:type="spellStart"/>
-      <w:r>
-        <w:t>Main_hero</w:t>
-      </w:r>
-      <w:proofErr w:type="spellEnd"/>
+        <w:t xml:space="preserve"> into ur account. Main_hero</w:t>
+      </w:r>
       <w:r>
         <w:t xml:space="preserve"> first</w:t>
       </w:r>
       <w:r>
-        <w:t xml:space="preserve"> </w:t>
-      </w:r>
-      <w:proofErr w:type="gramStart"/>
-      <w:r>
-        <w:t>has to</w:t>
-      </w:r>
-      <w:proofErr w:type="gramEnd"/>
-      <w:r>
-        <w:t xml:space="preserve"> </w:t>
+        <w:t xml:space="preserve"> has to </w:t>
       </w:r>
       <w:r>
         <w:t xml:space="preserve">demote all the mods on this subforum. Then he will transfer the ownership of this subforum to the burner account. After that, he’ll let </w:t>
@@ -2790,21 +2601,7 @@
         <w:rPr>
           <w:lang w:val="en-AU"/>
         </w:rPr>
-        <w:t xml:space="preserve"> for the game strike countries 2, where one side plays as any country and plants the bomb and other plays as </w:t>
-      </w:r>
-      <w:proofErr w:type="spellStart"/>
-      <w:r>
-        <w:rPr>
-          <w:lang w:val="en-AU"/>
-        </w:rPr>
-        <w:t>usa</w:t>
-      </w:r>
-      <w:proofErr w:type="spellEnd"/>
-      <w:r>
-        <w:rPr>
-          <w:lang w:val="en-AU"/>
-        </w:rPr>
-        <w:t xml:space="preserve"> and they try to defuse the bomb</w:t>
+        <w:t xml:space="preserve"> for the game strike countries 2, where one side plays as any country and plants the bomb and other plays as usa and they try to defuse the bomb</w:t>
       </w:r>
       <w:r>
         <w:rPr>
@@ -2918,15 +2715,7 @@
         </w:numPr>
       </w:pPr>
       <w:r>
-        <w:t xml:space="preserve">The only community </w:t>
-      </w:r>
-      <w:proofErr w:type="spellStart"/>
-      <w:r>
-        <w:t>main_hero</w:t>
-      </w:r>
-      <w:proofErr w:type="spellEnd"/>
-      <w:r>
-        <w:t xml:space="preserve"> has</w:t>
+        <w:t>The only community main_hero has</w:t>
       </w:r>
     </w:p>
     <w:p>
@@ -2937,29 +2726,8 @@
           <w:numId w:val="1"/>
         </w:numPr>
       </w:pPr>
-      <w:proofErr w:type="spellStart"/>
-      <w:r>
-        <w:t>Main_hero</w:t>
-      </w:r>
-      <w:proofErr w:type="spellEnd"/>
-      <w:r>
-        <w:t xml:space="preserve"> played together with some </w:t>
-      </w:r>
-      <w:proofErr w:type="gramStart"/>
-      <w:r>
-        <w:t>people</w:t>
-      </w:r>
-      <w:proofErr w:type="gramEnd"/>
-      <w:r>
-        <w:t xml:space="preserve"> and they saw how bad he is, so now he is a </w:t>
-      </w:r>
-      <w:proofErr w:type="gramStart"/>
-      <w:r>
-        <w:t>laughing stock</w:t>
-      </w:r>
-      <w:proofErr w:type="gramEnd"/>
-      <w:r>
-        <w:t xml:space="preserve"> in the chat</w:t>
+      <w:r>
+        <w:t>Main_hero played together with some people and they saw how bad he is, so now he is a laughing stock in the chat</w:t>
       </w:r>
     </w:p>
     <w:p>
@@ -2970,21 +2738,8 @@
           <w:numId w:val="1"/>
         </w:numPr>
       </w:pPr>
-      <w:proofErr w:type="spellStart"/>
-      <w:r>
-        <w:t>Main_hero</w:t>
-      </w:r>
-      <w:proofErr w:type="spellEnd"/>
-      <w:r>
-        <w:t xml:space="preserve"> is quite active </w:t>
-      </w:r>
-      <w:proofErr w:type="gramStart"/>
-      <w:r>
-        <w:t>in the chat</w:t>
-      </w:r>
-      <w:proofErr w:type="gramEnd"/>
-      <w:r>
-        <w:t xml:space="preserve"> and always tries to prove how good he is</w:t>
+      <w:r>
+        <w:t>Main_hero is quite active in the chat and always tries to prove how good he is</w:t>
       </w:r>
     </w:p>
     <w:p>
@@ -2996,15 +2751,7 @@
         </w:numPr>
       </w:pPr>
       <w:r>
-        <w:t xml:space="preserve">They have beef with </w:t>
-      </w:r>
-      <w:proofErr w:type="spellStart"/>
-      <w:r>
-        <w:t>wholelife</w:t>
-      </w:r>
-      <w:proofErr w:type="spellEnd"/>
-      <w:r>
-        <w:t xml:space="preserve"> 3 subforum, because it was released by the same publisher and instead of updates for sc2 they got wl3</w:t>
+        <w:t>They have beef with wholelife 3 subforum, because it was released by the same publisher and instead of updates for sc2 they got wl3</w:t>
       </w:r>
     </w:p>
     <w:p>
@@ -3028,15 +2775,7 @@
         </w:numPr>
       </w:pPr>
       <w:r>
-        <w:t xml:space="preserve">They bully </w:t>
-      </w:r>
-      <w:proofErr w:type="spellStart"/>
-      <w:r>
-        <w:t>main_hero</w:t>
-      </w:r>
-      <w:proofErr w:type="spellEnd"/>
-      <w:r>
-        <w:t xml:space="preserve"> for playing bad in sc2 yet bragging how good he is</w:t>
+        <w:t>They bully main_hero for playing bad in sc2 yet bragging how good he is</w:t>
       </w:r>
     </w:p>
     <w:p>
@@ -3048,15 +2787,7 @@
         </w:numPr>
       </w:pPr>
       <w:r>
-        <w:t xml:space="preserve">After </w:t>
-      </w:r>
-      <w:proofErr w:type="spellStart"/>
-      <w:r>
-        <w:t>main_hero</w:t>
-      </w:r>
-      <w:proofErr w:type="spellEnd"/>
-      <w:r>
-        <w:t xml:space="preserve"> comes to them</w:t>
+        <w:t>After main_hero comes to them</w:t>
       </w:r>
       <w:r>
         <w:t xml:space="preserve"> </w:t>
@@ -3120,11 +2851,9 @@
       <w:r>
         <w:t xml:space="preserve"> imaginary friend of </w:t>
       </w:r>
-      <w:proofErr w:type="spellStart"/>
       <w:r>
         <w:t>main_hero</w:t>
       </w:r>
-      <w:proofErr w:type="spellEnd"/>
       <w:r>
         <w:t>, with whom he talks in internal monologues that he writes in the notepad (fake one). Breaks 4</w:t>
       </w:r>
@@ -3278,29 +3007,14 @@
       <w:r>
         <w:t xml:space="preserve">Subforum dedicated to </w:t>
       </w:r>
-      <w:proofErr w:type="spellStart"/>
-      <w:proofErr w:type="gramStart"/>
-      <w:r>
-        <w:t>wholelife</w:t>
-      </w:r>
-      <w:proofErr w:type="spellEnd"/>
-      <w:proofErr w:type="gramEnd"/>
-      <w:r>
-        <w:t xml:space="preserve"> </w:t>
-      </w:r>
-      <w:proofErr w:type="gramStart"/>
-      <w:r>
-        <w:t>3</w:t>
+      <w:r>
+        <w:t>wholelife 3</w:t>
       </w:r>
       <w:r>
         <w:t>,</w:t>
       </w:r>
       <w:r>
-        <w:t>recently</w:t>
-      </w:r>
-      <w:proofErr w:type="gramEnd"/>
-      <w:r>
-        <w:t xml:space="preserve"> released </w:t>
+        <w:t xml:space="preserve">recently released </w:t>
       </w:r>
       <w:r>
         <w:t xml:space="preserve">single player game </w:t>
@@ -3315,23 +3029,7 @@
         <w:t>.</w:t>
       </w:r>
       <w:r>
-        <w:t xml:space="preserve"> Because </w:t>
-      </w:r>
-      <w:proofErr w:type="gramStart"/>
-      <w:r>
-        <w:t>game doesn’t</w:t>
-      </w:r>
-      <w:proofErr w:type="gramEnd"/>
-      <w:r>
-        <w:t xml:space="preserve"> have </w:t>
-      </w:r>
-      <w:proofErr w:type="spellStart"/>
-      <w:r>
-        <w:t>pvp</w:t>
-      </w:r>
-      <w:proofErr w:type="spellEnd"/>
-      <w:r>
-        <w:t>, this sub is a lot more peaceful and wholesome. People here share some tips about completing the game, story discussions and memes.</w:t>
+        <w:t xml:space="preserve"> Because game doesn’t have pvp, this sub is a lot more peaceful and wholesome. People here share some tips about completing the game, story discussions and memes.</w:t>
       </w:r>
     </w:p>
     <w:p>
@@ -3355,15 +3053,7 @@
         </w:numPr>
       </w:pPr>
       <w:r>
-        <w:t xml:space="preserve">Posts are memes about </w:t>
-      </w:r>
-      <w:proofErr w:type="gramStart"/>
-      <w:r>
-        <w:t>game</w:t>
-      </w:r>
-      <w:proofErr w:type="gramEnd"/>
-      <w:r>
-        <w:t>, some tips about completing the game and story discussions.</w:t>
+        <w:t>Posts are memes about game, some tips about completing the game and story discussions.</w:t>
       </w:r>
     </w:p>
     <w:p>
@@ -3490,13 +3180,8 @@
         </w:numPr>
       </w:pPr>
       <w:r>
-        <w:t xml:space="preserve">Not tech </w:t>
-      </w:r>
-      <w:proofErr w:type="spellStart"/>
-      <w:r>
-        <w:t>savy</w:t>
-      </w:r>
-      <w:proofErr w:type="spellEnd"/>
+        <w:t>Not tech savy</w:t>
+      </w:r>
     </w:p>
     <w:p>
       <w:pPr>
@@ -3584,87 +3269,29 @@
       <w:bookmarkEnd w:id="13"/>
     </w:p>
     <w:p>
-      <w:proofErr w:type="spellStart"/>
-      <w:r>
-        <w:t>Main_hero</w:t>
-      </w:r>
-      <w:proofErr w:type="spellEnd"/>
+      <w:r>
+        <w:t xml:space="preserve">Main_hero </w:t>
+      </w:r>
+      <w:r>
+        <w:t>starts talking about himself. He first states that he wants to write a book and decided he needs to write all his thoughts, so he could use them later. He is doing that because he is not interested in making some shit, he wants to create a masterpiece out of this memoir. He then proceeds to talk about his skills in sc2, how he is good in it and how many hours he’s got. He shows his stats on the profile, but it has long streak of loses and main_hero justifies himself by saying that matchmaking is fucked, opponents were using meta weapons and main_hero was playing after long hiatus. He then says that he is well respected in the sc2 community and goes to subforum</w:t>
+      </w:r>
       <w:r>
         <w:t xml:space="preserve"> </w:t>
       </w:r>
       <w:r>
-        <w:t xml:space="preserve">starts talking about himself. He first states that he wants to write a book and decided he needs to write all his thoughts, so he could use them later. He is doing that because he is not interested in making some shit, he wants to create a masterpiece out of this memoir. He then proceeds to talk about his skills in sc2, how he is good in it and how many hours he’s got. He shows his stats on the profile, but it has long streak of loses and </w:t>
-      </w:r>
-      <w:proofErr w:type="spellStart"/>
-      <w:r>
-        <w:t>main_hero</w:t>
-      </w:r>
-      <w:proofErr w:type="spellEnd"/>
-      <w:r>
-        <w:t xml:space="preserve"> justifies himself by saying that matchmaking is fucked, opponents were using meta weapons and </w:t>
-      </w:r>
-      <w:proofErr w:type="spellStart"/>
-      <w:r>
-        <w:t>main_hero</w:t>
-      </w:r>
-      <w:proofErr w:type="spellEnd"/>
-      <w:r>
-        <w:t xml:space="preserve"> was playing after long hiatus. He then says that he is well respected in the sc2 community and goes to subforum</w:t>
-      </w:r>
-      <w:r>
-        <w:t xml:space="preserve"> </w:t>
-      </w:r>
-      <w:r>
         <w:t>chat</w:t>
       </w:r>
       <w:r>
         <w:t xml:space="preserve"> and even played with them and showed himself pretty good</w:t>
       </w:r>
       <w:r>
-        <w:t xml:space="preserve">.  He says </w:t>
-      </w:r>
-      <w:proofErr w:type="spellStart"/>
-      <w:r>
-        <w:t>smth</w:t>
-      </w:r>
-      <w:proofErr w:type="spellEnd"/>
-      <w:r>
-        <w:t xml:space="preserve"> like “</w:t>
-      </w:r>
-      <w:proofErr w:type="spellStart"/>
-      <w:r>
-        <w:t>yo</w:t>
-      </w:r>
-      <w:proofErr w:type="spellEnd"/>
-      <w:r>
-        <w:t>” and instantly gets flamed</w:t>
-      </w:r>
-      <w:r>
-        <w:t xml:space="preserve"> and mocked for his recent game with the community and his overall </w:t>
-      </w:r>
-      <w:proofErr w:type="spellStart"/>
-      <w:r>
-        <w:t>perfomance</w:t>
-      </w:r>
-      <w:proofErr w:type="spellEnd"/>
-      <w:r>
-        <w:t xml:space="preserve">. </w:t>
-      </w:r>
-      <w:proofErr w:type="spellStart"/>
-      <w:r>
-        <w:t>Main_hero</w:t>
-      </w:r>
-      <w:proofErr w:type="spellEnd"/>
-      <w:r>
-        <w:t xml:space="preserve"> says that’s how they show affection to one another and it’s </w:t>
-      </w:r>
-      <w:proofErr w:type="gramStart"/>
-      <w:r>
-        <w:t>pretty normal</w:t>
-      </w:r>
-      <w:proofErr w:type="gramEnd"/>
-      <w:r>
-        <w:t>.</w:t>
+        <w:t>.  He says smth like “yo” and instantly gets flamed</w:t>
+      </w:r>
+      <w:r>
+        <w:t xml:space="preserve"> and mocked for his recent game with the community and his overall perfomance</w:t>
+      </w:r>
+      <w:r>
+        <w:t>. Main_hero says that’s how they show affection to one another and it’s pretty normal.</w:t>
       </w:r>
     </w:p>
     <w:p>
@@ -3679,172 +3306,23 @@
     </w:p>
     <w:p>
       <w:r>
-        <w:t xml:space="preserve">Someone in the chat says that wl3 just got their </w:t>
-      </w:r>
-      <w:proofErr w:type="spellStart"/>
-      <w:r>
-        <w:t>dlc</w:t>
-      </w:r>
-      <w:proofErr w:type="spellEnd"/>
-      <w:r>
-        <w:t xml:space="preserve"> delayed. Everyone </w:t>
-      </w:r>
-      <w:proofErr w:type="gramStart"/>
-      <w:r>
-        <w:t>celebrate</w:t>
-      </w:r>
-      <w:proofErr w:type="gramEnd"/>
-      <w:r>
-        <w:t xml:space="preserve"> that, including </w:t>
-      </w:r>
-      <w:proofErr w:type="spellStart"/>
-      <w:r>
-        <w:t>main_hero</w:t>
-      </w:r>
-      <w:proofErr w:type="spellEnd"/>
-      <w:r>
-        <w:t xml:space="preserve">. He explains that because it’s because Spigot, developer of sc2 and wl3, instead of working on new content for sc2 decided to do a new single player, so now, sc2 sub and wl3 are like eternal enemies. </w:t>
-      </w:r>
-      <w:proofErr w:type="spellStart"/>
-      <w:r>
-        <w:t>Main_hero</w:t>
-      </w:r>
-      <w:proofErr w:type="spellEnd"/>
-      <w:r>
-        <w:t xml:space="preserve"> wonders, how did they take news of delayed </w:t>
-      </w:r>
-      <w:proofErr w:type="spellStart"/>
-      <w:r>
-        <w:t>dlc</w:t>
-      </w:r>
-      <w:proofErr w:type="spellEnd"/>
-      <w:r>
-        <w:t xml:space="preserve"> in wl3 sub and </w:t>
-      </w:r>
-      <w:proofErr w:type="gramStart"/>
-      <w:r>
-        <w:t>goes</w:t>
-      </w:r>
-      <w:proofErr w:type="gramEnd"/>
-      <w:r>
-        <w:t xml:space="preserve"> there. To his disappointment, wl3 fans are </w:t>
-      </w:r>
-      <w:proofErr w:type="gramStart"/>
-      <w:r>
-        <w:t>chill</w:t>
-      </w:r>
-      <w:proofErr w:type="gramEnd"/>
-      <w:r>
-        <w:t xml:space="preserve"> about it, saying that </w:t>
-      </w:r>
-      <w:proofErr w:type="spellStart"/>
-      <w:r>
-        <w:t>devs</w:t>
-      </w:r>
-      <w:proofErr w:type="spellEnd"/>
-      <w:r>
-        <w:t xml:space="preserve"> should take all the time they need to finish the </w:t>
-      </w:r>
-      <w:proofErr w:type="spellStart"/>
-      <w:r>
-        <w:t>dlc</w:t>
-      </w:r>
-      <w:proofErr w:type="spellEnd"/>
-      <w:r>
-        <w:t xml:space="preserve">. In addition to that, </w:t>
-      </w:r>
-      <w:proofErr w:type="spellStart"/>
-      <w:r>
-        <w:t>main_hero</w:t>
-      </w:r>
-      <w:proofErr w:type="spellEnd"/>
-      <w:r>
-        <w:t xml:space="preserve"> sees all the helpful posts for newcomers, peaceful discussions and funny memes. That sets him off, </w:t>
-      </w:r>
-      <w:proofErr w:type="spellStart"/>
-      <w:r>
-        <w:t>main_hero</w:t>
-      </w:r>
-      <w:proofErr w:type="spellEnd"/>
-      <w:r>
-        <w:t xml:space="preserve"> becomes angry, and tries to come up with a reason why it’s all wrong and shouldn’t be like this. He says something like noobs should be mocked for their stupidity so they start </w:t>
-      </w:r>
-      <w:proofErr w:type="gramStart"/>
-      <w:r>
-        <w:t>think</w:t>
-      </w:r>
-      <w:proofErr w:type="gramEnd"/>
-      <w:r>
-        <w:t xml:space="preserve"> for themselves, discussions shouldn’t be that peaceful, because if everyone </w:t>
-      </w:r>
-      <w:proofErr w:type="gramStart"/>
-      <w:r>
-        <w:t>agree</w:t>
-      </w:r>
-      <w:proofErr w:type="gramEnd"/>
-      <w:r>
-        <w:t xml:space="preserve"> with everyone no truth can be found </w:t>
-      </w:r>
-      <w:proofErr w:type="gramStart"/>
-      <w:r>
-        <w:t>and etc.</w:t>
-      </w:r>
-      <w:proofErr w:type="gramEnd"/>
-      <w:r>
-        <w:t xml:space="preserve"> He then says that even </w:t>
-      </w:r>
-      <w:proofErr w:type="spellStart"/>
-      <w:r>
-        <w:t>tho</w:t>
-      </w:r>
-      <w:proofErr w:type="spellEnd"/>
-      <w:r>
-        <w:t xml:space="preserve"> sc2 community can be rude sometimes they are honest and do not pretend.</w:t>
+        <w:t xml:space="preserve">Someone in the chat says that wl3 just got their dlc delayed. Everyone celebrate that, including main_hero. He explains that because it’s because Spigot, developer of sc2 and wl3, instead of working on new content for sc2 decided to do a new single player, so now, sc2 sub and wl3 are like eternal enemies. </w:t>
+      </w:r>
+      <w:r>
+        <w:t>Main_hero wonders, how did they take news of delayed dlc in wl3 sub and goes there. To his disappointment, wl3 fans are chill about it, saying that devs should take all the time they need to finish the dlc. In addition to that, main_hero sees all the helpful posts for newcomers, peaceful discussions and funny memes. That sets him off, main_hero becomes angry, and tries to come up with a reason why it’s all wrong and shouldn’t be like this. He says something like noobs should be mocked for their stupidity so they start think for themselves, discussions shouldn’t be that peaceful, because if everyone agree with everyone no truth can be found and etc. He then says that even tho sc2 community can be rude sometimes they are honest and do not pretend.</w:t>
       </w:r>
       <w:r>
         <w:t xml:space="preserve"> It’s so much better than this </w:t>
       </w:r>
       <w:r>
-        <w:t xml:space="preserve">phoniness. He then remembers his days when his mom forced him to go do some programming courses, </w:t>
-      </w:r>
-      <w:proofErr w:type="spellStart"/>
-      <w:r>
-        <w:t>cuz</w:t>
-      </w:r>
-      <w:proofErr w:type="spellEnd"/>
-      <w:r>
-        <w:t xml:space="preserve"> he was spending too much time in sc2 (she didn’t how good he was </w:t>
-      </w:r>
-      <w:proofErr w:type="gramStart"/>
-      <w:r>
-        <w:t>in</w:t>
-      </w:r>
-      <w:proofErr w:type="gramEnd"/>
-      <w:r>
-        <w:t xml:space="preserve"> it, maybe if she supported him, he would be on the pro esport scene by now). He remembers something about making websites</w:t>
+        <w:t>phoniness. He then remembers his days when his mom forced him to go do some programming courses, cuz he was spending too much time in sc2 (she didn’t how good he was in it, maybe if she supported him, he would be on the pro esport scene by now). He remembers something about making websites</w:t>
       </w:r>
       <w:r>
         <w:t xml:space="preserve"> and decides </w:t>
       </w:r>
       <w:r>
         <w:lastRenderedPageBreak/>
-        <w:t xml:space="preserve">to do a phishing website and steal the creds of the admin of this subreddit, sillygoose228. He comes back to the sc2 </w:t>
-      </w:r>
-      <w:proofErr w:type="gramStart"/>
-      <w:r>
-        <w:t>chat, and</w:t>
-      </w:r>
-      <w:proofErr w:type="gramEnd"/>
-      <w:r>
-        <w:t xml:space="preserve"> tells them about his intentions. Naturally, he gets mocked even harder, but now </w:t>
-      </w:r>
-      <w:proofErr w:type="spellStart"/>
-      <w:r>
-        <w:t>main_hero</w:t>
-      </w:r>
-      <w:proofErr w:type="spellEnd"/>
-      <w:r>
-        <w:t xml:space="preserve"> wants to prove them all wrong.</w:t>
+        <w:t>to do a phishing website and steal the creds of the admin of this subreddit, sillygoose228. He comes back to the sc2 chat, and tells them about his intentions. Naturally, he gets mocked even harder, but now main_hero wants to prove them all wrong.</w:t>
       </w:r>
     </w:p>
     <w:p>
@@ -3870,175 +3348,34 @@
         </w:r>
       </w:hyperlink>
       <w:r>
-        <w:t xml:space="preserve">. </w:t>
-      </w:r>
-      <w:proofErr w:type="gramStart"/>
-      <w:r>
-        <w:t>First</w:t>
-      </w:r>
-      <w:proofErr w:type="gramEnd"/>
-      <w:r>
-        <w:t xml:space="preserve"> he tries to come up with simpler plans </w:t>
-      </w:r>
-      <w:proofErr w:type="spellStart"/>
-      <w:r>
-        <w:t>tho</w:t>
-      </w:r>
-      <w:proofErr w:type="spellEnd"/>
-      <w:r>
-        <w:t xml:space="preserve">. Then </w:t>
-      </w:r>
-      <w:proofErr w:type="spellStart"/>
-      <w:r>
-        <w:t>main_hero</w:t>
-      </w:r>
-      <w:proofErr w:type="spellEnd"/>
+        <w:t>. First he tries to come up with simpler plans tho</w:t>
+      </w:r>
+      <w:r>
+        <w:t xml:space="preserve">. Then main_hero opens up vim in the terminal as every cool coder uses vim. After getting stuck in and eventually getting out, he </w:t>
+      </w:r>
+      <w:r>
+        <w:t xml:space="preserve">then realizes he remembers fuck all about coding. He then tries to find his old notes, but he didn’t keep any. He then decides to </w:t>
+      </w:r>
+      <w:r>
+        <w:t xml:space="preserve">ask ai for help, promising it’s only for consulting. Then we see him copy and pasting huge chunks of code. </w:t>
+      </w:r>
+      <w:r>
+        <w:t>After he is done, he sends the message to sillygoose228. He replies that he will look into it. Main_hero waits for a few minutes with terminal open, coping that everything is fine and it takes longer than it should probably because admin types slowly or forgot where is the delete button. But then creds are popping up in the terminal. Main_hero is briefly happy, but then admin says that, even tho he deleted a post, he can’t ban a man who made it, because he is not in his sub. Main_hero realizes that he forgot to change the author</w:t>
+      </w:r>
+      <w:r>
+        <w:t xml:space="preserve"> of the post, freaks out and tells admin that it must be The Forum being laggy mess again, cuz for him it shows that user was deleted. Sillygoose228 replies suspicious</w:t>
+      </w:r>
+      <w:r>
+        <w:t>ly</w:t>
+      </w:r>
       <w:r>
         <w:t xml:space="preserve"> </w:t>
       </w:r>
-      <w:proofErr w:type="gramStart"/>
-      <w:r>
-        <w:t>opens up</w:t>
-      </w:r>
-      <w:proofErr w:type="gramEnd"/>
-      <w:r>
-        <w:t xml:space="preserve"> vim in the terminal as every cool coder uses vim. After getting stuck in and eventually getting out, he </w:t>
-      </w:r>
-      <w:r>
-        <w:t xml:space="preserve">then realizes he remembers fuck all about coding. He then </w:t>
-      </w:r>
-      <w:proofErr w:type="gramStart"/>
-      <w:r>
-        <w:t>tries</w:t>
-      </w:r>
-      <w:proofErr w:type="gramEnd"/>
-      <w:r>
-        <w:t xml:space="preserve"> to find his old notes, but he didn’t keep any. He then decides to </w:t>
-      </w:r>
-      <w:r>
-        <w:t xml:space="preserve">ask ai for help, promising it’s only for consulting. Then we see him copy and pasting huge chunks of code. </w:t>
-      </w:r>
-      <w:r>
-        <w:t xml:space="preserve">After he is done, he sends the message to sillygoose228. He replies that he will </w:t>
-      </w:r>
-      <w:proofErr w:type="gramStart"/>
-      <w:r>
-        <w:t>look into</w:t>
-      </w:r>
-      <w:proofErr w:type="gramEnd"/>
-      <w:r>
-        <w:t xml:space="preserve"> it. </w:t>
-      </w:r>
-      <w:proofErr w:type="spellStart"/>
-      <w:r>
-        <w:t>Main_hero</w:t>
-      </w:r>
-      <w:proofErr w:type="spellEnd"/>
-      <w:r>
-        <w:t xml:space="preserve"> waits for a few minutes with terminal open, coping that everything is fine and it takes longer than it should probably because admin types slowly or forgot where </w:t>
-      </w:r>
-      <w:proofErr w:type="gramStart"/>
-      <w:r>
-        <w:t>is the delete button</w:t>
-      </w:r>
-      <w:proofErr w:type="gramEnd"/>
-      <w:r>
-        <w:t xml:space="preserve">. But then </w:t>
-      </w:r>
-      <w:proofErr w:type="gramStart"/>
-      <w:r>
-        <w:t>creds</w:t>
-      </w:r>
-      <w:proofErr w:type="gramEnd"/>
-      <w:r>
-        <w:t xml:space="preserve"> are popping up in the terminal. </w:t>
-      </w:r>
-      <w:proofErr w:type="spellStart"/>
-      <w:r>
-        <w:t>Main_hero</w:t>
-      </w:r>
-      <w:proofErr w:type="spellEnd"/>
-      <w:r>
-        <w:t xml:space="preserve"> is briefly happy, but then admin says that, even </w:t>
-      </w:r>
-      <w:proofErr w:type="spellStart"/>
-      <w:r>
-        <w:t>tho</w:t>
-      </w:r>
-      <w:proofErr w:type="spellEnd"/>
-      <w:r>
-        <w:t xml:space="preserve"> he deleted a post, he can’t ban a man who made it, because he is not in his sub. </w:t>
-      </w:r>
-      <w:proofErr w:type="spellStart"/>
-      <w:r>
-        <w:t>Main_hero</w:t>
-      </w:r>
-      <w:proofErr w:type="spellEnd"/>
-      <w:r>
-        <w:t xml:space="preserve"> realizes that he forgot to change the author</w:t>
-      </w:r>
-      <w:r>
-        <w:t xml:space="preserve"> of the post, freaks out and tells admin that it must be The Forum being laggy mess again, </w:t>
-      </w:r>
-      <w:proofErr w:type="spellStart"/>
-      <w:r>
-        <w:t>cuz</w:t>
-      </w:r>
-      <w:proofErr w:type="spellEnd"/>
-      <w:r>
-        <w:t xml:space="preserve"> for him it shows that user was deleted. Sillygoose228 replies suspicious</w:t>
-      </w:r>
-      <w:r>
-        <w:t>ly</w:t>
-      </w:r>
-      <w:r>
-        <w:t xml:space="preserve"> </w:t>
-      </w:r>
-      <w:r>
-        <w:t xml:space="preserve">that website was even more laggy </w:t>
-      </w:r>
-      <w:proofErr w:type="gramStart"/>
-      <w:r>
-        <w:t>then</w:t>
-      </w:r>
-      <w:proofErr w:type="gramEnd"/>
-      <w:r>
-        <w:t xml:space="preserve"> usual when he was deleting that post (</w:t>
-      </w:r>
-      <w:proofErr w:type="spellStart"/>
-      <w:r>
-        <w:t>main_hero</w:t>
-      </w:r>
-      <w:proofErr w:type="spellEnd"/>
-      <w:r>
-        <w:t xml:space="preserve"> blames ai for that)</w:t>
-      </w:r>
-      <w:r>
-        <w:t xml:space="preserve">, and after long typing dumps a story when he tried to reply to someone and his reply was sent multiple times, </w:t>
-      </w:r>
-      <w:proofErr w:type="spellStart"/>
-      <w:r>
-        <w:t>cuz</w:t>
-      </w:r>
-      <w:proofErr w:type="spellEnd"/>
-      <w:r>
-        <w:t xml:space="preserve"> the forum was bugging out. </w:t>
-      </w:r>
-      <w:proofErr w:type="spellStart"/>
-      <w:r>
-        <w:t>Main_hero</w:t>
-      </w:r>
-      <w:proofErr w:type="spellEnd"/>
-      <w:r>
-        <w:t xml:space="preserve"> realizes he is off the hook and proceeds to login as sillygoose228 and demotes all the mods and transfer ownership of the sub to his account. He goes back and tells sc2 chat that he hacked the wl3 sub and now he is the </w:t>
-      </w:r>
-      <w:proofErr w:type="gramStart"/>
-      <w:r>
-        <w:t>owner</w:t>
-      </w:r>
-      <w:proofErr w:type="gramEnd"/>
-      <w:r>
-        <w:t xml:space="preserve"> and they should do whatever they want with it.</w:t>
+      <w:r>
+        <w:t>that website was even more laggy then usual when he was deleting that post (main_hero blames ai for that)</w:t>
+      </w:r>
+      <w:r>
+        <w:t>, and after long typing dumps a story when he tried to reply to someone and his reply was sent multiple times, cuz the forum was bugging out. Main_hero realizes he is off the hook and proceeds to login as sillygoose228 and demotes all the mods and transfer ownership of the sub to his account. He goes back and tells sc2 chat that he hacked the wl3 sub and now he is the owner and they should do whatever they want with it.</w:t>
       </w:r>
     </w:p>
     <w:p>
@@ -4053,164 +3390,23 @@
     </w:p>
     <w:p>
       <w:r>
-        <w:t xml:space="preserve">Chat is </w:t>
-      </w:r>
-      <w:proofErr w:type="gramStart"/>
-      <w:r>
-        <w:t>surprised</w:t>
-      </w:r>
-      <w:proofErr w:type="gramEnd"/>
-      <w:r>
-        <w:t xml:space="preserve">. It calls </w:t>
-      </w:r>
-      <w:proofErr w:type="spellStart"/>
-      <w:r>
-        <w:t>main_hero</w:t>
-      </w:r>
-      <w:proofErr w:type="spellEnd"/>
-      <w:r>
-        <w:t xml:space="preserve"> a legend</w:t>
-      </w:r>
-      <w:r>
-        <w:t xml:space="preserve">, praises him for </w:t>
-      </w:r>
-      <w:proofErr w:type="gramStart"/>
-      <w:r>
-        <w:t>actually pulling</w:t>
-      </w:r>
-      <w:proofErr w:type="gramEnd"/>
-      <w:r>
-        <w:t xml:space="preserve"> this off</w:t>
-      </w:r>
-      <w:r>
-        <w:t xml:space="preserve">. </w:t>
-      </w:r>
-      <w:proofErr w:type="spellStart"/>
-      <w:r>
-        <w:t>Main_hero</w:t>
-      </w:r>
-      <w:proofErr w:type="spellEnd"/>
-      <w:r>
-        <w:t xml:space="preserve"> suggests they go and post </w:t>
-      </w:r>
-      <w:proofErr w:type="spellStart"/>
-      <w:r>
-        <w:t>dickpics</w:t>
-      </w:r>
-      <w:proofErr w:type="spellEnd"/>
-      <w:r>
-        <w:t xml:space="preserve">, spam whatever they want. He goes to wl3 sub and sees people starting to spam all kinds of posts in the sub. </w:t>
-      </w:r>
-      <w:proofErr w:type="spellStart"/>
-      <w:r>
-        <w:t>Main_hero</w:t>
-      </w:r>
-      <w:proofErr w:type="spellEnd"/>
-      <w:r>
-        <w:t xml:space="preserve"> finally feels appreciated and proud of his work. He goes back to sc2 chat to read more about his accomplishment, but then he sees messages </w:t>
-      </w:r>
-      <w:proofErr w:type="gramStart"/>
-      <w:r>
-        <w:t>of</w:t>
-      </w:r>
-      <w:proofErr w:type="gramEnd"/>
-      <w:r>
-        <w:t xml:space="preserve"> some people, saying that they shouldn’t be doing that and they should return the sub to the rightful owner. </w:t>
-      </w:r>
-      <w:proofErr w:type="spellStart"/>
-      <w:r>
-        <w:t>Main_hero</w:t>
-      </w:r>
-      <w:proofErr w:type="spellEnd"/>
-      <w:r>
-        <w:t xml:space="preserve"> </w:t>
-      </w:r>
-      <w:proofErr w:type="gramStart"/>
-      <w:r>
-        <w:t>than</w:t>
-      </w:r>
-      <w:proofErr w:type="gramEnd"/>
-      <w:r>
-        <w:t xml:space="preserve"> snaps, starts replying that he is the rightful owner, </w:t>
-      </w:r>
-      <w:proofErr w:type="spellStart"/>
-      <w:r>
-        <w:t>cuz</w:t>
-      </w:r>
-      <w:proofErr w:type="spellEnd"/>
-      <w:r>
-        <w:t xml:space="preserve"> he earned it by his </w:t>
-      </w:r>
-      <w:proofErr w:type="gramStart"/>
-      <w:r>
-        <w:t>wit</w:t>
-      </w:r>
-      <w:proofErr w:type="gramEnd"/>
-      <w:r>
-        <w:t xml:space="preserve"> and he should not return it to anyone</w:t>
-      </w:r>
-      <w:r>
-        <w:t xml:space="preserve">. After </w:t>
-      </w:r>
-      <w:proofErr w:type="gramStart"/>
-      <w:r>
-        <w:t>all</w:t>
-      </w:r>
-      <w:proofErr w:type="gramEnd"/>
-      <w:r>
-        <w:t xml:space="preserve"> wl3 sub are their enemies. Some people are supporting </w:t>
-      </w:r>
-      <w:proofErr w:type="spellStart"/>
-      <w:r>
-        <w:t>main_</w:t>
-      </w:r>
-      <w:proofErr w:type="gramStart"/>
-      <w:r>
-        <w:t>hero</w:t>
-      </w:r>
-      <w:proofErr w:type="spellEnd"/>
-      <w:proofErr w:type="gramEnd"/>
-      <w:r>
-        <w:t xml:space="preserve"> and it starts a huge argument, with insults thrown around. In the middle of this argument, </w:t>
-      </w:r>
-      <w:proofErr w:type="spellStart"/>
-      <w:r>
-        <w:t>main_hero</w:t>
-      </w:r>
-      <w:proofErr w:type="spellEnd"/>
-      <w:r>
-        <w:t xml:space="preserve"> </w:t>
-      </w:r>
-      <w:proofErr w:type="gramStart"/>
-      <w:r>
-        <w:t>getting</w:t>
-      </w:r>
-      <w:proofErr w:type="gramEnd"/>
-      <w:r>
-        <w:t xml:space="preserve"> struck with realization. He says he wastes his life on some stupid shit like trying hard in sc2 for 1000 hours or hacking subforums and all for what, for fucking validation. Validation from idiots just like him. He is trying to convince himself and </w:t>
+        <w:t>Chat is surprised. It calls main_hero a legend</w:t>
+      </w:r>
+      <w:r>
+        <w:t>, praises him for actually pulling this off</w:t>
+      </w:r>
+      <w:r>
+        <w:t>. Main_hero suggests they go and post dickpics, spam whatever they want. He goes to wl3 sub and sees people starting to spam all kinds of posts in the sub. Main_hero finally feels appreciated and proud of his work. He goes back to sc2 chat to read more about his accomplishment, but then he sees messages of some people, saying that they shouldn’t be doing that and they should return the sub to the rightful owner. Main_hero than snaps, starts replying that he is the rightful owner, cuz he earned it by his wit and he should not return it to anyone</w:t>
+      </w:r>
+      <w:r>
+        <w:t xml:space="preserve">. After all wl3 sub are their enemies. Some people are supporting main_hero and it starts a huge argument, with insults thrown around. In the middle of this argument, main_hero getting struck with realization. He says he wastes his life on some stupid shit like trying hard in sc2 for 1000 hours or hacking subforums and all for what, for fucking validation. Validation from idiots just like him. He is trying to convince himself and </w:t>
       </w:r>
       <w:r>
         <w:lastRenderedPageBreak/>
-        <w:t xml:space="preserve">everyone around him that he is skillful, smart and overall best person out there and not some useless moron, although he probably is, just to get to hang out with people. He asks us if this life is fucking bullshit. He snaps out of it when someone pinged him and asked, does he know that The Forum could ban him for that. </w:t>
-      </w:r>
-      <w:proofErr w:type="spellStart"/>
-      <w:r>
-        <w:t>Main_hero</w:t>
-      </w:r>
-      <w:proofErr w:type="spellEnd"/>
-      <w:r>
-        <w:t xml:space="preserve"> replies, </w:t>
-      </w:r>
-      <w:r>
-        <w:t xml:space="preserve">yeah of course, but before he could </w:t>
-      </w:r>
-      <w:proofErr w:type="gramStart"/>
-      <w:r>
-        <w:t>sent</w:t>
-      </w:r>
-      <w:proofErr w:type="gramEnd"/>
-      <w:r>
-        <w:t xml:space="preserve"> that, he gets banned. Story ends with “oh wow”.</w:t>
+        <w:t xml:space="preserve">everyone around him that he is skillful, smart and overall best person out there and not some useless moron, although he probably is, just to get to hang out with people. He asks us if this life is fucking bullshit. He snaps out of it when someone pinged him and asked, does he know that The Forum could ban him for that. Main_hero replies, </w:t>
+      </w:r>
+      <w:r>
+        <w:t>yeah of course, but before he could sent that, he gets banned. Story ends with “oh wow”.</w:t>
       </w:r>
     </w:p>
     <w:p>
@@ -4261,23 +3457,7 @@
     </w:p>
     <w:p>
       <w:r>
-        <w:t xml:space="preserve">Hi. I am </w:t>
-      </w:r>
-      <w:proofErr w:type="spellStart"/>
-      <w:r>
-        <w:t>main_hero</w:t>
-      </w:r>
-      <w:proofErr w:type="spellEnd"/>
-      <w:r>
-        <w:t xml:space="preserve">. I decided I want to write a memoir about myself and for that, I need to save my thoughts somewhere. I’ll use them later for the book. I don’t </w:t>
-      </w:r>
-      <w:proofErr w:type="spellStart"/>
-      <w:r>
-        <w:t>wanna</w:t>
-      </w:r>
-      <w:proofErr w:type="spellEnd"/>
-      <w:r>
-        <w:t xml:space="preserve"> write some bullshit about myself, trying to elevate my image like other people do, no, this will be only the truth and nothing beside the truth. This will be a masterpiece.</w:t>
+        <w:t>Hi. I am main_hero. I decided I want to write a memoir about myself and for that, I need to save my thoughts somewhere. I’ll use them later for the book. I don’t wanna write some bullshit about myself, trying to elevate my image like other people do, no, this will be only the truth and nothing beside the truth. This will be a masterpiece.</w:t>
       </w:r>
     </w:p>
     <w:p>
@@ -4308,15 +3488,7 @@
         <w:t>Striking Countries</w:t>
       </w:r>
       <w:r>
-        <w:t xml:space="preserve"> 2, I have more than 1000 hours and, boy, </w:t>
-      </w:r>
-      <w:proofErr w:type="spellStart"/>
-      <w:r>
-        <w:t>lemme</w:t>
-      </w:r>
-      <w:proofErr w:type="spellEnd"/>
-      <w:r>
-        <w:t xml:space="preserve"> tell you, I am very good at that game, I can show you.</w:t>
+        <w:t xml:space="preserve"> 2, I have more than 1000 hours and, boy, lemme tell you, I am very good at that game, I can show you.</w:t>
       </w:r>
     </w:p>
     <w:p>
@@ -4328,13 +3500,8 @@
       </w:r>
     </w:p>
     <w:p>
-      <w:proofErr w:type="spellStart"/>
-      <w:r>
-        <w:t>Uhhh</w:t>
-      </w:r>
-      <w:proofErr w:type="spellEnd"/>
-      <w:r>
-        <w:t xml:space="preserve">, you know, matchmaking in this game is unfair bullshit, I always play with weak teammates and strong opponents. Also, whoever plays against me always uses meta weapons that are impossible to counter. Also, I was playing after a long break, almost two days, so yeah, I feel a bit rusty. </w:t>
+      <w:r>
+        <w:t xml:space="preserve">Uhhh, you know, matchmaking in this game is unfair bullshit, I always play with weak teammates and strong opponents. Also, whoever plays against me always uses meta weapons that are impossible to counter. Also, I was playing after a long break, almost two days, so yeah, I feel a bit rusty. </w:t>
       </w:r>
     </w:p>
     <w:p>
@@ -4347,15 +3514,7 @@
     </w:p>
     <w:p>
       <w:r>
-        <w:t>(</w:t>
-      </w:r>
-      <w:proofErr w:type="gramStart"/>
-      <w:r>
-        <w:t>User is</w:t>
-      </w:r>
-      <w:proofErr w:type="gramEnd"/>
-      <w:r>
-        <w:t xml:space="preserve"> prompted to search for the sc2 subforum)</w:t>
+        <w:t>(User is prompted to search for the sc2 subforum)</w:t>
       </w:r>
     </w:p>
     <w:p>
@@ -4367,15 +3526,7 @@
       </w:r>
       <w:r>
         <w:lastRenderedPageBreak/>
-        <w:t xml:space="preserve">can u do with shit teammates, right? Hold on, </w:t>
-      </w:r>
-      <w:proofErr w:type="spellStart"/>
-      <w:r>
-        <w:t>lemme</w:t>
-      </w:r>
-      <w:proofErr w:type="spellEnd"/>
-      <w:r>
-        <w:t xml:space="preserve"> text something in the chat, my friends will be delighted to see me.</w:t>
+        <w:t>can u do with shit teammates, right? Hold on, lemme text something in the chat, my friends will be delighted to see me.</w:t>
       </w:r>
     </w:p>
     <w:p>
@@ -4390,19 +3541,9 @@
       </w:r>
     </w:p>
     <w:p>
-      <w:proofErr w:type="spellStart"/>
-      <w:r>
-        <w:t>Main_hero</w:t>
-      </w:r>
-      <w:proofErr w:type="spellEnd"/>
-      <w:r>
-        <w:t xml:space="preserve">: </w:t>
-      </w:r>
-      <w:proofErr w:type="spellStart"/>
-      <w:r>
-        <w:t>yo</w:t>
-      </w:r>
-      <w:proofErr w:type="spellEnd"/>
+      <w:r>
+        <w:t>Main_hero: yo</w:t>
+      </w:r>
     </w:p>
     <w:p>
       <w:r>
@@ -4411,15 +3552,7 @@
     </w:p>
     <w:p>
       <w:r>
-        <w:t xml:space="preserve">User 2: u dumb fuck, we lost a game </w:t>
-      </w:r>
-      <w:proofErr w:type="spellStart"/>
-      <w:r>
-        <w:t>cuz</w:t>
-      </w:r>
-      <w:proofErr w:type="spellEnd"/>
-      <w:r>
-        <w:t xml:space="preserve"> of u</w:t>
+        <w:t>User 2: u dumb fuck, we lost a game cuz of u</w:t>
       </w:r>
     </w:p>
     <w:p>
@@ -4434,23 +3567,10 @@
     </w:p>
     <w:p>
       <w:r>
-        <w:t xml:space="preserve">User 4: go fuck </w:t>
-      </w:r>
-      <w:proofErr w:type="spellStart"/>
-      <w:r>
-        <w:t>urself</w:t>
-      </w:r>
-      <w:proofErr w:type="spellEnd"/>
-      <w:r>
-        <w:t xml:space="preserve">, I lost my rank </w:t>
-      </w:r>
-      <w:proofErr w:type="spellStart"/>
-      <w:r>
-        <w:t>cuz</w:t>
-      </w:r>
-      <w:proofErr w:type="spellEnd"/>
-      <w:r>
-        <w:t xml:space="preserve"> of u, cunt</w:t>
+        <w:t>User 4: go fuck urself</w:t>
+      </w:r>
+      <w:r>
+        <w:t>, I lost my rank cuz of u, cunt</w:t>
       </w:r>
     </w:p>
     <w:p>
@@ -4490,44 +3610,12 @@
         <w:t>They love me. I know it looks like they are rude to me and calling me bad at the game or something</w:t>
       </w:r>
       <w:r>
-        <w:t xml:space="preserve">, but it’s </w:t>
-      </w:r>
-      <w:proofErr w:type="gramStart"/>
-      <w:r>
-        <w:t>actually ok</w:t>
-      </w:r>
-      <w:proofErr w:type="gramEnd"/>
-      <w:r>
-        <w:t xml:space="preserve">. It’s how we show affection and respect for each other, just friendly roasting. They know I’m </w:t>
-      </w:r>
-      <w:proofErr w:type="gramStart"/>
-      <w:r>
-        <w:t>good</w:t>
-      </w:r>
-      <w:proofErr w:type="gramEnd"/>
-      <w:r>
-        <w:t>, they are just fucking with me.</w:t>
-      </w:r>
-    </w:p>
-    <w:p>
-      <w:r>
-        <w:t xml:space="preserve">User 9: </w:t>
-      </w:r>
-      <w:proofErr w:type="spellStart"/>
-      <w:r>
-        <w:t>ain’t</w:t>
-      </w:r>
-      <w:proofErr w:type="spellEnd"/>
-      <w:r>
-        <w:t xml:space="preserve"> no one </w:t>
-      </w:r>
-      <w:proofErr w:type="spellStart"/>
-      <w:r>
-        <w:t>fw</w:t>
-      </w:r>
-      <w:proofErr w:type="spellEnd"/>
-      <w:r>
-        <w:t xml:space="preserve"> this dude, get his ass out of here</w:t>
+        <w:t>, but it’s actually ok. It’s how we show affection and respect for each other, just friendly roasting. They know I’m good, they are just fucking with me.</w:t>
+      </w:r>
+    </w:p>
+    <w:p>
+      <w:r>
+        <w:t>User 9: ain’t no one fw this dude, get his ass out of here</w:t>
       </w:r>
     </w:p>
     <w:p>
@@ -4552,23 +3640,7 @@
     </w:p>
     <w:p>
       <w:r>
-        <w:t xml:space="preserve">User 10: </w:t>
-      </w:r>
-      <w:proofErr w:type="spellStart"/>
-      <w:r>
-        <w:t>yo</w:t>
-      </w:r>
-      <w:proofErr w:type="spellEnd"/>
-      <w:r>
-        <w:t xml:space="preserve">, y’all seen the news about delayed wl3 </w:t>
-      </w:r>
-      <w:proofErr w:type="spellStart"/>
-      <w:r>
-        <w:t>dlc</w:t>
-      </w:r>
-      <w:proofErr w:type="spellEnd"/>
-      <w:r>
-        <w:t>?</w:t>
+        <w:t>User 10: yo, y’all seen the news about delayed wl3 dlc?</w:t>
       </w:r>
     </w:p>
     <w:p>
@@ -4578,26 +3650,13 @@
     </w:p>
     <w:p>
       <w:r>
-        <w:t xml:space="preserve">User 6: fuck yeah, at least that means that finally spigot heard us and making </w:t>
-      </w:r>
-      <w:proofErr w:type="spellStart"/>
-      <w:r>
-        <w:t>smth</w:t>
-      </w:r>
-      <w:proofErr w:type="spellEnd"/>
-      <w:r>
-        <w:t xml:space="preserve"> new for sc2</w:t>
-      </w:r>
-    </w:p>
-    <w:p>
-      <w:r>
-        <w:t xml:space="preserve">User 12: wl3 are in shambles </w:t>
-      </w:r>
-      <w:proofErr w:type="spellStart"/>
-      <w:r>
-        <w:t>rn</w:t>
-      </w:r>
-      <w:proofErr w:type="spellEnd"/>
+        <w:t>User 6: fuck yeah, at least that means that finally spigot heard us and making smth new for sc2</w:t>
+      </w:r>
+    </w:p>
+    <w:p>
+      <w:r>
+        <w:t>User 12: wl3 are in shambles rn</w:t>
+      </w:r>
     </w:p>
     <w:p>
       <w:r>
@@ -4610,15 +3669,7 @@
     <w:p>
       <w:r>
         <w:lastRenderedPageBreak/>
-        <w:t xml:space="preserve">User 11: ka47 </w:t>
-      </w:r>
-      <w:proofErr w:type="spellStart"/>
-      <w:r>
-        <w:t>aint</w:t>
-      </w:r>
-      <w:proofErr w:type="spellEnd"/>
-      <w:r>
-        <w:t xml:space="preserve"> op, u r just a noob, I can easily </w:t>
+        <w:t xml:space="preserve">User 11: ka47 aint op, u r just a noob, I can easily </w:t>
       </w:r>
       <w:r>
         <w:t>kill</w:t>
@@ -4634,57 +3685,20 @@
     </w:p>
     <w:p>
       <w:r>
-        <w:t xml:space="preserve">Ah yes, whole life 3. Made by the same developer, Spigot, as </w:t>
-      </w:r>
-      <w:proofErr w:type="gramStart"/>
-      <w:r>
-        <w:t>striking countries</w:t>
-      </w:r>
-      <w:proofErr w:type="gramEnd"/>
-      <w:r>
-        <w:t xml:space="preserve"> 2. Instead of making content and patches for our game, they decided to make some random ass continuation of a long dead </w:t>
-      </w:r>
-      <w:proofErr w:type="gramStart"/>
-      <w:r>
-        <w:t>franchise</w:t>
-      </w:r>
-      <w:proofErr w:type="gramEnd"/>
-      <w:r>
-        <w:t xml:space="preserve"> and the game wasn’t even that good.</w:t>
-      </w:r>
-      <w:r>
-        <w:t xml:space="preserve"> And now they are working on the </w:t>
-      </w:r>
-      <w:proofErr w:type="spellStart"/>
-      <w:r>
-        <w:t>dlc</w:t>
-      </w:r>
-      <w:proofErr w:type="spellEnd"/>
-      <w:r>
-        <w:t>, while sc2 is dying without new updates, fucking idiots.</w:t>
-      </w:r>
-    </w:p>
-    <w:p>
-      <w:r>
-        <w:t xml:space="preserve">User 11: whatever cunt, it’s still a skill issue </w:t>
-      </w:r>
-      <w:proofErr w:type="spellStart"/>
-      <w:r>
-        <w:t>tho</w:t>
-      </w:r>
-      <w:proofErr w:type="spellEnd"/>
-    </w:p>
-    <w:p>
-      <w:r>
-        <w:t xml:space="preserve">You know what, I </w:t>
-      </w:r>
-      <w:proofErr w:type="spellStart"/>
-      <w:r>
-        <w:t>wanna</w:t>
-      </w:r>
-      <w:proofErr w:type="spellEnd"/>
-      <w:r>
-        <w:t xml:space="preserve"> check how do they do in their sub. I bet you they are moaning and bitching over there. Well, at least Spigot finally went back to their main game</w:t>
+        <w:t>Ah yes, whole life 3. Made by the same developer, Spigot, as striking countries 2. Instead of making content and patches for our game, they decided to make some random ass continuation of a long dead franchise and the game wasn’t even that good.</w:t>
+      </w:r>
+      <w:r>
+        <w:t xml:space="preserve"> And now they are working on the dlc, while sc2 is dying without new updates, fucking idiots.</w:t>
+      </w:r>
+    </w:p>
+    <w:p>
+      <w:r>
+        <w:t>User 11: whatever cunt, it’s still a skill issue tho</w:t>
+      </w:r>
+    </w:p>
+    <w:p>
+      <w:r>
+        <w:t>You know what, I wanna check how do they do in their sub. I bet you they are moaning and bitching over there. Well, at least Spigot finally went back to their main game</w:t>
       </w:r>
       <w:r>
         <w:t>.</w:t>
@@ -4692,78 +3706,25 @@
     </w:p>
     <w:p>
       <w:r>
-        <w:t>(</w:t>
-      </w:r>
-      <w:proofErr w:type="gramStart"/>
-      <w:r>
-        <w:t>User is</w:t>
-      </w:r>
-      <w:proofErr w:type="gramEnd"/>
-      <w:r>
-        <w:t xml:space="preserve"> prompted to search for </w:t>
-      </w:r>
-      <w:r>
-        <w:t xml:space="preserve">wl3 </w:t>
-      </w:r>
-      <w:proofErr w:type="gramStart"/>
-      <w:r>
-        <w:t>sub</w:t>
-      </w:r>
-      <w:proofErr w:type="gramEnd"/>
-      <w:r>
-        <w:t xml:space="preserve"> and find the post with the news)</w:t>
-      </w:r>
-    </w:p>
-    <w:p>
-      <w:proofErr w:type="gramStart"/>
-      <w:r>
-        <w:t>Yeah</w:t>
-      </w:r>
-      <w:proofErr w:type="gramEnd"/>
-      <w:r>
-        <w:t xml:space="preserve"> that is delayed for </w:t>
-      </w:r>
-      <w:proofErr w:type="spellStart"/>
-      <w:r>
-        <w:t>usss</w:t>
-      </w:r>
-      <w:proofErr w:type="spellEnd"/>
-      <w:r>
-        <w:t xml:space="preserve"> </w:t>
-      </w:r>
-      <w:proofErr w:type="spellStart"/>
-      <w:r>
-        <w:t>bitchesss</w:t>
-      </w:r>
-      <w:proofErr w:type="spellEnd"/>
-      <w:r>
-        <w:t>!</w:t>
-      </w:r>
-    </w:p>
-    <w:p>
-      <w:r>
-        <w:t xml:space="preserve">(User is going to </w:t>
-      </w:r>
-      <w:proofErr w:type="gramStart"/>
-      <w:r>
-        <w:t>comments</w:t>
-      </w:r>
-      <w:proofErr w:type="gramEnd"/>
-      <w:r>
-        <w:t>)</w:t>
-      </w:r>
-    </w:p>
-    <w:p>
-      <w:r>
-        <w:t xml:space="preserve">Bruh what? “Let </w:t>
-      </w:r>
-      <w:proofErr w:type="spellStart"/>
-      <w:r>
-        <w:t>devs</w:t>
-      </w:r>
-      <w:proofErr w:type="spellEnd"/>
-      <w:r>
-        <w:t xml:space="preserve"> take as much time as they want”, bro wtf, they are so…so…so boring</w:t>
+        <w:t xml:space="preserve">(User is prompted to search for </w:t>
+      </w:r>
+      <w:r>
+        <w:t>wl3 sub and find the post with the news)</w:t>
+      </w:r>
+    </w:p>
+    <w:p>
+      <w:r>
+        <w:t>Yeah that is delayed for usss bitchesss!</w:t>
+      </w:r>
+    </w:p>
+    <w:p>
+      <w:r>
+        <w:t>(User is going to comments)</w:t>
+      </w:r>
+    </w:p>
+    <w:p>
+      <w:r>
+        <w:t>Bruh what? “Let devs take as much time as they want”, bro wtf, they are so…so…so boring</w:t>
       </w:r>
     </w:p>
     <w:p>
@@ -4773,67 +3734,17 @@
     </w:p>
     <w:p>
       <w:r>
-        <w:t xml:space="preserve">Look at these posts </w:t>
-      </w:r>
-      <w:proofErr w:type="spellStart"/>
-      <w:r>
-        <w:t>bruh</w:t>
-      </w:r>
-      <w:proofErr w:type="spellEnd"/>
-      <w:r>
-        <w:t xml:space="preserve">. </w:t>
-      </w:r>
-    </w:p>
-    <w:p>
-      <w:r>
-        <w:t xml:space="preserve">So spineless, like “our </w:t>
-      </w:r>
-      <w:proofErr w:type="spellStart"/>
-      <w:r>
-        <w:t>dlc</w:t>
-      </w:r>
-      <w:proofErr w:type="spellEnd"/>
-      <w:r>
-        <w:t xml:space="preserve"> got delayed? Maybe we need to wait more” </w:t>
-      </w:r>
-      <w:proofErr w:type="spellStart"/>
-      <w:r>
-        <w:t>tf</w:t>
-      </w:r>
-      <w:proofErr w:type="spellEnd"/>
-      <w:r>
-        <w:t xml:space="preserve"> is this. You absolutely should demand new content from the </w:t>
-      </w:r>
-      <w:proofErr w:type="spellStart"/>
-      <w:r>
-        <w:t>devs</w:t>
-      </w:r>
-      <w:proofErr w:type="spellEnd"/>
-      <w:r>
-        <w:t xml:space="preserve">, they are working for you </w:t>
-      </w:r>
-      <w:proofErr w:type="spellStart"/>
-      <w:proofErr w:type="gramStart"/>
-      <w:r>
-        <w:t>not</w:t>
-      </w:r>
-      <w:proofErr w:type="spellEnd"/>
-      <w:proofErr w:type="gramEnd"/>
-      <w:r>
-        <w:t xml:space="preserve"> other way around.</w:t>
-      </w:r>
-    </w:p>
-    <w:p>
-      <w:r>
-        <w:t xml:space="preserve">(User is prompted to go to the post with noob </w:t>
-      </w:r>
-      <w:proofErr w:type="gramStart"/>
-      <w:r>
-        <w:t>question</w:t>
-      </w:r>
-      <w:proofErr w:type="gramEnd"/>
-      <w:r>
-        <w:t>)</w:t>
+        <w:t xml:space="preserve">Look at these posts bruh. </w:t>
+      </w:r>
+    </w:p>
+    <w:p>
+      <w:r>
+        <w:t>So spineless, like “our dlc got delayed? Maybe we need to wait more” tf is this. You absolutely should demand new content from the devs, they are working for you not other way around.</w:t>
+      </w:r>
+    </w:p>
+    <w:p>
+      <w:r>
+        <w:t>(User is prompted to go to the post with noob question)</w:t>
       </w:r>
     </w:p>
     <w:p>
@@ -4846,26 +3757,10 @@
         <w:t xml:space="preserve">And these </w:t>
       </w:r>
       <w:r>
-        <w:t>stupid ass questions like this one “</w:t>
-      </w:r>
-      <w:proofErr w:type="spellStart"/>
-      <w:r>
-        <w:t>uhhhhh</w:t>
-      </w:r>
-      <w:proofErr w:type="spellEnd"/>
-      <w:r>
-        <w:t xml:space="preserve"> how do u get in that room” like don’t u see the </w:t>
-      </w:r>
-      <w:r>
-        <w:t xml:space="preserve">vent in there? Have you tried looking or do you just run to this subforum for help at any minor inconvenience? This is why noobs should be mocked for their </w:t>
-      </w:r>
-      <w:proofErr w:type="gramStart"/>
-      <w:r>
-        <w:t>stupidity,</w:t>
-      </w:r>
-      <w:proofErr w:type="gramEnd"/>
-      <w:r>
-        <w:t xml:space="preserve"> they’ll learn how to think for themselves.</w:t>
+        <w:t xml:space="preserve">stupid ass questions like this one “uhhhhh how do u get in that room” like don’t u see the </w:t>
+      </w:r>
+      <w:r>
+        <w:t>vent in there? Have you tried looking or do you just run to this subforum for help at any minor inconvenience? This is why noobs should be mocked for their stupidity, they’ll learn how to think for themselves.</w:t>
       </w:r>
     </w:p>
     <w:p>
@@ -4875,50 +3770,10 @@
     </w:p>
     <w:p>
       <w:r>
-        <w:t xml:space="preserve">Oh boy, look how nice everyone here is </w:t>
-      </w:r>
-      <w:proofErr w:type="spellStart"/>
-      <w:r>
-        <w:t>bruuh</w:t>
-      </w:r>
-      <w:proofErr w:type="spellEnd"/>
-      <w:r>
-        <w:t xml:space="preserve">. Look how everyone being respectful to each other, like isn’t it fucking pathetic? There is either right opinion </w:t>
-      </w:r>
-      <w:r>
-        <w:t xml:space="preserve">or wrong opinion, nothing in between. If y’all being so polite and </w:t>
-      </w:r>
-      <w:proofErr w:type="gramStart"/>
-      <w:r>
-        <w:t>agreeing</w:t>
-      </w:r>
-      <w:proofErr w:type="gramEnd"/>
-      <w:r>
-        <w:t xml:space="preserve"> with each other instead of </w:t>
-      </w:r>
-      <w:proofErr w:type="gramStart"/>
-      <w:r>
-        <w:t>argue</w:t>
-      </w:r>
-      <w:proofErr w:type="gramEnd"/>
-      <w:r>
-        <w:t xml:space="preserve">, how </w:t>
-      </w:r>
-      <w:proofErr w:type="spellStart"/>
-      <w:r>
-        <w:t>tf</w:t>
-      </w:r>
-      <w:proofErr w:type="spellEnd"/>
-      <w:r>
-        <w:t xml:space="preserve"> are you </w:t>
-      </w:r>
-      <w:proofErr w:type="spellStart"/>
-      <w:r>
-        <w:t>gonna</w:t>
-      </w:r>
-      <w:proofErr w:type="spellEnd"/>
-      <w:r>
-        <w:t xml:space="preserve"> find the truth?</w:t>
+        <w:t xml:space="preserve">Oh boy, look how nice everyone here is bruuh. Look how everyone being respectful to each other, like isn’t it fucking pathetic? There is either right opinion </w:t>
+      </w:r>
+      <w:r>
+        <w:t>or wrong opinion, nothing in between. If y’all being so polite and agreeing with each other instead of argue, how tf are you gonna find the truth?</w:t>
       </w:r>
     </w:p>
     <w:p>
@@ -4946,15 +3801,7 @@
         <w:t>is</w:t>
       </w:r>
       <w:r>
-        <w:t xml:space="preserve"> being so nice </w:t>
-      </w:r>
-      <w:proofErr w:type="gramStart"/>
-      <w:r>
-        <w:t>like</w:t>
-      </w:r>
-      <w:proofErr w:type="gramEnd"/>
-      <w:r>
-        <w:t xml:space="preserve"> we believe it</w:t>
+        <w:t xml:space="preserve"> being so nice like we believe it</w:t>
       </w:r>
       <w:r>
         <w:t>. Maybe sc2 are rude, maybe we are toxic</w:t>
@@ -4969,41 +3816,23 @@
         <w:t xml:space="preserve"> asshole, moron, retard, fuckwit, dumbass, braindead, stupid, dickhead</w:t>
       </w:r>
       <w:r>
-        <w:t xml:space="preserve">, brain-numbing, room temperature </w:t>
-      </w:r>
-      <w:proofErr w:type="spellStart"/>
-      <w:r>
-        <w:t>iq</w:t>
-      </w:r>
-      <w:proofErr w:type="spellEnd"/>
+        <w:t xml:space="preserve">, brain-numbing, room temperature iq, </w:t>
+      </w:r>
+    </w:p>
+    <w:p>
+      <w:r>
+        <w:t>(Screen goes blurry and then goes back to red)</w:t>
+      </w:r>
+    </w:p>
+    <w:p>
+      <w:r>
+        <w:t>fuckface, shitfuck</w:t>
+      </w:r>
       <w:r>
         <w:t xml:space="preserve">, </w:t>
       </w:r>
-    </w:p>
-    <w:p>
-      <w:r>
-        <w:t>(Screen goes blurry and then goes back to red)</w:t>
-      </w:r>
-    </w:p>
-    <w:p>
-      <w:r>
-        <w:t xml:space="preserve">fuckface, </w:t>
-      </w:r>
-      <w:proofErr w:type="spellStart"/>
-      <w:r>
-        <w:t>shitfuck</w:t>
-      </w:r>
-      <w:proofErr w:type="spellEnd"/>
-      <w:r>
-        <w:t xml:space="preserve">, </w:t>
-      </w:r>
-      <w:proofErr w:type="spellStart"/>
-      <w:r>
-        <w:t>fuckfuck</w:t>
-      </w:r>
-      <w:proofErr w:type="spellEnd"/>
-      <w:r>
-        <w:t>, birdbrain, dimwit but</w:t>
+      <w:r>
+        <w:t>fuckfuck, birdbrain, dimwit but</w:t>
       </w:r>
       <w:r>
         <w:t xml:space="preserve"> at least we are brutally honest. Yes, we won’t mince our words and roast your ass to the crust, but you will learn from it and be better. And these guys thinking they are helping anyone with this fake ass niceness.</w:t>
@@ -5021,58 +3850,21 @@
     </w:p>
     <w:p>
       <w:r>
-        <w:t xml:space="preserve">(Ui elements start to </w:t>
-      </w:r>
-      <w:proofErr w:type="gramStart"/>
-      <w:r>
-        <w:t>fall down</w:t>
-      </w:r>
-      <w:proofErr w:type="gramEnd"/>
-      <w:r>
-        <w:t>)</w:t>
-      </w:r>
-    </w:p>
-    <w:p>
-      <w:r>
-        <w:t xml:space="preserve">Nah, this sub should go down. I remember, how back when I was a kid, my mom sent me to do some programming </w:t>
-      </w:r>
-      <w:proofErr w:type="gramStart"/>
-      <w:r>
-        <w:t>courses</w:t>
-      </w:r>
-      <w:proofErr w:type="gramEnd"/>
+        <w:t>(Ui elements start to fall down)</w:t>
+      </w:r>
+    </w:p>
+    <w:p>
+      <w:r>
+        <w:t>Nah, this sub should go down. I remember, how back when I was a kid, my mom sent me to do some programming courses</w:t>
+      </w:r>
       <w:r>
         <w:t xml:space="preserve"> </w:t>
       </w:r>
       <w:r>
-        <w:t xml:space="preserve">and I learned </w:t>
-      </w:r>
-      <w:proofErr w:type="spellStart"/>
-      <w:r>
-        <w:t>smth</w:t>
-      </w:r>
-      <w:proofErr w:type="spellEnd"/>
-      <w:r>
-        <w:t xml:space="preserve"> about </w:t>
-      </w:r>
-      <w:proofErr w:type="spellStart"/>
-      <w:r>
-        <w:t>webdev</w:t>
-      </w:r>
-      <w:proofErr w:type="spellEnd"/>
-      <w:r>
-        <w:t xml:space="preserve"> and some cybersecurity stuff. I think I could develop a fake website to steal wl3 sub admin’s creds and take over the sub.</w:t>
-      </w:r>
-      <w:r>
-        <w:t xml:space="preserve"> I should tell this to sc2 chat, I’m sure they will be as excited as I am </w:t>
-      </w:r>
-      <w:proofErr w:type="spellStart"/>
-      <w:r>
-        <w:t>rn</w:t>
-      </w:r>
-      <w:proofErr w:type="spellEnd"/>
-      <w:r>
-        <w:t>.</w:t>
+        <w:t>and I learned smth about webdev and some cybersecurity stuff. I think I could develop a fake website to steal wl3 sub admin’s creds and take over the sub.</w:t>
+      </w:r>
+      <w:r>
+        <w:t xml:space="preserve"> I should tell this to sc2 chat, I’m sure they will be as excited as I am rn.</w:t>
       </w:r>
     </w:p>
     <w:p>
@@ -5081,21 +3873,8 @@
       </w:r>
     </w:p>
     <w:p>
-      <w:proofErr w:type="spellStart"/>
-      <w:r>
-        <w:t>Main_hero</w:t>
-      </w:r>
-      <w:proofErr w:type="spellEnd"/>
-      <w:r>
-        <w:t xml:space="preserve">: I’m </w:t>
-      </w:r>
-      <w:proofErr w:type="spellStart"/>
-      <w:r>
-        <w:t>gonna</w:t>
-      </w:r>
-      <w:proofErr w:type="spellEnd"/>
-      <w:r>
-        <w:t xml:space="preserve"> hack wl3 sub</w:t>
+      <w:r>
+        <w:t>Main_hero: I’m gonna hack wl3 sub</w:t>
       </w:r>
     </w:p>
     <w:p>
@@ -5120,15 +3899,7 @@
     </w:p>
     <w:p>
       <w:r>
-        <w:t xml:space="preserve">User 6: u can’t even use a keyboard son </w:t>
-      </w:r>
-      <w:proofErr w:type="spellStart"/>
-      <w:r>
-        <w:t>fym</w:t>
-      </w:r>
-      <w:proofErr w:type="spellEnd"/>
-      <w:r>
-        <w:t xml:space="preserve"> hack</w:t>
+        <w:t>User 6: u can’t even use a keyboard son fym hack</w:t>
       </w:r>
     </w:p>
     <w:p>
@@ -5147,21 +3918,8 @@
       </w:r>
     </w:p>
     <w:p>
-      <w:proofErr w:type="spellStart"/>
-      <w:r>
-        <w:t>Main_hero</w:t>
-      </w:r>
-      <w:proofErr w:type="spellEnd"/>
-      <w:r>
-        <w:t xml:space="preserve">: nah y’all will see, I </w:t>
-      </w:r>
-      <w:proofErr w:type="gramStart"/>
-      <w:r>
-        <w:t>actually can</w:t>
-      </w:r>
-      <w:proofErr w:type="gramEnd"/>
-      <w:r>
-        <w:t xml:space="preserve"> do it</w:t>
+      <w:r>
+        <w:t>Main_hero: nah y’all will see, I actually can do it</w:t>
       </w:r>
     </w:p>
     <w:p>
@@ -5177,36 +3935,12 @@
     </w:p>
     <w:p>
       <w:r>
-        <w:t xml:space="preserve">User 10: bro is a poser lmao, </w:t>
-      </w:r>
-      <w:proofErr w:type="spellStart"/>
-      <w:r>
-        <w:t>proly</w:t>
-      </w:r>
-      <w:proofErr w:type="spellEnd"/>
-      <w:r>
-        <w:t xml:space="preserve"> don’t even know what is </w:t>
-      </w:r>
-      <w:proofErr w:type="spellStart"/>
-      <w:r>
-        <w:t>sqli</w:t>
-      </w:r>
-      <w:proofErr w:type="spellEnd"/>
-      <w:r>
-        <w:t xml:space="preserve"> is lol</w:t>
-      </w:r>
-    </w:p>
-    <w:p>
-      <w:r>
-        <w:t xml:space="preserve">No </w:t>
-      </w:r>
-      <w:proofErr w:type="spellStart"/>
-      <w:r>
-        <w:t>no</w:t>
-      </w:r>
-      <w:proofErr w:type="spellEnd"/>
-      <w:r>
-        <w:t xml:space="preserve">, I know what it is, it’s a language…for hacking databases…or something. </w:t>
+        <w:t>User 10: bro is a poser lmao, proly don’t even know what is sqli is lol</w:t>
+      </w:r>
+    </w:p>
+    <w:p>
+      <w:r>
+        <w:t xml:space="preserve">No no, I know what it is, it’s a language…for hacking databases…or something. </w:t>
       </w:r>
       <w:r>
         <w:t>It doesn’t</w:t>
@@ -5232,15 +3966,7 @@
     </w:p>
     <w:p>
       <w:r>
-        <w:t xml:space="preserve">Alright, I need a plan. How am I </w:t>
-      </w:r>
-      <w:proofErr w:type="spellStart"/>
-      <w:r>
-        <w:t>gonna</w:t>
-      </w:r>
-      <w:proofErr w:type="spellEnd"/>
-      <w:r>
-        <w:t xml:space="preserve"> do that? Brief search on phishing shows that </w:t>
+        <w:t xml:space="preserve">Alright, I need a plan. How am I gonna do that? Brief search on phishing shows that </w:t>
       </w:r>
       <w:r>
         <w:t>hackers send fake login screens and people fall for them. Why don’t I do the same</w:t>
@@ -5249,60 +3975,24 @@
         <w:t xml:space="preserve">? </w:t>
       </w:r>
       <w:r>
-        <w:t xml:space="preserve">Admin will click on the link and…well yeah, he’ll probably suspect something. Well, </w:t>
-      </w:r>
-      <w:proofErr w:type="spellStart"/>
-      <w:r>
-        <w:t>ummm</w:t>
-      </w:r>
-      <w:proofErr w:type="spellEnd"/>
-      <w:r>
-        <w:t>…</w:t>
-      </w:r>
-      <w:proofErr w:type="spellStart"/>
-      <w:r>
-        <w:t>maybee</w:t>
-      </w:r>
-      <w:proofErr w:type="spellEnd"/>
+        <w:t>Admin will click on the link and…well yeah, he’ll probably suspect something. Well, ummm…maybee</w:t>
+      </w:r>
       <w:r>
         <w:t xml:space="preserve"> </w:t>
       </w:r>
       <w:r>
-        <w:t>…</w:t>
-      </w:r>
-      <w:proofErr w:type="spellStart"/>
-      <w:proofErr w:type="gramStart"/>
-      <w:r>
-        <w:t>uhhh</w:t>
-      </w:r>
-      <w:proofErr w:type="spellEnd"/>
-      <w:r>
-        <w:t>..</w:t>
-      </w:r>
-      <w:proofErr w:type="gramEnd"/>
+        <w:t>…uhhh..</w:t>
+      </w:r>
       <w:r>
         <w:t xml:space="preserve"> </w:t>
       </w:r>
-      <w:proofErr w:type="gramStart"/>
-      <w:r>
-        <w:t>what</w:t>
-      </w:r>
-      <w:proofErr w:type="gramEnd"/>
-      <w:r>
-        <w:t xml:space="preserve"> about baiting him? </w:t>
-      </w:r>
-    </w:p>
-    <w:p>
-      <w:r>
-        <w:t xml:space="preserve">(Chat window appears with message from </w:t>
-      </w:r>
-      <w:proofErr w:type="spellStart"/>
-      <w:r>
-        <w:t>main_hero</w:t>
-      </w:r>
-      <w:proofErr w:type="spellEnd"/>
-      <w:r>
-        <w:t xml:space="preserve"> about the post)</w:t>
+      <w:r>
+        <w:t xml:space="preserve">what about baiting him? </w:t>
+      </w:r>
+    </w:p>
+    <w:p>
+      <w:r>
+        <w:t>(Chat window appears with message from main_hero about the post)</w:t>
       </w:r>
     </w:p>
     <w:p>
@@ -5315,62 +4005,22 @@
     </w:p>
     <w:p>
       <w:r>
-        <w:t xml:space="preserve">(Fake </w:t>
-      </w:r>
-      <w:proofErr w:type="gramStart"/>
-      <w:r>
-        <w:t>post appears</w:t>
-      </w:r>
-      <w:proofErr w:type="gramEnd"/>
-      <w:r>
-        <w:t xml:space="preserve"> with delete option selected)</w:t>
-      </w:r>
-    </w:p>
-    <w:p>
-      <w:r>
-        <w:t xml:space="preserve"> Admin clicks on the delete button and suddenly it takes him to fake login screen with message like </w:t>
-      </w:r>
-      <w:proofErr w:type="spellStart"/>
-      <w:r>
-        <w:t>ur</w:t>
-      </w:r>
-      <w:proofErr w:type="spellEnd"/>
-      <w:r>
-        <w:t xml:space="preserve"> cookie is expired, sign in again</w:t>
-      </w:r>
-    </w:p>
-    <w:p>
-      <w:r>
-        <w:t>(Login screen appears, with the message “</w:t>
-      </w:r>
-      <w:proofErr w:type="spellStart"/>
-      <w:r>
-        <w:t>ur</w:t>
-      </w:r>
-      <w:proofErr w:type="spellEnd"/>
-      <w:r>
-        <w:t xml:space="preserve"> cookie is expired, please sign in again”)</w:t>
-      </w:r>
-    </w:p>
-    <w:p>
-      <w:r>
-        <w:t xml:space="preserve">Admin will login again, to finally delete this post and boom, his creds are mine. Admin will see that the post was </w:t>
-      </w:r>
-      <w:proofErr w:type="gramStart"/>
-      <w:r>
-        <w:t>deleted</w:t>
-      </w:r>
-      <w:proofErr w:type="gramEnd"/>
-      <w:r>
-        <w:t xml:space="preserve"> and he won’t even know that his </w:t>
-      </w:r>
-      <w:proofErr w:type="gramStart"/>
-      <w:r>
-        <w:t>creds</w:t>
-      </w:r>
-      <w:proofErr w:type="gramEnd"/>
-      <w:r>
-        <w:t xml:space="preserve"> </w:t>
+        <w:t>(Fake post appears with delete option selected)</w:t>
+      </w:r>
+    </w:p>
+    <w:p>
+      <w:r>
+        <w:t xml:space="preserve"> Admin clicks on the delete button and suddenly it takes him to fake login screen with message like ur cookie is expired, sign in again</w:t>
+      </w:r>
+    </w:p>
+    <w:p>
+      <w:r>
+        <w:t>(Login screen appears, with the message “ur cookie is expired, please sign in again”)</w:t>
+      </w:r>
+    </w:p>
+    <w:p>
+      <w:r>
+        <w:t xml:space="preserve">Admin will login again, to finally delete this post and boom, his creds are mine. Admin will see that the post was deleted and he won’t even know that his creds </w:t>
       </w:r>
       <w:r>
         <w:t>were stolen</w:t>
@@ -5402,15 +4052,7 @@
     </w:p>
     <w:p>
       <w:r>
-        <w:t xml:space="preserve">Alright, first I </w:t>
-      </w:r>
-      <w:proofErr w:type="spellStart"/>
-      <w:r>
-        <w:t>gotta</w:t>
-      </w:r>
-      <w:proofErr w:type="spellEnd"/>
-      <w:r>
-        <w:t xml:space="preserve"> open vim. Fuck IDEs they are for pussies.</w:t>
+        <w:t>Alright, first I gotta open vim. Fuck IDEs they are for pussies.</w:t>
       </w:r>
     </w:p>
     <w:p>
@@ -5420,30 +4062,14 @@
     </w:p>
     <w:p>
       <w:r>
-        <w:t xml:space="preserve">So </w:t>
-      </w:r>
-      <w:proofErr w:type="spellStart"/>
-      <w:r>
-        <w:t>uhhhhh</w:t>
-      </w:r>
-      <w:proofErr w:type="spellEnd"/>
-      <w:r>
-        <w:t>, how do I create a page? I think u need to write html tag and then umm…fuck. Hold on, I think I still have my notes from those courses. (wait) Fuck, I forgot I didn’t keep any. One time I was learning something useful in school and I wasn’t keeping notes. I was too smart for it, and I couldn’t be bothered to write all this useless stuff. Anyway, I think</w:t>
+        <w:t>So uhhhhh, how do I create a page? I think u need to write html tag and then umm…fuck. Hold on, I think I still have my notes from those courses. (wait) Fuck, I forgot I didn’t keep any. One time I was learning something useful in school and I wasn’t keeping notes. I was too smart for it, and I couldn’t be bothered to write all this useless stuff. Anyway, I think</w:t>
       </w:r>
       <w:r>
         <w:t xml:space="preserve"> I’ll </w:t>
       </w:r>
       <w:r>
         <w:lastRenderedPageBreak/>
-        <w:t xml:space="preserve">just ask AI. No, not for vibe coding, I’ll just ask it for… you know … general directions. Some </w:t>
-      </w:r>
-      <w:proofErr w:type="gramStart"/>
-      <w:r>
-        <w:t>boilerplate</w:t>
-      </w:r>
-      <w:proofErr w:type="gramEnd"/>
-      <w:r>
-        <w:t xml:space="preserve"> to start with, you know.</w:t>
+        <w:t>just ask AI. No, not for vibe coding, I’ll just ask it for… you know … general directions. Some boilerplate to start with, you know.</w:t>
       </w:r>
     </w:p>
     <w:p>
@@ -5458,106 +4084,37 @@
     </w:p>
     <w:p>
       <w:r>
-        <w:t>(</w:t>
-      </w:r>
-      <w:proofErr w:type="spellStart"/>
-      <w:r>
-        <w:t>Main_hero</w:t>
-      </w:r>
-      <w:proofErr w:type="spellEnd"/>
-      <w:r>
-        <w:t xml:space="preserve"> deletes all comments)</w:t>
-      </w:r>
-    </w:p>
-    <w:p>
-      <w:r>
-        <w:t xml:space="preserve">And first page </w:t>
-      </w:r>
-      <w:proofErr w:type="gramStart"/>
-      <w:r>
-        <w:t>done</w:t>
-      </w:r>
-      <w:proofErr w:type="gramEnd"/>
-      <w:r>
-        <w:t>!</w:t>
-      </w:r>
-    </w:p>
-    <w:p>
-      <w:r>
-        <w:t>(</w:t>
-      </w:r>
-      <w:proofErr w:type="spellStart"/>
-      <w:r>
-        <w:t>Main_hero</w:t>
-      </w:r>
-      <w:proofErr w:type="spellEnd"/>
-      <w:r>
-        <w:t xml:space="preserve"> tries to exit vim)</w:t>
-      </w:r>
-    </w:p>
-    <w:p>
-      <w:r>
-        <w:t xml:space="preserve">Ok, how do </w:t>
-      </w:r>
-      <w:proofErr w:type="gramStart"/>
-      <w:r>
-        <w:t>I?...fuck..</w:t>
-      </w:r>
-      <w:proofErr w:type="spellStart"/>
-      <w:proofErr w:type="gramEnd"/>
-      <w:r>
-        <w:t>uhhh</w:t>
-      </w:r>
-      <w:proofErr w:type="spellEnd"/>
-      <w:r>
-        <w:t>…I forgot again…</w:t>
-      </w:r>
-      <w:proofErr w:type="spellStart"/>
-      <w:r>
-        <w:t>uhhhh</w:t>
-      </w:r>
-      <w:proofErr w:type="spellEnd"/>
-      <w:r>
-        <w:t>…here it is!</w:t>
-      </w:r>
-    </w:p>
-    <w:p>
-      <w:r>
-        <w:t xml:space="preserve">Not too </w:t>
-      </w:r>
-      <w:proofErr w:type="gramStart"/>
-      <w:r>
-        <w:t>hard</w:t>
-      </w:r>
-      <w:proofErr w:type="gramEnd"/>
-      <w:r>
-        <w:t xml:space="preserve"> eh? Now the rest of them…</w:t>
-      </w:r>
-    </w:p>
-    <w:p>
-      <w:r>
-        <w:t xml:space="preserve">(Screen goes blurry, with </w:t>
-      </w:r>
-      <w:proofErr w:type="spellStart"/>
-      <w:r>
-        <w:t>copypaste</w:t>
-      </w:r>
-      <w:proofErr w:type="spellEnd"/>
-      <w:r>
-        <w:t xml:space="preserve"> stuff going on in the background)</w:t>
-      </w:r>
-    </w:p>
-    <w:p>
-      <w:r>
-        <w:t>(</w:t>
-      </w:r>
-      <w:proofErr w:type="spellStart"/>
-      <w:r>
-        <w:t>Some time</w:t>
-      </w:r>
-      <w:proofErr w:type="spellEnd"/>
-      <w:r>
-        <w:t xml:space="preserve"> later)</w:t>
+        <w:t>(Main_hero deletes all comments)</w:t>
+      </w:r>
+    </w:p>
+    <w:p>
+      <w:r>
+        <w:t>And first page done!</w:t>
+      </w:r>
+    </w:p>
+    <w:p>
+      <w:r>
+        <w:t>(Main_hero tries to exit vim)</w:t>
+      </w:r>
+    </w:p>
+    <w:p>
+      <w:r>
+        <w:t>Ok, how do I?...fuck..uhhh…I forgot again…uhhhh…here it is!</w:t>
+      </w:r>
+    </w:p>
+    <w:p>
+      <w:r>
+        <w:t>Not too hard eh? Now the rest of them…</w:t>
+      </w:r>
+    </w:p>
+    <w:p>
+      <w:r>
+        <w:t>(Screen goes blurry, with copypaste stuff going on in the background)</w:t>
+      </w:r>
+    </w:p>
+    <w:p>
+      <w:r>
+        <w:t>(Some time later)</w:t>
       </w:r>
     </w:p>
     <w:p>
@@ -5566,68 +4123,38 @@
       </w:r>
     </w:p>
     <w:p>
-      <w:proofErr w:type="spellStart"/>
-      <w:r>
-        <w:t>Aaaand</w:t>
-      </w:r>
-      <w:proofErr w:type="spellEnd"/>
-      <w:r>
-        <w:t xml:space="preserve"> </w:t>
-      </w:r>
-      <w:proofErr w:type="spellStart"/>
-      <w:r>
-        <w:t>im</w:t>
-      </w:r>
-      <w:proofErr w:type="spellEnd"/>
-      <w:r>
-        <w:t xml:space="preserve"> done! Now I just need to trick sillygoose228</w:t>
-      </w:r>
-    </w:p>
-    <w:p>
-      <w:r>
-        <w:t xml:space="preserve">(Screen goes to </w:t>
-      </w:r>
-      <w:proofErr w:type="spellStart"/>
-      <w:r>
-        <w:t>main_hero’s</w:t>
-      </w:r>
-      <w:proofErr w:type="spellEnd"/>
-      <w:r>
-        <w:t xml:space="preserve"> profile page. User is prompted to search for sillygoose228 nickname)</w:t>
-      </w:r>
-    </w:p>
-    <w:p>
-      <w:r>
-        <w:t xml:space="preserve">God, even this name is stupid. Not like mine </w:t>
-      </w:r>
-      <w:proofErr w:type="spellStart"/>
-      <w:r>
-        <w:t>tho</w:t>
-      </w:r>
-      <w:proofErr w:type="spellEnd"/>
-      <w:r>
-        <w:t xml:space="preserve">. </w:t>
-      </w:r>
-      <w:proofErr w:type="spellStart"/>
-      <w:r>
-        <w:t>Main_hero</w:t>
-      </w:r>
-      <w:proofErr w:type="spellEnd"/>
-      <w:r>
-        <w:t xml:space="preserve">. Sounds a lot </w:t>
-      </w:r>
-      <w:proofErr w:type="gramStart"/>
-      <w:r>
-        <w:t>more better</w:t>
-      </w:r>
-      <w:proofErr w:type="gramEnd"/>
-      <w:r>
-        <w:t>, just rolls of the tongue.</w:t>
-      </w:r>
-    </w:p>
-    <w:p>
-      <w:r>
-        <w:t>So, now I need to shoot him a message.</w:t>
+      <w:r>
+        <w:t>Aaaand im done! Now I just need to trick sillygoose228</w:t>
+      </w:r>
+    </w:p>
+    <w:p>
+      <w:r>
+        <w:t>(Screen goes to main_hero’s profile page. User is prompted to search for sillygoose228 nickname)</w:t>
+      </w:r>
+    </w:p>
+    <w:p>
+      <w:r>
+        <w:t xml:space="preserve">God, even </w:t>
+      </w:r>
+      <w:r>
+        <w:t>h</w:t>
+      </w:r>
+      <w:r>
+        <w:t xml:space="preserve">is name is stupid. Not like mine tho. Main_hero. </w:t>
+      </w:r>
+      <w:r>
+        <w:t>You might not see this yet, but my nickname has at least three references to different shit, I’ve spent like a whole day coming up with that.</w:t>
+      </w:r>
+    </w:p>
+    <w:p>
+      <w:r>
+        <w:t>So</w:t>
+      </w:r>
+      <w:r>
+        <w:t xml:space="preserve"> anyway</w:t>
+      </w:r>
+      <w:r>
+        <w:t>, now I need to shoot him a message.</w:t>
       </w:r>
     </w:p>
     <w:p>
@@ -5637,39 +4164,7 @@
     </w:p>
     <w:p>
       <w:r>
-        <w:t xml:space="preserve">Ok, so, </w:t>
-      </w:r>
-      <w:proofErr w:type="gramStart"/>
-      <w:r>
-        <w:t>It</w:t>
-      </w:r>
-      <w:proofErr w:type="gramEnd"/>
-      <w:r>
-        <w:t xml:space="preserve"> ‘ll go like that, </w:t>
-      </w:r>
-      <w:proofErr w:type="spellStart"/>
-      <w:r>
-        <w:t>uhhh</w:t>
-      </w:r>
-      <w:proofErr w:type="spellEnd"/>
-      <w:r>
-        <w:t xml:space="preserve"> “dear sillygoose228, it came to my attention that- no who the fuck reports posts like that? “Dear sillygoose228, there is a post I want you to look at- nah it sounds so stupid, he’ll </w:t>
-      </w:r>
-      <w:proofErr w:type="gramStart"/>
-      <w:r>
-        <w:t>definitely catch</w:t>
-      </w:r>
-      <w:proofErr w:type="gramEnd"/>
-      <w:r>
-        <w:t xml:space="preserve"> me. No, I need to go simple, like “Dear sillygoose228, look at this post”- </w:t>
-      </w:r>
-      <w:proofErr w:type="spellStart"/>
-      <w:r>
-        <w:t>Nooo</w:t>
-      </w:r>
-      <w:proofErr w:type="spellEnd"/>
-      <w:r>
-        <w:t xml:space="preserve"> why “dear”? We haven’t even met. No, I need to be plain and direct “Look at this post”. </w:t>
+        <w:t xml:space="preserve">Ok, so, It ‘ll go like that, uhhh “dear sillygoose228, it came to my attention that- no who the fuck reports posts like that? “Dear sillygoose228, there is a post I want you to look at- nah it sounds so stupid, he’ll definitely catch me. No, I need to go simple, like “Dear sillygoose228, look at this post”- Nooo why “dear”? We haven’t even met. No, I need to be plain and direct “Look at this post”. </w:t>
       </w:r>
       <w:r>
         <w:t>No, no, even simpler, just send him the link to the post. Yeah, that will do, so inconspicuous!</w:t>
@@ -5681,13 +4176,8 @@
       </w:r>
     </w:p>
     <w:p>
-      <w:proofErr w:type="spellStart"/>
-      <w:r>
-        <w:t>Main_hero</w:t>
-      </w:r>
-      <w:proofErr w:type="spellEnd"/>
-      <w:r>
-        <w:t xml:space="preserve">: </w:t>
+      <w:r>
+        <w:t xml:space="preserve">Main_hero: </w:t>
       </w:r>
       <w:r>
         <w:rPr>
@@ -5708,41 +4198,18 @@
       </w:r>
     </w:p>
     <w:p>
-      <w:proofErr w:type="spellStart"/>
-      <w:r>
-        <w:t>Main_hero</w:t>
-      </w:r>
-      <w:proofErr w:type="spellEnd"/>
-      <w:r>
-        <w:t xml:space="preserve">: it’s the post from </w:t>
-      </w:r>
-      <w:proofErr w:type="spellStart"/>
-      <w:r>
-        <w:t>ur</w:t>
-      </w:r>
-      <w:proofErr w:type="spellEnd"/>
-      <w:r>
-        <w:t xml:space="preserve"> sub</w:t>
-      </w:r>
-    </w:p>
-    <w:p>
-      <w:proofErr w:type="spellStart"/>
-      <w:r>
-        <w:t>Main_hero</w:t>
-      </w:r>
-      <w:proofErr w:type="spellEnd"/>
-      <w:r>
-        <w:t>: I’m reporting it</w:t>
-      </w:r>
-    </w:p>
-    <w:p>
-      <w:proofErr w:type="spellStart"/>
-      <w:r>
-        <w:t>Main_hero</w:t>
-      </w:r>
-      <w:proofErr w:type="spellEnd"/>
-      <w:r>
-        <w:t>: like a decent follower</w:t>
+      <w:r>
+        <w:t>Main_hero: it’s the post from ur sub</w:t>
+      </w:r>
+    </w:p>
+    <w:p>
+      <w:r>
+        <w:t>Main_hero: I’m reporting it</w:t>
+      </w:r>
+    </w:p>
+    <w:p>
+      <w:r>
+        <w:t>Main_hero: like a decent follower</w:t>
       </w:r>
     </w:p>
     <w:p>
@@ -5752,23 +4219,7 @@
     </w:p>
     <w:p>
       <w:r>
-        <w:t xml:space="preserve">Sillygoose228: </w:t>
-      </w:r>
-      <w:proofErr w:type="spellStart"/>
-      <w:r>
-        <w:t>uhhh</w:t>
-      </w:r>
-      <w:proofErr w:type="spellEnd"/>
-      <w:r>
-        <w:t xml:space="preserve"> ok, </w:t>
-      </w:r>
-      <w:proofErr w:type="spellStart"/>
-      <w:r>
-        <w:t>lemme</w:t>
-      </w:r>
-      <w:proofErr w:type="spellEnd"/>
-      <w:r>
-        <w:t xml:space="preserve"> look at it</w:t>
+        <w:t>Sillygoose228: uhhh ok, lemme look at it</w:t>
       </w:r>
     </w:p>
     <w:p>
@@ -5783,111 +4234,47 @@
     </w:p>
     <w:p>
       <w:r>
-        <w:t xml:space="preserve">I think it takes longer than it </w:t>
-      </w:r>
-      <w:proofErr w:type="gramStart"/>
-      <w:r>
-        <w:t>should</w:t>
-      </w:r>
-      <w:proofErr w:type="gramEnd"/>
+        <w:t xml:space="preserve">I think it takes longer than it should no? </w:t>
+      </w:r>
+    </w:p>
+    <w:p>
+      <w:r>
+        <w:t>Shit, he is probably reporting me already</w:t>
+      </w:r>
+    </w:p>
+    <w:p>
+      <w:r>
+        <w:t>What do I do? Should I check in on the progress?</w:t>
+      </w:r>
+    </w:p>
+    <w:p>
+      <w:r>
+        <w:t>Or just let him do his thing? Or may be block him and bounce? He is probably calling police on me already, shit</w:t>
+      </w:r>
+    </w:p>
+    <w:p>
+      <w:r>
+        <w:t>(User is prompted to block sillygoose228, but as he reaches for the button, creds pop in the terminal and sillygoose starts typing)</w:t>
+      </w:r>
+    </w:p>
+    <w:p>
+      <w:r>
+        <w:t>Oh, oh shit, I got him! Here his password!</w:t>
+      </w:r>
+      <w:r>
+        <w:t xml:space="preserve"> His password is iwantgordontopegme</w:t>
+      </w:r>
+      <w:r>
+        <w:t>822? That’s uhhhh ok, bro, whatever floats ur boat ig.</w:t>
+      </w:r>
+    </w:p>
+    <w:p>
+      <w:r>
+        <w:t>Sillygoose228: yeah, I deleted</w:t>
+      </w:r>
       <w:r>
         <w:t xml:space="preserve"> </w:t>
       </w:r>
-      <w:proofErr w:type="spellStart"/>
-      <w:r>
-        <w:t>no</w:t>
-      </w:r>
-      <w:proofErr w:type="spellEnd"/>
-      <w:r>
-        <w:t xml:space="preserve">? </w:t>
-      </w:r>
-    </w:p>
-    <w:p>
-      <w:r>
-        <w:t>Shit, he is probably reporting me already</w:t>
-      </w:r>
-    </w:p>
-    <w:p>
-      <w:r>
-        <w:t>What do I do? Should I check in on the progress?</w:t>
-      </w:r>
-    </w:p>
-    <w:p>
-      <w:r>
-        <w:t xml:space="preserve">Or just let him do his thing? Or </w:t>
-      </w:r>
-      <w:proofErr w:type="gramStart"/>
-      <w:r>
-        <w:t>may be</w:t>
-      </w:r>
-      <w:proofErr w:type="gramEnd"/>
-      <w:r>
-        <w:t xml:space="preserve"> block him and bounce? He is probably calling police on me already, shit</w:t>
-      </w:r>
-    </w:p>
-    <w:p>
-      <w:r>
-        <w:t xml:space="preserve">(User is prompted to block sillygoose228, but as he reaches for the button, creds pop in the terminal and </w:t>
-      </w:r>
-      <w:proofErr w:type="spellStart"/>
-      <w:r>
-        <w:t>sillygoose</w:t>
-      </w:r>
-      <w:proofErr w:type="spellEnd"/>
-      <w:r>
-        <w:t xml:space="preserve"> starts typing)</w:t>
-      </w:r>
-    </w:p>
-    <w:p>
-      <w:r>
-        <w:t xml:space="preserve">Oh, oh shit, I got him! Here </w:t>
-      </w:r>
-      <w:proofErr w:type="gramStart"/>
-      <w:r>
-        <w:t>his</w:t>
-      </w:r>
-      <w:proofErr w:type="gramEnd"/>
-      <w:r>
-        <w:t xml:space="preserve"> password!</w:t>
-      </w:r>
-      <w:r>
-        <w:t xml:space="preserve"> His password is iwantgordontopegme</w:t>
-      </w:r>
-      <w:r>
-        <w:t xml:space="preserve">822? That’s </w:t>
-      </w:r>
-      <w:proofErr w:type="spellStart"/>
-      <w:r>
-        <w:t>uhhhh</w:t>
-      </w:r>
-      <w:proofErr w:type="spellEnd"/>
-      <w:r>
-        <w:t xml:space="preserve"> ok, bro, whatever floats </w:t>
-      </w:r>
-      <w:proofErr w:type="spellStart"/>
-      <w:r>
-        <w:t>ur</w:t>
-      </w:r>
-      <w:proofErr w:type="spellEnd"/>
-      <w:r>
-        <w:t xml:space="preserve"> boat </w:t>
-      </w:r>
-      <w:proofErr w:type="spellStart"/>
-      <w:r>
-        <w:t>ig</w:t>
-      </w:r>
-      <w:proofErr w:type="spellEnd"/>
-      <w:r>
-        <w:t>.</w:t>
-      </w:r>
-    </w:p>
-    <w:p>
-      <w:r>
-        <w:t>Sillygoose228: yeah, I deleted</w:t>
-      </w:r>
-      <w:r>
-        <w:t xml:space="preserve"> </w:t>
-      </w:r>
       <w:r>
         <w:t>the post, but something weird is going on, I can’t even find the fartsniffer69 on The Forum to ban him from our subforum</w:t>
       </w:r>
@@ -5904,77 +4291,25 @@
     </w:p>
     <w:p>
       <w:r>
-        <w:t xml:space="preserve">I forgot to change the author of the post. Even </w:t>
-      </w:r>
-      <w:proofErr w:type="spellStart"/>
-      <w:proofErr w:type="gramStart"/>
-      <w:r>
-        <w:t>tho</w:t>
-      </w:r>
-      <w:proofErr w:type="spellEnd"/>
-      <w:proofErr w:type="gramEnd"/>
-      <w:r>
-        <w:t xml:space="preserve"> I got his creds already, he might realize what’s going on and change his password. I need to convince him it’s ok.</w:t>
-      </w:r>
-    </w:p>
-    <w:p>
-      <w:proofErr w:type="spellStart"/>
-      <w:r>
-        <w:t>Main_hero</w:t>
-      </w:r>
-      <w:proofErr w:type="spellEnd"/>
-      <w:r>
-        <w:t xml:space="preserve">: </w:t>
-      </w:r>
-      <w:proofErr w:type="spellStart"/>
-      <w:r>
-        <w:t>uhhh</w:t>
-      </w:r>
-      <w:proofErr w:type="spellEnd"/>
-      <w:r>
-        <w:t xml:space="preserve"> idk, this user shows as deleted to me already. Maybe The Forum admins already</w:t>
+        <w:t>I forgot to change the author of the post. Even tho I got his creds already, he might realize what’s going on and change his password. I need to convince him it’s ok.</w:t>
+      </w:r>
+    </w:p>
+    <w:p>
+      <w:r>
+        <w:t>Main_hero: uhhh idk, this user shows as deleted to me already. Maybe The Forum admins already</w:t>
       </w:r>
       <w:r>
         <w:t xml:space="preserve"> banned this guy, but website doesn’t reflect it yet.</w:t>
       </w:r>
     </w:p>
     <w:p>
-      <w:proofErr w:type="spellStart"/>
-      <w:r>
-        <w:t>Main_hero</w:t>
-      </w:r>
-      <w:proofErr w:type="spellEnd"/>
-      <w:r>
-        <w:t xml:space="preserve">: </w:t>
-      </w:r>
-      <w:proofErr w:type="spellStart"/>
-      <w:r>
-        <w:t>yk</w:t>
-      </w:r>
-      <w:proofErr w:type="spellEnd"/>
-      <w:r>
-        <w:t xml:space="preserve"> the forum is </w:t>
-      </w:r>
-      <w:proofErr w:type="gramStart"/>
-      <w:r>
-        <w:t>really buggy</w:t>
-      </w:r>
-      <w:proofErr w:type="gramEnd"/>
-      <w:r>
-        <w:t xml:space="preserve"> sometimes.</w:t>
-      </w:r>
-    </w:p>
-    <w:p>
-      <w:r>
-        <w:t>Sillygoose</w:t>
-      </w:r>
-      <w:proofErr w:type="gramStart"/>
-      <w:r>
-        <w:t>228:yeah</w:t>
-      </w:r>
-      <w:proofErr w:type="gramEnd"/>
-      <w:r>
-        <w:t>, right</w:t>
+      <w:r>
+        <w:t>Main_hero: yk the forum is really buggy sometimes.</w:t>
+      </w:r>
+    </w:p>
+    <w:p>
+      <w:r>
+        <w:t>Sillygoose228:yeah, right</w:t>
       </w:r>
     </w:p>
     <w:p>
@@ -5985,15 +4320,7 @@
     </w:p>
     <w:p>
       <w:r>
-        <w:t xml:space="preserve">Fucking AI gave me shit code. I specifically asked it to make code as optimized as possible </w:t>
-      </w:r>
-      <w:proofErr w:type="spellStart"/>
-      <w:r>
-        <w:t>bruh</w:t>
-      </w:r>
-      <w:proofErr w:type="spellEnd"/>
-      <w:r>
-        <w:t>.</w:t>
+        <w:t>Fucking AI gave me shit code. I specifically asked it to make code as optimized as possible bruh.</w:t>
       </w:r>
     </w:p>
     <w:p>
@@ -6006,39 +4333,7 @@
         <w:t xml:space="preserve">What is he typing for so long? Fuck, I </w:t>
       </w:r>
       <w:r>
-        <w:t xml:space="preserve">might be burned here. What if he is </w:t>
-      </w:r>
-      <w:proofErr w:type="spellStart"/>
-      <w:r>
-        <w:t>gonna</w:t>
-      </w:r>
-      <w:proofErr w:type="spellEnd"/>
-      <w:r>
-        <w:t xml:space="preserve"> ask me about how did I </w:t>
-      </w:r>
-      <w:proofErr w:type="gramStart"/>
-      <w:r>
-        <w:t>find</w:t>
-      </w:r>
-      <w:proofErr w:type="gramEnd"/>
-      <w:r>
-        <w:t xml:space="preserve"> this post? Or why am I reporting it even </w:t>
-      </w:r>
-      <w:proofErr w:type="spellStart"/>
-      <w:r>
-        <w:t>tho</w:t>
-      </w:r>
-      <w:proofErr w:type="spellEnd"/>
-      <w:r>
-        <w:t xml:space="preserve"> </w:t>
-      </w:r>
-      <w:proofErr w:type="spellStart"/>
-      <w:r>
-        <w:t>im</w:t>
-      </w:r>
-      <w:proofErr w:type="spellEnd"/>
-      <w:r>
-        <w:t xml:space="preserve"> not even a follower? Shit, I forgot to follow fucking wl3 sub</w:t>
+        <w:t>might be burned here. What if he is gonna ask me about how did I find this post? Or why am I reporting it even tho im not even a follower? Shit, I forgot to follow fucking wl3 sub</w:t>
       </w:r>
       <w:r>
         <w:t>! Yeah, I might be done for here.</w:t>
@@ -6046,35 +4341,17 @@
     </w:p>
     <w:p>
       <w:r>
-        <w:t xml:space="preserve">Silligoose228: yeah, it probably the same </w:t>
-      </w:r>
-      <w:proofErr w:type="gramStart"/>
-      <w:r>
-        <w:t>like</w:t>
-      </w:r>
-      <w:proofErr w:type="gramEnd"/>
-      <w:r>
-        <w:t xml:space="preserve"> the replies bug. I once tried to reply to someone in the comments, I think it was some discussion in my sub and website was lagging too much and I couldn’t send my reply, but once it started working, I’ve sent like 5 replies in a row! How funny is that, huh?</w:t>
-      </w:r>
-    </w:p>
-    <w:p>
-      <w:proofErr w:type="spellStart"/>
-      <w:r>
-        <w:t>Uhhhh</w:t>
-      </w:r>
-      <w:proofErr w:type="spellEnd"/>
-      <w:r>
-        <w:t xml:space="preserve"> yeah, this guy is as retarded as his nickname.</w:t>
-      </w:r>
-    </w:p>
-    <w:p>
-      <w:proofErr w:type="spellStart"/>
-      <w:r>
-        <w:t>Main_hero</w:t>
-      </w:r>
-      <w:proofErr w:type="spellEnd"/>
-      <w:r>
-        <w:t>: cool</w:t>
+        <w:t>Silligoose228: yeah, it probably the same like the replies bug. I once tried to reply to someone in the comments, I think it was some discussion in my sub and website was lagging too much and I couldn’t send my reply, but once it started working, I’ve sent like 5 replies in a row! How funny is that, huh?</w:t>
+      </w:r>
+    </w:p>
+    <w:p>
+      <w:r>
+        <w:t>Uhhhh yeah, this guy is as retarded as his nickname.</w:t>
+      </w:r>
+    </w:p>
+    <w:p>
+      <w:r>
+        <w:t>Main_hero: cool</w:t>
       </w:r>
     </w:p>
     <w:p>
@@ -6099,48 +4376,22 @@
     </w:p>
     <w:p>
       <w:r>
-        <w:t xml:space="preserve">And I’m done lol. That’s it, I fucking did it! Now I </w:t>
-      </w:r>
-      <w:proofErr w:type="spellStart"/>
-      <w:r>
-        <w:t>gotta</w:t>
-      </w:r>
-      <w:proofErr w:type="spellEnd"/>
-      <w:r>
-        <w:t xml:space="preserve"> go back and tell sc2 chat I got the keys. But I need to leave the proof.</w:t>
-      </w:r>
-    </w:p>
-    <w:p>
-      <w:r>
-        <w:t xml:space="preserve">(User is prompted to log out and log in as </w:t>
-      </w:r>
-      <w:proofErr w:type="spellStart"/>
-      <w:r>
-        <w:t>main_hero</w:t>
-      </w:r>
-      <w:proofErr w:type="spellEnd"/>
-      <w:r>
-        <w:t xml:space="preserve"> and go to the sc2 chat)</w:t>
-      </w:r>
-    </w:p>
-    <w:p>
-      <w:proofErr w:type="spellStart"/>
-      <w:r>
-        <w:t>Main_hero</w:t>
-      </w:r>
-      <w:proofErr w:type="spellEnd"/>
-      <w:r>
-        <w:t>: I hacked the wl3 sub</w:t>
-      </w:r>
-    </w:p>
-    <w:p>
-      <w:proofErr w:type="spellStart"/>
-      <w:r>
-        <w:t>Main_hero</w:t>
-      </w:r>
-      <w:proofErr w:type="spellEnd"/>
-      <w:r>
-        <w:t>: check the admins</w:t>
+        <w:t>And I’m done lol. That’s it, I fucking did it! Now I gotta go back and tell sc2 chat I got the keys. But I need to leave the proof.</w:t>
+      </w:r>
+    </w:p>
+    <w:p>
+      <w:r>
+        <w:t>(User is prompted to log out and log in as main_hero and go to the sc2 chat)</w:t>
+      </w:r>
+    </w:p>
+    <w:p>
+      <w:r>
+        <w:t>Main_hero: I hacked the wl3 sub</w:t>
+      </w:r>
+    </w:p>
+    <w:p>
+      <w:r>
+        <w:t>Main_hero: check the admins</w:t>
       </w:r>
     </w:p>
     <w:p>
@@ -6165,15 +4416,7 @@
     </w:p>
     <w:p>
       <w:r>
-        <w:t xml:space="preserve">User 3: </w:t>
-      </w:r>
-      <w:proofErr w:type="gramStart"/>
-      <w:r>
-        <w:t>no</w:t>
-      </w:r>
-      <w:proofErr w:type="gramEnd"/>
-      <w:r>
-        <w:t xml:space="preserve"> way</w:t>
+        <w:t>User 3: no way</w:t>
       </w:r>
     </w:p>
     <w:p>
@@ -6184,23 +4427,7 @@
         <w:t>’re</w:t>
       </w:r>
       <w:r>
-        <w:t xml:space="preserve"> crazy son of a </w:t>
-      </w:r>
-      <w:proofErr w:type="gramStart"/>
-      <w:r>
-        <w:t>bitch,</w:t>
-      </w:r>
-      <w:proofErr w:type="gramEnd"/>
-      <w:r>
-        <w:t xml:space="preserve"> you </w:t>
-      </w:r>
-      <w:proofErr w:type="gramStart"/>
-      <w:r>
-        <w:t>actually did</w:t>
-      </w:r>
-      <w:proofErr w:type="gramEnd"/>
-      <w:r>
-        <w:t xml:space="preserve"> it</w:t>
+        <w:t xml:space="preserve"> crazy son of a bitch, you actually did it</w:t>
       </w:r>
     </w:p>
     <w:p>
@@ -6221,48 +4448,17 @@
     </w:p>
     <w:p>
       <w:r>
-        <w:t xml:space="preserve">User 8: of all people it’s </w:t>
-      </w:r>
-      <w:proofErr w:type="spellStart"/>
-      <w:r>
-        <w:t>main_hero</w:t>
-      </w:r>
-      <w:proofErr w:type="spellEnd"/>
-      <w:r>
-        <w:t xml:space="preserve"> who did that </w:t>
-      </w:r>
-      <w:proofErr w:type="spellStart"/>
-      <w:r>
-        <w:t>lmaooo</w:t>
-      </w:r>
-      <w:proofErr w:type="spellEnd"/>
-    </w:p>
-    <w:p>
-      <w:proofErr w:type="spellStart"/>
-      <w:r>
-        <w:t>Main_hero</w:t>
-      </w:r>
-      <w:proofErr w:type="spellEnd"/>
-      <w:r>
-        <w:t>: fuck yeah, it was me</w:t>
-      </w:r>
-    </w:p>
-    <w:p>
-      <w:proofErr w:type="spellStart"/>
-      <w:r>
-        <w:t>Main_</w:t>
-      </w:r>
-      <w:proofErr w:type="gramStart"/>
-      <w:r>
-        <w:t>hero</w:t>
-      </w:r>
-      <w:proofErr w:type="spellEnd"/>
-      <w:r>
-        <w:t>:</w:t>
-      </w:r>
-      <w:proofErr w:type="gramEnd"/>
-      <w:r>
-        <w:t xml:space="preserve"> let’s spam whatever we want on this sub, we can do it now</w:t>
+        <w:t>User 8: of all people it’s main_hero who did that lmaooo</w:t>
+      </w:r>
+    </w:p>
+    <w:p>
+      <w:r>
+        <w:t>Main_hero: fuck yeah, it was me</w:t>
+      </w:r>
+    </w:p>
+    <w:p>
+      <w:r>
+        <w:t>Main_hero: let’s spam whatever we want on this sub, we can do it now</w:t>
       </w:r>
     </w:p>
     <w:p>
@@ -6272,62 +4468,25 @@
     </w:p>
     <w:p>
       <w:r>
-        <w:t xml:space="preserve">User 6: </w:t>
-      </w:r>
-      <w:proofErr w:type="spellStart"/>
-      <w:r>
-        <w:t>omw</w:t>
-      </w:r>
-      <w:proofErr w:type="spellEnd"/>
-    </w:p>
-    <w:p>
-      <w:r>
-        <w:t xml:space="preserve">User 7: </w:t>
-      </w:r>
-      <w:proofErr w:type="spellStart"/>
-      <w:r>
-        <w:t>alr</w:t>
-      </w:r>
-      <w:proofErr w:type="spellEnd"/>
-      <w:r>
-        <w:t xml:space="preserve"> why not</w:t>
-      </w:r>
-    </w:p>
-    <w:p>
-      <w:r>
-        <w:t xml:space="preserve">(User is prompted to search for wl3 </w:t>
-      </w:r>
-      <w:proofErr w:type="gramStart"/>
-      <w:r>
-        <w:t>sub</w:t>
-      </w:r>
-      <w:proofErr w:type="gramEnd"/>
-      <w:r>
-        <w:t xml:space="preserve"> and go there)</w:t>
-      </w:r>
-    </w:p>
-    <w:p>
-      <w:r>
-        <w:t xml:space="preserve">Yeah, look at this. These are fruits of my </w:t>
-      </w:r>
-      <w:proofErr w:type="gramStart"/>
-      <w:r>
-        <w:t>labor,</w:t>
-      </w:r>
-      <w:proofErr w:type="gramEnd"/>
-      <w:r>
-        <w:t xml:space="preserve"> I made it possible</w:t>
-      </w:r>
-      <w:r>
-        <w:t xml:space="preserve">! I am so fucking cool </w:t>
-      </w:r>
-      <w:proofErr w:type="spellStart"/>
-      <w:r>
-        <w:t>ain’t</w:t>
-      </w:r>
-      <w:proofErr w:type="spellEnd"/>
-      <w:r>
-        <w:t xml:space="preserve"> I? And now people see it too.</w:t>
+        <w:t>User 6: omw</w:t>
+      </w:r>
+    </w:p>
+    <w:p>
+      <w:r>
+        <w:t>User 7: alr why not</w:t>
+      </w:r>
+    </w:p>
+    <w:p>
+      <w:r>
+        <w:t>(User is prompted to search for wl3 sub and go there)</w:t>
+      </w:r>
+    </w:p>
+    <w:p>
+      <w:r>
+        <w:t>Yeah, look at this. These are fruits of my labor, I made it possible</w:t>
+      </w:r>
+      <w:r>
+        <w:t>! I am so fucking cool ain’t I? And now people see it too.</w:t>
       </w:r>
     </w:p>
     <w:p>
@@ -6337,15 +4496,7 @@
     </w:p>
     <w:p>
       <w:r>
-        <w:t xml:space="preserve">User 5: nah </w:t>
-      </w:r>
-      <w:proofErr w:type="spellStart"/>
-      <w:r>
-        <w:t>ts</w:t>
-      </w:r>
-      <w:proofErr w:type="spellEnd"/>
-      <w:r>
-        <w:t xml:space="preserve"> is instant sc2 classic</w:t>
+        <w:t>User 5: nah ts is instant sc2 classic</w:t>
       </w:r>
     </w:p>
     <w:p>
@@ -6365,69 +4516,22 @@
     </w:p>
     <w:p>
       <w:r>
-        <w:t xml:space="preserve">User 15: yea stealing was </w:t>
-      </w:r>
-      <w:proofErr w:type="spellStart"/>
-      <w:r>
-        <w:t>lowk</w:t>
-      </w:r>
-      <w:proofErr w:type="spellEnd"/>
-      <w:r>
-        <w:t xml:space="preserve"> fun, but this is just wrong </w:t>
-      </w:r>
-      <w:proofErr w:type="spellStart"/>
-      <w:r>
-        <w:t>atp</w:t>
-      </w:r>
-      <w:proofErr w:type="spellEnd"/>
-    </w:p>
-    <w:p>
-      <w:r>
-        <w:t xml:space="preserve">(Screen turns </w:t>
-      </w:r>
-      <w:proofErr w:type="spellStart"/>
-      <w:r>
-        <w:t>redish</w:t>
-      </w:r>
-      <w:proofErr w:type="spellEnd"/>
-      <w:r>
-        <w:t>)</w:t>
-      </w:r>
-    </w:p>
-    <w:p>
-      <w:proofErr w:type="spellStart"/>
-      <w:r>
-        <w:t>Main_hero</w:t>
-      </w:r>
-      <w:proofErr w:type="spellEnd"/>
-      <w:r>
-        <w:t xml:space="preserve">: wrong? Who r u, fucking moral police? I am the rightful admin of wl3 sub, </w:t>
-      </w:r>
-      <w:proofErr w:type="spellStart"/>
-      <w:r>
-        <w:t>cuz</w:t>
-      </w:r>
-      <w:proofErr w:type="spellEnd"/>
-      <w:r>
-        <w:t xml:space="preserve"> previous admin wasn’t as smart as me and he fell for my trick</w:t>
-      </w:r>
-    </w:p>
-    <w:p>
-      <w:proofErr w:type="spellStart"/>
-      <w:r>
-        <w:t>Main_hero</w:t>
-      </w:r>
-      <w:proofErr w:type="spellEnd"/>
-      <w:r>
-        <w:t xml:space="preserve">: I </w:t>
-      </w:r>
-      <w:proofErr w:type="spellStart"/>
-      <w:r>
-        <w:t>ain’t</w:t>
-      </w:r>
-      <w:proofErr w:type="spellEnd"/>
-      <w:r>
-        <w:t xml:space="preserve"> returning shit to no one</w:t>
+        <w:t>User 15: yea stealing was lowk fun, but this is just wrong atp</w:t>
+      </w:r>
+    </w:p>
+    <w:p>
+      <w:r>
+        <w:t>(Screen turns redish)</w:t>
+      </w:r>
+    </w:p>
+    <w:p>
+      <w:r>
+        <w:t>Main_hero: wrong? Who r u, fucking moral police? I am the rightful admin of wl3 sub, cuz previous admin wasn’t as smart as me and he fell for my trick</w:t>
+      </w:r>
+    </w:p>
+    <w:p>
+      <w:r>
+        <w:t>Main_hero: I ain’t returning shit to no one</w:t>
       </w:r>
       <w:r>
         <w:t>, fuck off u cunts</w:t>
@@ -6440,15 +4544,7 @@
     </w:p>
     <w:p>
       <w:r>
-        <w:t xml:space="preserve">User 12: </w:t>
-      </w:r>
-      <w:proofErr w:type="spellStart"/>
-      <w:r>
-        <w:t>bruh</w:t>
-      </w:r>
-      <w:proofErr w:type="spellEnd"/>
-      <w:r>
-        <w:t xml:space="preserve"> u r a fucking moron, this is not u decide rightfulness of admin, it’s not 13</w:t>
+        <w:t>User 12: bruh u r a fucking moron, this is not u decide rightfulness of admin, it’s not 13</w:t>
       </w:r>
       <w:r>
         <w:rPr>
@@ -6472,36 +4568,18 @@
       </w:r>
     </w:p>
     <w:p>
-      <w:proofErr w:type="spellStart"/>
-      <w:r>
-        <w:t>Main_hero</w:t>
-      </w:r>
-      <w:proofErr w:type="spellEnd"/>
-      <w:r>
-        <w:t>: after all, they are our enemies, they support wl3 that took all the attention from sc2</w:t>
-      </w:r>
-    </w:p>
-    <w:p>
-      <w:r>
-        <w:t xml:space="preserve">User 3: how </w:t>
-      </w:r>
-      <w:proofErr w:type="spellStart"/>
-      <w:r>
-        <w:t>delulu</w:t>
-      </w:r>
-      <w:proofErr w:type="spellEnd"/>
-      <w:r>
-        <w:t xml:space="preserve"> r u lmao</w:t>
-      </w:r>
-    </w:p>
-    <w:p>
-      <w:proofErr w:type="spellStart"/>
-      <w:r>
-        <w:t>Main_hero</w:t>
-      </w:r>
-      <w:proofErr w:type="spellEnd"/>
-      <w:r>
-        <w:t>: fuck u</w:t>
+      <w:r>
+        <w:t>Main_hero: after all, they are our enemies, they support wl3 that took all the attention from sc2</w:t>
+      </w:r>
+    </w:p>
+    <w:p>
+      <w:r>
+        <w:t>User 3: how delulu r u lmao</w:t>
+      </w:r>
+    </w:p>
+    <w:p>
+      <w:r>
+        <w:t>Main_hero: fuck u</w:t>
       </w:r>
     </w:p>
     <w:p>
@@ -6536,13 +4614,8 @@
       </w:r>
     </w:p>
     <w:p>
-      <w:proofErr w:type="spellStart"/>
-      <w:r>
-        <w:t>Main_hero</w:t>
-      </w:r>
-      <w:proofErr w:type="spellEnd"/>
-      <w:r>
-        <w:t>: fuck u</w:t>
+      <w:r>
+        <w:t>Main_hero: fuck u</w:t>
       </w:r>
     </w:p>
     <w:p>
@@ -6600,15 +4673,7 @@
     </w:p>
     <w:p>
       <w:r>
-        <w:t xml:space="preserve">I’ve spent </w:t>
-      </w:r>
-      <w:proofErr w:type="gramStart"/>
-      <w:r>
-        <w:t>hours and hours</w:t>
-      </w:r>
-      <w:proofErr w:type="gramEnd"/>
-      <w:r>
-        <w:t xml:space="preserve"> trying to convince everyone around me and myself, that I am skillful, smart and just the best person on earth and not just some useless The Forum dweller, although I probably am, just to make people want to hang out with me.</w:t>
+        <w:t>I’ve spent hours and hours trying to convince everyone around me and myself, that I am skillful, smart and just the best person on earth and not just some useless The Forum dweller, although I probably am, just to make people want to hang out with me.</w:t>
       </w:r>
     </w:p>
     <w:p>
@@ -6623,67 +4688,17 @@
     </w:p>
     <w:p>
       <w:r>
-        <w:t xml:space="preserve">User 1: </w:t>
-      </w:r>
-      <w:proofErr w:type="spellStart"/>
-      <w:r>
-        <w:t>yo</w:t>
-      </w:r>
-      <w:proofErr w:type="spellEnd"/>
-      <w:r>
-        <w:t xml:space="preserve"> </w:t>
-      </w:r>
-      <w:proofErr w:type="spellStart"/>
-      <w:r>
-        <w:t>main_hero</w:t>
-      </w:r>
-      <w:proofErr w:type="spellEnd"/>
-      <w:r>
-        <w:t xml:space="preserve">, u do know that u can get </w:t>
-      </w:r>
-      <w:proofErr w:type="spellStart"/>
-      <w:r>
-        <w:t>urself</w:t>
-      </w:r>
-      <w:proofErr w:type="spellEnd"/>
-      <w:r>
-        <w:t xml:space="preserve"> banned for hacking other user </w:t>
-      </w:r>
-      <w:proofErr w:type="gramStart"/>
-      <w:r>
-        <w:t>right</w:t>
-      </w:r>
-      <w:proofErr w:type="gramEnd"/>
-    </w:p>
-    <w:p>
-      <w:proofErr w:type="spellStart"/>
-      <w:r>
-        <w:t>Main_hero</w:t>
-      </w:r>
-      <w:proofErr w:type="spellEnd"/>
-      <w:r>
-        <w:t xml:space="preserve">: yeah of course I </w:t>
-      </w:r>
-      <w:proofErr w:type="spellStart"/>
-      <w:r>
-        <w:t>kno</w:t>
-      </w:r>
-      <w:proofErr w:type="spellEnd"/>
-      <w:r>
-        <w:t>-</w:t>
-      </w:r>
-    </w:p>
-    <w:p>
-      <w:r>
-        <w:t xml:space="preserve">(Screen shows that </w:t>
-      </w:r>
-      <w:proofErr w:type="spellStart"/>
-      <w:r>
-        <w:t>main_hero’s</w:t>
-      </w:r>
-      <w:proofErr w:type="spellEnd"/>
-      <w:r>
-        <w:t xml:space="preserve"> account has been banned)</w:t>
+        <w:t>User 1: yo main_hero, u do know that u can get urself banned for hacking other user right</w:t>
+      </w:r>
+    </w:p>
+    <w:p>
+      <w:r>
+        <w:t>Main_hero: yeah of course I kno-</w:t>
+      </w:r>
+    </w:p>
+    <w:p>
+      <w:r>
+        <w:t>(Screen shows that main_hero’s account has been banned)</w:t>
       </w:r>
     </w:p>
     <w:p>

</xml_diff>

<commit_message>
side menu now closes on click outside of it
why the FUCK this was so hard, im gonna blow my brains out
</commit_message>
<xml_diff>
--- a/docs/Script.docx
+++ b/docs/Script.docx
@@ -1461,10 +1461,35 @@
     </w:p>
     <w:p>
       <w:pPr>
+        <w:pStyle w:val="ListParagraph"/>
+        <w:numPr>
+          <w:ilvl w:val="0"/>
+          <w:numId w:val="32"/>
+        </w:numPr>
+      </w:pPr>
+      <w:r>
+        <w:t xml:space="preserve">We need a reason why main_hero is an outcast in the world (maybe that programming courses bit could help, like he didn’t fit in the circle with the rest or smth) </w:t>
+      </w:r>
+    </w:p>
+    <w:p>
+      <w:pPr>
+        <w:pStyle w:val="ListParagraph"/>
+        <w:numPr>
+          <w:ilvl w:val="0"/>
+          <w:numId w:val="32"/>
+        </w:numPr>
+      </w:pPr>
+      <w:r>
+        <w:t>Realization bit needs to include smth about being outcast too, not sure what tho</w:t>
+      </w:r>
+    </w:p>
+    <w:p>
+      <w:pPr>
         <w:pStyle w:val="Heading2"/>
       </w:pPr>
       <w:bookmarkStart w:id="1" w:name="_Toc216793238"/>
       <w:r>
+        <w:lastRenderedPageBreak/>
         <w:t>Themes</w:t>
       </w:r>
       <w:bookmarkEnd w:id="1"/>
@@ -1520,7 +1545,6 @@
         </w:numPr>
       </w:pPr>
       <w:r>
-        <w:lastRenderedPageBreak/>
         <w:t>Detaching from reality</w:t>
       </w:r>
     </w:p>
@@ -1872,6 +1896,7 @@
         </w:numPr>
       </w:pPr>
       <w:r>
+        <w:lastRenderedPageBreak/>
         <w:t>Tend to overthink before acting</w:t>
       </w:r>
     </w:p>
@@ -1935,7 +1960,6 @@
         </w:numPr>
       </w:pPr>
       <w:r>
-        <w:lastRenderedPageBreak/>
         <w:t>He should be absurdly delusional of every his action, like a comedic relief character is a main hero</w:t>
       </w:r>
     </w:p>
@@ -2158,6 +2182,7 @@
         </w:numPr>
       </w:pPr>
       <w:r>
+        <w:lastRenderedPageBreak/>
         <w:t xml:space="preserve">As he snaps out of </w:t>
       </w:r>
       <w:r>
@@ -2230,7 +2255,6 @@
         </w:numPr>
       </w:pPr>
       <w:r>
-        <w:lastRenderedPageBreak/>
         <w:t>Inspirations</w:t>
       </w:r>
     </w:p>
@@ -2460,6 +2484,7 @@
         </w:numPr>
       </w:pPr>
       <w:r>
+        <w:lastRenderedPageBreak/>
         <w:t>Communities are echo chambers basically, people live in their own bubbles</w:t>
       </w:r>
     </w:p>
@@ -2496,7 +2521,6 @@
         </w:numPr>
       </w:pPr>
       <w:r>
-        <w:lastRenderedPageBreak/>
         <w:t>Inspirations</w:t>
       </w:r>
     </w:p>
@@ -2808,6 +2832,7 @@
         </w:numPr>
       </w:pPr>
       <w:r>
+        <w:lastRenderedPageBreak/>
         <w:t>Inspirations</w:t>
       </w:r>
     </w:p>
@@ -2876,7 +2901,6 @@
         </w:numPr>
       </w:pPr>
       <w:r>
-        <w:lastRenderedPageBreak/>
         <w:t>Traits</w:t>
       </w:r>
     </w:p>
@@ -3156,6 +3180,7 @@
         </w:numPr>
       </w:pPr>
       <w:r>
+        <w:lastRenderedPageBreak/>
         <w:t>Ready to help</w:t>
       </w:r>
     </w:p>
@@ -3216,7 +3241,6 @@
         </w:numPr>
       </w:pPr>
       <w:r>
-        <w:lastRenderedPageBreak/>
         <w:t>Arc</w:t>
       </w:r>
     </w:p>
@@ -3309,7 +3333,11 @@
         <w:t xml:space="preserve">Someone in the chat says that wl3 just got their dlc delayed. Everyone celebrate that, including main_hero. He explains that because it’s because Spigot, developer of sc2 and wl3, instead of working on new content for sc2 decided to do a new single player, so now, sc2 sub and wl3 are like eternal enemies. </w:t>
       </w:r>
       <w:r>
-        <w:t>Main_hero wonders, how did they take news of delayed dlc in wl3 sub and goes there. To his disappointment, wl3 fans are chill about it, saying that devs should take all the time they need to finish the dlc. In addition to that, main_hero sees all the helpful posts for newcomers, peaceful discussions and funny memes. That sets him off, main_hero becomes angry, and tries to come up with a reason why it’s all wrong and shouldn’t be like this. He says something like noobs should be mocked for their stupidity so they start think for themselves, discussions shouldn’t be that peaceful, because if everyone agree with everyone no truth can be found and etc. He then says that even tho sc2 community can be rude sometimes they are honest and do not pretend.</w:t>
+        <w:t xml:space="preserve">Main_hero wonders, how did they take news of delayed dlc in wl3 sub and goes there. To his disappointment, wl3 fans are chill about it, saying that devs should take all the time they need to finish the dlc. In addition to that, main_hero sees all the helpful posts for newcomers, peaceful discussions and funny memes. That sets him off, main_hero becomes angry, and tries to come up with a reason why it’s all wrong and shouldn’t be like this. He says something like noobs should be mocked for their stupidity so they start think for themselves, discussions shouldn’t be that </w:t>
+      </w:r>
+      <w:r>
+        <w:lastRenderedPageBreak/>
+        <w:t>peaceful, because if everyone agree with everyone no truth can be found and etc. He then says that even tho sc2 community can be rude sometimes they are honest and do not pretend.</w:t>
       </w:r>
       <w:r>
         <w:t xml:space="preserve"> It’s so much better than this </w:t>
@@ -3318,11 +3346,7 @@
         <w:t>phoniness. He then remembers his days when his mom forced him to go do some programming courses, cuz he was spending too much time in sc2 (she didn’t how good he was in it, maybe if she supported him, he would be on the pro esport scene by now). He remembers something about making websites</w:t>
       </w:r>
       <w:r>
-        <w:t xml:space="preserve"> and decides </w:t>
-      </w:r>
-      <w:r>
-        <w:lastRenderedPageBreak/>
-        <w:t>to do a phishing website and steal the creds of the admin of this subreddit, sillygoose228. He comes back to the sc2 chat, and tells them about his intentions. Naturally, he gets mocked even harder, but now main_hero wants to prove them all wrong.</w:t>
+        <w:t xml:space="preserve"> and decides to do a phishing website and steal the creds of the admin of this subreddit, sillygoose228. He comes back to the sc2 chat, and tells them about his intentions. Naturally, he gets mocked even harder, but now main_hero wants to prove them all wrong.</w:t>
       </w:r>
     </w:p>
     <w:p>
@@ -3396,14 +3420,14 @@
         <w:t>, praises him for actually pulling this off</w:t>
       </w:r>
       <w:r>
-        <w:t>. Main_hero suggests they go and post dickpics, spam whatever they want. He goes to wl3 sub and sees people starting to spam all kinds of posts in the sub. Main_hero finally feels appreciated and proud of his work. He goes back to sc2 chat to read more about his accomplishment, but then he sees messages of some people, saying that they shouldn’t be doing that and they should return the sub to the rightful owner. Main_hero than snaps, starts replying that he is the rightful owner, cuz he earned it by his wit and he should not return it to anyone</w:t>
-      </w:r>
-      <w:r>
-        <w:t xml:space="preserve">. After all wl3 sub are their enemies. Some people are supporting main_hero and it starts a huge argument, with insults thrown around. In the middle of this argument, main_hero getting struck with realization. He says he wastes his life on some stupid shit like trying hard in sc2 for 1000 hours or hacking subforums and all for what, for fucking validation. Validation from idiots just like him. He is trying to convince himself and </w:t>
+        <w:t xml:space="preserve">. Main_hero suggests they go and post dickpics, spam whatever they want. He goes to wl3 sub and sees people starting to spam all kinds of posts in the sub. Main_hero finally feels appreciated and proud of his work. He goes back to sc2 chat to read more about his accomplishment, but then he sees messages of some people, saying that they shouldn’t be doing that and they should return the sub to the rightful owner. Main_hero than snaps, </w:t>
       </w:r>
       <w:r>
         <w:lastRenderedPageBreak/>
-        <w:t xml:space="preserve">everyone around him that he is skillful, smart and overall best person out there and not some useless moron, although he probably is, just to get to hang out with people. He asks us if this life is fucking bullshit. He snaps out of it when someone pinged him and asked, does he know that The Forum could ban him for that. Main_hero replies, </w:t>
+        <w:t>starts replying that he is the rightful owner, cuz he earned it by his wit and he should not return it to anyone</w:t>
+      </w:r>
+      <w:r>
+        <w:t xml:space="preserve">. After all wl3 sub are their enemies. Some people are supporting main_hero and it starts a huge argument, with insults thrown around. In the middle of this argument, main_hero getting struck with realization. He says he wastes his life on some stupid shit like trying hard in sc2 for 1000 hours or hacking subforums and all for what, for fucking validation. Validation from idiots just like him. He is trying to convince himself and everyone around him that he is skillful, smart and overall best person out there and not some useless moron, although he probably is, just to get to hang out with people. He asks us if this life is fucking bullshit. He snaps out of it when someone pinged him and asked, does he know that The Forum could ban him for that. Main_hero replies, </w:t>
       </w:r>
       <w:r>
         <w:t>yeah of course, but before he could sent that, he gets banned. Story ends with “oh wow”.</w:t>
@@ -3506,6 +3530,7 @@
     </w:p>
     <w:p>
       <w:r>
+        <w:lastRenderedPageBreak/>
         <w:t>Anyway, I’m well respected in sc2 community, people know my name.</w:t>
       </w:r>
       <w:r>
@@ -3522,42 +3547,225 @@
         <w:t>They once challenged me to play a game with them, and I absolutely destroyed them. Even though we were in the same team.</w:t>
       </w:r>
       <w:r>
-        <w:t xml:space="preserve"> I mean, my contribution to the game was essential, we lost anyway, but without me it wouldn’t have been such a close defeat. But oh well, what </w:t>
-      </w:r>
+        <w:t xml:space="preserve"> I mean, my contribution to the game was essential, we lost anyway, but without me it wouldn’t have been such a close defeat. But oh well, what can u do with shit teammates, right? Hold on, lemme text something in the chat, my friends will be delighted to see me.</w:t>
+      </w:r>
+    </w:p>
+    <w:p>
+      <w:r>
+        <w:t xml:space="preserve">(User is prompted to go to the chat page and </w:t>
+      </w:r>
+      <w:r>
+        <w:t>type in it</w:t>
+      </w:r>
+      <w:r>
+        <w:t>)</w:t>
+      </w:r>
+    </w:p>
+    <w:p>
+      <w:r>
+        <w:t>Main_hero: yo</w:t>
+      </w:r>
+    </w:p>
+    <w:p>
+      <w:r>
+        <w:t>User 1: bro it’s this mf again</w:t>
+      </w:r>
+    </w:p>
+    <w:p>
+      <w:r>
+        <w:t>User 2: u dumb fuck, we lost a game cuz of u</w:t>
+      </w:r>
+    </w:p>
+    <w:p>
+      <w:r>
+        <w:t>User 3: did u finally learn how to play?</w:t>
+      </w:r>
+    </w:p>
+    <w:p>
+      <w:r>
+        <w:t>(Screen is getting red)</w:t>
+      </w:r>
+    </w:p>
+    <w:p>
+      <w:r>
+        <w:t>User 4: go fuck urself</w:t>
+      </w:r>
+      <w:r>
+        <w:t>, I lost my rank cuz of u, cunt</w:t>
+      </w:r>
+    </w:p>
+    <w:p>
+      <w:r>
+        <w:t xml:space="preserve">User 5: </w:t>
+      </w:r>
+      <w:r>
+        <w:t>mf is acting like nothing happened, stfu</w:t>
+      </w:r>
+    </w:p>
+    <w:p>
+      <w:r>
+        <w:t>User 6: bro that last game was painful to watch, u lost with 3-13, shit wasn’t even close</w:t>
+      </w:r>
+      <w:r>
+        <w:t xml:space="preserve"> lmao</w:t>
+      </w:r>
+    </w:p>
+    <w:p>
+      <w:r>
+        <w:t>User 7: bro had</w:t>
+      </w:r>
+      <w:r>
+        <w:t xml:space="preserve"> his</w:t>
+      </w:r>
+      <w:r>
+        <w:t xml:space="preserve"> k/d representing the score</w:t>
+      </w:r>
+    </w:p>
+    <w:p>
+      <w:r>
+        <w:t>User 8: this noob ass was bragging about his skill so much and couldn’t even kill a guy, who was out in the open standing still</w:t>
+      </w:r>
+    </w:p>
+    <w:p>
+      <w:r>
+        <w:t>They love me. I know it looks like they are rude to me and calling me bad at the game or something</w:t>
+      </w:r>
+      <w:r>
+        <w:t>, but it’s actually ok. It’s how we show affection and respect for each other, just friendly roasting. They know I’m good, they are just fucking with me.</w:t>
+      </w:r>
+    </w:p>
+    <w:p>
+      <w:r>
+        <w:t>User 9: ain’t no one fw this dude, get his ass out of here</w:t>
+      </w:r>
+    </w:p>
+    <w:p>
+      <w:r>
+        <w:t>It’s all jokes, trust me.</w:t>
+      </w:r>
+    </w:p>
+    <w:p>
+      <w:pPr>
+        <w:pStyle w:val="Heading3"/>
+      </w:pPr>
+      <w:bookmarkStart w:id="19" w:name="_Toc216793254"/>
+      <w:r>
+        <w:t>Chance to prove yourself</w:t>
+      </w:r>
+      <w:bookmarkEnd w:id="19"/>
+    </w:p>
+    <w:p>
+      <w:r>
+        <w:t>(Screen goes back to normal)</w:t>
+      </w:r>
+    </w:p>
+    <w:p>
+      <w:r>
+        <w:t>User 10: yo, y’all seen the news about delayed wl3 dlc?</w:t>
+      </w:r>
+    </w:p>
+    <w:p>
       <w:r>
         <w:lastRenderedPageBreak/>
-        <w:t>can u do with shit teammates, right? Hold on, lemme text something in the chat, my friends will be delighted to see me.</w:t>
-      </w:r>
-    </w:p>
-    <w:p>
-      <w:r>
-        <w:t xml:space="preserve">(User is prompted to go to the chat page and </w:t>
-      </w:r>
-      <w:r>
-        <w:t>type in it</w:t>
-      </w:r>
-      <w:r>
-        <w:t>)</w:t>
-      </w:r>
-    </w:p>
-    <w:p>
-      <w:r>
-        <w:t>Main_hero: yo</w:t>
-      </w:r>
-    </w:p>
-    <w:p>
-      <w:r>
-        <w:t>User 1: bro it’s this mf again</w:t>
-      </w:r>
-    </w:p>
-    <w:p>
-      <w:r>
-        <w:t>User 2: u dumb fuck, we lost a game cuz of u</w:t>
-      </w:r>
-    </w:p>
-    <w:p>
-      <w:r>
-        <w:t>User 3: did u finally learn how to play?</w:t>
+        <w:t>User 2: yeah, Spigot can’t make the new content even for wl3 lol</w:t>
+      </w:r>
+    </w:p>
+    <w:p>
+      <w:r>
+        <w:t>User 6: fuck yeah, at least that means that finally spigot heard us and making smth new for sc2</w:t>
+      </w:r>
+    </w:p>
+    <w:p>
+      <w:r>
+        <w:t>User 12: wl3 are in shambles rn</w:t>
+      </w:r>
+    </w:p>
+    <w:p>
+      <w:r>
+        <w:t xml:space="preserve">User 8: maybe we will finally get a </w:t>
+      </w:r>
+      <w:r>
+        <w:t>ka47 nerf</w:t>
+      </w:r>
+    </w:p>
+    <w:p>
+      <w:r>
+        <w:t xml:space="preserve">User 11: ka47 aint op, u r just a noob, I can easily </w:t>
+      </w:r>
+      <w:r>
+        <w:t>kill</w:t>
+      </w:r>
+      <w:r>
+        <w:t xml:space="preserve"> every ka47 player with kar69k</w:t>
+      </w:r>
+    </w:p>
+    <w:p>
+      <w:r>
+        <w:t>User 9: it’s kar99k, u fucking motherless moron</w:t>
+      </w:r>
+    </w:p>
+    <w:p>
+      <w:r>
+        <w:t>Ah yes, whole life 3. Made by the same developer, Spigot, as striking countries 2. Instead of making content and patches for our game, they decided to make some random ass continuation of a long dead franchise and the game wasn’t even that good.</w:t>
+      </w:r>
+      <w:r>
+        <w:t xml:space="preserve"> And now they are working on the dlc, while sc2 is dying without new updates, fucking idiots.</w:t>
+      </w:r>
+    </w:p>
+    <w:p>
+      <w:r>
+        <w:t>User 11: whatever cunt, it’s still a skill issue tho</w:t>
+      </w:r>
+    </w:p>
+    <w:p>
+      <w:r>
+        <w:t>You know what, I wanna check how do they do in their sub. I bet you they are moaning and bitching over there. Well, at least Spigot finally went back to their main game</w:t>
+      </w:r>
+      <w:r>
+        <w:t>.</w:t>
+      </w:r>
+    </w:p>
+    <w:p>
+      <w:r>
+        <w:t xml:space="preserve">(User is prompted to search for </w:t>
+      </w:r>
+      <w:r>
+        <w:t>wl3 sub and find the post with the news)</w:t>
+      </w:r>
+    </w:p>
+    <w:p>
+      <w:r>
+        <w:t>Yeah that is delayed for usss bitchesss!</w:t>
+      </w:r>
+    </w:p>
+    <w:p>
+      <w:r>
+        <w:t>(User is going to comments)</w:t>
+      </w:r>
+    </w:p>
+    <w:p>
+      <w:r>
+        <w:t>Bruh what? “Let devs take as much time as they want”, bro wtf, they are so…so…so boring</w:t>
+      </w:r>
+    </w:p>
+    <w:p>
+      <w:r>
+        <w:t>(User is prompted to go back on the main page of wl3)</w:t>
+      </w:r>
+    </w:p>
+    <w:p>
+      <w:r>
+        <w:t xml:space="preserve">Look at these posts bruh. </w:t>
+      </w:r>
+    </w:p>
+    <w:p>
+      <w:r>
+        <w:t>So spineless, like “our dlc got delayed? Maybe we need to wait more” tf is this. You absolutely should demand new content from the devs, they are working for you not other way around.</w:t>
+      </w:r>
+    </w:p>
+    <w:p>
+      <w:r>
+        <w:t>(User is prompted to go to the post with noob question)</w:t>
       </w:r>
     </w:p>
     <w:p>
@@ -3567,604 +3775,418 @@
     </w:p>
     <w:p>
       <w:r>
-        <w:t>User 4: go fuck urself</w:t>
-      </w:r>
-      <w:r>
-        <w:t>, I lost my rank cuz of u, cunt</w:t>
-      </w:r>
-    </w:p>
-    <w:p>
-      <w:r>
-        <w:t xml:space="preserve">User 5: </w:t>
-      </w:r>
-      <w:r>
-        <w:t>mf is acting like nothing happened, stfu</w:t>
-      </w:r>
-    </w:p>
-    <w:p>
-      <w:r>
-        <w:t>User 6: bro that last game was painful to watch, u lost with 3-13, shit wasn’t even close</w:t>
-      </w:r>
-      <w:r>
-        <w:t xml:space="preserve"> lmao</w:t>
-      </w:r>
-    </w:p>
-    <w:p>
-      <w:r>
-        <w:t>User 7: bro had</w:t>
-      </w:r>
-      <w:r>
-        <w:t xml:space="preserve"> his</w:t>
-      </w:r>
-      <w:r>
-        <w:t xml:space="preserve"> k/d representing the score</w:t>
-      </w:r>
-    </w:p>
-    <w:p>
-      <w:r>
-        <w:t>User 8: this noob ass was bragging about his skill so much and couldn’t even kill a guy, who was out in the open standing still</w:t>
-      </w:r>
-    </w:p>
-    <w:p>
-      <w:r>
-        <w:t>They love me. I know it looks like they are rude to me and calling me bad at the game or something</w:t>
-      </w:r>
-      <w:r>
-        <w:t>, but it’s actually ok. It’s how we show affection and respect for each other, just friendly roasting. They know I’m good, they are just fucking with me.</w:t>
-      </w:r>
-    </w:p>
-    <w:p>
-      <w:r>
-        <w:t>User 9: ain’t no one fw this dude, get his ass out of here</w:t>
-      </w:r>
-    </w:p>
-    <w:p>
-      <w:r>
-        <w:t>It’s all jokes, trust me.</w:t>
+        <w:t xml:space="preserve">And these </w:t>
+      </w:r>
+      <w:r>
+        <w:t xml:space="preserve">stupid ass questions like this one “uhhhhh how do u get in that room” like don’t u see the </w:t>
+      </w:r>
+      <w:r>
+        <w:t>vent in there? Have you tried looking or do you just run to this subforum for help at any minor inconvenience? This is why noobs should be mocked for their stupidity, they’ll learn how to think for themselves.</w:t>
+      </w:r>
+    </w:p>
+    <w:p>
+      <w:r>
+        <w:lastRenderedPageBreak/>
+        <w:t>(User is prompted to go back and to go on the next post with story discussion)</w:t>
+      </w:r>
+    </w:p>
+    <w:p>
+      <w:r>
+        <w:t xml:space="preserve">Oh boy, look how nice everyone here is bruuh. Look how everyone being respectful to each other, like isn’t it fucking pathetic? There is either right opinion </w:t>
+      </w:r>
+      <w:r>
+        <w:t>or wrong opinion, nothing in between. If y’all being so polite and agreeing with each other instead of argue, how tf are you gonna find the truth?</w:t>
+      </w:r>
+    </w:p>
+    <w:p>
+      <w:r>
+        <w:t>(User is prompted to go back to the main page)</w:t>
+      </w:r>
+    </w:p>
+    <w:p>
+      <w:r>
+        <w:t>(Screen is full</w:t>
+      </w:r>
+      <w:r>
+        <w:t>y</w:t>
+      </w:r>
+      <w:r>
+        <w:t xml:space="preserve"> red now)</w:t>
+      </w:r>
+    </w:p>
+    <w:p>
+      <w:r>
+        <w:t xml:space="preserve">Nah, this sub is phony as fuck. Everyone </w:t>
+      </w:r>
+      <w:r>
+        <w:t>is</w:t>
+      </w:r>
+      <w:r>
+        <w:t xml:space="preserve"> being so nice like we believe it</w:t>
+      </w:r>
+      <w:r>
+        <w:t>. Maybe sc2 are rude, maybe we are toxic</w:t>
+      </w:r>
+      <w:r>
+        <w:t>, maybe we can call u names, like</w:t>
+      </w:r>
+      <w:r>
+        <w:t xml:space="preserve"> noob,</w:t>
+      </w:r>
+      <w:r>
+        <w:t xml:space="preserve"> asshole, moron, retard, fuckwit, dumbass, braindead, stupid, dickhead</w:t>
+      </w:r>
+      <w:r>
+        <w:t xml:space="preserve">, brain-numbing, room temperature iq, </w:t>
+      </w:r>
+    </w:p>
+    <w:p>
+      <w:r>
+        <w:t>(Screen goes blurry and then goes back to red)</w:t>
+      </w:r>
+    </w:p>
+    <w:p>
+      <w:r>
+        <w:t>fuckface, shitfuck</w:t>
+      </w:r>
+      <w:r>
+        <w:t xml:space="preserve">, </w:t>
+      </w:r>
+      <w:r>
+        <w:t>fuckfuck, birdbrain, dimwit but</w:t>
+      </w:r>
+      <w:r>
+        <w:t xml:space="preserve"> at least we are brutally honest. Yes, we won’t mince our words and roast your ass to the crust, but you will learn from it and be better. And these guys thinking they are helping anyone with this fake ass niceness.</w:t>
+      </w:r>
+    </w:p>
+    <w:p>
+      <w:r>
+        <w:t>They are just delusional, aren’t they</w:t>
+      </w:r>
+    </w:p>
+    <w:p>
+      <w:r>
+        <w:t>(Screen goes normal)</w:t>
+      </w:r>
+    </w:p>
+    <w:p>
+      <w:r>
+        <w:t>(Ui elements start to fall down)</w:t>
+      </w:r>
+    </w:p>
+    <w:p>
+      <w:r>
+        <w:t>Nah, this sub should go down. I remember, how back when I was a kid, my mom sent me to do some programming courses</w:t>
+      </w:r>
+      <w:r>
+        <w:t xml:space="preserve"> </w:t>
+      </w:r>
+      <w:r>
+        <w:t>and I learned smth about webdev and some cybersecurity stuff. I think I could develop a fake website to steal wl3 sub admin’s creds and take over the sub.</w:t>
+      </w:r>
+      <w:r>
+        <w:t xml:space="preserve"> I should tell this to sc2 chat, I’m sure they will be as excited as I am rn.</w:t>
+      </w:r>
+    </w:p>
+    <w:p>
+      <w:r>
+        <w:t>(User is prompted to go to the sc2 chat)</w:t>
+      </w:r>
+    </w:p>
+    <w:p>
+      <w:r>
+        <w:t>Main_hero: I’m gonna hack wl3 sub</w:t>
+      </w:r>
+    </w:p>
+    <w:p>
+      <w:r>
+        <w:t>User 3: lmao what</w:t>
+      </w:r>
+    </w:p>
+    <w:p>
+      <w:r>
+        <w:t>User 4: AHAHAHAH</w:t>
+      </w:r>
+    </w:p>
+    <w:p>
+      <w:r>
+        <w:t>User 5: calm down, Mr. Robot</w:t>
+      </w:r>
+    </w:p>
+    <w:p>
+      <w:r>
+        <w:t>(Screen goes slightly red)</w:t>
+      </w:r>
+    </w:p>
+    <w:p>
+      <w:r>
+        <w:t>User 6: u can’t even use a keyboard son fym hack</w:t>
+      </w:r>
+    </w:p>
+    <w:p>
+      <w:r>
+        <w:t>User 7: r u like 13?</w:t>
+      </w:r>
+    </w:p>
+    <w:p>
+      <w:r>
+        <w:lastRenderedPageBreak/>
+        <w:t>User 8: are we deadass lmao</w:t>
+      </w:r>
+    </w:p>
+    <w:p>
+      <w:r>
+        <w:t>User 9: AHAHAH</w:t>
+      </w:r>
+    </w:p>
+    <w:p>
+      <w:r>
+        <w:t>Main_hero: nah y’all will see, I actually can do it</w:t>
+      </w:r>
+    </w:p>
+    <w:p>
+      <w:r>
+        <w:t>User 4: bro stfu</w:t>
+      </w:r>
+    </w:p>
+    <w:p>
+      <w:r>
+        <w:t>User 5: u r like in the top 10 worst sc2 players oat and u r saying u can hack anything? Bruh wtf</w:t>
+      </w:r>
+    </w:p>
+    <w:p>
+      <w:r>
+        <w:t>User 10: bro is a poser lmao, proly don’t even know what is sqli is lol</w:t>
+      </w:r>
+    </w:p>
+    <w:p>
+      <w:r>
+        <w:t xml:space="preserve">No no, I know what it is, it’s a language…for hacking databases…or something. </w:t>
+      </w:r>
+      <w:r>
+        <w:t>It doesn’t</w:t>
+      </w:r>
+      <w:r>
+        <w:t xml:space="preserve"> matter, they’ll see, I absolutely can do it.</w:t>
       </w:r>
     </w:p>
     <w:p>
       <w:pPr>
         <w:pStyle w:val="Heading3"/>
       </w:pPr>
-      <w:bookmarkStart w:id="19" w:name="_Toc216793254"/>
-      <w:r>
-        <w:t>Chance to prove yourself</w:t>
-      </w:r>
-      <w:bookmarkEnd w:id="19"/>
-    </w:p>
-    <w:p>
-      <w:r>
-        <w:t>(Screen goes back to normal)</w:t>
-      </w:r>
-    </w:p>
-    <w:p>
-      <w:r>
-        <w:t>User 10: yo, y’all seen the news about delayed wl3 dlc?</w:t>
-      </w:r>
-    </w:p>
-    <w:p>
-      <w:r>
-        <w:t>User 2: yeah, Spigot can’t make the new content even for wl3 lol</w:t>
-      </w:r>
-    </w:p>
-    <w:p>
-      <w:r>
-        <w:t>User 6: fuck yeah, at least that means that finally spigot heard us and making smth new for sc2</w:t>
-      </w:r>
-    </w:p>
-    <w:p>
-      <w:r>
-        <w:t>User 12: wl3 are in shambles rn</w:t>
-      </w:r>
-    </w:p>
-    <w:p>
-      <w:r>
-        <w:t xml:space="preserve">User 8: maybe we will finally get a </w:t>
-      </w:r>
-      <w:r>
-        <w:t>ka47 nerf</w:t>
+      <w:bookmarkStart w:id="20" w:name="_Toc216793255"/>
+      <w:r>
+        <w:t>Plan and execution</w:t>
+      </w:r>
+      <w:bookmarkEnd w:id="20"/>
+    </w:p>
+    <w:p>
+      <w:r>
+        <w:t>(Screen goes black)</w:t>
+      </w:r>
+    </w:p>
+    <w:p>
+      <w:r>
+        <w:t xml:space="preserve">Alright, I need a plan. How am I gonna do that? Brief search on phishing shows that </w:t>
+      </w:r>
+      <w:r>
+        <w:t>hackers send fake login screens and people fall for them. Why don’t I do the same</w:t>
+      </w:r>
+      <w:r>
+        <w:t xml:space="preserve">? </w:t>
+      </w:r>
+      <w:r>
+        <w:t>Admin will click on the link and…well yeah, he’ll probably suspect something. Well, ummm…maybee</w:t>
+      </w:r>
+      <w:r>
+        <w:t xml:space="preserve"> </w:t>
+      </w:r>
+      <w:r>
+        <w:t>…uhhh..</w:t>
+      </w:r>
+      <w:r>
+        <w:t xml:space="preserve"> </w:t>
+      </w:r>
+      <w:r>
+        <w:t xml:space="preserve">what about baiting him? </w:t>
+      </w:r>
+    </w:p>
+    <w:p>
+      <w:r>
+        <w:t>(Chat window appears with message from main_hero about the post)</w:t>
+      </w:r>
+    </w:p>
+    <w:p>
+      <w:r>
+        <w:t>Like, I’ll report to him some post which needs to be deleted, but it won’t be an actual post, it will be a fake post</w:t>
+      </w:r>
+      <w:r>
+        <w:t>!</w:t>
+      </w:r>
+    </w:p>
+    <w:p>
+      <w:r>
+        <w:t>(Fake post appears with delete option selected)</w:t>
+      </w:r>
+    </w:p>
+    <w:p>
+      <w:r>
+        <w:t xml:space="preserve"> Admin clicks on the delete button and suddenly it takes him to fake login screen with message like ur cookie is expired, sign in again</w:t>
+      </w:r>
+    </w:p>
+    <w:p>
+      <w:r>
+        <w:t>(Login screen appears, with the message “ur cookie is expired, please sign in again”)</w:t>
+      </w:r>
+    </w:p>
+    <w:p>
+      <w:r>
+        <w:t xml:space="preserve">Admin will login again, to finally delete this post and boom, his creds are mine. Admin will see that the post was deleted and he won’t even know that his creds </w:t>
+      </w:r>
+      <w:r>
+        <w:t>were stolen</w:t>
+      </w:r>
+      <w:r>
+        <w:t>!</w:t>
+      </w:r>
+    </w:p>
+    <w:p>
+      <w:r>
+        <w:t>(Screen goes black)</w:t>
+      </w:r>
+    </w:p>
+    <w:p>
+      <w:r>
+        <w:t>I’m a genius</w:t>
+      </w:r>
+      <w:r>
+        <w:t>!</w:t>
+      </w:r>
+    </w:p>
+    <w:p>
+      <w:r>
+        <w:t>Now I just need to figure out</w:t>
+      </w:r>
+      <w:r>
+        <w:t xml:space="preserve"> how to code all that.</w:t>
+      </w:r>
+    </w:p>
+    <w:p>
+      <w:r>
+        <w:t>Alright, first I gotta open vim. Fuck IDEs they are for pussies.</w:t>
       </w:r>
     </w:p>
     <w:p>
       <w:r>
         <w:lastRenderedPageBreak/>
-        <w:t xml:space="preserve">User 11: ka47 aint op, u r just a noob, I can easily </w:t>
-      </w:r>
-      <w:r>
-        <w:t>kill</w:t>
-      </w:r>
-      <w:r>
-        <w:t xml:space="preserve"> every ka47 player with kar69k</w:t>
-      </w:r>
-    </w:p>
-    <w:p>
-      <w:r>
-        <w:t>User 9: it’s kar99k, u fucking motherless moron</w:t>
-      </w:r>
-    </w:p>
-    <w:p>
-      <w:r>
-        <w:t>Ah yes, whole life 3. Made by the same developer, Spigot, as striking countries 2. Instead of making content and patches for our game, they decided to make some random ass continuation of a long dead franchise and the game wasn’t even that good.</w:t>
-      </w:r>
-      <w:r>
-        <w:t xml:space="preserve"> And now they are working on the dlc, while sc2 is dying without new updates, fucking idiots.</w:t>
-      </w:r>
-    </w:p>
-    <w:p>
-      <w:r>
-        <w:t>User 11: whatever cunt, it’s still a skill issue tho</w:t>
-      </w:r>
-    </w:p>
-    <w:p>
-      <w:r>
-        <w:t>You know what, I wanna check how do they do in their sub. I bet you they are moaning and bitching over there. Well, at least Spigot finally went back to their main game</w:t>
-      </w:r>
-      <w:r>
-        <w:t>.</w:t>
-      </w:r>
-    </w:p>
-    <w:p>
-      <w:r>
-        <w:t xml:space="preserve">(User is prompted to search for </w:t>
-      </w:r>
-      <w:r>
-        <w:t>wl3 sub and find the post with the news)</w:t>
-      </w:r>
-    </w:p>
-    <w:p>
-      <w:r>
-        <w:t>Yeah that is delayed for usss bitchesss!</w:t>
-      </w:r>
-    </w:p>
-    <w:p>
-      <w:r>
-        <w:t>(User is going to comments)</w:t>
-      </w:r>
-    </w:p>
-    <w:p>
-      <w:r>
-        <w:t>Bruh what? “Let devs take as much time as they want”, bro wtf, they are so…so…so boring</w:t>
-      </w:r>
-    </w:p>
-    <w:p>
-      <w:r>
-        <w:t>(User is prompted to go back on the main page of wl3)</w:t>
-      </w:r>
-    </w:p>
-    <w:p>
-      <w:r>
-        <w:t xml:space="preserve">Look at these posts bruh. </w:t>
-      </w:r>
-    </w:p>
-    <w:p>
-      <w:r>
-        <w:t>So spineless, like “our dlc got delayed? Maybe we need to wait more” tf is this. You absolutely should demand new content from the devs, they are working for you not other way around.</w:t>
-      </w:r>
-    </w:p>
-    <w:p>
-      <w:r>
-        <w:t>(User is prompted to go to the post with noob question)</w:t>
-      </w:r>
-    </w:p>
-    <w:p>
-      <w:r>
-        <w:t>(Screen is getting red)</w:t>
-      </w:r>
-    </w:p>
-    <w:p>
-      <w:r>
-        <w:t xml:space="preserve">And these </w:t>
-      </w:r>
-      <w:r>
-        <w:t xml:space="preserve">stupid ass questions like this one “uhhhhh how do u get in that room” like don’t u see the </w:t>
-      </w:r>
-      <w:r>
-        <w:t>vent in there? Have you tried looking or do you just run to this subforum for help at any minor inconvenience? This is why noobs should be mocked for their stupidity, they’ll learn how to think for themselves.</w:t>
-      </w:r>
-    </w:p>
-    <w:p>
-      <w:r>
-        <w:t>(User is prompted to go back and to go on the next post with story discussion)</w:t>
-      </w:r>
-    </w:p>
-    <w:p>
-      <w:r>
-        <w:t xml:space="preserve">Oh boy, look how nice everyone here is bruuh. Look how everyone being respectful to each other, like isn’t it fucking pathetic? There is either right opinion </w:t>
-      </w:r>
-      <w:r>
-        <w:t>or wrong opinion, nothing in between. If y’all being so polite and agreeing with each other instead of argue, how tf are you gonna find the truth?</w:t>
-      </w:r>
-    </w:p>
-    <w:p>
-      <w:r>
-        <w:t>(User is prompted to go back to the main page)</w:t>
-      </w:r>
-    </w:p>
-    <w:p>
+        <w:t>(Terminal opens with vim)</w:t>
+      </w:r>
+    </w:p>
+    <w:p>
+      <w:r>
+        <w:t>So uhhhhh, how do I create a page? I think u need to write html tag and then umm…fuck. Hold on, I think I still have my notes from those courses. (wait) Fuck, I forgot I didn’t keep any. One time I was learning something useful in school and I wasn’t keeping notes. I was too smart for it, and I couldn’t be bothered to write all this useless stuff. Anyway, I think</w:t>
+      </w:r>
+      <w:r>
+        <w:t xml:space="preserve"> I’ll just ask AI. No, not for vibe coding, I’ll just ask it for… you know … general directions. Some boilerplate to start with, you know.</w:t>
+      </w:r>
+    </w:p>
+    <w:p>
+      <w:r>
+        <w:t>(Huge chunk of code with some ai comments appear in vim)</w:t>
+      </w:r>
+    </w:p>
+    <w:p>
+      <w:r>
+        <w:t>Uh huh…this goes here…</w:t>
+      </w:r>
+    </w:p>
+    <w:p>
+      <w:r>
+        <w:t>(Main_hero deletes all comments)</w:t>
+      </w:r>
+    </w:p>
+    <w:p>
+      <w:r>
+        <w:t>And first page done!</w:t>
+      </w:r>
+    </w:p>
+    <w:p>
+      <w:r>
+        <w:t>(Main_hero tries to exit vim)</w:t>
+      </w:r>
+    </w:p>
+    <w:p>
+      <w:r>
+        <w:t>Ok, how do I?...fuck..uhhh…I forgot again…uhhhh…here it is!</w:t>
+      </w:r>
+    </w:p>
+    <w:p>
+      <w:r>
+        <w:t>Not too hard eh? Now the rest of them…</w:t>
+      </w:r>
+    </w:p>
+    <w:p>
+      <w:r>
+        <w:t>(Screen goes blurry, with copypaste stuff going on in the background)</w:t>
+      </w:r>
+    </w:p>
+    <w:p>
+      <w:r>
+        <w:t>(Some time later)</w:t>
+      </w:r>
+    </w:p>
+    <w:p>
+      <w:r>
+        <w:t>(Screen shows running website in terminal)</w:t>
+      </w:r>
+    </w:p>
+    <w:p>
+      <w:r>
+        <w:t>Aaaand im done! Now I just need to trick sillygoose228</w:t>
+      </w:r>
+    </w:p>
+    <w:p>
+      <w:r>
+        <w:t>(Screen goes to main_hero’s profile page. User is prompted to search for sillygoose228 nickname)</w:t>
+      </w:r>
+    </w:p>
+    <w:p>
+      <w:r>
+        <w:t xml:space="preserve">God, even </w:t>
+      </w:r>
+      <w:r>
+        <w:t>h</w:t>
+      </w:r>
+      <w:r>
+        <w:t xml:space="preserve">is name is stupid. Not like mine tho. Main_hero. </w:t>
+      </w:r>
+      <w:r>
+        <w:t>You might not see this yet, but my nickname has at least three references to different shit, I’ve spent like a whole day coming up with that.</w:t>
+      </w:r>
+    </w:p>
+    <w:p>
+      <w:r>
+        <w:t>So</w:t>
+      </w:r>
+      <w:r>
+        <w:t xml:space="preserve"> anyway</w:t>
+      </w:r>
+      <w:r>
+        <w:t>, now I need to shoot him a message.</w:t>
+      </w:r>
+    </w:p>
+    <w:p>
+      <w:r>
+        <w:t>(User is prompted to press on send message button)</w:t>
+      </w:r>
+    </w:p>
+    <w:p>
+      <w:r>
+        <w:t xml:space="preserve">Ok, so, It ‘ll go like that, uhhh “dear sillygoose228, it came to my attention that- no who the fuck reports posts like that? “Dear sillygoose228, there is a post I want you to look at- nah it sounds so stupid, he’ll definitely catch me. No, I need to go simple, like “Dear sillygoose228, look at this post”- Nooo why “dear”? We haven’t even met. No, I need to be </w:t>
+      </w:r>
       <w:r>
         <w:lastRenderedPageBreak/>
-        <w:t>(Screen is full</w:t>
-      </w:r>
-      <w:r>
-        <w:t>y</w:t>
-      </w:r>
-      <w:r>
-        <w:t xml:space="preserve"> red now)</w:t>
-      </w:r>
-    </w:p>
-    <w:p>
-      <w:r>
-        <w:t xml:space="preserve">Nah, this sub is phony as fuck. Everyone </w:t>
-      </w:r>
-      <w:r>
-        <w:t>is</w:t>
-      </w:r>
-      <w:r>
-        <w:t xml:space="preserve"> being so nice like we believe it</w:t>
-      </w:r>
-      <w:r>
-        <w:t>. Maybe sc2 are rude, maybe we are toxic</w:t>
-      </w:r>
-      <w:r>
-        <w:t>, maybe we can call u names, like</w:t>
-      </w:r>
-      <w:r>
-        <w:t xml:space="preserve"> noob,</w:t>
-      </w:r>
-      <w:r>
-        <w:t xml:space="preserve"> asshole, moron, retard, fuckwit, dumbass, braindead, stupid, dickhead</w:t>
-      </w:r>
-      <w:r>
-        <w:t xml:space="preserve">, brain-numbing, room temperature iq, </w:t>
-      </w:r>
-    </w:p>
-    <w:p>
-      <w:r>
-        <w:t>(Screen goes blurry and then goes back to red)</w:t>
-      </w:r>
-    </w:p>
-    <w:p>
-      <w:r>
-        <w:t>fuckface, shitfuck</w:t>
-      </w:r>
-      <w:r>
-        <w:t xml:space="preserve">, </w:t>
-      </w:r>
-      <w:r>
-        <w:t>fuckfuck, birdbrain, dimwit but</w:t>
-      </w:r>
-      <w:r>
-        <w:t xml:space="preserve"> at least we are brutally honest. Yes, we won’t mince our words and roast your ass to the crust, but you will learn from it and be better. And these guys thinking they are helping anyone with this fake ass niceness.</w:t>
-      </w:r>
-    </w:p>
-    <w:p>
-      <w:r>
-        <w:t>They are just delusional, aren’t they</w:t>
-      </w:r>
-    </w:p>
-    <w:p>
-      <w:r>
-        <w:t>(Screen goes normal)</w:t>
-      </w:r>
-    </w:p>
-    <w:p>
-      <w:r>
-        <w:t>(Ui elements start to fall down)</w:t>
-      </w:r>
-    </w:p>
-    <w:p>
-      <w:r>
-        <w:t>Nah, this sub should go down. I remember, how back when I was a kid, my mom sent me to do some programming courses</w:t>
-      </w:r>
-      <w:r>
-        <w:t xml:space="preserve"> </w:t>
-      </w:r>
-      <w:r>
-        <w:t>and I learned smth about webdev and some cybersecurity stuff. I think I could develop a fake website to steal wl3 sub admin’s creds and take over the sub.</w:t>
-      </w:r>
-      <w:r>
-        <w:t xml:space="preserve"> I should tell this to sc2 chat, I’m sure they will be as excited as I am rn.</w:t>
-      </w:r>
-    </w:p>
-    <w:p>
-      <w:r>
-        <w:t>(User is prompted to go to the sc2 chat)</w:t>
-      </w:r>
-    </w:p>
-    <w:p>
-      <w:r>
-        <w:t>Main_hero: I’m gonna hack wl3 sub</w:t>
-      </w:r>
-    </w:p>
-    <w:p>
-      <w:r>
-        <w:t>User 3: lmao what</w:t>
-      </w:r>
-    </w:p>
-    <w:p>
-      <w:r>
-        <w:t>User 4: AHAHAHAH</w:t>
-      </w:r>
-    </w:p>
-    <w:p>
-      <w:r>
-        <w:t>User 5: calm down, Mr. Robot</w:t>
-      </w:r>
-    </w:p>
-    <w:p>
-      <w:r>
-        <w:t>(Screen goes slightly red)</w:t>
-      </w:r>
-    </w:p>
-    <w:p>
-      <w:r>
-        <w:t>User 6: u can’t even use a keyboard son fym hack</w:t>
-      </w:r>
-    </w:p>
-    <w:p>
-      <w:r>
-        <w:t>User 7: r u like 13?</w:t>
-      </w:r>
-    </w:p>
-    <w:p>
-      <w:r>
-        <w:t>User 8: are we deadass lmao</w:t>
-      </w:r>
-    </w:p>
-    <w:p>
-      <w:r>
-        <w:t>User 9: AHAHAH</w:t>
-      </w:r>
-    </w:p>
-    <w:p>
-      <w:r>
-        <w:t>Main_hero: nah y’all will see, I actually can do it</w:t>
-      </w:r>
-    </w:p>
-    <w:p>
-      <w:r>
-        <w:t>User 4: bro stfu</w:t>
-      </w:r>
-    </w:p>
-    <w:p>
-      <w:r>
-        <w:lastRenderedPageBreak/>
-        <w:t>User 5: u r like in the top 10 worst sc2 players oat and u r saying u can hack anything? Bruh wtf</w:t>
-      </w:r>
-    </w:p>
-    <w:p>
-      <w:r>
-        <w:t>User 10: bro is a poser lmao, proly don’t even know what is sqli is lol</w:t>
-      </w:r>
-    </w:p>
-    <w:p>
-      <w:r>
-        <w:t xml:space="preserve">No no, I know what it is, it’s a language…for hacking databases…or something. </w:t>
-      </w:r>
-      <w:r>
-        <w:t>It doesn’t</w:t>
-      </w:r>
-      <w:r>
-        <w:t xml:space="preserve"> matter, they’ll see, I absolutely can do it.</w:t>
-      </w:r>
-    </w:p>
-    <w:p>
-      <w:pPr>
-        <w:pStyle w:val="Heading3"/>
-      </w:pPr>
-      <w:bookmarkStart w:id="20" w:name="_Toc216793255"/>
-      <w:r>
-        <w:t>Plan and execution</w:t>
-      </w:r>
-      <w:bookmarkEnd w:id="20"/>
-    </w:p>
-    <w:p>
-      <w:r>
-        <w:t>(Screen goes black)</w:t>
-      </w:r>
-    </w:p>
-    <w:p>
-      <w:r>
-        <w:t xml:space="preserve">Alright, I need a plan. How am I gonna do that? Brief search on phishing shows that </w:t>
-      </w:r>
-      <w:r>
-        <w:t>hackers send fake login screens and people fall for them. Why don’t I do the same</w:t>
-      </w:r>
-      <w:r>
-        <w:t xml:space="preserve">? </w:t>
-      </w:r>
-      <w:r>
-        <w:t>Admin will click on the link and…well yeah, he’ll probably suspect something. Well, ummm…maybee</w:t>
-      </w:r>
-      <w:r>
-        <w:t xml:space="preserve"> </w:t>
-      </w:r>
-      <w:r>
-        <w:t>…uhhh..</w:t>
-      </w:r>
-      <w:r>
-        <w:t xml:space="preserve"> </w:t>
-      </w:r>
-      <w:r>
-        <w:t xml:space="preserve">what about baiting him? </w:t>
-      </w:r>
-    </w:p>
-    <w:p>
-      <w:r>
-        <w:t>(Chat window appears with message from main_hero about the post)</w:t>
-      </w:r>
-    </w:p>
-    <w:p>
-      <w:r>
-        <w:t>Like, I’ll report to him some post which needs to be deleted, but it won’t be an actual post, it will be a fake post</w:t>
-      </w:r>
-      <w:r>
-        <w:t>!</w:t>
-      </w:r>
-    </w:p>
-    <w:p>
-      <w:r>
-        <w:t>(Fake post appears with delete option selected)</w:t>
-      </w:r>
-    </w:p>
-    <w:p>
-      <w:r>
-        <w:t xml:space="preserve"> Admin clicks on the delete button and suddenly it takes him to fake login screen with message like ur cookie is expired, sign in again</w:t>
-      </w:r>
-    </w:p>
-    <w:p>
-      <w:r>
-        <w:t>(Login screen appears, with the message “ur cookie is expired, please sign in again”)</w:t>
-      </w:r>
-    </w:p>
-    <w:p>
-      <w:r>
-        <w:t xml:space="preserve">Admin will login again, to finally delete this post and boom, his creds are mine. Admin will see that the post was deleted and he won’t even know that his creds </w:t>
-      </w:r>
-      <w:r>
-        <w:t>were stolen</w:t>
-      </w:r>
-      <w:r>
-        <w:t>!</w:t>
-      </w:r>
-    </w:p>
-    <w:p>
-      <w:r>
-        <w:t>(Screen goes black)</w:t>
-      </w:r>
-    </w:p>
-    <w:p>
-      <w:r>
-        <w:t>I’m a genius</w:t>
-      </w:r>
-      <w:r>
-        <w:t>!</w:t>
-      </w:r>
-    </w:p>
-    <w:p>
-      <w:r>
-        <w:t>Now I just need to figure out</w:t>
-      </w:r>
-      <w:r>
-        <w:t xml:space="preserve"> how to code all that.</w:t>
-      </w:r>
-    </w:p>
-    <w:p>
-      <w:r>
-        <w:t>Alright, first I gotta open vim. Fuck IDEs they are for pussies.</w:t>
-      </w:r>
-    </w:p>
-    <w:p>
-      <w:r>
-        <w:t>(Terminal opens with vim)</w:t>
-      </w:r>
-    </w:p>
-    <w:p>
-      <w:r>
-        <w:t>So uhhhhh, how do I create a page? I think u need to write html tag and then umm…fuck. Hold on, I think I still have my notes from those courses. (wait) Fuck, I forgot I didn’t keep any. One time I was learning something useful in school and I wasn’t keeping notes. I was too smart for it, and I couldn’t be bothered to write all this useless stuff. Anyway, I think</w:t>
-      </w:r>
-      <w:r>
-        <w:t xml:space="preserve"> I’ll </w:t>
-      </w:r>
-      <w:r>
-        <w:lastRenderedPageBreak/>
-        <w:t>just ask AI. No, not for vibe coding, I’ll just ask it for… you know … general directions. Some boilerplate to start with, you know.</w:t>
-      </w:r>
-    </w:p>
-    <w:p>
-      <w:r>
-        <w:t>(Huge chunk of code with some ai comments appear in vim)</w:t>
-      </w:r>
-    </w:p>
-    <w:p>
-      <w:r>
-        <w:t>Uh huh…this goes here…</w:t>
-      </w:r>
-    </w:p>
-    <w:p>
-      <w:r>
-        <w:t>(Main_hero deletes all comments)</w:t>
-      </w:r>
-    </w:p>
-    <w:p>
-      <w:r>
-        <w:t>And first page done!</w:t>
-      </w:r>
-    </w:p>
-    <w:p>
-      <w:r>
-        <w:t>(Main_hero tries to exit vim)</w:t>
-      </w:r>
-    </w:p>
-    <w:p>
-      <w:r>
-        <w:t>Ok, how do I?...fuck..uhhh…I forgot again…uhhhh…here it is!</w:t>
-      </w:r>
-    </w:p>
-    <w:p>
-      <w:r>
-        <w:t>Not too hard eh? Now the rest of them…</w:t>
-      </w:r>
-    </w:p>
-    <w:p>
-      <w:r>
-        <w:t>(Screen goes blurry, with copypaste stuff going on in the background)</w:t>
-      </w:r>
-    </w:p>
-    <w:p>
-      <w:r>
-        <w:t>(Some time later)</w:t>
-      </w:r>
-    </w:p>
-    <w:p>
-      <w:r>
-        <w:t>(Screen shows running website in terminal)</w:t>
-      </w:r>
-    </w:p>
-    <w:p>
-      <w:r>
-        <w:t>Aaaand im done! Now I just need to trick sillygoose228</w:t>
-      </w:r>
-    </w:p>
-    <w:p>
-      <w:r>
-        <w:t>(Screen goes to main_hero’s profile page. User is prompted to search for sillygoose228 nickname)</w:t>
-      </w:r>
-    </w:p>
-    <w:p>
-      <w:r>
-        <w:t xml:space="preserve">God, even </w:t>
-      </w:r>
-      <w:r>
-        <w:t>h</w:t>
-      </w:r>
-      <w:r>
-        <w:t xml:space="preserve">is name is stupid. Not like mine tho. Main_hero. </w:t>
-      </w:r>
-      <w:r>
-        <w:t>You might not see this yet, but my nickname has at least three references to different shit, I’ve spent like a whole day coming up with that.</w:t>
-      </w:r>
-    </w:p>
-    <w:p>
-      <w:r>
-        <w:t>So</w:t>
-      </w:r>
-      <w:r>
-        <w:t xml:space="preserve"> anyway</w:t>
-      </w:r>
-      <w:r>
-        <w:t>, now I need to shoot him a message.</w:t>
-      </w:r>
-    </w:p>
-    <w:p>
-      <w:r>
-        <w:t>(User is prompted to press on send message button)</w:t>
-      </w:r>
-    </w:p>
-    <w:p>
-      <w:r>
-        <w:t xml:space="preserve">Ok, so, It ‘ll go like that, uhhh “dear sillygoose228, it came to my attention that- no who the fuck reports posts like that? “Dear sillygoose228, there is a post I want you to look at- nah it sounds so stupid, he’ll definitely catch me. No, I need to go simple, like “Dear sillygoose228, look at this post”- Nooo why “dear”? We haven’t even met. No, I need to be plain and direct “Look at this post”. </w:t>
+        <w:t xml:space="preserve">plain and direct “Look at this post”. </w:t>
       </w:r>
       <w:r>
         <w:t>No, no, even simpler, just send him the link to the post. Yeah, that will do, so inconspicuous!</w:t>
@@ -4193,109 +4215,109 @@
     </w:p>
     <w:p>
       <w:r>
+        <w:t>Shit, he is suspicious, I’m done for</w:t>
+      </w:r>
+    </w:p>
+    <w:p>
+      <w:r>
+        <w:t>Main_hero: it’s the post from ur sub</w:t>
+      </w:r>
+    </w:p>
+    <w:p>
+      <w:r>
+        <w:t>Main_hero: I’m reporting it</w:t>
+      </w:r>
+    </w:p>
+    <w:p>
+      <w:r>
+        <w:t>Main_hero: like a decent follower</w:t>
+      </w:r>
+    </w:p>
+    <w:p>
+      <w:r>
+        <w:t>Yeah, I think I saved it. He won’t know what’s coming</w:t>
+      </w:r>
+    </w:p>
+    <w:p>
+      <w:r>
+        <w:t>Sillygoose228: uhhh ok, lemme look at it</w:t>
+      </w:r>
+    </w:p>
+    <w:p>
+      <w:r>
+        <w:t>So now we wait</w:t>
+      </w:r>
+    </w:p>
+    <w:p>
+      <w:r>
+        <w:t>…………………………………………………………………….</w:t>
+      </w:r>
+    </w:p>
+    <w:p>
+      <w:r>
+        <w:t xml:space="preserve">I think it takes longer than it should no? </w:t>
+      </w:r>
+    </w:p>
+    <w:p>
+      <w:r>
+        <w:t>Shit, he is probably reporting me already</w:t>
+      </w:r>
+    </w:p>
+    <w:p>
+      <w:r>
+        <w:t>What do I do? Should I check in on the progress?</w:t>
+      </w:r>
+    </w:p>
+    <w:p>
+      <w:r>
+        <w:t>Or just let him do his thing? Or may be block him and bounce? He is probably calling police on me already, shit</w:t>
+      </w:r>
+    </w:p>
+    <w:p>
+      <w:r>
+        <w:t>(User is prompted to block sillygoose228, but as he reaches for the button, creds pop in the terminal and sillygoose starts typing)</w:t>
+      </w:r>
+    </w:p>
+    <w:p>
+      <w:r>
+        <w:t>Oh, oh shit, I got him! Here his password!</w:t>
+      </w:r>
+      <w:r>
+        <w:t xml:space="preserve"> His password is iwantgordontopegme</w:t>
+      </w:r>
+      <w:r>
+        <w:t>822? That’s uhhhh ok, bro, whatever floats ur boat ig.</w:t>
+      </w:r>
+    </w:p>
+    <w:p>
+      <w:r>
+        <w:t>Sillygoose228: yeah, I deleted</w:t>
+      </w:r>
+      <w:r>
+        <w:t xml:space="preserve"> </w:t>
+      </w:r>
+      <w:r>
+        <w:t>the post, but something weird is going on, I can’t even find the fartsniffer69 on The Forum to ban him from our subforum</w:t>
+      </w:r>
+    </w:p>
+    <w:p>
+      <w:r>
+        <w:t>FUCK. SHIT. FUCK.</w:t>
+      </w:r>
+    </w:p>
+    <w:p>
+      <w:r>
+        <w:t>I FUCKED UP</w:t>
+      </w:r>
+    </w:p>
+    <w:p>
+      <w:r>
+        <w:t>I forgot to change the author of the post. Even tho I got his creds already, he might realize what’s going on and change his password. I need to convince him it’s ok.</w:t>
+      </w:r>
+    </w:p>
+    <w:p>
+      <w:r>
         <w:lastRenderedPageBreak/>
-        <w:t>Shit, he is suspicious, I’m done for</w:t>
-      </w:r>
-    </w:p>
-    <w:p>
-      <w:r>
-        <w:t>Main_hero: it’s the post from ur sub</w:t>
-      </w:r>
-    </w:p>
-    <w:p>
-      <w:r>
-        <w:t>Main_hero: I’m reporting it</w:t>
-      </w:r>
-    </w:p>
-    <w:p>
-      <w:r>
-        <w:t>Main_hero: like a decent follower</w:t>
-      </w:r>
-    </w:p>
-    <w:p>
-      <w:r>
-        <w:t>Yeah, I think I saved it. He won’t know what’s coming</w:t>
-      </w:r>
-    </w:p>
-    <w:p>
-      <w:r>
-        <w:t>Sillygoose228: uhhh ok, lemme look at it</w:t>
-      </w:r>
-    </w:p>
-    <w:p>
-      <w:r>
-        <w:t>So now we wait</w:t>
-      </w:r>
-    </w:p>
-    <w:p>
-      <w:r>
-        <w:t>…………………………………………………………………….</w:t>
-      </w:r>
-    </w:p>
-    <w:p>
-      <w:r>
-        <w:t xml:space="preserve">I think it takes longer than it should no? </w:t>
-      </w:r>
-    </w:p>
-    <w:p>
-      <w:r>
-        <w:t>Shit, he is probably reporting me already</w:t>
-      </w:r>
-    </w:p>
-    <w:p>
-      <w:r>
-        <w:t>What do I do? Should I check in on the progress?</w:t>
-      </w:r>
-    </w:p>
-    <w:p>
-      <w:r>
-        <w:t>Or just let him do his thing? Or may be block him and bounce? He is probably calling police on me already, shit</w:t>
-      </w:r>
-    </w:p>
-    <w:p>
-      <w:r>
-        <w:t>(User is prompted to block sillygoose228, but as he reaches for the button, creds pop in the terminal and sillygoose starts typing)</w:t>
-      </w:r>
-    </w:p>
-    <w:p>
-      <w:r>
-        <w:t>Oh, oh shit, I got him! Here his password!</w:t>
-      </w:r>
-      <w:r>
-        <w:t xml:space="preserve"> His password is iwantgordontopegme</w:t>
-      </w:r>
-      <w:r>
-        <w:t>822? That’s uhhhh ok, bro, whatever floats ur boat ig.</w:t>
-      </w:r>
-    </w:p>
-    <w:p>
-      <w:r>
-        <w:t>Sillygoose228: yeah, I deleted</w:t>
-      </w:r>
-      <w:r>
-        <w:t xml:space="preserve"> </w:t>
-      </w:r>
-      <w:r>
-        <w:t>the post, but something weird is going on, I can’t even find the fartsniffer69 on The Forum to ban him from our subforum</w:t>
-      </w:r>
-    </w:p>
-    <w:p>
-      <w:r>
-        <w:t>FUCK. SHIT. FUCK.</w:t>
-      </w:r>
-    </w:p>
-    <w:p>
-      <w:r>
-        <w:t>I FUCKED UP</w:t>
-      </w:r>
-    </w:p>
-    <w:p>
-      <w:r>
-        <w:t>I forgot to change the author of the post. Even tho I got his creds already, he might realize what’s going on and change his password. I need to convince him it’s ok.</w:t>
-      </w:r>
-    </w:p>
-    <w:p>
-      <w:r>
         <w:t>Main_hero: uhhh idk, this user shows as deleted to me already. Maybe The Forum admins already</w:t>
       </w:r>
       <w:r>
@@ -4314,103 +4336,103 @@
     </w:p>
     <w:p>
       <w:r>
+        <w:t>Sillygoose228: strangely enough, website was lagging even more, when I was deleting that post</w:t>
+      </w:r>
+    </w:p>
+    <w:p>
+      <w:r>
+        <w:t>Fucking AI gave me shit code. I specifically asked it to make code as optimized as possible bruh.</w:t>
+      </w:r>
+    </w:p>
+    <w:p>
+      <w:r>
+        <w:t>(Sillygoose228 is still typing)</w:t>
+      </w:r>
+    </w:p>
+    <w:p>
+      <w:r>
+        <w:t xml:space="preserve">What is he typing for so long? Fuck, I </w:t>
+      </w:r>
+      <w:r>
+        <w:t>might be burned here. What if he is gonna ask me about how did I find this post? Or why am I reporting it even tho im not even a follower? Shit, I forgot to follow fucking wl3 sub</w:t>
+      </w:r>
+      <w:r>
+        <w:t>! Yeah, I might be done for here.</w:t>
+      </w:r>
+    </w:p>
+    <w:p>
+      <w:r>
+        <w:t>Silligoose228: yeah, it probably the same like the replies bug. I once tried to reply to someone in the comments, I think it was some discussion in my sub and website was lagging too much and I couldn’t send my reply, but once it started working, I’ve sent like 5 replies in a row! How funny is that, huh?</w:t>
+      </w:r>
+    </w:p>
+    <w:p>
+      <w:r>
+        <w:t>Uhhhh yeah, this guy is as retarded as his nickname.</w:t>
+      </w:r>
+    </w:p>
+    <w:p>
+      <w:r>
+        <w:t>Main_hero: cool</w:t>
+      </w:r>
+    </w:p>
+    <w:p>
+      <w:r>
+        <w:t>Now the fun part. I need to log out and log in as him and take over the sub.</w:t>
+      </w:r>
+    </w:p>
+    <w:p>
+      <w:r>
+        <w:t>(User is prompted to log out and log in as sillygoose228)</w:t>
+      </w:r>
+    </w:p>
+    <w:p>
+      <w:r>
+        <w:t>Now I need to remove all the modes and transfer the ownership to my account.</w:t>
+      </w:r>
+    </w:p>
+    <w:p>
+      <w:r>
+        <w:t>(User is prompted to remove all the mods and transfer the ownership)</w:t>
+      </w:r>
+    </w:p>
+    <w:p>
+      <w:r>
+        <w:t>And I’m done lol. That’s it, I fucking did it! Now I gotta go back and tell sc2 chat I got the keys. But I need to leave the proof.</w:t>
+      </w:r>
+    </w:p>
+    <w:p>
+      <w:r>
+        <w:t>(User is prompted to log out and log in as main_hero and go to the sc2 chat)</w:t>
+      </w:r>
+    </w:p>
+    <w:p>
+      <w:r>
+        <w:t>Main_hero: I hacked the wl3 sub</w:t>
+      </w:r>
+    </w:p>
+    <w:p>
+      <w:r>
+        <w:t>Main_hero: check the admins</w:t>
+      </w:r>
+    </w:p>
+    <w:p>
+      <w:pPr>
+        <w:pStyle w:val="Heading3"/>
+      </w:pPr>
+      <w:bookmarkStart w:id="21" w:name="_Toc216793256"/>
+      <w:r>
+        <w:t>Aftermath</w:t>
+      </w:r>
+      <w:bookmarkEnd w:id="21"/>
+    </w:p>
+    <w:p>
+      <w:r>
+        <w:t>User 1: what the fuck</w:t>
+      </w:r>
+    </w:p>
+    <w:p>
+      <w:r>
         <w:lastRenderedPageBreak/>
-        <w:t>Sillygoose228: strangely enough, website was lagging even more, when I was deleting that post</w:t>
-      </w:r>
-    </w:p>
-    <w:p>
-      <w:r>
-        <w:t>Fucking AI gave me shit code. I specifically asked it to make code as optimized as possible bruh.</w:t>
-      </w:r>
-    </w:p>
-    <w:p>
-      <w:r>
-        <w:t>(Sillygoose228 is still typing)</w:t>
-      </w:r>
-    </w:p>
-    <w:p>
-      <w:r>
-        <w:t xml:space="preserve">What is he typing for so long? Fuck, I </w:t>
-      </w:r>
-      <w:r>
-        <w:t>might be burned here. What if he is gonna ask me about how did I find this post? Or why am I reporting it even tho im not even a follower? Shit, I forgot to follow fucking wl3 sub</w:t>
-      </w:r>
-      <w:r>
-        <w:t>! Yeah, I might be done for here.</w:t>
-      </w:r>
-    </w:p>
-    <w:p>
-      <w:r>
-        <w:t>Silligoose228: yeah, it probably the same like the replies bug. I once tried to reply to someone in the comments, I think it was some discussion in my sub and website was lagging too much and I couldn’t send my reply, but once it started working, I’ve sent like 5 replies in a row! How funny is that, huh?</w:t>
-      </w:r>
-    </w:p>
-    <w:p>
-      <w:r>
-        <w:t>Uhhhh yeah, this guy is as retarded as his nickname.</w:t>
-      </w:r>
-    </w:p>
-    <w:p>
-      <w:r>
-        <w:t>Main_hero: cool</w:t>
-      </w:r>
-    </w:p>
-    <w:p>
-      <w:r>
-        <w:t>Now the fun part. I need to log out and log in as him and take over the sub.</w:t>
-      </w:r>
-    </w:p>
-    <w:p>
-      <w:r>
-        <w:t>(User is prompted to log out and log in as sillygoose228)</w:t>
-      </w:r>
-    </w:p>
-    <w:p>
-      <w:r>
-        <w:t>Now I need to remove all the modes and transfer the ownership to my account.</w:t>
-      </w:r>
-    </w:p>
-    <w:p>
-      <w:r>
-        <w:t>(User is prompted to remove all the mods and transfer the ownership)</w:t>
-      </w:r>
-    </w:p>
-    <w:p>
-      <w:r>
-        <w:t>And I’m done lol. That’s it, I fucking did it! Now I gotta go back and tell sc2 chat I got the keys. But I need to leave the proof.</w:t>
-      </w:r>
-    </w:p>
-    <w:p>
-      <w:r>
-        <w:t>(User is prompted to log out and log in as main_hero and go to the sc2 chat)</w:t>
-      </w:r>
-    </w:p>
-    <w:p>
-      <w:r>
-        <w:t>Main_hero: I hacked the wl3 sub</w:t>
-      </w:r>
-    </w:p>
-    <w:p>
-      <w:r>
-        <w:t>Main_hero: check the admins</w:t>
-      </w:r>
-    </w:p>
-    <w:p>
-      <w:pPr>
-        <w:pStyle w:val="Heading3"/>
-      </w:pPr>
-      <w:bookmarkStart w:id="21" w:name="_Toc216793256"/>
-      <w:r>
-        <w:t>Aftermath</w:t>
-      </w:r>
-      <w:bookmarkEnd w:id="21"/>
-    </w:p>
-    <w:p>
-      <w:r>
-        <w:t>User 1: what the fuck</w:t>
-      </w:r>
-    </w:p>
-    <w:p>
-      <w:r>
         <w:t>User 2: no fucking way</w:t>
       </w:r>
     </w:p>
@@ -4432,113 +4454,113 @@
     </w:p>
     <w:p>
       <w:r>
+        <w:t>User 5: what the fuck? How</w:t>
+      </w:r>
+    </w:p>
+    <w:p>
+      <w:r>
+        <w:t>User 6: fucking legend</w:t>
+      </w:r>
+    </w:p>
+    <w:p>
+      <w:r>
+        <w:t>User 7: lmao what</w:t>
+      </w:r>
+    </w:p>
+    <w:p>
+      <w:r>
+        <w:t>User 8: of all people it’s main_hero who did that lmaooo</w:t>
+      </w:r>
+    </w:p>
+    <w:p>
+      <w:r>
+        <w:t>Main_hero: fuck yeah, it was me</w:t>
+      </w:r>
+    </w:p>
+    <w:p>
+      <w:r>
+        <w:t>Main_hero: let’s spam whatever we want on this sub, we can do it now</w:t>
+      </w:r>
+    </w:p>
+    <w:p>
+      <w:r>
+        <w:t>User 5: fuck yeah, let’s do it</w:t>
+      </w:r>
+    </w:p>
+    <w:p>
+      <w:r>
+        <w:t>User 6: omw</w:t>
+      </w:r>
+    </w:p>
+    <w:p>
+      <w:r>
+        <w:t>User 7: alr why not</w:t>
+      </w:r>
+    </w:p>
+    <w:p>
+      <w:r>
+        <w:t>(User is prompted to search for wl3 sub and go there)</w:t>
+      </w:r>
+    </w:p>
+    <w:p>
+      <w:r>
+        <w:t>Yeah, look at this. These are fruits of my labor, I made it possible</w:t>
+      </w:r>
+      <w:r>
+        <w:t>! I am so fucking cool ain’t I? And now people see it too.</w:t>
+      </w:r>
+    </w:p>
+    <w:p>
+      <w:r>
+        <w:t>(User is prompted to go back to sc2 chat)</w:t>
+      </w:r>
+    </w:p>
+    <w:p>
+      <w:r>
+        <w:t>User 5: nah ts is instant sc2 classic</w:t>
+      </w:r>
+    </w:p>
+    <w:p>
+      <w:r>
+        <w:t>User 12: not to be this guy, but I think we went over the line with this a little bit? We don’t have any beef with wl3 sub, why are we even raiding them. It’s not fair, we should return the sub</w:t>
+      </w:r>
+    </w:p>
+    <w:p>
+      <w:r>
+        <w:t>User 13: yea 100%</w:t>
+      </w:r>
+    </w:p>
+    <w:p>
+      <w:r>
+        <w:t>User 14: this</w:t>
+      </w:r>
+    </w:p>
+    <w:p>
+      <w:r>
+        <w:t>User 15: yea stealing was lowk fun, but this is just wrong atp</w:t>
+      </w:r>
+    </w:p>
+    <w:p>
+      <w:r>
+        <w:t>(Screen turns redish)</w:t>
+      </w:r>
+    </w:p>
+    <w:p>
+      <w:r>
+        <w:t>Main_hero: wrong? Who r u, fucking moral police? I am the rightful admin of wl3 sub, cuz previous admin wasn’t as smart as me and he fell for my trick</w:t>
+      </w:r>
+    </w:p>
+    <w:p>
+      <w:r>
+        <w:t>Main_hero: I ain’t returning shit to no one</w:t>
+      </w:r>
+      <w:r>
+        <w:t>, fuck off u cunts</w:t>
+      </w:r>
+    </w:p>
+    <w:p>
+      <w:r>
         <w:lastRenderedPageBreak/>
-        <w:t>User 5: what the fuck? How</w:t>
-      </w:r>
-    </w:p>
-    <w:p>
-      <w:r>
-        <w:t>User 6: fucking legend</w:t>
-      </w:r>
-    </w:p>
-    <w:p>
-      <w:r>
-        <w:t>User 7: lmao what</w:t>
-      </w:r>
-    </w:p>
-    <w:p>
-      <w:r>
-        <w:t>User 8: of all people it’s main_hero who did that lmaooo</w:t>
-      </w:r>
-    </w:p>
-    <w:p>
-      <w:r>
-        <w:t>Main_hero: fuck yeah, it was me</w:t>
-      </w:r>
-    </w:p>
-    <w:p>
-      <w:r>
-        <w:t>Main_hero: let’s spam whatever we want on this sub, we can do it now</w:t>
-      </w:r>
-    </w:p>
-    <w:p>
-      <w:r>
-        <w:t>User 5: fuck yeah, let’s do it</w:t>
-      </w:r>
-    </w:p>
-    <w:p>
-      <w:r>
-        <w:t>User 6: omw</w:t>
-      </w:r>
-    </w:p>
-    <w:p>
-      <w:r>
-        <w:t>User 7: alr why not</w:t>
-      </w:r>
-    </w:p>
-    <w:p>
-      <w:r>
-        <w:t>(User is prompted to search for wl3 sub and go there)</w:t>
-      </w:r>
-    </w:p>
-    <w:p>
-      <w:r>
-        <w:t>Yeah, look at this. These are fruits of my labor, I made it possible</w:t>
-      </w:r>
-      <w:r>
-        <w:t>! I am so fucking cool ain’t I? And now people see it too.</w:t>
-      </w:r>
-    </w:p>
-    <w:p>
-      <w:r>
-        <w:t>(User is prompted to go back to sc2 chat)</w:t>
-      </w:r>
-    </w:p>
-    <w:p>
-      <w:r>
-        <w:t>User 5: nah ts is instant sc2 classic</w:t>
-      </w:r>
-    </w:p>
-    <w:p>
-      <w:r>
-        <w:t>User 12: not to be this guy, but I think we went over the line with this a little bit? We don’t have any beef with wl3 sub, why are we even raiding them. It’s not fair, we should return the sub</w:t>
-      </w:r>
-    </w:p>
-    <w:p>
-      <w:r>
-        <w:t>User 13: yea 100%</w:t>
-      </w:r>
-    </w:p>
-    <w:p>
-      <w:r>
-        <w:t>User 14: this</w:t>
-      </w:r>
-    </w:p>
-    <w:p>
-      <w:r>
-        <w:t>User 15: yea stealing was lowk fun, but this is just wrong atp</w:t>
-      </w:r>
-    </w:p>
-    <w:p>
-      <w:r>
-        <w:t>(Screen turns redish)</w:t>
-      </w:r>
-    </w:p>
-    <w:p>
-      <w:r>
-        <w:t>Main_hero: wrong? Who r u, fucking moral police? I am the rightful admin of wl3 sub, cuz previous admin wasn’t as smart as me and he fell for my trick</w:t>
-      </w:r>
-    </w:p>
-    <w:p>
-      <w:r>
-        <w:t>Main_hero: I ain’t returning shit to no one</w:t>
-      </w:r>
-      <w:r>
-        <w:t>, fuck off u cunts</w:t>
-      </w:r>
-    </w:p>
-    <w:p>
-      <w:r>
         <w:t>User 13: dude wtf</w:t>
       </w:r>
     </w:p>
@@ -4558,141 +4580,141 @@
     </w:p>
     <w:p>
       <w:r>
+        <w:t>User 5: fuck off, he is right, we can do whatever we can with the sub now, we earned it</w:t>
+      </w:r>
+    </w:p>
+    <w:p>
+      <w:r>
+        <w:t>User 6: hell yeah</w:t>
+      </w:r>
+    </w:p>
+    <w:p>
+      <w:r>
+        <w:t>Main_hero: after all, they are our enemies, they support wl3 that took all the attention from sc2</w:t>
+      </w:r>
+    </w:p>
+    <w:p>
+      <w:r>
+        <w:t>User 3: how delulu r u lmao</w:t>
+      </w:r>
+    </w:p>
+    <w:p>
+      <w:r>
+        <w:t>Main_hero: fuck u</w:t>
+      </w:r>
+    </w:p>
+    <w:p>
+      <w:r>
+        <w:t>User 3: fuck u, u delusional fuckwit</w:t>
+      </w:r>
+    </w:p>
+    <w:p>
+      <w:r>
+        <w:t>User 5: no fuck u, u fucking twat</w:t>
+      </w:r>
+    </w:p>
+    <w:p>
+      <w:r>
+        <w:t xml:space="preserve">User 3: </w:t>
+      </w:r>
+      <w:r>
+        <w:t xml:space="preserve">u called me </w:t>
+      </w:r>
+      <w:r>
+        <w:t>twat? I never felt less insulted</w:t>
+      </w:r>
+    </w:p>
+    <w:p>
+      <w:r>
+        <w:t>User 5: fuck u</w:t>
+      </w:r>
+    </w:p>
+    <w:p>
+      <w:r>
+        <w:t>User 3: fuck u</w:t>
+      </w:r>
+    </w:p>
+    <w:p>
+      <w:r>
+        <w:t>Main_hero: fuck u</w:t>
+      </w:r>
+    </w:p>
+    <w:p>
+      <w:r>
+        <w:t>User 12: fuck u</w:t>
+      </w:r>
+    </w:p>
+    <w:p>
+      <w:r>
+        <w:t>User 13:</w:t>
+      </w:r>
+      <w:r>
+        <w:t xml:space="preserve"> </w:t>
+      </w:r>
+      <w:r>
+        <w:t>fuck u</w:t>
+      </w:r>
+    </w:p>
+    <w:p>
+      <w:r>
+        <w:t>(Screen slowly goes red and blurry, and then suddenly white)</w:t>
+      </w:r>
+    </w:p>
+    <w:p>
+      <w:r>
+        <w:t xml:space="preserve">Man, this shit is fucking stupid. I’ve spent 1000h playing sc2 </w:t>
+      </w:r>
+      <w:r>
+        <w:t>instead of doing something useful, I’ve hacked sillygoose228 and wl3 sub even though they did nothing wrong for me and for what? For fucking validation from my “friends”. M</w:t>
+      </w:r>
+      <w:r>
+        <w:t xml:space="preserve">y only </w:t>
+      </w:r>
+      <w:r>
+        <w:t>“</w:t>
+      </w:r>
+      <w:r>
+        <w:t>friends</w:t>
+      </w:r>
+      <w:r>
+        <w:t>” who</w:t>
+      </w:r>
+      <w:r>
+        <w:t xml:space="preserve"> don’t even respect me and </w:t>
+      </w:r>
+      <w:r>
+        <w:t>they every bit as stupid as I am</w:t>
+      </w:r>
+      <w:r>
+        <w:t>.</w:t>
+      </w:r>
+      <w:r>
+        <w:t xml:space="preserve"> </w:t>
+      </w:r>
+    </w:p>
+    <w:p>
+      <w:r>
+        <w:t>I’ve spent hours and hours trying to convince everyone around me and myself, that I am skillful, smart and just the best person on earth and not just some useless The Forum dweller, although I probably am, just to make people want to hang out with me.</w:t>
+      </w:r>
+    </w:p>
+    <w:p>
+      <w:r>
+        <w:t>It’s fucking bullshit, isn’t it?</w:t>
+      </w:r>
+    </w:p>
+    <w:p>
+      <w:r>
+        <w:t>(Screen goes back to normal through blur)</w:t>
+      </w:r>
+    </w:p>
+    <w:p>
+      <w:r>
+        <w:t>User 1: yo main_hero, u do know that u can get urself banned for hacking other user right</w:t>
+      </w:r>
+    </w:p>
+    <w:p>
+      <w:r>
         <w:lastRenderedPageBreak/>
-        <w:t>User 5: fuck off, he is right, we can do whatever we can with the sub now, we earned it</w:t>
-      </w:r>
-    </w:p>
-    <w:p>
-      <w:r>
-        <w:t>User 6: hell yeah</w:t>
-      </w:r>
-    </w:p>
-    <w:p>
-      <w:r>
-        <w:t>Main_hero: after all, they are our enemies, they support wl3 that took all the attention from sc2</w:t>
-      </w:r>
-    </w:p>
-    <w:p>
-      <w:r>
-        <w:t>User 3: how delulu r u lmao</w:t>
-      </w:r>
-    </w:p>
-    <w:p>
-      <w:r>
-        <w:t>Main_hero: fuck u</w:t>
-      </w:r>
-    </w:p>
-    <w:p>
-      <w:r>
-        <w:t>User 3: fuck u, u delusional fuckwit</w:t>
-      </w:r>
-    </w:p>
-    <w:p>
-      <w:r>
-        <w:t>User 5: no fuck u, u fucking twat</w:t>
-      </w:r>
-    </w:p>
-    <w:p>
-      <w:r>
-        <w:t xml:space="preserve">User 3: </w:t>
-      </w:r>
-      <w:r>
-        <w:t xml:space="preserve">u called me </w:t>
-      </w:r>
-      <w:r>
-        <w:t>twat? I never felt less insulted</w:t>
-      </w:r>
-    </w:p>
-    <w:p>
-      <w:r>
-        <w:t>User 5: fuck u</w:t>
-      </w:r>
-    </w:p>
-    <w:p>
-      <w:r>
-        <w:t>User 3: fuck u</w:t>
-      </w:r>
-    </w:p>
-    <w:p>
-      <w:r>
-        <w:t>Main_hero: fuck u</w:t>
-      </w:r>
-    </w:p>
-    <w:p>
-      <w:r>
-        <w:t>User 12: fuck u</w:t>
-      </w:r>
-    </w:p>
-    <w:p>
-      <w:r>
-        <w:t>User 13:</w:t>
-      </w:r>
-      <w:r>
-        <w:t xml:space="preserve"> </w:t>
-      </w:r>
-      <w:r>
-        <w:t>fuck u</w:t>
-      </w:r>
-    </w:p>
-    <w:p>
-      <w:r>
-        <w:t>(Screen slowly goes red and blurry, and then suddenly white)</w:t>
-      </w:r>
-    </w:p>
-    <w:p>
-      <w:r>
-        <w:t xml:space="preserve">Man, this shit is fucking stupid. I’ve spent 1000h playing sc2 </w:t>
-      </w:r>
-      <w:r>
-        <w:t>instead of doing something useful, I’ve hacked sillygoose228 and wl3 sub even though they did nothing wrong for me and for what? For fucking validation from my “friends”. M</w:t>
-      </w:r>
-      <w:r>
-        <w:t xml:space="preserve">y only </w:t>
-      </w:r>
-      <w:r>
-        <w:t>“</w:t>
-      </w:r>
-      <w:r>
-        <w:t>friends</w:t>
-      </w:r>
-      <w:r>
-        <w:t>” who</w:t>
-      </w:r>
-      <w:r>
-        <w:t xml:space="preserve"> don’t even respect me and </w:t>
-      </w:r>
-      <w:r>
-        <w:t>they every bit as stupid as I am</w:t>
-      </w:r>
-      <w:r>
-        <w:t>.</w:t>
-      </w:r>
-      <w:r>
-        <w:t xml:space="preserve"> </w:t>
-      </w:r>
-    </w:p>
-    <w:p>
-      <w:r>
-        <w:t>I’ve spent hours and hours trying to convince everyone around me and myself, that I am skillful, smart and just the best person on earth and not just some useless The Forum dweller, although I probably am, just to make people want to hang out with me.</w:t>
-      </w:r>
-    </w:p>
-    <w:p>
-      <w:r>
-        <w:t>It’s fucking bullshit, isn’t it?</w:t>
-      </w:r>
-    </w:p>
-    <w:p>
-      <w:r>
-        <w:t>(Screen goes back to normal through blur)</w:t>
-      </w:r>
-    </w:p>
-    <w:p>
-      <w:r>
-        <w:t>User 1: yo main_hero, u do know that u can get urself banned for hacking other user right</w:t>
-      </w:r>
-    </w:p>
-    <w:p>
-      <w:r>
         <w:t>Main_hero: yeah of course I kno-</w:t>
       </w:r>
     </w:p>
@@ -4708,7 +4730,6 @@
     </w:p>
     <w:p>
       <w:r>
-        <w:lastRenderedPageBreak/>
         <w:t>(Screen goes dark. The Forum logo slowly emerges with thanks for playing label and my name)</w:t>
       </w:r>
     </w:p>
@@ -5067,6 +5088,119 @@
     </w:lvl>
   </w:abstractNum>
   <w:abstractNum w:abstractNumId="3" w15:restartNumberingAfterBreak="0">
+    <w:nsid w:val="253222EC"/>
+    <w:multiLevelType w:val="hybridMultilevel"/>
+    <w:tmpl w:val="E31A0080"/>
+    <w:lvl w:ilvl="0" w:tplc="04090001">
+      <w:start w:val="1"/>
+      <w:numFmt w:val="bullet"/>
+      <w:lvlText w:val=""/>
+      <w:lvlJc w:val="left"/>
+      <w:pPr>
+        <w:ind w:left="720" w:hanging="360"/>
+      </w:pPr>
+      <w:rPr>
+        <w:rFonts w:ascii="Symbol" w:hAnsi="Symbol" w:hint="default"/>
+      </w:rPr>
+    </w:lvl>
+    <w:lvl w:ilvl="1" w:tplc="04090003" w:tentative="1">
+      <w:start w:val="1"/>
+      <w:numFmt w:val="bullet"/>
+      <w:lvlText w:val="o"/>
+      <w:lvlJc w:val="left"/>
+      <w:pPr>
+        <w:ind w:left="1440" w:hanging="360"/>
+      </w:pPr>
+      <w:rPr>
+        <w:rFonts w:ascii="Courier New" w:hAnsi="Courier New" w:cs="Courier New" w:hint="default"/>
+      </w:rPr>
+    </w:lvl>
+    <w:lvl w:ilvl="2" w:tplc="04090005" w:tentative="1">
+      <w:start w:val="1"/>
+      <w:numFmt w:val="bullet"/>
+      <w:lvlText w:val=""/>
+      <w:lvlJc w:val="left"/>
+      <w:pPr>
+        <w:ind w:left="2160" w:hanging="360"/>
+      </w:pPr>
+      <w:rPr>
+        <w:rFonts w:ascii="Wingdings" w:hAnsi="Wingdings" w:hint="default"/>
+      </w:rPr>
+    </w:lvl>
+    <w:lvl w:ilvl="3" w:tplc="04090001" w:tentative="1">
+      <w:start w:val="1"/>
+      <w:numFmt w:val="bullet"/>
+      <w:lvlText w:val=""/>
+      <w:lvlJc w:val="left"/>
+      <w:pPr>
+        <w:ind w:left="2880" w:hanging="360"/>
+      </w:pPr>
+      <w:rPr>
+        <w:rFonts w:ascii="Symbol" w:hAnsi="Symbol" w:hint="default"/>
+      </w:rPr>
+    </w:lvl>
+    <w:lvl w:ilvl="4" w:tplc="04090003" w:tentative="1">
+      <w:start w:val="1"/>
+      <w:numFmt w:val="bullet"/>
+      <w:lvlText w:val="o"/>
+      <w:lvlJc w:val="left"/>
+      <w:pPr>
+        <w:ind w:left="3600" w:hanging="360"/>
+      </w:pPr>
+      <w:rPr>
+        <w:rFonts w:ascii="Courier New" w:hAnsi="Courier New" w:cs="Courier New" w:hint="default"/>
+      </w:rPr>
+    </w:lvl>
+    <w:lvl w:ilvl="5" w:tplc="04090005" w:tentative="1">
+      <w:start w:val="1"/>
+      <w:numFmt w:val="bullet"/>
+      <w:lvlText w:val=""/>
+      <w:lvlJc w:val="left"/>
+      <w:pPr>
+        <w:ind w:left="4320" w:hanging="360"/>
+      </w:pPr>
+      <w:rPr>
+        <w:rFonts w:ascii="Wingdings" w:hAnsi="Wingdings" w:hint="default"/>
+      </w:rPr>
+    </w:lvl>
+    <w:lvl w:ilvl="6" w:tplc="04090001" w:tentative="1">
+      <w:start w:val="1"/>
+      <w:numFmt w:val="bullet"/>
+      <w:lvlText w:val=""/>
+      <w:lvlJc w:val="left"/>
+      <w:pPr>
+        <w:ind w:left="5040" w:hanging="360"/>
+      </w:pPr>
+      <w:rPr>
+        <w:rFonts w:ascii="Symbol" w:hAnsi="Symbol" w:hint="default"/>
+      </w:rPr>
+    </w:lvl>
+    <w:lvl w:ilvl="7" w:tplc="04090003" w:tentative="1">
+      <w:start w:val="1"/>
+      <w:numFmt w:val="bullet"/>
+      <w:lvlText w:val="o"/>
+      <w:lvlJc w:val="left"/>
+      <w:pPr>
+        <w:ind w:left="5760" w:hanging="360"/>
+      </w:pPr>
+      <w:rPr>
+        <w:rFonts w:ascii="Courier New" w:hAnsi="Courier New" w:cs="Courier New" w:hint="default"/>
+      </w:rPr>
+    </w:lvl>
+    <w:lvl w:ilvl="8" w:tplc="04090005" w:tentative="1">
+      <w:start w:val="1"/>
+      <w:numFmt w:val="bullet"/>
+      <w:lvlText w:val=""/>
+      <w:lvlJc w:val="left"/>
+      <w:pPr>
+        <w:ind w:left="6480" w:hanging="360"/>
+      </w:pPr>
+      <w:rPr>
+        <w:rFonts w:ascii="Wingdings" w:hAnsi="Wingdings" w:hint="default"/>
+      </w:rPr>
+    </w:lvl>
+  </w:abstractNum>
+  <w:abstractNum w:abstractNumId="4" w15:restartNumberingAfterBreak="0">
     <w:nsid w:val="2C184B38"/>
     <w:multiLevelType w:val="multilevel"/>
     <w:tmpl w:val="2346BC46"/>
@@ -5179,7 +5313,7 @@
       </w:rPr>
     </w:lvl>
   </w:abstractNum>
-  <w:abstractNum w:abstractNumId="4" w15:restartNumberingAfterBreak="0">
+  <w:abstractNum w:abstractNumId="5" w15:restartNumberingAfterBreak="0">
     <w:nsid w:val="2D276953"/>
     <w:multiLevelType w:val="multilevel"/>
     <w:tmpl w:val="2346BC46"/>
@@ -5292,7 +5426,7 @@
       </w:rPr>
     </w:lvl>
   </w:abstractNum>
-  <w:abstractNum w:abstractNumId="5" w15:restartNumberingAfterBreak="0">
+  <w:abstractNum w:abstractNumId="6" w15:restartNumberingAfterBreak="0">
     <w:nsid w:val="2F1D2218"/>
     <w:multiLevelType w:val="multilevel"/>
     <w:tmpl w:val="2346BC46"/>
@@ -5405,7 +5539,7 @@
       </w:rPr>
     </w:lvl>
   </w:abstractNum>
-  <w:abstractNum w:abstractNumId="6" w15:restartNumberingAfterBreak="0">
+  <w:abstractNum w:abstractNumId="7" w15:restartNumberingAfterBreak="0">
     <w:nsid w:val="300579A3"/>
     <w:multiLevelType w:val="multilevel"/>
     <w:tmpl w:val="2346BC46"/>
@@ -5518,7 +5652,7 @@
       </w:rPr>
     </w:lvl>
   </w:abstractNum>
-  <w:abstractNum w:abstractNumId="7" w15:restartNumberingAfterBreak="0">
+  <w:abstractNum w:abstractNumId="8" w15:restartNumberingAfterBreak="0">
     <w:nsid w:val="340E2915"/>
     <w:multiLevelType w:val="multilevel"/>
     <w:tmpl w:val="2346BC46"/>
@@ -5631,7 +5765,7 @@
       </w:rPr>
     </w:lvl>
   </w:abstractNum>
-  <w:abstractNum w:abstractNumId="8" w15:restartNumberingAfterBreak="0">
+  <w:abstractNum w:abstractNumId="9" w15:restartNumberingAfterBreak="0">
     <w:nsid w:val="38BF27DD"/>
     <w:multiLevelType w:val="multilevel"/>
     <w:tmpl w:val="E534917E"/>
@@ -5744,7 +5878,7 @@
       </w:rPr>
     </w:lvl>
   </w:abstractNum>
-  <w:abstractNum w:abstractNumId="9" w15:restartNumberingAfterBreak="0">
+  <w:abstractNum w:abstractNumId="10" w15:restartNumberingAfterBreak="0">
     <w:nsid w:val="39702D44"/>
     <w:multiLevelType w:val="multilevel"/>
     <w:tmpl w:val="2346BC46"/>
@@ -5857,7 +5991,7 @@
       </w:rPr>
     </w:lvl>
   </w:abstractNum>
-  <w:abstractNum w:abstractNumId="10" w15:restartNumberingAfterBreak="0">
+  <w:abstractNum w:abstractNumId="11" w15:restartNumberingAfterBreak="0">
     <w:nsid w:val="3CC21DA5"/>
     <w:multiLevelType w:val="multilevel"/>
     <w:tmpl w:val="2346BC46"/>
@@ -5970,7 +6104,7 @@
       </w:rPr>
     </w:lvl>
   </w:abstractNum>
-  <w:abstractNum w:abstractNumId="11" w15:restartNumberingAfterBreak="0">
+  <w:abstractNum w:abstractNumId="12" w15:restartNumberingAfterBreak="0">
     <w:nsid w:val="3EAC1A15"/>
     <w:multiLevelType w:val="multilevel"/>
     <w:tmpl w:val="2346BC46"/>
@@ -6083,7 +6217,7 @@
       </w:rPr>
     </w:lvl>
   </w:abstractNum>
-  <w:abstractNum w:abstractNumId="12" w15:restartNumberingAfterBreak="0">
+  <w:abstractNum w:abstractNumId="13" w15:restartNumberingAfterBreak="0">
     <w:nsid w:val="44511A4E"/>
     <w:multiLevelType w:val="multilevel"/>
     <w:tmpl w:val="2346BC46"/>
@@ -6196,7 +6330,7 @@
       </w:rPr>
     </w:lvl>
   </w:abstractNum>
-  <w:abstractNum w:abstractNumId="13" w15:restartNumberingAfterBreak="0">
+  <w:abstractNum w:abstractNumId="14" w15:restartNumberingAfterBreak="0">
     <w:nsid w:val="48A94C2D"/>
     <w:multiLevelType w:val="hybridMultilevel"/>
     <w:tmpl w:val="2F0ADCD6"/>
@@ -6309,7 +6443,7 @@
       </w:rPr>
     </w:lvl>
   </w:abstractNum>
-  <w:abstractNum w:abstractNumId="14" w15:restartNumberingAfterBreak="0">
+  <w:abstractNum w:abstractNumId="15" w15:restartNumberingAfterBreak="0">
     <w:nsid w:val="49964545"/>
     <w:multiLevelType w:val="multilevel"/>
     <w:tmpl w:val="2346BC46"/>
@@ -6422,7 +6556,7 @@
       </w:rPr>
     </w:lvl>
   </w:abstractNum>
-  <w:abstractNum w:abstractNumId="15" w15:restartNumberingAfterBreak="0">
+  <w:abstractNum w:abstractNumId="16" w15:restartNumberingAfterBreak="0">
     <w:nsid w:val="4A770846"/>
     <w:multiLevelType w:val="multilevel"/>
     <w:tmpl w:val="2346BC46"/>
@@ -6535,7 +6669,7 @@
       </w:rPr>
     </w:lvl>
   </w:abstractNum>
-  <w:abstractNum w:abstractNumId="16" w15:restartNumberingAfterBreak="0">
+  <w:abstractNum w:abstractNumId="17" w15:restartNumberingAfterBreak="0">
     <w:nsid w:val="4C214880"/>
     <w:multiLevelType w:val="multilevel"/>
     <w:tmpl w:val="2346BC46"/>
@@ -6648,7 +6782,7 @@
       </w:rPr>
     </w:lvl>
   </w:abstractNum>
-  <w:abstractNum w:abstractNumId="17" w15:restartNumberingAfterBreak="0">
+  <w:abstractNum w:abstractNumId="18" w15:restartNumberingAfterBreak="0">
     <w:nsid w:val="594911A2"/>
     <w:multiLevelType w:val="multilevel"/>
     <w:tmpl w:val="2346BC46"/>
@@ -6761,7 +6895,7 @@
       </w:rPr>
     </w:lvl>
   </w:abstractNum>
-  <w:abstractNum w:abstractNumId="18" w15:restartNumberingAfterBreak="0">
+  <w:abstractNum w:abstractNumId="19" w15:restartNumberingAfterBreak="0">
     <w:nsid w:val="60BF4DE1"/>
     <w:multiLevelType w:val="hybridMultilevel"/>
     <w:tmpl w:val="F58A7472"/>
@@ -6874,7 +7008,7 @@
       </w:rPr>
     </w:lvl>
   </w:abstractNum>
-  <w:abstractNum w:abstractNumId="19" w15:restartNumberingAfterBreak="0">
+  <w:abstractNum w:abstractNumId="20" w15:restartNumberingAfterBreak="0">
     <w:nsid w:val="60C119CC"/>
     <w:multiLevelType w:val="hybridMultilevel"/>
     <w:tmpl w:val="BCDCBC5A"/>
@@ -6987,7 +7121,7 @@
       </w:rPr>
     </w:lvl>
   </w:abstractNum>
-  <w:abstractNum w:abstractNumId="20" w15:restartNumberingAfterBreak="0">
+  <w:abstractNum w:abstractNumId="21" w15:restartNumberingAfterBreak="0">
     <w:nsid w:val="66006C33"/>
     <w:multiLevelType w:val="multilevel"/>
     <w:tmpl w:val="2346BC46"/>
@@ -7100,7 +7234,7 @@
       </w:rPr>
     </w:lvl>
   </w:abstractNum>
-  <w:abstractNum w:abstractNumId="21" w15:restartNumberingAfterBreak="0">
+  <w:abstractNum w:abstractNumId="22" w15:restartNumberingAfterBreak="0">
     <w:nsid w:val="669E7F26"/>
     <w:multiLevelType w:val="multilevel"/>
     <w:tmpl w:val="2346BC46"/>
@@ -7213,7 +7347,7 @@
       </w:rPr>
     </w:lvl>
   </w:abstractNum>
-  <w:abstractNum w:abstractNumId="22" w15:restartNumberingAfterBreak="0">
+  <w:abstractNum w:abstractNumId="23" w15:restartNumberingAfterBreak="0">
     <w:nsid w:val="6A267605"/>
     <w:multiLevelType w:val="multilevel"/>
     <w:tmpl w:val="2346BC46"/>
@@ -7326,7 +7460,7 @@
       </w:rPr>
     </w:lvl>
   </w:abstractNum>
-  <w:abstractNum w:abstractNumId="23" w15:restartNumberingAfterBreak="0">
+  <w:abstractNum w:abstractNumId="24" w15:restartNumberingAfterBreak="0">
     <w:nsid w:val="6C1E7A1C"/>
     <w:multiLevelType w:val="multilevel"/>
     <w:tmpl w:val="2346BC46"/>
@@ -7439,7 +7573,7 @@
       </w:rPr>
     </w:lvl>
   </w:abstractNum>
-  <w:abstractNum w:abstractNumId="24" w15:restartNumberingAfterBreak="0">
+  <w:abstractNum w:abstractNumId="25" w15:restartNumberingAfterBreak="0">
     <w:nsid w:val="6F0143C1"/>
     <w:multiLevelType w:val="multilevel"/>
     <w:tmpl w:val="2346BC46"/>
@@ -7552,7 +7686,7 @@
       </w:rPr>
     </w:lvl>
   </w:abstractNum>
-  <w:abstractNum w:abstractNumId="25" w15:restartNumberingAfterBreak="0">
+  <w:abstractNum w:abstractNumId="26" w15:restartNumberingAfterBreak="0">
     <w:nsid w:val="79061E7D"/>
     <w:multiLevelType w:val="multilevel"/>
     <w:tmpl w:val="2346BC46"/>
@@ -7665,7 +7799,7 @@
       </w:rPr>
     </w:lvl>
   </w:abstractNum>
-  <w:abstractNum w:abstractNumId="26" w15:restartNumberingAfterBreak="0">
+  <w:abstractNum w:abstractNumId="27" w15:restartNumberingAfterBreak="0">
     <w:nsid w:val="7C022E7C"/>
     <w:multiLevelType w:val="hybridMultilevel"/>
     <w:tmpl w:val="277AF25A"/>
@@ -7778,7 +7912,7 @@
       </w:rPr>
     </w:lvl>
   </w:abstractNum>
-  <w:abstractNum w:abstractNumId="27" w15:restartNumberingAfterBreak="0">
+  <w:abstractNum w:abstractNumId="28" w15:restartNumberingAfterBreak="0">
     <w:nsid w:val="7C30063F"/>
     <w:multiLevelType w:val="multilevel"/>
     <w:tmpl w:val="2346BC46"/>
@@ -7891,7 +8025,7 @@
       </w:rPr>
     </w:lvl>
   </w:abstractNum>
-  <w:abstractNum w:abstractNumId="28" w15:restartNumberingAfterBreak="0">
+  <w:abstractNum w:abstractNumId="29" w15:restartNumberingAfterBreak="0">
     <w:nsid w:val="7E3C12C9"/>
     <w:multiLevelType w:val="multilevel"/>
     <w:tmpl w:val="2346BC46"/>
@@ -8004,7 +8138,7 @@
       </w:rPr>
     </w:lvl>
   </w:abstractNum>
-  <w:abstractNum w:abstractNumId="29" w15:restartNumberingAfterBreak="0">
+  <w:abstractNum w:abstractNumId="30" w15:restartNumberingAfterBreak="0">
     <w:nsid w:val="7E955C71"/>
     <w:multiLevelType w:val="multilevel"/>
     <w:tmpl w:val="2346BC46"/>
@@ -8117,7 +8251,7 @@
       </w:rPr>
     </w:lvl>
   </w:abstractNum>
-  <w:abstractNum w:abstractNumId="30" w15:restartNumberingAfterBreak="0">
+  <w:abstractNum w:abstractNumId="31" w15:restartNumberingAfterBreak="0">
     <w:nsid w:val="7FE25574"/>
     <w:multiLevelType w:val="multilevel"/>
     <w:tmpl w:val="2346BC46"/>
@@ -8231,97 +8365,100 @@
     </w:lvl>
   </w:abstractNum>
   <w:num w:numId="1" w16cid:durableId="1302615800">
-    <w:abstractNumId w:val="5"/>
+    <w:abstractNumId w:val="6"/>
   </w:num>
   <w:num w:numId="2" w16cid:durableId="1570993517">
     <w:abstractNumId w:val="1"/>
   </w:num>
   <w:num w:numId="3" w16cid:durableId="2106222001">
-    <w:abstractNumId w:val="29"/>
+    <w:abstractNumId w:val="30"/>
   </w:num>
   <w:num w:numId="4" w16cid:durableId="418060100">
-    <w:abstractNumId w:val="7"/>
+    <w:abstractNumId w:val="8"/>
   </w:num>
   <w:num w:numId="5" w16cid:durableId="1727096222">
-    <w:abstractNumId w:val="4"/>
+    <w:abstractNumId w:val="5"/>
   </w:num>
   <w:num w:numId="6" w16cid:durableId="1195923480">
-    <w:abstractNumId w:val="18"/>
+    <w:abstractNumId w:val="19"/>
   </w:num>
   <w:num w:numId="7" w16cid:durableId="442577813">
     <w:abstractNumId w:val="2"/>
   </w:num>
   <w:num w:numId="8" w16cid:durableId="1949585480">
-    <w:abstractNumId w:val="6"/>
+    <w:abstractNumId w:val="7"/>
   </w:num>
   <w:num w:numId="9" w16cid:durableId="330063327">
-    <w:abstractNumId w:val="28"/>
+    <w:abstractNumId w:val="29"/>
   </w:num>
   <w:num w:numId="10" w16cid:durableId="1093474166">
-    <w:abstractNumId w:val="3"/>
+    <w:abstractNumId w:val="4"/>
   </w:num>
   <w:num w:numId="11" w16cid:durableId="417674876">
-    <w:abstractNumId w:val="24"/>
+    <w:abstractNumId w:val="25"/>
   </w:num>
   <w:num w:numId="12" w16cid:durableId="625238197">
-    <w:abstractNumId w:val="15"/>
+    <w:abstractNumId w:val="16"/>
   </w:num>
   <w:num w:numId="13" w16cid:durableId="1896887898">
-    <w:abstractNumId w:val="20"/>
+    <w:abstractNumId w:val="21"/>
   </w:num>
   <w:num w:numId="14" w16cid:durableId="1611661597">
-    <w:abstractNumId w:val="17"/>
+    <w:abstractNumId w:val="18"/>
   </w:num>
   <w:num w:numId="15" w16cid:durableId="682516182">
     <w:abstractNumId w:val="0"/>
   </w:num>
   <w:num w:numId="16" w16cid:durableId="1126043767">
+    <w:abstractNumId w:val="15"/>
+  </w:num>
+  <w:num w:numId="17" w16cid:durableId="1621834214">
+    <w:abstractNumId w:val="28"/>
+  </w:num>
+  <w:num w:numId="18" w16cid:durableId="1338193028">
+    <w:abstractNumId w:val="24"/>
+  </w:num>
+  <w:num w:numId="19" w16cid:durableId="434327108">
+    <w:abstractNumId w:val="17"/>
+  </w:num>
+  <w:num w:numId="20" w16cid:durableId="150027949">
+    <w:abstractNumId w:val="11"/>
+  </w:num>
+  <w:num w:numId="21" w16cid:durableId="322588989">
+    <w:abstractNumId w:val="22"/>
+  </w:num>
+  <w:num w:numId="22" w16cid:durableId="1564827506">
+    <w:abstractNumId w:val="23"/>
+  </w:num>
+  <w:num w:numId="23" w16cid:durableId="1040469790">
+    <w:abstractNumId w:val="31"/>
+  </w:num>
+  <w:num w:numId="24" w16cid:durableId="2132017900">
+    <w:abstractNumId w:val="12"/>
+  </w:num>
+  <w:num w:numId="25" w16cid:durableId="865757179">
+    <w:abstractNumId w:val="13"/>
+  </w:num>
+  <w:num w:numId="26" w16cid:durableId="1000356505">
+    <w:abstractNumId w:val="10"/>
+  </w:num>
+  <w:num w:numId="27" w16cid:durableId="100732289">
+    <w:abstractNumId w:val="9"/>
+  </w:num>
+  <w:num w:numId="28" w16cid:durableId="354621537">
+    <w:abstractNumId w:val="26"/>
+  </w:num>
+  <w:num w:numId="29" w16cid:durableId="2026443158">
+    <w:abstractNumId w:val="20"/>
+  </w:num>
+  <w:num w:numId="30" w16cid:durableId="2003964314">
+    <w:abstractNumId w:val="27"/>
+  </w:num>
+  <w:num w:numId="31" w16cid:durableId="1163206946">
     <w:abstractNumId w:val="14"/>
   </w:num>
-  <w:num w:numId="17" w16cid:durableId="1621834214">
-    <w:abstractNumId w:val="27"/>
-  </w:num>
-  <w:num w:numId="18" w16cid:durableId="1338193028">
-    <w:abstractNumId w:val="23"/>
-  </w:num>
-  <w:num w:numId="19" w16cid:durableId="434327108">
-    <w:abstractNumId w:val="16"/>
-  </w:num>
-  <w:num w:numId="20" w16cid:durableId="150027949">
-    <w:abstractNumId w:val="10"/>
-  </w:num>
-  <w:num w:numId="21" w16cid:durableId="322588989">
-    <w:abstractNumId w:val="21"/>
-  </w:num>
-  <w:num w:numId="22" w16cid:durableId="1564827506">
-    <w:abstractNumId w:val="22"/>
-  </w:num>
-  <w:num w:numId="23" w16cid:durableId="1040469790">
-    <w:abstractNumId w:val="30"/>
-  </w:num>
-  <w:num w:numId="24" w16cid:durableId="2132017900">
-    <w:abstractNumId w:val="11"/>
-  </w:num>
-  <w:num w:numId="25" w16cid:durableId="865757179">
-    <w:abstractNumId w:val="12"/>
-  </w:num>
-  <w:num w:numId="26" w16cid:durableId="1000356505">
-    <w:abstractNumId w:val="9"/>
-  </w:num>
-  <w:num w:numId="27" w16cid:durableId="100732289">
-    <w:abstractNumId w:val="8"/>
-  </w:num>
-  <w:num w:numId="28" w16cid:durableId="354621537">
-    <w:abstractNumId w:val="25"/>
-  </w:num>
-  <w:num w:numId="29" w16cid:durableId="2026443158">
-    <w:abstractNumId w:val="19"/>
-  </w:num>
-  <w:num w:numId="30" w16cid:durableId="2003964314">
-    <w:abstractNumId w:val="26"/>
-  </w:num>
-  <w:num w:numId="31" w16cid:durableId="1163206946">
-    <w:abstractNumId w:val="13"/>
+  <w:num w:numId="32" w16cid:durableId="195890410">
+    <w:abstractNumId w:val="3"/>
   </w:num>
 </w:numbering>
 </file>

</xml_diff>

<commit_message>
added level control to play anims on different children
</commit_message>
<xml_diff>
--- a/docs/Script.docx
+++ b/docs/Script.docx
@@ -1461,6 +1461,18 @@
     </w:p>
     <w:p>
       <w:pPr>
+        <w:pStyle w:val="ListParagraph"/>
+        <w:numPr>
+          <w:ilvl w:val="0"/>
+          <w:numId w:val="33"/>
+        </w:numPr>
+      </w:pPr>
+      <w:r>
+        <w:t>Maybe move from sc2 to like bf or pubg or smth u actually familiar with</w:t>
+      </w:r>
+    </w:p>
+    <w:p>
+      <w:pPr>
         <w:pStyle w:val="Heading2"/>
       </w:pPr>
       <w:bookmarkStart w:id="1" w:name="_Toc216793238"/>
@@ -1508,6 +1520,7 @@
         </w:numPr>
       </w:pPr>
       <w:r>
+        <w:lastRenderedPageBreak/>
         <w:t>Echo chamber effect</w:t>
       </w:r>
     </w:p>
@@ -1520,7 +1533,6 @@
         </w:numPr>
       </w:pPr>
       <w:r>
-        <w:lastRenderedPageBreak/>
         <w:t>Detaching from reality</w:t>
       </w:r>
     </w:p>
@@ -1923,6 +1935,7 @@
         </w:numPr>
       </w:pPr>
       <w:r>
+        <w:lastRenderedPageBreak/>
         <w:t>Spends a lot of time online</w:t>
       </w:r>
     </w:p>
@@ -1935,7 +1948,6 @@
         </w:numPr>
       </w:pPr>
       <w:r>
-        <w:lastRenderedPageBreak/>
         <w:t>He should be absurdly delusional of every his action, like a comedic relief character is a main hero</w:t>
       </w:r>
     </w:p>
@@ -2218,6 +2230,7 @@
         </w:numPr>
       </w:pPr>
       <w:r>
+        <w:lastRenderedPageBreak/>
         <w:t>“Oh wow”</w:t>
       </w:r>
     </w:p>
@@ -2230,7 +2243,6 @@
         </w:numPr>
       </w:pPr>
       <w:r>
-        <w:lastRenderedPageBreak/>
         <w:t>Inspirations</w:t>
       </w:r>
     </w:p>
@@ -2472,6 +2484,7 @@
         </w:numPr>
       </w:pPr>
       <w:r>
+        <w:lastRenderedPageBreak/>
         <w:t>Arc</w:t>
       </w:r>
     </w:p>
@@ -2496,7 +2509,6 @@
         </w:numPr>
       </w:pPr>
       <w:r>
-        <w:lastRenderedPageBreak/>
         <w:t>Inspirations</w:t>
       </w:r>
     </w:p>
@@ -2808,6 +2820,7 @@
         </w:numPr>
       </w:pPr>
       <w:r>
+        <w:lastRenderedPageBreak/>
         <w:t>Inspirations</w:t>
       </w:r>
     </w:p>
@@ -2876,7 +2889,6 @@
         </w:numPr>
       </w:pPr>
       <w:r>
-        <w:lastRenderedPageBreak/>
         <w:t>Traits</w:t>
       </w:r>
     </w:p>
@@ -3156,6 +3168,7 @@
         </w:numPr>
       </w:pPr>
       <w:r>
+        <w:lastRenderedPageBreak/>
         <w:t>Ready to help</w:t>
       </w:r>
     </w:p>
@@ -3216,7 +3229,6 @@
         </w:numPr>
       </w:pPr>
       <w:r>
-        <w:lastRenderedPageBreak/>
         <w:t>Arc</w:t>
       </w:r>
     </w:p>
@@ -3309,7 +3321,11 @@
         <w:t xml:space="preserve">Someone in the chat says that wl3 just got their dlc delayed. Everyone celebrate that, including main_hero. He explains that because it’s because Spigot, developer of sc2 and wl3, instead of working on new content for sc2 decided to do a new single player, so now, sc2 sub and wl3 are like eternal enemies. </w:t>
       </w:r>
       <w:r>
-        <w:t>Main_hero wonders, how did they take news of delayed dlc in wl3 sub and goes there. To his disappointment, wl3 fans are chill about it, saying that devs should take all the time they need to finish the dlc. In addition to that, main_hero sees all the helpful posts for newcomers, peaceful discussions and funny memes. That sets him off, main_hero becomes angry, and tries to come up with a reason why it’s all wrong and shouldn’t be like this. He says something like noobs should be mocked for their stupidity so they start think for themselves, discussions shouldn’t be that peaceful, because if everyone agree with everyone no truth can be found and etc. He then says that even tho sc2 community can be rude sometimes they are honest and do not pretend.</w:t>
+        <w:t xml:space="preserve">Main_hero wonders, how did they take news of delayed dlc in wl3 sub and goes there. To his disappointment, wl3 fans are chill about it, saying that devs should take all the time they need to finish the dlc. In addition to that, main_hero sees all the helpful posts for newcomers, peaceful discussions and funny memes. That sets him off, main_hero becomes angry, and tries to come up with a reason why it’s all wrong and shouldn’t be like this. He says something like noobs should be mocked for their stupidity so they start think for themselves, discussions shouldn’t be that </w:t>
+      </w:r>
+      <w:r>
+        <w:lastRenderedPageBreak/>
+        <w:t>peaceful, because if everyone agree with everyone no truth can be found and etc. He then says that even tho sc2 community can be rude sometimes they are honest and do not pretend.</w:t>
       </w:r>
       <w:r>
         <w:t xml:space="preserve"> It’s so much better than this </w:t>
@@ -3318,11 +3334,7 @@
         <w:t>phoniness. He then remembers his days when his mom forced him to go do some programming courses, cuz he was spending too much time in sc2 (she didn’t how good he was in it, maybe if she supported him, he would be on the pro esport scene by now). He remembers something about making websites</w:t>
       </w:r>
       <w:r>
-        <w:t xml:space="preserve"> and decides </w:t>
-      </w:r>
-      <w:r>
-        <w:lastRenderedPageBreak/>
-        <w:t>to do a phishing website and steal the creds of the admin of this subreddit, sillygoose228. He comes back to the sc2 chat, and tells them about his intentions. Naturally, he gets mocked even harder, but now main_hero wants to prove them all wrong.</w:t>
+        <w:t xml:space="preserve"> and decides to do a phishing website and steal the creds of the admin of this subreddit, sillygoose228. He comes back to the sc2 chat, and tells them about his intentions. Naturally, he gets mocked even harder, but now main_hero wants to prove them all wrong.</w:t>
       </w:r>
     </w:p>
     <w:p>
@@ -3396,14 +3408,14 @@
         <w:t>, praises him for actually pulling this off</w:t>
       </w:r>
       <w:r>
-        <w:t>. Main_hero suggests they go and post dickpics, spam whatever they want. He goes to wl3 sub and sees people starting to spam all kinds of posts in the sub. Main_hero finally feels appreciated and proud of his work. He goes back to sc2 chat to read more about his accomplishment, but then he sees messages of some people, saying that they shouldn’t be doing that and they should return the sub to the rightful owner. Main_hero than snaps, starts replying that he is the rightful owner, cuz he earned it by his wit and he should not return it to anyone</w:t>
-      </w:r>
-      <w:r>
-        <w:t xml:space="preserve">. After all wl3 sub are their enemies. Some people are supporting main_hero and it starts a huge argument, with insults thrown around. In the middle of this argument, main_hero getting struck with realization. He says he wastes his life on some stupid shit like trying hard in sc2 for 1000 hours or hacking subforums and all for what, for fucking validation. Validation from idiots just like him. He is trying to convince himself and </w:t>
+        <w:t xml:space="preserve">. Main_hero suggests they go and post dickpics, spam whatever they want. He goes to wl3 sub and sees people starting to spam all kinds of posts in the sub. Main_hero finally feels appreciated and proud of his work. He goes back to sc2 chat to read more about his accomplishment, but then he sees messages of some people, saying that they shouldn’t be doing that and they should return the sub to the rightful owner. Main_hero than snaps, </w:t>
       </w:r>
       <w:r>
         <w:lastRenderedPageBreak/>
-        <w:t xml:space="preserve">everyone around him that he is skillful, smart and overall best person out there and not some useless moron, although he probably is, just to get to hang out with people. He asks us if this life is fucking bullshit. He snaps out of it when someone pinged him and asked, does he know that The Forum could ban him for that. Main_hero replies, </w:t>
+        <w:t>starts replying that he is the rightful owner, cuz he earned it by his wit and he should not return it to anyone</w:t>
+      </w:r>
+      <w:r>
+        <w:t xml:space="preserve">. After all wl3 sub are their enemies. Some people are supporting main_hero and it starts a huge argument, with insults thrown around. In the middle of this argument, main_hero getting struck with realization. He says he wastes his life on some stupid shit like trying hard in sc2 for 1000 hours or hacking subforums and all for what, for fucking validation. Validation from idiots just like him. He is trying to convince himself and everyone around him that he is skillful, smart and overall best person out there and not some useless moron, although he probably is, just to get to hang out with people. He asks us if this life is fucking bullshit. He snaps out of it when someone pinged him and asked, does he know that The Forum could ban him for that. Main_hero replies, </w:t>
       </w:r>
       <w:r>
         <w:t>yeah of course, but before he could sent that, he gets banned. Story ends with “oh wow”.</w:t>
@@ -3576,7 +3588,11 @@
         <w:t>They once challenged me to play a game with them, and I absolutely destroyed them. Even though we were in the same team.</w:t>
       </w:r>
       <w:r>
-        <w:t xml:space="preserve"> I mean, my contribution to the game was essential, we lost anyway, but without me it wouldn’t have been such a close </w:t>
+        <w:t xml:space="preserve"> I mean, my contribution to the game was essential, we </w:t>
+      </w:r>
+      <w:r>
+        <w:lastRenderedPageBreak/>
+        <w:t xml:space="preserve">lost anyway, but without me it wouldn’t have been such a close </w:t>
       </w:r>
       <w:r>
         <w:t>fight</w:t>
@@ -3615,18 +3631,298 @@
     </w:p>
     <w:p>
       <w:r>
+        <w:t>User 1: bro it’s this mf again</w:t>
+      </w:r>
+    </w:p>
+    <w:p>
+      <w:r>
+        <w:t>User 2: u dumb fuck, we lost a game cuz of u</w:t>
+      </w:r>
+    </w:p>
+    <w:p>
+      <w:r>
+        <w:t>User 3: did u finally learn how to play?</w:t>
+      </w:r>
+    </w:p>
+    <w:p>
+      <w:r>
+        <w:t>(Screen is getting red)</w:t>
+      </w:r>
+    </w:p>
+    <w:p>
+      <w:r>
+        <w:t>User 4: go fuck urself</w:t>
+      </w:r>
+      <w:r>
+        <w:t>, I lost my rank cuz of u, cunt</w:t>
+      </w:r>
+    </w:p>
+    <w:p>
+      <w:r>
+        <w:t xml:space="preserve">User 5: </w:t>
+      </w:r>
+      <w:r>
+        <w:t xml:space="preserve">mf is acting like nothing happened, </w:t>
+      </w:r>
+      <w:r>
+        <w:t>go fuck urself</w:t>
+      </w:r>
+    </w:p>
+    <w:p>
+      <w:r>
+        <w:t>User 6: bro that last game was painful to watch, u lost 3-13, shit wasn’t even close</w:t>
+      </w:r>
+      <w:r>
+        <w:t xml:space="preserve"> lmao</w:t>
+      </w:r>
+    </w:p>
+    <w:p>
+      <w:r>
+        <w:t>User 7: bro had</w:t>
+      </w:r>
+      <w:r>
+        <w:t xml:space="preserve"> his</w:t>
+      </w:r>
+      <w:r>
+        <w:t xml:space="preserve"> k/d representing the score</w:t>
+      </w:r>
+    </w:p>
+    <w:p>
+      <w:r>
+        <w:t>User 8: this noob ass was bragging about his skill so much and couldn’t even kill a guy, who was out in the open standing still</w:t>
+      </w:r>
+    </w:p>
+    <w:p>
+      <w:r>
+        <w:t xml:space="preserve">They love me. I know it looks like they are </w:t>
+      </w:r>
+      <w:r>
+        <w:t>bullying</w:t>
+      </w:r>
+      <w:r>
+        <w:t xml:space="preserve"> me and calling me bad at the game or something</w:t>
+      </w:r>
+      <w:r>
+        <w:t xml:space="preserve">, but it’s actually </w:t>
+      </w:r>
+      <w:r>
+        <w:t>fine</w:t>
+      </w:r>
+      <w:r>
+        <w:t xml:space="preserve">. It’s how we show </w:t>
+      </w:r>
+      <w:r>
+        <w:t>love</w:t>
+      </w:r>
+      <w:r>
+        <w:t xml:space="preserve"> and respect for each other, just friendly roasting. They know I’m good</w:t>
+      </w:r>
+      <w:r>
+        <w:t xml:space="preserve"> at the game</w:t>
+      </w:r>
+      <w:r>
+        <w:t>, they are just fucking with me.</w:t>
+      </w:r>
+    </w:p>
+    <w:p>
+      <w:r>
+        <w:t>User 9: ain’t no one f</w:t>
+      </w:r>
+      <w:r>
+        <w:t xml:space="preserve">ucking </w:t>
+      </w:r>
+      <w:r>
+        <w:t>w</w:t>
+      </w:r>
+      <w:r>
+        <w:t>ith</w:t>
+      </w:r>
+      <w:r>
+        <w:t xml:space="preserve"> this dude, get his ass out of here</w:t>
+      </w:r>
+    </w:p>
+    <w:p>
+      <w:r>
+        <w:t>It’s all jokes, trust me.</w:t>
+      </w:r>
+    </w:p>
+    <w:p>
+      <w:pPr>
+        <w:pStyle w:val="Heading3"/>
+      </w:pPr>
+      <w:bookmarkStart w:id="19" w:name="_Toc216793254"/>
+      <w:r>
+        <w:t>Chance to prove yourself</w:t>
+      </w:r>
+      <w:bookmarkEnd w:id="19"/>
+    </w:p>
+    <w:p>
+      <w:r>
+        <w:t>(Screen goes back to normal)</w:t>
+      </w:r>
+    </w:p>
+    <w:p>
+      <w:r>
+        <w:t>User 10: yo, y’all seen the news about delayed wl3 dlc?</w:t>
+      </w:r>
+    </w:p>
+    <w:p>
+      <w:r>
+        <w:t>User 2: yeah, Spigot can’t make the new content even for wl3 lol</w:t>
+      </w:r>
+    </w:p>
+    <w:p>
+      <w:r>
+        <w:t>User 6: fuck yeah, at least that means that finally spigot heard us and making smth new for sc2</w:t>
+      </w:r>
+    </w:p>
+    <w:p>
+      <w:r>
+        <w:t xml:space="preserve">User 12: wl3 </w:t>
+      </w:r>
+      <w:r>
+        <w:t xml:space="preserve">fans </w:t>
+      </w:r>
+      <w:r>
+        <w:t>are in shambles rn</w:t>
+      </w:r>
+    </w:p>
+    <w:p>
+      <w:r>
+        <w:t xml:space="preserve">User 8: maybe we will finally get a </w:t>
+      </w:r>
+      <w:r>
+        <w:t>ka47 nerf</w:t>
+      </w:r>
+    </w:p>
+    <w:p>
+      <w:r>
         <w:lastRenderedPageBreak/>
-        <w:t>User 1: bro it’s this mf again</w:t>
-      </w:r>
-    </w:p>
-    <w:p>
-      <w:r>
-        <w:t>User 2: u dumb fuck, we lost a game cuz of u</w:t>
-      </w:r>
-    </w:p>
-    <w:p>
-      <w:r>
-        <w:t>User 3: did u finally learn how to play?</w:t>
+        <w:t xml:space="preserve">User 11: ka47 aint op, u r just a noob, I can easily </w:t>
+      </w:r>
+      <w:r>
+        <w:t>kill</w:t>
+      </w:r>
+      <w:r>
+        <w:t xml:space="preserve"> every ka47 player with kar69k</w:t>
+      </w:r>
+    </w:p>
+    <w:p>
+      <w:r>
+        <w:t>User 9: it’s kar99k, u fucking motherless moron</w:t>
+      </w:r>
+    </w:p>
+    <w:p>
+      <w:r>
+        <w:t xml:space="preserve">Ah yes, whole life 3. Made by the same developer, Spigot, as </w:t>
+      </w:r>
+      <w:r>
+        <w:t>our game</w:t>
+      </w:r>
+      <w:r>
+        <w:t xml:space="preserve">. Instead of making content and patches for our game, they decided to make some random ass continuation of a long dead </w:t>
+      </w:r>
+      <w:r>
+        <w:t>franchise,</w:t>
+      </w:r>
+      <w:r>
+        <w:t xml:space="preserve"> and the game wasn’t even that good.</w:t>
+      </w:r>
+      <w:r>
+        <w:t xml:space="preserve"> And now they are working on the dlc</w:t>
+      </w:r>
+      <w:r>
+        <w:t xml:space="preserve"> for it</w:t>
+      </w:r>
+      <w:r>
+        <w:t>, while sc2 is dying without new updates, fucking idiots.</w:t>
+      </w:r>
+    </w:p>
+    <w:p>
+      <w:r>
+        <w:t>User 11: whatever cunt, it’s still a skill issue tho</w:t>
+      </w:r>
+    </w:p>
+    <w:p>
+      <w:r>
+        <w:t>You know what, I wanna check how do they do in their sub. I bet you they are moaning and bitching over there</w:t>
+      </w:r>
+      <w:r>
+        <w:t>, because of the delay</w:t>
+      </w:r>
+      <w:r>
+        <w:t xml:space="preserve">. Well, at least Spigot finally </w:t>
+      </w:r>
+      <w:r>
+        <w:t xml:space="preserve">came </w:t>
+      </w:r>
+      <w:r>
+        <w:t>back to their main game</w:t>
+      </w:r>
+      <w:r>
+        <w:t>.</w:t>
+      </w:r>
+    </w:p>
+    <w:p>
+      <w:r>
+        <w:t xml:space="preserve">(User is prompted to search for </w:t>
+      </w:r>
+      <w:r>
+        <w:t>wl3 sub and find the post with the news)</w:t>
+      </w:r>
+    </w:p>
+    <w:p>
+      <w:r>
+        <w:t>(User is going to comments)</w:t>
+      </w:r>
+    </w:p>
+    <w:p>
+      <w:r>
+        <w:t xml:space="preserve">Bruh what? “Let devs take as much time as they want”, bro wtf, they are so…so…so </w:t>
+      </w:r>
+      <w:r>
+        <w:t>lame</w:t>
+      </w:r>
+    </w:p>
+    <w:p>
+      <w:r>
+        <w:t>(User is prompted to go back on the main page of wl3)</w:t>
+      </w:r>
+    </w:p>
+    <w:p>
+      <w:r>
+        <w:t xml:space="preserve">Look at these posts bruh. </w:t>
+      </w:r>
+    </w:p>
+    <w:p>
+      <w:r>
+        <w:t xml:space="preserve">So spineless, like “our dlc got delayed? </w:t>
+      </w:r>
+      <w:r>
+        <w:t>It’s ok, we can</w:t>
+      </w:r>
+      <w:r>
+        <w:t xml:space="preserve"> wait more” tf is this. You absolutely should demand new content from the devs, they are working for you</w:t>
+      </w:r>
+      <w:r>
+        <w:t>,</w:t>
+      </w:r>
+      <w:r>
+        <w:t xml:space="preserve"> not</w:t>
+      </w:r>
+      <w:r>
+        <w:t xml:space="preserve"> the</w:t>
+      </w:r>
+      <w:r>
+        <w:t xml:space="preserve"> other way around</w:t>
+      </w:r>
+      <w:r>
+        <w:t>, where is ur rage bruh.</w:t>
+      </w:r>
+    </w:p>
+    <w:p>
+      <w:r>
+        <w:t>(User is prompted to go to the post with noob question)</w:t>
       </w:r>
     </w:p>
     <w:p>
@@ -3636,929 +3932,610 @@
     </w:p>
     <w:p>
       <w:r>
-        <w:t>User 4: go fuck urself</w:t>
-      </w:r>
-      <w:r>
-        <w:t>, I lost my rank cuz of u, cunt</w:t>
-      </w:r>
-    </w:p>
-    <w:p>
-      <w:r>
-        <w:t xml:space="preserve">User 5: </w:t>
-      </w:r>
-      <w:r>
-        <w:t xml:space="preserve">mf is acting like nothing happened, </w:t>
-      </w:r>
-      <w:r>
-        <w:t>go fuck urself</w:t>
-      </w:r>
-    </w:p>
-    <w:p>
-      <w:r>
-        <w:t>User 6: bro that last game was painful to watch, u lost 3-13, shit wasn’t even close</w:t>
-      </w:r>
-      <w:r>
-        <w:t xml:space="preserve"> lmao</w:t>
-      </w:r>
-    </w:p>
-    <w:p>
-      <w:r>
-        <w:t>User 7: bro had</w:t>
-      </w:r>
-      <w:r>
-        <w:t xml:space="preserve"> his</w:t>
-      </w:r>
-      <w:r>
-        <w:t xml:space="preserve"> k/d representing the score</w:t>
-      </w:r>
-    </w:p>
-    <w:p>
-      <w:r>
-        <w:t>User 8: this noob ass was bragging about his skill so much and couldn’t even kill a guy, who was out in the open standing still</w:t>
-      </w:r>
-    </w:p>
-    <w:p>
-      <w:r>
-        <w:t xml:space="preserve">They love me. I know it looks like they are </w:t>
-      </w:r>
-      <w:r>
-        <w:t>bullying</w:t>
-      </w:r>
-      <w:r>
-        <w:t xml:space="preserve"> me and calling me bad at the game or something</w:t>
-      </w:r>
-      <w:r>
-        <w:t xml:space="preserve">, but it’s actually </w:t>
-      </w:r>
-      <w:r>
-        <w:t>fine</w:t>
-      </w:r>
-      <w:r>
-        <w:t xml:space="preserve">. It’s how we show </w:t>
-      </w:r>
-      <w:r>
-        <w:t>love</w:t>
-      </w:r>
-      <w:r>
-        <w:t xml:space="preserve"> and respect for each other, just friendly roasting. They know I’m good</w:t>
-      </w:r>
-      <w:r>
-        <w:t xml:space="preserve"> at the game</w:t>
-      </w:r>
-      <w:r>
-        <w:t>, they are just fucking with me.</w:t>
-      </w:r>
-    </w:p>
-    <w:p>
-      <w:r>
-        <w:t xml:space="preserve">User 9: </w:t>
-      </w:r>
-      <w:proofErr w:type="spellStart"/>
-      <w:r>
-        <w:t>ain’t</w:t>
-      </w:r>
-      <w:proofErr w:type="spellEnd"/>
-      <w:r>
-        <w:t xml:space="preserve"> no one f</w:t>
-      </w:r>
-      <w:r>
-        <w:t xml:space="preserve">ucking </w:t>
-      </w:r>
-      <w:r>
-        <w:t>w</w:t>
-      </w:r>
-      <w:r>
-        <w:t>ith</w:t>
-      </w:r>
-      <w:r>
-        <w:t xml:space="preserve"> this dude, get his ass out of here</w:t>
-      </w:r>
-    </w:p>
-    <w:p>
-      <w:r>
-        <w:t>It’s all jokes, trust me.</w:t>
+        <w:t xml:space="preserve">And these </w:t>
+      </w:r>
+      <w:r>
+        <w:t xml:space="preserve">stupid ass questions like this one “uhhhhh how do u get in that room” like don’t u see the </w:t>
+      </w:r>
+      <w:r>
+        <w:t>vent in there? Have you tried looking or do you just run to this subforum for help at any minor inconvenience? This is why noobs should be mocked for their stupidity, they’ll learn how to think for themselves.</w:t>
+      </w:r>
+      <w:r>
+        <w:t xml:space="preserve"> And they all allowing it.</w:t>
+      </w:r>
+    </w:p>
+    <w:p>
+      <w:r>
+        <w:t>(User is prompted to go back and to go on the next post with story discussion)</w:t>
+      </w:r>
+    </w:p>
+    <w:p>
+      <w:r>
+        <w:t xml:space="preserve">Oh boy, look how nice everyone here is bruh. Look how everyone being respectful to each other, like isn’t it fucking pathetic? There is either right opinion </w:t>
+      </w:r>
+      <w:r>
+        <w:t xml:space="preserve">or wrong opinion, nothing in between. If y’all being so polite and </w:t>
+      </w:r>
+      <w:r>
+        <w:t>agree</w:t>
+      </w:r>
+      <w:r>
+        <w:t xml:space="preserve"> with each other instead of argue, how tf are you gonna </w:t>
+      </w:r>
+      <w:r>
+        <w:t>figure out what’s wrong and what’s right</w:t>
+      </w:r>
+      <w:r>
+        <w:t>?</w:t>
+      </w:r>
+    </w:p>
+    <w:p>
+      <w:r>
+        <w:t>(User is prompted to go back to the main page)</w:t>
+      </w:r>
+    </w:p>
+    <w:p>
+      <w:r>
+        <w:lastRenderedPageBreak/>
+        <w:t>(Screen is full</w:t>
+      </w:r>
+      <w:r>
+        <w:t>y</w:t>
+      </w:r>
+      <w:r>
+        <w:t xml:space="preserve"> red now)</w:t>
+      </w:r>
+    </w:p>
+    <w:p>
+      <w:r>
+        <w:t xml:space="preserve">Nah, this sub is phony as fuck. Everyone </w:t>
+      </w:r>
+      <w:r>
+        <w:t>is</w:t>
+      </w:r>
+      <w:r>
+        <w:t xml:space="preserve"> being so nice like we believe it</w:t>
+      </w:r>
+      <w:r>
+        <w:t>. Maybe sc2 are rude, maybe we are toxic</w:t>
+      </w:r>
+      <w:r>
+        <w:t>, maybe we can call u names, like</w:t>
+      </w:r>
+      <w:r>
+        <w:t xml:space="preserve"> noob,</w:t>
+      </w:r>
+      <w:r>
+        <w:t xml:space="preserve"> asshole, moron, retard, fuckwit, dumbass, braindead, stupid, dickhead</w:t>
+      </w:r>
+      <w:r>
+        <w:t xml:space="preserve">, brain-numbing, room temperature iq, </w:t>
+      </w:r>
+      <w:r>
+        <w:t xml:space="preserve">motherfucker, fatherfucker, </w:t>
+      </w:r>
+      <w:r>
+        <w:t xml:space="preserve">product of the </w:t>
+      </w:r>
+      <w:r>
+        <w:t>incest</w:t>
+      </w:r>
+    </w:p>
+    <w:p>
+      <w:r>
+        <w:t>(Screen goes blurry and then goes back to red)</w:t>
+      </w:r>
+    </w:p>
+    <w:p>
+      <w:r>
+        <w:t>fuckface, shitfuck</w:t>
+      </w:r>
+      <w:r>
+        <w:t xml:space="preserve">, </w:t>
+      </w:r>
+      <w:r>
+        <w:t>fuckfuck, dimwit but</w:t>
+      </w:r>
+      <w:r>
+        <w:t xml:space="preserve"> at least we are honest</w:t>
+      </w:r>
+      <w:r>
+        <w:t>. Brutal, but honest</w:t>
+      </w:r>
+      <w:r>
+        <w:t>. Yes, we won’t mince our words and roast your ass to the crust, but you will learn from it and be better. And these guys thinking they are helping anyone with this fake ass niceness.</w:t>
+      </w:r>
+    </w:p>
+    <w:p>
+      <w:r>
+        <w:t>They are just delusional, aren’t they</w:t>
+      </w:r>
+      <w:r>
+        <w:t>.</w:t>
+      </w:r>
+    </w:p>
+    <w:p>
+      <w:r>
+        <w:t>(Screen goes normal)</w:t>
+      </w:r>
+    </w:p>
+    <w:p>
+      <w:r>
+        <w:t>(Ui elements start to fall down)</w:t>
+      </w:r>
+    </w:p>
+    <w:p>
+      <w:r>
+        <w:t xml:space="preserve">Nah, this sub should go down. I </w:t>
+      </w:r>
+      <w:r>
+        <w:t>remember</w:t>
+      </w:r>
+      <w:r>
+        <w:t xml:space="preserve"> back when I was a kid, my mom sent me to do some programming courses</w:t>
+      </w:r>
+      <w:r>
+        <w:t xml:space="preserve"> </w:t>
+      </w:r>
+      <w:r>
+        <w:t>and I learned smth about webdev and some cybersecurity stuff</w:t>
+      </w:r>
+      <w:r>
+        <w:t>, like phishing</w:t>
+      </w:r>
+      <w:r>
+        <w:t>.</w:t>
+      </w:r>
+      <w:r>
+        <w:t xml:space="preserve"> Shit, it was ages ago. Met some cool guys there, but we didn’t really click. They </w:t>
+      </w:r>
+      <w:r>
+        <w:t>thought</w:t>
+      </w:r>
+      <w:r>
+        <w:t xml:space="preserve"> I was kinda weird. Well, whatever, who gives a shit right? </w:t>
+      </w:r>
+    </w:p>
+    <w:p>
+      <w:r>
+        <w:t>Anyway,</w:t>
+      </w:r>
+      <w:r>
+        <w:t xml:space="preserve"> </w:t>
+      </w:r>
+      <w:r>
+        <w:t>what if</w:t>
+      </w:r>
+      <w:r>
+        <w:t xml:space="preserve"> I could </w:t>
+      </w:r>
+      <w:r>
+        <w:t>create</w:t>
+      </w:r>
+      <w:r>
+        <w:t xml:space="preserve"> a fake website to steal wl3 sub admin’s </w:t>
+      </w:r>
+      <w:r>
+        <w:t>account</w:t>
+      </w:r>
+      <w:r>
+        <w:t xml:space="preserve"> and take over the sub</w:t>
+      </w:r>
+      <w:r>
+        <w:t>? I could show them, what the real life is.f</w:t>
+      </w:r>
+      <w:r>
+        <w:t xml:space="preserve"> I should </w:t>
+      </w:r>
+      <w:r>
+        <w:t>let my mates</w:t>
+      </w:r>
+      <w:r>
+        <w:t xml:space="preserve"> </w:t>
+      </w:r>
+      <w:r>
+        <w:t xml:space="preserve">in </w:t>
+      </w:r>
+      <w:r>
+        <w:t>sc2 chat</w:t>
+      </w:r>
+      <w:r>
+        <w:t xml:space="preserve"> know</w:t>
+      </w:r>
+      <w:r>
+        <w:t>, I’m sure they will be as excited as I am rn</w:t>
+      </w:r>
+      <w:r>
+        <w:t xml:space="preserve"> </w:t>
+      </w:r>
+      <w:r>
+        <w:t>to get back at these dumbasses</w:t>
+      </w:r>
+      <w:r>
+        <w:t>.</w:t>
+      </w:r>
+    </w:p>
+    <w:p>
+      <w:r>
+        <w:t>(User is prompted to go to the sc2 chat)</w:t>
+      </w:r>
+    </w:p>
+    <w:p>
+      <w:r>
+        <w:t>Main_hero: I’m gonna hack wl3 sub</w:t>
+      </w:r>
+    </w:p>
+    <w:p>
+      <w:r>
+        <w:t>User 3: lmao what</w:t>
+      </w:r>
+    </w:p>
+    <w:p>
+      <w:r>
+        <w:t>User 4: AHAHAHAH</w:t>
+      </w:r>
+    </w:p>
+    <w:p>
+      <w:r>
+        <w:t>User 5: calm down, Mr. Robot</w:t>
+      </w:r>
+    </w:p>
+    <w:p>
+      <w:r>
+        <w:t>(Screen goes slightly red)</w:t>
+      </w:r>
+    </w:p>
+    <w:p>
+      <w:r>
+        <w:t>User 6: u can’t even use a keyboard son fym hack</w:t>
+      </w:r>
+    </w:p>
+    <w:p>
+      <w:r>
+        <w:t>User 7: r u like 13?</w:t>
+      </w:r>
+    </w:p>
+    <w:p>
+      <w:r>
+        <w:t>User 8: are we deadass lmao</w:t>
+      </w:r>
+    </w:p>
+    <w:p>
+      <w:r>
+        <w:t>User 9: AHAHAH</w:t>
+      </w:r>
+    </w:p>
+    <w:p>
+      <w:r>
+        <w:lastRenderedPageBreak/>
+        <w:t>Main_hero: nah y’all will see, I actually can do it</w:t>
+      </w:r>
+    </w:p>
+    <w:p>
+      <w:r>
+        <w:t>User 4: bro</w:t>
+      </w:r>
+      <w:r>
+        <w:t>chacho stfu</w:t>
+      </w:r>
+    </w:p>
+    <w:p>
+      <w:r>
+        <w:t>User 6: im crying wtf are u talking about lmaooo</w:t>
+      </w:r>
+    </w:p>
+    <w:p>
+      <w:r>
+        <w:t>User 5: u r like in the top 10 worst sc2 players oat and u r saying u can hack anything? Bruh wtf</w:t>
+      </w:r>
+    </w:p>
+    <w:p>
+      <w:r>
+        <w:t>User 10: bro is a poser lmao, proly don’t even know what is sqli is lol</w:t>
+      </w:r>
+    </w:p>
+    <w:p>
+      <w:r>
+        <w:t xml:space="preserve">No no, I know what it is, it’s a language…for hacking databases…or something. </w:t>
+      </w:r>
+      <w:r>
+        <w:t>It doesn’t</w:t>
+      </w:r>
+      <w:r>
+        <w:t xml:space="preserve"> matter, they’ll see, I absolutely can do it.</w:t>
       </w:r>
     </w:p>
     <w:p>
       <w:pPr>
         <w:pStyle w:val="Heading3"/>
       </w:pPr>
-      <w:bookmarkStart w:id="19" w:name="_Toc216793254"/>
-      <w:r>
-        <w:t>Chance to prove yourself</w:t>
-      </w:r>
-      <w:bookmarkEnd w:id="19"/>
-    </w:p>
-    <w:p>
-      <w:r>
-        <w:t>(Screen goes back to normal)</w:t>
-      </w:r>
-    </w:p>
-    <w:p>
-      <w:r>
-        <w:t>User 10: yo, y’all seen the news about delayed wl3 dlc?</w:t>
-      </w:r>
-    </w:p>
-    <w:p>
-      <w:r>
-        <w:t>User 2: yeah, Spigot can’t make the new content even for wl3 lol</w:t>
-      </w:r>
-    </w:p>
-    <w:p>
-      <w:r>
-        <w:t>User 6: fuck yeah, at least that means that finally spigot heard us and making smth new for sc2</w:t>
-      </w:r>
-    </w:p>
-    <w:p>
-      <w:r>
-        <w:t xml:space="preserve">User 12: wl3 </w:t>
-      </w:r>
-      <w:r>
-        <w:t xml:space="preserve">fans </w:t>
-      </w:r>
-      <w:r>
-        <w:t>are in shambles rn</w:t>
-      </w:r>
-    </w:p>
-    <w:p>
-      <w:r>
-        <w:t xml:space="preserve">User 8: maybe we will finally get a </w:t>
-      </w:r>
-      <w:r>
-        <w:t>ka47 nerf</w:t>
-      </w:r>
-    </w:p>
-    <w:p>
-      <w:r>
-        <w:t xml:space="preserve">User 11: ka47 aint op, u r just a noob, I can easily </w:t>
-      </w:r>
-      <w:r>
-        <w:t>kill</w:t>
-      </w:r>
-      <w:r>
-        <w:t xml:space="preserve"> every ka47 player with kar69k</w:t>
-      </w:r>
-    </w:p>
-    <w:p>
-      <w:r>
-        <w:t>User 9: it’s kar99k, u fucking motherless moron</w:t>
-      </w:r>
-    </w:p>
-    <w:p>
-      <w:r>
-        <w:t xml:space="preserve">Ah yes, whole life 3. Made by the same developer, Spigot, as </w:t>
-      </w:r>
-      <w:r>
-        <w:t>our game</w:t>
-      </w:r>
-      <w:r>
-        <w:t xml:space="preserve">. Instead of making content and patches for our game, they decided to make some random ass continuation of </w:t>
-      </w:r>
+      <w:bookmarkStart w:id="20" w:name="_Toc216793255"/>
+      <w:r>
+        <w:t>Plan and execution</w:t>
+      </w:r>
+      <w:bookmarkEnd w:id="20"/>
+    </w:p>
+    <w:p>
+      <w:r>
+        <w:t>(Screen goes black)</w:t>
+      </w:r>
+    </w:p>
+    <w:p>
+      <w:r>
+        <w:t xml:space="preserve">Alright, I need a plan. How am I gonna do that? Brief search on phishing shows that </w:t>
+      </w:r>
+      <w:r>
+        <w:t>hackers send fake login screens and people fall for them. Why don’t I do the same</w:t>
+      </w:r>
+      <w:r>
+        <w:t xml:space="preserve">? </w:t>
+      </w:r>
+      <w:r>
+        <w:t>Admin will click on the link and…well yeah, he’ll probably suspect something. Well, ummm…maybee</w:t>
+      </w:r>
+      <w:r>
+        <w:t xml:space="preserve"> </w:t>
+      </w:r>
+      <w:r>
+        <w:t>…uhhh..</w:t>
+      </w:r>
+      <w:r>
+        <w:t xml:space="preserve"> </w:t>
+      </w:r>
+      <w:r>
+        <w:t>I need to bait</w:t>
+      </w:r>
+      <w:r>
+        <w:t xml:space="preserve"> him</w:t>
+      </w:r>
+      <w:r>
+        <w:t>!</w:t>
+      </w:r>
+      <w:r>
+        <w:t xml:space="preserve"> </w:t>
+      </w:r>
+    </w:p>
+    <w:p>
+      <w:r>
+        <w:t>(Chat window appears with message from main_hero about the post)</w:t>
+      </w:r>
+    </w:p>
+    <w:p>
+      <w:r>
+        <w:t>Like, I’ll report to him some post which needs to be deleted, but it won’t be an actual post, it will be a fake post</w:t>
+      </w:r>
+      <w:r>
+        <w:t>!</w:t>
+      </w:r>
+      <w:r>
+        <w:t xml:space="preserve"> Admin will click on that to check it out</w:t>
+      </w:r>
+    </w:p>
+    <w:p>
+      <w:r>
+        <w:t>(User is prompted to click on the link)</w:t>
+      </w:r>
+    </w:p>
+    <w:p>
+      <w:r>
+        <w:t>(Fake post appear</w:t>
+      </w:r>
+      <w:r>
+        <w:t>s</w:t>
+      </w:r>
+      <w:r>
+        <w:t>)</w:t>
+      </w:r>
+    </w:p>
+    <w:p>
+      <w:r>
+        <w:t>Admin clicks on the delete button</w:t>
+      </w:r>
+    </w:p>
+    <w:p>
+      <w:r>
+        <w:t>(User is prompted to delete the post)</w:t>
+      </w:r>
+    </w:p>
+    <w:p>
+      <w:r>
+        <w:t xml:space="preserve">and suddenly it takes him to fake login screen with message like ur </w:t>
+      </w:r>
+      <w:r>
+        <w:t>session</w:t>
+      </w:r>
+      <w:r>
+        <w:t xml:space="preserve"> is expired, sign in again</w:t>
+      </w:r>
+    </w:p>
+    <w:p>
+      <w:r>
+        <w:t xml:space="preserve">(Login screen appears, with the message “ur </w:t>
+      </w:r>
+      <w:r>
+        <w:t>session</w:t>
+      </w:r>
+      <w:r>
+        <w:t xml:space="preserve"> is expired, please sign in again”)</w:t>
+      </w:r>
+    </w:p>
+    <w:p>
+      <w:r>
+        <w:t xml:space="preserve">Admin will login again, to finally delete this post and boom, his creds are mine. Admin will see that the post was deleted and he won’t even know that his creds </w:t>
+      </w:r>
+      <w:r>
+        <w:t>were stolen</w:t>
+      </w:r>
+      <w:r>
+        <w:t>!</w:t>
+      </w:r>
+    </w:p>
+    <w:p>
+      <w:r>
+        <w:t>(User is prompted to login and forwarded to page where the post is deleted)</w:t>
+      </w:r>
+    </w:p>
+    <w:p>
+      <w:r>
+        <w:t>(Screen goes black)</w:t>
+      </w:r>
+    </w:p>
+    <w:p>
       <w:r>
         <w:lastRenderedPageBreak/>
-        <w:t xml:space="preserve">a long dead </w:t>
-      </w:r>
-      <w:r>
-        <w:t>franchise,</w:t>
-      </w:r>
-      <w:r>
-        <w:t xml:space="preserve"> and the game wasn’t even that good.</w:t>
-      </w:r>
-      <w:r>
-        <w:t xml:space="preserve"> And now they are working on the dlc</w:t>
-      </w:r>
-      <w:r>
-        <w:t xml:space="preserve"> for it</w:t>
-      </w:r>
-      <w:r>
-        <w:t>, while sc2 is dying without new updates, fucking idiots.</w:t>
-      </w:r>
-    </w:p>
-    <w:p>
-      <w:r>
-        <w:t>User 11: whatever cunt, it’s still a skill issue tho</w:t>
-      </w:r>
-    </w:p>
-    <w:p>
-      <w:r>
-        <w:t>You know what, I wanna check how do they do in their sub. I bet you they are moaning and bitching over there</w:t>
-      </w:r>
-      <w:r>
-        <w:t>, because of the delay</w:t>
-      </w:r>
-      <w:r>
-        <w:t xml:space="preserve">. Well, at least Spigot finally </w:t>
-      </w:r>
-      <w:r>
-        <w:t xml:space="preserve">came </w:t>
-      </w:r>
-      <w:r>
-        <w:t>back to their main game</w:t>
-      </w:r>
-      <w:r>
-        <w:t>.</w:t>
-      </w:r>
-    </w:p>
-    <w:p>
-      <w:r>
-        <w:t xml:space="preserve">(User is prompted to search for </w:t>
-      </w:r>
-      <w:r>
-        <w:t>wl3 sub and find the post with the news)</w:t>
-      </w:r>
-    </w:p>
-    <w:p>
-      <w:r>
-        <w:t>(User is going to comments)</w:t>
-      </w:r>
-    </w:p>
-    <w:p>
-      <w:r>
-        <w:t xml:space="preserve">Bruh what? “Let devs take as much time as they want”, bro wtf, they are so…so…so </w:t>
-      </w:r>
-      <w:r>
-        <w:t>lame</w:t>
-      </w:r>
-    </w:p>
-    <w:p>
-      <w:r>
-        <w:t>(User is prompted to go back on the main page of wl3)</w:t>
-      </w:r>
-    </w:p>
-    <w:p>
-      <w:r>
-        <w:t xml:space="preserve">Look at these posts bruh. </w:t>
-      </w:r>
-    </w:p>
-    <w:p>
-      <w:r>
-        <w:t xml:space="preserve">So spineless, like “our dlc got delayed? </w:t>
-      </w:r>
-      <w:r>
-        <w:t>It’s ok, we can</w:t>
-      </w:r>
-      <w:r>
-        <w:t xml:space="preserve"> wait more” tf is this. You absolutely should demand new content from the devs, they are working for you</w:t>
-      </w:r>
-      <w:r>
-        <w:t>,</w:t>
-      </w:r>
-      <w:r>
-        <w:t xml:space="preserve"> not</w:t>
-      </w:r>
-      <w:r>
-        <w:t xml:space="preserve"> the</w:t>
-      </w:r>
-      <w:r>
-        <w:t xml:space="preserve"> other way around</w:t>
-      </w:r>
-      <w:r>
-        <w:t>, where is ur rage bruh.</w:t>
-      </w:r>
-    </w:p>
-    <w:p>
-      <w:r>
-        <w:t>(User is prompted to go to the post with noob question)</w:t>
-      </w:r>
-    </w:p>
-    <w:p>
-      <w:r>
-        <w:t>(Screen is getting red)</w:t>
-      </w:r>
-    </w:p>
-    <w:p>
-      <w:r>
-        <w:t xml:space="preserve">And these </w:t>
-      </w:r>
-      <w:r>
-        <w:t xml:space="preserve">stupid ass questions like this one “uhhhhh how do u get in that room” like don’t u see the </w:t>
-      </w:r>
-      <w:r>
-        <w:t>vent in there? Have you tried looking or do you just run to this subforum for help at any minor inconvenience? This is why noobs should be mocked for their stupidity, they’ll learn how to think for themselves.</w:t>
-      </w:r>
-      <w:r>
-        <w:t xml:space="preserve"> And they all allowing it.</w:t>
-      </w:r>
-    </w:p>
-    <w:p>
-      <w:r>
-        <w:t>(User is prompted to go back and to go on the next post with story discussion)</w:t>
-      </w:r>
-    </w:p>
-    <w:p>
-      <w:r>
-        <w:t xml:space="preserve">Oh boy, look how nice everyone here is bruh. Look how everyone being respectful to each other, like isn’t it fucking pathetic? There is either right opinion </w:t>
-      </w:r>
-      <w:r>
-        <w:t xml:space="preserve">or wrong opinion, nothing in between. If y’all being so polite and </w:t>
-      </w:r>
-      <w:r>
-        <w:t>agree</w:t>
-      </w:r>
-      <w:r>
-        <w:t xml:space="preserve"> with each other instead of argue, how tf are you gonna </w:t>
-      </w:r>
-      <w:r>
-        <w:t>figure out what’s wrong and what’s right</w:t>
-      </w:r>
-      <w:r>
-        <w:t>?</w:t>
-      </w:r>
-    </w:p>
-    <w:p>
-      <w:r>
-        <w:t>(User is prompted to go back to the main page)</w:t>
-      </w:r>
-    </w:p>
-    <w:p>
-      <w:r>
-        <w:t>(Screen is full</w:t>
-      </w:r>
-      <w:r>
-        <w:t>y</w:t>
-      </w:r>
-      <w:r>
-        <w:t xml:space="preserve"> red now)</w:t>
-      </w:r>
-    </w:p>
-    <w:p>
-      <w:r>
-        <w:t xml:space="preserve">Nah, this sub is phony as fuck. Everyone </w:t>
-      </w:r>
-      <w:r>
-        <w:t>is</w:t>
-      </w:r>
-      <w:r>
-        <w:t xml:space="preserve"> being so nice like we believe it</w:t>
-      </w:r>
-      <w:r>
-        <w:t>. Maybe sc2 are rude, maybe we are toxic</w:t>
-      </w:r>
-      <w:r>
-        <w:t>, maybe we can call u names, like</w:t>
-      </w:r>
-      <w:r>
-        <w:t xml:space="preserve"> noob,</w:t>
-      </w:r>
-      <w:r>
-        <w:t xml:space="preserve"> asshole, moron, retard, </w:t>
-      </w:r>
+        <w:t>I’m a genius</w:t>
+      </w:r>
+      <w:r>
+        <w:t>!</w:t>
+      </w:r>
+    </w:p>
+    <w:p>
+      <w:r>
+        <w:t>Now I just need to figure out</w:t>
+      </w:r>
+      <w:r>
+        <w:t xml:space="preserve"> how to code all that.</w:t>
+      </w:r>
+    </w:p>
+    <w:p>
+      <w:r>
+        <w:t>Alright, first I gotta open vim. Fuck IDEs they are for pussies.</w:t>
+      </w:r>
+    </w:p>
+    <w:p>
+      <w:r>
+        <w:t>(Terminal opens with vim)</w:t>
+      </w:r>
+    </w:p>
+    <w:p>
+      <w:r>
+        <w:t>So uhhhhh, how do I create a page? I think u need to write html tag and then umm…fuck. Hold on, I think I still have my notes from those courses. (wait) Fuck, I forgot I didn’t keep any. One time I was learning something useful and I wasn’t keeping notes. I was too smart for it, and I couldn’t be bothered to write all this useless stuff. Anyway, I think</w:t>
+      </w:r>
+      <w:r>
+        <w:t xml:space="preserve"> I’ll just ask AI. No, not for vibe coding, I’ll just ask it for… you know … general directions. Some boilerplate to start with, you know.</w:t>
+      </w:r>
+    </w:p>
+    <w:p>
+      <w:r>
+        <w:t>(Huge chunk of code with some ai comments appear in vim)</w:t>
+      </w:r>
+    </w:p>
+    <w:p>
+      <w:r>
+        <w:t>Aight</w:t>
+      </w:r>
+      <w:r>
+        <w:t>…this goes here…</w:t>
+      </w:r>
+    </w:p>
+    <w:p>
+      <w:r>
+        <w:t>(Main_hero deletes all comments)</w:t>
+      </w:r>
+    </w:p>
+    <w:p>
+      <w:r>
+        <w:t>And first page done!</w:t>
+      </w:r>
+    </w:p>
+    <w:p>
+      <w:r>
+        <w:t>(Main_hero tries to exit vim)</w:t>
+      </w:r>
+    </w:p>
+    <w:p>
+      <w:r>
+        <w:t>Ok, how do I?...fuck..uhhh…I forgot again…uhhhh…here it is!</w:t>
+      </w:r>
+    </w:p>
+    <w:p>
+      <w:r>
+        <w:t xml:space="preserve">Not too hard eh? Now </w:t>
+      </w:r>
+      <w:r>
+        <w:t xml:space="preserve">for </w:t>
+      </w:r>
+      <w:r>
+        <w:t>the rest of them…</w:t>
+      </w:r>
+    </w:p>
+    <w:p>
+      <w:r>
+        <w:t>(Screen goes blurry, with copy</w:t>
+      </w:r>
+      <w:r>
+        <w:t xml:space="preserve"> and </w:t>
+      </w:r>
+      <w:r>
+        <w:t xml:space="preserve">paste </w:t>
+      </w:r>
+      <w:r>
+        <w:t>timelapse</w:t>
+      </w:r>
+      <w:r>
+        <w:t xml:space="preserve"> going on in the background)</w:t>
+      </w:r>
+    </w:p>
+    <w:p>
+      <w:r>
+        <w:t>(Some time later)</w:t>
+      </w:r>
+    </w:p>
+    <w:p>
+      <w:r>
+        <w:t>(Screen shows running website in terminal)</w:t>
+      </w:r>
+    </w:p>
+    <w:p>
+      <w:r>
+        <w:t>Aaaand im done! Now I just need to trick sillygoose228</w:t>
+      </w:r>
+    </w:p>
+    <w:p>
+      <w:r>
+        <w:t>(Screen goes to main_hero’s profile page. User is prompted to search for sillygoose228 nickname)</w:t>
+      </w:r>
+    </w:p>
+    <w:p>
+      <w:r>
+        <w:t xml:space="preserve">God, even </w:t>
+      </w:r>
+      <w:r>
+        <w:t>h</w:t>
+      </w:r>
+      <w:r>
+        <w:t xml:space="preserve">is name is stupid. Not like mine tho. Main_hero. </w:t>
+      </w:r>
+      <w:r>
+        <w:t xml:space="preserve">You might not see this yet, but my nickname has at least three references to different </w:t>
+      </w:r>
+      <w:r>
+        <w:t>pieces of media</w:t>
+      </w:r>
+      <w:r>
+        <w:t>, I’ve spent like a whole day coming up with that.</w:t>
+      </w:r>
+    </w:p>
+    <w:p>
+      <w:r>
+        <w:t>So</w:t>
+      </w:r>
+      <w:r>
+        <w:t xml:space="preserve"> anyway</w:t>
+      </w:r>
+      <w:r>
+        <w:t>, now I need to shoot him a message.</w:t>
+      </w:r>
+    </w:p>
+    <w:p>
+      <w:r>
+        <w:t>(User is prompted to press on send message button)</w:t>
+      </w:r>
+    </w:p>
+    <w:p>
       <w:r>
         <w:lastRenderedPageBreak/>
-        <w:t>fuckwit, dumbass, braindead, stupid, dickhead</w:t>
-      </w:r>
-      <w:r>
-        <w:t xml:space="preserve">, brain-numbing, room temperature </w:t>
-      </w:r>
-      <w:proofErr w:type="spellStart"/>
-      <w:r>
-        <w:t>iq</w:t>
-      </w:r>
-      <w:proofErr w:type="spellEnd"/>
-      <w:r>
-        <w:t xml:space="preserve">, </w:t>
-      </w:r>
-      <w:r>
-        <w:t xml:space="preserve">motherfucker, </w:t>
-      </w:r>
-      <w:proofErr w:type="spellStart"/>
-      <w:r>
-        <w:t>fatherfucker</w:t>
-      </w:r>
-      <w:proofErr w:type="spellEnd"/>
-      <w:r>
-        <w:t xml:space="preserve">, </w:t>
-      </w:r>
-      <w:r>
-        <w:t xml:space="preserve">product of the </w:t>
-      </w:r>
-      <w:r>
-        <w:t>incest</w:t>
-      </w:r>
-    </w:p>
-    <w:p>
-      <w:r>
-        <w:t>(Screen goes blurry and then goes back to red)</w:t>
-      </w:r>
-    </w:p>
-    <w:p>
-      <w:r>
-        <w:t>fuckface, shitfuck</w:t>
-      </w:r>
-      <w:r>
-        <w:t xml:space="preserve">, </w:t>
-      </w:r>
-      <w:r>
-        <w:t>fuckfuck, dimwit but</w:t>
-      </w:r>
-      <w:r>
-        <w:t xml:space="preserve"> at least we are honest</w:t>
-      </w:r>
-      <w:r>
-        <w:t>. Brutal, but honest</w:t>
-      </w:r>
-      <w:r>
-        <w:t>. Yes, we won’t mince our words and roast your ass to the crust, but you will learn from it and be better. And these guys thinking they are helping anyone with this fake ass niceness.</w:t>
-      </w:r>
-    </w:p>
-    <w:p>
-      <w:r>
-        <w:t>They are just delusional, aren’t they</w:t>
-      </w:r>
-      <w:r>
-        <w:t>.</w:t>
-      </w:r>
-    </w:p>
-    <w:p>
-      <w:r>
-        <w:t>(Screen goes normal)</w:t>
-      </w:r>
-    </w:p>
-    <w:p>
-      <w:r>
-        <w:t>(Ui elements start to fall down)</w:t>
-      </w:r>
-    </w:p>
-    <w:p>
-      <w:r>
-        <w:t xml:space="preserve">Nah, this sub should go down. I </w:t>
-      </w:r>
-      <w:r>
-        <w:t>remember</w:t>
-      </w:r>
-      <w:r>
-        <w:t xml:space="preserve"> back when I was a kid, my mom sent me to do some programming courses</w:t>
-      </w:r>
-      <w:r>
-        <w:t xml:space="preserve"> </w:t>
-      </w:r>
-      <w:r>
-        <w:t>and I learned smth about webdev and some cybersecurity stuff</w:t>
-      </w:r>
-      <w:r>
-        <w:t>, like phishing</w:t>
-      </w:r>
-      <w:r>
-        <w:t>.</w:t>
-      </w:r>
-      <w:r>
-        <w:t xml:space="preserve"> Shit, it was ages ago. Met some cool guys there, but we didn’t really click. They </w:t>
-      </w:r>
-      <w:r>
-        <w:t>thought</w:t>
-      </w:r>
-      <w:r>
-        <w:t xml:space="preserve"> I was kinda weird. Well, whatever, who gives a shit right? </w:t>
-      </w:r>
-    </w:p>
-    <w:p>
-      <w:r>
-        <w:t>Anyway,</w:t>
-      </w:r>
-      <w:r>
-        <w:t xml:space="preserve"> </w:t>
-      </w:r>
-      <w:r>
-        <w:t>what if</w:t>
-      </w:r>
-      <w:r>
-        <w:t xml:space="preserve"> I could </w:t>
-      </w:r>
-      <w:r>
-        <w:t>create</w:t>
-      </w:r>
-      <w:r>
-        <w:t xml:space="preserve"> a fake website to steal wl3 sub admin’s </w:t>
-      </w:r>
-      <w:r>
-        <w:t>account</w:t>
-      </w:r>
-      <w:r>
-        <w:t xml:space="preserve"> and take over the sub</w:t>
-      </w:r>
-      <w:r>
-        <w:t xml:space="preserve">? I could show them, what the real life </w:t>
-      </w:r>
-      <w:proofErr w:type="spellStart"/>
-      <w:r>
-        <w:t>is.f</w:t>
-      </w:r>
-      <w:proofErr w:type="spellEnd"/>
-      <w:r>
-        <w:t xml:space="preserve"> I should </w:t>
-      </w:r>
-      <w:r>
-        <w:t>let my mates</w:t>
-      </w:r>
-      <w:r>
-        <w:t xml:space="preserve"> </w:t>
-      </w:r>
-      <w:r>
-        <w:t xml:space="preserve">in </w:t>
-      </w:r>
-      <w:r>
-        <w:t>sc2 chat</w:t>
-      </w:r>
-      <w:r>
-        <w:t xml:space="preserve"> know</w:t>
-      </w:r>
-      <w:r>
-        <w:t>, I’m sure they will be as excited as I am rn</w:t>
-      </w:r>
-      <w:r>
-        <w:t xml:space="preserve"> </w:t>
-      </w:r>
-      <w:r>
-        <w:t>to get back at these dumbasses</w:t>
-      </w:r>
-      <w:r>
-        <w:t>.</w:t>
-      </w:r>
-    </w:p>
-    <w:p>
-      <w:r>
-        <w:t>(User is prompted to go to the sc2 chat)</w:t>
-      </w:r>
-    </w:p>
-    <w:p>
-      <w:r>
-        <w:t>Main_hero: I’m gonna hack wl3 sub</w:t>
-      </w:r>
-    </w:p>
-    <w:p>
-      <w:r>
-        <w:t>User 3: lmao what</w:t>
-      </w:r>
-    </w:p>
-    <w:p>
-      <w:r>
-        <w:t>User 4: AHAHAHAH</w:t>
-      </w:r>
-    </w:p>
-    <w:p>
-      <w:r>
-        <w:t>User 5: calm down, Mr. Robot</w:t>
-      </w:r>
-    </w:p>
-    <w:p>
-      <w:r>
-        <w:t>(Screen goes slightly red)</w:t>
-      </w:r>
-    </w:p>
-    <w:p>
-      <w:r>
-        <w:t>User 6: u can’t even use a keyboard son fym hack</w:t>
-      </w:r>
-    </w:p>
-    <w:p>
-      <w:r>
-        <w:t>User 7: r u like 13?</w:t>
-      </w:r>
-    </w:p>
-    <w:p>
-      <w:r>
-        <w:t>User 8: are we deadass lmao</w:t>
-      </w:r>
-    </w:p>
-    <w:p>
-      <w:r>
-        <w:t>User 9: AHAHAH</w:t>
-      </w:r>
-    </w:p>
-    <w:p>
-      <w:r>
-        <w:t>Main_hero: nah y’all will see, I actually can do it</w:t>
-      </w:r>
-    </w:p>
-    <w:p>
-      <w:r>
-        <w:t>User 4: bro</w:t>
-      </w:r>
-      <w:r>
-        <w:t>chacho stfu</w:t>
-      </w:r>
-    </w:p>
-    <w:p>
-      <w:r>
-        <w:lastRenderedPageBreak/>
-        <w:t>User 6: im crying wtf are u talking about lmaooo</w:t>
-      </w:r>
-    </w:p>
-    <w:p>
-      <w:r>
-        <w:t>User 5: u r like in the top 10 worst sc2 players oat and u r saying u can hack anything? Bruh wtf</w:t>
-      </w:r>
-    </w:p>
-    <w:p>
-      <w:r>
-        <w:t>User 10: bro is a poser lmao, proly don’t even know what is sqli is lol</w:t>
-      </w:r>
-    </w:p>
-    <w:p>
-      <w:r>
-        <w:t xml:space="preserve">No no, I know what it is, it’s a language…for hacking databases…or something. </w:t>
-      </w:r>
-      <w:r>
-        <w:t>It doesn’t</w:t>
-      </w:r>
-      <w:r>
-        <w:t xml:space="preserve"> matter, they’ll see, I absolutely can do it.</w:t>
-      </w:r>
-    </w:p>
-    <w:p>
-      <w:pPr>
-        <w:pStyle w:val="Heading3"/>
-      </w:pPr>
-      <w:bookmarkStart w:id="20" w:name="_Toc216793255"/>
-      <w:r>
-        <w:t>Plan and execution</w:t>
-      </w:r>
-      <w:bookmarkEnd w:id="20"/>
-    </w:p>
-    <w:p>
-      <w:r>
-        <w:t>(Screen goes black)</w:t>
-      </w:r>
-    </w:p>
-    <w:p>
-      <w:r>
-        <w:t xml:space="preserve">Alright, I need a plan. How am I gonna do that? Brief search on phishing shows that </w:t>
-      </w:r>
-      <w:r>
-        <w:t>hackers send fake login screens and people fall for them. Why don’t I do the same</w:t>
-      </w:r>
-      <w:r>
-        <w:t xml:space="preserve">? </w:t>
-      </w:r>
-      <w:r>
-        <w:t>Admin will click on the link and…well yeah, he’ll probably suspect something. Well, ummm…maybee</w:t>
-      </w:r>
-      <w:r>
-        <w:t xml:space="preserve"> </w:t>
-      </w:r>
-      <w:r>
-        <w:t>…uhhh..</w:t>
-      </w:r>
-      <w:r>
-        <w:t xml:space="preserve"> </w:t>
-      </w:r>
-      <w:r>
-        <w:t>I need to bait</w:t>
-      </w:r>
-      <w:r>
-        <w:t xml:space="preserve"> him</w:t>
-      </w:r>
-      <w:r>
-        <w:t>!</w:t>
-      </w:r>
-      <w:r>
-        <w:t xml:space="preserve"> </w:t>
-      </w:r>
-    </w:p>
-    <w:p>
-      <w:r>
-        <w:t>(Chat window appears with message from main_hero about the post)</w:t>
-      </w:r>
-    </w:p>
-    <w:p>
-      <w:r>
-        <w:t>Like, I’ll report to him some post which needs to be deleted, but it won’t be an actual post, it will be a fake post</w:t>
-      </w:r>
-      <w:r>
-        <w:t>!</w:t>
-      </w:r>
-      <w:r>
-        <w:t xml:space="preserve"> Admin will click on that to check it out</w:t>
-      </w:r>
-    </w:p>
-    <w:p>
-      <w:r>
-        <w:t>(User is prompted to click on the link)</w:t>
-      </w:r>
-    </w:p>
-    <w:p>
-      <w:r>
-        <w:t>(Fake post appear</w:t>
-      </w:r>
-      <w:r>
-        <w:t>s</w:t>
-      </w:r>
-      <w:r>
-        <w:t>)</w:t>
-      </w:r>
-    </w:p>
-    <w:p>
-      <w:r>
-        <w:t>Admin clicks on the delete button</w:t>
-      </w:r>
-    </w:p>
-    <w:p>
-      <w:r>
-        <w:t>(User is prompted to delete the post)</w:t>
-      </w:r>
-    </w:p>
-    <w:p>
-      <w:r>
-        <w:t xml:space="preserve">and suddenly it takes him to fake login screen with message like ur </w:t>
-      </w:r>
-      <w:r>
-        <w:t>session</w:t>
-      </w:r>
-      <w:r>
-        <w:t xml:space="preserve"> is expired, sign in again</w:t>
-      </w:r>
-    </w:p>
-    <w:p>
-      <w:r>
-        <w:t xml:space="preserve">(Login screen appears, with the message “ur </w:t>
-      </w:r>
-      <w:r>
-        <w:t>session</w:t>
-      </w:r>
-      <w:r>
-        <w:t xml:space="preserve"> is expired, please sign in again”)</w:t>
-      </w:r>
-    </w:p>
-    <w:p>
-      <w:r>
-        <w:t xml:space="preserve">Admin will login again, to finally delete this post and boom, his creds are mine. Admin will see that the post was deleted and he won’t even know that his creds </w:t>
-      </w:r>
-      <w:r>
-        <w:t>were stolen</w:t>
-      </w:r>
-      <w:r>
-        <w:t>!</w:t>
-      </w:r>
-    </w:p>
-    <w:p>
-      <w:r>
-        <w:t>(User is prompted to login and forwarded to page where the post is deleted)</w:t>
-      </w:r>
-    </w:p>
-    <w:p>
-      <w:r>
-        <w:t>(Screen goes black)</w:t>
-      </w:r>
-    </w:p>
-    <w:p>
-      <w:r>
-        <w:t>I’m a genius</w:t>
-      </w:r>
-      <w:r>
-        <w:t>!</w:t>
-      </w:r>
-    </w:p>
-    <w:p>
-      <w:r>
-        <w:t>Now I just need to figure out</w:t>
-      </w:r>
-      <w:r>
-        <w:t xml:space="preserve"> how to code all that.</w:t>
-      </w:r>
-    </w:p>
-    <w:p>
-      <w:r>
-        <w:lastRenderedPageBreak/>
-        <w:t>Alright, first I gotta open vim. Fuck IDEs they are for pussies.</w:t>
-      </w:r>
-    </w:p>
-    <w:p>
-      <w:r>
-        <w:t>(Terminal opens with vim)</w:t>
-      </w:r>
-    </w:p>
-    <w:p>
-      <w:r>
-        <w:t>So uhhhhh, how do I create a page? I think u need to write html tag and then umm…fuck. Hold on, I think I still have my notes from those courses. (wait) Fuck, I forgot I didn’t keep any. One time I was learning something useful and I wasn’t keeping notes. I was too smart for it, and I couldn’t be bothered to write all this useless stuff. Anyway, I think</w:t>
-      </w:r>
-      <w:r>
-        <w:t xml:space="preserve"> I’ll just ask AI. No, not for vibe coding, I’ll just ask it for… you know … general directions. Some boilerplate to start with, you know.</w:t>
-      </w:r>
-    </w:p>
-    <w:p>
-      <w:r>
-        <w:t>(Huge chunk of code with some ai comments appear in vim)</w:t>
-      </w:r>
-    </w:p>
-    <w:p>
-      <w:r>
-        <w:t>Aight</w:t>
-      </w:r>
-      <w:r>
-        <w:t>…this goes here…</w:t>
-      </w:r>
-    </w:p>
-    <w:p>
-      <w:r>
-        <w:t>(Main_hero deletes all comments)</w:t>
-      </w:r>
-    </w:p>
-    <w:p>
-      <w:r>
-        <w:t>And first page done!</w:t>
-      </w:r>
-    </w:p>
-    <w:p>
-      <w:r>
-        <w:t>(Main_hero tries to exit vim)</w:t>
-      </w:r>
-    </w:p>
-    <w:p>
-      <w:r>
-        <w:t>Ok, how do I?...fuck..uhhh…I forgot again…uhhhh…here it is!</w:t>
-      </w:r>
-    </w:p>
-    <w:p>
-      <w:r>
-        <w:t xml:space="preserve">Not too hard eh? Now </w:t>
-      </w:r>
-      <w:r>
-        <w:t xml:space="preserve">for </w:t>
-      </w:r>
-      <w:r>
-        <w:t>the rest of them…</w:t>
-      </w:r>
-    </w:p>
-    <w:p>
-      <w:r>
-        <w:t>(Screen goes blurry, with copy</w:t>
-      </w:r>
-      <w:r>
-        <w:t xml:space="preserve"> and </w:t>
-      </w:r>
-      <w:r>
-        <w:t xml:space="preserve">paste </w:t>
-      </w:r>
-      <w:r>
-        <w:t>timelapse</w:t>
-      </w:r>
-      <w:r>
-        <w:t xml:space="preserve"> going on in the background)</w:t>
-      </w:r>
-    </w:p>
-    <w:p>
-      <w:r>
-        <w:t>(Some time later)</w:t>
-      </w:r>
-    </w:p>
-    <w:p>
-      <w:r>
-        <w:t>(Screen shows running website in terminal)</w:t>
-      </w:r>
-    </w:p>
-    <w:p>
-      <w:r>
-        <w:t>Aaaand im done! Now I just need to trick sillygoose228</w:t>
-      </w:r>
-    </w:p>
-    <w:p>
-      <w:r>
-        <w:t>(Screen goes to main_hero’s profile page. User is prompted to search for sillygoose228 nickname)</w:t>
-      </w:r>
-    </w:p>
-    <w:p>
-      <w:r>
-        <w:t xml:space="preserve">God, even </w:t>
-      </w:r>
-      <w:r>
-        <w:t>h</w:t>
-      </w:r>
-      <w:r>
-        <w:t xml:space="preserve">is name is stupid. Not like mine tho. Main_hero. </w:t>
-      </w:r>
-      <w:r>
-        <w:t xml:space="preserve">You might not see this yet, but my nickname has at least three references to different </w:t>
-      </w:r>
-      <w:r>
-        <w:t>pieces of media</w:t>
-      </w:r>
-      <w:r>
-        <w:t>, I’ve spent like a whole day coming up with that.</w:t>
-      </w:r>
-    </w:p>
-    <w:p>
-      <w:r>
-        <w:t>So</w:t>
-      </w:r>
-      <w:r>
-        <w:t xml:space="preserve"> anyway</w:t>
-      </w:r>
-      <w:r>
-        <w:t>, now I need to shoot him a message.</w:t>
-      </w:r>
-    </w:p>
-    <w:p>
-      <w:r>
-        <w:t>(User is prompted to press on send message button)</w:t>
-      </w:r>
-    </w:p>
-    <w:p>
-      <w:r>
-        <w:t xml:space="preserve">Ok, so, It ‘ll go like that, uhhh “dear sillygoose228, it came to my attention that- no who the fuck reports posts like that? “Dear sillygoose228, there is a post I want you to look at- nah it sounds so stupid, he’ll definitely catch me. No, I need to go simple, like “Dear </w:t>
-      </w:r>
-      <w:r>
-        <w:lastRenderedPageBreak/>
-        <w:t xml:space="preserve">sillygoose228, look at this post”- Nooo why “dear”? We haven’t even met. No, I need to be plain and direct “Look at this post”. </w:t>
+        <w:t xml:space="preserve">Ok, so, It ‘ll go like that, uhhh “dear sillygoose228, it came to my attention that- no who the fuck reports posts like that? “Dear sillygoose228, there is a post I want you to look at- nah it sounds so stupid, he’ll definitely catch me. No, I need to go simple, like “Dear sillygoose228, look at this post”- Nooo why “dear”? We haven’t even met. No, I need to be plain and direct “Look at this post”. </w:t>
       </w:r>
       <w:r>
         <w:t>No, no, even simpler, just send him the link to the post. Yeah, that will do, so inconspicuous!</w:t>
@@ -4700,6 +4677,7 @@
     </w:p>
     <w:p>
       <w:r>
+        <w:lastRenderedPageBreak/>
         <w:t>I FUCKED UP</w:t>
       </w:r>
       <w:r>
@@ -4713,119 +4691,119 @@
     </w:p>
     <w:p>
       <w:r>
+        <w:t>Even tho I got his creds already, he might realize what’s going on and change his password. I need to convince him it’s ok.</w:t>
+      </w:r>
+    </w:p>
+    <w:p>
+      <w:r>
+        <w:t>Main_hero: uhhh idk, this user shows as deleted to me already. Maybe The Forum admins already</w:t>
+      </w:r>
+      <w:r>
+        <w:t xml:space="preserve"> banned this guy, but website doesn’t reflect it yet.</w:t>
+      </w:r>
+    </w:p>
+    <w:p>
+      <w:r>
+        <w:t>Main_hero: yk the forum is really buggy sometimes.</w:t>
+      </w:r>
+    </w:p>
+    <w:p>
+      <w:r>
+        <w:t>Sillygoose228:</w:t>
+      </w:r>
+      <w:r>
+        <w:t xml:space="preserve"> </w:t>
+      </w:r>
+      <w:r>
+        <w:t>yeah, right</w:t>
+      </w:r>
+    </w:p>
+    <w:p>
+      <w:r>
+        <w:t>Sillygoose228: strangely enough, website was lagging even more, when I was deleting that post</w:t>
+      </w:r>
+    </w:p>
+    <w:p>
+      <w:r>
+        <w:t>Fucking AI gave me shit code. I specifically asked it to make code as optimized as possible bruh.</w:t>
+      </w:r>
+    </w:p>
+    <w:p>
+      <w:r>
+        <w:t>(Sillygoose228 is still typing)</w:t>
+      </w:r>
+    </w:p>
+    <w:p>
+      <w:r>
+        <w:t xml:space="preserve">What is he typing for so long? Fuck, I </w:t>
+      </w:r>
+      <w:r>
+        <w:t>might be burned here. What if he is gonna ask me about how did I find this post? Or why am I reporting it even tho im not even a follower? Shit, I forgot to follow fucking wl3 sub</w:t>
+      </w:r>
+      <w:r>
+        <w:t>! Yeah, I might be done for here.</w:t>
+      </w:r>
+    </w:p>
+    <w:p>
+      <w:r>
+        <w:t xml:space="preserve">Silligoose228: yeah, it probably the same </w:t>
+      </w:r>
+      <w:r>
+        <w:t>as</w:t>
+      </w:r>
+      <w:r>
+        <w:t xml:space="preserve"> the replies bug. I once tried to reply to someone in the comments, I think it was some discussion in my sub and website was lagging too much and I couldn’t send my reply, but once it started working, I’ve sent like 5 replies in a row! How funny is that, huh?</w:t>
+      </w:r>
+    </w:p>
+    <w:p>
+      <w:r>
+        <w:t xml:space="preserve">Uhhhh </w:t>
+      </w:r>
+      <w:r>
+        <w:t>jesus bro I thought I was caught and he was just writing this dumb ass story?</w:t>
+      </w:r>
+    </w:p>
+    <w:p>
+      <w:r>
+        <w:t xml:space="preserve">Main_hero: </w:t>
+      </w:r>
+      <w:r>
+        <w:t>very</w:t>
+      </w:r>
+    </w:p>
+    <w:p>
+      <w:r>
+        <w:t>Now the fun part. I need to log out and log in as him and take over the sub.</w:t>
+      </w:r>
+    </w:p>
+    <w:p>
+      <w:r>
+        <w:t>(User is prompted to log out and log in as sillygoose228)</w:t>
+      </w:r>
+    </w:p>
+    <w:p>
+      <w:r>
+        <w:t>Now I need to remove all the modes and transfer the ownership to my account.</w:t>
+      </w:r>
+    </w:p>
+    <w:p>
+      <w:r>
+        <w:t>(User is prompted to remove all the mods and transfer the ownership)</w:t>
+      </w:r>
+    </w:p>
+    <w:p>
+      <w:r>
+        <w:t>And I’m done lol. That’s it, I fucking did it! Now I gotta go back and tell sc2 chat I got the keys.</w:t>
+      </w:r>
+    </w:p>
+    <w:p>
+      <w:r>
+        <w:t>(User is prompted to log out and log in as main_hero and go to the sc2 chat)</w:t>
+      </w:r>
+    </w:p>
+    <w:p>
+      <w:r>
         <w:lastRenderedPageBreak/>
-        <w:t>Even tho I got his creds already, he might realize what’s going on and change his password. I need to convince him it’s ok.</w:t>
-      </w:r>
-    </w:p>
-    <w:p>
-      <w:r>
-        <w:t>Main_hero: uhhh idk, this user shows as deleted to me already. Maybe The Forum admins already</w:t>
-      </w:r>
-      <w:r>
-        <w:t xml:space="preserve"> banned this guy, but website doesn’t reflect it yet.</w:t>
-      </w:r>
-    </w:p>
-    <w:p>
-      <w:r>
-        <w:t>Main_hero: yk the forum is really buggy sometimes.</w:t>
-      </w:r>
-    </w:p>
-    <w:p>
-      <w:r>
-        <w:t>Sillygoose228:</w:t>
-      </w:r>
-      <w:r>
-        <w:t xml:space="preserve"> </w:t>
-      </w:r>
-      <w:r>
-        <w:t>yeah, right</w:t>
-      </w:r>
-    </w:p>
-    <w:p>
-      <w:r>
-        <w:t>Sillygoose228: strangely enough, website was lagging even more, when I was deleting that post</w:t>
-      </w:r>
-    </w:p>
-    <w:p>
-      <w:r>
-        <w:t>Fucking AI gave me shit code. I specifically asked it to make code as optimized as possible bruh.</w:t>
-      </w:r>
-    </w:p>
-    <w:p>
-      <w:r>
-        <w:t>(Sillygoose228 is still typing)</w:t>
-      </w:r>
-    </w:p>
-    <w:p>
-      <w:r>
-        <w:t xml:space="preserve">What is he typing for so long? Fuck, I </w:t>
-      </w:r>
-      <w:r>
-        <w:t>might be burned here. What if he is gonna ask me about how did I find this post? Or why am I reporting it even tho im not even a follower? Shit, I forgot to follow fucking wl3 sub</w:t>
-      </w:r>
-      <w:r>
-        <w:t>! Yeah, I might be done for here.</w:t>
-      </w:r>
-    </w:p>
-    <w:p>
-      <w:r>
-        <w:t xml:space="preserve">Silligoose228: yeah, it probably the same </w:t>
-      </w:r>
-      <w:r>
-        <w:t>as</w:t>
-      </w:r>
-      <w:r>
-        <w:t xml:space="preserve"> the replies bug. I once tried to reply to someone in the comments, I think it was some discussion in my sub and website was lagging too much and I couldn’t send my reply, but once it started working, I’ve sent like 5 replies in a row! How funny is that, huh?</w:t>
-      </w:r>
-    </w:p>
-    <w:p>
-      <w:r>
-        <w:t xml:space="preserve">Uhhhh </w:t>
-      </w:r>
-      <w:r>
-        <w:t>jesus bro I thought I was caught and he was just writing this dumb ass story?</w:t>
-      </w:r>
-    </w:p>
-    <w:p>
-      <w:r>
-        <w:t xml:space="preserve">Main_hero: </w:t>
-      </w:r>
-      <w:r>
-        <w:t>very</w:t>
-      </w:r>
-    </w:p>
-    <w:p>
-      <w:r>
-        <w:t>Now the fun part. I need to log out and log in as him and take over the sub.</w:t>
-      </w:r>
-    </w:p>
-    <w:p>
-      <w:r>
-        <w:t>(User is prompted to log out and log in as sillygoose228)</w:t>
-      </w:r>
-    </w:p>
-    <w:p>
-      <w:r>
-        <w:t>Now I need to remove all the modes and transfer the ownership to my account.</w:t>
-      </w:r>
-    </w:p>
-    <w:p>
-      <w:r>
-        <w:t>(User is prompted to remove all the mods and transfer the ownership)</w:t>
-      </w:r>
-    </w:p>
-    <w:p>
-      <w:r>
-        <w:t>And I’m done lol. That’s it, I fucking did it! Now I gotta go back and tell sc2 chat I got the keys.</w:t>
-      </w:r>
-    </w:p>
-    <w:p>
-      <w:r>
-        <w:t>(User is prompted to log out and log in as main_hero and go to the sc2 chat)</w:t>
-      </w:r>
-    </w:p>
-    <w:p>
-      <w:r>
         <w:t>Main_hero: I hacked the wl3 sub</w:t>
       </w:r>
     </w:p>
@@ -4840,7 +4818,6 @@
       </w:pPr>
       <w:bookmarkStart w:id="21" w:name="_Toc216793256"/>
       <w:r>
-        <w:lastRenderedPageBreak/>
         <w:t>Aftermath</w:t>
       </w:r>
       <w:bookmarkEnd w:id="21"/>
@@ -4976,6 +4953,7 @@
     </w:p>
     <w:p>
       <w:r>
+        <w:lastRenderedPageBreak/>
         <w:t>User 15: yea stealing was lowk fun, but this is just wrong atp</w:t>
       </w:r>
     </w:p>
@@ -4986,169 +4964,172 @@
     </w:p>
     <w:p>
       <w:r>
+        <w:t>Main_hero: wrong? Who r u, fucking moral police? I am the rightful admin of wl3 sub, cuz previous admin wasn’t as smart as me and he fell for my trick</w:t>
+      </w:r>
+    </w:p>
+    <w:p>
+      <w:r>
+        <w:t>Main_hero: I ain’t returning shit to no one</w:t>
+      </w:r>
+      <w:r>
+        <w:t>, fuck off u cunts</w:t>
+      </w:r>
+    </w:p>
+    <w:p>
+      <w:r>
+        <w:t>User 13: dude wtf</w:t>
+      </w:r>
+    </w:p>
+    <w:p>
+      <w:r>
+        <w:t>User 12: bruh u r a fucking moron,</w:t>
+      </w:r>
+      <w:r>
+        <w:t xml:space="preserve"> “rightful admin” dawg what r u even talking about, u fucking phished his account</w:t>
+      </w:r>
+    </w:p>
+    <w:p>
+      <w:r>
+        <w:t>User 5: fuck off, he is right, we can do whatever we can with the sub now, we earned it</w:t>
+      </w:r>
+    </w:p>
+    <w:p>
+      <w:r>
+        <w:t>User 6: hell yeah</w:t>
+      </w:r>
+    </w:p>
+    <w:p>
+      <w:r>
+        <w:t>Main_hero: after all, they are our enemies, they support wl3 that took all the attention from sc2</w:t>
+      </w:r>
+    </w:p>
+    <w:p>
+      <w:r>
+        <w:t>User 3: how delulu r u lmao</w:t>
+      </w:r>
+    </w:p>
+    <w:p>
+      <w:r>
+        <w:t>Main_hero: fuck u</w:t>
+      </w:r>
+    </w:p>
+    <w:p>
+      <w:r>
+        <w:t>User 3: fuck u, u delusional fuckwit</w:t>
+      </w:r>
+    </w:p>
+    <w:p>
+      <w:r>
+        <w:t>User 5: no fuck u, u fucking twat</w:t>
+      </w:r>
+    </w:p>
+    <w:p>
+      <w:r>
+        <w:t xml:space="preserve">User 3: </w:t>
+      </w:r>
+      <w:r>
+        <w:t xml:space="preserve">u called me </w:t>
+      </w:r>
+      <w:r>
+        <w:t>twat? I never felt less insulted</w:t>
+      </w:r>
+    </w:p>
+    <w:p>
+      <w:r>
+        <w:t>User 5: fuck u</w:t>
+      </w:r>
+    </w:p>
+    <w:p>
+      <w:r>
+        <w:t>User 3: fuck u</w:t>
+      </w:r>
+    </w:p>
+    <w:p>
+      <w:r>
+        <w:t>Main_hero: fuck u</w:t>
+      </w:r>
+    </w:p>
+    <w:p>
+      <w:r>
+        <w:t>User 12: fuck u</w:t>
+      </w:r>
+    </w:p>
+    <w:p>
+      <w:r>
+        <w:t>User 13:</w:t>
+      </w:r>
+      <w:r>
+        <w:t xml:space="preserve"> </w:t>
+      </w:r>
+      <w:r>
+        <w:t>fuck u</w:t>
+      </w:r>
+    </w:p>
+    <w:p>
+      <w:r>
+        <w:t>(Screen slowly goes red and blurry, and then suddenly white)</w:t>
+      </w:r>
+    </w:p>
+    <w:p>
+      <w:r>
+        <w:t>Man, this shit is fucking stupid.</w:t>
+      </w:r>
+      <w:r>
+        <w:t xml:space="preserve"> The fuck am I even doing?</w:t>
+      </w:r>
+      <w:r>
+        <w:t xml:space="preserve"> I’ve spent 1000h playing sc2 </w:t>
+      </w:r>
+      <w:r>
+        <w:t xml:space="preserve">instead of doing something useful, I’ve hacked sillygoose228 and wl3 sub even though they did nothing </w:t>
+      </w:r>
+      <w:r>
+        <w:t>but show love for one another</w:t>
+      </w:r>
+      <w:r>
+        <w:t xml:space="preserve"> and </w:t>
+      </w:r>
+      <w:r>
+        <w:t>why</w:t>
+      </w:r>
+      <w:r>
+        <w:t xml:space="preserve">? </w:t>
+      </w:r>
+      <w:r>
+        <w:t>Because I just envied them and I wanted</w:t>
+      </w:r>
+      <w:r>
+        <w:t xml:space="preserve"> fucking validation from my “friends”. M</w:t>
+      </w:r>
+      <w:r>
+        <w:t xml:space="preserve">y only </w:t>
+      </w:r>
+      <w:r>
+        <w:t>“</w:t>
+      </w:r>
+      <w:r>
+        <w:t>friends</w:t>
+      </w:r>
+      <w:r>
+        <w:t>” who</w:t>
+      </w:r>
+      <w:r>
+        <w:t xml:space="preserve"> don’t even respect me </w:t>
+      </w:r>
+      <w:r>
         <w:lastRenderedPageBreak/>
-        <w:t>Main_hero: wrong? Who r u, fucking moral police? I am the rightful admin of wl3 sub, cuz previous admin wasn’t as smart as me and he fell for my trick</w:t>
-      </w:r>
-    </w:p>
-    <w:p>
-      <w:r>
-        <w:t>Main_hero: I ain’t returning shit to no one</w:t>
-      </w:r>
-      <w:r>
-        <w:t>, fuck off u cunts</w:t>
-      </w:r>
-    </w:p>
-    <w:p>
-      <w:r>
-        <w:t>User 13: dude wtf</w:t>
-      </w:r>
-    </w:p>
-    <w:p>
-      <w:r>
-        <w:t>User 12: bruh u r a fucking moron,</w:t>
-      </w:r>
-      <w:r>
-        <w:t xml:space="preserve"> “rightful admin” dawg what r u even talking about, u fucking phished his account</w:t>
-      </w:r>
-    </w:p>
-    <w:p>
-      <w:r>
-        <w:t>User 5: fuck off, he is right, we can do whatever we can with the sub now, we earned it</w:t>
-      </w:r>
-    </w:p>
-    <w:p>
-      <w:r>
-        <w:t>User 6: hell yeah</w:t>
-      </w:r>
-    </w:p>
-    <w:p>
-      <w:r>
-        <w:t>Main_hero: after all, they are our enemies, they support wl3 that took all the attention from sc2</w:t>
-      </w:r>
-    </w:p>
-    <w:p>
-      <w:r>
-        <w:t>User 3: how delulu r u lmao</w:t>
-      </w:r>
-    </w:p>
-    <w:p>
-      <w:r>
-        <w:t>Main_hero: fuck u</w:t>
-      </w:r>
-    </w:p>
-    <w:p>
-      <w:r>
-        <w:t>User 3: fuck u, u delusional fuckwit</w:t>
-      </w:r>
-    </w:p>
-    <w:p>
-      <w:r>
-        <w:t>User 5: no fuck u, u fucking twat</w:t>
-      </w:r>
-    </w:p>
-    <w:p>
-      <w:r>
-        <w:t xml:space="preserve">User 3: </w:t>
-      </w:r>
-      <w:r>
-        <w:t xml:space="preserve">u called me </w:t>
-      </w:r>
-      <w:r>
-        <w:t>twat? I never felt less insulted</w:t>
-      </w:r>
-    </w:p>
-    <w:p>
-      <w:r>
-        <w:t>User 5: fuck u</w:t>
-      </w:r>
-    </w:p>
-    <w:p>
-      <w:r>
-        <w:t>User 3: fuck u</w:t>
-      </w:r>
-    </w:p>
-    <w:p>
-      <w:r>
-        <w:t>Main_hero: fuck u</w:t>
-      </w:r>
-    </w:p>
-    <w:p>
-      <w:r>
-        <w:t>User 12: fuck u</w:t>
-      </w:r>
-    </w:p>
-    <w:p>
-      <w:r>
-        <w:t>User 13:</w:t>
+        <w:t xml:space="preserve">and </w:t>
+      </w:r>
+      <w:r>
+        <w:t>they every bit as stupid as I am</w:t>
+      </w:r>
+      <w:r>
+        <w:t>.</w:t>
       </w:r>
       <w:r>
         <w:t xml:space="preserve"> </w:t>
       </w:r>
       <w:r>
-        <w:t>fuck u</w:t>
-      </w:r>
-    </w:p>
-    <w:p>
-      <w:r>
-        <w:t>(Screen slowly goes red and blurry, and then suddenly white)</w:t>
-      </w:r>
-    </w:p>
-    <w:p>
-      <w:r>
-        <w:t>Man, this shit is fucking stupid.</w:t>
-      </w:r>
-      <w:r>
-        <w:t xml:space="preserve"> The fuck am I even doing?</w:t>
-      </w:r>
-      <w:r>
-        <w:t xml:space="preserve"> I’ve spent 1000h playing sc2 </w:t>
-      </w:r>
-      <w:r>
-        <w:t xml:space="preserve">instead of doing something useful, I’ve hacked sillygoose228 and wl3 sub even though they did nothing </w:t>
-      </w:r>
-      <w:r>
-        <w:t>but show love for one another</w:t>
-      </w:r>
-      <w:r>
-        <w:t xml:space="preserve"> and </w:t>
-      </w:r>
-      <w:r>
-        <w:t>why</w:t>
-      </w:r>
-      <w:r>
-        <w:t xml:space="preserve">? </w:t>
-      </w:r>
-      <w:r>
-        <w:t>Because I just envied them and I wanted</w:t>
-      </w:r>
-      <w:r>
-        <w:t xml:space="preserve"> fucking validation from my “friends”. M</w:t>
-      </w:r>
-      <w:r>
-        <w:t xml:space="preserve">y only </w:t>
-      </w:r>
-      <w:r>
-        <w:t>“</w:t>
-      </w:r>
-      <w:r>
-        <w:t>friends</w:t>
-      </w:r>
-      <w:r>
-        <w:t>” who</w:t>
-      </w:r>
-      <w:r>
-        <w:t xml:space="preserve"> don’t even respect me and </w:t>
-      </w:r>
-      <w:r>
-        <w:t>they every bit as stupid as I am</w:t>
-      </w:r>
-      <w:r>
-        <w:t>.</w:t>
-      </w:r>
-      <w:r>
-        <w:t xml:space="preserve"> </w:t>
-      </w:r>
-      <w:r>
         <w:t xml:space="preserve">And the only reason I’m trying to hang onto them is I </w:t>
       </w:r>
       <w:r>
@@ -5166,7 +5147,6 @@
     </w:p>
     <w:p>
       <w:r>
-        <w:lastRenderedPageBreak/>
         <w:t xml:space="preserve">I’ve spent hours and hours trying to convince everyone around me and myself, that I am skillful, smart and just the best person on earth and not just some useless </w:t>
       </w:r>
       <w:r>
@@ -7630,6 +7610,119 @@
     </w:lvl>
   </w:abstractNum>
   <w:abstractNum w:abstractNumId="21" w15:restartNumberingAfterBreak="0">
+    <w:nsid w:val="658A370B"/>
+    <w:multiLevelType w:val="hybridMultilevel"/>
+    <w:tmpl w:val="BAF83D1A"/>
+    <w:lvl w:ilvl="0" w:tplc="04090001">
+      <w:start w:val="1"/>
+      <w:numFmt w:val="bullet"/>
+      <w:lvlText w:val=""/>
+      <w:lvlJc w:val="left"/>
+      <w:pPr>
+        <w:ind w:left="720" w:hanging="360"/>
+      </w:pPr>
+      <w:rPr>
+        <w:rFonts w:ascii="Symbol" w:hAnsi="Symbol" w:hint="default"/>
+      </w:rPr>
+    </w:lvl>
+    <w:lvl w:ilvl="1" w:tplc="04090003" w:tentative="1">
+      <w:start w:val="1"/>
+      <w:numFmt w:val="bullet"/>
+      <w:lvlText w:val="o"/>
+      <w:lvlJc w:val="left"/>
+      <w:pPr>
+        <w:ind w:left="1440" w:hanging="360"/>
+      </w:pPr>
+      <w:rPr>
+        <w:rFonts w:ascii="Courier New" w:hAnsi="Courier New" w:cs="Courier New" w:hint="default"/>
+      </w:rPr>
+    </w:lvl>
+    <w:lvl w:ilvl="2" w:tplc="04090005" w:tentative="1">
+      <w:start w:val="1"/>
+      <w:numFmt w:val="bullet"/>
+      <w:lvlText w:val=""/>
+      <w:lvlJc w:val="left"/>
+      <w:pPr>
+        <w:ind w:left="2160" w:hanging="360"/>
+      </w:pPr>
+      <w:rPr>
+        <w:rFonts w:ascii="Wingdings" w:hAnsi="Wingdings" w:hint="default"/>
+      </w:rPr>
+    </w:lvl>
+    <w:lvl w:ilvl="3" w:tplc="04090001" w:tentative="1">
+      <w:start w:val="1"/>
+      <w:numFmt w:val="bullet"/>
+      <w:lvlText w:val=""/>
+      <w:lvlJc w:val="left"/>
+      <w:pPr>
+        <w:ind w:left="2880" w:hanging="360"/>
+      </w:pPr>
+      <w:rPr>
+        <w:rFonts w:ascii="Symbol" w:hAnsi="Symbol" w:hint="default"/>
+      </w:rPr>
+    </w:lvl>
+    <w:lvl w:ilvl="4" w:tplc="04090003" w:tentative="1">
+      <w:start w:val="1"/>
+      <w:numFmt w:val="bullet"/>
+      <w:lvlText w:val="o"/>
+      <w:lvlJc w:val="left"/>
+      <w:pPr>
+        <w:ind w:left="3600" w:hanging="360"/>
+      </w:pPr>
+      <w:rPr>
+        <w:rFonts w:ascii="Courier New" w:hAnsi="Courier New" w:cs="Courier New" w:hint="default"/>
+      </w:rPr>
+    </w:lvl>
+    <w:lvl w:ilvl="5" w:tplc="04090005" w:tentative="1">
+      <w:start w:val="1"/>
+      <w:numFmt w:val="bullet"/>
+      <w:lvlText w:val=""/>
+      <w:lvlJc w:val="left"/>
+      <w:pPr>
+        <w:ind w:left="4320" w:hanging="360"/>
+      </w:pPr>
+      <w:rPr>
+        <w:rFonts w:ascii="Wingdings" w:hAnsi="Wingdings" w:hint="default"/>
+      </w:rPr>
+    </w:lvl>
+    <w:lvl w:ilvl="6" w:tplc="04090001" w:tentative="1">
+      <w:start w:val="1"/>
+      <w:numFmt w:val="bullet"/>
+      <w:lvlText w:val=""/>
+      <w:lvlJc w:val="left"/>
+      <w:pPr>
+        <w:ind w:left="5040" w:hanging="360"/>
+      </w:pPr>
+      <w:rPr>
+        <w:rFonts w:ascii="Symbol" w:hAnsi="Symbol" w:hint="default"/>
+      </w:rPr>
+    </w:lvl>
+    <w:lvl w:ilvl="7" w:tplc="04090003" w:tentative="1">
+      <w:start w:val="1"/>
+      <w:numFmt w:val="bullet"/>
+      <w:lvlText w:val="o"/>
+      <w:lvlJc w:val="left"/>
+      <w:pPr>
+        <w:ind w:left="5760" w:hanging="360"/>
+      </w:pPr>
+      <w:rPr>
+        <w:rFonts w:ascii="Courier New" w:hAnsi="Courier New" w:cs="Courier New" w:hint="default"/>
+      </w:rPr>
+    </w:lvl>
+    <w:lvl w:ilvl="8" w:tplc="04090005" w:tentative="1">
+      <w:start w:val="1"/>
+      <w:numFmt w:val="bullet"/>
+      <w:lvlText w:val=""/>
+      <w:lvlJc w:val="left"/>
+      <w:pPr>
+        <w:ind w:left="6480" w:hanging="360"/>
+      </w:pPr>
+      <w:rPr>
+        <w:rFonts w:ascii="Wingdings" w:hAnsi="Wingdings" w:hint="default"/>
+      </w:rPr>
+    </w:lvl>
+  </w:abstractNum>
+  <w:abstractNum w:abstractNumId="22" w15:restartNumberingAfterBreak="0">
     <w:nsid w:val="66006C33"/>
     <w:multiLevelType w:val="multilevel"/>
     <w:tmpl w:val="2346BC46"/>
@@ -7742,7 +7835,7 @@
       </w:rPr>
     </w:lvl>
   </w:abstractNum>
-  <w:abstractNum w:abstractNumId="22" w15:restartNumberingAfterBreak="0">
+  <w:abstractNum w:abstractNumId="23" w15:restartNumberingAfterBreak="0">
     <w:nsid w:val="669E7F26"/>
     <w:multiLevelType w:val="multilevel"/>
     <w:tmpl w:val="2346BC46"/>
@@ -7855,7 +7948,7 @@
       </w:rPr>
     </w:lvl>
   </w:abstractNum>
-  <w:abstractNum w:abstractNumId="23" w15:restartNumberingAfterBreak="0">
+  <w:abstractNum w:abstractNumId="24" w15:restartNumberingAfterBreak="0">
     <w:nsid w:val="6A267605"/>
     <w:multiLevelType w:val="multilevel"/>
     <w:tmpl w:val="2346BC46"/>
@@ -7968,7 +8061,7 @@
       </w:rPr>
     </w:lvl>
   </w:abstractNum>
-  <w:abstractNum w:abstractNumId="24" w15:restartNumberingAfterBreak="0">
+  <w:abstractNum w:abstractNumId="25" w15:restartNumberingAfterBreak="0">
     <w:nsid w:val="6C1E7A1C"/>
     <w:multiLevelType w:val="multilevel"/>
     <w:tmpl w:val="2346BC46"/>
@@ -8081,7 +8174,7 @@
       </w:rPr>
     </w:lvl>
   </w:abstractNum>
-  <w:abstractNum w:abstractNumId="25" w15:restartNumberingAfterBreak="0">
+  <w:abstractNum w:abstractNumId="26" w15:restartNumberingAfterBreak="0">
     <w:nsid w:val="6F0143C1"/>
     <w:multiLevelType w:val="multilevel"/>
     <w:tmpl w:val="2346BC46"/>
@@ -8194,7 +8287,7 @@
       </w:rPr>
     </w:lvl>
   </w:abstractNum>
-  <w:abstractNum w:abstractNumId="26" w15:restartNumberingAfterBreak="0">
+  <w:abstractNum w:abstractNumId="27" w15:restartNumberingAfterBreak="0">
     <w:nsid w:val="79061E7D"/>
     <w:multiLevelType w:val="multilevel"/>
     <w:tmpl w:val="2346BC46"/>
@@ -8307,7 +8400,7 @@
       </w:rPr>
     </w:lvl>
   </w:abstractNum>
-  <w:abstractNum w:abstractNumId="27" w15:restartNumberingAfterBreak="0">
+  <w:abstractNum w:abstractNumId="28" w15:restartNumberingAfterBreak="0">
     <w:nsid w:val="7C022E7C"/>
     <w:multiLevelType w:val="hybridMultilevel"/>
     <w:tmpl w:val="277AF25A"/>
@@ -8420,7 +8513,7 @@
       </w:rPr>
     </w:lvl>
   </w:abstractNum>
-  <w:abstractNum w:abstractNumId="28" w15:restartNumberingAfterBreak="0">
+  <w:abstractNum w:abstractNumId="29" w15:restartNumberingAfterBreak="0">
     <w:nsid w:val="7C30063F"/>
     <w:multiLevelType w:val="multilevel"/>
     <w:tmpl w:val="2346BC46"/>
@@ -8533,7 +8626,7 @@
       </w:rPr>
     </w:lvl>
   </w:abstractNum>
-  <w:abstractNum w:abstractNumId="29" w15:restartNumberingAfterBreak="0">
+  <w:abstractNum w:abstractNumId="30" w15:restartNumberingAfterBreak="0">
     <w:nsid w:val="7E3C12C9"/>
     <w:multiLevelType w:val="multilevel"/>
     <w:tmpl w:val="2346BC46"/>
@@ -8646,7 +8739,7 @@
       </w:rPr>
     </w:lvl>
   </w:abstractNum>
-  <w:abstractNum w:abstractNumId="30" w15:restartNumberingAfterBreak="0">
+  <w:abstractNum w:abstractNumId="31" w15:restartNumberingAfterBreak="0">
     <w:nsid w:val="7E955C71"/>
     <w:multiLevelType w:val="multilevel"/>
     <w:tmpl w:val="2346BC46"/>
@@ -8759,7 +8852,7 @@
       </w:rPr>
     </w:lvl>
   </w:abstractNum>
-  <w:abstractNum w:abstractNumId="31" w15:restartNumberingAfterBreak="0">
+  <w:abstractNum w:abstractNumId="32" w15:restartNumberingAfterBreak="0">
     <w:nsid w:val="7FE25574"/>
     <w:multiLevelType w:val="multilevel"/>
     <w:tmpl w:val="2346BC46"/>
@@ -8879,7 +8972,7 @@
     <w:abstractNumId w:val="1"/>
   </w:num>
   <w:num w:numId="3" w16cid:durableId="2106222001">
-    <w:abstractNumId w:val="30"/>
+    <w:abstractNumId w:val="31"/>
   </w:num>
   <w:num w:numId="4" w16cid:durableId="418060100">
     <w:abstractNumId w:val="8"/>
@@ -8897,19 +8990,19 @@
     <w:abstractNumId w:val="7"/>
   </w:num>
   <w:num w:numId="9" w16cid:durableId="330063327">
-    <w:abstractNumId w:val="29"/>
+    <w:abstractNumId w:val="30"/>
   </w:num>
   <w:num w:numId="10" w16cid:durableId="1093474166">
     <w:abstractNumId w:val="4"/>
   </w:num>
   <w:num w:numId="11" w16cid:durableId="417674876">
-    <w:abstractNumId w:val="25"/>
+    <w:abstractNumId w:val="26"/>
   </w:num>
   <w:num w:numId="12" w16cid:durableId="625238197">
     <w:abstractNumId w:val="16"/>
   </w:num>
   <w:num w:numId="13" w16cid:durableId="1896887898">
-    <w:abstractNumId w:val="21"/>
+    <w:abstractNumId w:val="22"/>
   </w:num>
   <w:num w:numId="14" w16cid:durableId="1611661597">
     <w:abstractNumId w:val="18"/>
@@ -8921,10 +9014,10 @@
     <w:abstractNumId w:val="15"/>
   </w:num>
   <w:num w:numId="17" w16cid:durableId="1621834214">
-    <w:abstractNumId w:val="28"/>
+    <w:abstractNumId w:val="29"/>
   </w:num>
   <w:num w:numId="18" w16cid:durableId="1338193028">
-    <w:abstractNumId w:val="24"/>
+    <w:abstractNumId w:val="25"/>
   </w:num>
   <w:num w:numId="19" w16cid:durableId="434327108">
     <w:abstractNumId w:val="17"/>
@@ -8933,13 +9026,13 @@
     <w:abstractNumId w:val="11"/>
   </w:num>
   <w:num w:numId="21" w16cid:durableId="322588989">
-    <w:abstractNumId w:val="22"/>
+    <w:abstractNumId w:val="23"/>
   </w:num>
   <w:num w:numId="22" w16cid:durableId="1564827506">
-    <w:abstractNumId w:val="23"/>
+    <w:abstractNumId w:val="24"/>
   </w:num>
   <w:num w:numId="23" w16cid:durableId="1040469790">
-    <w:abstractNumId w:val="31"/>
+    <w:abstractNumId w:val="32"/>
   </w:num>
   <w:num w:numId="24" w16cid:durableId="2132017900">
     <w:abstractNumId w:val="12"/>
@@ -8954,19 +9047,22 @@
     <w:abstractNumId w:val="9"/>
   </w:num>
   <w:num w:numId="28" w16cid:durableId="354621537">
-    <w:abstractNumId w:val="26"/>
+    <w:abstractNumId w:val="27"/>
   </w:num>
   <w:num w:numId="29" w16cid:durableId="2026443158">
     <w:abstractNumId w:val="20"/>
   </w:num>
   <w:num w:numId="30" w16cid:durableId="2003964314">
-    <w:abstractNumId w:val="27"/>
+    <w:abstractNumId w:val="28"/>
   </w:num>
   <w:num w:numId="31" w16cid:durableId="1163206946">
     <w:abstractNumId w:val="14"/>
   </w:num>
   <w:num w:numId="32" w16cid:durableId="195890410">
     <w:abstractNumId w:val="3"/>
+  </w:num>
+  <w:num w:numId="33" w16cid:durableId="1156802879">
+    <w:abstractNumId w:val="21"/>
   </w:num>
 </w:numbering>
 </file>

</xml_diff>